<commit_message>
added Exploit Target spec doc tweaks to others
</commit_message>
<xml_diff>
--- a/documents/STIX_COA_Draft.docx
+++ b/documents/STIX_COA_Draft.docx
@@ -134,7 +134,7 @@
           <w:b w:val="0"/>
           <w:bCs w:val="0"/>
         </w:rPr>
-        <w:t>16</w:t>
+        <w:t>19</w:t>
       </w:r>
       <w:r>
         <w:rPr>
@@ -3308,7 +3308,13 @@
         <w:t>O</w:t>
       </w:r>
       <w:r>
-        <w:t xml:space="preserve">] contains a list of the packages used by the Campaign data model, along with the associated prefix notation, a description, and an example. </w:t>
+        <w:t xml:space="preserve">] contains a list of the packages used by the </w:t>
+      </w:r>
+      <w:r>
+        <w:t>Course of Action</w:t>
+      </w:r>
+      <w:r>
+        <w:t xml:space="preserve"> data model, along with the associated prefix notation, a description, and an example. </w:t>
       </w:r>
     </w:p>
     <w:p>
@@ -3316,7 +3322,13 @@
         <w:spacing w:after="240"/>
       </w:pPr>
       <w:r>
-        <w:t xml:space="preserve">Note that in this specification document, we do not explicitly specify the package prefix for any classes that originate from the Campaign data model.  </w:t>
+        <w:t xml:space="preserve">Note that in this specification document, we do not explicitly specify the package prefix for any classes that originate from the </w:t>
+      </w:r>
+      <w:r>
+        <w:t>Course of Action</w:t>
+      </w:r>
+      <w:r>
+        <w:t xml:space="preserve"> data model.  </w:t>
       </w:r>
     </w:p>
     <w:p>
@@ -5524,7 +5536,16 @@
         <w:fldChar w:fldCharType="end"/>
       </w:r>
       <w:r>
-        <w:t xml:space="preserve">, a STIX Course of Action leverages the Observables data model as defined with the CybOX Language; see Section </w:t>
+        <w:t xml:space="preserve">, a STIX Course of Action leverages the Observables data model </w:t>
+      </w:r>
+      <w:r>
+        <w:t>(as indicated by the outward-oriented arrow)</w:t>
+      </w:r>
+      <w:r>
+        <w:t xml:space="preserve"> which is</w:t>
+      </w:r>
+      <w:r>
+        <w:t xml:space="preserve"> defined with the CybOX Language; see Section </w:t>
       </w:r>
       <w:r>
         <w:fldChar w:fldCharType="begin"/>
@@ -7476,13 +7497,6 @@
             </w:r>
             <w:r>
               <w:rPr>
-                <w:sz w:val="22"/>
-                <w:szCs w:val="22"/>
-              </w:rPr>
-              <w:t>‘</w:t>
-            </w:r>
-            <w:r>
-              <w:rPr>
                 <w:i/>
                 <w:sz w:val="22"/>
                 <w:szCs w:val="22"/>
@@ -7494,7 +7508,7 @@
                 <w:sz w:val="22"/>
                 <w:szCs w:val="22"/>
               </w:rPr>
-              <w:t>’ and '</w:t>
+              <w:t xml:space="preserve"> and </w:t>
             </w:r>
             <w:r>
               <w:rPr>
@@ -7509,7 +7523,7 @@
                 <w:sz w:val="22"/>
                 <w:szCs w:val="22"/>
               </w:rPr>
-              <w:t xml:space="preserve">' (these specific values are only provided to help explain the property: they are neither recommended values nor necessarily part of any existing vocabulary).  The content creator may choose any arbitrary value or may constrain the set of possible values by referencing an externally-defined vocabulary or leveraging a formally defined vocabulary extending from the </w:t>
+              <w:t xml:space="preserve"> (these specific values are only provided to help explain the property: they are neither recommended values nor necessarily part of any existing vocabulary).  The content creator may choose any arbitrary value or may constrain the set of possible values by referencing an externally-defined vocabulary or leveraging a formally defined vocabulary extending from the </w:t>
             </w:r>
             <w:proofErr w:type="spellStart"/>
             <w:r>
@@ -7794,33 +7808,19 @@
             </w:r>
             <w:r>
               <w:rPr>
-                <w:sz w:val="22"/>
-                <w:szCs w:val="22"/>
-              </w:rPr>
-              <w:t>‘</w:t>
-            </w:r>
-            <w:r>
-              <w:rPr>
                 <w:i/>
                 <w:sz w:val="22"/>
                 <w:szCs w:val="22"/>
               </w:rPr>
               <w:t>redirection</w:t>
             </w:r>
-            <w:r>
-              <w:rPr>
-                <w:sz w:val="22"/>
-                <w:szCs w:val="22"/>
-              </w:rPr>
-              <w:t>’</w:t>
-            </w:r>
             <w:proofErr w:type="gramEnd"/>
             <w:r>
               <w:rPr>
                 <w:sz w:val="22"/>
                 <w:szCs w:val="22"/>
               </w:rPr>
-              <w:t>, ‘</w:t>
+              <w:t xml:space="preserve">, </w:t>
             </w:r>
             <w:r>
               <w:rPr>
@@ -7835,7 +7835,7 @@
                 <w:sz w:val="22"/>
                 <w:szCs w:val="22"/>
               </w:rPr>
-              <w:t>’ and ‘</w:t>
+              <w:t xml:space="preserve"> and </w:t>
             </w:r>
             <w:r>
               <w:rPr>
@@ -7844,13 +7844,6 @@
                 <w:szCs w:val="22"/>
               </w:rPr>
               <w:t>public disclosure</w:t>
-            </w:r>
-            <w:r>
-              <w:rPr>
-                <w:sz w:val="22"/>
-                <w:szCs w:val="22"/>
-              </w:rPr>
-              <w:t>’</w:t>
             </w:r>
             <w:r>
               <w:rPr>
@@ -9275,7 +9268,23 @@
                 <w:sz w:val="22"/>
                 <w:szCs w:val="22"/>
               </w:rPr>
-              <w:t xml:space="preserve"> property that specifies the level of effectiveness. Examples of potential levels include </w:t>
+              <w:t xml:space="preserve"> property that specifies the level of </w:t>
+            </w:r>
+            <w:r>
+              <w:rPr>
+                <w:rFonts w:ascii="Calibri" w:hAnsi="Calibri"/>
+                <w:sz w:val="22"/>
+                <w:szCs w:val="22"/>
+              </w:rPr>
+              <w:t>impact</w:t>
+            </w:r>
+            <w:r>
+              <w:rPr>
+                <w:rFonts w:ascii="Calibri" w:hAnsi="Calibri"/>
+                <w:sz w:val="22"/>
+                <w:szCs w:val="22"/>
+              </w:rPr>
+              <w:t xml:space="preserve">. Examples of potential levels include </w:t>
             </w:r>
             <w:r>
               <w:rPr>
@@ -9627,7 +9636,23 @@
                 <w:sz w:val="22"/>
                 <w:szCs w:val="22"/>
               </w:rPr>
-              <w:t xml:space="preserve"> property that specifies the level of effectiveness. Examples of potential levels include </w:t>
+              <w:t xml:space="preserve"> property that specifies the level of </w:t>
+            </w:r>
+            <w:r>
+              <w:rPr>
+                <w:rFonts w:ascii="Calibri" w:hAnsi="Calibri"/>
+                <w:sz w:val="22"/>
+                <w:szCs w:val="22"/>
+              </w:rPr>
+              <w:t>cost</w:t>
+            </w:r>
+            <w:r>
+              <w:rPr>
+                <w:rFonts w:ascii="Calibri" w:hAnsi="Calibri"/>
+                <w:sz w:val="22"/>
+                <w:szCs w:val="22"/>
+              </w:rPr>
+              <w:t xml:space="preserve">. Examples of potential levels include </w:t>
             </w:r>
             <w:r>
               <w:rPr>
@@ -11430,8 +11455,6 @@
             </w:r>
           </w:p>
         </w:tc>
-        <w:bookmarkStart w:id="65" w:name="_GoBack"/>
-        <w:bookmarkEnd w:id="65"/>
       </w:tr>
       <w:tr>
         <w:trPr>
@@ -11598,7 +11621,7 @@
       <w:pPr>
         <w:pStyle w:val="Heading2"/>
       </w:pPr>
-      <w:bookmarkStart w:id="66" w:name="_Toc413936433"/>
+      <w:bookmarkStart w:id="65" w:name="_Toc413936433"/>
       <w:proofErr w:type="spellStart"/>
       <w:r>
         <w:t>StructuredCOAType</w:t>
@@ -11607,7 +11630,7 @@
       <w:r>
         <w:t xml:space="preserve"> Class</w:t>
       </w:r>
-      <w:bookmarkEnd w:id="66"/>
+      <w:bookmarkEnd w:id="65"/>
     </w:p>
     <w:p>
       <w:pPr>
@@ -11688,7 +11711,7 @@
       <w:pPr>
         <w:pStyle w:val="Heading2"/>
       </w:pPr>
-      <w:bookmarkStart w:id="67" w:name="_Toc413936434"/>
+      <w:bookmarkStart w:id="66" w:name="_Toc413936434"/>
       <w:proofErr w:type="spellStart"/>
       <w:r>
         <w:t>ObjectiveType</w:t>
@@ -11697,7 +11720,7 @@
       <w:r>
         <w:t xml:space="preserve"> Class</w:t>
       </w:r>
-      <w:bookmarkEnd w:id="67"/>
+      <w:bookmarkEnd w:id="66"/>
     </w:p>
     <w:p>
       <w:pPr>
@@ -11790,8 +11813,8 @@
           <w:szCs w:val="24"/>
         </w:rPr>
       </w:pPr>
-      <w:bookmarkStart w:id="68" w:name="_Ref413247110"/>
-      <w:bookmarkStart w:id="69" w:name="_Ref413246394"/>
+      <w:bookmarkStart w:id="67" w:name="_Ref413247110"/>
+      <w:bookmarkStart w:id="68" w:name="_Ref413246394"/>
       <w:r>
         <w:rPr>
           <w:color w:val="auto"/>
@@ -11890,7 +11913,7 @@
         </w:rPr>
         <w:fldChar w:fldCharType="end"/>
       </w:r>
-      <w:bookmarkEnd w:id="68"/>
+      <w:bookmarkEnd w:id="67"/>
       <w:r>
         <w:rPr>
           <w:color w:val="auto"/>
@@ -11943,7 +11966,7 @@
         </w:rPr>
         <w:t xml:space="preserve"> class</w:t>
       </w:r>
-      <w:bookmarkEnd w:id="69"/>
+      <w:bookmarkEnd w:id="68"/>
     </w:p>
     <w:p>
       <w:pPr>
@@ -12108,7 +12131,7 @@
           <w:szCs w:val="24"/>
         </w:rPr>
       </w:pPr>
-      <w:bookmarkStart w:id="70" w:name="_Ref413247125"/>
+      <w:bookmarkStart w:id="69" w:name="_Ref413247125"/>
       <w:r>
         <w:rPr>
           <w:color w:val="auto"/>
@@ -12207,7 +12230,7 @@
         </w:rPr>
         <w:fldChar w:fldCharType="end"/>
       </w:r>
-      <w:bookmarkEnd w:id="70"/>
+      <w:bookmarkEnd w:id="69"/>
       <w:r>
         <w:rPr>
           <w:color w:val="auto"/>
@@ -13018,20 +13041,20 @@
       <w:pPr>
         <w:pStyle w:val="Heading2"/>
       </w:pPr>
-      <w:bookmarkStart w:id="71" w:name="_Ref396999734"/>
-      <w:bookmarkStart w:id="72" w:name="_Ref412987094"/>
-      <w:bookmarkStart w:id="73" w:name="_Toc413936435"/>
+      <w:bookmarkStart w:id="70" w:name="_Ref396999734"/>
+      <w:bookmarkStart w:id="71" w:name="_Ref412987094"/>
+      <w:bookmarkStart w:id="72" w:name="_Toc413936435"/>
+      <w:bookmarkEnd w:id="70"/>
+      <w:proofErr w:type="spellStart"/>
+      <w:r>
+        <w:t>RelatedCOAsType</w:t>
+      </w:r>
+      <w:proofErr w:type="spellEnd"/>
+      <w:r>
+        <w:t xml:space="preserve"> Class</w:t>
+      </w:r>
       <w:bookmarkEnd w:id="71"/>
-      <w:proofErr w:type="spellStart"/>
-      <w:r>
-        <w:t>RelatedCOAsType</w:t>
-      </w:r>
-      <w:proofErr w:type="spellEnd"/>
-      <w:r>
-        <w:t xml:space="preserve"> Class</w:t>
-      </w:r>
       <w:bookmarkEnd w:id="72"/>
-      <w:bookmarkEnd w:id="73"/>
     </w:p>
     <w:p>
       <w:pPr>
@@ -13185,7 +13208,7 @@
           <w:szCs w:val="24"/>
         </w:rPr>
       </w:pPr>
-      <w:bookmarkStart w:id="74" w:name="_Ref413246466"/>
+      <w:bookmarkStart w:id="73" w:name="_Ref413246466"/>
       <w:r>
         <w:rPr>
           <w:color w:val="auto"/>
@@ -13284,7 +13307,7 @@
         </w:rPr>
         <w:fldChar w:fldCharType="end"/>
       </w:r>
-      <w:bookmarkEnd w:id="74"/>
+      <w:bookmarkEnd w:id="73"/>
       <w:r>
         <w:rPr>
           <w:b w:val="0"/>
@@ -13488,8 +13511,8 @@
           <w:szCs w:val="24"/>
         </w:rPr>
       </w:pPr>
-      <w:bookmarkStart w:id="75" w:name="_Ref413246599"/>
-      <w:bookmarkStart w:id="76" w:name="_Ref413246559"/>
+      <w:bookmarkStart w:id="74" w:name="_Ref413246599"/>
+      <w:bookmarkStart w:id="75" w:name="_Ref413246559"/>
       <w:r>
         <w:rPr>
           <w:color w:val="auto"/>
@@ -13588,7 +13611,7 @@
         </w:rPr>
         <w:fldChar w:fldCharType="end"/>
       </w:r>
-      <w:bookmarkEnd w:id="75"/>
+      <w:bookmarkEnd w:id="74"/>
       <w:r>
         <w:rPr>
           <w:b w:val="0"/>
@@ -13619,7 +13642,7 @@
         </w:rPr>
         <w:t xml:space="preserve"> class</w:t>
       </w:r>
-      <w:bookmarkEnd w:id="76"/>
+      <w:bookmarkEnd w:id="75"/>
     </w:p>
     <w:tbl>
       <w:tblPr>
@@ -14087,13 +14110,13 @@
           <w:docGrid w:linePitch="360"/>
         </w:sectPr>
       </w:pPr>
-      <w:bookmarkStart w:id="77" w:name="_Toc389570600"/>
-      <w:bookmarkStart w:id="78" w:name="_Toc389581070"/>
-      <w:bookmarkStart w:id="79" w:name="_Toc391386568"/>
-      <w:bookmarkStart w:id="80" w:name="_Toc401131335"/>
+      <w:bookmarkStart w:id="76" w:name="_Toc389570600"/>
+      <w:bookmarkStart w:id="77" w:name="_Toc389581070"/>
+      <w:bookmarkStart w:id="78" w:name="_Toc391386568"/>
+      <w:bookmarkStart w:id="79" w:name="_Toc401131335"/>
+      <w:bookmarkEnd w:id="76"/>
       <w:bookmarkEnd w:id="77"/>
       <w:bookmarkEnd w:id="78"/>
-      <w:bookmarkEnd w:id="79"/>
     </w:p>
     <w:p>
       <w:pPr>
@@ -14103,13 +14126,13 @@
           <w:numId w:val="0"/>
         </w:numPr>
       </w:pPr>
-      <w:bookmarkStart w:id="81" w:name="_Toc413936436"/>
+      <w:bookmarkStart w:id="80" w:name="_Toc413936436"/>
       <w:r>
         <w:lastRenderedPageBreak/>
         <w:t>Appendix – XML Implementation</w:t>
       </w:r>
+      <w:bookmarkEnd w:id="79"/>
       <w:bookmarkEnd w:id="80"/>
-      <w:bookmarkEnd w:id="81"/>
     </w:p>
     <w:p>
       <w:pPr>
@@ -14170,8 +14193,8 @@
           <w:kern w:val="36"/>
         </w:rPr>
       </w:pPr>
-      <w:bookmarkStart w:id="82" w:name="_Toc401131336"/>
-      <w:bookmarkStart w:id="83" w:name="_Toc413936437"/>
+      <w:bookmarkStart w:id="81" w:name="_Toc401131336"/>
+      <w:bookmarkStart w:id="82" w:name="_Toc413936437"/>
       <w:r>
         <w:rPr>
           <w:b w:val="0"/>
@@ -14181,8 +14204,8 @@
         <w:lastRenderedPageBreak/>
         <w:t>References</w:t>
       </w:r>
+      <w:bookmarkEnd w:id="81"/>
       <w:bookmarkEnd w:id="82"/>
-      <w:bookmarkEnd w:id="83"/>
     </w:p>
     <w:p>
       <w:pPr>
@@ -14379,8 +14402,26 @@
         <w:tab/>
       </w:r>
       <w:r>
-        <w:t>STIX Specification Overview Version 1.1.1</w:t>
-      </w:r>
+        <w:t>STIX</w:t>
+      </w:r>
+      <w:r>
+        <w:rPr>
+          <w:szCs w:val="24"/>
+          <w:vertAlign w:val="superscript"/>
+        </w:rPr>
+        <w:t>TM</w:t>
+      </w:r>
+      <w:r>
+        <w:rPr>
+          <w:szCs w:val="24"/>
+        </w:rPr>
+        <w:t xml:space="preserve"> 1.1.1</w:t>
+      </w:r>
+      <w:r>
+        <w:t xml:space="preserve"> Specification Overview</w:t>
+      </w:r>
+      <w:bookmarkStart w:id="83" w:name="_GoBack"/>
+      <w:bookmarkEnd w:id="83"/>
     </w:p>
     <w:p>
       <w:pPr>
@@ -14520,7 +14561,7 @@
           <w:rPr>
             <w:noProof/>
           </w:rPr>
-          <w:t>19</w:t>
+          <w:t>17</w:t>
         </w:r>
         <w:r>
           <w:rPr>
@@ -19895,7 +19936,7 @@
 </file>
 
 <file path=customXml/itemProps5.xml><?xml version="1.0" encoding="utf-8"?>
-<ds:datastoreItem xmlns:ds="http://schemas.openxmlformats.org/officeDocument/2006/customXml" ds:itemID="{2A75041D-640A-4ADE-93B5-5CB124C6EBC8}">
+<ds:datastoreItem xmlns:ds="http://schemas.openxmlformats.org/officeDocument/2006/customXml" ds:itemID="{72BE962E-1AED-425F-B252-2ACFA19969C6}">
   <ds:schemaRefs>
     <ds:schemaRef ds:uri="http://schemas.openxmlformats.org/officeDocument/2006/bibliography"/>
   </ds:schemaRefs>

</xml_diff>

<commit_message>
Added Threat Actor spec
</commit_message>
<xml_diff>
--- a/documents/STIX_COA_Draft.docx
+++ b/documents/STIX_COA_Draft.docx
@@ -134,7 +134,7 @@
           <w:b w:val="0"/>
           <w:bCs w:val="0"/>
         </w:rPr>
-        <w:t>19</w:t>
+        <w:t>20</w:t>
       </w:r>
       <w:r>
         <w:rPr>
@@ -5539,31 +5539,10 @@
         <w:t xml:space="preserve">, a STIX Course of Action leverages the Observables data model </w:t>
       </w:r>
       <w:r>
-        <w:t>(as indicated by the outward-oriented arrow)</w:t>
-      </w:r>
-      <w:r>
-        <w:t xml:space="preserve"> which is</w:t>
-      </w:r>
-      <w:r>
-        <w:t xml:space="preserve"> defined with the CybOX Language; see Section </w:t>
-      </w:r>
-      <w:r>
-        <w:fldChar w:fldCharType="begin"/>
-      </w:r>
-      <w:r>
-        <w:instrText xml:space="preserve"> REF _Ref413677504 \r \h </w:instrText>
-      </w:r>
-      <w:r>
-        <w:fldChar w:fldCharType="separate"/>
-      </w:r>
-      <w:r>
-        <w:t>2.2</w:t>
-      </w:r>
-      <w:r>
-        <w:fldChar w:fldCharType="end"/>
-      </w:r>
-      <w:r>
-        <w:t xml:space="preserve">.  </w:t>
+        <w:t>(as indicated by the outward-oriented arrow) which is</w:t>
+      </w:r>
+      <w:r>
+        <w:t xml:space="preserve"> defined with the CybOX Language.  </w:t>
       </w:r>
       <w:r>
         <w:fldChar w:fldCharType="begin"/>
@@ -5932,6 +5911,10 @@
     <w:p>
       <w:pPr>
         <w:spacing w:after="240"/>
+        <w:rPr>
+          <w:b/>
+          <w:bCs/>
+        </w:rPr>
         <w:sectPr>
           <w:pgSz w:w="12240" w:h="15840"/>
           <w:pgMar w:top="1440" w:right="1627" w:bottom="1440" w:left="1800" w:header="720" w:footer="720" w:gutter="0"/>
@@ -10961,7 +10944,21 @@
                 <w:sz w:val="22"/>
                 <w:szCs w:val="22"/>
               </w:rPr>
-              <w:t xml:space="preserve"> property specifies a set of zero or more STIX Packages that are related to the Course of Action.</w:t>
+              <w:t xml:space="preserve"> property specifies a set of </w:t>
+            </w:r>
+            <w:r>
+              <w:rPr>
+                <w:sz w:val="22"/>
+                <w:szCs w:val="22"/>
+              </w:rPr>
+              <w:t>one</w:t>
+            </w:r>
+            <w:r>
+              <w:rPr>
+                <w:sz w:val="22"/>
+                <w:szCs w:val="22"/>
+              </w:rPr>
+              <w:t xml:space="preserve"> or more STIX Packages that are related to the Course of Action.</w:t>
             </w:r>
           </w:p>
         </w:tc>
@@ -14250,8 +14247,20 @@
       <w:r>
         <w:tab/>
       </w:r>
-      <w:r>
-        <w:t>CybOX Core Specification (</w:t>
+      <w:proofErr w:type="spellStart"/>
+      <w:r>
+        <w:t>CybOX</w:t>
+      </w:r>
+      <w:r>
+        <w:rPr>
+          <w:szCs w:val="24"/>
+          <w:vertAlign w:val="superscript"/>
+        </w:rPr>
+        <w:t>TM</w:t>
+      </w:r>
+      <w:proofErr w:type="spellEnd"/>
+      <w:r>
+        <w:t xml:space="preserve"> Core Specification (</w:t>
       </w:r>
       <w:r>
         <w:rPr>
@@ -14278,7 +14287,16 @@
         <w:tab/>
       </w:r>
       <w:r>
-        <w:t>STIX Course of Action Model as implement in XSD</w:t>
+        <w:t>STIX</w:t>
+      </w:r>
+      <w:r>
+        <w:rPr>
+          <w:vertAlign w:val="superscript"/>
+        </w:rPr>
+        <w:t>TM</w:t>
+      </w:r>
+      <w:r>
+        <w:t xml:space="preserve"> Course of Action Model as implement in XSD</w:t>
       </w:r>
     </w:p>
     <w:p>
@@ -14350,7 +14368,18 @@
         <w:tab/>
       </w:r>
       <w:r>
-        <w:t>STIX Web Site</w:t>
+        <w:t>STIX</w:t>
+      </w:r>
+      <w:r>
+        <w:rPr>
+          <w:vertAlign w:val="superscript"/>
+        </w:rPr>
+        <w:t>TM</w:t>
+      </w:r>
+      <w:bookmarkStart w:id="83" w:name="_GoBack"/>
+      <w:bookmarkEnd w:id="83"/>
+      <w:r>
+        <w:t xml:space="preserve"> Web Site</w:t>
       </w:r>
     </w:p>
     <w:p>
@@ -14420,8 +14449,6 @@
       <w:r>
         <w:t xml:space="preserve"> Specification Overview</w:t>
       </w:r>
-      <w:bookmarkStart w:id="83" w:name="_GoBack"/>
-      <w:bookmarkEnd w:id="83"/>
     </w:p>
     <w:p>
       <w:pPr>
@@ -14561,7 +14588,7 @@
           <w:rPr>
             <w:noProof/>
           </w:rPr>
-          <w:t>17</w:t>
+          <w:t>19</w:t>
         </w:r>
         <w:r>
           <w:rPr>
@@ -19668,6 +19695,16 @@
 </file>
 
 <file path=customXml/item1.xml><?xml version="1.0" encoding="utf-8"?>
+<?mso-contentType ?>
+<customXsn xmlns="http://schemas.microsoft.com/office/2006/metadata/customXsn">
+  <xsnLocation/>
+  <cached>True</cached>
+  <openByDefault>True</openByDefault>
+  <xsnScope/>
+</customXsn>
+</file>
+
+<file path=customXml/item2.xml><?xml version="1.0" encoding="utf-8"?>
 <p:properties xmlns:p="http://schemas.microsoft.com/office/2006/metadata/properties" xmlns:xsi="http://www.w3.org/2001/XMLSchema-instance" xmlns:pc="http://schemas.microsoft.com/office/infopath/2007/PartnerControls">
   <documentManagement>
     <MITRE_x0020_Sensitivity xmlns="http://schemas.microsoft.com/sharepoint/v3">Internal MITRE Information</MITRE_x0020_Sensitivity>
@@ -19678,26 +19715,7 @@
 </p:properties>
 </file>
 
-<file path=customXml/item2.xml><?xml version="1.0" encoding="utf-8"?>
-<?mso-contentType ?>
-<customXsn xmlns="http://schemas.microsoft.com/office/2006/metadata/customXsn">
-  <xsnLocation/>
-  <cached>True</cached>
-  <openByDefault>True</openByDefault>
-  <xsnScope/>
-</customXsn>
-</file>
-
 <file path=customXml/item3.xml><?xml version="1.0" encoding="utf-8"?>
-<?mso-contentType ?>
-<FormTemplates xmlns="http://schemas.microsoft.com/sharepoint/v3/contenttype/forms">
-  <Display>DocumentLibraryForm</Display>
-  <Edit>DocumentLibraryForm</Edit>
-  <New>DocumentLibraryForm</New>
-</FormTemplates>
-</file>
-
-<file path=customXml/item4.xml><?xml version="1.0" encoding="utf-8"?>
 <ct:contentTypeSchema xmlns:ct="http://schemas.microsoft.com/office/2006/metadata/contentType" xmlns:ma="http://schemas.microsoft.com/office/2006/metadata/properties/metaAttributes" ct:_="" ma:_="" ma:contentTypeName="MITRE Work" ma:contentTypeID="0x010100823A99C636F7423283FB0D200866C61300CC7BD67365BE2C42A4096DAE1DC10F06" ma:contentTypeVersion="3" ma:contentTypeDescription="Materials and documents that contain MITRE authored content and other content directly attributable to MITRE and its work" ma:contentTypeScope="" ma:versionID="085ad2ce3a226fddc0329540bbfa6f64">
   <xsd:schema xmlns:xsd="http://www.w3.org/2001/XMLSchema" xmlns:xs="http://www.w3.org/2001/XMLSchema" xmlns:p="http://schemas.microsoft.com/office/2006/metadata/properties" xmlns:ns1="http://schemas.microsoft.com/sharepoint/v3" xmlns:ns2="http://schemas.microsoft.com/sharepoint/v3/fields" xmlns:ns3="4d08c891-aa85-4e91-a798-dce01d66b851" targetNamespace="http://schemas.microsoft.com/office/2006/metadata/properties" ma:root="true" ma:fieldsID="12a853ef9e543adebd21901f9cb1f667" ns1:_="" ns2:_="" ns3:_="">
     <xsd:import namespace="http://schemas.microsoft.com/sharepoint/v3"/>
@@ -19877,11 +19895,28 @@
 </ct:contentTypeSchema>
 </file>
 
+<file path=customXml/item4.xml><?xml version="1.0" encoding="utf-8"?>
+<?mso-contentType ?>
+<FormTemplates xmlns="http://schemas.microsoft.com/sharepoint/v3/contenttype/forms">
+  <Display>DocumentLibraryForm</Display>
+  <Edit>DocumentLibraryForm</Edit>
+  <New>DocumentLibraryForm</New>
+</FormTemplates>
+</file>
+
 <file path=customXml/item5.xml><?xml version="1.0" encoding="utf-8"?>
 <b:Sources xmlns:b="http://schemas.openxmlformats.org/officeDocument/2006/bibliography" xmlns="http://schemas.openxmlformats.org/officeDocument/2006/bibliography" SelectedStyle="\APA.XSL" StyleName="APA"/>
 </file>
 
 <file path=customXml/itemProps1.xml><?xml version="1.0" encoding="utf-8"?>
+<ds:datastoreItem xmlns:ds="http://schemas.openxmlformats.org/officeDocument/2006/customXml" ds:itemID="{663F1A4D-610A-45D9-ACAB-423BFE4ED320}">
+  <ds:schemaRefs>
+    <ds:schemaRef ds:uri="http://schemas.microsoft.com/office/2006/metadata/customXsn"/>
+  </ds:schemaRefs>
+</ds:datastoreItem>
+</file>
+
+<file path=customXml/itemProps2.xml><?xml version="1.0" encoding="utf-8"?>
 <ds:datastoreItem xmlns:ds="http://schemas.openxmlformats.org/officeDocument/2006/customXml" ds:itemID="{788D4195-E13B-4263-A9D0-D1D9CC9B4524}">
   <ds:schemaRefs>
     <ds:schemaRef ds:uri="http://www.w3.org/XML/1998/namespace"/>
@@ -19899,23 +19934,7 @@
 </ds:datastoreItem>
 </file>
 
-<file path=customXml/itemProps2.xml><?xml version="1.0" encoding="utf-8"?>
-<ds:datastoreItem xmlns:ds="http://schemas.openxmlformats.org/officeDocument/2006/customXml" ds:itemID="{663F1A4D-610A-45D9-ACAB-423BFE4ED320}">
-  <ds:schemaRefs>
-    <ds:schemaRef ds:uri="http://schemas.microsoft.com/office/2006/metadata/customXsn"/>
-  </ds:schemaRefs>
-</ds:datastoreItem>
-</file>
-
 <file path=customXml/itemProps3.xml><?xml version="1.0" encoding="utf-8"?>
-<ds:datastoreItem xmlns:ds="http://schemas.openxmlformats.org/officeDocument/2006/customXml" ds:itemID="{A8719A14-A1CE-4887-98C7-6853CFAD0408}">
-  <ds:schemaRefs>
-    <ds:schemaRef ds:uri="http://schemas.microsoft.com/sharepoint/v3/contenttype/forms"/>
-  </ds:schemaRefs>
-</ds:datastoreItem>
-</file>
-
-<file path=customXml/itemProps4.xml><?xml version="1.0" encoding="utf-8"?>
 <ds:datastoreItem xmlns:ds="http://schemas.openxmlformats.org/officeDocument/2006/customXml" ds:itemID="{B0D2CDD9-251B-4223-9626-7C6E3D9C606B}">
   <ds:schemaRefs>
     <ds:schemaRef ds:uri="http://schemas.microsoft.com/office/2006/metadata/contentType"/>
@@ -19935,8 +19954,16 @@
 </ds:datastoreItem>
 </file>
 
+<file path=customXml/itemProps4.xml><?xml version="1.0" encoding="utf-8"?>
+<ds:datastoreItem xmlns:ds="http://schemas.openxmlformats.org/officeDocument/2006/customXml" ds:itemID="{A8719A14-A1CE-4887-98C7-6853CFAD0408}">
+  <ds:schemaRefs>
+    <ds:schemaRef ds:uri="http://schemas.microsoft.com/sharepoint/v3/contenttype/forms"/>
+  </ds:schemaRefs>
+</ds:datastoreItem>
+</file>
+
 <file path=customXml/itemProps5.xml><?xml version="1.0" encoding="utf-8"?>
-<ds:datastoreItem xmlns:ds="http://schemas.openxmlformats.org/officeDocument/2006/customXml" ds:itemID="{72BE962E-1AED-425F-B252-2ACFA19969C6}">
+<ds:datastoreItem xmlns:ds="http://schemas.openxmlformats.org/officeDocument/2006/customXml" ds:itemID="{E7B06B86-A220-47DC-B690-83920C468525}">
   <ds:schemaRefs>
     <ds:schemaRef ds:uri="http://schemas.openxmlformats.org/officeDocument/2006/bibliography"/>
   </ds:schemaRefs>

</xml_diff>

<commit_message>
Changes made on 3/27
</commit_message>
<xml_diff>
--- a/documents/STIX_COA_Draft.docx
+++ b/documents/STIX_COA_Draft.docx
@@ -134,7 +134,7 @@
           <w:b w:val="0"/>
           <w:bCs w:val="0"/>
         </w:rPr>
-        <w:t>20</w:t>
+        <w:t>27</w:t>
       </w:r>
       <w:r>
         <w:rPr>
@@ -2514,6 +2514,7 @@
     <w:p>
       <w:pPr>
         <w:pStyle w:val="Caption"/>
+        <w:spacing w:after="240"/>
         <w:jc w:val="center"/>
         <w:rPr>
           <w:b w:val="0"/>
@@ -2657,6 +2658,20 @@
     </w:p>
     <w:p>
       <w:pPr>
+        <w:autoSpaceDE w:val="0"/>
+        <w:autoSpaceDN w:val="0"/>
+        <w:adjustRightInd w:val="0"/>
+        <w:spacing w:after="240"/>
+      </w:pPr>
+      <w:r>
+        <w:rPr>
+          <w:lang w:val="en"/>
+        </w:rPr>
+        <w:t>All specification documents can be found on the STIX Website [STIX].</w:t>
+      </w:r>
+    </w:p>
+    <w:p>
+      <w:pPr>
         <w:pStyle w:val="Heading2"/>
         <w:rPr>
           <w:lang w:val="en"/>
@@ -2664,6 +2679,8 @@
       </w:pPr>
       <w:bookmarkStart w:id="11" w:name="_Ref413676906"/>
       <w:bookmarkStart w:id="12" w:name="_Toc413936422"/>
+      <w:bookmarkStart w:id="13" w:name="_GoBack"/>
+      <w:bookmarkEnd w:id="13"/>
       <w:r>
         <w:rPr>
           <w:lang w:val="en"/>
@@ -2677,18 +2694,18 @@
       <w:pPr>
         <w:spacing w:after="240"/>
       </w:pPr>
-      <w:bookmarkStart w:id="13" w:name="_Ref388860303"/>
-      <w:bookmarkStart w:id="14" w:name="_Toc389570601"/>
-      <w:bookmarkStart w:id="15" w:name="_Toc389581071"/>
-      <w:bookmarkStart w:id="16" w:name="_Ref397935245"/>
-      <w:bookmarkStart w:id="17" w:name="_Toc401131325"/>
-      <w:bookmarkStart w:id="18" w:name="_Ref394437867"/>
-      <w:bookmarkEnd w:id="13"/>
+      <w:bookmarkStart w:id="14" w:name="_Ref388860303"/>
+      <w:bookmarkStart w:id="15" w:name="_Toc389570601"/>
+      <w:bookmarkStart w:id="16" w:name="_Toc389581071"/>
+      <w:bookmarkStart w:id="17" w:name="_Ref397935245"/>
+      <w:bookmarkStart w:id="18" w:name="_Toc401131325"/>
+      <w:bookmarkStart w:id="19" w:name="_Ref394437867"/>
       <w:bookmarkEnd w:id="14"/>
       <w:bookmarkEnd w:id="15"/>
       <w:bookmarkEnd w:id="16"/>
       <w:bookmarkEnd w:id="17"/>
       <w:bookmarkEnd w:id="18"/>
+      <w:bookmarkEnd w:id="19"/>
       <w:r>
         <w:t>The following conventions are used in this document.</w:t>
       </w:r>
@@ -2700,24 +2717,24 @@
           <w:rFonts w:eastAsiaTheme="minorHAnsi"/>
         </w:rPr>
       </w:pPr>
-      <w:bookmarkStart w:id="19" w:name="_Toc413936423"/>
+      <w:bookmarkStart w:id="20" w:name="_Toc413936423"/>
       <w:r>
         <w:rPr>
           <w:rFonts w:eastAsiaTheme="minorHAnsi"/>
         </w:rPr>
         <w:t>Keywords</w:t>
       </w:r>
-      <w:bookmarkEnd w:id="19"/>
+      <w:bookmarkEnd w:id="20"/>
     </w:p>
     <w:p>
       <w:pPr>
         <w:pStyle w:val="Default"/>
         <w:spacing w:after="240"/>
       </w:pPr>
-      <w:bookmarkStart w:id="20" w:name="_Toc389570602"/>
-      <w:bookmarkStart w:id="21" w:name="_Toc389581072"/>
-      <w:bookmarkEnd w:id="20"/>
+      <w:bookmarkStart w:id="21" w:name="_Toc389570602"/>
+      <w:bookmarkStart w:id="22" w:name="_Toc389581072"/>
       <w:bookmarkEnd w:id="21"/>
+      <w:bookmarkEnd w:id="22"/>
       <w:r>
         <w:t xml:space="preserve">The key words "MUST", "MUST NOT", "REQUIRED", "SHALL", "SHALL NOT", "SHOULD", "SHOULD NOT", "RECOMMENDED", "MAY", and "OPTIONAL" in this document are to be interpreted as described in </w:t>
       </w:r>
@@ -2739,14 +2756,14 @@
           <w:rFonts w:eastAsiaTheme="minorHAnsi"/>
         </w:rPr>
       </w:pPr>
-      <w:bookmarkStart w:id="22" w:name="_Toc413936424"/>
+      <w:bookmarkStart w:id="23" w:name="_Toc413936424"/>
       <w:r>
         <w:rPr>
           <w:rFonts w:eastAsiaTheme="minorHAnsi"/>
         </w:rPr>
         <w:t>Fonts</w:t>
       </w:r>
-      <w:bookmarkEnd w:id="22"/>
+      <w:bookmarkEnd w:id="23"/>
     </w:p>
     <w:p>
       <w:pPr>
@@ -2756,10 +2773,10 @@
           <w:szCs w:val="22"/>
         </w:rPr>
       </w:pPr>
-      <w:bookmarkStart w:id="23" w:name="_Toc389570603"/>
-      <w:bookmarkStart w:id="24" w:name="_Toc389581073"/>
-      <w:bookmarkEnd w:id="23"/>
+      <w:bookmarkStart w:id="24" w:name="_Toc389570603"/>
+      <w:bookmarkStart w:id="25" w:name="_Toc389581073"/>
       <w:bookmarkEnd w:id="24"/>
+      <w:bookmarkEnd w:id="25"/>
       <w:r>
         <w:rPr>
           <w:szCs w:val="22"/>
@@ -3225,13 +3242,13 @@
       <w:pPr>
         <w:pStyle w:val="Heading3"/>
       </w:pPr>
-      <w:bookmarkStart w:id="25" w:name="_Ref413676876"/>
-      <w:bookmarkStart w:id="26" w:name="_Toc413936425"/>
+      <w:bookmarkStart w:id="26" w:name="_Ref413676876"/>
+      <w:bookmarkStart w:id="27" w:name="_Toc413936425"/>
       <w:r>
         <w:t>UML Package References</w:t>
       </w:r>
-      <w:bookmarkEnd w:id="25"/>
       <w:bookmarkEnd w:id="26"/>
+      <w:bookmarkEnd w:id="27"/>
     </w:p>
     <w:p>
       <w:pPr>
@@ -3240,15 +3257,15 @@
           <w:rFonts w:eastAsiaTheme="minorHAnsi"/>
         </w:rPr>
       </w:pPr>
-      <w:bookmarkStart w:id="27" w:name="_Ref394486021"/>
-      <w:bookmarkStart w:id="28" w:name="_Toc389570605"/>
-      <w:bookmarkStart w:id="29" w:name="_Toc389581075"/>
-      <w:bookmarkEnd w:id="27"/>
+      <w:bookmarkStart w:id="28" w:name="_Ref394486021"/>
+      <w:bookmarkStart w:id="29" w:name="_Toc389570605"/>
+      <w:bookmarkStart w:id="30" w:name="_Toc389581075"/>
       <w:bookmarkEnd w:id="28"/>
+      <w:bookmarkEnd w:id="29"/>
       <w:r>
         <w:t xml:space="preserve">Each STIX data model is captured in a different UML package (e.g., Core package, Campaign package, etc.) where the packages together compose the full STIX UML model.  To refer to a particular class of a specific package, we use the format </w:t>
       </w:r>
-      <w:bookmarkEnd w:id="29"/>
+      <w:bookmarkEnd w:id="30"/>
       <w:proofErr w:type="spellStart"/>
       <w:r>
         <w:rPr>
@@ -3296,10 +3313,28 @@
         <w:rPr>
           <w:bCs/>
         </w:rPr>
-        <w:t xml:space="preserve">Table </w:t>
-      </w:r>
-      <w:r>
-        <w:t>3-1 in the STIX Language Overview Specification Version 1.1.1 document [STIX</w:t>
+        <w:t>T</w:t>
+      </w:r>
+      <w:r>
+        <w:t xml:space="preserve">he </w:t>
+      </w:r>
+      <w:r>
+        <w:t>STIX</w:t>
+      </w:r>
+      <w:r>
+        <w:rPr>
+          <w:vertAlign w:val="superscript"/>
+        </w:rPr>
+        <w:t>TM</w:t>
+      </w:r>
+      <w:r>
+        <w:t xml:space="preserve"> 1.1.1 Specification Overview</w:t>
+      </w:r>
+      <w:r>
+        <w:t xml:space="preserve"> </w:t>
+      </w:r>
+      <w:r>
+        <w:t>document [STIX</w:t>
       </w:r>
       <w:r>
         <w:rPr>
@@ -3335,43 +3370,43 @@
       <w:pPr>
         <w:pStyle w:val="Heading3"/>
       </w:pPr>
-      <w:bookmarkStart w:id="30" w:name="_Toc413936426"/>
+      <w:bookmarkStart w:id="31" w:name="_Toc413936426"/>
       <w:r>
         <w:t>UML Diagrams</w:t>
-      </w:r>
-      <w:bookmarkEnd w:id="30"/>
-    </w:p>
-    <w:p>
-      <w:pPr>
-        <w:spacing w:after="240"/>
-        <w:rPr>
-          <w:rFonts w:eastAsiaTheme="minorHAnsi"/>
-        </w:rPr>
-      </w:pPr>
-      <w:bookmarkStart w:id="31" w:name="_Toc398719452"/>
-      <w:r>
-        <w:t>This specification makes use of UML diagrams to visually depict relationships between STIX Language constructs. Note that the diagrams have been extracted directly from the full UML model for STIX; they have not been constructed purely for inclusion in the specification documents.  Typically, diagrams are included for the primary class of a data model, and for any other class where the visualization of its relationships between other classes would be useful.  This implies that there will be very few diagrams for classes whose only properties are either a data type or a class from the STIX Common data model.  Other diagrams that are included would be for classes that specialize a superclass, and for abstract or generalized classes that are extended by one or more subclasses.</w:t>
       </w:r>
       <w:bookmarkEnd w:id="31"/>
     </w:p>
     <w:p>
       <w:pPr>
         <w:spacing w:after="240"/>
-      </w:pPr>
-      <w:r>
-        <w:t>In UML diagrams, classes are often presented with their attributes elided, to avoid clutter.  The fully described class can usually be found in a related diagram.  A class presented with an empty section at the bottom of the icon indicates that there are no other attributes than the ones that are visualized using associations.</w:t>
-      </w:r>
+        <w:rPr>
+          <w:rFonts w:eastAsiaTheme="minorHAnsi"/>
+        </w:rPr>
+      </w:pPr>
+      <w:bookmarkStart w:id="32" w:name="_Toc398719452"/>
+      <w:r>
+        <w:t>This specification makes use of UML diagrams to visually depict relationships between STIX Language constructs. Note that the diagrams have been extracted directly from the full UML model for STIX; they have not been constructed purely for inclusion in the specification documents.  Typically, diagrams are included for the primary class of a data model, and for any other class where the visualization of its relationships between other classes would be useful.  This implies that there will be very few diagrams for classes whose only properties are either a data type or a class from the STIX Common data model.  Other diagrams that are included would be for classes that specialize a superclass, and for abstract or generalized classes that are extended by one or more subclasses.</w:t>
+      </w:r>
+      <w:bookmarkEnd w:id="32"/>
     </w:p>
     <w:p>
       <w:pPr>
-        <w:pStyle w:val="Heading4"/>
-      </w:pPr>
-      <w:r>
-        <w:t>Class Properties</w:t>
+        <w:spacing w:after="240"/>
+      </w:pPr>
+      <w:r>
+        <w:t>In UML diagrams, classes are often presented with their attributes elided, to avoid clutter.  The fully described class can usually be found in a related diagram.  A class presented with an empty section at the bottom of the icon indicates that there are no other attributes than the ones that are visualized using associations.</w:t>
       </w:r>
     </w:p>
     <w:p>
       <w:pPr>
+        <w:pStyle w:val="Heading4"/>
+      </w:pPr>
+      <w:r>
+        <w:t>Class Properties</w:t>
+      </w:r>
+    </w:p>
+    <w:p>
+      <w:pPr>
         <w:spacing w:after="240"/>
       </w:pPr>
       <w:r>
@@ -3403,8 +3438,8 @@
           <w:rFonts w:eastAsiaTheme="minorHAnsi"/>
         </w:rPr>
       </w:pPr>
-      <w:bookmarkStart w:id="32" w:name="_Toc398719453"/>
-      <w:bookmarkEnd w:id="32"/>
+      <w:bookmarkStart w:id="33" w:name="_Toc398719453"/>
+      <w:bookmarkEnd w:id="33"/>
       <w:r>
         <w:t xml:space="preserve">Diagram icons are used in a UML diagram to indicate whether a shape is a class, enumeration, or a data type, and decorative icons are used to indicate whether an element is an attribute of a class or an enumeration literal. In addition, two different arrow styles indicate either a directed association relationship (regular arrowhead) or a generalization relationship (triangle-shaped arrowhead).  The icons and arrow styles we use are shown and described in </w:t>
       </w:r>
@@ -3456,8 +3491,8 @@
           <w:szCs w:val="24"/>
         </w:rPr>
       </w:pPr>
-      <w:bookmarkStart w:id="33" w:name="_Ref413693211"/>
-      <w:bookmarkStart w:id="34" w:name="_Ref397637630"/>
+      <w:bookmarkStart w:id="34" w:name="_Ref413693211"/>
+      <w:bookmarkStart w:id="35" w:name="_Ref397637630"/>
       <w:r>
         <w:rPr>
           <w:color w:val="auto"/>
@@ -3556,7 +3591,7 @@
         </w:rPr>
         <w:fldChar w:fldCharType="end"/>
       </w:r>
-      <w:bookmarkEnd w:id="33"/>
+      <w:bookmarkEnd w:id="34"/>
       <w:r>
         <w:rPr>
           <w:color w:val="auto"/>
@@ -3565,7 +3600,7 @@
         </w:rPr>
         <w:t>.</w:t>
       </w:r>
-      <w:bookmarkEnd w:id="34"/>
+      <w:bookmarkEnd w:id="35"/>
       <w:r>
         <w:rPr>
           <w:color w:val="auto"/>
@@ -4536,11 +4571,11 @@
       <w:pPr>
         <w:pStyle w:val="Heading4"/>
       </w:pPr>
-      <w:bookmarkStart w:id="35" w:name="_Ref413676059"/>
+      <w:bookmarkStart w:id="36" w:name="_Ref413676059"/>
       <w:r>
         <w:t>Color Coding</w:t>
       </w:r>
-      <w:bookmarkEnd w:id="35"/>
+      <w:bookmarkEnd w:id="36"/>
     </w:p>
     <w:p>
       <w:pPr>
@@ -4647,6 +4682,7 @@
     <w:p>
       <w:pPr>
         <w:pStyle w:val="Caption"/>
+        <w:spacing w:after="240"/>
         <w:jc w:val="center"/>
         <w:rPr>
           <w:b w:val="0"/>
@@ -4656,8 +4692,8 @@
           <w:szCs w:val="24"/>
         </w:rPr>
       </w:pPr>
-      <w:bookmarkStart w:id="36" w:name="_Ref413693162"/>
-      <w:bookmarkStart w:id="37" w:name="_Ref397676401"/>
+      <w:bookmarkStart w:id="37" w:name="_Ref413693162"/>
+      <w:bookmarkStart w:id="38" w:name="_Ref397676401"/>
       <w:r>
         <w:rPr>
           <w:color w:val="auto"/>
@@ -4756,7 +4792,7 @@
         </w:rPr>
         <w:fldChar w:fldCharType="end"/>
       </w:r>
-      <w:bookmarkEnd w:id="36"/>
+      <w:bookmarkEnd w:id="37"/>
       <w:r>
         <w:rPr>
           <w:b w:val="0"/>
@@ -4766,7 +4802,7 @@
         </w:rPr>
         <w:t xml:space="preserve">. </w:t>
       </w:r>
-      <w:bookmarkEnd w:id="37"/>
+      <w:bookmarkEnd w:id="38"/>
       <w:r>
         <w:rPr>
           <w:color w:val="auto"/>
@@ -4790,167 +4826,14 @@
       <w:pPr>
         <w:pStyle w:val="Heading3"/>
       </w:pPr>
-      <w:bookmarkStart w:id="38" w:name="_Ref391367621"/>
-      <w:bookmarkStart w:id="39" w:name="_Ref389860108"/>
-      <w:bookmarkStart w:id="40" w:name="_Toc413936427"/>
-      <w:bookmarkEnd w:id="38"/>
+      <w:bookmarkStart w:id="39" w:name="_Ref391367621"/>
+      <w:bookmarkStart w:id="40" w:name="_Ref389860108"/>
+      <w:bookmarkStart w:id="41" w:name="_Toc413936427"/>
       <w:bookmarkEnd w:id="39"/>
+      <w:bookmarkEnd w:id="40"/>
       <w:r>
         <w:lastRenderedPageBreak/>
         <w:t>Property Table Notation</w:t>
-      </w:r>
-      <w:bookmarkEnd w:id="40"/>
-    </w:p>
-    <w:p>
-      <w:pPr>
-        <w:spacing w:after="240"/>
-        <w:rPr>
-          <w:rFonts w:eastAsiaTheme="minorHAnsi"/>
-        </w:rPr>
-      </w:pPr>
-      <w:r>
-        <w:t xml:space="preserve">Throughout Section 2.2, tables are used to describe the properties of each data model class. Each property table consists of a column of names to identify the property, a type column to reflect the datatype of the property, a multiplicity column to reflect the allowed number of occurrences of the property, and a description column that describes the property.  Package prefixes are provided for classes outside of the </w:t>
-      </w:r>
-      <w:r>
-        <w:t xml:space="preserve">Course of Action </w:t>
-      </w:r>
-      <w:r>
-        <w:t xml:space="preserve">data model (see Section </w:t>
-      </w:r>
-      <w:r>
-        <w:fldChar w:fldCharType="begin"/>
-      </w:r>
-      <w:r>
-        <w:instrText xml:space="preserve"> REF _Ref413676876 \r \h </w:instrText>
-      </w:r>
-      <w:r>
-        <w:fldChar w:fldCharType="separate"/>
-      </w:r>
-      <w:r>
-        <w:t>1.2.3</w:t>
-      </w:r>
-      <w:r>
-        <w:fldChar w:fldCharType="end"/>
-      </w:r>
-      <w:r>
-        <w:t xml:space="preserve">).  </w:t>
-      </w:r>
-    </w:p>
-    <w:p>
-      <w:pPr>
-        <w:spacing w:after="240"/>
-      </w:pPr>
-      <w:r>
-        <w:t xml:space="preserve">Note that if a class is a specialization of a superclass, only the properties that constitute the specialization are shown in the property table (i.e., properties of the superclass will not be shown).  However, details of the superclass may be shown in the UML diagram.    </w:t>
-      </w:r>
-    </w:p>
-    <w:p>
-      <w:pPr>
-        <w:spacing w:after="240"/>
-      </w:pPr>
-      <w:r>
-        <w:t xml:space="preserve">In addition, properties that are part of a “choice” relationship (e.g., Prop1 OR Prop2 is used but not both) will be denoted by a unique letter subscript (e.g., </w:t>
-      </w:r>
-      <w:proofErr w:type="spellStart"/>
-      <w:r>
-        <w:t>API_Call</w:t>
-      </w:r>
-      <w:r>
-        <w:rPr>
-          <w:vertAlign w:val="subscript"/>
-        </w:rPr>
-        <w:t>A</w:t>
-      </w:r>
-      <w:proofErr w:type="spellEnd"/>
-      <w:r>
-        <w:t xml:space="preserve">, </w:t>
-      </w:r>
-      <w:proofErr w:type="spellStart"/>
-      <w:r>
-        <w:t>Code</w:t>
-      </w:r>
-      <w:r>
-        <w:rPr>
-          <w:vertAlign w:val="subscript"/>
-        </w:rPr>
-        <w:t>B</w:t>
-      </w:r>
-      <w:proofErr w:type="spellEnd"/>
-      <w:r>
-        <w:t xml:space="preserve">) and single logic expression in the Multiplicity column.  For example, if there is a choice of property </w:t>
-      </w:r>
-      <w:proofErr w:type="spellStart"/>
-      <w:r>
-        <w:rPr>
-          <w:rFonts w:ascii="Courier New" w:hAnsi="Courier New" w:cs="Courier New"/>
-        </w:rPr>
-        <w:t>API_Call</w:t>
-      </w:r>
-      <w:r>
-        <w:rPr>
-          <w:rFonts w:ascii="Courier New" w:hAnsi="Courier New" w:cs="Courier New"/>
-          <w:vertAlign w:val="subscript"/>
-        </w:rPr>
-        <w:t>A</w:t>
-      </w:r>
-      <w:proofErr w:type="spellEnd"/>
-      <w:r>
-        <w:t xml:space="preserve"> and </w:t>
-      </w:r>
-      <w:proofErr w:type="spellStart"/>
-      <w:r>
-        <w:rPr>
-          <w:rFonts w:ascii="Courier New" w:hAnsi="Courier New" w:cs="Courier New"/>
-        </w:rPr>
-        <w:t>Code</w:t>
-      </w:r>
-      <w:r>
-        <w:rPr>
-          <w:rFonts w:ascii="Courier New" w:hAnsi="Courier New" w:cs="Courier New"/>
-          <w:vertAlign w:val="subscript"/>
-        </w:rPr>
-        <w:t>B</w:t>
-      </w:r>
-      <w:proofErr w:type="spellEnd"/>
-      <w:r>
-        <w:t>, the expression “</w:t>
-      </w:r>
-      <w:proofErr w:type="gramStart"/>
-      <w:r>
-        <w:t>A(</w:t>
-      </w:r>
-      <w:proofErr w:type="gramEnd"/>
-      <w:r>
-        <w:t xml:space="preserve">1)|B(0..1)” will indicate that the </w:t>
-      </w:r>
-      <w:proofErr w:type="spellStart"/>
-      <w:r>
-        <w:rPr>
-          <w:rFonts w:ascii="Courier New" w:hAnsi="Courier New" w:cs="Courier New"/>
-        </w:rPr>
-        <w:t>API_Call</w:t>
-      </w:r>
-      <w:proofErr w:type="spellEnd"/>
-      <w:r>
-        <w:t xml:space="preserve"> property can be chosen with multiplicity 1 or the </w:t>
-      </w:r>
-      <w:r>
-        <w:rPr>
-          <w:rFonts w:ascii="Courier New" w:hAnsi="Courier New" w:cs="Courier New"/>
-        </w:rPr>
-        <w:t>Code</w:t>
-      </w:r>
-      <w:r>
-        <w:t xml:space="preserve"> property can be chosen with multiplicity 0 or 1.</w:t>
-      </w:r>
-    </w:p>
-    <w:p>
-      <w:pPr>
-        <w:pStyle w:val="Heading3"/>
-      </w:pPr>
-      <w:bookmarkStart w:id="41" w:name="_Toc413936428"/>
-      <w:r>
-        <w:t>Property and Class Descriptions</w:t>
       </w:r>
       <w:bookmarkEnd w:id="41"/>
     </w:p>
@@ -4961,8 +4844,161 @@
           <w:rFonts w:eastAsiaTheme="minorHAnsi"/>
         </w:rPr>
       </w:pPr>
-      <w:bookmarkStart w:id="42" w:name="_Toc412205415"/>
+      <w:r>
+        <w:t xml:space="preserve">Throughout Section 2.2, tables are used to describe the properties of each data model class. Each property table consists of a column of names to identify the property, a type column to reflect the datatype of the property, a multiplicity column to reflect the allowed number of occurrences of the property, and a description column that describes the property.  Package prefixes are provided for classes outside of the </w:t>
+      </w:r>
+      <w:r>
+        <w:t xml:space="preserve">Course of Action </w:t>
+      </w:r>
+      <w:r>
+        <w:t xml:space="preserve">data model (see Section </w:t>
+      </w:r>
+      <w:r>
+        <w:fldChar w:fldCharType="begin"/>
+      </w:r>
+      <w:r>
+        <w:instrText xml:space="preserve"> REF _Ref413676876 \r \h </w:instrText>
+      </w:r>
+      <w:r>
+        <w:fldChar w:fldCharType="separate"/>
+      </w:r>
+      <w:r>
+        <w:t>1.2.3</w:t>
+      </w:r>
+      <w:r>
+        <w:fldChar w:fldCharType="end"/>
+      </w:r>
+      <w:r>
+        <w:t xml:space="preserve">).  </w:t>
+      </w:r>
+    </w:p>
+    <w:p>
+      <w:pPr>
+        <w:spacing w:after="240"/>
+      </w:pPr>
+      <w:r>
+        <w:t xml:space="preserve">Note that if a class is a specialization of a superclass, only the properties that constitute the specialization are shown in the property table (i.e., properties of the superclass will not be shown).  However, details of the superclass may be shown in the UML diagram.    </w:t>
+      </w:r>
+    </w:p>
+    <w:p>
+      <w:pPr>
+        <w:spacing w:after="240"/>
+      </w:pPr>
+      <w:r>
+        <w:t xml:space="preserve">In addition, properties that are part of a “choice” relationship (e.g., Prop1 OR Prop2 is used but not both) will be denoted by a unique letter subscript (e.g., </w:t>
+      </w:r>
+      <w:proofErr w:type="spellStart"/>
+      <w:r>
+        <w:t>API_Call</w:t>
+      </w:r>
+      <w:r>
+        <w:rPr>
+          <w:vertAlign w:val="subscript"/>
+        </w:rPr>
+        <w:t>A</w:t>
+      </w:r>
+      <w:proofErr w:type="spellEnd"/>
+      <w:r>
+        <w:t xml:space="preserve">, </w:t>
+      </w:r>
+      <w:proofErr w:type="spellStart"/>
+      <w:r>
+        <w:t>Code</w:t>
+      </w:r>
+      <w:r>
+        <w:rPr>
+          <w:vertAlign w:val="subscript"/>
+        </w:rPr>
+        <w:t>B</w:t>
+      </w:r>
+      <w:proofErr w:type="spellEnd"/>
+      <w:r>
+        <w:t xml:space="preserve">) and single logic expression in the Multiplicity column.  For example, if there is a choice of property </w:t>
+      </w:r>
+      <w:proofErr w:type="spellStart"/>
+      <w:r>
+        <w:rPr>
+          <w:rFonts w:ascii="Courier New" w:hAnsi="Courier New" w:cs="Courier New"/>
+        </w:rPr>
+        <w:t>API_Call</w:t>
+      </w:r>
+      <w:r>
+        <w:rPr>
+          <w:rFonts w:ascii="Courier New" w:hAnsi="Courier New" w:cs="Courier New"/>
+          <w:vertAlign w:val="subscript"/>
+        </w:rPr>
+        <w:t>A</w:t>
+      </w:r>
+      <w:proofErr w:type="spellEnd"/>
+      <w:r>
+        <w:t xml:space="preserve"> and </w:t>
+      </w:r>
+      <w:proofErr w:type="spellStart"/>
+      <w:r>
+        <w:rPr>
+          <w:rFonts w:ascii="Courier New" w:hAnsi="Courier New" w:cs="Courier New"/>
+        </w:rPr>
+        <w:t>Code</w:t>
+      </w:r>
+      <w:r>
+        <w:rPr>
+          <w:rFonts w:ascii="Courier New" w:hAnsi="Courier New" w:cs="Courier New"/>
+          <w:vertAlign w:val="subscript"/>
+        </w:rPr>
+        <w:t>B</w:t>
+      </w:r>
+      <w:proofErr w:type="spellEnd"/>
+      <w:r>
+        <w:t>, the expression “</w:t>
+      </w:r>
+      <w:proofErr w:type="gramStart"/>
+      <w:r>
+        <w:t>A(</w:t>
+      </w:r>
+      <w:proofErr w:type="gramEnd"/>
+      <w:r>
+        <w:t xml:space="preserve">1)|B(0..1)” will indicate that the </w:t>
+      </w:r>
+      <w:proofErr w:type="spellStart"/>
+      <w:r>
+        <w:rPr>
+          <w:rFonts w:ascii="Courier New" w:hAnsi="Courier New" w:cs="Courier New"/>
+        </w:rPr>
+        <w:t>API_Call</w:t>
+      </w:r>
+      <w:proofErr w:type="spellEnd"/>
+      <w:r>
+        <w:t xml:space="preserve"> property can be chosen with multiplicity 1 or the </w:t>
+      </w:r>
+      <w:r>
+        <w:rPr>
+          <w:rFonts w:ascii="Courier New" w:hAnsi="Courier New" w:cs="Courier New"/>
+        </w:rPr>
+        <w:t>Code</w:t>
+      </w:r>
+      <w:r>
+        <w:t xml:space="preserve"> property can be chosen with multiplicity 0 or 1.</w:t>
+      </w:r>
+    </w:p>
+    <w:p>
+      <w:pPr>
+        <w:pStyle w:val="Heading3"/>
+      </w:pPr>
+      <w:bookmarkStart w:id="42" w:name="_Toc413936428"/>
+      <w:r>
+        <w:t>Property and Class Descriptions</w:t>
+      </w:r>
       <w:bookmarkEnd w:id="42"/>
+    </w:p>
+    <w:p>
+      <w:pPr>
+        <w:spacing w:after="240"/>
+        <w:rPr>
+          <w:rFonts w:eastAsiaTheme="minorHAnsi"/>
+        </w:rPr>
+      </w:pPr>
+      <w:bookmarkStart w:id="43" w:name="_Toc412205415"/>
+      <w:bookmarkEnd w:id="43"/>
       <w:r>
         <w:t xml:space="preserve">Each class and property defined in STIX is described using the format, “The X property </w:t>
       </w:r>
@@ -5461,15 +5497,15 @@
       <w:pPr>
         <w:pStyle w:val="Heading1"/>
       </w:pPr>
-      <w:bookmarkStart w:id="43" w:name="_Ref395082039"/>
-      <w:bookmarkStart w:id="44" w:name="_Ref412984629"/>
-      <w:bookmarkStart w:id="45" w:name="_Toc413936429"/>
-      <w:bookmarkEnd w:id="43"/>
+      <w:bookmarkStart w:id="44" w:name="_Ref395082039"/>
+      <w:bookmarkStart w:id="45" w:name="_Ref412984629"/>
+      <w:bookmarkStart w:id="46" w:name="_Toc413936429"/>
+      <w:bookmarkEnd w:id="44"/>
       <w:r>
         <w:t>Background Information</w:t>
       </w:r>
-      <w:bookmarkEnd w:id="44"/>
       <w:bookmarkEnd w:id="45"/>
+      <w:bookmarkEnd w:id="46"/>
     </w:p>
     <w:p>
       <w:pPr>
@@ -5504,11 +5540,11 @@
       <w:pPr>
         <w:pStyle w:val="Heading2"/>
       </w:pPr>
-      <w:bookmarkStart w:id="46" w:name="_Toc413936430"/>
+      <w:bookmarkStart w:id="47" w:name="_Toc413936430"/>
       <w:r>
         <w:t>Course of Action-Related Component Data Models</w:t>
       </w:r>
-      <w:bookmarkEnd w:id="46"/>
+      <w:bookmarkEnd w:id="47"/>
     </w:p>
     <w:p>
       <w:pPr>
@@ -5663,6 +5699,7 @@
     <w:p>
       <w:pPr>
         <w:pStyle w:val="Caption"/>
+        <w:spacing w:after="240"/>
         <w:jc w:val="center"/>
         <w:rPr>
           <w:b w:val="0"/>
@@ -5672,8 +5709,8 @@
           <w:szCs w:val="24"/>
         </w:rPr>
       </w:pPr>
-      <w:bookmarkStart w:id="47" w:name="_Ref413760558"/>
-      <w:bookmarkStart w:id="48" w:name="_Ref397941046"/>
+      <w:bookmarkStart w:id="48" w:name="_Ref413760558"/>
+      <w:bookmarkStart w:id="49" w:name="_Ref397941046"/>
       <w:r>
         <w:rPr>
           <w:color w:val="auto"/>
@@ -5772,7 +5809,7 @@
         </w:rPr>
         <w:fldChar w:fldCharType="end"/>
       </w:r>
-      <w:bookmarkEnd w:id="47"/>
+      <w:bookmarkEnd w:id="48"/>
       <w:r>
         <w:rPr>
           <w:b w:val="0"/>
@@ -5782,7 +5819,7 @@
         </w:rPr>
         <w:t xml:space="preserve">. </w:t>
       </w:r>
-      <w:bookmarkEnd w:id="48"/>
+      <w:bookmarkEnd w:id="49"/>
       <w:r>
         <w:rPr>
           <w:b w:val="0"/>
@@ -5911,46 +5948,42 @@
     <w:p>
       <w:pPr>
         <w:spacing w:after="240"/>
-        <w:rPr>
-          <w:b/>
-          <w:bCs/>
-        </w:rPr>
         <w:sectPr>
           <w:pgSz w:w="12240" w:h="15840"/>
           <w:pgMar w:top="1440" w:right="1627" w:bottom="1440" w:left="1800" w:header="720" w:footer="720" w:gutter="0"/>
           <w:cols w:space="720"/>
           <w:docGrid w:linePitch="360"/>
         </w:sectPr>
-        <w:pPrChange w:id="49" w:author="Barnum, Sean D." w:date="2015-03-12T13:08:00Z">
+        <w:pPrChange w:id="50" w:author="Barnum, Sean D." w:date="2015-03-12T13:08:00Z">
           <w:pPr>
             <w:pStyle w:val="Heading1"/>
             <w:spacing w:after="240"/>
           </w:pPr>
         </w:pPrChange>
       </w:pPr>
-      <w:bookmarkStart w:id="50" w:name="_Ref390076669"/>
-      <w:bookmarkStart w:id="51" w:name="_Ref391372260"/>
-      <w:bookmarkStart w:id="52" w:name="_Ref396987963"/>
-      <w:bookmarkStart w:id="53" w:name="_Toc401131330"/>
-      <w:bookmarkEnd w:id="50"/>
+      <w:bookmarkStart w:id="51" w:name="_Ref390076669"/>
+      <w:bookmarkStart w:id="52" w:name="_Ref391372260"/>
+      <w:bookmarkStart w:id="53" w:name="_Ref396987963"/>
+      <w:bookmarkStart w:id="54" w:name="_Toc401131330"/>
       <w:bookmarkEnd w:id="51"/>
       <w:bookmarkEnd w:id="52"/>
       <w:bookmarkEnd w:id="53"/>
+      <w:bookmarkEnd w:id="54"/>
     </w:p>
     <w:p>
       <w:pPr>
         <w:pStyle w:val="Heading1"/>
       </w:pPr>
-      <w:bookmarkStart w:id="54" w:name="_Ref412991810"/>
-      <w:bookmarkStart w:id="55" w:name="_Ref412991918"/>
-      <w:bookmarkStart w:id="56" w:name="_Toc413936431"/>
+      <w:bookmarkStart w:id="55" w:name="_Ref412991810"/>
+      <w:bookmarkStart w:id="56" w:name="_Ref412991918"/>
+      <w:bookmarkStart w:id="57" w:name="_Toc413936431"/>
       <w:r>
         <w:lastRenderedPageBreak/>
         <w:t>STIX Course of Action Data Model</w:t>
       </w:r>
-      <w:bookmarkEnd w:id="54"/>
       <w:bookmarkEnd w:id="55"/>
       <w:bookmarkEnd w:id="56"/>
+      <w:bookmarkEnd w:id="57"/>
     </w:p>
     <w:p>
       <w:pPr>
@@ -5986,7 +6019,13 @@
         <w:t xml:space="preserve">through informative (title and description), formally structured (type and parameter observables) and contextual (objective, efficacy, impact, cost) properties. </w:t>
       </w:r>
       <w:r>
-        <w:t xml:space="preserve">Similar to all of the component data models in STIX, the </w:t>
+        <w:t xml:space="preserve">Similar to </w:t>
+      </w:r>
+      <w:r>
+        <w:t xml:space="preserve">the primary classes of </w:t>
+      </w:r>
+      <w:r>
+        <w:t xml:space="preserve">all of the component data models in STIX, the </w:t>
       </w:r>
       <w:proofErr w:type="spellStart"/>
       <w:r>
@@ -6135,7 +6174,7 @@
         <w:keepNext/>
         <w:jc w:val="center"/>
       </w:pPr>
-      <w:bookmarkStart w:id="57" w:name="_Ref394447695"/>
+      <w:bookmarkStart w:id="58" w:name="_Ref394447695"/>
       <w:r>
         <w:rPr>
           <w:noProof/>
@@ -6193,11 +6232,12 @@
           </wp:inline>
         </w:drawing>
       </w:r>
-      <w:bookmarkEnd w:id="57"/>
+      <w:bookmarkEnd w:id="58"/>
     </w:p>
     <w:p>
       <w:pPr>
         <w:pStyle w:val="Caption"/>
+        <w:spacing w:after="240"/>
         <w:jc w:val="center"/>
         <w:rPr>
           <w:b w:val="0"/>
@@ -6206,7 +6246,7 @@
           <w:szCs w:val="24"/>
         </w:rPr>
       </w:pPr>
-      <w:bookmarkStart w:id="58" w:name="_Ref413693729"/>
+      <w:bookmarkStart w:id="59" w:name="_Ref413693729"/>
       <w:r>
         <w:rPr>
           <w:color w:val="auto"/>
@@ -6305,7 +6345,7 @@
         </w:rPr>
         <w:fldChar w:fldCharType="end"/>
       </w:r>
-      <w:bookmarkEnd w:id="58"/>
+      <w:bookmarkEnd w:id="59"/>
       <w:r>
         <w:rPr>
           <w:b w:val="0"/>
@@ -6483,6 +6523,7 @@
         <w:pStyle w:val="Caption"/>
         <w:keepNext/>
         <w:keepLines/>
+        <w:spacing w:after="120"/>
         <w:jc w:val="center"/>
         <w:rPr>
           <w:b w:val="0"/>
@@ -6492,8 +6533,8 @@
           <w:szCs w:val="24"/>
         </w:rPr>
       </w:pPr>
-      <w:bookmarkStart w:id="59" w:name="_Ref412992263"/>
-      <w:bookmarkStart w:id="60" w:name="_Ref412992257"/>
+      <w:bookmarkStart w:id="60" w:name="_Ref412992263"/>
+      <w:bookmarkStart w:id="61" w:name="_Ref412992257"/>
       <w:r>
         <w:rPr>
           <w:color w:val="auto"/>
@@ -6593,7 +6634,7 @@
         </w:rPr>
         <w:fldChar w:fldCharType="end"/>
       </w:r>
-      <w:bookmarkEnd w:id="59"/>
+      <w:bookmarkEnd w:id="60"/>
       <w:r>
         <w:rPr>
           <w:b w:val="0"/>
@@ -6624,7 +6665,7 @@
         </w:rPr>
         <w:t xml:space="preserve"> class</w:t>
       </w:r>
-      <w:bookmarkEnd w:id="60"/>
+      <w:bookmarkEnd w:id="61"/>
     </w:p>
     <w:tbl>
       <w:tblPr>
@@ -10968,10 +11009,10 @@
       <w:pPr>
         <w:pStyle w:val="Heading2"/>
       </w:pPr>
-      <w:bookmarkStart w:id="61" w:name="_Toc401131331"/>
-      <w:bookmarkStart w:id="62" w:name="_Ref413679852"/>
-      <w:bookmarkStart w:id="63" w:name="_Toc413936432"/>
-      <w:bookmarkEnd w:id="61"/>
+      <w:bookmarkStart w:id="62" w:name="_Toc401131331"/>
+      <w:bookmarkStart w:id="63" w:name="_Ref413679852"/>
+      <w:bookmarkStart w:id="64" w:name="_Toc413936432"/>
+      <w:bookmarkEnd w:id="62"/>
       <w:proofErr w:type="spellStart"/>
       <w:r>
         <w:t>CourseOfActionVersionType</w:t>
@@ -10980,8 +11021,8 @@
       <w:r>
         <w:t xml:space="preserve"> Enumeration</w:t>
       </w:r>
-      <w:bookmarkEnd w:id="62"/>
       <w:bookmarkEnd w:id="63"/>
+      <w:bookmarkEnd w:id="64"/>
     </w:p>
     <w:p>
       <w:pPr>
@@ -11047,6 +11088,7 @@
     <w:p>
       <w:pPr>
         <w:pStyle w:val="Caption"/>
+        <w:spacing w:after="120"/>
         <w:jc w:val="center"/>
         <w:rPr>
           <w:b w:val="0"/>
@@ -11055,7 +11097,7 @@
           <w:szCs w:val="24"/>
         </w:rPr>
       </w:pPr>
-      <w:bookmarkStart w:id="64" w:name="_Ref413704140"/>
+      <w:bookmarkStart w:id="65" w:name="_Ref413704140"/>
       <w:r>
         <w:rPr>
           <w:color w:val="auto"/>
@@ -11154,7 +11196,7 @@
         </w:rPr>
         <w:fldChar w:fldCharType="end"/>
       </w:r>
-      <w:bookmarkEnd w:id="64"/>
+      <w:bookmarkEnd w:id="65"/>
       <w:r>
         <w:rPr>
           <w:color w:val="auto"/>
@@ -11618,7 +11660,7 @@
       <w:pPr>
         <w:pStyle w:val="Heading2"/>
       </w:pPr>
-      <w:bookmarkStart w:id="65" w:name="_Toc413936433"/>
+      <w:bookmarkStart w:id="66" w:name="_Toc413936433"/>
       <w:proofErr w:type="spellStart"/>
       <w:r>
         <w:t>StructuredCOAType</w:t>
@@ -11627,7 +11669,7 @@
       <w:r>
         <w:t xml:space="preserve"> Class</w:t>
       </w:r>
-      <w:bookmarkEnd w:id="65"/>
+      <w:bookmarkEnd w:id="66"/>
     </w:p>
     <w:p>
       <w:pPr>
@@ -11708,7 +11750,7 @@
       <w:pPr>
         <w:pStyle w:val="Heading2"/>
       </w:pPr>
-      <w:bookmarkStart w:id="66" w:name="_Toc413936434"/>
+      <w:bookmarkStart w:id="67" w:name="_Toc413936434"/>
       <w:proofErr w:type="spellStart"/>
       <w:r>
         <w:t>ObjectiveType</w:t>
@@ -11717,7 +11759,7 @@
       <w:r>
         <w:t xml:space="preserve"> Class</w:t>
       </w:r>
-      <w:bookmarkEnd w:id="66"/>
+      <w:bookmarkEnd w:id="67"/>
     </w:p>
     <w:p>
       <w:pPr>
@@ -11801,6 +11843,7 @@
     <w:p>
       <w:pPr>
         <w:pStyle w:val="Caption"/>
+        <w:spacing w:after="240"/>
         <w:jc w:val="center"/>
         <w:rPr>
           <w:b w:val="0"/>
@@ -11810,8 +11853,8 @@
           <w:szCs w:val="24"/>
         </w:rPr>
       </w:pPr>
-      <w:bookmarkStart w:id="67" w:name="_Ref413247110"/>
-      <w:bookmarkStart w:id="68" w:name="_Ref413246394"/>
+      <w:bookmarkStart w:id="68" w:name="_Ref413247110"/>
+      <w:bookmarkStart w:id="69" w:name="_Ref413246394"/>
       <w:r>
         <w:rPr>
           <w:color w:val="auto"/>
@@ -11910,7 +11953,7 @@
         </w:rPr>
         <w:fldChar w:fldCharType="end"/>
       </w:r>
-      <w:bookmarkEnd w:id="67"/>
+      <w:bookmarkEnd w:id="68"/>
       <w:r>
         <w:rPr>
           <w:color w:val="auto"/>
@@ -11963,7 +12006,7 @@
         </w:rPr>
         <w:t xml:space="preserve"> class</w:t>
       </w:r>
-      <w:bookmarkEnd w:id="68"/>
+      <w:bookmarkEnd w:id="69"/>
     </w:p>
     <w:p>
       <w:pPr>
@@ -12121,6 +12164,7 @@
       <w:pPr>
         <w:pStyle w:val="Caption"/>
         <w:keepNext/>
+        <w:spacing w:after="120"/>
         <w:jc w:val="center"/>
         <w:rPr>
           <w:color w:val="auto"/>
@@ -12128,7 +12172,7 @@
           <w:szCs w:val="24"/>
         </w:rPr>
       </w:pPr>
-      <w:bookmarkStart w:id="69" w:name="_Ref413247125"/>
+      <w:bookmarkStart w:id="70" w:name="_Ref413247125"/>
       <w:r>
         <w:rPr>
           <w:color w:val="auto"/>
@@ -12227,7 +12271,7 @@
         </w:rPr>
         <w:fldChar w:fldCharType="end"/>
       </w:r>
-      <w:bookmarkEnd w:id="69"/>
+      <w:bookmarkEnd w:id="70"/>
       <w:r>
         <w:rPr>
           <w:color w:val="auto"/>
@@ -13038,10 +13082,10 @@
       <w:pPr>
         <w:pStyle w:val="Heading2"/>
       </w:pPr>
-      <w:bookmarkStart w:id="70" w:name="_Ref396999734"/>
-      <w:bookmarkStart w:id="71" w:name="_Ref412987094"/>
-      <w:bookmarkStart w:id="72" w:name="_Toc413936435"/>
-      <w:bookmarkEnd w:id="70"/>
+      <w:bookmarkStart w:id="71" w:name="_Ref396999734"/>
+      <w:bookmarkStart w:id="72" w:name="_Ref412987094"/>
+      <w:bookmarkStart w:id="73" w:name="_Toc413936435"/>
+      <w:bookmarkEnd w:id="71"/>
       <w:proofErr w:type="spellStart"/>
       <w:r>
         <w:t>RelatedCOAsType</w:t>
@@ -13050,8 +13094,8 @@
       <w:r>
         <w:t xml:space="preserve"> Class</w:t>
       </w:r>
-      <w:bookmarkEnd w:id="71"/>
       <w:bookmarkEnd w:id="72"/>
+      <w:bookmarkEnd w:id="73"/>
     </w:p>
     <w:p>
       <w:pPr>
@@ -13196,6 +13240,7 @@
     <w:p>
       <w:pPr>
         <w:pStyle w:val="Caption"/>
+        <w:spacing w:after="240"/>
         <w:jc w:val="center"/>
         <w:rPr>
           <w:b w:val="0"/>
@@ -13205,7 +13250,7 @@
           <w:szCs w:val="24"/>
         </w:rPr>
       </w:pPr>
-      <w:bookmarkStart w:id="73" w:name="_Ref413246466"/>
+      <w:bookmarkStart w:id="74" w:name="_Ref413246466"/>
       <w:r>
         <w:rPr>
           <w:color w:val="auto"/>
@@ -13304,7 +13349,7 @@
         </w:rPr>
         <w:fldChar w:fldCharType="end"/>
       </w:r>
-      <w:bookmarkEnd w:id="73"/>
+      <w:bookmarkEnd w:id="74"/>
       <w:r>
         <w:rPr>
           <w:b w:val="0"/>
@@ -13500,6 +13545,7 @@
     <w:p>
       <w:pPr>
         <w:pStyle w:val="Caption"/>
+        <w:spacing w:after="120"/>
         <w:jc w:val="center"/>
         <w:rPr>
           <w:b w:val="0"/>
@@ -13508,8 +13554,8 @@
           <w:szCs w:val="24"/>
         </w:rPr>
       </w:pPr>
-      <w:bookmarkStart w:id="74" w:name="_Ref413246599"/>
-      <w:bookmarkStart w:id="75" w:name="_Ref413246559"/>
+      <w:bookmarkStart w:id="75" w:name="_Ref413246599"/>
+      <w:bookmarkStart w:id="76" w:name="_Ref413246559"/>
       <w:r>
         <w:rPr>
           <w:color w:val="auto"/>
@@ -13608,7 +13654,7 @@
         </w:rPr>
         <w:fldChar w:fldCharType="end"/>
       </w:r>
-      <w:bookmarkEnd w:id="74"/>
+      <w:bookmarkEnd w:id="75"/>
       <w:r>
         <w:rPr>
           <w:b w:val="0"/>
@@ -13639,7 +13685,7 @@
         </w:rPr>
         <w:t xml:space="preserve"> class</w:t>
       </w:r>
-      <w:bookmarkEnd w:id="75"/>
+      <w:bookmarkEnd w:id="76"/>
     </w:p>
     <w:tbl>
       <w:tblPr>
@@ -14107,13 +14153,13 @@
           <w:docGrid w:linePitch="360"/>
         </w:sectPr>
       </w:pPr>
-      <w:bookmarkStart w:id="76" w:name="_Toc389570600"/>
-      <w:bookmarkStart w:id="77" w:name="_Toc389581070"/>
-      <w:bookmarkStart w:id="78" w:name="_Toc391386568"/>
-      <w:bookmarkStart w:id="79" w:name="_Toc401131335"/>
-      <w:bookmarkEnd w:id="76"/>
+      <w:bookmarkStart w:id="77" w:name="_Toc389570600"/>
+      <w:bookmarkStart w:id="78" w:name="_Toc389581070"/>
+      <w:bookmarkStart w:id="79" w:name="_Toc391386568"/>
+      <w:bookmarkStart w:id="80" w:name="_Toc401131335"/>
       <w:bookmarkEnd w:id="77"/>
       <w:bookmarkEnd w:id="78"/>
+      <w:bookmarkEnd w:id="79"/>
     </w:p>
     <w:p>
       <w:pPr>
@@ -14123,13 +14169,13 @@
           <w:numId w:val="0"/>
         </w:numPr>
       </w:pPr>
-      <w:bookmarkStart w:id="80" w:name="_Toc413936436"/>
+      <w:bookmarkStart w:id="81" w:name="_Toc413936436"/>
       <w:r>
         <w:lastRenderedPageBreak/>
         <w:t>Appendix – XML Implementation</w:t>
       </w:r>
-      <w:bookmarkEnd w:id="79"/>
       <w:bookmarkEnd w:id="80"/>
+      <w:bookmarkEnd w:id="81"/>
     </w:p>
     <w:p>
       <w:pPr>
@@ -14190,8 +14236,8 @@
           <w:kern w:val="36"/>
         </w:rPr>
       </w:pPr>
-      <w:bookmarkStart w:id="81" w:name="_Toc401131336"/>
-      <w:bookmarkStart w:id="82" w:name="_Toc413936437"/>
+      <w:bookmarkStart w:id="82" w:name="_Toc401131336"/>
+      <w:bookmarkStart w:id="83" w:name="_Toc413936437"/>
       <w:r>
         <w:rPr>
           <w:b w:val="0"/>
@@ -14201,8 +14247,8 @@
         <w:lastRenderedPageBreak/>
         <w:t>References</w:t>
       </w:r>
-      <w:bookmarkEnd w:id="81"/>
       <w:bookmarkEnd w:id="82"/>
+      <w:bookmarkEnd w:id="83"/>
     </w:p>
     <w:p>
       <w:pPr>
@@ -14376,8 +14422,6 @@
         </w:rPr>
         <w:t>TM</w:t>
       </w:r>
-      <w:bookmarkStart w:id="83" w:name="_GoBack"/>
-      <w:bookmarkEnd w:id="83"/>
       <w:r>
         <w:t xml:space="preserve"> Web Site</w:t>
       </w:r>
@@ -19695,16 +19739,6 @@
 </file>
 
 <file path=customXml/item1.xml><?xml version="1.0" encoding="utf-8"?>
-<?mso-contentType ?>
-<customXsn xmlns="http://schemas.microsoft.com/office/2006/metadata/customXsn">
-  <xsnLocation/>
-  <cached>True</cached>
-  <openByDefault>True</openByDefault>
-  <xsnScope/>
-</customXsn>
-</file>
-
-<file path=customXml/item2.xml><?xml version="1.0" encoding="utf-8"?>
 <p:properties xmlns:p="http://schemas.microsoft.com/office/2006/metadata/properties" xmlns:xsi="http://www.w3.org/2001/XMLSchema-instance" xmlns:pc="http://schemas.microsoft.com/office/infopath/2007/PartnerControls">
   <documentManagement>
     <MITRE_x0020_Sensitivity xmlns="http://schemas.microsoft.com/sharepoint/v3">Internal MITRE Information</MITRE_x0020_Sensitivity>
@@ -19715,7 +19749,26 @@
 </p:properties>
 </file>
 
+<file path=customXml/item2.xml><?xml version="1.0" encoding="utf-8"?>
+<?mso-contentType ?>
+<customXsn xmlns="http://schemas.microsoft.com/office/2006/metadata/customXsn">
+  <xsnLocation/>
+  <cached>True</cached>
+  <openByDefault>True</openByDefault>
+  <xsnScope/>
+</customXsn>
+</file>
+
 <file path=customXml/item3.xml><?xml version="1.0" encoding="utf-8"?>
+<?mso-contentType ?>
+<FormTemplates xmlns="http://schemas.microsoft.com/sharepoint/v3/contenttype/forms">
+  <Display>DocumentLibraryForm</Display>
+  <Edit>DocumentLibraryForm</Edit>
+  <New>DocumentLibraryForm</New>
+</FormTemplates>
+</file>
+
+<file path=customXml/item4.xml><?xml version="1.0" encoding="utf-8"?>
 <ct:contentTypeSchema xmlns:ct="http://schemas.microsoft.com/office/2006/metadata/contentType" xmlns:ma="http://schemas.microsoft.com/office/2006/metadata/properties/metaAttributes" ct:_="" ma:_="" ma:contentTypeName="MITRE Work" ma:contentTypeID="0x010100823A99C636F7423283FB0D200866C61300CC7BD67365BE2C42A4096DAE1DC10F06" ma:contentTypeVersion="3" ma:contentTypeDescription="Materials and documents that contain MITRE authored content and other content directly attributable to MITRE and its work" ma:contentTypeScope="" ma:versionID="085ad2ce3a226fddc0329540bbfa6f64">
   <xsd:schema xmlns:xsd="http://www.w3.org/2001/XMLSchema" xmlns:xs="http://www.w3.org/2001/XMLSchema" xmlns:p="http://schemas.microsoft.com/office/2006/metadata/properties" xmlns:ns1="http://schemas.microsoft.com/sharepoint/v3" xmlns:ns2="http://schemas.microsoft.com/sharepoint/v3/fields" xmlns:ns3="4d08c891-aa85-4e91-a798-dce01d66b851" targetNamespace="http://schemas.microsoft.com/office/2006/metadata/properties" ma:root="true" ma:fieldsID="12a853ef9e543adebd21901f9cb1f667" ns1:_="" ns2:_="" ns3:_="">
     <xsd:import namespace="http://schemas.microsoft.com/sharepoint/v3"/>
@@ -19895,28 +19948,11 @@
 </ct:contentTypeSchema>
 </file>
 
-<file path=customXml/item4.xml><?xml version="1.0" encoding="utf-8"?>
-<?mso-contentType ?>
-<FormTemplates xmlns="http://schemas.microsoft.com/sharepoint/v3/contenttype/forms">
-  <Display>DocumentLibraryForm</Display>
-  <Edit>DocumentLibraryForm</Edit>
-  <New>DocumentLibraryForm</New>
-</FormTemplates>
-</file>
-
 <file path=customXml/item5.xml><?xml version="1.0" encoding="utf-8"?>
 <b:Sources xmlns:b="http://schemas.openxmlformats.org/officeDocument/2006/bibliography" xmlns="http://schemas.openxmlformats.org/officeDocument/2006/bibliography" SelectedStyle="\APA.XSL" StyleName="APA"/>
 </file>
 
 <file path=customXml/itemProps1.xml><?xml version="1.0" encoding="utf-8"?>
-<ds:datastoreItem xmlns:ds="http://schemas.openxmlformats.org/officeDocument/2006/customXml" ds:itemID="{663F1A4D-610A-45D9-ACAB-423BFE4ED320}">
-  <ds:schemaRefs>
-    <ds:schemaRef ds:uri="http://schemas.microsoft.com/office/2006/metadata/customXsn"/>
-  </ds:schemaRefs>
-</ds:datastoreItem>
-</file>
-
-<file path=customXml/itemProps2.xml><?xml version="1.0" encoding="utf-8"?>
 <ds:datastoreItem xmlns:ds="http://schemas.openxmlformats.org/officeDocument/2006/customXml" ds:itemID="{788D4195-E13B-4263-A9D0-D1D9CC9B4524}">
   <ds:schemaRefs>
     <ds:schemaRef ds:uri="http://www.w3.org/XML/1998/namespace"/>
@@ -19934,7 +19970,23 @@
 </ds:datastoreItem>
 </file>
 
+<file path=customXml/itemProps2.xml><?xml version="1.0" encoding="utf-8"?>
+<ds:datastoreItem xmlns:ds="http://schemas.openxmlformats.org/officeDocument/2006/customXml" ds:itemID="{663F1A4D-610A-45D9-ACAB-423BFE4ED320}">
+  <ds:schemaRefs>
+    <ds:schemaRef ds:uri="http://schemas.microsoft.com/office/2006/metadata/customXsn"/>
+  </ds:schemaRefs>
+</ds:datastoreItem>
+</file>
+
 <file path=customXml/itemProps3.xml><?xml version="1.0" encoding="utf-8"?>
+<ds:datastoreItem xmlns:ds="http://schemas.openxmlformats.org/officeDocument/2006/customXml" ds:itemID="{A8719A14-A1CE-4887-98C7-6853CFAD0408}">
+  <ds:schemaRefs>
+    <ds:schemaRef ds:uri="http://schemas.microsoft.com/sharepoint/v3/contenttype/forms"/>
+  </ds:schemaRefs>
+</ds:datastoreItem>
+</file>
+
+<file path=customXml/itemProps4.xml><?xml version="1.0" encoding="utf-8"?>
 <ds:datastoreItem xmlns:ds="http://schemas.openxmlformats.org/officeDocument/2006/customXml" ds:itemID="{B0D2CDD9-251B-4223-9626-7C6E3D9C606B}">
   <ds:schemaRefs>
     <ds:schemaRef ds:uri="http://schemas.microsoft.com/office/2006/metadata/contentType"/>
@@ -19954,16 +20006,8 @@
 </ds:datastoreItem>
 </file>
 
-<file path=customXml/itemProps4.xml><?xml version="1.0" encoding="utf-8"?>
-<ds:datastoreItem xmlns:ds="http://schemas.openxmlformats.org/officeDocument/2006/customXml" ds:itemID="{A8719A14-A1CE-4887-98C7-6853CFAD0408}">
-  <ds:schemaRefs>
-    <ds:schemaRef ds:uri="http://schemas.microsoft.com/sharepoint/v3/contenttype/forms"/>
-  </ds:schemaRefs>
-</ds:datastoreItem>
-</file>
-
 <file path=customXml/itemProps5.xml><?xml version="1.0" encoding="utf-8"?>
-<ds:datastoreItem xmlns:ds="http://schemas.openxmlformats.org/officeDocument/2006/customXml" ds:itemID="{E7B06B86-A220-47DC-B690-83920C468525}">
+<ds:datastoreItem xmlns:ds="http://schemas.openxmlformats.org/officeDocument/2006/customXml" ds:itemID="{873466EB-12BB-4E27-B508-C6F63AA50942}">
   <ds:schemaRefs>
     <ds:schemaRef ds:uri="http://schemas.openxmlformats.org/officeDocument/2006/bibliography"/>
   </ds:schemaRefs>

</xml_diff>

<commit_message>
Updates as of 4/10
</commit_message>
<xml_diff>
--- a/documents/STIX_COA_Draft.docx
+++ b/documents/STIX_COA_Draft.docx
@@ -128,8 +128,6 @@
         </w:rPr>
         <w:t>April 3</w:t>
       </w:r>
-      <w:bookmarkStart w:id="0" w:name="_GoBack"/>
-      <w:bookmarkEnd w:id="0"/>
       <w:r>
         <w:rPr>
           <w:rStyle w:val="BookTitle"/>
@@ -431,8 +429,8 @@
         <w:t>Table of Contents</w:t>
       </w:r>
     </w:p>
-    <w:bookmarkStart w:id="1" w:name="_Toc254248870" w:displacedByCustomXml="next"/>
-    <w:bookmarkEnd w:id="1" w:displacedByCustomXml="next"/>
+    <w:bookmarkStart w:id="0" w:name="_Toc254248870" w:displacedByCustomXml="next"/>
+    <w:bookmarkEnd w:id="0" w:displacedByCustomXml="next"/>
     <w:sdt>
       <w:sdtPr>
         <w:rPr>
@@ -2003,8 +2001,8 @@
         <w:p/>
       </w:sdtContent>
     </w:sdt>
-    <w:bookmarkStart w:id="2" w:name="_Ref389987355" w:displacedByCustomXml="prev"/>
-    <w:bookmarkEnd w:id="2" w:displacedByCustomXml="prev"/>
+    <w:bookmarkStart w:id="1" w:name="_Ref389987355" w:displacedByCustomXml="prev"/>
+    <w:bookmarkEnd w:id="1" w:displacedByCustomXml="prev"/>
     <w:p>
       <w:pPr>
         <w:pStyle w:val="Heading1"/>
@@ -2019,19 +2017,19 @@
           <w:docGrid w:linePitch="360"/>
         </w:sectPr>
       </w:pPr>
-      <w:bookmarkStart w:id="3" w:name="_Toc401131316"/>
+      <w:bookmarkStart w:id="2" w:name="_Toc401131316"/>
     </w:p>
     <w:p>
       <w:pPr>
         <w:pStyle w:val="Heading1"/>
       </w:pPr>
-      <w:bookmarkStart w:id="4" w:name="_Toc413936420"/>
+      <w:bookmarkStart w:id="3" w:name="_Toc413936420"/>
       <w:r>
         <w:lastRenderedPageBreak/>
         <w:t>Introduction</w:t>
       </w:r>
+      <w:bookmarkEnd w:id="2"/>
       <w:bookmarkEnd w:id="3"/>
-      <w:bookmarkEnd w:id="4"/>
     </w:p>
     <w:p>
       <w:pPr>
@@ -2173,13 +2171,13 @@
       <w:pPr>
         <w:spacing w:before="100" w:beforeAutospacing="1" w:after="240"/>
       </w:pPr>
-      <w:bookmarkStart w:id="5" w:name="_Ref394327838"/>
-      <w:bookmarkStart w:id="6" w:name="_Toc401131317"/>
+      <w:bookmarkStart w:id="4" w:name="_Ref394327838"/>
+      <w:bookmarkStart w:id="5" w:name="_Toc401131317"/>
+      <w:bookmarkEnd w:id="4"/>
+      <w:r>
+        <w:t xml:space="preserve">In Section </w:t>
+      </w:r>
       <w:bookmarkEnd w:id="5"/>
-      <w:r>
-        <w:t xml:space="preserve">In Section </w:t>
-      </w:r>
-      <w:bookmarkEnd w:id="6"/>
       <w:r>
         <w:rPr>
           <w:b/>
@@ -2293,13 +2291,13 @@
       <w:pPr>
         <w:pStyle w:val="Heading2"/>
       </w:pPr>
-      <w:bookmarkStart w:id="7" w:name="_Ref412984547"/>
-      <w:bookmarkStart w:id="8" w:name="_Toc413936421"/>
+      <w:bookmarkStart w:id="6" w:name="_Ref412984547"/>
+      <w:bookmarkStart w:id="7" w:name="_Toc413936421"/>
       <w:r>
         <w:t>STIX Specification Documents</w:t>
       </w:r>
+      <w:bookmarkEnd w:id="6"/>
       <w:bookmarkEnd w:id="7"/>
-      <w:bookmarkEnd w:id="8"/>
     </w:p>
     <w:p>
       <w:pPr>
@@ -2324,7 +2322,13 @@
         <w:spacing w:after="240"/>
       </w:pPr>
       <w:r>
-        <w:t>The STIX specification overview document provides a comprehensive overview of the full set of STIX data models ([STIX</w:t>
+        <w:t>The STIX specification overview document provides a comprehensive overview of th</w:t>
+      </w:r>
+      <w:r>
+        <w:t xml:space="preserve">e full set of STIX data models </w:t>
+      </w:r>
+      <w:r>
+        <w:t>[STIX</w:t>
       </w:r>
       <w:r>
         <w:rPr>
@@ -2333,7 +2337,10 @@
         <w:t>O</w:t>
       </w:r>
       <w:r>
-        <w:t>]), which in addition to the eight top-level component data models mentioned in the Introduction, includes a core data model, a common data model, a cross-cutting data marking data model, and a set of default controlled vocabularies.  [STIX</w:t>
+        <w:t>]</w:t>
+      </w:r>
+      <w:r>
+        <w:t>, which in addition to the eight top-level component data models mentioned in the Introduction, includes a core data model, a common data model, a cross-cutting data marking data model, and a set of default controlled vocabularies.  [STIX</w:t>
       </w:r>
       <w:r>
         <w:rPr>
@@ -2518,10 +2525,10 @@
           <w:szCs w:val="24"/>
         </w:rPr>
       </w:pPr>
-      <w:bookmarkStart w:id="9" w:name="_Ref390077491"/>
-      <w:bookmarkStart w:id="10" w:name="_Ref413693367"/>
-      <w:bookmarkStart w:id="11" w:name="_Ref389819936"/>
-      <w:bookmarkEnd w:id="9"/>
+      <w:bookmarkStart w:id="8" w:name="_Ref390077491"/>
+      <w:bookmarkStart w:id="9" w:name="_Ref413693367"/>
+      <w:bookmarkStart w:id="10" w:name="_Ref389819936"/>
+      <w:bookmarkEnd w:id="8"/>
       <w:r>
         <w:rPr>
           <w:color w:val="auto"/>
@@ -2620,7 +2627,7 @@
         </w:rPr>
         <w:fldChar w:fldCharType="end"/>
       </w:r>
-      <w:bookmarkEnd w:id="10"/>
+      <w:bookmarkEnd w:id="9"/>
       <w:r>
         <w:rPr>
           <w:b w:val="0"/>
@@ -2630,7 +2637,7 @@
         </w:rPr>
         <w:t>.</w:t>
       </w:r>
-      <w:bookmarkEnd w:id="11"/>
+      <w:bookmarkEnd w:id="10"/>
       <w:r>
         <w:rPr>
           <w:color w:val="auto"/>
@@ -2671,33 +2678,33 @@
           <w:lang w:val="en"/>
         </w:rPr>
       </w:pPr>
-      <w:bookmarkStart w:id="12" w:name="_Ref413676906"/>
-      <w:bookmarkStart w:id="13" w:name="_Toc413936422"/>
+      <w:bookmarkStart w:id="11" w:name="_Ref413676906"/>
+      <w:bookmarkStart w:id="12" w:name="_Toc413936422"/>
       <w:r>
         <w:rPr>
           <w:lang w:val="en"/>
         </w:rPr>
         <w:t>Document Conventions</w:t>
       </w:r>
+      <w:bookmarkEnd w:id="11"/>
       <w:bookmarkEnd w:id="12"/>
-      <w:bookmarkEnd w:id="13"/>
     </w:p>
     <w:p>
       <w:pPr>
         <w:spacing w:after="240"/>
       </w:pPr>
-      <w:bookmarkStart w:id="14" w:name="_Ref388860303"/>
-      <w:bookmarkStart w:id="15" w:name="_Toc389570601"/>
-      <w:bookmarkStart w:id="16" w:name="_Toc389581071"/>
-      <w:bookmarkStart w:id="17" w:name="_Ref397935245"/>
-      <w:bookmarkStart w:id="18" w:name="_Toc401131325"/>
-      <w:bookmarkStart w:id="19" w:name="_Ref394437867"/>
+      <w:bookmarkStart w:id="13" w:name="_Ref388860303"/>
+      <w:bookmarkStart w:id="14" w:name="_Toc389570601"/>
+      <w:bookmarkStart w:id="15" w:name="_Toc389581071"/>
+      <w:bookmarkStart w:id="16" w:name="_Ref397935245"/>
+      <w:bookmarkStart w:id="17" w:name="_Toc401131325"/>
+      <w:bookmarkStart w:id="18" w:name="_Ref394437867"/>
+      <w:bookmarkEnd w:id="13"/>
       <w:bookmarkEnd w:id="14"/>
       <w:bookmarkEnd w:id="15"/>
       <w:bookmarkEnd w:id="16"/>
       <w:bookmarkEnd w:id="17"/>
       <w:bookmarkEnd w:id="18"/>
-      <w:bookmarkEnd w:id="19"/>
       <w:r>
         <w:t>The following conventions are used in this document.</w:t>
       </w:r>
@@ -2709,24 +2716,24 @@
           <w:rFonts w:eastAsiaTheme="minorHAnsi"/>
         </w:rPr>
       </w:pPr>
-      <w:bookmarkStart w:id="20" w:name="_Toc413936423"/>
+      <w:bookmarkStart w:id="19" w:name="_Toc413936423"/>
       <w:r>
         <w:rPr>
           <w:rFonts w:eastAsiaTheme="minorHAnsi"/>
         </w:rPr>
         <w:t>Keywords</w:t>
       </w:r>
-      <w:bookmarkEnd w:id="20"/>
+      <w:bookmarkEnd w:id="19"/>
     </w:p>
     <w:p>
       <w:pPr>
         <w:pStyle w:val="Default"/>
         <w:spacing w:after="240"/>
       </w:pPr>
-      <w:bookmarkStart w:id="21" w:name="_Toc389570602"/>
-      <w:bookmarkStart w:id="22" w:name="_Toc389581072"/>
+      <w:bookmarkStart w:id="20" w:name="_Toc389570602"/>
+      <w:bookmarkStart w:id="21" w:name="_Toc389581072"/>
+      <w:bookmarkEnd w:id="20"/>
       <w:bookmarkEnd w:id="21"/>
-      <w:bookmarkEnd w:id="22"/>
       <w:r>
         <w:t xml:space="preserve">The key words "MUST", "MUST NOT", "REQUIRED", "SHALL", "SHALL NOT", "SHOULD", "SHOULD NOT", "RECOMMENDED", "MAY", and "OPTIONAL" in this document are to be interpreted as described in </w:t>
       </w:r>
@@ -2748,14 +2755,14 @@
           <w:rFonts w:eastAsiaTheme="minorHAnsi"/>
         </w:rPr>
       </w:pPr>
-      <w:bookmarkStart w:id="23" w:name="_Toc413936424"/>
+      <w:bookmarkStart w:id="22" w:name="_Toc413936424"/>
       <w:r>
         <w:rPr>
           <w:rFonts w:eastAsiaTheme="minorHAnsi"/>
         </w:rPr>
         <w:t>Fonts</w:t>
       </w:r>
-      <w:bookmarkEnd w:id="23"/>
+      <w:bookmarkEnd w:id="22"/>
     </w:p>
     <w:p>
       <w:pPr>
@@ -2765,10 +2772,10 @@
           <w:szCs w:val="22"/>
         </w:rPr>
       </w:pPr>
-      <w:bookmarkStart w:id="24" w:name="_Toc389570603"/>
-      <w:bookmarkStart w:id="25" w:name="_Toc389581073"/>
+      <w:bookmarkStart w:id="23" w:name="_Toc389570603"/>
+      <w:bookmarkStart w:id="24" w:name="_Toc389581073"/>
+      <w:bookmarkEnd w:id="23"/>
       <w:bookmarkEnd w:id="24"/>
-      <w:bookmarkEnd w:id="25"/>
       <w:r>
         <w:rPr>
           <w:szCs w:val="22"/>
@@ -3234,13 +3241,13 @@
       <w:pPr>
         <w:pStyle w:val="Heading3"/>
       </w:pPr>
-      <w:bookmarkStart w:id="26" w:name="_Ref413676876"/>
-      <w:bookmarkStart w:id="27" w:name="_Toc413936425"/>
+      <w:bookmarkStart w:id="25" w:name="_Ref413676876"/>
+      <w:bookmarkStart w:id="26" w:name="_Toc413936425"/>
       <w:r>
         <w:t>UML Package References</w:t>
       </w:r>
+      <w:bookmarkEnd w:id="25"/>
       <w:bookmarkEnd w:id="26"/>
-      <w:bookmarkEnd w:id="27"/>
     </w:p>
     <w:p>
       <w:pPr>
@@ -3249,15 +3256,15 @@
           <w:rFonts w:eastAsiaTheme="minorHAnsi"/>
         </w:rPr>
       </w:pPr>
-      <w:bookmarkStart w:id="28" w:name="_Ref394486021"/>
-      <w:bookmarkStart w:id="29" w:name="_Toc389570605"/>
-      <w:bookmarkStart w:id="30" w:name="_Toc389581075"/>
+      <w:bookmarkStart w:id="27" w:name="_Ref394486021"/>
+      <w:bookmarkStart w:id="28" w:name="_Toc389570605"/>
+      <w:bookmarkStart w:id="29" w:name="_Toc389581075"/>
+      <w:bookmarkEnd w:id="27"/>
       <w:bookmarkEnd w:id="28"/>
+      <w:r>
+        <w:t xml:space="preserve">Each STIX data model is captured in a different UML package (e.g., Core package, Campaign package, etc.) where the packages together compose the full STIX UML model.  To refer to a particular class of a specific package, we use the format </w:t>
+      </w:r>
       <w:bookmarkEnd w:id="29"/>
-      <w:r>
-        <w:t xml:space="preserve">Each STIX data model is captured in a different UML package (e.g., Core package, Campaign package, etc.) where the packages together compose the full STIX UML model.  To refer to a particular class of a specific package, we use the format </w:t>
-      </w:r>
-      <w:bookmarkEnd w:id="30"/>
       <w:proofErr w:type="spellStart"/>
       <w:r>
         <w:rPr>
@@ -3359,76 +3366,76 @@
       <w:pPr>
         <w:pStyle w:val="Heading3"/>
       </w:pPr>
-      <w:bookmarkStart w:id="31" w:name="_Toc413936426"/>
+      <w:bookmarkStart w:id="30" w:name="_Toc413936426"/>
       <w:r>
         <w:t>UML Diagrams</w:t>
+      </w:r>
+      <w:bookmarkEnd w:id="30"/>
+    </w:p>
+    <w:p>
+      <w:pPr>
+        <w:spacing w:after="240"/>
+        <w:rPr>
+          <w:rFonts w:eastAsiaTheme="minorHAnsi"/>
+        </w:rPr>
+      </w:pPr>
+      <w:bookmarkStart w:id="31" w:name="_Toc398719452"/>
+      <w:r>
+        <w:t>This specification makes use of UML diagrams to visually depict relationships between STIX Language constructs. Note that the diagrams have been extracted directly from the full UML model for STIX; they have not been constructed purely for inclusion in the specification documents.  Typically, diagrams are included for the primary class of a data model, and for any other class where the visualization of its relationships between other classes would be useful.  This implies that there will be very few diagrams for classes whose only properties are either a data type or a class from the STIX Common data model.  Other diagrams that are included would be for classes that specialize a superclass, and for abstract or generalized classes that are extended by one or more subclasses.</w:t>
       </w:r>
       <w:bookmarkEnd w:id="31"/>
     </w:p>
     <w:p>
       <w:pPr>
         <w:spacing w:after="240"/>
-        <w:rPr>
-          <w:rFonts w:eastAsiaTheme="minorHAnsi"/>
-        </w:rPr>
-      </w:pPr>
-      <w:bookmarkStart w:id="32" w:name="_Toc398719452"/>
-      <w:r>
-        <w:t>This specification makes use of UML diagrams to visually depict relationships between STIX Language constructs. Note that the diagrams have been extracted directly from the full UML model for STIX; they have not been constructed purely for inclusion in the specification documents.  Typically, diagrams are included for the primary class of a data model, and for any other class where the visualization of its relationships between other classes would be useful.  This implies that there will be very few diagrams for classes whose only properties are either a data type or a class from the STIX Common data model.  Other diagrams that are included would be for classes that specialize a superclass, and for abstract or generalized classes that are extended by one or more subclasses.</w:t>
-      </w:r>
-      <w:bookmarkEnd w:id="32"/>
+      </w:pPr>
+      <w:r>
+        <w:t>In UML diagrams, classes are often presented with their attributes elided, to avoid clutter.  The fully described class can usually be found in a related diagram.  A class presented with an empty section at the bottom of the icon indicates that there are no other attributes than the ones that are visualized using associations.</w:t>
+      </w:r>
     </w:p>
     <w:p>
       <w:pPr>
-        <w:spacing w:after="240"/>
-      </w:pPr>
-      <w:r>
-        <w:t>In UML diagrams, classes are often presented with their attributes elided, to avoid clutter.  The fully described class can usually be found in a related diagram.  A class presented with an empty section at the bottom of the icon indicates that there are no other attributes than the ones that are visualized using associations.</w:t>
+        <w:pStyle w:val="Heading4"/>
+      </w:pPr>
+      <w:r>
+        <w:t>Class Properties</w:t>
       </w:r>
     </w:p>
     <w:p>
       <w:pPr>
-        <w:pStyle w:val="Heading4"/>
-      </w:pPr>
-      <w:r>
-        <w:t>Class Properties</w:t>
+        <w:spacing w:after="240"/>
+      </w:pPr>
+      <w:r>
+        <w:t xml:space="preserve">Generally, a class property can be shown in a UML diagram as either an attribute or an association (i.e., the distinction between attributes and associations is somewhat subjective).  In order to make the size of UML diagrams in the specifications manageable, we have chosen to capture most properties as attributes and to capture only higher level properties as associations, especially in the main top-level component diagrams.  In particular, we will always capture properties of UML data types as attributes.  For </w:t>
+      </w:r>
+      <w:r>
+        <w:lastRenderedPageBreak/>
+        <w:t xml:space="preserve">example, properties of a class that are identifiers, titles, and timestamps will be represented as attributes.  </w:t>
       </w:r>
     </w:p>
     <w:p>
       <w:pPr>
-        <w:spacing w:after="240"/>
-      </w:pPr>
-      <w:r>
-        <w:t xml:space="preserve">Generally, a class property can be shown in a UML diagram as either an attribute or an association (i.e., the distinction between attributes and associations is somewhat subjective).  In order to make the size of UML diagrams in the specifications manageable, we have chosen to capture most properties as attributes and to capture only higher level properties as associations, especially in the main top-level component diagrams.  In particular, we will always capture properties of UML data types as attributes.  For </w:t>
-      </w:r>
-      <w:r>
-        <w:lastRenderedPageBreak/>
-        <w:t xml:space="preserve">example, properties of a class that are identifiers, titles, and timestamps will be represented as attributes.  </w:t>
+        <w:pStyle w:val="Heading4"/>
+        <w:rPr>
+          <w:rFonts w:eastAsiaTheme="minorHAnsi"/>
+        </w:rPr>
+      </w:pPr>
+      <w:r>
+        <w:rPr>
+          <w:rFonts w:eastAsiaTheme="minorHAnsi"/>
+        </w:rPr>
+        <w:t>Diagram Icons and Arrow Types</w:t>
       </w:r>
     </w:p>
     <w:p>
       <w:pPr>
-        <w:pStyle w:val="Heading4"/>
+        <w:spacing w:after="240"/>
         <w:rPr>
           <w:rFonts w:eastAsiaTheme="minorHAnsi"/>
         </w:rPr>
       </w:pPr>
-      <w:r>
-        <w:rPr>
-          <w:rFonts w:eastAsiaTheme="minorHAnsi"/>
-        </w:rPr>
-        <w:t>Diagram Icons and Arrow Types</w:t>
-      </w:r>
-    </w:p>
-    <w:p>
-      <w:pPr>
-        <w:spacing w:after="240"/>
-        <w:rPr>
-          <w:rFonts w:eastAsiaTheme="minorHAnsi"/>
-        </w:rPr>
-      </w:pPr>
-      <w:bookmarkStart w:id="33" w:name="_Toc398719453"/>
-      <w:bookmarkEnd w:id="33"/>
+      <w:bookmarkStart w:id="32" w:name="_Toc398719453"/>
+      <w:bookmarkEnd w:id="32"/>
       <w:r>
         <w:t xml:space="preserve">Diagram icons are used in a UML diagram to indicate whether a shape is a class, enumeration, or a data type, and decorative icons are used to indicate whether an element is an attribute of a class or an enumeration literal. In addition, two different arrow styles indicate either a directed association relationship (regular arrowhead) or a generalization relationship (triangle-shaped arrowhead).  The icons and arrow styles we use are shown and described in </w:t>
       </w:r>
@@ -3480,8 +3487,8 @@
           <w:szCs w:val="24"/>
         </w:rPr>
       </w:pPr>
-      <w:bookmarkStart w:id="34" w:name="_Ref413693211"/>
-      <w:bookmarkStart w:id="35" w:name="_Ref397637630"/>
+      <w:bookmarkStart w:id="33" w:name="_Ref413693211"/>
+      <w:bookmarkStart w:id="34" w:name="_Ref397637630"/>
       <w:r>
         <w:rPr>
           <w:color w:val="auto"/>
@@ -3580,7 +3587,7 @@
         </w:rPr>
         <w:fldChar w:fldCharType="end"/>
       </w:r>
-      <w:bookmarkEnd w:id="34"/>
+      <w:bookmarkEnd w:id="33"/>
       <w:r>
         <w:rPr>
           <w:color w:val="auto"/>
@@ -3589,7 +3596,7 @@
         </w:rPr>
         <w:t>.</w:t>
       </w:r>
-      <w:bookmarkEnd w:id="35"/>
+      <w:bookmarkEnd w:id="34"/>
       <w:r>
         <w:rPr>
           <w:color w:val="auto"/>
@@ -4560,11 +4567,11 @@
       <w:pPr>
         <w:pStyle w:val="Heading4"/>
       </w:pPr>
-      <w:bookmarkStart w:id="36" w:name="_Ref413676059"/>
+      <w:bookmarkStart w:id="35" w:name="_Ref413676059"/>
       <w:r>
         <w:t>Color Coding</w:t>
       </w:r>
-      <w:bookmarkEnd w:id="36"/>
+      <w:bookmarkEnd w:id="35"/>
     </w:p>
     <w:p>
       <w:pPr>
@@ -4681,8 +4688,8 @@
           <w:szCs w:val="24"/>
         </w:rPr>
       </w:pPr>
-      <w:bookmarkStart w:id="37" w:name="_Ref413693162"/>
-      <w:bookmarkStart w:id="38" w:name="_Ref397676401"/>
+      <w:bookmarkStart w:id="36" w:name="_Ref413693162"/>
+      <w:bookmarkStart w:id="37" w:name="_Ref397676401"/>
       <w:r>
         <w:rPr>
           <w:color w:val="auto"/>
@@ -4781,7 +4788,7 @@
         </w:rPr>
         <w:fldChar w:fldCharType="end"/>
       </w:r>
-      <w:bookmarkEnd w:id="37"/>
+      <w:bookmarkEnd w:id="36"/>
       <w:r>
         <w:rPr>
           <w:b w:val="0"/>
@@ -4791,7 +4798,7 @@
         </w:rPr>
         <w:t xml:space="preserve">. </w:t>
       </w:r>
-      <w:bookmarkEnd w:id="38"/>
+      <w:bookmarkEnd w:id="37"/>
       <w:r>
         <w:rPr>
           <w:color w:val="auto"/>
@@ -4815,14 +4822,167 @@
       <w:pPr>
         <w:pStyle w:val="Heading3"/>
       </w:pPr>
-      <w:bookmarkStart w:id="39" w:name="_Ref391367621"/>
-      <w:bookmarkStart w:id="40" w:name="_Ref389860108"/>
-      <w:bookmarkStart w:id="41" w:name="_Toc413936427"/>
+      <w:bookmarkStart w:id="38" w:name="_Ref391367621"/>
+      <w:bookmarkStart w:id="39" w:name="_Ref389860108"/>
+      <w:bookmarkStart w:id="40" w:name="_Toc413936427"/>
+      <w:bookmarkEnd w:id="38"/>
       <w:bookmarkEnd w:id="39"/>
-      <w:bookmarkEnd w:id="40"/>
       <w:r>
         <w:lastRenderedPageBreak/>
         <w:t>Property Table Notation</w:t>
+      </w:r>
+      <w:bookmarkEnd w:id="40"/>
+    </w:p>
+    <w:p>
+      <w:pPr>
+        <w:spacing w:after="240"/>
+        <w:rPr>
+          <w:rFonts w:eastAsiaTheme="minorHAnsi"/>
+        </w:rPr>
+      </w:pPr>
+      <w:r>
+        <w:t xml:space="preserve">Throughout Section 2.2, tables are used to describe the properties of each data model class. Each property table consists of a column of names to identify the property, a type column to reflect the datatype of the property, a multiplicity column to reflect the allowed number of occurrences of the property, and a description column that describes the property.  Package prefixes are provided for classes outside of the </w:t>
+      </w:r>
+      <w:r>
+        <w:t xml:space="preserve">Course of Action </w:t>
+      </w:r>
+      <w:r>
+        <w:t xml:space="preserve">data model (see Section </w:t>
+      </w:r>
+      <w:r>
+        <w:fldChar w:fldCharType="begin"/>
+      </w:r>
+      <w:r>
+        <w:instrText xml:space="preserve"> REF _Ref413676876 \r \h </w:instrText>
+      </w:r>
+      <w:r>
+        <w:fldChar w:fldCharType="separate"/>
+      </w:r>
+      <w:r>
+        <w:t>1.2.3</w:t>
+      </w:r>
+      <w:r>
+        <w:fldChar w:fldCharType="end"/>
+      </w:r>
+      <w:r>
+        <w:t xml:space="preserve">).  </w:t>
+      </w:r>
+    </w:p>
+    <w:p>
+      <w:pPr>
+        <w:spacing w:after="240"/>
+      </w:pPr>
+      <w:r>
+        <w:t xml:space="preserve">Note that if a class is a specialization of a superclass, only the properties that constitute the specialization are shown in the property table (i.e., properties of the superclass will not be shown).  However, details of the superclass may be shown in the UML diagram.    </w:t>
+      </w:r>
+    </w:p>
+    <w:p>
+      <w:pPr>
+        <w:spacing w:after="240"/>
+      </w:pPr>
+      <w:r>
+        <w:t xml:space="preserve">In addition, properties that are part of a “choice” relationship (e.g., Prop1 OR Prop2 is used but not both) will be denoted by a unique letter subscript (e.g., </w:t>
+      </w:r>
+      <w:proofErr w:type="spellStart"/>
+      <w:r>
+        <w:t>API_Call</w:t>
+      </w:r>
+      <w:r>
+        <w:rPr>
+          <w:vertAlign w:val="subscript"/>
+        </w:rPr>
+        <w:t>A</w:t>
+      </w:r>
+      <w:proofErr w:type="spellEnd"/>
+      <w:r>
+        <w:t xml:space="preserve">, </w:t>
+      </w:r>
+      <w:proofErr w:type="spellStart"/>
+      <w:r>
+        <w:t>Code</w:t>
+      </w:r>
+      <w:r>
+        <w:rPr>
+          <w:vertAlign w:val="subscript"/>
+        </w:rPr>
+        <w:t>B</w:t>
+      </w:r>
+      <w:proofErr w:type="spellEnd"/>
+      <w:r>
+        <w:t xml:space="preserve">) and single logic expression in the Multiplicity column.  For example, if there is a choice of property </w:t>
+      </w:r>
+      <w:proofErr w:type="spellStart"/>
+      <w:r>
+        <w:rPr>
+          <w:rFonts w:ascii="Courier New" w:hAnsi="Courier New" w:cs="Courier New"/>
+        </w:rPr>
+        <w:t>API_Call</w:t>
+      </w:r>
+      <w:r>
+        <w:rPr>
+          <w:rFonts w:ascii="Courier New" w:hAnsi="Courier New" w:cs="Courier New"/>
+          <w:vertAlign w:val="subscript"/>
+        </w:rPr>
+        <w:t>A</w:t>
+      </w:r>
+      <w:proofErr w:type="spellEnd"/>
+      <w:r>
+        <w:t xml:space="preserve"> and </w:t>
+      </w:r>
+      <w:proofErr w:type="spellStart"/>
+      <w:r>
+        <w:rPr>
+          <w:rFonts w:ascii="Courier New" w:hAnsi="Courier New" w:cs="Courier New"/>
+        </w:rPr>
+        <w:t>Code</w:t>
+      </w:r>
+      <w:r>
+        <w:rPr>
+          <w:rFonts w:ascii="Courier New" w:hAnsi="Courier New" w:cs="Courier New"/>
+          <w:vertAlign w:val="subscript"/>
+        </w:rPr>
+        <w:t>B</w:t>
+      </w:r>
+      <w:proofErr w:type="spellEnd"/>
+      <w:r>
+        <w:t>, the expression “</w:t>
+      </w:r>
+      <w:proofErr w:type="gramStart"/>
+      <w:r>
+        <w:t>A(</w:t>
+      </w:r>
+      <w:proofErr w:type="gramEnd"/>
+      <w:r>
+        <w:t xml:space="preserve">1)|B(0..1)” will indicate that the </w:t>
+      </w:r>
+      <w:proofErr w:type="spellStart"/>
+      <w:r>
+        <w:rPr>
+          <w:rFonts w:ascii="Courier New" w:hAnsi="Courier New" w:cs="Courier New"/>
+        </w:rPr>
+        <w:t>API_Call</w:t>
+      </w:r>
+      <w:proofErr w:type="spellEnd"/>
+      <w:r>
+        <w:t xml:space="preserve"> property can be chosen with multiplicity 1 or the </w:t>
+      </w:r>
+      <w:r>
+        <w:rPr>
+          <w:rFonts w:ascii="Courier New" w:hAnsi="Courier New" w:cs="Courier New"/>
+        </w:rPr>
+        <w:t>Code</w:t>
+      </w:r>
+      <w:r>
+        <w:t xml:space="preserve"> property can be chosen with multiplicity 0 or 1.</w:t>
+      </w:r>
+    </w:p>
+    <w:p>
+      <w:pPr>
+        <w:pStyle w:val="Heading3"/>
+      </w:pPr>
+      <w:bookmarkStart w:id="41" w:name="_Toc413936428"/>
+      <w:r>
+        <w:t>Property and Class Descriptions</w:t>
       </w:r>
       <w:bookmarkEnd w:id="41"/>
     </w:p>
@@ -4833,161 +4993,8 @@
           <w:rFonts w:eastAsiaTheme="minorHAnsi"/>
         </w:rPr>
       </w:pPr>
-      <w:r>
-        <w:t xml:space="preserve">Throughout Section 2.2, tables are used to describe the properties of each data model class. Each property table consists of a column of names to identify the property, a type column to reflect the datatype of the property, a multiplicity column to reflect the allowed number of occurrences of the property, and a description column that describes the property.  Package prefixes are provided for classes outside of the </w:t>
-      </w:r>
-      <w:r>
-        <w:t xml:space="preserve">Course of Action </w:t>
-      </w:r>
-      <w:r>
-        <w:t xml:space="preserve">data model (see Section </w:t>
-      </w:r>
-      <w:r>
-        <w:fldChar w:fldCharType="begin"/>
-      </w:r>
-      <w:r>
-        <w:instrText xml:space="preserve"> REF _Ref413676876 \r \h </w:instrText>
-      </w:r>
-      <w:r>
-        <w:fldChar w:fldCharType="separate"/>
-      </w:r>
-      <w:r>
-        <w:t>1.2.3</w:t>
-      </w:r>
-      <w:r>
-        <w:fldChar w:fldCharType="end"/>
-      </w:r>
-      <w:r>
-        <w:t xml:space="preserve">).  </w:t>
-      </w:r>
-    </w:p>
-    <w:p>
-      <w:pPr>
-        <w:spacing w:after="240"/>
-      </w:pPr>
-      <w:r>
-        <w:t xml:space="preserve">Note that if a class is a specialization of a superclass, only the properties that constitute the specialization are shown in the property table (i.e., properties of the superclass will not be shown).  However, details of the superclass may be shown in the UML diagram.    </w:t>
-      </w:r>
-    </w:p>
-    <w:p>
-      <w:pPr>
-        <w:spacing w:after="240"/>
-      </w:pPr>
-      <w:r>
-        <w:t xml:space="preserve">In addition, properties that are part of a “choice” relationship (e.g., Prop1 OR Prop2 is used but not both) will be denoted by a unique letter subscript (e.g., </w:t>
-      </w:r>
-      <w:proofErr w:type="spellStart"/>
-      <w:r>
-        <w:t>API_Call</w:t>
-      </w:r>
-      <w:r>
-        <w:rPr>
-          <w:vertAlign w:val="subscript"/>
-        </w:rPr>
-        <w:t>A</w:t>
-      </w:r>
-      <w:proofErr w:type="spellEnd"/>
-      <w:r>
-        <w:t xml:space="preserve">, </w:t>
-      </w:r>
-      <w:proofErr w:type="spellStart"/>
-      <w:r>
-        <w:t>Code</w:t>
-      </w:r>
-      <w:r>
-        <w:rPr>
-          <w:vertAlign w:val="subscript"/>
-        </w:rPr>
-        <w:t>B</w:t>
-      </w:r>
-      <w:proofErr w:type="spellEnd"/>
-      <w:r>
-        <w:t xml:space="preserve">) and single logic expression in the Multiplicity column.  For example, if there is a choice of property </w:t>
-      </w:r>
-      <w:proofErr w:type="spellStart"/>
-      <w:r>
-        <w:rPr>
-          <w:rFonts w:ascii="Courier New" w:hAnsi="Courier New" w:cs="Courier New"/>
-        </w:rPr>
-        <w:t>API_Call</w:t>
-      </w:r>
-      <w:r>
-        <w:rPr>
-          <w:rFonts w:ascii="Courier New" w:hAnsi="Courier New" w:cs="Courier New"/>
-          <w:vertAlign w:val="subscript"/>
-        </w:rPr>
-        <w:t>A</w:t>
-      </w:r>
-      <w:proofErr w:type="spellEnd"/>
-      <w:r>
-        <w:t xml:space="preserve"> and </w:t>
-      </w:r>
-      <w:proofErr w:type="spellStart"/>
-      <w:r>
-        <w:rPr>
-          <w:rFonts w:ascii="Courier New" w:hAnsi="Courier New" w:cs="Courier New"/>
-        </w:rPr>
-        <w:t>Code</w:t>
-      </w:r>
-      <w:r>
-        <w:rPr>
-          <w:rFonts w:ascii="Courier New" w:hAnsi="Courier New" w:cs="Courier New"/>
-          <w:vertAlign w:val="subscript"/>
-        </w:rPr>
-        <w:t>B</w:t>
-      </w:r>
-      <w:proofErr w:type="spellEnd"/>
-      <w:r>
-        <w:t>, the expression “</w:t>
-      </w:r>
-      <w:proofErr w:type="gramStart"/>
-      <w:r>
-        <w:t>A(</w:t>
-      </w:r>
-      <w:proofErr w:type="gramEnd"/>
-      <w:r>
-        <w:t xml:space="preserve">1)|B(0..1)” will indicate that the </w:t>
-      </w:r>
-      <w:proofErr w:type="spellStart"/>
-      <w:r>
-        <w:rPr>
-          <w:rFonts w:ascii="Courier New" w:hAnsi="Courier New" w:cs="Courier New"/>
-        </w:rPr>
-        <w:t>API_Call</w:t>
-      </w:r>
-      <w:proofErr w:type="spellEnd"/>
-      <w:r>
-        <w:t xml:space="preserve"> property can be chosen with multiplicity 1 or the </w:t>
-      </w:r>
-      <w:r>
-        <w:rPr>
-          <w:rFonts w:ascii="Courier New" w:hAnsi="Courier New" w:cs="Courier New"/>
-        </w:rPr>
-        <w:t>Code</w:t>
-      </w:r>
-      <w:r>
-        <w:t xml:space="preserve"> property can be chosen with multiplicity 0 or 1.</w:t>
-      </w:r>
-    </w:p>
-    <w:p>
-      <w:pPr>
-        <w:pStyle w:val="Heading3"/>
-      </w:pPr>
-      <w:bookmarkStart w:id="42" w:name="_Toc413936428"/>
-      <w:r>
-        <w:t>Property and Class Descriptions</w:t>
-      </w:r>
+      <w:bookmarkStart w:id="42" w:name="_Toc412205415"/>
       <w:bookmarkEnd w:id="42"/>
-    </w:p>
-    <w:p>
-      <w:pPr>
-        <w:spacing w:after="240"/>
-        <w:rPr>
-          <w:rFonts w:eastAsiaTheme="minorHAnsi"/>
-        </w:rPr>
-      </w:pPr>
-      <w:bookmarkStart w:id="43" w:name="_Toc412205415"/>
-      <w:bookmarkEnd w:id="43"/>
       <w:r>
         <w:t xml:space="preserve">Each class and property defined in STIX is described using the format, “The X property </w:t>
       </w:r>
@@ -5486,15 +5493,15 @@
       <w:pPr>
         <w:pStyle w:val="Heading1"/>
       </w:pPr>
-      <w:bookmarkStart w:id="44" w:name="_Ref395082039"/>
-      <w:bookmarkStart w:id="45" w:name="_Ref412984629"/>
-      <w:bookmarkStart w:id="46" w:name="_Toc413936429"/>
+      <w:bookmarkStart w:id="43" w:name="_Ref395082039"/>
+      <w:bookmarkStart w:id="44" w:name="_Ref412984629"/>
+      <w:bookmarkStart w:id="45" w:name="_Toc413936429"/>
+      <w:bookmarkEnd w:id="43"/>
+      <w:r>
+        <w:t>Background Information</w:t>
+      </w:r>
       <w:bookmarkEnd w:id="44"/>
-      <w:r>
-        <w:t>Background Information</w:t>
-      </w:r>
       <w:bookmarkEnd w:id="45"/>
-      <w:bookmarkEnd w:id="46"/>
     </w:p>
     <w:p>
       <w:pPr>
@@ -5529,11 +5536,11 @@
       <w:pPr>
         <w:pStyle w:val="Heading2"/>
       </w:pPr>
-      <w:bookmarkStart w:id="47" w:name="_Toc413936430"/>
+      <w:bookmarkStart w:id="46" w:name="_Toc413936430"/>
       <w:r>
         <w:t>Course of Action-Related Component Data Models</w:t>
       </w:r>
-      <w:bookmarkEnd w:id="47"/>
+      <w:bookmarkEnd w:id="46"/>
     </w:p>
     <w:p>
       <w:pPr>
@@ -5698,8 +5705,8 @@
           <w:szCs w:val="24"/>
         </w:rPr>
       </w:pPr>
-      <w:bookmarkStart w:id="48" w:name="_Ref413760558"/>
-      <w:bookmarkStart w:id="49" w:name="_Ref397941046"/>
+      <w:bookmarkStart w:id="47" w:name="_Ref413760558"/>
+      <w:bookmarkStart w:id="48" w:name="_Ref397941046"/>
       <w:r>
         <w:rPr>
           <w:color w:val="auto"/>
@@ -5798,7 +5805,7 @@
         </w:rPr>
         <w:fldChar w:fldCharType="end"/>
       </w:r>
-      <w:bookmarkEnd w:id="48"/>
+      <w:bookmarkEnd w:id="47"/>
       <w:r>
         <w:rPr>
           <w:b w:val="0"/>
@@ -5808,7 +5815,7 @@
         </w:rPr>
         <w:t xml:space="preserve">. </w:t>
       </w:r>
-      <w:bookmarkEnd w:id="49"/>
+      <w:bookmarkEnd w:id="48"/>
       <w:r>
         <w:rPr>
           <w:b w:val="0"/>
@@ -5937,46 +5944,42 @@
     <w:p>
       <w:pPr>
         <w:spacing w:after="240"/>
-        <w:rPr>
-          <w:b/>
-          <w:bCs/>
-        </w:rPr>
         <w:sectPr>
           <w:pgSz w:w="12240" w:h="15840"/>
           <w:pgMar w:top="1440" w:right="1627" w:bottom="1440" w:left="1800" w:header="720" w:footer="720" w:gutter="0"/>
           <w:cols w:space="720"/>
           <w:docGrid w:linePitch="360"/>
         </w:sectPr>
-        <w:pPrChange w:id="50" w:author="Barnum, Sean D." w:date="2015-03-12T13:08:00Z">
+        <w:pPrChange w:id="49" w:author="Barnum, Sean D." w:date="2015-03-12T13:08:00Z">
           <w:pPr>
             <w:pStyle w:val="Heading1"/>
             <w:spacing w:after="240"/>
           </w:pPr>
         </w:pPrChange>
       </w:pPr>
-      <w:bookmarkStart w:id="51" w:name="_Ref390076669"/>
-      <w:bookmarkStart w:id="52" w:name="_Ref391372260"/>
-      <w:bookmarkStart w:id="53" w:name="_Ref396987963"/>
-      <w:bookmarkStart w:id="54" w:name="_Toc401131330"/>
+      <w:bookmarkStart w:id="50" w:name="_Ref390076669"/>
+      <w:bookmarkStart w:id="51" w:name="_Ref391372260"/>
+      <w:bookmarkStart w:id="52" w:name="_Ref396987963"/>
+      <w:bookmarkStart w:id="53" w:name="_Toc401131330"/>
+      <w:bookmarkEnd w:id="50"/>
       <w:bookmarkEnd w:id="51"/>
       <w:bookmarkEnd w:id="52"/>
       <w:bookmarkEnd w:id="53"/>
-      <w:bookmarkEnd w:id="54"/>
     </w:p>
     <w:p>
       <w:pPr>
         <w:pStyle w:val="Heading1"/>
       </w:pPr>
-      <w:bookmarkStart w:id="55" w:name="_Ref412991810"/>
-      <w:bookmarkStart w:id="56" w:name="_Ref412991918"/>
-      <w:bookmarkStart w:id="57" w:name="_Toc413936431"/>
+      <w:bookmarkStart w:id="54" w:name="_Ref412991810"/>
+      <w:bookmarkStart w:id="55" w:name="_Ref412991918"/>
+      <w:bookmarkStart w:id="56" w:name="_Toc413936431"/>
       <w:r>
         <w:lastRenderedPageBreak/>
         <w:t>STIX Course of Action Data Model</w:t>
       </w:r>
+      <w:bookmarkEnd w:id="54"/>
       <w:bookmarkEnd w:id="55"/>
       <w:bookmarkEnd w:id="56"/>
-      <w:bookmarkEnd w:id="57"/>
     </w:p>
     <w:p>
       <w:pPr>
@@ -6167,7 +6170,7 @@
         <w:keepNext/>
         <w:jc w:val="center"/>
       </w:pPr>
-      <w:bookmarkStart w:id="58" w:name="_Ref394447695"/>
+      <w:bookmarkStart w:id="57" w:name="_Ref394447695"/>
       <w:r>
         <w:rPr>
           <w:noProof/>
@@ -6225,7 +6228,7 @@
           </wp:inline>
         </w:drawing>
       </w:r>
-      <w:bookmarkEnd w:id="58"/>
+      <w:bookmarkEnd w:id="57"/>
     </w:p>
     <w:p>
       <w:pPr>
@@ -6239,7 +6242,7 @@
           <w:szCs w:val="24"/>
         </w:rPr>
       </w:pPr>
-      <w:bookmarkStart w:id="59" w:name="_Ref413693729"/>
+      <w:bookmarkStart w:id="58" w:name="_Ref413693729"/>
       <w:r>
         <w:rPr>
           <w:color w:val="auto"/>
@@ -6338,7 +6341,7 @@
         </w:rPr>
         <w:fldChar w:fldCharType="end"/>
       </w:r>
-      <w:bookmarkEnd w:id="59"/>
+      <w:bookmarkEnd w:id="58"/>
       <w:r>
         <w:rPr>
           <w:b w:val="0"/>
@@ -6526,8 +6529,8 @@
           <w:szCs w:val="24"/>
         </w:rPr>
       </w:pPr>
-      <w:bookmarkStart w:id="60" w:name="_Ref412992263"/>
-      <w:bookmarkStart w:id="61" w:name="_Ref412992257"/>
+      <w:bookmarkStart w:id="59" w:name="_Ref412992263"/>
+      <w:bookmarkStart w:id="60" w:name="_Ref412992257"/>
       <w:r>
         <w:rPr>
           <w:color w:val="auto"/>
@@ -6627,7 +6630,7 @@
         </w:rPr>
         <w:fldChar w:fldCharType="end"/>
       </w:r>
-      <w:bookmarkEnd w:id="60"/>
+      <w:bookmarkEnd w:id="59"/>
       <w:r>
         <w:rPr>
           <w:b w:val="0"/>
@@ -6658,7 +6661,7 @@
         </w:rPr>
         <w:t xml:space="preserve"> class</w:t>
       </w:r>
-      <w:bookmarkEnd w:id="61"/>
+      <w:bookmarkEnd w:id="60"/>
     </w:p>
     <w:tbl>
       <w:tblPr>
@@ -11174,20 +11177,20 @@
       <w:pPr>
         <w:pStyle w:val="Heading2"/>
       </w:pPr>
-      <w:bookmarkStart w:id="62" w:name="_Toc401131331"/>
-      <w:bookmarkStart w:id="63" w:name="_Ref413679852"/>
-      <w:bookmarkStart w:id="64" w:name="_Toc413936432"/>
+      <w:bookmarkStart w:id="61" w:name="_Toc401131331"/>
+      <w:bookmarkStart w:id="62" w:name="_Ref413679852"/>
+      <w:bookmarkStart w:id="63" w:name="_Toc413936432"/>
+      <w:bookmarkEnd w:id="61"/>
+      <w:proofErr w:type="spellStart"/>
+      <w:r>
+        <w:t>CourseOfActionVersionType</w:t>
+      </w:r>
+      <w:proofErr w:type="spellEnd"/>
+      <w:r>
+        <w:t xml:space="preserve"> Enumeration</w:t>
+      </w:r>
       <w:bookmarkEnd w:id="62"/>
-      <w:proofErr w:type="spellStart"/>
-      <w:r>
-        <w:t>CourseOfActionVersionType</w:t>
-      </w:r>
-      <w:proofErr w:type="spellEnd"/>
-      <w:r>
-        <w:t xml:space="preserve"> Enumeration</w:t>
-      </w:r>
       <w:bookmarkEnd w:id="63"/>
-      <w:bookmarkEnd w:id="64"/>
     </w:p>
     <w:p>
       <w:pPr>
@@ -11262,7 +11265,7 @@
           <w:szCs w:val="24"/>
         </w:rPr>
       </w:pPr>
-      <w:bookmarkStart w:id="65" w:name="_Ref413704140"/>
+      <w:bookmarkStart w:id="64" w:name="_Ref413704140"/>
       <w:r>
         <w:rPr>
           <w:color w:val="auto"/>
@@ -11361,7 +11364,7 @@
         </w:rPr>
         <w:fldChar w:fldCharType="end"/>
       </w:r>
-      <w:bookmarkEnd w:id="65"/>
+      <w:bookmarkEnd w:id="64"/>
       <w:r>
         <w:rPr>
           <w:color w:val="auto"/>
@@ -11825,7 +11828,7 @@
       <w:pPr>
         <w:pStyle w:val="Heading2"/>
       </w:pPr>
-      <w:bookmarkStart w:id="66" w:name="_Toc413936433"/>
+      <w:bookmarkStart w:id="65" w:name="_Toc413936433"/>
       <w:proofErr w:type="spellStart"/>
       <w:r>
         <w:t>StructuredCOAType</w:t>
@@ -11834,7 +11837,7 @@
       <w:r>
         <w:t xml:space="preserve"> Class</w:t>
       </w:r>
-      <w:bookmarkEnd w:id="66"/>
+      <w:bookmarkEnd w:id="65"/>
     </w:p>
     <w:p>
       <w:pPr>
@@ -11915,7 +11918,7 @@
       <w:pPr>
         <w:pStyle w:val="Heading2"/>
       </w:pPr>
-      <w:bookmarkStart w:id="67" w:name="_Toc413936434"/>
+      <w:bookmarkStart w:id="66" w:name="_Toc413936434"/>
       <w:proofErr w:type="spellStart"/>
       <w:r>
         <w:t>ObjectiveType</w:t>
@@ -11924,7 +11927,7 @@
       <w:r>
         <w:t xml:space="preserve"> Class</w:t>
       </w:r>
-      <w:bookmarkEnd w:id="67"/>
+      <w:bookmarkEnd w:id="66"/>
     </w:p>
     <w:p>
       <w:pPr>
@@ -12018,8 +12021,8 @@
           <w:szCs w:val="24"/>
         </w:rPr>
       </w:pPr>
-      <w:bookmarkStart w:id="68" w:name="_Ref413247110"/>
-      <w:bookmarkStart w:id="69" w:name="_Ref413246394"/>
+      <w:bookmarkStart w:id="67" w:name="_Ref413247110"/>
+      <w:bookmarkStart w:id="68" w:name="_Ref413246394"/>
       <w:r>
         <w:rPr>
           <w:color w:val="auto"/>
@@ -12118,7 +12121,7 @@
         </w:rPr>
         <w:fldChar w:fldCharType="end"/>
       </w:r>
-      <w:bookmarkEnd w:id="68"/>
+      <w:bookmarkEnd w:id="67"/>
       <w:r>
         <w:rPr>
           <w:color w:val="auto"/>
@@ -12171,7 +12174,7 @@
         </w:rPr>
         <w:t xml:space="preserve"> class</w:t>
       </w:r>
-      <w:bookmarkEnd w:id="69"/>
+      <w:bookmarkEnd w:id="68"/>
     </w:p>
     <w:p>
       <w:pPr>
@@ -12337,7 +12340,7 @@
           <w:szCs w:val="24"/>
         </w:rPr>
       </w:pPr>
-      <w:bookmarkStart w:id="70" w:name="_Ref413247125"/>
+      <w:bookmarkStart w:id="69" w:name="_Ref413247125"/>
       <w:r>
         <w:rPr>
           <w:color w:val="auto"/>
@@ -12436,7 +12439,7 @@
         </w:rPr>
         <w:fldChar w:fldCharType="end"/>
       </w:r>
-      <w:bookmarkEnd w:id="70"/>
+      <w:bookmarkEnd w:id="69"/>
       <w:r>
         <w:rPr>
           <w:color w:val="auto"/>
@@ -13247,20 +13250,20 @@
       <w:pPr>
         <w:pStyle w:val="Heading2"/>
       </w:pPr>
-      <w:bookmarkStart w:id="71" w:name="_Ref396999734"/>
-      <w:bookmarkStart w:id="72" w:name="_Ref412987094"/>
-      <w:bookmarkStart w:id="73" w:name="_Toc413936435"/>
+      <w:bookmarkStart w:id="70" w:name="_Ref396999734"/>
+      <w:bookmarkStart w:id="71" w:name="_Ref412987094"/>
+      <w:bookmarkStart w:id="72" w:name="_Toc413936435"/>
+      <w:bookmarkEnd w:id="70"/>
+      <w:proofErr w:type="spellStart"/>
+      <w:r>
+        <w:t>RelatedCOAsType</w:t>
+      </w:r>
+      <w:proofErr w:type="spellEnd"/>
+      <w:r>
+        <w:t xml:space="preserve"> Class</w:t>
+      </w:r>
       <w:bookmarkEnd w:id="71"/>
-      <w:proofErr w:type="spellStart"/>
-      <w:r>
-        <w:t>RelatedCOAsType</w:t>
-      </w:r>
-      <w:proofErr w:type="spellEnd"/>
-      <w:r>
-        <w:t xml:space="preserve"> Class</w:t>
-      </w:r>
       <w:bookmarkEnd w:id="72"/>
-      <w:bookmarkEnd w:id="73"/>
     </w:p>
     <w:p>
       <w:pPr>
@@ -13415,7 +13418,7 @@
           <w:szCs w:val="24"/>
         </w:rPr>
       </w:pPr>
-      <w:bookmarkStart w:id="74" w:name="_Ref413246466"/>
+      <w:bookmarkStart w:id="73" w:name="_Ref413246466"/>
       <w:r>
         <w:rPr>
           <w:color w:val="auto"/>
@@ -13514,7 +13517,7 @@
         </w:rPr>
         <w:fldChar w:fldCharType="end"/>
       </w:r>
-      <w:bookmarkEnd w:id="74"/>
+      <w:bookmarkEnd w:id="73"/>
       <w:r>
         <w:rPr>
           <w:b w:val="0"/>
@@ -13719,8 +13722,8 @@
           <w:szCs w:val="24"/>
         </w:rPr>
       </w:pPr>
-      <w:bookmarkStart w:id="75" w:name="_Ref413246599"/>
-      <w:bookmarkStart w:id="76" w:name="_Ref413246559"/>
+      <w:bookmarkStart w:id="74" w:name="_Ref413246599"/>
+      <w:bookmarkStart w:id="75" w:name="_Ref413246559"/>
       <w:r>
         <w:rPr>
           <w:color w:val="auto"/>
@@ -13819,7 +13822,7 @@
         </w:rPr>
         <w:fldChar w:fldCharType="end"/>
       </w:r>
-      <w:bookmarkEnd w:id="75"/>
+      <w:bookmarkEnd w:id="74"/>
       <w:r>
         <w:rPr>
           <w:b w:val="0"/>
@@ -13850,7 +13853,7 @@
         </w:rPr>
         <w:t xml:space="preserve"> class</w:t>
       </w:r>
-      <w:bookmarkEnd w:id="76"/>
+      <w:bookmarkEnd w:id="75"/>
     </w:p>
     <w:tbl>
       <w:tblPr>
@@ -14318,13 +14321,13 @@
           <w:docGrid w:linePitch="360"/>
         </w:sectPr>
       </w:pPr>
-      <w:bookmarkStart w:id="77" w:name="_Toc389570600"/>
-      <w:bookmarkStart w:id="78" w:name="_Toc389581070"/>
-      <w:bookmarkStart w:id="79" w:name="_Toc391386568"/>
-      <w:bookmarkStart w:id="80" w:name="_Toc401131335"/>
+      <w:bookmarkStart w:id="76" w:name="_Toc389570600"/>
+      <w:bookmarkStart w:id="77" w:name="_Toc389581070"/>
+      <w:bookmarkStart w:id="78" w:name="_Toc391386568"/>
+      <w:bookmarkStart w:id="79" w:name="_Toc401131335"/>
+      <w:bookmarkEnd w:id="76"/>
       <w:bookmarkEnd w:id="77"/>
       <w:bookmarkEnd w:id="78"/>
-      <w:bookmarkEnd w:id="79"/>
     </w:p>
     <w:p>
       <w:pPr>
@@ -14334,13 +14337,13 @@
           <w:numId w:val="0"/>
         </w:numPr>
       </w:pPr>
-      <w:bookmarkStart w:id="81" w:name="_Toc413936436"/>
+      <w:bookmarkStart w:id="80" w:name="_Toc413936436"/>
       <w:r>
         <w:lastRenderedPageBreak/>
         <w:t>Appendix – XML Implementation</w:t>
       </w:r>
+      <w:bookmarkEnd w:id="79"/>
       <w:bookmarkEnd w:id="80"/>
-      <w:bookmarkEnd w:id="81"/>
     </w:p>
     <w:p>
       <w:pPr>
@@ -14401,8 +14404,8 @@
           <w:kern w:val="36"/>
         </w:rPr>
       </w:pPr>
-      <w:bookmarkStart w:id="82" w:name="_Toc401131336"/>
-      <w:bookmarkStart w:id="83" w:name="_Toc413936437"/>
+      <w:bookmarkStart w:id="81" w:name="_Toc401131336"/>
+      <w:bookmarkStart w:id="82" w:name="_Toc413936437"/>
       <w:r>
         <w:rPr>
           <w:b w:val="0"/>
@@ -14412,8 +14415,8 @@
         <w:lastRenderedPageBreak/>
         <w:t>References</w:t>
       </w:r>
+      <w:bookmarkEnd w:id="81"/>
       <w:bookmarkEnd w:id="82"/>
-      <w:bookmarkEnd w:id="83"/>
     </w:p>
     <w:p>
       <w:pPr>
@@ -14438,9 +14441,11 @@
         <w:pStyle w:val="FootnoteText"/>
         <w:ind w:left="1440" w:hanging="1440"/>
       </w:pPr>
+      <w:bookmarkStart w:id="83" w:name="_GoBack"/>
       <w:r>
         <w:t>[</w:t>
       </w:r>
+      <w:bookmarkEnd w:id="83"/>
       <w:proofErr w:type="spellStart"/>
       <w:r>
         <w:t>CybOX</w:t>
@@ -14797,7 +14802,7 @@
           <w:rPr>
             <w:noProof/>
           </w:rPr>
-          <w:t>18</w:t>
+          <w:t>19</w:t>
         </w:r>
         <w:r>
           <w:rPr>
@@ -19904,16 +19909,6 @@
 </file>
 
 <file path=customXml/item1.xml><?xml version="1.0" encoding="utf-8"?>
-<?mso-contentType ?>
-<customXsn xmlns="http://schemas.microsoft.com/office/2006/metadata/customXsn">
-  <xsnLocation/>
-  <cached>True</cached>
-  <openByDefault>True</openByDefault>
-  <xsnScope/>
-</customXsn>
-</file>
-
-<file path=customXml/item2.xml><?xml version="1.0" encoding="utf-8"?>
 <p:properties xmlns:p="http://schemas.microsoft.com/office/2006/metadata/properties" xmlns:xsi="http://www.w3.org/2001/XMLSchema-instance" xmlns:pc="http://schemas.microsoft.com/office/infopath/2007/PartnerControls">
   <documentManagement>
     <MITRE_x0020_Sensitivity xmlns="http://schemas.microsoft.com/sharepoint/v3">Internal MITRE Information</MITRE_x0020_Sensitivity>
@@ -19924,7 +19919,26 @@
 </p:properties>
 </file>
 
+<file path=customXml/item2.xml><?xml version="1.0" encoding="utf-8"?>
+<?mso-contentType ?>
+<customXsn xmlns="http://schemas.microsoft.com/office/2006/metadata/customXsn">
+  <xsnLocation/>
+  <cached>True</cached>
+  <openByDefault>True</openByDefault>
+  <xsnScope/>
+</customXsn>
+</file>
+
 <file path=customXml/item3.xml><?xml version="1.0" encoding="utf-8"?>
+<?mso-contentType ?>
+<FormTemplates xmlns="http://schemas.microsoft.com/sharepoint/v3/contenttype/forms">
+  <Display>DocumentLibraryForm</Display>
+  <Edit>DocumentLibraryForm</Edit>
+  <New>DocumentLibraryForm</New>
+</FormTemplates>
+</file>
+
+<file path=customXml/item4.xml><?xml version="1.0" encoding="utf-8"?>
 <ct:contentTypeSchema xmlns:ct="http://schemas.microsoft.com/office/2006/metadata/contentType" xmlns:ma="http://schemas.microsoft.com/office/2006/metadata/properties/metaAttributes" ct:_="" ma:_="" ma:contentTypeName="MITRE Work" ma:contentTypeID="0x010100823A99C636F7423283FB0D200866C61300CC7BD67365BE2C42A4096DAE1DC10F06" ma:contentTypeVersion="3" ma:contentTypeDescription="Materials and documents that contain MITRE authored content and other content directly attributable to MITRE and its work" ma:contentTypeScope="" ma:versionID="085ad2ce3a226fddc0329540bbfa6f64">
   <xsd:schema xmlns:xsd="http://www.w3.org/2001/XMLSchema" xmlns:xs="http://www.w3.org/2001/XMLSchema" xmlns:p="http://schemas.microsoft.com/office/2006/metadata/properties" xmlns:ns1="http://schemas.microsoft.com/sharepoint/v3" xmlns:ns2="http://schemas.microsoft.com/sharepoint/v3/fields" xmlns:ns3="4d08c891-aa85-4e91-a798-dce01d66b851" targetNamespace="http://schemas.microsoft.com/office/2006/metadata/properties" ma:root="true" ma:fieldsID="12a853ef9e543adebd21901f9cb1f667" ns1:_="" ns2:_="" ns3:_="">
     <xsd:import namespace="http://schemas.microsoft.com/sharepoint/v3"/>
@@ -20104,28 +20118,11 @@
 </ct:contentTypeSchema>
 </file>
 
-<file path=customXml/item4.xml><?xml version="1.0" encoding="utf-8"?>
-<?mso-contentType ?>
-<FormTemplates xmlns="http://schemas.microsoft.com/sharepoint/v3/contenttype/forms">
-  <Display>DocumentLibraryForm</Display>
-  <Edit>DocumentLibraryForm</Edit>
-  <New>DocumentLibraryForm</New>
-</FormTemplates>
-</file>
-
 <file path=customXml/item5.xml><?xml version="1.0" encoding="utf-8"?>
 <b:Sources xmlns:b="http://schemas.openxmlformats.org/officeDocument/2006/bibliography" xmlns="http://schemas.openxmlformats.org/officeDocument/2006/bibliography" SelectedStyle="\APA.XSL" StyleName="APA"/>
 </file>
 
 <file path=customXml/itemProps1.xml><?xml version="1.0" encoding="utf-8"?>
-<ds:datastoreItem xmlns:ds="http://schemas.openxmlformats.org/officeDocument/2006/customXml" ds:itemID="{663F1A4D-610A-45D9-ACAB-423BFE4ED320}">
-  <ds:schemaRefs>
-    <ds:schemaRef ds:uri="http://schemas.microsoft.com/office/2006/metadata/customXsn"/>
-  </ds:schemaRefs>
-</ds:datastoreItem>
-</file>
-
-<file path=customXml/itemProps2.xml><?xml version="1.0" encoding="utf-8"?>
 <ds:datastoreItem xmlns:ds="http://schemas.openxmlformats.org/officeDocument/2006/customXml" ds:itemID="{788D4195-E13B-4263-A9D0-D1D9CC9B4524}">
   <ds:schemaRefs>
     <ds:schemaRef ds:uri="http://www.w3.org/XML/1998/namespace"/>
@@ -20143,7 +20140,23 @@
 </ds:datastoreItem>
 </file>
 
+<file path=customXml/itemProps2.xml><?xml version="1.0" encoding="utf-8"?>
+<ds:datastoreItem xmlns:ds="http://schemas.openxmlformats.org/officeDocument/2006/customXml" ds:itemID="{663F1A4D-610A-45D9-ACAB-423BFE4ED320}">
+  <ds:schemaRefs>
+    <ds:schemaRef ds:uri="http://schemas.microsoft.com/office/2006/metadata/customXsn"/>
+  </ds:schemaRefs>
+</ds:datastoreItem>
+</file>
+
 <file path=customXml/itemProps3.xml><?xml version="1.0" encoding="utf-8"?>
+<ds:datastoreItem xmlns:ds="http://schemas.openxmlformats.org/officeDocument/2006/customXml" ds:itemID="{A8719A14-A1CE-4887-98C7-6853CFAD0408}">
+  <ds:schemaRefs>
+    <ds:schemaRef ds:uri="http://schemas.microsoft.com/sharepoint/v3/contenttype/forms"/>
+  </ds:schemaRefs>
+</ds:datastoreItem>
+</file>
+
+<file path=customXml/itemProps4.xml><?xml version="1.0" encoding="utf-8"?>
 <ds:datastoreItem xmlns:ds="http://schemas.openxmlformats.org/officeDocument/2006/customXml" ds:itemID="{B0D2CDD9-251B-4223-9626-7C6E3D9C606B}">
   <ds:schemaRefs>
     <ds:schemaRef ds:uri="http://schemas.microsoft.com/office/2006/metadata/contentType"/>
@@ -20163,16 +20176,8 @@
 </ds:datastoreItem>
 </file>
 
-<file path=customXml/itemProps4.xml><?xml version="1.0" encoding="utf-8"?>
-<ds:datastoreItem xmlns:ds="http://schemas.openxmlformats.org/officeDocument/2006/customXml" ds:itemID="{A8719A14-A1CE-4887-98C7-6853CFAD0408}">
-  <ds:schemaRefs>
-    <ds:schemaRef ds:uri="http://schemas.microsoft.com/sharepoint/v3/contenttype/forms"/>
-  </ds:schemaRefs>
-</ds:datastoreItem>
-</file>
-
 <file path=customXml/itemProps5.xml><?xml version="1.0" encoding="utf-8"?>
-<ds:datastoreItem xmlns:ds="http://schemas.openxmlformats.org/officeDocument/2006/customXml" ds:itemID="{D6A9A3B1-8EC7-45AF-B577-A6E92A01D417}">
+<ds:datastoreItem xmlns:ds="http://schemas.openxmlformats.org/officeDocument/2006/customXml" ds:itemID="{D9BE4055-B49D-4039-9A60-DD5C8BEAC9B0}">
   <ds:schemaRefs>
     <ds:schemaRef ds:uri="http://schemas.openxmlformats.org/officeDocument/2006/bibliography"/>
   </ds:schemaRefs>

</xml_diff>

<commit_message>
added PDFs, fixed references
</commit_message>
<xml_diff>
--- a/documents/STIX_COA_Draft.docx
+++ b/documents/STIX_COA_Draft.docx
@@ -1166,7 +1166,7 @@
                 <w:noProof/>
                 <w:webHidden/>
               </w:rPr>
-              <w:t>4</w:t>
+              <w:t>5</w:t>
             </w:r>
             <w:r>
               <w:rPr>
@@ -2272,32 +2272,37 @@
         <w:fldChar w:fldCharType="begin"/>
       </w:r>
       <w:r>
-        <w:instrText xml:space="preserve"> REF _Ref413676923 \r \h </w:instrText>
+        <w:instrText xml:space="preserve"> REF _Ref412991810 \r \h </w:instrText>
       </w:r>
       <w:r>
         <w:fldChar w:fldCharType="separate"/>
       </w:r>
       <w:r>
-        <w:t>2.2</w:t>
+        <w:t>3</w:t>
       </w:r>
       <w:r>
         <w:fldChar w:fldCharType="end"/>
       </w:r>
       <w:r>
-        <w:t>.  The appendix gives information about corresponding XML implementations.  References are provided in the final section.</w:t>
+        <w:t>.</w:t>
+      </w:r>
+      <w:bookmarkStart w:id="6" w:name="_GoBack"/>
+      <w:bookmarkEnd w:id="6"/>
+      <w:r>
+        <w:t xml:space="preserve"> The appendix gives information about corresponding XML implementations.  References are provided in the final section.</w:t>
       </w:r>
     </w:p>
     <w:p>
       <w:pPr>
         <w:pStyle w:val="Heading2"/>
       </w:pPr>
-      <w:bookmarkStart w:id="6" w:name="_Ref412984547"/>
-      <w:bookmarkStart w:id="7" w:name="_Toc413936421"/>
+      <w:bookmarkStart w:id="7" w:name="_Ref412984547"/>
+      <w:bookmarkStart w:id="8" w:name="_Toc413936421"/>
       <w:r>
         <w:t>STIX Specification Documents</w:t>
       </w:r>
-      <w:bookmarkEnd w:id="6"/>
       <w:bookmarkEnd w:id="7"/>
+      <w:bookmarkEnd w:id="8"/>
     </w:p>
     <w:p>
       <w:pPr>
@@ -2525,10 +2530,10 @@
           <w:szCs w:val="24"/>
         </w:rPr>
       </w:pPr>
-      <w:bookmarkStart w:id="8" w:name="_Ref390077491"/>
-      <w:bookmarkStart w:id="9" w:name="_Ref413693367"/>
-      <w:bookmarkStart w:id="10" w:name="_Ref389819936"/>
-      <w:bookmarkEnd w:id="8"/>
+      <w:bookmarkStart w:id="9" w:name="_Ref390077491"/>
+      <w:bookmarkStart w:id="10" w:name="_Ref413693367"/>
+      <w:bookmarkStart w:id="11" w:name="_Ref389819936"/>
+      <w:bookmarkEnd w:id="9"/>
       <w:r>
         <w:rPr>
           <w:color w:val="auto"/>
@@ -2627,7 +2632,7 @@
         </w:rPr>
         <w:fldChar w:fldCharType="end"/>
       </w:r>
-      <w:bookmarkEnd w:id="9"/>
+      <w:bookmarkEnd w:id="10"/>
       <w:r>
         <w:rPr>
           <w:b w:val="0"/>
@@ -2637,7 +2642,7 @@
         </w:rPr>
         <w:t>.</w:t>
       </w:r>
-      <w:bookmarkEnd w:id="10"/>
+      <w:bookmarkEnd w:id="11"/>
       <w:r>
         <w:rPr>
           <w:color w:val="auto"/>
@@ -2688,8 +2693,6 @@
         </w:rPr>
         <w:t>-SPECS</w:t>
       </w:r>
-      <w:bookmarkStart w:id="11" w:name="_GoBack"/>
-      <w:bookmarkEnd w:id="11"/>
       <w:r>
         <w:rPr>
           <w:lang w:val="en"/>
@@ -5970,10 +5973,6 @@
     <w:p>
       <w:pPr>
         <w:spacing w:after="240"/>
-        <w:rPr>
-          <w:b/>
-          <w:bCs/>
-        </w:rPr>
         <w:sectPr>
           <w:pgSz w:w="12240" w:h="15840"/>
           <w:pgMar w:top="1440" w:right="1627" w:bottom="1440" w:left="1800" w:header="720" w:footer="720" w:gutter="0"/>
@@ -19994,12 +19993,14 @@
 </file>
 
 <file path=customXml/item1.xml><?xml version="1.0" encoding="utf-8"?>
-<?mso-contentType ?>
-<FormTemplates xmlns="http://schemas.microsoft.com/sharepoint/v3/contenttype/forms">
-  <Display>DocumentLibraryForm</Display>
-  <Edit>DocumentLibraryForm</Edit>
-  <New>DocumentLibraryForm</New>
-</FormTemplates>
+<p:properties xmlns:p="http://schemas.microsoft.com/office/2006/metadata/properties" xmlns:xsi="http://www.w3.org/2001/XMLSchema-instance" xmlns:pc="http://schemas.microsoft.com/office/infopath/2007/PartnerControls">
+  <documentManagement>
+    <MITRE_x0020_Sensitivity xmlns="http://schemas.microsoft.com/sharepoint/v3">Internal MITRE Information</MITRE_x0020_Sensitivity>
+    <_Contributor xmlns="http://schemas.microsoft.com/sharepoint/v3/fields" xsi:nil="true"/>
+    <Release_x0020_Statement xmlns="http://schemas.microsoft.com/sharepoint/v3">For Internal MITRE Use</Release_x0020_Statement>
+    <Status xmlns="4d08c891-aa85-4e91-a798-dce01d66b851">In Progress</Status>
+  </documentManagement>
+</p:properties>
 </file>
 
 <file path=customXml/item2.xml><?xml version="1.0" encoding="utf-8"?>
@@ -20013,14 +20014,12 @@
 </file>
 
 <file path=customXml/item3.xml><?xml version="1.0" encoding="utf-8"?>
-<p:properties xmlns:p="http://schemas.microsoft.com/office/2006/metadata/properties" xmlns:xsi="http://www.w3.org/2001/XMLSchema-instance" xmlns:pc="http://schemas.microsoft.com/office/infopath/2007/PartnerControls">
-  <documentManagement>
-    <MITRE_x0020_Sensitivity xmlns="http://schemas.microsoft.com/sharepoint/v3">Internal MITRE Information</MITRE_x0020_Sensitivity>
-    <_Contributor xmlns="http://schemas.microsoft.com/sharepoint/v3/fields" xsi:nil="true"/>
-    <Release_x0020_Statement xmlns="http://schemas.microsoft.com/sharepoint/v3">For Internal MITRE Use</Release_x0020_Statement>
-    <Status xmlns="4d08c891-aa85-4e91-a798-dce01d66b851">In Progress</Status>
-  </documentManagement>
-</p:properties>
+<?mso-contentType ?>
+<FormTemplates xmlns="http://schemas.microsoft.com/sharepoint/v3/contenttype/forms">
+  <Display>DocumentLibraryForm</Display>
+  <Edit>DocumentLibraryForm</Edit>
+  <New>DocumentLibraryForm</New>
+</FormTemplates>
 </file>
 
 <file path=customXml/item4.xml><?xml version="1.0" encoding="utf-8"?>
@@ -20208,9 +20207,13 @@
 </file>
 
 <file path=customXml/itemProps1.xml><?xml version="1.0" encoding="utf-8"?>
-<ds:datastoreItem xmlns:ds="http://schemas.openxmlformats.org/officeDocument/2006/customXml" ds:itemID="{A8719A14-A1CE-4887-98C7-6853CFAD0408}">
+<ds:datastoreItem xmlns:ds="http://schemas.openxmlformats.org/officeDocument/2006/customXml" ds:itemID="{788D4195-E13B-4263-A9D0-D1D9CC9B4524}">
   <ds:schemaRefs>
-    <ds:schemaRef ds:uri="http://schemas.microsoft.com/sharepoint/v3/contenttype/forms"/>
+    <ds:schemaRef ds:uri="http://schemas.microsoft.com/office/2006/metadata/properties"/>
+    <ds:schemaRef ds:uri="http://schemas.microsoft.com/office/infopath/2007/PartnerControls"/>
+    <ds:schemaRef ds:uri="http://schemas.microsoft.com/sharepoint/v3"/>
+    <ds:schemaRef ds:uri="http://schemas.microsoft.com/sharepoint/v3/fields"/>
+    <ds:schemaRef ds:uri="4d08c891-aa85-4e91-a798-dce01d66b851"/>
   </ds:schemaRefs>
 </ds:datastoreItem>
 </file>
@@ -20224,19 +20227,9 @@
 </file>
 
 <file path=customXml/itemProps3.xml><?xml version="1.0" encoding="utf-8"?>
-<ds:datastoreItem xmlns:ds="http://schemas.openxmlformats.org/officeDocument/2006/customXml" ds:itemID="{788D4195-E13B-4263-A9D0-D1D9CC9B4524}">
+<ds:datastoreItem xmlns:ds="http://schemas.openxmlformats.org/officeDocument/2006/customXml" ds:itemID="{A8719A14-A1CE-4887-98C7-6853CFAD0408}">
   <ds:schemaRefs>
-    <ds:schemaRef ds:uri="http://www.w3.org/XML/1998/namespace"/>
-    <ds:schemaRef ds:uri="http://purl.org/dc/dcmitype/"/>
-    <ds:schemaRef ds:uri="http://purl.org/dc/elements/1.1/"/>
-    <ds:schemaRef ds:uri="http://schemas.openxmlformats.org/package/2006/metadata/core-properties"/>
-    <ds:schemaRef ds:uri="http://schemas.microsoft.com/office/infopath/2007/PartnerControls"/>
-    <ds:schemaRef ds:uri="http://purl.org/dc/terms/"/>
-    <ds:schemaRef ds:uri="4d08c891-aa85-4e91-a798-dce01d66b851"/>
-    <ds:schemaRef ds:uri="http://schemas.microsoft.com/office/2006/documentManagement/types"/>
-    <ds:schemaRef ds:uri="http://schemas.microsoft.com/sharepoint/v3/fields"/>
-    <ds:schemaRef ds:uri="http://schemas.microsoft.com/sharepoint/v3"/>
-    <ds:schemaRef ds:uri="http://schemas.microsoft.com/office/2006/metadata/properties"/>
+    <ds:schemaRef ds:uri="http://schemas.microsoft.com/sharepoint/v3/contenttype/forms"/>
   </ds:schemaRefs>
 </ds:datastoreItem>
 </file>
@@ -20262,7 +20255,7 @@
 </file>
 
 <file path=customXml/itemProps5.xml><?xml version="1.0" encoding="utf-8"?>
-<ds:datastoreItem xmlns:ds="http://schemas.openxmlformats.org/officeDocument/2006/customXml" ds:itemID="{9595A2E1-0F04-4189-9C5E-EC519CDCE5FD}">
+<ds:datastoreItem xmlns:ds="http://schemas.openxmlformats.org/officeDocument/2006/customXml" ds:itemID="{BEE968A7-456F-4167-9FB9-32F6E23CE744}">
   <ds:schemaRefs>
     <ds:schemaRef ds:uri="http://schemas.openxmlformats.org/officeDocument/2006/bibliography"/>
   </ds:schemaRefs>

</xml_diff>

<commit_message>
continue creation of PDFs
</commit_message>
<xml_diff>
--- a/documents/STIX_COA_Draft.docx
+++ b/documents/STIX_COA_Draft.docx
@@ -2284,25 +2284,20 @@
         <w:fldChar w:fldCharType="end"/>
       </w:r>
       <w:r>
-        <w:t>.</w:t>
-      </w:r>
-      <w:bookmarkStart w:id="6" w:name="_GoBack"/>
-      <w:bookmarkEnd w:id="6"/>
-      <w:r>
-        <w:t xml:space="preserve"> The appendix gives information about corresponding XML implementations.  References are provided in the final section.</w:t>
+        <w:t>. The appendix gives information about corresponding XML implementations.  References are provided in the final section.</w:t>
       </w:r>
     </w:p>
     <w:p>
       <w:pPr>
         <w:pStyle w:val="Heading2"/>
       </w:pPr>
-      <w:bookmarkStart w:id="7" w:name="_Ref412984547"/>
-      <w:bookmarkStart w:id="8" w:name="_Toc413936421"/>
+      <w:bookmarkStart w:id="6" w:name="_Ref412984547"/>
+      <w:bookmarkStart w:id="7" w:name="_Toc413936421"/>
       <w:r>
         <w:t>STIX Specification Documents</w:t>
       </w:r>
+      <w:bookmarkEnd w:id="6"/>
       <w:bookmarkEnd w:id="7"/>
-      <w:bookmarkEnd w:id="8"/>
     </w:p>
     <w:p>
       <w:pPr>
@@ -2530,10 +2525,10 @@
           <w:szCs w:val="24"/>
         </w:rPr>
       </w:pPr>
-      <w:bookmarkStart w:id="9" w:name="_Ref390077491"/>
-      <w:bookmarkStart w:id="10" w:name="_Ref413693367"/>
-      <w:bookmarkStart w:id="11" w:name="_Ref389819936"/>
-      <w:bookmarkEnd w:id="9"/>
+      <w:bookmarkStart w:id="8" w:name="_Ref390077491"/>
+      <w:bookmarkStart w:id="9" w:name="_Ref413693367"/>
+      <w:bookmarkStart w:id="10" w:name="_Ref389819936"/>
+      <w:bookmarkEnd w:id="8"/>
       <w:r>
         <w:rPr>
           <w:color w:val="auto"/>
@@ -2632,7 +2627,7 @@
         </w:rPr>
         <w:fldChar w:fldCharType="end"/>
       </w:r>
-      <w:bookmarkEnd w:id="10"/>
+      <w:bookmarkEnd w:id="9"/>
       <w:r>
         <w:rPr>
           <w:b w:val="0"/>
@@ -2642,7 +2637,7 @@
         </w:rPr>
         <w:t>.</w:t>
       </w:r>
-      <w:bookmarkEnd w:id="11"/>
+      <w:bookmarkEnd w:id="10"/>
       <w:r>
         <w:rPr>
           <w:color w:val="auto"/>
@@ -2707,33 +2702,33 @@
           <w:lang w:val="en"/>
         </w:rPr>
       </w:pPr>
-      <w:bookmarkStart w:id="12" w:name="_Ref413676906"/>
-      <w:bookmarkStart w:id="13" w:name="_Toc413936422"/>
+      <w:bookmarkStart w:id="11" w:name="_Ref413676906"/>
+      <w:bookmarkStart w:id="12" w:name="_Toc413936422"/>
       <w:r>
         <w:rPr>
           <w:lang w:val="en"/>
         </w:rPr>
         <w:t>Document Conventions</w:t>
       </w:r>
+      <w:bookmarkEnd w:id="11"/>
       <w:bookmarkEnd w:id="12"/>
-      <w:bookmarkEnd w:id="13"/>
     </w:p>
     <w:p>
       <w:pPr>
         <w:spacing w:after="240"/>
       </w:pPr>
-      <w:bookmarkStart w:id="14" w:name="_Ref388860303"/>
-      <w:bookmarkStart w:id="15" w:name="_Toc389570601"/>
-      <w:bookmarkStart w:id="16" w:name="_Toc389581071"/>
-      <w:bookmarkStart w:id="17" w:name="_Ref397935245"/>
-      <w:bookmarkStart w:id="18" w:name="_Toc401131325"/>
-      <w:bookmarkStart w:id="19" w:name="_Ref394437867"/>
+      <w:bookmarkStart w:id="13" w:name="_Ref388860303"/>
+      <w:bookmarkStart w:id="14" w:name="_Toc389570601"/>
+      <w:bookmarkStart w:id="15" w:name="_Toc389581071"/>
+      <w:bookmarkStart w:id="16" w:name="_Ref397935245"/>
+      <w:bookmarkStart w:id="17" w:name="_Toc401131325"/>
+      <w:bookmarkStart w:id="18" w:name="_Ref394437867"/>
+      <w:bookmarkEnd w:id="13"/>
       <w:bookmarkEnd w:id="14"/>
       <w:bookmarkEnd w:id="15"/>
       <w:bookmarkEnd w:id="16"/>
       <w:bookmarkEnd w:id="17"/>
       <w:bookmarkEnd w:id="18"/>
-      <w:bookmarkEnd w:id="19"/>
       <w:r>
         <w:t>The following conventions are used in this document.</w:t>
       </w:r>
@@ -2745,24 +2740,24 @@
           <w:rFonts w:eastAsiaTheme="minorHAnsi"/>
         </w:rPr>
       </w:pPr>
-      <w:bookmarkStart w:id="20" w:name="_Toc413936423"/>
+      <w:bookmarkStart w:id="19" w:name="_Toc413936423"/>
       <w:r>
         <w:rPr>
           <w:rFonts w:eastAsiaTheme="minorHAnsi"/>
         </w:rPr>
         <w:t>Keywords</w:t>
       </w:r>
-      <w:bookmarkEnd w:id="20"/>
+      <w:bookmarkEnd w:id="19"/>
     </w:p>
     <w:p>
       <w:pPr>
         <w:pStyle w:val="Default"/>
         <w:spacing w:after="240"/>
       </w:pPr>
-      <w:bookmarkStart w:id="21" w:name="_Toc389570602"/>
-      <w:bookmarkStart w:id="22" w:name="_Toc389581072"/>
+      <w:bookmarkStart w:id="20" w:name="_Toc389570602"/>
+      <w:bookmarkStart w:id="21" w:name="_Toc389581072"/>
+      <w:bookmarkEnd w:id="20"/>
       <w:bookmarkEnd w:id="21"/>
-      <w:bookmarkEnd w:id="22"/>
       <w:r>
         <w:t xml:space="preserve">The key words "MUST", "MUST NOT", "REQUIRED", "SHALL", "SHALL NOT", "SHOULD", "SHOULD NOT", "RECOMMENDED", "MAY", and "OPTIONAL" in this document are to be interpreted as described in </w:t>
       </w:r>
@@ -2784,14 +2779,14 @@
           <w:rFonts w:eastAsiaTheme="minorHAnsi"/>
         </w:rPr>
       </w:pPr>
-      <w:bookmarkStart w:id="23" w:name="_Toc413936424"/>
+      <w:bookmarkStart w:id="22" w:name="_Toc413936424"/>
       <w:r>
         <w:rPr>
           <w:rFonts w:eastAsiaTheme="minorHAnsi"/>
         </w:rPr>
         <w:t>Fonts</w:t>
       </w:r>
-      <w:bookmarkEnd w:id="23"/>
+      <w:bookmarkEnd w:id="22"/>
     </w:p>
     <w:p>
       <w:pPr>
@@ -2801,10 +2796,10 @@
           <w:szCs w:val="22"/>
         </w:rPr>
       </w:pPr>
-      <w:bookmarkStart w:id="24" w:name="_Toc389570603"/>
-      <w:bookmarkStart w:id="25" w:name="_Toc389581073"/>
+      <w:bookmarkStart w:id="23" w:name="_Toc389570603"/>
+      <w:bookmarkStart w:id="24" w:name="_Toc389581073"/>
+      <w:bookmarkEnd w:id="23"/>
       <w:bookmarkEnd w:id="24"/>
-      <w:bookmarkEnd w:id="25"/>
       <w:r>
         <w:rPr>
           <w:szCs w:val="22"/>
@@ -3270,13 +3265,13 @@
       <w:pPr>
         <w:pStyle w:val="Heading3"/>
       </w:pPr>
-      <w:bookmarkStart w:id="26" w:name="_Ref413676876"/>
-      <w:bookmarkStart w:id="27" w:name="_Toc413936425"/>
+      <w:bookmarkStart w:id="25" w:name="_Ref413676876"/>
+      <w:bookmarkStart w:id="26" w:name="_Toc413936425"/>
       <w:r>
         <w:t>UML Package References</w:t>
       </w:r>
+      <w:bookmarkEnd w:id="25"/>
       <w:bookmarkEnd w:id="26"/>
-      <w:bookmarkEnd w:id="27"/>
     </w:p>
     <w:p>
       <w:pPr>
@@ -3285,15 +3280,15 @@
           <w:rFonts w:eastAsiaTheme="minorHAnsi"/>
         </w:rPr>
       </w:pPr>
-      <w:bookmarkStart w:id="28" w:name="_Ref394486021"/>
-      <w:bookmarkStart w:id="29" w:name="_Toc389570605"/>
-      <w:bookmarkStart w:id="30" w:name="_Toc389581075"/>
+      <w:bookmarkStart w:id="27" w:name="_Ref394486021"/>
+      <w:bookmarkStart w:id="28" w:name="_Toc389570605"/>
+      <w:bookmarkStart w:id="29" w:name="_Toc389581075"/>
+      <w:bookmarkEnd w:id="27"/>
       <w:bookmarkEnd w:id="28"/>
+      <w:r>
+        <w:t xml:space="preserve">Each STIX data model is captured in a different UML package (e.g., Core package, Campaign package, etc.) where the packages together compose the full STIX UML model.  To refer to a particular class of a specific package, we use the format </w:t>
+      </w:r>
       <w:bookmarkEnd w:id="29"/>
-      <w:r>
-        <w:t xml:space="preserve">Each STIX data model is captured in a different UML package (e.g., Core package, Campaign package, etc.) where the packages together compose the full STIX UML model.  To refer to a particular class of a specific package, we use the format </w:t>
-      </w:r>
-      <w:bookmarkEnd w:id="30"/>
       <w:proofErr w:type="spellStart"/>
       <w:r>
         <w:rPr>
@@ -3395,76 +3390,76 @@
       <w:pPr>
         <w:pStyle w:val="Heading3"/>
       </w:pPr>
-      <w:bookmarkStart w:id="31" w:name="_Toc413936426"/>
+      <w:bookmarkStart w:id="30" w:name="_Toc413936426"/>
       <w:r>
         <w:t>UML Diagrams</w:t>
+      </w:r>
+      <w:bookmarkEnd w:id="30"/>
+    </w:p>
+    <w:p>
+      <w:pPr>
+        <w:spacing w:after="240"/>
+        <w:rPr>
+          <w:rFonts w:eastAsiaTheme="minorHAnsi"/>
+        </w:rPr>
+      </w:pPr>
+      <w:bookmarkStart w:id="31" w:name="_Toc398719452"/>
+      <w:r>
+        <w:t>This specification makes use of UML diagrams to visually depict relationships between STIX Language constructs. Note that the diagrams have been extracted directly from the full UML model for STIX; they have not been constructed purely for inclusion in the specification documents.  Typically, diagrams are included for the primary class of a data model, and for any other class where the visualization of its relationships between other classes would be useful.  This implies that there will be very few diagrams for classes whose only properties are either a data type or a class from the STIX Common data model.  Other diagrams that are included would be for classes that specialize a superclass, and for abstract or generalized classes that are extended by one or more subclasses.</w:t>
       </w:r>
       <w:bookmarkEnd w:id="31"/>
     </w:p>
     <w:p>
       <w:pPr>
         <w:spacing w:after="240"/>
-        <w:rPr>
-          <w:rFonts w:eastAsiaTheme="minorHAnsi"/>
-        </w:rPr>
-      </w:pPr>
-      <w:bookmarkStart w:id="32" w:name="_Toc398719452"/>
-      <w:r>
-        <w:t>This specification makes use of UML diagrams to visually depict relationships between STIX Language constructs. Note that the diagrams have been extracted directly from the full UML model for STIX; they have not been constructed purely for inclusion in the specification documents.  Typically, diagrams are included for the primary class of a data model, and for any other class where the visualization of its relationships between other classes would be useful.  This implies that there will be very few diagrams for classes whose only properties are either a data type or a class from the STIX Common data model.  Other diagrams that are included would be for classes that specialize a superclass, and for abstract or generalized classes that are extended by one or more subclasses.</w:t>
-      </w:r>
-      <w:bookmarkEnd w:id="32"/>
+      </w:pPr>
+      <w:r>
+        <w:t>In UML diagrams, classes are often presented with their attributes elided, to avoid clutter.  The fully described class can usually be found in a related diagram.  A class presented with an empty section at the bottom of the icon indicates that there are no other attributes than the ones that are visualized using associations.</w:t>
+      </w:r>
     </w:p>
     <w:p>
       <w:pPr>
-        <w:spacing w:after="240"/>
-      </w:pPr>
-      <w:r>
-        <w:t>In UML diagrams, classes are often presented with their attributes elided, to avoid clutter.  The fully described class can usually be found in a related diagram.  A class presented with an empty section at the bottom of the icon indicates that there are no other attributes than the ones that are visualized using associations.</w:t>
+        <w:pStyle w:val="Heading4"/>
+      </w:pPr>
+      <w:r>
+        <w:t>Class Properties</w:t>
       </w:r>
     </w:p>
     <w:p>
       <w:pPr>
-        <w:pStyle w:val="Heading4"/>
-      </w:pPr>
-      <w:r>
-        <w:t>Class Properties</w:t>
+        <w:spacing w:after="240"/>
+      </w:pPr>
+      <w:r>
+        <w:t xml:space="preserve">Generally, a class property can be shown in a UML diagram as either an attribute or an association (i.e., the distinction between attributes and associations is somewhat subjective).  In order to make the size of UML diagrams in the specifications manageable, we have chosen to capture most properties as attributes and to capture only higher level properties as associations, especially in the main top-level component diagrams.  In particular, we will always capture properties of UML data types as attributes.  For </w:t>
+      </w:r>
+      <w:r>
+        <w:lastRenderedPageBreak/>
+        <w:t xml:space="preserve">example, properties of a class that are identifiers, titles, and timestamps will be represented as attributes.  </w:t>
       </w:r>
     </w:p>
     <w:p>
       <w:pPr>
-        <w:spacing w:after="240"/>
-      </w:pPr>
-      <w:r>
-        <w:t xml:space="preserve">Generally, a class property can be shown in a UML diagram as either an attribute or an association (i.e., the distinction between attributes and associations is somewhat subjective).  In order to make the size of UML diagrams in the specifications manageable, we have chosen to capture most properties as attributes and to capture only higher level properties as associations, especially in the main top-level component diagrams.  In particular, we will always capture properties of UML data types as attributes.  For </w:t>
-      </w:r>
-      <w:r>
-        <w:lastRenderedPageBreak/>
-        <w:t xml:space="preserve">example, properties of a class that are identifiers, titles, and timestamps will be represented as attributes.  </w:t>
+        <w:pStyle w:val="Heading4"/>
+        <w:rPr>
+          <w:rFonts w:eastAsiaTheme="minorHAnsi"/>
+        </w:rPr>
+      </w:pPr>
+      <w:r>
+        <w:rPr>
+          <w:rFonts w:eastAsiaTheme="minorHAnsi"/>
+        </w:rPr>
+        <w:t>Diagram Icons and Arrow Types</w:t>
       </w:r>
     </w:p>
     <w:p>
       <w:pPr>
-        <w:pStyle w:val="Heading4"/>
+        <w:spacing w:after="240"/>
         <w:rPr>
           <w:rFonts w:eastAsiaTheme="minorHAnsi"/>
         </w:rPr>
       </w:pPr>
-      <w:r>
-        <w:rPr>
-          <w:rFonts w:eastAsiaTheme="minorHAnsi"/>
-        </w:rPr>
-        <w:t>Diagram Icons and Arrow Types</w:t>
-      </w:r>
-    </w:p>
-    <w:p>
-      <w:pPr>
-        <w:spacing w:after="240"/>
-        <w:rPr>
-          <w:rFonts w:eastAsiaTheme="minorHAnsi"/>
-        </w:rPr>
-      </w:pPr>
-      <w:bookmarkStart w:id="33" w:name="_Toc398719453"/>
-      <w:bookmarkEnd w:id="33"/>
+      <w:bookmarkStart w:id="32" w:name="_Toc398719453"/>
+      <w:bookmarkEnd w:id="32"/>
       <w:r>
         <w:t xml:space="preserve">Diagram icons are used in a UML diagram to indicate whether a shape is a class, enumeration, or a data type, and decorative icons are used to indicate whether an element is an attribute of a class or an enumeration literal. In addition, two different arrow styles indicate either a directed association relationship (regular arrowhead) or a generalization relationship (triangle-shaped arrowhead).  The icons and arrow styles we use are shown and described in </w:t>
       </w:r>
@@ -3516,8 +3511,8 @@
           <w:szCs w:val="24"/>
         </w:rPr>
       </w:pPr>
-      <w:bookmarkStart w:id="34" w:name="_Ref413693211"/>
-      <w:bookmarkStart w:id="35" w:name="_Ref397637630"/>
+      <w:bookmarkStart w:id="33" w:name="_Ref413693211"/>
+      <w:bookmarkStart w:id="34" w:name="_Ref397637630"/>
       <w:r>
         <w:rPr>
           <w:color w:val="auto"/>
@@ -3616,7 +3611,7 @@
         </w:rPr>
         <w:fldChar w:fldCharType="end"/>
       </w:r>
-      <w:bookmarkEnd w:id="34"/>
+      <w:bookmarkEnd w:id="33"/>
       <w:r>
         <w:rPr>
           <w:color w:val="auto"/>
@@ -3625,7 +3620,7 @@
         </w:rPr>
         <w:t>.</w:t>
       </w:r>
-      <w:bookmarkEnd w:id="35"/>
+      <w:bookmarkEnd w:id="34"/>
       <w:r>
         <w:rPr>
           <w:color w:val="auto"/>
@@ -4596,11 +4591,11 @@
       <w:pPr>
         <w:pStyle w:val="Heading4"/>
       </w:pPr>
-      <w:bookmarkStart w:id="36" w:name="_Ref413676059"/>
+      <w:bookmarkStart w:id="35" w:name="_Ref413676059"/>
       <w:r>
         <w:t>Color Coding</w:t>
       </w:r>
-      <w:bookmarkEnd w:id="36"/>
+      <w:bookmarkEnd w:id="35"/>
     </w:p>
     <w:p>
       <w:pPr>
@@ -4717,8 +4712,8 @@
           <w:szCs w:val="24"/>
         </w:rPr>
       </w:pPr>
-      <w:bookmarkStart w:id="37" w:name="_Ref413693162"/>
-      <w:bookmarkStart w:id="38" w:name="_Ref397676401"/>
+      <w:bookmarkStart w:id="36" w:name="_Ref413693162"/>
+      <w:bookmarkStart w:id="37" w:name="_Ref397676401"/>
       <w:r>
         <w:rPr>
           <w:color w:val="auto"/>
@@ -4817,7 +4812,7 @@
         </w:rPr>
         <w:fldChar w:fldCharType="end"/>
       </w:r>
-      <w:bookmarkEnd w:id="37"/>
+      <w:bookmarkEnd w:id="36"/>
       <w:r>
         <w:rPr>
           <w:b w:val="0"/>
@@ -4827,7 +4822,7 @@
         </w:rPr>
         <w:t xml:space="preserve">. </w:t>
       </w:r>
-      <w:bookmarkEnd w:id="38"/>
+      <w:bookmarkEnd w:id="37"/>
       <w:r>
         <w:rPr>
           <w:color w:val="auto"/>
@@ -4851,14 +4846,167 @@
       <w:pPr>
         <w:pStyle w:val="Heading3"/>
       </w:pPr>
-      <w:bookmarkStart w:id="39" w:name="_Ref391367621"/>
-      <w:bookmarkStart w:id="40" w:name="_Ref389860108"/>
-      <w:bookmarkStart w:id="41" w:name="_Toc413936427"/>
+      <w:bookmarkStart w:id="38" w:name="_Ref391367621"/>
+      <w:bookmarkStart w:id="39" w:name="_Ref389860108"/>
+      <w:bookmarkStart w:id="40" w:name="_Toc413936427"/>
+      <w:bookmarkEnd w:id="38"/>
       <w:bookmarkEnd w:id="39"/>
-      <w:bookmarkEnd w:id="40"/>
       <w:r>
         <w:lastRenderedPageBreak/>
         <w:t>Property Table Notation</w:t>
+      </w:r>
+      <w:bookmarkEnd w:id="40"/>
+    </w:p>
+    <w:p>
+      <w:pPr>
+        <w:spacing w:after="240"/>
+        <w:rPr>
+          <w:rFonts w:eastAsiaTheme="minorHAnsi"/>
+        </w:rPr>
+      </w:pPr>
+      <w:r>
+        <w:t xml:space="preserve">Throughout Section 2.2, tables are used to describe the properties of each data model class. Each property table consists of a column of names to identify the property, a type column to reflect the datatype of the property, a multiplicity column to reflect the allowed number of occurrences of the property, and a description column that describes the property.  Package prefixes are provided for classes outside of the </w:t>
+      </w:r>
+      <w:r>
+        <w:t xml:space="preserve">Course of Action </w:t>
+      </w:r>
+      <w:r>
+        <w:t xml:space="preserve">data model (see Section </w:t>
+      </w:r>
+      <w:r>
+        <w:fldChar w:fldCharType="begin"/>
+      </w:r>
+      <w:r>
+        <w:instrText xml:space="preserve"> REF _Ref413676876 \r \h </w:instrText>
+      </w:r>
+      <w:r>
+        <w:fldChar w:fldCharType="separate"/>
+      </w:r>
+      <w:r>
+        <w:t>1.2.3</w:t>
+      </w:r>
+      <w:r>
+        <w:fldChar w:fldCharType="end"/>
+      </w:r>
+      <w:r>
+        <w:t xml:space="preserve">).  </w:t>
+      </w:r>
+    </w:p>
+    <w:p>
+      <w:pPr>
+        <w:spacing w:after="240"/>
+      </w:pPr>
+      <w:r>
+        <w:t xml:space="preserve">Note that if a class is a specialization of a superclass, only the properties that constitute the specialization are shown in the property table (i.e., properties of the superclass will not be shown).  However, details of the superclass may be shown in the UML diagram.    </w:t>
+      </w:r>
+    </w:p>
+    <w:p>
+      <w:pPr>
+        <w:spacing w:after="240"/>
+      </w:pPr>
+      <w:r>
+        <w:t xml:space="preserve">In addition, properties that are part of a “choice” relationship (e.g., Prop1 OR Prop2 is used but not both) will be denoted by a unique letter subscript (e.g., </w:t>
+      </w:r>
+      <w:proofErr w:type="spellStart"/>
+      <w:r>
+        <w:t>API_Call</w:t>
+      </w:r>
+      <w:r>
+        <w:rPr>
+          <w:vertAlign w:val="subscript"/>
+        </w:rPr>
+        <w:t>A</w:t>
+      </w:r>
+      <w:proofErr w:type="spellEnd"/>
+      <w:r>
+        <w:t xml:space="preserve">, </w:t>
+      </w:r>
+      <w:proofErr w:type="spellStart"/>
+      <w:r>
+        <w:t>Code</w:t>
+      </w:r>
+      <w:r>
+        <w:rPr>
+          <w:vertAlign w:val="subscript"/>
+        </w:rPr>
+        <w:t>B</w:t>
+      </w:r>
+      <w:proofErr w:type="spellEnd"/>
+      <w:r>
+        <w:t xml:space="preserve">) and single logic expression in the Multiplicity column.  For example, if there is a choice of property </w:t>
+      </w:r>
+      <w:proofErr w:type="spellStart"/>
+      <w:r>
+        <w:rPr>
+          <w:rFonts w:ascii="Courier New" w:hAnsi="Courier New" w:cs="Courier New"/>
+        </w:rPr>
+        <w:t>API_Call</w:t>
+      </w:r>
+      <w:r>
+        <w:rPr>
+          <w:rFonts w:ascii="Courier New" w:hAnsi="Courier New" w:cs="Courier New"/>
+          <w:vertAlign w:val="subscript"/>
+        </w:rPr>
+        <w:t>A</w:t>
+      </w:r>
+      <w:proofErr w:type="spellEnd"/>
+      <w:r>
+        <w:t xml:space="preserve"> and </w:t>
+      </w:r>
+      <w:proofErr w:type="spellStart"/>
+      <w:r>
+        <w:rPr>
+          <w:rFonts w:ascii="Courier New" w:hAnsi="Courier New" w:cs="Courier New"/>
+        </w:rPr>
+        <w:t>Code</w:t>
+      </w:r>
+      <w:r>
+        <w:rPr>
+          <w:rFonts w:ascii="Courier New" w:hAnsi="Courier New" w:cs="Courier New"/>
+          <w:vertAlign w:val="subscript"/>
+        </w:rPr>
+        <w:t>B</w:t>
+      </w:r>
+      <w:proofErr w:type="spellEnd"/>
+      <w:r>
+        <w:t>, the expression “</w:t>
+      </w:r>
+      <w:proofErr w:type="gramStart"/>
+      <w:r>
+        <w:t>A(</w:t>
+      </w:r>
+      <w:proofErr w:type="gramEnd"/>
+      <w:r>
+        <w:t xml:space="preserve">1)|B(0..1)” will indicate that the </w:t>
+      </w:r>
+      <w:proofErr w:type="spellStart"/>
+      <w:r>
+        <w:rPr>
+          <w:rFonts w:ascii="Courier New" w:hAnsi="Courier New" w:cs="Courier New"/>
+        </w:rPr>
+        <w:t>API_Call</w:t>
+      </w:r>
+      <w:proofErr w:type="spellEnd"/>
+      <w:r>
+        <w:t xml:space="preserve"> property can be chosen with multiplicity 1 or the </w:t>
+      </w:r>
+      <w:r>
+        <w:rPr>
+          <w:rFonts w:ascii="Courier New" w:hAnsi="Courier New" w:cs="Courier New"/>
+        </w:rPr>
+        <w:t>Code</w:t>
+      </w:r>
+      <w:r>
+        <w:t xml:space="preserve"> property can be chosen with multiplicity 0 or 1.</w:t>
+      </w:r>
+    </w:p>
+    <w:p>
+      <w:pPr>
+        <w:pStyle w:val="Heading3"/>
+      </w:pPr>
+      <w:bookmarkStart w:id="41" w:name="_Toc413936428"/>
+      <w:r>
+        <w:t>Property and Class Descriptions</w:t>
       </w:r>
       <w:bookmarkEnd w:id="41"/>
     </w:p>
@@ -4869,161 +5017,8 @@
           <w:rFonts w:eastAsiaTheme="minorHAnsi"/>
         </w:rPr>
       </w:pPr>
-      <w:r>
-        <w:t xml:space="preserve">Throughout Section 2.2, tables are used to describe the properties of each data model class. Each property table consists of a column of names to identify the property, a type column to reflect the datatype of the property, a multiplicity column to reflect the allowed number of occurrences of the property, and a description column that describes the property.  Package prefixes are provided for classes outside of the </w:t>
-      </w:r>
-      <w:r>
-        <w:t xml:space="preserve">Course of Action </w:t>
-      </w:r>
-      <w:r>
-        <w:t xml:space="preserve">data model (see Section </w:t>
-      </w:r>
-      <w:r>
-        <w:fldChar w:fldCharType="begin"/>
-      </w:r>
-      <w:r>
-        <w:instrText xml:space="preserve"> REF _Ref413676876 \r \h </w:instrText>
-      </w:r>
-      <w:r>
-        <w:fldChar w:fldCharType="separate"/>
-      </w:r>
-      <w:r>
-        <w:t>1.2.3</w:t>
-      </w:r>
-      <w:r>
-        <w:fldChar w:fldCharType="end"/>
-      </w:r>
-      <w:r>
-        <w:t xml:space="preserve">).  </w:t>
-      </w:r>
-    </w:p>
-    <w:p>
-      <w:pPr>
-        <w:spacing w:after="240"/>
-      </w:pPr>
-      <w:r>
-        <w:t xml:space="preserve">Note that if a class is a specialization of a superclass, only the properties that constitute the specialization are shown in the property table (i.e., properties of the superclass will not be shown).  However, details of the superclass may be shown in the UML diagram.    </w:t>
-      </w:r>
-    </w:p>
-    <w:p>
-      <w:pPr>
-        <w:spacing w:after="240"/>
-      </w:pPr>
-      <w:r>
-        <w:t xml:space="preserve">In addition, properties that are part of a “choice” relationship (e.g., Prop1 OR Prop2 is used but not both) will be denoted by a unique letter subscript (e.g., </w:t>
-      </w:r>
-      <w:proofErr w:type="spellStart"/>
-      <w:r>
-        <w:t>API_Call</w:t>
-      </w:r>
-      <w:r>
-        <w:rPr>
-          <w:vertAlign w:val="subscript"/>
-        </w:rPr>
-        <w:t>A</w:t>
-      </w:r>
-      <w:proofErr w:type="spellEnd"/>
-      <w:r>
-        <w:t xml:space="preserve">, </w:t>
-      </w:r>
-      <w:proofErr w:type="spellStart"/>
-      <w:r>
-        <w:t>Code</w:t>
-      </w:r>
-      <w:r>
-        <w:rPr>
-          <w:vertAlign w:val="subscript"/>
-        </w:rPr>
-        <w:t>B</w:t>
-      </w:r>
-      <w:proofErr w:type="spellEnd"/>
-      <w:r>
-        <w:t xml:space="preserve">) and single logic expression in the Multiplicity column.  For example, if there is a choice of property </w:t>
-      </w:r>
-      <w:proofErr w:type="spellStart"/>
-      <w:r>
-        <w:rPr>
-          <w:rFonts w:ascii="Courier New" w:hAnsi="Courier New" w:cs="Courier New"/>
-        </w:rPr>
-        <w:t>API_Call</w:t>
-      </w:r>
-      <w:r>
-        <w:rPr>
-          <w:rFonts w:ascii="Courier New" w:hAnsi="Courier New" w:cs="Courier New"/>
-          <w:vertAlign w:val="subscript"/>
-        </w:rPr>
-        <w:t>A</w:t>
-      </w:r>
-      <w:proofErr w:type="spellEnd"/>
-      <w:r>
-        <w:t xml:space="preserve"> and </w:t>
-      </w:r>
-      <w:proofErr w:type="spellStart"/>
-      <w:r>
-        <w:rPr>
-          <w:rFonts w:ascii="Courier New" w:hAnsi="Courier New" w:cs="Courier New"/>
-        </w:rPr>
-        <w:t>Code</w:t>
-      </w:r>
-      <w:r>
-        <w:rPr>
-          <w:rFonts w:ascii="Courier New" w:hAnsi="Courier New" w:cs="Courier New"/>
-          <w:vertAlign w:val="subscript"/>
-        </w:rPr>
-        <w:t>B</w:t>
-      </w:r>
-      <w:proofErr w:type="spellEnd"/>
-      <w:r>
-        <w:t>, the expression “</w:t>
-      </w:r>
-      <w:proofErr w:type="gramStart"/>
-      <w:r>
-        <w:t>A(</w:t>
-      </w:r>
-      <w:proofErr w:type="gramEnd"/>
-      <w:r>
-        <w:t xml:space="preserve">1)|B(0..1)” will indicate that the </w:t>
-      </w:r>
-      <w:proofErr w:type="spellStart"/>
-      <w:r>
-        <w:rPr>
-          <w:rFonts w:ascii="Courier New" w:hAnsi="Courier New" w:cs="Courier New"/>
-        </w:rPr>
-        <w:t>API_Call</w:t>
-      </w:r>
-      <w:proofErr w:type="spellEnd"/>
-      <w:r>
-        <w:t xml:space="preserve"> property can be chosen with multiplicity 1 or the </w:t>
-      </w:r>
-      <w:r>
-        <w:rPr>
-          <w:rFonts w:ascii="Courier New" w:hAnsi="Courier New" w:cs="Courier New"/>
-        </w:rPr>
-        <w:t>Code</w:t>
-      </w:r>
-      <w:r>
-        <w:t xml:space="preserve"> property can be chosen with multiplicity 0 or 1.</w:t>
-      </w:r>
-    </w:p>
-    <w:p>
-      <w:pPr>
-        <w:pStyle w:val="Heading3"/>
-      </w:pPr>
-      <w:bookmarkStart w:id="42" w:name="_Toc413936428"/>
-      <w:r>
-        <w:t>Property and Class Descriptions</w:t>
-      </w:r>
+      <w:bookmarkStart w:id="42" w:name="_Toc412205415"/>
       <w:bookmarkEnd w:id="42"/>
-    </w:p>
-    <w:p>
-      <w:pPr>
-        <w:spacing w:after="240"/>
-        <w:rPr>
-          <w:rFonts w:eastAsiaTheme="minorHAnsi"/>
-        </w:rPr>
-      </w:pPr>
-      <w:bookmarkStart w:id="43" w:name="_Toc412205415"/>
-      <w:bookmarkEnd w:id="43"/>
       <w:r>
         <w:t xml:space="preserve">Each class and property defined in STIX is described using the format, “The X property </w:t>
       </w:r>
@@ -5522,15 +5517,15 @@
       <w:pPr>
         <w:pStyle w:val="Heading1"/>
       </w:pPr>
-      <w:bookmarkStart w:id="44" w:name="_Ref395082039"/>
-      <w:bookmarkStart w:id="45" w:name="_Ref412984629"/>
-      <w:bookmarkStart w:id="46" w:name="_Toc413936429"/>
+      <w:bookmarkStart w:id="43" w:name="_Ref395082039"/>
+      <w:bookmarkStart w:id="44" w:name="_Ref412984629"/>
+      <w:bookmarkStart w:id="45" w:name="_Toc413936429"/>
+      <w:bookmarkEnd w:id="43"/>
+      <w:r>
+        <w:t>Background Information</w:t>
+      </w:r>
       <w:bookmarkEnd w:id="44"/>
-      <w:r>
-        <w:t>Background Information</w:t>
-      </w:r>
       <w:bookmarkEnd w:id="45"/>
-      <w:bookmarkEnd w:id="46"/>
     </w:p>
     <w:p>
       <w:pPr>
@@ -5565,11 +5560,11 @@
       <w:pPr>
         <w:pStyle w:val="Heading2"/>
       </w:pPr>
-      <w:bookmarkStart w:id="47" w:name="_Toc413936430"/>
+      <w:bookmarkStart w:id="46" w:name="_Toc413936430"/>
       <w:r>
         <w:t>Course of Action-Related Component Data Models</w:t>
       </w:r>
-      <w:bookmarkEnd w:id="47"/>
+      <w:bookmarkEnd w:id="46"/>
     </w:p>
     <w:p>
       <w:pPr>
@@ -5734,8 +5729,8 @@
           <w:szCs w:val="24"/>
         </w:rPr>
       </w:pPr>
-      <w:bookmarkStart w:id="48" w:name="_Ref413760558"/>
-      <w:bookmarkStart w:id="49" w:name="_Ref397941046"/>
+      <w:bookmarkStart w:id="47" w:name="_Ref413760558"/>
+      <w:bookmarkStart w:id="48" w:name="_Ref397941046"/>
       <w:r>
         <w:rPr>
           <w:color w:val="auto"/>
@@ -5834,7 +5829,7 @@
         </w:rPr>
         <w:fldChar w:fldCharType="end"/>
       </w:r>
-      <w:bookmarkEnd w:id="48"/>
+      <w:bookmarkEnd w:id="47"/>
       <w:r>
         <w:rPr>
           <w:b w:val="0"/>
@@ -5844,7 +5839,7 @@
         </w:rPr>
         <w:t xml:space="preserve">. </w:t>
       </w:r>
-      <w:bookmarkEnd w:id="49"/>
+      <w:bookmarkEnd w:id="48"/>
       <w:r>
         <w:rPr>
           <w:b w:val="0"/>
@@ -5973,42 +5968,46 @@
     <w:p>
       <w:pPr>
         <w:spacing w:after="240"/>
+        <w:rPr>
+          <w:b/>
+          <w:bCs/>
+        </w:rPr>
         <w:sectPr>
           <w:pgSz w:w="12240" w:h="15840"/>
           <w:pgMar w:top="1440" w:right="1627" w:bottom="1440" w:left="1800" w:header="720" w:footer="720" w:gutter="0"/>
           <w:cols w:space="720"/>
           <w:docGrid w:linePitch="360"/>
         </w:sectPr>
-        <w:pPrChange w:id="50" w:author="Barnum, Sean D." w:date="2015-03-12T13:08:00Z">
+        <w:pPrChange w:id="49" w:author="Barnum, Sean D." w:date="2015-03-12T13:08:00Z">
           <w:pPr>
             <w:pStyle w:val="Heading1"/>
             <w:spacing w:after="240"/>
           </w:pPr>
         </w:pPrChange>
       </w:pPr>
-      <w:bookmarkStart w:id="51" w:name="_Ref390076669"/>
-      <w:bookmarkStart w:id="52" w:name="_Ref391372260"/>
-      <w:bookmarkStart w:id="53" w:name="_Ref396987963"/>
-      <w:bookmarkStart w:id="54" w:name="_Toc401131330"/>
+      <w:bookmarkStart w:id="50" w:name="_Ref390076669"/>
+      <w:bookmarkStart w:id="51" w:name="_Ref391372260"/>
+      <w:bookmarkStart w:id="52" w:name="_Ref396987963"/>
+      <w:bookmarkStart w:id="53" w:name="_Toc401131330"/>
+      <w:bookmarkEnd w:id="50"/>
       <w:bookmarkEnd w:id="51"/>
       <w:bookmarkEnd w:id="52"/>
       <w:bookmarkEnd w:id="53"/>
-      <w:bookmarkEnd w:id="54"/>
     </w:p>
     <w:p>
       <w:pPr>
         <w:pStyle w:val="Heading1"/>
       </w:pPr>
-      <w:bookmarkStart w:id="55" w:name="_Ref412991810"/>
-      <w:bookmarkStart w:id="56" w:name="_Ref412991918"/>
-      <w:bookmarkStart w:id="57" w:name="_Toc413936431"/>
+      <w:bookmarkStart w:id="54" w:name="_Ref412991810"/>
+      <w:bookmarkStart w:id="55" w:name="_Ref412991918"/>
+      <w:bookmarkStart w:id="56" w:name="_Toc413936431"/>
       <w:r>
         <w:lastRenderedPageBreak/>
         <w:t>STIX Course of Action Data Model</w:t>
       </w:r>
+      <w:bookmarkEnd w:id="54"/>
       <w:bookmarkEnd w:id="55"/>
       <w:bookmarkEnd w:id="56"/>
-      <w:bookmarkEnd w:id="57"/>
     </w:p>
     <w:p>
       <w:pPr>
@@ -6199,7 +6198,7 @@
         <w:keepNext/>
         <w:jc w:val="center"/>
       </w:pPr>
-      <w:bookmarkStart w:id="58" w:name="_Ref394447695"/>
+      <w:bookmarkStart w:id="57" w:name="_Ref394447695"/>
       <w:r>
         <w:rPr>
           <w:noProof/>
@@ -6257,7 +6256,7 @@
           </wp:inline>
         </w:drawing>
       </w:r>
-      <w:bookmarkEnd w:id="58"/>
+      <w:bookmarkEnd w:id="57"/>
     </w:p>
     <w:p>
       <w:pPr>
@@ -6271,7 +6270,7 @@
           <w:szCs w:val="24"/>
         </w:rPr>
       </w:pPr>
-      <w:bookmarkStart w:id="59" w:name="_Ref413693729"/>
+      <w:bookmarkStart w:id="58" w:name="_Ref413693729"/>
       <w:r>
         <w:rPr>
           <w:color w:val="auto"/>
@@ -6370,7 +6369,7 @@
         </w:rPr>
         <w:fldChar w:fldCharType="end"/>
       </w:r>
-      <w:bookmarkEnd w:id="59"/>
+      <w:bookmarkEnd w:id="58"/>
       <w:r>
         <w:rPr>
           <w:b w:val="0"/>
@@ -6558,8 +6557,8 @@
           <w:szCs w:val="24"/>
         </w:rPr>
       </w:pPr>
-      <w:bookmarkStart w:id="60" w:name="_Ref412992263"/>
-      <w:bookmarkStart w:id="61" w:name="_Ref412992257"/>
+      <w:bookmarkStart w:id="59" w:name="_Ref412992263"/>
+      <w:bookmarkStart w:id="60" w:name="_Ref412992257"/>
       <w:r>
         <w:rPr>
           <w:color w:val="auto"/>
@@ -6659,7 +6658,7 @@
         </w:rPr>
         <w:fldChar w:fldCharType="end"/>
       </w:r>
-      <w:bookmarkEnd w:id="60"/>
+      <w:bookmarkEnd w:id="59"/>
       <w:r>
         <w:rPr>
           <w:b w:val="0"/>
@@ -6690,7 +6689,7 @@
         </w:rPr>
         <w:t xml:space="preserve"> class</w:t>
       </w:r>
-      <w:bookmarkEnd w:id="61"/>
+      <w:bookmarkEnd w:id="60"/>
     </w:p>
     <w:tbl>
       <w:tblPr>
@@ -11206,20 +11205,20 @@
       <w:pPr>
         <w:pStyle w:val="Heading2"/>
       </w:pPr>
-      <w:bookmarkStart w:id="62" w:name="_Toc401131331"/>
-      <w:bookmarkStart w:id="63" w:name="_Ref413679852"/>
-      <w:bookmarkStart w:id="64" w:name="_Toc413936432"/>
+      <w:bookmarkStart w:id="61" w:name="_Toc401131331"/>
+      <w:bookmarkStart w:id="62" w:name="_Ref413679852"/>
+      <w:bookmarkStart w:id="63" w:name="_Toc413936432"/>
+      <w:bookmarkEnd w:id="61"/>
+      <w:proofErr w:type="spellStart"/>
+      <w:r>
+        <w:t>CourseOfActionVersionType</w:t>
+      </w:r>
+      <w:proofErr w:type="spellEnd"/>
+      <w:r>
+        <w:t xml:space="preserve"> Enumeration</w:t>
+      </w:r>
       <w:bookmarkEnd w:id="62"/>
-      <w:proofErr w:type="spellStart"/>
-      <w:r>
-        <w:t>CourseOfActionVersionType</w:t>
-      </w:r>
-      <w:proofErr w:type="spellEnd"/>
-      <w:r>
-        <w:t xml:space="preserve"> Enumeration</w:t>
-      </w:r>
       <w:bookmarkEnd w:id="63"/>
-      <w:bookmarkEnd w:id="64"/>
     </w:p>
     <w:p>
       <w:pPr>
@@ -11294,7 +11293,7 @@
           <w:szCs w:val="24"/>
         </w:rPr>
       </w:pPr>
-      <w:bookmarkStart w:id="65" w:name="_Ref413704140"/>
+      <w:bookmarkStart w:id="64" w:name="_Ref413704140"/>
       <w:r>
         <w:rPr>
           <w:color w:val="auto"/>
@@ -11393,7 +11392,7 @@
         </w:rPr>
         <w:fldChar w:fldCharType="end"/>
       </w:r>
-      <w:bookmarkEnd w:id="65"/>
+      <w:bookmarkEnd w:id="64"/>
       <w:r>
         <w:rPr>
           <w:color w:val="auto"/>
@@ -11857,7 +11856,7 @@
       <w:pPr>
         <w:pStyle w:val="Heading2"/>
       </w:pPr>
-      <w:bookmarkStart w:id="66" w:name="_Toc413936433"/>
+      <w:bookmarkStart w:id="65" w:name="_Toc413936433"/>
       <w:proofErr w:type="spellStart"/>
       <w:r>
         <w:t>StructuredCOAType</w:t>
@@ -11866,7 +11865,7 @@
       <w:r>
         <w:t xml:space="preserve"> Class</w:t>
       </w:r>
-      <w:bookmarkEnd w:id="66"/>
+      <w:bookmarkEnd w:id="65"/>
     </w:p>
     <w:p>
       <w:pPr>
@@ -11947,7 +11946,7 @@
       <w:pPr>
         <w:pStyle w:val="Heading2"/>
       </w:pPr>
-      <w:bookmarkStart w:id="67" w:name="_Toc413936434"/>
+      <w:bookmarkStart w:id="66" w:name="_Toc413936434"/>
       <w:proofErr w:type="spellStart"/>
       <w:r>
         <w:t>ObjectiveType</w:t>
@@ -11956,7 +11955,7 @@
       <w:r>
         <w:t xml:space="preserve"> Class</w:t>
       </w:r>
-      <w:bookmarkEnd w:id="67"/>
+      <w:bookmarkEnd w:id="66"/>
     </w:p>
     <w:p>
       <w:pPr>
@@ -12050,8 +12049,8 @@
           <w:szCs w:val="24"/>
         </w:rPr>
       </w:pPr>
-      <w:bookmarkStart w:id="68" w:name="_Ref413247110"/>
-      <w:bookmarkStart w:id="69" w:name="_Ref413246394"/>
+      <w:bookmarkStart w:id="67" w:name="_Ref413247110"/>
+      <w:bookmarkStart w:id="68" w:name="_Ref413246394"/>
       <w:r>
         <w:rPr>
           <w:color w:val="auto"/>
@@ -12150,7 +12149,7 @@
         </w:rPr>
         <w:fldChar w:fldCharType="end"/>
       </w:r>
-      <w:bookmarkEnd w:id="68"/>
+      <w:bookmarkEnd w:id="67"/>
       <w:r>
         <w:rPr>
           <w:color w:val="auto"/>
@@ -12203,7 +12202,7 @@
         </w:rPr>
         <w:t xml:space="preserve"> class</w:t>
       </w:r>
-      <w:bookmarkEnd w:id="69"/>
+      <w:bookmarkEnd w:id="68"/>
     </w:p>
     <w:p>
       <w:pPr>
@@ -12249,7 +12248,7 @@
         <w:fldChar w:fldCharType="begin"/>
       </w:r>
       <w:r>
-        <w:instrText xml:space="preserve"> REF _Ref412992257 \h </w:instrText>
+        <w:instrText xml:space="preserve"> REF _Ref413247125 \h </w:instrText>
       </w:r>
       <w:r>
         <w:fldChar w:fldCharType="separate"/>
@@ -12270,90 +12269,12 @@
         <w:rPr>
           <w:noProof/>
         </w:rPr>
-        <w:t>1</w:t>
-      </w:r>
-      <w:r>
-        <w:t xml:space="preserve">. Properties of the </w:t>
-      </w:r>
-      <w:proofErr w:type="spellStart"/>
-      <w:r>
-        <w:rPr>
-          <w:rFonts w:ascii="Courier New" w:hAnsi="Courier New" w:cs="Courier New"/>
-        </w:rPr>
-        <w:t>CourseOfActionType</w:t>
-      </w:r>
-      <w:proofErr w:type="spellEnd"/>
-      <w:r>
-        <w:t xml:space="preserve"> </w:t>
-      </w:r>
-      <w:proofErr w:type="spellStart"/>
-      <w:r>
-        <w:t>class</w:t>
+        <w:t>3</w:t>
       </w:r>
       <w:r>
         <w:fldChar w:fldCharType="end"/>
       </w:r>
       <w:r>
-        <w:rPr>
-          <w:b/>
-          <w:bCs/>
-        </w:rPr>
-        <w:fldChar w:fldCharType="begin"/>
-      </w:r>
-      <w:r>
-        <w:rPr>
-          <w:b/>
-          <w:bCs/>
-        </w:rPr>
-        <w:instrText xml:space="preserve"> REF _Ref413246599 \h </w:instrText>
-      </w:r>
-      <w:r>
-        <w:rPr>
-          <w:b/>
-          <w:bCs/>
-        </w:rPr>
-      </w:r>
-      <w:r>
-        <w:rPr>
-          <w:b/>
-          <w:bCs/>
-        </w:rPr>
-        <w:fldChar w:fldCharType="separate"/>
-      </w:r>
-      <w:r>
-        <w:t>Table</w:t>
-      </w:r>
-      <w:proofErr w:type="spellEnd"/>
-      <w:r>
-        <w:t xml:space="preserve"> </w:t>
-      </w:r>
-      <w:r>
-        <w:rPr>
-          <w:noProof/>
-        </w:rPr>
-        <w:t>3</w:t>
-      </w:r>
-      <w:r>
-        <w:noBreakHyphen/>
-      </w:r>
-      <w:r>
-        <w:rPr>
-          <w:noProof/>
-        </w:rPr>
-        <w:t>4</w:t>
-      </w:r>
-      <w:r>
-        <w:rPr>
-          <w:b/>
-          <w:bCs/>
-        </w:rPr>
-        <w:fldChar w:fldCharType="end"/>
-      </w:r>
-      <w:r>
-        <w:rPr>
-          <w:b/>
-          <w:bCs/>
-        </w:rPr>
         <w:t>.</w:t>
       </w:r>
     </w:p>
@@ -12369,7 +12290,7 @@
           <w:szCs w:val="24"/>
         </w:rPr>
       </w:pPr>
-      <w:bookmarkStart w:id="70" w:name="_Ref413247125"/>
+      <w:bookmarkStart w:id="69" w:name="_Ref413247125"/>
       <w:r>
         <w:rPr>
           <w:color w:val="auto"/>
@@ -12468,7 +12389,7 @@
         </w:rPr>
         <w:fldChar w:fldCharType="end"/>
       </w:r>
-      <w:bookmarkEnd w:id="70"/>
+      <w:bookmarkEnd w:id="69"/>
       <w:r>
         <w:rPr>
           <w:color w:val="auto"/>
@@ -13279,20 +13200,20 @@
       <w:pPr>
         <w:pStyle w:val="Heading2"/>
       </w:pPr>
-      <w:bookmarkStart w:id="71" w:name="_Ref396999734"/>
-      <w:bookmarkStart w:id="72" w:name="_Ref412987094"/>
-      <w:bookmarkStart w:id="73" w:name="_Toc413936435"/>
+      <w:bookmarkStart w:id="70" w:name="_Ref396999734"/>
+      <w:bookmarkStart w:id="71" w:name="_Ref412987094"/>
+      <w:bookmarkStart w:id="72" w:name="_Toc413936435"/>
+      <w:bookmarkEnd w:id="70"/>
+      <w:proofErr w:type="spellStart"/>
+      <w:r>
+        <w:t>RelatedCOAsType</w:t>
+      </w:r>
+      <w:proofErr w:type="spellEnd"/>
+      <w:r>
+        <w:t xml:space="preserve"> Class</w:t>
+      </w:r>
       <w:bookmarkEnd w:id="71"/>
-      <w:proofErr w:type="spellStart"/>
-      <w:r>
-        <w:t>RelatedCOAsType</w:t>
-      </w:r>
-      <w:proofErr w:type="spellEnd"/>
-      <w:r>
-        <w:t xml:space="preserve"> Class</w:t>
-      </w:r>
       <w:bookmarkEnd w:id="72"/>
-      <w:bookmarkEnd w:id="73"/>
     </w:p>
     <w:p>
       <w:pPr>
@@ -13447,7 +13368,7 @@
           <w:szCs w:val="24"/>
         </w:rPr>
       </w:pPr>
-      <w:bookmarkStart w:id="74" w:name="_Ref413246466"/>
+      <w:bookmarkStart w:id="73" w:name="_Ref413246466"/>
       <w:r>
         <w:rPr>
           <w:color w:val="auto"/>
@@ -13546,7 +13467,7 @@
         </w:rPr>
         <w:fldChar w:fldCharType="end"/>
       </w:r>
-      <w:bookmarkEnd w:id="74"/>
+      <w:bookmarkEnd w:id="73"/>
       <w:r>
         <w:rPr>
           <w:b w:val="0"/>
@@ -13649,7 +13570,7 @@
         <w:t xml:space="preserve"> </w:t>
       </w:r>
       <w:r>
-        <w:t xml:space="preserve"> corresponds to the UML diagram </w:t>
+        <w:t xml:space="preserve">corresponds to the UML diagram </w:t>
       </w:r>
       <w:r>
         <w:t>shown</w:t>
@@ -13687,50 +13608,8 @@
       <w:r>
         <w:fldChar w:fldCharType="end"/>
       </w:r>
-      <w:r>
-        <w:fldChar w:fldCharType="begin"/>
-      </w:r>
-      <w:r>
-        <w:instrText xml:space="preserve"> REF _Ref412992257 \h </w:instrText>
-      </w:r>
-      <w:r>
-        <w:fldChar w:fldCharType="separate"/>
-      </w:r>
-      <w:r>
-        <w:t xml:space="preserve">Table </w:t>
-      </w:r>
-      <w:r>
-        <w:rPr>
-          <w:noProof/>
-        </w:rPr>
-        <w:t>3</w:t>
-      </w:r>
-      <w:r>
-        <w:noBreakHyphen/>
-      </w:r>
-      <w:r>
-        <w:rPr>
-          <w:noProof/>
-        </w:rPr>
-        <w:t>1</w:t>
-      </w:r>
-      <w:r>
-        <w:t xml:space="preserve">. Properties of the </w:t>
-      </w:r>
-      <w:proofErr w:type="spellStart"/>
-      <w:r>
-        <w:rPr>
-          <w:rFonts w:ascii="Courier New" w:hAnsi="Courier New" w:cs="Courier New"/>
-        </w:rPr>
-        <w:t>CourseOfActionType</w:t>
-      </w:r>
-      <w:proofErr w:type="spellEnd"/>
-      <w:r>
-        <w:t xml:space="preserve"> class</w:t>
-      </w:r>
-      <w:r>
-        <w:fldChar w:fldCharType="end"/>
-      </w:r>
+      <w:bookmarkStart w:id="74" w:name="_GoBack"/>
+      <w:bookmarkEnd w:id="74"/>
       <w:r>
         <w:rPr>
           <w:b/>
@@ -19993,14 +19872,12 @@
 </file>
 
 <file path=customXml/item1.xml><?xml version="1.0" encoding="utf-8"?>
-<p:properties xmlns:p="http://schemas.microsoft.com/office/2006/metadata/properties" xmlns:xsi="http://www.w3.org/2001/XMLSchema-instance" xmlns:pc="http://schemas.microsoft.com/office/infopath/2007/PartnerControls">
-  <documentManagement>
-    <MITRE_x0020_Sensitivity xmlns="http://schemas.microsoft.com/sharepoint/v3">Internal MITRE Information</MITRE_x0020_Sensitivity>
-    <_Contributor xmlns="http://schemas.microsoft.com/sharepoint/v3/fields" xsi:nil="true"/>
-    <Release_x0020_Statement xmlns="http://schemas.microsoft.com/sharepoint/v3">For Internal MITRE Use</Release_x0020_Statement>
-    <Status xmlns="4d08c891-aa85-4e91-a798-dce01d66b851">In Progress</Status>
-  </documentManagement>
-</p:properties>
+<?mso-contentType ?>
+<FormTemplates xmlns="http://schemas.microsoft.com/sharepoint/v3/contenttype/forms">
+  <Display>DocumentLibraryForm</Display>
+  <Edit>DocumentLibraryForm</Edit>
+  <New>DocumentLibraryForm</New>
+</FormTemplates>
 </file>
 
 <file path=customXml/item2.xml><?xml version="1.0" encoding="utf-8"?>
@@ -20014,12 +19891,14 @@
 </file>
 
 <file path=customXml/item3.xml><?xml version="1.0" encoding="utf-8"?>
-<?mso-contentType ?>
-<FormTemplates xmlns="http://schemas.microsoft.com/sharepoint/v3/contenttype/forms">
-  <Display>DocumentLibraryForm</Display>
-  <Edit>DocumentLibraryForm</Edit>
-  <New>DocumentLibraryForm</New>
-</FormTemplates>
+<p:properties xmlns:p="http://schemas.microsoft.com/office/2006/metadata/properties" xmlns:xsi="http://www.w3.org/2001/XMLSchema-instance" xmlns:pc="http://schemas.microsoft.com/office/infopath/2007/PartnerControls">
+  <documentManagement>
+    <MITRE_x0020_Sensitivity xmlns="http://schemas.microsoft.com/sharepoint/v3">Internal MITRE Information</MITRE_x0020_Sensitivity>
+    <_Contributor xmlns="http://schemas.microsoft.com/sharepoint/v3/fields" xsi:nil="true"/>
+    <Release_x0020_Statement xmlns="http://schemas.microsoft.com/sharepoint/v3">For Internal MITRE Use</Release_x0020_Statement>
+    <Status xmlns="4d08c891-aa85-4e91-a798-dce01d66b851">In Progress</Status>
+  </documentManagement>
+</p:properties>
 </file>
 
 <file path=customXml/item4.xml><?xml version="1.0" encoding="utf-8"?>
@@ -20207,13 +20086,9 @@
 </file>
 
 <file path=customXml/itemProps1.xml><?xml version="1.0" encoding="utf-8"?>
-<ds:datastoreItem xmlns:ds="http://schemas.openxmlformats.org/officeDocument/2006/customXml" ds:itemID="{788D4195-E13B-4263-A9D0-D1D9CC9B4524}">
+<ds:datastoreItem xmlns:ds="http://schemas.openxmlformats.org/officeDocument/2006/customXml" ds:itemID="{A8719A14-A1CE-4887-98C7-6853CFAD0408}">
   <ds:schemaRefs>
-    <ds:schemaRef ds:uri="http://schemas.microsoft.com/office/2006/metadata/properties"/>
-    <ds:schemaRef ds:uri="http://schemas.microsoft.com/office/infopath/2007/PartnerControls"/>
-    <ds:schemaRef ds:uri="http://schemas.microsoft.com/sharepoint/v3"/>
-    <ds:schemaRef ds:uri="http://schemas.microsoft.com/sharepoint/v3/fields"/>
-    <ds:schemaRef ds:uri="4d08c891-aa85-4e91-a798-dce01d66b851"/>
+    <ds:schemaRef ds:uri="http://schemas.microsoft.com/sharepoint/v3/contenttype/forms"/>
   </ds:schemaRefs>
 </ds:datastoreItem>
 </file>
@@ -20227,9 +20102,13 @@
 </file>
 
 <file path=customXml/itemProps3.xml><?xml version="1.0" encoding="utf-8"?>
-<ds:datastoreItem xmlns:ds="http://schemas.openxmlformats.org/officeDocument/2006/customXml" ds:itemID="{A8719A14-A1CE-4887-98C7-6853CFAD0408}">
+<ds:datastoreItem xmlns:ds="http://schemas.openxmlformats.org/officeDocument/2006/customXml" ds:itemID="{788D4195-E13B-4263-A9D0-D1D9CC9B4524}">
   <ds:schemaRefs>
-    <ds:schemaRef ds:uri="http://schemas.microsoft.com/sharepoint/v3/contenttype/forms"/>
+    <ds:schemaRef ds:uri="http://schemas.microsoft.com/office/2006/metadata/properties"/>
+    <ds:schemaRef ds:uri="http://schemas.microsoft.com/office/infopath/2007/PartnerControls"/>
+    <ds:schemaRef ds:uri="http://schemas.microsoft.com/sharepoint/v3"/>
+    <ds:schemaRef ds:uri="http://schemas.microsoft.com/sharepoint/v3/fields"/>
+    <ds:schemaRef ds:uri="4d08c891-aa85-4e91-a798-dce01d66b851"/>
   </ds:schemaRefs>
 </ds:datastoreItem>
 </file>
@@ -20255,7 +20134,7 @@
 </file>
 
 <file path=customXml/itemProps5.xml><?xml version="1.0" encoding="utf-8"?>
-<ds:datastoreItem xmlns:ds="http://schemas.openxmlformats.org/officeDocument/2006/customXml" ds:itemID="{BEE968A7-456F-4167-9FB9-32F6E23CE744}">
+<ds:datastoreItem xmlns:ds="http://schemas.openxmlformats.org/officeDocument/2006/customXml" ds:itemID="{59ABEA7B-687C-4962-9A7C-62D2076D70D7}">
   <ds:schemaRefs>
     <ds:schemaRef ds:uri="http://schemas.openxmlformats.org/officeDocument/2006/bibliography"/>
   </ds:schemaRefs>

</xml_diff>

<commit_message>
Fixed Feedback paragraph and section 1.2.4
</commit_message>
<xml_diff>
--- a/documents/STIX_COA_Draft.docx
+++ b/documents/STIX_COA_Draft.docx
@@ -384,7 +384,18 @@
         </w:rPr>
       </w:pPr>
       <w:r>
-        <w:t xml:space="preserve">The STIX development team welcomes any feedback regarding the STIX Course of Action Specification. Please send comments, questions, or suggestions to </w:t>
+        <w:t xml:space="preserve">The STIX development team welcomes any feedback regarding </w:t>
+      </w:r>
+      <w:r>
+        <w:rPr>
+          <w:szCs w:val="22"/>
+        </w:rPr>
+        <w:t>this document</w:t>
+      </w:r>
+      <w:bookmarkStart w:id="0" w:name="_GoBack"/>
+      <w:bookmarkEnd w:id="0"/>
+      <w:r>
+        <w:t xml:space="preserve">. Please send comments, questions, or suggestions to </w:t>
       </w:r>
       <w:r>
         <w:t>stix@mitre.org.</w:t>
@@ -429,8 +440,8 @@
         <w:t>Table of Contents</w:t>
       </w:r>
     </w:p>
-    <w:bookmarkStart w:id="0" w:name="_Toc254248870" w:displacedByCustomXml="next"/>
-    <w:bookmarkEnd w:id="0" w:displacedByCustomXml="next"/>
+    <w:bookmarkStart w:id="1" w:name="_Toc254248870" w:displacedByCustomXml="next"/>
+    <w:bookmarkEnd w:id="1" w:displacedByCustomXml="next"/>
     <w:sdt>
       <w:sdtPr>
         <w:rPr>
@@ -2001,8 +2012,8 @@
         <w:p/>
       </w:sdtContent>
     </w:sdt>
-    <w:bookmarkStart w:id="1" w:name="_Ref389987355" w:displacedByCustomXml="prev"/>
-    <w:bookmarkEnd w:id="1" w:displacedByCustomXml="prev"/>
+    <w:bookmarkStart w:id="2" w:name="_Ref389987355" w:displacedByCustomXml="prev"/>
+    <w:bookmarkEnd w:id="2" w:displacedByCustomXml="prev"/>
     <w:p>
       <w:pPr>
         <w:pStyle w:val="Heading1"/>
@@ -2017,19 +2028,19 @@
           <w:docGrid w:linePitch="360"/>
         </w:sectPr>
       </w:pPr>
-      <w:bookmarkStart w:id="2" w:name="_Toc401131316"/>
+      <w:bookmarkStart w:id="3" w:name="_Toc401131316"/>
     </w:p>
     <w:p>
       <w:pPr>
         <w:pStyle w:val="Heading1"/>
       </w:pPr>
-      <w:bookmarkStart w:id="3" w:name="_Toc413936420"/>
+      <w:bookmarkStart w:id="4" w:name="_Toc413936420"/>
       <w:r>
         <w:lastRenderedPageBreak/>
         <w:t>Introduction</w:t>
       </w:r>
-      <w:bookmarkEnd w:id="2"/>
       <w:bookmarkEnd w:id="3"/>
+      <w:bookmarkEnd w:id="4"/>
     </w:p>
     <w:p>
       <w:pPr>
@@ -2171,13 +2182,13 @@
       <w:pPr>
         <w:spacing w:before="100" w:beforeAutospacing="1" w:after="240"/>
       </w:pPr>
-      <w:bookmarkStart w:id="4" w:name="_Ref394327838"/>
-      <w:bookmarkStart w:id="5" w:name="_Toc401131317"/>
-      <w:bookmarkEnd w:id="4"/>
+      <w:bookmarkStart w:id="5" w:name="_Ref394327838"/>
+      <w:bookmarkStart w:id="6" w:name="_Toc401131317"/>
+      <w:bookmarkEnd w:id="5"/>
       <w:r>
         <w:t xml:space="preserve">In Section </w:t>
       </w:r>
-      <w:bookmarkEnd w:id="5"/>
+      <w:bookmarkEnd w:id="6"/>
       <w:r>
         <w:rPr>
           <w:b/>
@@ -2291,13 +2302,13 @@
       <w:pPr>
         <w:pStyle w:val="Heading2"/>
       </w:pPr>
-      <w:bookmarkStart w:id="6" w:name="_Ref412984547"/>
-      <w:bookmarkStart w:id="7" w:name="_Toc413936421"/>
+      <w:bookmarkStart w:id="7" w:name="_Ref412984547"/>
+      <w:bookmarkStart w:id="8" w:name="_Toc413936421"/>
       <w:r>
         <w:t>STIX Specification Documents</w:t>
       </w:r>
-      <w:bookmarkEnd w:id="6"/>
       <w:bookmarkEnd w:id="7"/>
+      <w:bookmarkEnd w:id="8"/>
     </w:p>
     <w:p>
       <w:pPr>
@@ -2525,10 +2536,10 @@
           <w:szCs w:val="24"/>
         </w:rPr>
       </w:pPr>
-      <w:bookmarkStart w:id="8" w:name="_Ref390077491"/>
-      <w:bookmarkStart w:id="9" w:name="_Ref413693367"/>
-      <w:bookmarkStart w:id="10" w:name="_Ref389819936"/>
-      <w:bookmarkEnd w:id="8"/>
+      <w:bookmarkStart w:id="9" w:name="_Ref390077491"/>
+      <w:bookmarkStart w:id="10" w:name="_Ref413693367"/>
+      <w:bookmarkStart w:id="11" w:name="_Ref389819936"/>
+      <w:bookmarkEnd w:id="9"/>
       <w:r>
         <w:rPr>
           <w:color w:val="auto"/>
@@ -2627,7 +2638,7 @@
         </w:rPr>
         <w:fldChar w:fldCharType="end"/>
       </w:r>
-      <w:bookmarkEnd w:id="9"/>
+      <w:bookmarkEnd w:id="10"/>
       <w:r>
         <w:rPr>
           <w:b w:val="0"/>
@@ -2637,7 +2648,7 @@
         </w:rPr>
         <w:t>.</w:t>
       </w:r>
-      <w:bookmarkEnd w:id="10"/>
+      <w:bookmarkEnd w:id="11"/>
       <w:r>
         <w:rPr>
           <w:color w:val="auto"/>
@@ -2702,33 +2713,33 @@
           <w:lang w:val="en"/>
         </w:rPr>
       </w:pPr>
-      <w:bookmarkStart w:id="11" w:name="_Ref413676906"/>
-      <w:bookmarkStart w:id="12" w:name="_Toc413936422"/>
+      <w:bookmarkStart w:id="12" w:name="_Ref413676906"/>
+      <w:bookmarkStart w:id="13" w:name="_Toc413936422"/>
       <w:r>
         <w:rPr>
           <w:lang w:val="en"/>
         </w:rPr>
         <w:t>Document Conventions</w:t>
       </w:r>
-      <w:bookmarkEnd w:id="11"/>
       <w:bookmarkEnd w:id="12"/>
+      <w:bookmarkEnd w:id="13"/>
     </w:p>
     <w:p>
       <w:pPr>
         <w:spacing w:after="240"/>
       </w:pPr>
-      <w:bookmarkStart w:id="13" w:name="_Ref388860303"/>
-      <w:bookmarkStart w:id="14" w:name="_Toc389570601"/>
-      <w:bookmarkStart w:id="15" w:name="_Toc389581071"/>
-      <w:bookmarkStart w:id="16" w:name="_Ref397935245"/>
-      <w:bookmarkStart w:id="17" w:name="_Toc401131325"/>
-      <w:bookmarkStart w:id="18" w:name="_Ref394437867"/>
-      <w:bookmarkEnd w:id="13"/>
+      <w:bookmarkStart w:id="14" w:name="_Ref388860303"/>
+      <w:bookmarkStart w:id="15" w:name="_Toc389570601"/>
+      <w:bookmarkStart w:id="16" w:name="_Toc389581071"/>
+      <w:bookmarkStart w:id="17" w:name="_Ref397935245"/>
+      <w:bookmarkStart w:id="18" w:name="_Toc401131325"/>
+      <w:bookmarkStart w:id="19" w:name="_Ref394437867"/>
       <w:bookmarkEnd w:id="14"/>
       <w:bookmarkEnd w:id="15"/>
       <w:bookmarkEnd w:id="16"/>
       <w:bookmarkEnd w:id="17"/>
       <w:bookmarkEnd w:id="18"/>
+      <w:bookmarkEnd w:id="19"/>
       <w:r>
         <w:t>The following conventions are used in this document.</w:t>
       </w:r>
@@ -2740,24 +2751,24 @@
           <w:rFonts w:eastAsiaTheme="minorHAnsi"/>
         </w:rPr>
       </w:pPr>
-      <w:bookmarkStart w:id="19" w:name="_Toc413936423"/>
+      <w:bookmarkStart w:id="20" w:name="_Toc413936423"/>
       <w:r>
         <w:rPr>
           <w:rFonts w:eastAsiaTheme="minorHAnsi"/>
         </w:rPr>
         <w:t>Keywords</w:t>
       </w:r>
-      <w:bookmarkEnd w:id="19"/>
+      <w:bookmarkEnd w:id="20"/>
     </w:p>
     <w:p>
       <w:pPr>
         <w:pStyle w:val="Default"/>
         <w:spacing w:after="240"/>
       </w:pPr>
-      <w:bookmarkStart w:id="20" w:name="_Toc389570602"/>
-      <w:bookmarkStart w:id="21" w:name="_Toc389581072"/>
-      <w:bookmarkEnd w:id="20"/>
+      <w:bookmarkStart w:id="21" w:name="_Toc389570602"/>
+      <w:bookmarkStart w:id="22" w:name="_Toc389581072"/>
       <w:bookmarkEnd w:id="21"/>
+      <w:bookmarkEnd w:id="22"/>
       <w:r>
         <w:t xml:space="preserve">The key words "MUST", "MUST NOT", "REQUIRED", "SHALL", "SHALL NOT", "SHOULD", "SHOULD NOT", "RECOMMENDED", "MAY", and "OPTIONAL" in this document are to be interpreted as described in </w:t>
       </w:r>
@@ -2779,14 +2790,14 @@
           <w:rFonts w:eastAsiaTheme="minorHAnsi"/>
         </w:rPr>
       </w:pPr>
-      <w:bookmarkStart w:id="22" w:name="_Toc413936424"/>
+      <w:bookmarkStart w:id="23" w:name="_Toc413936424"/>
       <w:r>
         <w:rPr>
           <w:rFonts w:eastAsiaTheme="minorHAnsi"/>
         </w:rPr>
         <w:t>Fonts</w:t>
       </w:r>
-      <w:bookmarkEnd w:id="22"/>
+      <w:bookmarkEnd w:id="23"/>
     </w:p>
     <w:p>
       <w:pPr>
@@ -2796,10 +2807,10 @@
           <w:szCs w:val="22"/>
         </w:rPr>
       </w:pPr>
-      <w:bookmarkStart w:id="23" w:name="_Toc389570603"/>
-      <w:bookmarkStart w:id="24" w:name="_Toc389581073"/>
-      <w:bookmarkEnd w:id="23"/>
+      <w:bookmarkStart w:id="24" w:name="_Toc389570603"/>
+      <w:bookmarkStart w:id="25" w:name="_Toc389581073"/>
       <w:bookmarkEnd w:id="24"/>
+      <w:bookmarkEnd w:id="25"/>
       <w:r>
         <w:rPr>
           <w:szCs w:val="22"/>
@@ -3265,13 +3276,13 @@
       <w:pPr>
         <w:pStyle w:val="Heading3"/>
       </w:pPr>
-      <w:bookmarkStart w:id="25" w:name="_Ref413676876"/>
-      <w:bookmarkStart w:id="26" w:name="_Toc413936425"/>
+      <w:bookmarkStart w:id="26" w:name="_Ref413676876"/>
+      <w:bookmarkStart w:id="27" w:name="_Toc413936425"/>
       <w:r>
         <w:t>UML Package References</w:t>
       </w:r>
-      <w:bookmarkEnd w:id="25"/>
       <w:bookmarkEnd w:id="26"/>
+      <w:bookmarkEnd w:id="27"/>
     </w:p>
     <w:p>
       <w:pPr>
@@ -3280,15 +3291,15 @@
           <w:rFonts w:eastAsiaTheme="minorHAnsi"/>
         </w:rPr>
       </w:pPr>
-      <w:bookmarkStart w:id="27" w:name="_Ref394486021"/>
-      <w:bookmarkStart w:id="28" w:name="_Toc389570605"/>
-      <w:bookmarkStart w:id="29" w:name="_Toc389581075"/>
-      <w:bookmarkEnd w:id="27"/>
+      <w:bookmarkStart w:id="28" w:name="_Ref394486021"/>
+      <w:bookmarkStart w:id="29" w:name="_Toc389570605"/>
+      <w:bookmarkStart w:id="30" w:name="_Toc389581075"/>
       <w:bookmarkEnd w:id="28"/>
+      <w:bookmarkEnd w:id="29"/>
       <w:r>
         <w:t xml:space="preserve">Each STIX data model is captured in a different UML package (e.g., Core package, Campaign package, etc.) where the packages together compose the full STIX UML model.  To refer to a particular class of a specific package, we use the format </w:t>
       </w:r>
-      <w:bookmarkEnd w:id="29"/>
+      <w:bookmarkEnd w:id="30"/>
       <w:proofErr w:type="spellStart"/>
       <w:r>
         <w:rPr>
@@ -3390,43 +3401,46 @@
       <w:pPr>
         <w:pStyle w:val="Heading3"/>
       </w:pPr>
-      <w:bookmarkStart w:id="30" w:name="_Toc413936426"/>
+      <w:bookmarkStart w:id="31" w:name="_Toc413936426"/>
       <w:r>
         <w:t>UML Diagrams</w:t>
-      </w:r>
-      <w:bookmarkEnd w:id="30"/>
-    </w:p>
-    <w:p>
-      <w:pPr>
-        <w:spacing w:after="240"/>
-        <w:rPr>
-          <w:rFonts w:eastAsiaTheme="minorHAnsi"/>
-        </w:rPr>
-      </w:pPr>
-      <w:bookmarkStart w:id="31" w:name="_Toc398719452"/>
-      <w:r>
-        <w:t>This specification makes use of UML diagrams to visually depict relationships between STIX Language constructs. Note that the diagrams have been extracted directly from the full UML model for STIX; they have not been constructed purely for inclusion in the specification documents.  Typically, diagrams are included for the primary class of a data model, and for any other class where the visualization of its relationships between other classes would be useful.  This implies that there will be very few diagrams for classes whose only properties are either a data type or a class from the STIX Common data model.  Other diagrams that are included would be for classes that specialize a superclass, and for abstract or generalized classes that are extended by one or more subclasses.</w:t>
       </w:r>
       <w:bookmarkEnd w:id="31"/>
     </w:p>
     <w:p>
       <w:pPr>
         <w:spacing w:after="240"/>
-      </w:pPr>
-      <w:r>
-        <w:t>In UML diagrams, classes are often presented with their attributes elided, to avoid clutter.  The fully described class can usually be found in a related diagram.  A class presented with an empty section at the bottom of the icon indicates that there are no other attributes than the ones that are visualized using associations.</w:t>
-      </w:r>
+        <w:rPr>
+          <w:rFonts w:eastAsiaTheme="minorHAnsi"/>
+        </w:rPr>
+      </w:pPr>
+      <w:bookmarkStart w:id="32" w:name="_Toc398719452"/>
+      <w:r>
+        <w:t>This specification makes use of UML diagrams to visually depict relationships between STIX Language constructs. Note that the diagrams have been extracted directly from the full UML model for STIX; they have not been constructed purely for inclusion in the specification documents.  Typically, diagrams are included for the primary class of a data model, and for any other class where the visualization of its relationships between other classes would be useful.  This implies that there will be very few diagrams for classes whose only properties are either a data type or a class from the STIX Common data model.  Other diagrams that are included would be for classes that specialize a superclass, and for abstract or generalized classes that are extended by one or more subclasses.</w:t>
+      </w:r>
+      <w:bookmarkEnd w:id="32"/>
     </w:p>
     <w:p>
       <w:pPr>
-        <w:pStyle w:val="Heading4"/>
-      </w:pPr>
-      <w:r>
-        <w:t>Class Properties</w:t>
+        <w:spacing w:after="240"/>
+      </w:pPr>
+      <w:r>
+        <w:t xml:space="preserve">In UML diagrams, classes are often presented with their attributes elided, to avoid clutter.  The fully described class can usually be found in a related diagram.  </w:t>
+      </w:r>
+      <w:r>
+        <w:t>A class presented with an empty section at the bottom of the icon indicates that there are no attributes other than those that are visualized using associations.</w:t>
       </w:r>
     </w:p>
     <w:p>
       <w:pPr>
+        <w:pStyle w:val="Heading4"/>
+      </w:pPr>
+      <w:r>
+        <w:t>Class Properties</w:t>
+      </w:r>
+    </w:p>
+    <w:p>
+      <w:pPr>
         <w:spacing w:after="240"/>
       </w:pPr>
       <w:r>
@@ -3458,8 +3472,8 @@
           <w:rFonts w:eastAsiaTheme="minorHAnsi"/>
         </w:rPr>
       </w:pPr>
-      <w:bookmarkStart w:id="32" w:name="_Toc398719453"/>
-      <w:bookmarkEnd w:id="32"/>
+      <w:bookmarkStart w:id="33" w:name="_Toc398719453"/>
+      <w:bookmarkEnd w:id="33"/>
       <w:r>
         <w:t xml:space="preserve">Diagram icons are used in a UML diagram to indicate whether a shape is a class, enumeration, or a data type, and decorative icons are used to indicate whether an element is an attribute of a class or an enumeration literal. In addition, two different arrow styles indicate either a directed association relationship (regular arrowhead) or a generalization relationship (triangle-shaped arrowhead).  The icons and arrow styles we use are shown and described in </w:t>
       </w:r>
@@ -3511,8 +3525,8 @@
           <w:szCs w:val="24"/>
         </w:rPr>
       </w:pPr>
-      <w:bookmarkStart w:id="33" w:name="_Ref413693211"/>
-      <w:bookmarkStart w:id="34" w:name="_Ref397637630"/>
+      <w:bookmarkStart w:id="34" w:name="_Ref413693211"/>
+      <w:bookmarkStart w:id="35" w:name="_Ref397637630"/>
       <w:r>
         <w:rPr>
           <w:color w:val="auto"/>
@@ -3611,7 +3625,7 @@
         </w:rPr>
         <w:fldChar w:fldCharType="end"/>
       </w:r>
-      <w:bookmarkEnd w:id="33"/>
+      <w:bookmarkEnd w:id="34"/>
       <w:r>
         <w:rPr>
           <w:color w:val="auto"/>
@@ -3620,7 +3634,7 @@
         </w:rPr>
         <w:t>.</w:t>
       </w:r>
-      <w:bookmarkEnd w:id="34"/>
+      <w:bookmarkEnd w:id="35"/>
       <w:r>
         <w:rPr>
           <w:color w:val="auto"/>
@@ -4591,11 +4605,11 @@
       <w:pPr>
         <w:pStyle w:val="Heading4"/>
       </w:pPr>
-      <w:bookmarkStart w:id="35" w:name="_Ref413676059"/>
+      <w:bookmarkStart w:id="36" w:name="_Ref413676059"/>
       <w:r>
         <w:t>Color Coding</w:t>
       </w:r>
-      <w:bookmarkEnd w:id="35"/>
+      <w:bookmarkEnd w:id="36"/>
     </w:p>
     <w:p>
       <w:pPr>
@@ -4712,8 +4726,8 @@
           <w:szCs w:val="24"/>
         </w:rPr>
       </w:pPr>
-      <w:bookmarkStart w:id="36" w:name="_Ref413693162"/>
-      <w:bookmarkStart w:id="37" w:name="_Ref397676401"/>
+      <w:bookmarkStart w:id="37" w:name="_Ref413693162"/>
+      <w:bookmarkStart w:id="38" w:name="_Ref397676401"/>
       <w:r>
         <w:rPr>
           <w:color w:val="auto"/>
@@ -4812,7 +4826,7 @@
         </w:rPr>
         <w:fldChar w:fldCharType="end"/>
       </w:r>
-      <w:bookmarkEnd w:id="36"/>
+      <w:bookmarkEnd w:id="37"/>
       <w:r>
         <w:rPr>
           <w:b w:val="0"/>
@@ -4822,7 +4836,7 @@
         </w:rPr>
         <w:t xml:space="preserve">. </w:t>
       </w:r>
-      <w:bookmarkEnd w:id="37"/>
+      <w:bookmarkEnd w:id="38"/>
       <w:r>
         <w:rPr>
           <w:color w:val="auto"/>
@@ -4846,167 +4860,14 @@
       <w:pPr>
         <w:pStyle w:val="Heading3"/>
       </w:pPr>
-      <w:bookmarkStart w:id="38" w:name="_Ref391367621"/>
-      <w:bookmarkStart w:id="39" w:name="_Ref389860108"/>
-      <w:bookmarkStart w:id="40" w:name="_Toc413936427"/>
-      <w:bookmarkEnd w:id="38"/>
+      <w:bookmarkStart w:id="39" w:name="_Ref391367621"/>
+      <w:bookmarkStart w:id="40" w:name="_Ref389860108"/>
+      <w:bookmarkStart w:id="41" w:name="_Toc413936427"/>
       <w:bookmarkEnd w:id="39"/>
+      <w:bookmarkEnd w:id="40"/>
       <w:r>
         <w:lastRenderedPageBreak/>
         <w:t>Property Table Notation</w:t>
-      </w:r>
-      <w:bookmarkEnd w:id="40"/>
-    </w:p>
-    <w:p>
-      <w:pPr>
-        <w:spacing w:after="240"/>
-        <w:rPr>
-          <w:rFonts w:eastAsiaTheme="minorHAnsi"/>
-        </w:rPr>
-      </w:pPr>
-      <w:r>
-        <w:t xml:space="preserve">Throughout Section 2.2, tables are used to describe the properties of each data model class. Each property table consists of a column of names to identify the property, a type column to reflect the datatype of the property, a multiplicity column to reflect the allowed number of occurrences of the property, and a description column that describes the property.  Package prefixes are provided for classes outside of the </w:t>
-      </w:r>
-      <w:r>
-        <w:t xml:space="preserve">Course of Action </w:t>
-      </w:r>
-      <w:r>
-        <w:t xml:space="preserve">data model (see Section </w:t>
-      </w:r>
-      <w:r>
-        <w:fldChar w:fldCharType="begin"/>
-      </w:r>
-      <w:r>
-        <w:instrText xml:space="preserve"> REF _Ref413676876 \r \h </w:instrText>
-      </w:r>
-      <w:r>
-        <w:fldChar w:fldCharType="separate"/>
-      </w:r>
-      <w:r>
-        <w:t>1.2.3</w:t>
-      </w:r>
-      <w:r>
-        <w:fldChar w:fldCharType="end"/>
-      </w:r>
-      <w:r>
-        <w:t xml:space="preserve">).  </w:t>
-      </w:r>
-    </w:p>
-    <w:p>
-      <w:pPr>
-        <w:spacing w:after="240"/>
-      </w:pPr>
-      <w:r>
-        <w:t xml:space="preserve">Note that if a class is a specialization of a superclass, only the properties that constitute the specialization are shown in the property table (i.e., properties of the superclass will not be shown).  However, details of the superclass may be shown in the UML diagram.    </w:t>
-      </w:r>
-    </w:p>
-    <w:p>
-      <w:pPr>
-        <w:spacing w:after="240"/>
-      </w:pPr>
-      <w:r>
-        <w:t xml:space="preserve">In addition, properties that are part of a “choice” relationship (e.g., Prop1 OR Prop2 is used but not both) will be denoted by a unique letter subscript (e.g., </w:t>
-      </w:r>
-      <w:proofErr w:type="spellStart"/>
-      <w:r>
-        <w:t>API_Call</w:t>
-      </w:r>
-      <w:r>
-        <w:rPr>
-          <w:vertAlign w:val="subscript"/>
-        </w:rPr>
-        <w:t>A</w:t>
-      </w:r>
-      <w:proofErr w:type="spellEnd"/>
-      <w:r>
-        <w:t xml:space="preserve">, </w:t>
-      </w:r>
-      <w:proofErr w:type="spellStart"/>
-      <w:r>
-        <w:t>Code</w:t>
-      </w:r>
-      <w:r>
-        <w:rPr>
-          <w:vertAlign w:val="subscript"/>
-        </w:rPr>
-        <w:t>B</w:t>
-      </w:r>
-      <w:proofErr w:type="spellEnd"/>
-      <w:r>
-        <w:t xml:space="preserve">) and single logic expression in the Multiplicity column.  For example, if there is a choice of property </w:t>
-      </w:r>
-      <w:proofErr w:type="spellStart"/>
-      <w:r>
-        <w:rPr>
-          <w:rFonts w:ascii="Courier New" w:hAnsi="Courier New" w:cs="Courier New"/>
-        </w:rPr>
-        <w:t>API_Call</w:t>
-      </w:r>
-      <w:r>
-        <w:rPr>
-          <w:rFonts w:ascii="Courier New" w:hAnsi="Courier New" w:cs="Courier New"/>
-          <w:vertAlign w:val="subscript"/>
-        </w:rPr>
-        <w:t>A</w:t>
-      </w:r>
-      <w:proofErr w:type="spellEnd"/>
-      <w:r>
-        <w:t xml:space="preserve"> and </w:t>
-      </w:r>
-      <w:proofErr w:type="spellStart"/>
-      <w:r>
-        <w:rPr>
-          <w:rFonts w:ascii="Courier New" w:hAnsi="Courier New" w:cs="Courier New"/>
-        </w:rPr>
-        <w:t>Code</w:t>
-      </w:r>
-      <w:r>
-        <w:rPr>
-          <w:rFonts w:ascii="Courier New" w:hAnsi="Courier New" w:cs="Courier New"/>
-          <w:vertAlign w:val="subscript"/>
-        </w:rPr>
-        <w:t>B</w:t>
-      </w:r>
-      <w:proofErr w:type="spellEnd"/>
-      <w:r>
-        <w:t>, the expression “</w:t>
-      </w:r>
-      <w:proofErr w:type="gramStart"/>
-      <w:r>
-        <w:t>A(</w:t>
-      </w:r>
-      <w:proofErr w:type="gramEnd"/>
-      <w:r>
-        <w:t xml:space="preserve">1)|B(0..1)” will indicate that the </w:t>
-      </w:r>
-      <w:proofErr w:type="spellStart"/>
-      <w:r>
-        <w:rPr>
-          <w:rFonts w:ascii="Courier New" w:hAnsi="Courier New" w:cs="Courier New"/>
-        </w:rPr>
-        <w:t>API_Call</w:t>
-      </w:r>
-      <w:proofErr w:type="spellEnd"/>
-      <w:r>
-        <w:t xml:space="preserve"> property can be chosen with multiplicity 1 or the </w:t>
-      </w:r>
-      <w:r>
-        <w:rPr>
-          <w:rFonts w:ascii="Courier New" w:hAnsi="Courier New" w:cs="Courier New"/>
-        </w:rPr>
-        <w:t>Code</w:t>
-      </w:r>
-      <w:r>
-        <w:t xml:space="preserve"> property can be chosen with multiplicity 0 or 1.</w:t>
-      </w:r>
-    </w:p>
-    <w:p>
-      <w:pPr>
-        <w:pStyle w:val="Heading3"/>
-      </w:pPr>
-      <w:bookmarkStart w:id="41" w:name="_Toc413936428"/>
-      <w:r>
-        <w:t>Property and Class Descriptions</w:t>
       </w:r>
       <w:bookmarkEnd w:id="41"/>
     </w:p>
@@ -5017,8 +4878,161 @@
           <w:rFonts w:eastAsiaTheme="minorHAnsi"/>
         </w:rPr>
       </w:pPr>
-      <w:bookmarkStart w:id="42" w:name="_Toc412205415"/>
+      <w:r>
+        <w:t xml:space="preserve">Throughout Section 2.2, tables are used to describe the properties of each data model class. Each property table consists of a column of names to identify the property, a type column to reflect the datatype of the property, a multiplicity column to reflect the allowed number of occurrences of the property, and a description column that describes the property.  Package prefixes are provided for classes outside of the </w:t>
+      </w:r>
+      <w:r>
+        <w:t xml:space="preserve">Course of Action </w:t>
+      </w:r>
+      <w:r>
+        <w:t xml:space="preserve">data model (see Section </w:t>
+      </w:r>
+      <w:r>
+        <w:fldChar w:fldCharType="begin"/>
+      </w:r>
+      <w:r>
+        <w:instrText xml:space="preserve"> REF _Ref413676876 \r \h </w:instrText>
+      </w:r>
+      <w:r>
+        <w:fldChar w:fldCharType="separate"/>
+      </w:r>
+      <w:r>
+        <w:t>1.2.3</w:t>
+      </w:r>
+      <w:r>
+        <w:fldChar w:fldCharType="end"/>
+      </w:r>
+      <w:r>
+        <w:t xml:space="preserve">).  </w:t>
+      </w:r>
+    </w:p>
+    <w:p>
+      <w:pPr>
+        <w:spacing w:after="240"/>
+      </w:pPr>
+      <w:r>
+        <w:t xml:space="preserve">Note that if a class is a specialization of a superclass, only the properties that constitute the specialization are shown in the property table (i.e., properties of the superclass will not be shown).  However, details of the superclass may be shown in the UML diagram.    </w:t>
+      </w:r>
+    </w:p>
+    <w:p>
+      <w:pPr>
+        <w:spacing w:after="240"/>
+      </w:pPr>
+      <w:r>
+        <w:t xml:space="preserve">In addition, properties that are part of a “choice” relationship (e.g., Prop1 OR Prop2 is used but not both) will be denoted by a unique letter subscript (e.g., </w:t>
+      </w:r>
+      <w:proofErr w:type="spellStart"/>
+      <w:r>
+        <w:t>API_Call</w:t>
+      </w:r>
+      <w:r>
+        <w:rPr>
+          <w:vertAlign w:val="subscript"/>
+        </w:rPr>
+        <w:t>A</w:t>
+      </w:r>
+      <w:proofErr w:type="spellEnd"/>
+      <w:r>
+        <w:t xml:space="preserve">, </w:t>
+      </w:r>
+      <w:proofErr w:type="spellStart"/>
+      <w:r>
+        <w:t>Code</w:t>
+      </w:r>
+      <w:r>
+        <w:rPr>
+          <w:vertAlign w:val="subscript"/>
+        </w:rPr>
+        <w:t>B</w:t>
+      </w:r>
+      <w:proofErr w:type="spellEnd"/>
+      <w:r>
+        <w:t xml:space="preserve">) and single logic expression in the Multiplicity column.  For example, if there is a choice of property </w:t>
+      </w:r>
+      <w:proofErr w:type="spellStart"/>
+      <w:r>
+        <w:rPr>
+          <w:rFonts w:ascii="Courier New" w:hAnsi="Courier New" w:cs="Courier New"/>
+        </w:rPr>
+        <w:t>API_Call</w:t>
+      </w:r>
+      <w:r>
+        <w:rPr>
+          <w:rFonts w:ascii="Courier New" w:hAnsi="Courier New" w:cs="Courier New"/>
+          <w:vertAlign w:val="subscript"/>
+        </w:rPr>
+        <w:t>A</w:t>
+      </w:r>
+      <w:proofErr w:type="spellEnd"/>
+      <w:r>
+        <w:t xml:space="preserve"> and </w:t>
+      </w:r>
+      <w:proofErr w:type="spellStart"/>
+      <w:r>
+        <w:rPr>
+          <w:rFonts w:ascii="Courier New" w:hAnsi="Courier New" w:cs="Courier New"/>
+        </w:rPr>
+        <w:t>Code</w:t>
+      </w:r>
+      <w:r>
+        <w:rPr>
+          <w:rFonts w:ascii="Courier New" w:hAnsi="Courier New" w:cs="Courier New"/>
+          <w:vertAlign w:val="subscript"/>
+        </w:rPr>
+        <w:t>B</w:t>
+      </w:r>
+      <w:proofErr w:type="spellEnd"/>
+      <w:r>
+        <w:t>, the expression “</w:t>
+      </w:r>
+      <w:proofErr w:type="gramStart"/>
+      <w:r>
+        <w:t>A(</w:t>
+      </w:r>
+      <w:proofErr w:type="gramEnd"/>
+      <w:r>
+        <w:t xml:space="preserve">1)|B(0..1)” will indicate that the </w:t>
+      </w:r>
+      <w:proofErr w:type="spellStart"/>
+      <w:r>
+        <w:rPr>
+          <w:rFonts w:ascii="Courier New" w:hAnsi="Courier New" w:cs="Courier New"/>
+        </w:rPr>
+        <w:t>API_Call</w:t>
+      </w:r>
+      <w:proofErr w:type="spellEnd"/>
+      <w:r>
+        <w:t xml:space="preserve"> property can be chosen with multiplicity 1 or the </w:t>
+      </w:r>
+      <w:r>
+        <w:rPr>
+          <w:rFonts w:ascii="Courier New" w:hAnsi="Courier New" w:cs="Courier New"/>
+        </w:rPr>
+        <w:t>Code</w:t>
+      </w:r>
+      <w:r>
+        <w:t xml:space="preserve"> property can be chosen with multiplicity 0 or 1.</w:t>
+      </w:r>
+    </w:p>
+    <w:p>
+      <w:pPr>
+        <w:pStyle w:val="Heading3"/>
+      </w:pPr>
+      <w:bookmarkStart w:id="42" w:name="_Toc413936428"/>
+      <w:r>
+        <w:t>Property and Class Descriptions</w:t>
+      </w:r>
       <w:bookmarkEnd w:id="42"/>
+    </w:p>
+    <w:p>
+      <w:pPr>
+        <w:spacing w:after="240"/>
+        <w:rPr>
+          <w:rFonts w:eastAsiaTheme="minorHAnsi"/>
+        </w:rPr>
+      </w:pPr>
+      <w:bookmarkStart w:id="43" w:name="_Toc412205415"/>
+      <w:bookmarkEnd w:id="43"/>
       <w:r>
         <w:t xml:space="preserve">Each class and property defined in STIX is described using the format, “The X property </w:t>
       </w:r>
@@ -5517,15 +5531,15 @@
       <w:pPr>
         <w:pStyle w:val="Heading1"/>
       </w:pPr>
-      <w:bookmarkStart w:id="43" w:name="_Ref395082039"/>
-      <w:bookmarkStart w:id="44" w:name="_Ref412984629"/>
-      <w:bookmarkStart w:id="45" w:name="_Toc413936429"/>
-      <w:bookmarkEnd w:id="43"/>
+      <w:bookmarkStart w:id="44" w:name="_Ref395082039"/>
+      <w:bookmarkStart w:id="45" w:name="_Ref412984629"/>
+      <w:bookmarkStart w:id="46" w:name="_Toc413936429"/>
+      <w:bookmarkEnd w:id="44"/>
       <w:r>
         <w:t>Background Information</w:t>
       </w:r>
-      <w:bookmarkEnd w:id="44"/>
       <w:bookmarkEnd w:id="45"/>
+      <w:bookmarkEnd w:id="46"/>
     </w:p>
     <w:p>
       <w:pPr>
@@ -5560,11 +5574,11 @@
       <w:pPr>
         <w:pStyle w:val="Heading2"/>
       </w:pPr>
-      <w:bookmarkStart w:id="46" w:name="_Toc413936430"/>
+      <w:bookmarkStart w:id="47" w:name="_Toc413936430"/>
       <w:r>
         <w:t>Course of Action-Related Component Data Models</w:t>
       </w:r>
-      <w:bookmarkEnd w:id="46"/>
+      <w:bookmarkEnd w:id="47"/>
     </w:p>
     <w:p>
       <w:pPr>
@@ -5729,8 +5743,8 @@
           <w:szCs w:val="24"/>
         </w:rPr>
       </w:pPr>
-      <w:bookmarkStart w:id="47" w:name="_Ref413760558"/>
-      <w:bookmarkStart w:id="48" w:name="_Ref397941046"/>
+      <w:bookmarkStart w:id="48" w:name="_Ref413760558"/>
+      <w:bookmarkStart w:id="49" w:name="_Ref397941046"/>
       <w:r>
         <w:rPr>
           <w:color w:val="auto"/>
@@ -5829,7 +5843,7 @@
         </w:rPr>
         <w:fldChar w:fldCharType="end"/>
       </w:r>
-      <w:bookmarkEnd w:id="47"/>
+      <w:bookmarkEnd w:id="48"/>
       <w:r>
         <w:rPr>
           <w:b w:val="0"/>
@@ -5839,7 +5853,7 @@
         </w:rPr>
         <w:t xml:space="preserve">. </w:t>
       </w:r>
-      <w:bookmarkEnd w:id="48"/>
+      <w:bookmarkEnd w:id="49"/>
       <w:r>
         <w:rPr>
           <w:b w:val="0"/>
@@ -5968,46 +5982,42 @@
     <w:p>
       <w:pPr>
         <w:spacing w:after="240"/>
-        <w:rPr>
-          <w:b/>
-          <w:bCs/>
-        </w:rPr>
         <w:sectPr>
           <w:pgSz w:w="12240" w:h="15840"/>
           <w:pgMar w:top="1440" w:right="1627" w:bottom="1440" w:left="1800" w:header="720" w:footer="720" w:gutter="0"/>
           <w:cols w:space="720"/>
           <w:docGrid w:linePitch="360"/>
         </w:sectPr>
-        <w:pPrChange w:id="49" w:author="Barnum, Sean D." w:date="2015-03-12T13:08:00Z">
+        <w:pPrChange w:id="50" w:author="Barnum, Sean D." w:date="2015-03-12T13:08:00Z">
           <w:pPr>
             <w:pStyle w:val="Heading1"/>
             <w:spacing w:after="240"/>
           </w:pPr>
         </w:pPrChange>
       </w:pPr>
-      <w:bookmarkStart w:id="50" w:name="_Ref390076669"/>
-      <w:bookmarkStart w:id="51" w:name="_Ref391372260"/>
-      <w:bookmarkStart w:id="52" w:name="_Ref396987963"/>
-      <w:bookmarkStart w:id="53" w:name="_Toc401131330"/>
-      <w:bookmarkEnd w:id="50"/>
+      <w:bookmarkStart w:id="51" w:name="_Ref390076669"/>
+      <w:bookmarkStart w:id="52" w:name="_Ref391372260"/>
+      <w:bookmarkStart w:id="53" w:name="_Ref396987963"/>
+      <w:bookmarkStart w:id="54" w:name="_Toc401131330"/>
       <w:bookmarkEnd w:id="51"/>
       <w:bookmarkEnd w:id="52"/>
       <w:bookmarkEnd w:id="53"/>
+      <w:bookmarkEnd w:id="54"/>
     </w:p>
     <w:p>
       <w:pPr>
         <w:pStyle w:val="Heading1"/>
       </w:pPr>
-      <w:bookmarkStart w:id="54" w:name="_Ref412991810"/>
-      <w:bookmarkStart w:id="55" w:name="_Ref412991918"/>
-      <w:bookmarkStart w:id="56" w:name="_Toc413936431"/>
+      <w:bookmarkStart w:id="55" w:name="_Ref412991810"/>
+      <w:bookmarkStart w:id="56" w:name="_Ref412991918"/>
+      <w:bookmarkStart w:id="57" w:name="_Toc413936431"/>
       <w:r>
         <w:lastRenderedPageBreak/>
         <w:t>STIX Course of Action Data Model</w:t>
       </w:r>
-      <w:bookmarkEnd w:id="54"/>
       <w:bookmarkEnd w:id="55"/>
       <w:bookmarkEnd w:id="56"/>
+      <w:bookmarkEnd w:id="57"/>
     </w:p>
     <w:p>
       <w:pPr>
@@ -6198,7 +6208,7 @@
         <w:keepNext/>
         <w:jc w:val="center"/>
       </w:pPr>
-      <w:bookmarkStart w:id="57" w:name="_Ref394447695"/>
+      <w:bookmarkStart w:id="58" w:name="_Ref394447695"/>
       <w:r>
         <w:rPr>
           <w:noProof/>
@@ -6256,7 +6266,7 @@
           </wp:inline>
         </w:drawing>
       </w:r>
-      <w:bookmarkEnd w:id="57"/>
+      <w:bookmarkEnd w:id="58"/>
     </w:p>
     <w:p>
       <w:pPr>
@@ -6270,7 +6280,7 @@
           <w:szCs w:val="24"/>
         </w:rPr>
       </w:pPr>
-      <w:bookmarkStart w:id="58" w:name="_Ref413693729"/>
+      <w:bookmarkStart w:id="59" w:name="_Ref413693729"/>
       <w:r>
         <w:rPr>
           <w:color w:val="auto"/>
@@ -6369,7 +6379,7 @@
         </w:rPr>
         <w:fldChar w:fldCharType="end"/>
       </w:r>
-      <w:bookmarkEnd w:id="58"/>
+      <w:bookmarkEnd w:id="59"/>
       <w:r>
         <w:rPr>
           <w:b w:val="0"/>
@@ -6557,8 +6567,8 @@
           <w:szCs w:val="24"/>
         </w:rPr>
       </w:pPr>
-      <w:bookmarkStart w:id="59" w:name="_Ref412992263"/>
-      <w:bookmarkStart w:id="60" w:name="_Ref412992257"/>
+      <w:bookmarkStart w:id="60" w:name="_Ref412992263"/>
+      <w:bookmarkStart w:id="61" w:name="_Ref412992257"/>
       <w:r>
         <w:rPr>
           <w:color w:val="auto"/>
@@ -6658,7 +6668,7 @@
         </w:rPr>
         <w:fldChar w:fldCharType="end"/>
       </w:r>
-      <w:bookmarkEnd w:id="59"/>
+      <w:bookmarkEnd w:id="60"/>
       <w:r>
         <w:rPr>
           <w:b w:val="0"/>
@@ -6689,7 +6699,7 @@
         </w:rPr>
         <w:t xml:space="preserve"> class</w:t>
       </w:r>
-      <w:bookmarkEnd w:id="60"/>
+      <w:bookmarkEnd w:id="61"/>
     </w:p>
     <w:tbl>
       <w:tblPr>
@@ -11205,10 +11215,10 @@
       <w:pPr>
         <w:pStyle w:val="Heading2"/>
       </w:pPr>
-      <w:bookmarkStart w:id="61" w:name="_Toc401131331"/>
-      <w:bookmarkStart w:id="62" w:name="_Ref413679852"/>
-      <w:bookmarkStart w:id="63" w:name="_Toc413936432"/>
-      <w:bookmarkEnd w:id="61"/>
+      <w:bookmarkStart w:id="62" w:name="_Toc401131331"/>
+      <w:bookmarkStart w:id="63" w:name="_Ref413679852"/>
+      <w:bookmarkStart w:id="64" w:name="_Toc413936432"/>
+      <w:bookmarkEnd w:id="62"/>
       <w:proofErr w:type="spellStart"/>
       <w:r>
         <w:t>CourseOfActionVersionType</w:t>
@@ -11217,8 +11227,8 @@
       <w:r>
         <w:t xml:space="preserve"> Enumeration</w:t>
       </w:r>
-      <w:bookmarkEnd w:id="62"/>
       <w:bookmarkEnd w:id="63"/>
+      <w:bookmarkEnd w:id="64"/>
     </w:p>
     <w:p>
       <w:pPr>
@@ -11293,7 +11303,7 @@
           <w:szCs w:val="24"/>
         </w:rPr>
       </w:pPr>
-      <w:bookmarkStart w:id="64" w:name="_Ref413704140"/>
+      <w:bookmarkStart w:id="65" w:name="_Ref413704140"/>
       <w:r>
         <w:rPr>
           <w:color w:val="auto"/>
@@ -11392,7 +11402,7 @@
         </w:rPr>
         <w:fldChar w:fldCharType="end"/>
       </w:r>
-      <w:bookmarkEnd w:id="64"/>
+      <w:bookmarkEnd w:id="65"/>
       <w:r>
         <w:rPr>
           <w:color w:val="auto"/>
@@ -11856,7 +11866,7 @@
       <w:pPr>
         <w:pStyle w:val="Heading2"/>
       </w:pPr>
-      <w:bookmarkStart w:id="65" w:name="_Toc413936433"/>
+      <w:bookmarkStart w:id="66" w:name="_Toc413936433"/>
       <w:proofErr w:type="spellStart"/>
       <w:r>
         <w:t>StructuredCOAType</w:t>
@@ -11865,7 +11875,7 @@
       <w:r>
         <w:t xml:space="preserve"> Class</w:t>
       </w:r>
-      <w:bookmarkEnd w:id="65"/>
+      <w:bookmarkEnd w:id="66"/>
     </w:p>
     <w:p>
       <w:pPr>
@@ -11946,7 +11956,7 @@
       <w:pPr>
         <w:pStyle w:val="Heading2"/>
       </w:pPr>
-      <w:bookmarkStart w:id="66" w:name="_Toc413936434"/>
+      <w:bookmarkStart w:id="67" w:name="_Toc413936434"/>
       <w:proofErr w:type="spellStart"/>
       <w:r>
         <w:t>ObjectiveType</w:t>
@@ -11955,7 +11965,7 @@
       <w:r>
         <w:t xml:space="preserve"> Class</w:t>
       </w:r>
-      <w:bookmarkEnd w:id="66"/>
+      <w:bookmarkEnd w:id="67"/>
     </w:p>
     <w:p>
       <w:pPr>
@@ -12049,8 +12059,8 @@
           <w:szCs w:val="24"/>
         </w:rPr>
       </w:pPr>
-      <w:bookmarkStart w:id="67" w:name="_Ref413247110"/>
-      <w:bookmarkStart w:id="68" w:name="_Ref413246394"/>
+      <w:bookmarkStart w:id="68" w:name="_Ref413247110"/>
+      <w:bookmarkStart w:id="69" w:name="_Ref413246394"/>
       <w:r>
         <w:rPr>
           <w:color w:val="auto"/>
@@ -12149,7 +12159,7 @@
         </w:rPr>
         <w:fldChar w:fldCharType="end"/>
       </w:r>
-      <w:bookmarkEnd w:id="67"/>
+      <w:bookmarkEnd w:id="68"/>
       <w:r>
         <w:rPr>
           <w:color w:val="auto"/>
@@ -12202,7 +12212,7 @@
         </w:rPr>
         <w:t xml:space="preserve"> class</w:t>
       </w:r>
-      <w:bookmarkEnd w:id="68"/>
+      <w:bookmarkEnd w:id="69"/>
     </w:p>
     <w:p>
       <w:pPr>
@@ -12290,7 +12300,7 @@
           <w:szCs w:val="24"/>
         </w:rPr>
       </w:pPr>
-      <w:bookmarkStart w:id="69" w:name="_Ref413247125"/>
+      <w:bookmarkStart w:id="70" w:name="_Ref413247125"/>
       <w:r>
         <w:rPr>
           <w:color w:val="auto"/>
@@ -12389,7 +12399,7 @@
         </w:rPr>
         <w:fldChar w:fldCharType="end"/>
       </w:r>
-      <w:bookmarkEnd w:id="69"/>
+      <w:bookmarkEnd w:id="70"/>
       <w:r>
         <w:rPr>
           <w:color w:val="auto"/>
@@ -13200,10 +13210,10 @@
       <w:pPr>
         <w:pStyle w:val="Heading2"/>
       </w:pPr>
-      <w:bookmarkStart w:id="70" w:name="_Ref396999734"/>
-      <w:bookmarkStart w:id="71" w:name="_Ref412987094"/>
-      <w:bookmarkStart w:id="72" w:name="_Toc413936435"/>
-      <w:bookmarkEnd w:id="70"/>
+      <w:bookmarkStart w:id="71" w:name="_Ref396999734"/>
+      <w:bookmarkStart w:id="72" w:name="_Ref412987094"/>
+      <w:bookmarkStart w:id="73" w:name="_Toc413936435"/>
+      <w:bookmarkEnd w:id="71"/>
       <w:proofErr w:type="spellStart"/>
       <w:r>
         <w:t>RelatedCOAsType</w:t>
@@ -13212,8 +13222,8 @@
       <w:r>
         <w:t xml:space="preserve"> Class</w:t>
       </w:r>
-      <w:bookmarkEnd w:id="71"/>
       <w:bookmarkEnd w:id="72"/>
+      <w:bookmarkEnd w:id="73"/>
     </w:p>
     <w:p>
       <w:pPr>
@@ -13368,7 +13378,7 @@
           <w:szCs w:val="24"/>
         </w:rPr>
       </w:pPr>
-      <w:bookmarkStart w:id="73" w:name="_Ref413246466"/>
+      <w:bookmarkStart w:id="74" w:name="_Ref413246466"/>
       <w:r>
         <w:rPr>
           <w:color w:val="auto"/>
@@ -13467,7 +13477,7 @@
         </w:rPr>
         <w:fldChar w:fldCharType="end"/>
       </w:r>
-      <w:bookmarkEnd w:id="73"/>
+      <w:bookmarkEnd w:id="74"/>
       <w:r>
         <w:rPr>
           <w:b w:val="0"/>
@@ -13608,8 +13618,6 @@
       <w:r>
         <w:fldChar w:fldCharType="end"/>
       </w:r>
-      <w:bookmarkStart w:id="74" w:name="_GoBack"/>
-      <w:bookmarkEnd w:id="74"/>
       <w:r>
         <w:rPr>
           <w:b/>
@@ -19872,12 +19880,14 @@
 </file>
 
 <file path=customXml/item1.xml><?xml version="1.0" encoding="utf-8"?>
-<?mso-contentType ?>
-<FormTemplates xmlns="http://schemas.microsoft.com/sharepoint/v3/contenttype/forms">
-  <Display>DocumentLibraryForm</Display>
-  <Edit>DocumentLibraryForm</Edit>
-  <New>DocumentLibraryForm</New>
-</FormTemplates>
+<p:properties xmlns:p="http://schemas.microsoft.com/office/2006/metadata/properties" xmlns:xsi="http://www.w3.org/2001/XMLSchema-instance" xmlns:pc="http://schemas.microsoft.com/office/infopath/2007/PartnerControls">
+  <documentManagement>
+    <MITRE_x0020_Sensitivity xmlns="http://schemas.microsoft.com/sharepoint/v3">Internal MITRE Information</MITRE_x0020_Sensitivity>
+    <_Contributor xmlns="http://schemas.microsoft.com/sharepoint/v3/fields" xsi:nil="true"/>
+    <Release_x0020_Statement xmlns="http://schemas.microsoft.com/sharepoint/v3">For Internal MITRE Use</Release_x0020_Statement>
+    <Status xmlns="4d08c891-aa85-4e91-a798-dce01d66b851">In Progress</Status>
+  </documentManagement>
+</p:properties>
 </file>
 
 <file path=customXml/item2.xml><?xml version="1.0" encoding="utf-8"?>
@@ -19891,14 +19901,12 @@
 </file>
 
 <file path=customXml/item3.xml><?xml version="1.0" encoding="utf-8"?>
-<p:properties xmlns:p="http://schemas.microsoft.com/office/2006/metadata/properties" xmlns:xsi="http://www.w3.org/2001/XMLSchema-instance" xmlns:pc="http://schemas.microsoft.com/office/infopath/2007/PartnerControls">
-  <documentManagement>
-    <MITRE_x0020_Sensitivity xmlns="http://schemas.microsoft.com/sharepoint/v3">Internal MITRE Information</MITRE_x0020_Sensitivity>
-    <_Contributor xmlns="http://schemas.microsoft.com/sharepoint/v3/fields" xsi:nil="true"/>
-    <Release_x0020_Statement xmlns="http://schemas.microsoft.com/sharepoint/v3">For Internal MITRE Use</Release_x0020_Statement>
-    <Status xmlns="4d08c891-aa85-4e91-a798-dce01d66b851">In Progress</Status>
-  </documentManagement>
-</p:properties>
+<?mso-contentType ?>
+<FormTemplates xmlns="http://schemas.microsoft.com/sharepoint/v3/contenttype/forms">
+  <Display>DocumentLibraryForm</Display>
+  <Edit>DocumentLibraryForm</Edit>
+  <New>DocumentLibraryForm</New>
+</FormTemplates>
 </file>
 
 <file path=customXml/item4.xml><?xml version="1.0" encoding="utf-8"?>
@@ -20086,9 +20094,13 @@
 </file>
 
 <file path=customXml/itemProps1.xml><?xml version="1.0" encoding="utf-8"?>
-<ds:datastoreItem xmlns:ds="http://schemas.openxmlformats.org/officeDocument/2006/customXml" ds:itemID="{A8719A14-A1CE-4887-98C7-6853CFAD0408}">
+<ds:datastoreItem xmlns:ds="http://schemas.openxmlformats.org/officeDocument/2006/customXml" ds:itemID="{788D4195-E13B-4263-A9D0-D1D9CC9B4524}">
   <ds:schemaRefs>
-    <ds:schemaRef ds:uri="http://schemas.microsoft.com/sharepoint/v3/contenttype/forms"/>
+    <ds:schemaRef ds:uri="http://schemas.microsoft.com/office/2006/metadata/properties"/>
+    <ds:schemaRef ds:uri="http://schemas.microsoft.com/office/infopath/2007/PartnerControls"/>
+    <ds:schemaRef ds:uri="http://schemas.microsoft.com/sharepoint/v3"/>
+    <ds:schemaRef ds:uri="http://schemas.microsoft.com/sharepoint/v3/fields"/>
+    <ds:schemaRef ds:uri="4d08c891-aa85-4e91-a798-dce01d66b851"/>
   </ds:schemaRefs>
 </ds:datastoreItem>
 </file>
@@ -20102,13 +20114,9 @@
 </file>
 
 <file path=customXml/itemProps3.xml><?xml version="1.0" encoding="utf-8"?>
-<ds:datastoreItem xmlns:ds="http://schemas.openxmlformats.org/officeDocument/2006/customXml" ds:itemID="{788D4195-E13B-4263-A9D0-D1D9CC9B4524}">
+<ds:datastoreItem xmlns:ds="http://schemas.openxmlformats.org/officeDocument/2006/customXml" ds:itemID="{A8719A14-A1CE-4887-98C7-6853CFAD0408}">
   <ds:schemaRefs>
-    <ds:schemaRef ds:uri="http://schemas.microsoft.com/office/2006/metadata/properties"/>
-    <ds:schemaRef ds:uri="http://schemas.microsoft.com/office/infopath/2007/PartnerControls"/>
-    <ds:schemaRef ds:uri="http://schemas.microsoft.com/sharepoint/v3"/>
-    <ds:schemaRef ds:uri="http://schemas.microsoft.com/sharepoint/v3/fields"/>
-    <ds:schemaRef ds:uri="4d08c891-aa85-4e91-a798-dce01d66b851"/>
+    <ds:schemaRef ds:uri="http://schemas.microsoft.com/sharepoint/v3/contenttype/forms"/>
   </ds:schemaRefs>
 </ds:datastoreItem>
 </file>
@@ -20134,7 +20142,7 @@
 </file>
 
 <file path=customXml/itemProps5.xml><?xml version="1.0" encoding="utf-8"?>
-<ds:datastoreItem xmlns:ds="http://schemas.openxmlformats.org/officeDocument/2006/customXml" ds:itemID="{59ABEA7B-687C-4962-9A7C-62D2076D70D7}">
+<ds:datastoreItem xmlns:ds="http://schemas.openxmlformats.org/officeDocument/2006/customXml" ds:itemID="{A86E1338-FB9A-479B-9E9D-2643925C9D0A}">
   <ds:schemaRefs>
     <ds:schemaRef ds:uri="http://schemas.openxmlformats.org/officeDocument/2006/bibliography"/>
   </ds:schemaRefs>

</xml_diff>

<commit_message>
added Overview doc, updated UML model files
</commit_message>
<xml_diff>
--- a/documents/STIX_COA_Draft.docx
+++ b/documents/STIX_COA_Draft.docx
@@ -392,8 +392,6 @@
         </w:rPr>
         <w:t>this document</w:t>
       </w:r>
-      <w:bookmarkStart w:id="0" w:name="_GoBack"/>
-      <w:bookmarkEnd w:id="0"/>
       <w:r>
         <w:t xml:space="preserve">. Please send comments, questions, or suggestions to </w:t>
       </w:r>
@@ -440,8 +438,8 @@
         <w:t>Table of Contents</w:t>
       </w:r>
     </w:p>
-    <w:bookmarkStart w:id="1" w:name="_Toc254248870" w:displacedByCustomXml="next"/>
-    <w:bookmarkEnd w:id="1" w:displacedByCustomXml="next"/>
+    <w:bookmarkStart w:id="0" w:name="_Toc254248870" w:displacedByCustomXml="next"/>
+    <w:bookmarkEnd w:id="0" w:displacedByCustomXml="next"/>
     <w:sdt>
       <w:sdtPr>
         <w:rPr>
@@ -1001,7 +999,7 @@
                 <w:noProof/>
                 <w:webHidden/>
               </w:rPr>
-              <w:t>3</w:t>
+              <w:t>4</w:t>
             </w:r>
             <w:r>
               <w:rPr>
@@ -1089,7 +1087,7 @@
                 <w:noProof/>
                 <w:webHidden/>
               </w:rPr>
-              <w:t>3</w:t>
+              <w:t>4</w:t>
             </w:r>
             <w:r>
               <w:rPr>
@@ -1177,7 +1175,7 @@
                 <w:noProof/>
                 <w:webHidden/>
               </w:rPr>
-              <w:t>5</w:t>
+              <w:t>6</w:t>
             </w:r>
             <w:r>
               <w:rPr>
@@ -1265,7 +1263,7 @@
                 <w:noProof/>
                 <w:webHidden/>
               </w:rPr>
-              <w:t>5</w:t>
+              <w:t>6</w:t>
             </w:r>
             <w:r>
               <w:rPr>
@@ -1341,7 +1339,7 @@
               <w:rPr>
                 <w:webHidden/>
               </w:rPr>
-              <w:t>7</w:t>
+              <w:t>8</w:t>
             </w:r>
             <w:r>
               <w:rPr>
@@ -1428,7 +1426,7 @@
                 <w:noProof/>
                 <w:webHidden/>
               </w:rPr>
-              <w:t>7</w:t>
+              <w:t>8</w:t>
             </w:r>
             <w:r>
               <w:rPr>
@@ -1504,7 +1502,7 @@
               <w:rPr>
                 <w:webHidden/>
               </w:rPr>
-              <w:t>9</w:t>
+              <w:t>10</w:t>
             </w:r>
             <w:r>
               <w:rPr>
@@ -1591,7 +1589,7 @@
                 <w:noProof/>
                 <w:webHidden/>
               </w:rPr>
-              <w:t>14</w:t>
+              <w:t>15</w:t>
             </w:r>
             <w:r>
               <w:rPr>
@@ -1679,7 +1677,7 @@
                 <w:noProof/>
                 <w:webHidden/>
               </w:rPr>
-              <w:t>14</w:t>
+              <w:t>15</w:t>
             </w:r>
             <w:r>
               <w:rPr>
@@ -1767,7 +1765,7 @@
                 <w:noProof/>
                 <w:webHidden/>
               </w:rPr>
-              <w:t>15</w:t>
+              <w:t>16</w:t>
             </w:r>
             <w:r>
               <w:rPr>
@@ -1855,7 +1853,7 @@
                 <w:noProof/>
                 <w:webHidden/>
               </w:rPr>
-              <w:t>16</w:t>
+              <w:t>17</w:t>
             </w:r>
             <w:r>
               <w:rPr>
@@ -1916,7 +1914,7 @@
               <w:rPr>
                 <w:webHidden/>
               </w:rPr>
-              <w:t>18</w:t>
+              <w:t>19</w:t>
             </w:r>
             <w:r>
               <w:rPr>
@@ -1977,7 +1975,7 @@
               <w:rPr>
                 <w:webHidden/>
               </w:rPr>
-              <w:t>19</w:t>
+              <w:t>20</w:t>
             </w:r>
             <w:r>
               <w:rPr>
@@ -2012,8 +2010,8 @@
         <w:p/>
       </w:sdtContent>
     </w:sdt>
-    <w:bookmarkStart w:id="2" w:name="_Ref389987355" w:displacedByCustomXml="prev"/>
-    <w:bookmarkEnd w:id="2" w:displacedByCustomXml="prev"/>
+    <w:bookmarkStart w:id="1" w:name="_Ref389987355" w:displacedByCustomXml="prev"/>
+    <w:bookmarkEnd w:id="1" w:displacedByCustomXml="prev"/>
     <w:p>
       <w:pPr>
         <w:pStyle w:val="Heading1"/>
@@ -2028,19 +2026,19 @@
           <w:docGrid w:linePitch="360"/>
         </w:sectPr>
       </w:pPr>
-      <w:bookmarkStart w:id="3" w:name="_Toc401131316"/>
+      <w:bookmarkStart w:id="2" w:name="_Toc401131316"/>
     </w:p>
     <w:p>
       <w:pPr>
         <w:pStyle w:val="Heading1"/>
       </w:pPr>
-      <w:bookmarkStart w:id="4" w:name="_Toc413936420"/>
+      <w:bookmarkStart w:id="3" w:name="_Toc413936420"/>
       <w:r>
         <w:lastRenderedPageBreak/>
         <w:t>Introduction</w:t>
       </w:r>
+      <w:bookmarkEnd w:id="2"/>
       <w:bookmarkEnd w:id="3"/>
-      <w:bookmarkEnd w:id="4"/>
     </w:p>
     <w:p>
       <w:pPr>
@@ -2069,7 +2067,16 @@
         <w:t>TM</w:t>
       </w:r>
       <w:r>
-        <w:t xml:space="preserve">) framework defines eight component data models:  Observable, Indicator, Incident, TTP, </w:t>
+        <w:t>) framework defines eight component data models:  Observable</w:t>
+      </w:r>
+      <w:r>
+        <w:rPr>
+          <w:rStyle w:val="FootnoteReference"/>
+        </w:rPr>
+        <w:footnoteReference w:id="3"/>
+      </w:r>
+      <w:r>
+        <w:t xml:space="preserve">, Indicator, Incident, TTP, </w:t>
       </w:r>
       <w:proofErr w:type="spellStart"/>
       <w:r>
@@ -2408,7 +2415,11 @@
         <w:t xml:space="preserve">that </w:t>
       </w:r>
       <w:r>
-        <w:t>are available.   The color black is used to indicate the specification overview document, altered shading differentiates the overarching Core and Common data models from the supporting data models (default vocabularies, data marking and extensions), and the color white indicates the component data models.  The Observable component data model is shown as an oval shape to indicate that it is defined as a CybOX specification (see [STIX</w:t>
+        <w:t xml:space="preserve">are available.   The color black is used to indicate the specification overview document, altered shading differentiates the overarching Core and Common data models from the supporting data models (default vocabularies, data marking and extensions), and the color white indicates the component </w:t>
+      </w:r>
+      <w:r>
+        <w:lastRenderedPageBreak/>
+        <w:t>data models.  The Observable component data model is shown as an oval shape to indicate that it is defined as a CybOX specification (see [STIX</w:t>
       </w:r>
       <w:r>
         <w:rPr>
@@ -2417,11 +2428,7 @@
         <w:t>O</w:t>
       </w:r>
       <w:r>
-        <w:t xml:space="preserve">] for details).  This Course of Action </w:t>
-      </w:r>
-      <w:r>
-        <w:lastRenderedPageBreak/>
-        <w:t xml:space="preserve">specification document is highlighted in its associated color (see Section </w:t>
+        <w:t xml:space="preserve">] for details).  This Course of Action specification document is highlighted in its associated color (see Section </w:t>
       </w:r>
       <w:r>
         <w:fldChar w:fldCharType="begin"/>
@@ -3069,6 +3076,7 @@
         <w:rPr>
           <w:rFonts w:cs="Courier New"/>
         </w:rPr>
+        <w:lastRenderedPageBreak/>
         <w:br w:type="page"/>
       </w:r>
     </w:p>
@@ -5960,7 +5968,7 @@
         <w:rPr>
           <w:rStyle w:val="FootnoteReference"/>
         </w:rPr>
-        <w:footnoteReference w:customMarkFollows="1" w:id="3"/>
+        <w:footnoteReference w:customMarkFollows="1" w:id="4"/>
         <w:t>3</w:t>
       </w:r>
       <w:r>
@@ -5982,6 +5990,10 @@
     <w:p>
       <w:pPr>
         <w:spacing w:after="240"/>
+        <w:rPr>
+          <w:b/>
+          <w:bCs/>
+        </w:rPr>
         <w:sectPr>
           <w:pgSz w:w="12240" w:h="15840"/>
           <w:pgMar w:top="1440" w:right="1627" w:bottom="1440" w:left="1800" w:header="720" w:footer="720" w:gutter="0"/>
@@ -14868,6 +14880,54 @@
     </w:p>
   </w:footnote>
   <w:footnote w:id="3">
+    <w:p>
+      <w:pPr>
+        <w:pStyle w:val="FootnoteText"/>
+      </w:pPr>
+      <w:r>
+        <w:rPr>
+          <w:rStyle w:val="FootnoteReference"/>
+        </w:rPr>
+        <w:footnoteRef/>
+      </w:r>
+      <w:r>
+        <w:t xml:space="preserve"> </w:t>
+      </w:r>
+      <w:r>
+        <w:rPr>
+          <w:sz w:val="20"/>
+        </w:rPr>
+        <w:t xml:space="preserve">The </w:t>
+      </w:r>
+      <w:r>
+        <w:rPr>
+          <w:sz w:val="20"/>
+        </w:rPr>
+        <w:t>CybOX Observable data model</w:t>
+      </w:r>
+      <w:r>
+        <w:rPr>
+          <w:sz w:val="20"/>
+        </w:rPr>
+        <w:t xml:space="preserve"> is actually</w:t>
+      </w:r>
+      <w:r>
+        <w:rPr>
+          <w:sz w:val="20"/>
+        </w:rPr>
+        <w:t xml:space="preserve"> defined </w:t>
+      </w:r>
+      <w:r>
+        <w:rPr>
+          <w:sz w:val="20"/>
+        </w:rPr>
+        <w:t>in the CybOX Language, not in STIX; but it is included in the list because it is referenced often from STIX</w:t>
+      </w:r>
+      <w:bookmarkStart w:id="4" w:name="_GoBack"/>
+      <w:bookmarkEnd w:id="4"/>
+    </w:p>
+  </w:footnote>
+  <w:footnote w:id="4">
     <w:p>
       <w:pPr>
         <w:pStyle w:val="FootnoteText"/>
@@ -19880,14 +19940,12 @@
 </file>
 
 <file path=customXml/item1.xml><?xml version="1.0" encoding="utf-8"?>
-<p:properties xmlns:p="http://schemas.microsoft.com/office/2006/metadata/properties" xmlns:xsi="http://www.w3.org/2001/XMLSchema-instance" xmlns:pc="http://schemas.microsoft.com/office/infopath/2007/PartnerControls">
-  <documentManagement>
-    <MITRE_x0020_Sensitivity xmlns="http://schemas.microsoft.com/sharepoint/v3">Internal MITRE Information</MITRE_x0020_Sensitivity>
-    <_Contributor xmlns="http://schemas.microsoft.com/sharepoint/v3/fields" xsi:nil="true"/>
-    <Release_x0020_Statement xmlns="http://schemas.microsoft.com/sharepoint/v3">For Internal MITRE Use</Release_x0020_Statement>
-    <Status xmlns="4d08c891-aa85-4e91-a798-dce01d66b851">In Progress</Status>
-  </documentManagement>
-</p:properties>
+<?mso-contentType ?>
+<FormTemplates xmlns="http://schemas.microsoft.com/sharepoint/v3/contenttype/forms">
+  <Display>DocumentLibraryForm</Display>
+  <Edit>DocumentLibraryForm</Edit>
+  <New>DocumentLibraryForm</New>
+</FormTemplates>
 </file>
 
 <file path=customXml/item2.xml><?xml version="1.0" encoding="utf-8"?>
@@ -19901,12 +19959,14 @@
 </file>
 
 <file path=customXml/item3.xml><?xml version="1.0" encoding="utf-8"?>
-<?mso-contentType ?>
-<FormTemplates xmlns="http://schemas.microsoft.com/sharepoint/v3/contenttype/forms">
-  <Display>DocumentLibraryForm</Display>
-  <Edit>DocumentLibraryForm</Edit>
-  <New>DocumentLibraryForm</New>
-</FormTemplates>
+<p:properties xmlns:p="http://schemas.microsoft.com/office/2006/metadata/properties" xmlns:xsi="http://www.w3.org/2001/XMLSchema-instance" xmlns:pc="http://schemas.microsoft.com/office/infopath/2007/PartnerControls">
+  <documentManagement>
+    <MITRE_x0020_Sensitivity xmlns="http://schemas.microsoft.com/sharepoint/v3">Internal MITRE Information</MITRE_x0020_Sensitivity>
+    <_Contributor xmlns="http://schemas.microsoft.com/sharepoint/v3/fields" xsi:nil="true"/>
+    <Release_x0020_Statement xmlns="http://schemas.microsoft.com/sharepoint/v3">For Internal MITRE Use</Release_x0020_Statement>
+    <Status xmlns="4d08c891-aa85-4e91-a798-dce01d66b851">In Progress</Status>
+  </documentManagement>
+</p:properties>
 </file>
 
 <file path=customXml/item4.xml><?xml version="1.0" encoding="utf-8"?>
@@ -20094,13 +20154,9 @@
 </file>
 
 <file path=customXml/itemProps1.xml><?xml version="1.0" encoding="utf-8"?>
-<ds:datastoreItem xmlns:ds="http://schemas.openxmlformats.org/officeDocument/2006/customXml" ds:itemID="{788D4195-E13B-4263-A9D0-D1D9CC9B4524}">
+<ds:datastoreItem xmlns:ds="http://schemas.openxmlformats.org/officeDocument/2006/customXml" ds:itemID="{A8719A14-A1CE-4887-98C7-6853CFAD0408}">
   <ds:schemaRefs>
-    <ds:schemaRef ds:uri="http://schemas.microsoft.com/office/2006/metadata/properties"/>
-    <ds:schemaRef ds:uri="http://schemas.microsoft.com/office/infopath/2007/PartnerControls"/>
-    <ds:schemaRef ds:uri="http://schemas.microsoft.com/sharepoint/v3"/>
-    <ds:schemaRef ds:uri="http://schemas.microsoft.com/sharepoint/v3/fields"/>
-    <ds:schemaRef ds:uri="4d08c891-aa85-4e91-a798-dce01d66b851"/>
+    <ds:schemaRef ds:uri="http://schemas.microsoft.com/sharepoint/v3/contenttype/forms"/>
   </ds:schemaRefs>
 </ds:datastoreItem>
 </file>
@@ -20114,9 +20170,13 @@
 </file>
 
 <file path=customXml/itemProps3.xml><?xml version="1.0" encoding="utf-8"?>
-<ds:datastoreItem xmlns:ds="http://schemas.openxmlformats.org/officeDocument/2006/customXml" ds:itemID="{A8719A14-A1CE-4887-98C7-6853CFAD0408}">
+<ds:datastoreItem xmlns:ds="http://schemas.openxmlformats.org/officeDocument/2006/customXml" ds:itemID="{788D4195-E13B-4263-A9D0-D1D9CC9B4524}">
   <ds:schemaRefs>
-    <ds:schemaRef ds:uri="http://schemas.microsoft.com/sharepoint/v3/contenttype/forms"/>
+    <ds:schemaRef ds:uri="http://schemas.microsoft.com/office/2006/metadata/properties"/>
+    <ds:schemaRef ds:uri="http://schemas.microsoft.com/office/infopath/2007/PartnerControls"/>
+    <ds:schemaRef ds:uri="http://schemas.microsoft.com/sharepoint/v3"/>
+    <ds:schemaRef ds:uri="http://schemas.microsoft.com/sharepoint/v3/fields"/>
+    <ds:schemaRef ds:uri="4d08c891-aa85-4e91-a798-dce01d66b851"/>
   </ds:schemaRefs>
 </ds:datastoreItem>
 </file>
@@ -20142,7 +20202,7 @@
 </file>
 
 <file path=customXml/itemProps5.xml><?xml version="1.0" encoding="utf-8"?>
-<ds:datastoreItem xmlns:ds="http://schemas.openxmlformats.org/officeDocument/2006/customXml" ds:itemID="{A86E1338-FB9A-479B-9E9D-2643925C9D0A}">
+<ds:datastoreItem xmlns:ds="http://schemas.openxmlformats.org/officeDocument/2006/customXml" ds:itemID="{4865676D-8366-4C76-B70E-3648F245185C}">
   <ds:schemaRefs>
     <ds:schemaRef ds:uri="http://schemas.openxmlformats.org/officeDocument/2006/bibliography"/>
   </ds:schemaRefs>

</xml_diff>

<commit_message>
Minor updates to section 1
</commit_message>
<xml_diff>
--- a/documents/STIX_COA_Draft.docx
+++ b/documents/STIX_COA_Draft.docx
@@ -126,7 +126,7 @@
           <w:b w:val="0"/>
           <w:bCs w:val="0"/>
         </w:rPr>
-        <w:t>April 20</w:t>
+        <w:t>May 11</w:t>
       </w:r>
       <w:r>
         <w:rPr>
@@ -349,11 +349,10 @@
       <w:r>
         <w:rPr>
           <w:rStyle w:val="FootnoteReference"/>
-          <w:sz w:val="28"/>
-          <w:szCs w:val="28"/>
-        </w:rPr>
-        <w:footnoteReference w:customMarkFollows="1" w:id="1"/>
-        <w:t>1</w:t>
+          <w:sz w:val="32"/>
+          <w:szCs w:val="32"/>
+        </w:rPr>
+        <w:footnoteReference w:id="1"/>
       </w:r>
     </w:p>
     <w:p>
@@ -404,8 +403,7 @@
           <w:sz w:val="28"/>
           <w:szCs w:val="28"/>
         </w:rPr>
-        <w:footnoteReference w:customMarkFollows="1" w:id="2"/>
-        <w:t>2</w:t>
+        <w:footnoteReference w:id="2"/>
       </w:r>
     </w:p>
     <w:p>
@@ -499,7 +497,7 @@
             </w:rPr>
             <w:fldChar w:fldCharType="separate"/>
           </w:r>
-          <w:hyperlink w:anchor="_Toc413936420" w:history="1">
+          <w:hyperlink w:anchor="_Toc419122186" w:history="1">
             <w:r>
               <w:rPr>
                 <w:rStyle w:val="Hyperlink"/>
@@ -537,7 +535,7 @@
               <w:rPr>
                 <w:webHidden/>
               </w:rPr>
-              <w:instrText xml:space="preserve"> PAGEREF _Toc413936420 \h </w:instrText>
+              <w:instrText xml:space="preserve"> PAGEREF _Toc419122186 \h </w:instrText>
             </w:r>
             <w:r>
               <w:rPr>
@@ -578,7 +576,7 @@
               <w:szCs w:val="22"/>
             </w:rPr>
           </w:pPr>
-          <w:hyperlink w:anchor="_Toc413936421" w:history="1">
+          <w:hyperlink w:anchor="_Toc419122187" w:history="1">
             <w:r>
               <w:rPr>
                 <w:rStyle w:val="Hyperlink"/>
@@ -621,7 +619,7 @@
                 <w:noProof/>
                 <w:webHidden/>
               </w:rPr>
-              <w:instrText xml:space="preserve"> PAGEREF _Toc413936421 \h </w:instrText>
+              <w:instrText xml:space="preserve"> PAGEREF _Toc419122187 \h </w:instrText>
             </w:r>
             <w:r>
               <w:rPr>
@@ -666,7 +664,7 @@
               <w:szCs w:val="22"/>
             </w:rPr>
           </w:pPr>
-          <w:hyperlink w:anchor="_Toc413936422" w:history="1">
+          <w:hyperlink w:anchor="_Toc419122188" w:history="1">
             <w:r>
               <w:rPr>
                 <w:rStyle w:val="Hyperlink"/>
@@ -711,7 +709,7 @@
                 <w:noProof/>
                 <w:webHidden/>
               </w:rPr>
-              <w:instrText xml:space="preserve"> PAGEREF _Toc413936422 \h </w:instrText>
+              <w:instrText xml:space="preserve"> PAGEREF _Toc419122188 \h </w:instrText>
             </w:r>
             <w:r>
               <w:rPr>
@@ -756,7 +754,7 @@
               <w:szCs w:val="22"/>
             </w:rPr>
           </w:pPr>
-          <w:hyperlink w:anchor="_Toc413936423" w:history="1">
+          <w:hyperlink w:anchor="_Toc419122189" w:history="1">
             <w:r>
               <w:rPr>
                 <w:rStyle w:val="Hyperlink"/>
@@ -801,7 +799,7 @@
                 <w:noProof/>
                 <w:webHidden/>
               </w:rPr>
-              <w:instrText xml:space="preserve"> PAGEREF _Toc413936423 \h </w:instrText>
+              <w:instrText xml:space="preserve"> PAGEREF _Toc419122189 \h </w:instrText>
             </w:r>
             <w:r>
               <w:rPr>
@@ -846,7 +844,7 @@
               <w:szCs w:val="22"/>
             </w:rPr>
           </w:pPr>
-          <w:hyperlink w:anchor="_Toc413936424" w:history="1">
+          <w:hyperlink w:anchor="_Toc419122190" w:history="1">
             <w:r>
               <w:rPr>
                 <w:rStyle w:val="Hyperlink"/>
@@ -891,7 +889,7 @@
                 <w:noProof/>
                 <w:webHidden/>
               </w:rPr>
-              <w:instrText xml:space="preserve"> PAGEREF _Toc413936424 \h </w:instrText>
+              <w:instrText xml:space="preserve"> PAGEREF _Toc419122190 \h </w:instrText>
             </w:r>
             <w:r>
               <w:rPr>
@@ -936,7 +934,7 @@
               <w:szCs w:val="22"/>
             </w:rPr>
           </w:pPr>
-          <w:hyperlink w:anchor="_Toc413936425" w:history="1">
+          <w:hyperlink w:anchor="_Toc419122191" w:history="1">
             <w:r>
               <w:rPr>
                 <w:rStyle w:val="Hyperlink"/>
@@ -979,7 +977,7 @@
                 <w:noProof/>
                 <w:webHidden/>
               </w:rPr>
-              <w:instrText xml:space="preserve"> PAGEREF _Toc413936425 \h </w:instrText>
+              <w:instrText xml:space="preserve"> PAGEREF _Toc419122191 \h </w:instrText>
             </w:r>
             <w:r>
               <w:rPr>
@@ -999,7 +997,7 @@
                 <w:noProof/>
                 <w:webHidden/>
               </w:rPr>
-              <w:t>4</w:t>
+              <w:t>3</w:t>
             </w:r>
             <w:r>
               <w:rPr>
@@ -1024,7 +1022,7 @@
               <w:szCs w:val="22"/>
             </w:rPr>
           </w:pPr>
-          <w:hyperlink w:anchor="_Toc413936426" w:history="1">
+          <w:hyperlink w:anchor="_Toc419122192" w:history="1">
             <w:r>
               <w:rPr>
                 <w:rStyle w:val="Hyperlink"/>
@@ -1067,7 +1065,7 @@
                 <w:noProof/>
                 <w:webHidden/>
               </w:rPr>
-              <w:instrText xml:space="preserve"> PAGEREF _Toc413936426 \h </w:instrText>
+              <w:instrText xml:space="preserve"> PAGEREF _Toc419122192 \h </w:instrText>
             </w:r>
             <w:r>
               <w:rPr>
@@ -1087,7 +1085,7 @@
                 <w:noProof/>
                 <w:webHidden/>
               </w:rPr>
-              <w:t>4</w:t>
+              <w:t>3</w:t>
             </w:r>
             <w:r>
               <w:rPr>
@@ -1112,7 +1110,7 @@
               <w:szCs w:val="22"/>
             </w:rPr>
           </w:pPr>
-          <w:hyperlink w:anchor="_Toc413936427" w:history="1">
+          <w:hyperlink w:anchor="_Toc419122193" w:history="1">
             <w:r>
               <w:rPr>
                 <w:rStyle w:val="Hyperlink"/>
@@ -1155,7 +1153,7 @@
                 <w:noProof/>
                 <w:webHidden/>
               </w:rPr>
-              <w:instrText xml:space="preserve"> PAGEREF _Toc413936427 \h </w:instrText>
+              <w:instrText xml:space="preserve"> PAGEREF _Toc419122193 \h </w:instrText>
             </w:r>
             <w:r>
               <w:rPr>
@@ -1175,7 +1173,7 @@
                 <w:noProof/>
                 <w:webHidden/>
               </w:rPr>
-              <w:t>6</w:t>
+              <w:t>5</w:t>
             </w:r>
             <w:r>
               <w:rPr>
@@ -1200,7 +1198,7 @@
               <w:szCs w:val="22"/>
             </w:rPr>
           </w:pPr>
-          <w:hyperlink w:anchor="_Toc413936428" w:history="1">
+          <w:hyperlink w:anchor="_Toc419122194" w:history="1">
             <w:r>
               <w:rPr>
                 <w:rStyle w:val="Hyperlink"/>
@@ -1243,7 +1241,7 @@
                 <w:noProof/>
                 <w:webHidden/>
               </w:rPr>
-              <w:instrText xml:space="preserve"> PAGEREF _Toc413936428 \h </w:instrText>
+              <w:instrText xml:space="preserve"> PAGEREF _Toc419122194 \h </w:instrText>
             </w:r>
             <w:r>
               <w:rPr>
@@ -1263,7 +1261,7 @@
                 <w:noProof/>
                 <w:webHidden/>
               </w:rPr>
-              <w:t>6</w:t>
+              <w:t>5</w:t>
             </w:r>
             <w:r>
               <w:rPr>
@@ -1284,7 +1282,7 @@
               <w:szCs w:val="22"/>
             </w:rPr>
           </w:pPr>
-          <w:hyperlink w:anchor="_Toc413936429" w:history="1">
+          <w:hyperlink w:anchor="_Toc419122195" w:history="1">
             <w:r>
               <w:rPr>
                 <w:rStyle w:val="Hyperlink"/>
@@ -1322,7 +1320,7 @@
               <w:rPr>
                 <w:webHidden/>
               </w:rPr>
-              <w:instrText xml:space="preserve"> PAGEREF _Toc413936429 \h </w:instrText>
+              <w:instrText xml:space="preserve"> PAGEREF _Toc419122195 \h </w:instrText>
             </w:r>
             <w:r>
               <w:rPr>
@@ -1339,7 +1337,7 @@
               <w:rPr>
                 <w:webHidden/>
               </w:rPr>
-              <w:t>8</w:t>
+              <w:t>7</w:t>
             </w:r>
             <w:r>
               <w:rPr>
@@ -1363,7 +1361,7 @@
               <w:szCs w:val="22"/>
             </w:rPr>
           </w:pPr>
-          <w:hyperlink w:anchor="_Toc413936430" w:history="1">
+          <w:hyperlink w:anchor="_Toc419122196" w:history="1">
             <w:r>
               <w:rPr>
                 <w:rStyle w:val="Hyperlink"/>
@@ -1406,7 +1404,7 @@
                 <w:noProof/>
                 <w:webHidden/>
               </w:rPr>
-              <w:instrText xml:space="preserve"> PAGEREF _Toc413936430 \h </w:instrText>
+              <w:instrText xml:space="preserve"> PAGEREF _Toc419122196 \h </w:instrText>
             </w:r>
             <w:r>
               <w:rPr>
@@ -1426,7 +1424,7 @@
                 <w:noProof/>
                 <w:webHidden/>
               </w:rPr>
-              <w:t>8</w:t>
+              <w:t>7</w:t>
             </w:r>
             <w:r>
               <w:rPr>
@@ -1447,7 +1445,7 @@
               <w:szCs w:val="22"/>
             </w:rPr>
           </w:pPr>
-          <w:hyperlink w:anchor="_Toc413936431" w:history="1">
+          <w:hyperlink w:anchor="_Toc419122197" w:history="1">
             <w:r>
               <w:rPr>
                 <w:rStyle w:val="Hyperlink"/>
@@ -1485,7 +1483,7 @@
               <w:rPr>
                 <w:webHidden/>
               </w:rPr>
-              <w:instrText xml:space="preserve"> PAGEREF _Toc413936431 \h </w:instrText>
+              <w:instrText xml:space="preserve"> PAGEREF _Toc419122197 \h </w:instrText>
             </w:r>
             <w:r>
               <w:rPr>
@@ -1502,7 +1500,7 @@
               <w:rPr>
                 <w:webHidden/>
               </w:rPr>
-              <w:t>10</w:t>
+              <w:t>9</w:t>
             </w:r>
             <w:r>
               <w:rPr>
@@ -1526,7 +1524,7 @@
               <w:szCs w:val="22"/>
             </w:rPr>
           </w:pPr>
-          <w:hyperlink w:anchor="_Toc413936432" w:history="1">
+          <w:hyperlink w:anchor="_Toc419122198" w:history="1">
             <w:r>
               <w:rPr>
                 <w:rStyle w:val="Hyperlink"/>
@@ -1569,7 +1567,7 @@
                 <w:noProof/>
                 <w:webHidden/>
               </w:rPr>
-              <w:instrText xml:space="preserve"> PAGEREF _Toc413936432 \h </w:instrText>
+              <w:instrText xml:space="preserve"> PAGEREF _Toc419122198 \h </w:instrText>
             </w:r>
             <w:r>
               <w:rPr>
@@ -1589,7 +1587,7 @@
                 <w:noProof/>
                 <w:webHidden/>
               </w:rPr>
-              <w:t>15</w:t>
+              <w:t>12</w:t>
             </w:r>
             <w:r>
               <w:rPr>
@@ -1614,7 +1612,7 @@
               <w:szCs w:val="22"/>
             </w:rPr>
           </w:pPr>
-          <w:hyperlink w:anchor="_Toc413936433" w:history="1">
+          <w:hyperlink w:anchor="_Toc419122199" w:history="1">
             <w:r>
               <w:rPr>
                 <w:rStyle w:val="Hyperlink"/>
@@ -1657,7 +1655,7 @@
                 <w:noProof/>
                 <w:webHidden/>
               </w:rPr>
-              <w:instrText xml:space="preserve"> PAGEREF _Toc413936433 \h </w:instrText>
+              <w:instrText xml:space="preserve"> PAGEREF _Toc419122199 \h </w:instrText>
             </w:r>
             <w:r>
               <w:rPr>
@@ -1677,7 +1675,7 @@
                 <w:noProof/>
                 <w:webHidden/>
               </w:rPr>
-              <w:t>15</w:t>
+              <w:t>12</w:t>
             </w:r>
             <w:r>
               <w:rPr>
@@ -1702,7 +1700,7 @@
               <w:szCs w:val="22"/>
             </w:rPr>
           </w:pPr>
-          <w:hyperlink w:anchor="_Toc413936434" w:history="1">
+          <w:hyperlink w:anchor="_Toc419122200" w:history="1">
             <w:r>
               <w:rPr>
                 <w:rStyle w:val="Hyperlink"/>
@@ -1745,7 +1743,7 @@
                 <w:noProof/>
                 <w:webHidden/>
               </w:rPr>
-              <w:instrText xml:space="preserve"> PAGEREF _Toc413936434 \h </w:instrText>
+              <w:instrText xml:space="preserve"> PAGEREF _Toc419122200 \h </w:instrText>
             </w:r>
             <w:r>
               <w:rPr>
@@ -1765,7 +1763,7 @@
                 <w:noProof/>
                 <w:webHidden/>
               </w:rPr>
-              <w:t>16</w:t>
+              <w:t>12</w:t>
             </w:r>
             <w:r>
               <w:rPr>
@@ -1790,7 +1788,7 @@
               <w:szCs w:val="22"/>
             </w:rPr>
           </w:pPr>
-          <w:hyperlink w:anchor="_Toc413936435" w:history="1">
+          <w:hyperlink w:anchor="_Toc419122201" w:history="1">
             <w:r>
               <w:rPr>
                 <w:rStyle w:val="Hyperlink"/>
@@ -1833,7 +1831,7 @@
                 <w:noProof/>
                 <w:webHidden/>
               </w:rPr>
-              <w:instrText xml:space="preserve"> PAGEREF _Toc413936435 \h </w:instrText>
+              <w:instrText xml:space="preserve"> PAGEREF _Toc419122201 \h </w:instrText>
             </w:r>
             <w:r>
               <w:rPr>
@@ -1853,7 +1851,7 @@
                 <w:noProof/>
                 <w:webHidden/>
               </w:rPr>
-              <w:t>17</w:t>
+              <w:t>13</w:t>
             </w:r>
             <w:r>
               <w:rPr>
@@ -1874,12 +1872,12 @@
               <w:szCs w:val="22"/>
             </w:rPr>
           </w:pPr>
-          <w:hyperlink w:anchor="_Toc413936436" w:history="1">
+          <w:hyperlink w:anchor="_Toc419122202" w:history="1">
             <w:r>
               <w:rPr>
                 <w:rStyle w:val="Hyperlink"/>
               </w:rPr>
-              <w:t>Appendix – XML Implementation</w:t>
+              <w:t>References</w:t>
             </w:r>
             <w:r>
               <w:rPr>
@@ -1897,7 +1895,7 @@
               <w:rPr>
                 <w:webHidden/>
               </w:rPr>
-              <w:instrText xml:space="preserve"> PAGEREF _Toc413936436 \h </w:instrText>
+              <w:instrText xml:space="preserve"> PAGEREF _Toc419122202 \h </w:instrText>
             </w:r>
             <w:r>
               <w:rPr>
@@ -1914,68 +1912,7 @@
               <w:rPr>
                 <w:webHidden/>
               </w:rPr>
-              <w:t>19</w:t>
-            </w:r>
-            <w:r>
-              <w:rPr>
-                <w:webHidden/>
-              </w:rPr>
-              <w:fldChar w:fldCharType="end"/>
-            </w:r>
-          </w:hyperlink>
-        </w:p>
-        <w:p>
-          <w:pPr>
-            <w:pStyle w:val="TOC1"/>
-            <w:rPr>
-              <w:rFonts w:eastAsiaTheme="minorEastAsia" w:cstheme="minorBidi"/>
-              <w:b w:val="0"/>
-              <w:sz w:val="22"/>
-              <w:szCs w:val="22"/>
-            </w:rPr>
-          </w:pPr>
-          <w:hyperlink w:anchor="_Toc413936437" w:history="1">
-            <w:r>
-              <w:rPr>
-                <w:rStyle w:val="Hyperlink"/>
-                <w:kern w:val="36"/>
-              </w:rPr>
-              <w:t>References</w:t>
-            </w:r>
-            <w:r>
-              <w:rPr>
-                <w:webHidden/>
-              </w:rPr>
-              <w:tab/>
-            </w:r>
-            <w:r>
-              <w:rPr>
-                <w:webHidden/>
-              </w:rPr>
-              <w:fldChar w:fldCharType="begin"/>
-            </w:r>
-            <w:r>
-              <w:rPr>
-                <w:webHidden/>
-              </w:rPr>
-              <w:instrText xml:space="preserve"> PAGEREF _Toc413936437 \h </w:instrText>
-            </w:r>
-            <w:r>
-              <w:rPr>
-                <w:webHidden/>
-              </w:rPr>
-            </w:r>
-            <w:r>
-              <w:rPr>
-                <w:webHidden/>
-              </w:rPr>
-              <w:fldChar w:fldCharType="separate"/>
-            </w:r>
-            <w:r>
-              <w:rPr>
-                <w:webHidden/>
-              </w:rPr>
-              <w:t>20</w:t>
+              <w:t>15</w:t>
             </w:r>
             <w:r>
               <w:rPr>
@@ -2032,7 +1969,7 @@
       <w:pPr>
         <w:pStyle w:val="Heading1"/>
       </w:pPr>
-      <w:bookmarkStart w:id="3" w:name="_Toc413936420"/>
+      <w:bookmarkStart w:id="3" w:name="_Toc419122186"/>
       <w:r>
         <w:lastRenderedPageBreak/>
         <w:t>Introduction</w:t>
@@ -2189,13 +2126,13 @@
       <w:pPr>
         <w:spacing w:before="100" w:beforeAutospacing="1" w:after="240"/>
       </w:pPr>
-      <w:bookmarkStart w:id="5" w:name="_Ref394327838"/>
-      <w:bookmarkStart w:id="6" w:name="_Toc401131317"/>
+      <w:bookmarkStart w:id="4" w:name="_Ref394327838"/>
+      <w:bookmarkStart w:id="5" w:name="_Toc401131317"/>
+      <w:bookmarkEnd w:id="4"/>
+      <w:r>
+        <w:t xml:space="preserve">In Section </w:t>
+      </w:r>
       <w:bookmarkEnd w:id="5"/>
-      <w:r>
-        <w:t xml:space="preserve">In Section </w:t>
-      </w:r>
-      <w:bookmarkEnd w:id="6"/>
       <w:r>
         <w:rPr>
           <w:b/>
@@ -2302,20 +2239,20 @@
         <w:fldChar w:fldCharType="end"/>
       </w:r>
       <w:r>
-        <w:t>. The appendix gives information about corresponding XML implementations.  References are provided in the final section.</w:t>
+        <w:t>. References are provided in the final section.</w:t>
       </w:r>
     </w:p>
     <w:p>
       <w:pPr>
         <w:pStyle w:val="Heading2"/>
       </w:pPr>
-      <w:bookmarkStart w:id="7" w:name="_Ref412984547"/>
-      <w:bookmarkStart w:id="8" w:name="_Toc413936421"/>
+      <w:bookmarkStart w:id="6" w:name="_Ref412984547"/>
+      <w:bookmarkStart w:id="7" w:name="_Toc419122187"/>
       <w:r>
         <w:t>STIX Specification Documents</w:t>
       </w:r>
+      <w:bookmarkEnd w:id="6"/>
       <w:bookmarkEnd w:id="7"/>
-      <w:bookmarkEnd w:id="8"/>
     </w:p>
     <w:p>
       <w:pPr>
@@ -2327,7 +2264,19 @@
         </w:rPr>
       </w:pPr>
       <w:r>
-        <w:t>The STIX specification corresponds to a formal UML model and a set of textual specification documents that explain the UML model.  Specification documents have been written for each of the individual data models that co</w:t>
+        <w:t xml:space="preserve">The STIX specification </w:t>
+      </w:r>
+      <w:r>
+        <w:t>consists of</w:t>
+      </w:r>
+      <w:r>
+        <w:t xml:space="preserve"> a formal UML model and a set of textual specification documents that explain the UML model.  Specification documents have been written for each of the </w:t>
+      </w:r>
+      <w:r>
+        <w:t xml:space="preserve">key </w:t>
+      </w:r>
+      <w:r>
+        <w:t>individual data models that co</w:t>
       </w:r>
       <w:r>
         <w:t>mpose the full STIX UML model.</w:t>
@@ -2358,7 +2307,13 @@
         <w:t>]</w:t>
       </w:r>
       <w:r>
-        <w:t>, which in addition to the eight top-level component data models mentioned in the Introduction, includes a core data model, a common data model, a cross-cutting data marking data model, and a set of default controlled vocabularies.  [STIX</w:t>
+        <w:t xml:space="preserve">, which in addition to the eight top-level component data models mentioned in the Introduction, includes a core data model, a common data model, a cross-cutting data marking data model, </w:t>
+      </w:r>
+      <w:r>
+        <w:t xml:space="preserve">various extension data models, </w:t>
+      </w:r>
+      <w:r>
+        <w:t>and a set of default controlled vocabularies.  [STIX</w:t>
       </w:r>
       <w:r>
         <w:rPr>
@@ -2415,20 +2370,20 @@
         <w:t xml:space="preserve">that </w:t>
       </w:r>
       <w:r>
-        <w:t xml:space="preserve">are available.   The color black is used to indicate the specification overview document, altered shading differentiates the overarching Core and Common data models from the supporting data models (default vocabularies, data marking and extensions), and the color white indicates the component </w:t>
+        <w:t>are available.   The color black is used to indicate the specification overview document, altered shading differentiates the overarching Core and Common data models from the supporting data models (default vocabularies, data marking and extensions), and the color white indicates the component data models.  The Observable component data model is shown as an oval shape to indicate that it is defined as a CybOX specification (see [STIX</w:t>
+      </w:r>
+      <w:r>
+        <w:rPr>
+          <w:vertAlign w:val="subscript"/>
+        </w:rPr>
+        <w:t>O</w:t>
+      </w:r>
+      <w:r>
+        <w:t xml:space="preserve">] for details).  This Course of Action </w:t>
       </w:r>
       <w:r>
         <w:lastRenderedPageBreak/>
-        <w:t>data models.  The Observable component data model is shown as an oval shape to indicate that it is defined as a CybOX specification (see [STIX</w:t>
-      </w:r>
-      <w:r>
-        <w:rPr>
-          <w:vertAlign w:val="subscript"/>
-        </w:rPr>
-        <w:t>O</w:t>
-      </w:r>
-      <w:r>
-        <w:t xml:space="preserve">] for details).  This Course of Action specification document is highlighted in its associated color (see Section </w:t>
+        <w:t xml:space="preserve">specification document is highlighted in its associated color (see Section </w:t>
       </w:r>
       <w:r>
         <w:fldChar w:fldCharType="begin"/>
@@ -2543,10 +2498,10 @@
           <w:szCs w:val="24"/>
         </w:rPr>
       </w:pPr>
-      <w:bookmarkStart w:id="9" w:name="_Ref390077491"/>
-      <w:bookmarkStart w:id="10" w:name="_Ref413693367"/>
-      <w:bookmarkStart w:id="11" w:name="_Ref389819936"/>
-      <w:bookmarkEnd w:id="9"/>
+      <w:bookmarkStart w:id="8" w:name="_Ref390077491"/>
+      <w:bookmarkStart w:id="9" w:name="_Ref413693367"/>
+      <w:bookmarkStart w:id="10" w:name="_Ref389819936"/>
+      <w:bookmarkEnd w:id="8"/>
       <w:r>
         <w:rPr>
           <w:color w:val="auto"/>
@@ -2645,7 +2600,7 @@
         </w:rPr>
         <w:fldChar w:fldCharType="end"/>
       </w:r>
-      <w:bookmarkEnd w:id="10"/>
+      <w:bookmarkEnd w:id="9"/>
       <w:r>
         <w:rPr>
           <w:b w:val="0"/>
@@ -2655,7 +2610,7 @@
         </w:rPr>
         <w:t>.</w:t>
       </w:r>
-      <w:bookmarkEnd w:id="11"/>
+      <w:bookmarkEnd w:id="10"/>
       <w:r>
         <w:rPr>
           <w:color w:val="auto"/>
@@ -2720,33 +2675,33 @@
           <w:lang w:val="en"/>
         </w:rPr>
       </w:pPr>
-      <w:bookmarkStart w:id="12" w:name="_Ref413676906"/>
-      <w:bookmarkStart w:id="13" w:name="_Toc413936422"/>
+      <w:bookmarkStart w:id="11" w:name="_Ref413676906"/>
+      <w:bookmarkStart w:id="12" w:name="_Toc419122188"/>
       <w:r>
         <w:rPr>
           <w:lang w:val="en"/>
         </w:rPr>
         <w:t>Document Conventions</w:t>
       </w:r>
+      <w:bookmarkEnd w:id="11"/>
       <w:bookmarkEnd w:id="12"/>
-      <w:bookmarkEnd w:id="13"/>
     </w:p>
     <w:p>
       <w:pPr>
         <w:spacing w:after="240"/>
       </w:pPr>
-      <w:bookmarkStart w:id="14" w:name="_Ref388860303"/>
-      <w:bookmarkStart w:id="15" w:name="_Toc389570601"/>
-      <w:bookmarkStart w:id="16" w:name="_Toc389581071"/>
-      <w:bookmarkStart w:id="17" w:name="_Ref397935245"/>
-      <w:bookmarkStart w:id="18" w:name="_Toc401131325"/>
-      <w:bookmarkStart w:id="19" w:name="_Ref394437867"/>
+      <w:bookmarkStart w:id="13" w:name="_Ref388860303"/>
+      <w:bookmarkStart w:id="14" w:name="_Toc389570601"/>
+      <w:bookmarkStart w:id="15" w:name="_Toc389581071"/>
+      <w:bookmarkStart w:id="16" w:name="_Ref397935245"/>
+      <w:bookmarkStart w:id="17" w:name="_Toc401131325"/>
+      <w:bookmarkStart w:id="18" w:name="_Ref394437867"/>
+      <w:bookmarkEnd w:id="13"/>
       <w:bookmarkEnd w:id="14"/>
       <w:bookmarkEnd w:id="15"/>
       <w:bookmarkEnd w:id="16"/>
       <w:bookmarkEnd w:id="17"/>
       <w:bookmarkEnd w:id="18"/>
-      <w:bookmarkEnd w:id="19"/>
       <w:r>
         <w:t>The following conventions are used in this document.</w:t>
       </w:r>
@@ -2758,24 +2713,24 @@
           <w:rFonts w:eastAsiaTheme="minorHAnsi"/>
         </w:rPr>
       </w:pPr>
-      <w:bookmarkStart w:id="20" w:name="_Toc413936423"/>
+      <w:bookmarkStart w:id="19" w:name="_Toc419122189"/>
       <w:r>
         <w:rPr>
           <w:rFonts w:eastAsiaTheme="minorHAnsi"/>
         </w:rPr>
         <w:t>Keywords</w:t>
       </w:r>
-      <w:bookmarkEnd w:id="20"/>
+      <w:bookmarkEnd w:id="19"/>
     </w:p>
     <w:p>
       <w:pPr>
         <w:pStyle w:val="Default"/>
         <w:spacing w:after="240"/>
       </w:pPr>
-      <w:bookmarkStart w:id="21" w:name="_Toc389570602"/>
-      <w:bookmarkStart w:id="22" w:name="_Toc389581072"/>
+      <w:bookmarkStart w:id="20" w:name="_Toc389570602"/>
+      <w:bookmarkStart w:id="21" w:name="_Toc389581072"/>
+      <w:bookmarkEnd w:id="20"/>
       <w:bookmarkEnd w:id="21"/>
-      <w:bookmarkEnd w:id="22"/>
       <w:r>
         <w:t xml:space="preserve">The key words "MUST", "MUST NOT", "REQUIRED", "SHALL", "SHALL NOT", "SHOULD", "SHOULD NOT", "RECOMMENDED", "MAY", and "OPTIONAL" in this document are to be interpreted as described in </w:t>
       </w:r>
@@ -2797,14 +2752,14 @@
           <w:rFonts w:eastAsiaTheme="minorHAnsi"/>
         </w:rPr>
       </w:pPr>
-      <w:bookmarkStart w:id="23" w:name="_Toc413936424"/>
+      <w:bookmarkStart w:id="22" w:name="_Toc419122190"/>
       <w:r>
         <w:rPr>
           <w:rFonts w:eastAsiaTheme="minorHAnsi"/>
         </w:rPr>
         <w:t>Fonts</w:t>
       </w:r>
-      <w:bookmarkEnd w:id="23"/>
+      <w:bookmarkEnd w:id="22"/>
     </w:p>
     <w:p>
       <w:pPr>
@@ -2814,10 +2769,10 @@
           <w:szCs w:val="22"/>
         </w:rPr>
       </w:pPr>
-      <w:bookmarkStart w:id="24" w:name="_Toc389570603"/>
-      <w:bookmarkStart w:id="25" w:name="_Toc389581073"/>
+      <w:bookmarkStart w:id="23" w:name="_Toc389570603"/>
+      <w:bookmarkStart w:id="24" w:name="_Toc389581073"/>
+      <w:bookmarkEnd w:id="23"/>
       <w:bookmarkEnd w:id="24"/>
-      <w:bookmarkEnd w:id="25"/>
       <w:r>
         <w:rPr>
           <w:szCs w:val="22"/>
@@ -3067,31 +3022,6 @@
     </w:p>
     <w:p>
       <w:pPr>
-        <w:rPr>
-          <w:rFonts w:cs="Courier New"/>
-          <w:color w:val="000000"/>
-        </w:rPr>
-      </w:pPr>
-      <w:r>
-        <w:rPr>
-          <w:rFonts w:cs="Courier New"/>
-        </w:rPr>
-        <w:lastRenderedPageBreak/>
-        <w:br w:type="page"/>
-      </w:r>
-    </w:p>
-    <w:p>
-      <w:pPr>
-        <w:pStyle w:val="Default"/>
-        <w:spacing w:after="240"/>
-        <w:ind w:left="720"/>
-        <w:rPr>
-          <w:rFonts w:asciiTheme="minorHAnsi" w:hAnsiTheme="minorHAnsi" w:cs="Courier New"/>
-        </w:rPr>
-      </w:pPr>
-    </w:p>
-    <w:p>
-      <w:pPr>
         <w:pStyle w:val="Default"/>
         <w:numPr>
           <w:ilvl w:val="0"/>
@@ -3107,6 +3037,7 @@
         <w:rPr>
           <w:szCs w:val="22"/>
         </w:rPr>
+        <w:lastRenderedPageBreak/>
         <w:t>The ‘</w:t>
       </w:r>
       <w:r>
@@ -3284,13 +3215,13 @@
       <w:pPr>
         <w:pStyle w:val="Heading3"/>
       </w:pPr>
-      <w:bookmarkStart w:id="26" w:name="_Ref413676876"/>
-      <w:bookmarkStart w:id="27" w:name="_Toc413936425"/>
+      <w:bookmarkStart w:id="25" w:name="_Ref413676876"/>
+      <w:bookmarkStart w:id="26" w:name="_Toc419122191"/>
       <w:r>
         <w:t>UML Package References</w:t>
       </w:r>
+      <w:bookmarkEnd w:id="25"/>
       <w:bookmarkEnd w:id="26"/>
-      <w:bookmarkEnd w:id="27"/>
     </w:p>
     <w:p>
       <w:pPr>
@@ -3299,15 +3230,15 @@
           <w:rFonts w:eastAsiaTheme="minorHAnsi"/>
         </w:rPr>
       </w:pPr>
-      <w:bookmarkStart w:id="28" w:name="_Ref394486021"/>
-      <w:bookmarkStart w:id="29" w:name="_Toc389570605"/>
-      <w:bookmarkStart w:id="30" w:name="_Toc389581075"/>
+      <w:bookmarkStart w:id="27" w:name="_Ref394486021"/>
+      <w:bookmarkStart w:id="28" w:name="_Toc389570605"/>
+      <w:bookmarkStart w:id="29" w:name="_Toc389581075"/>
+      <w:bookmarkEnd w:id="27"/>
       <w:bookmarkEnd w:id="28"/>
+      <w:r>
+        <w:t xml:space="preserve">Each STIX data model is captured in a different UML package (e.g., Core package, Campaign package, etc.) where the packages together compose the full STIX UML model.  To refer to a particular class of a specific package, we use the format </w:t>
+      </w:r>
       <w:bookmarkEnd w:id="29"/>
-      <w:r>
-        <w:t xml:space="preserve">Each STIX data model is captured in a different UML package (e.g., Core package, Campaign package, etc.) where the packages together compose the full STIX UML model.  To refer to a particular class of a specific package, we use the format </w:t>
-      </w:r>
-      <w:bookmarkEnd w:id="30"/>
       <w:proofErr w:type="spellStart"/>
       <w:r>
         <w:rPr>
@@ -3388,7 +3319,13 @@
         <w:t>Course of Action</w:t>
       </w:r>
       <w:r>
-        <w:t xml:space="preserve"> data model, along with the associated prefix notation, a description, and an example. </w:t>
+        <w:t xml:space="preserve"> data model, </w:t>
+      </w:r>
+      <w:r>
+        <w:t>along with the associated prefix notations, descriptions, examples</w:t>
+      </w:r>
+      <w:r>
+        <w:t xml:space="preserve">. </w:t>
       </w:r>
     </w:p>
     <w:p>
@@ -3409,11 +3346,11 @@
       <w:pPr>
         <w:pStyle w:val="Heading3"/>
       </w:pPr>
-      <w:bookmarkStart w:id="31" w:name="_Toc413936426"/>
+      <w:bookmarkStart w:id="30" w:name="_Toc419122192"/>
       <w:r>
         <w:t>UML Diagrams</w:t>
       </w:r>
-      <w:bookmarkEnd w:id="31"/>
+      <w:bookmarkEnd w:id="30"/>
     </w:p>
     <w:p>
       <w:pPr>
@@ -3422,11 +3359,19 @@
           <w:rFonts w:eastAsiaTheme="minorHAnsi"/>
         </w:rPr>
       </w:pPr>
-      <w:bookmarkStart w:id="32" w:name="_Toc398719452"/>
-      <w:r>
-        <w:t>This specification makes use of UML diagrams to visually depict relationships between STIX Language constructs. Note that the diagrams have been extracted directly from the full UML model for STIX; they have not been constructed purely for inclusion in the specification documents.  Typically, diagrams are included for the primary class of a data model, and for any other class where the visualization of its relationships between other classes would be useful.  This implies that there will be very few diagrams for classes whose only properties are either a data type or a class from the STIX Common data model.  Other diagrams that are included would be for classes that specialize a superclass, and for abstract or generalized classes that are extended by one or more subclasses.</w:t>
-      </w:r>
+      <w:bookmarkStart w:id="31" w:name="_Toc398719452"/>
+      <w:r>
+        <w:t xml:space="preserve">This specification makes use of UML diagrams to visually depict relationships between STIX Language constructs. Note that the diagrams have been extracted directly from the full UML model for STIX; they have not been constructed purely for inclusion in the specification documents.  Typically, diagrams are included for the primary class of a data model, and for any other class where the visualization of its relationships between other classes would be useful.  This implies that there will be very few diagrams for classes whose only properties are either a data type or a class from the STIX Common data model.  </w:t>
+      </w:r>
+      <w:r>
+        <w:t>Other diagrams that are included correspond to classes that specialize a superclass and abstract or generalized classes that are extended by one or more subclasses</w:t>
+      </w:r>
+      <w:bookmarkStart w:id="32" w:name="_GoBack"/>
       <w:bookmarkEnd w:id="32"/>
+      <w:r>
+        <w:t>.</w:t>
+      </w:r>
+      <w:bookmarkEnd w:id="31"/>
     </w:p>
     <w:p>
       <w:pPr>
@@ -4870,7 +4815,7 @@
       </w:pPr>
       <w:bookmarkStart w:id="39" w:name="_Ref391367621"/>
       <w:bookmarkStart w:id="40" w:name="_Ref389860108"/>
-      <w:bookmarkStart w:id="41" w:name="_Toc413936427"/>
+      <w:bookmarkStart w:id="41" w:name="_Toc419122193"/>
       <w:bookmarkEnd w:id="39"/>
       <w:bookmarkEnd w:id="40"/>
       <w:r>
@@ -5026,7 +4971,7 @@
       <w:pPr>
         <w:pStyle w:val="Heading3"/>
       </w:pPr>
-      <w:bookmarkStart w:id="42" w:name="_Toc413936428"/>
+      <w:bookmarkStart w:id="42" w:name="_Toc419122194"/>
       <w:r>
         <w:t>Property and Class Descriptions</w:t>
       </w:r>
@@ -5541,7 +5486,7 @@
       </w:pPr>
       <w:bookmarkStart w:id="44" w:name="_Ref395082039"/>
       <w:bookmarkStart w:id="45" w:name="_Ref412984629"/>
-      <w:bookmarkStart w:id="46" w:name="_Toc413936429"/>
+      <w:bookmarkStart w:id="46" w:name="_Toc419122195"/>
       <w:bookmarkEnd w:id="44"/>
       <w:r>
         <w:t>Background Information</w:t>
@@ -5582,7 +5527,7 @@
       <w:pPr>
         <w:pStyle w:val="Heading2"/>
       </w:pPr>
-      <w:bookmarkStart w:id="47" w:name="_Toc413936430"/>
+      <w:bookmarkStart w:id="47" w:name="_Toc419122196"/>
       <w:r>
         <w:t>Course of Action-Related Component Data Models</w:t>
       </w:r>
@@ -5968,8 +5913,7 @@
         <w:rPr>
           <w:rStyle w:val="FootnoteReference"/>
         </w:rPr>
-        <w:footnoteReference w:customMarkFollows="1" w:id="4"/>
-        <w:t>3</w:t>
+        <w:footnoteReference w:id="4"/>
       </w:r>
       <w:r>
         <w:t>) represents stateful properties or measurable events pertinent to the operation of computers and networks. Implicit in this is a practical need for descriptive capability of two forms of observables: “observable instances” and “observable patterns.” Observable instances represent actual specific observations that took place in the cyber domain. The property details of this observation are specific and unambiguous. Observable patterns represent conditions for a potential observation that may occur in the future or may have already occurred and exists in a body of observable instances. These conditions may be anything from very specific concrete patterns that would match very specific observable instances to more abstract generalized patterns that have the potential to match against a broad range of potential observable instances.</w:t>
@@ -6022,7 +5966,7 @@
       </w:pPr>
       <w:bookmarkStart w:id="55" w:name="_Ref412991810"/>
       <w:bookmarkStart w:id="56" w:name="_Ref412991918"/>
-      <w:bookmarkStart w:id="57" w:name="_Toc413936431"/>
+      <w:bookmarkStart w:id="57" w:name="_Toc419122197"/>
       <w:r>
         <w:lastRenderedPageBreak/>
         <w:t>STIX Course of Action Data Model</w:t>
@@ -6228,7 +6172,6 @@
           <w:sz w:val="24"/>
           <w:szCs w:val="24"/>
         </w:rPr>
-        <w:lastRenderedPageBreak/>
         <w:drawing>
           <wp:inline distT="0" distB="0" distL="0" distR="0" wp14:anchorId="4EBF0C37" wp14:editId="1B2576E4">
             <wp:extent cx="5334000" cy="3198738"/>
@@ -7943,7 +7886,6 @@
                 <w:sz w:val="22"/>
                 <w:szCs w:val="22"/>
               </w:rPr>
-              <w:lastRenderedPageBreak/>
               <w:t>stixCommon</w:t>
             </w:r>
             <w:proofErr w:type="gramStart"/>
@@ -8061,7 +8003,6 @@
                 <w:sz w:val="22"/>
                 <w:szCs w:val="22"/>
               </w:rPr>
-              <w:lastRenderedPageBreak/>
               <w:t>Description</w:t>
             </w:r>
           </w:p>
@@ -8780,6 +8721,7 @@
                 <w:sz w:val="22"/>
                 <w:szCs w:val="22"/>
               </w:rPr>
+              <w:lastRenderedPageBreak/>
               <w:t>Parameter_Observables</w:t>
             </w:r>
             <w:proofErr w:type="spellEnd"/>
@@ -9492,16 +9434,7 @@
                 <w:sz w:val="22"/>
                 <w:szCs w:val="22"/>
               </w:rPr>
-              <w:t xml:space="preserve">s nor necessarily part of any existing vocabulary).  The content creator may choose </w:t>
-            </w:r>
-            <w:r>
-              <w:rPr>
-                <w:rFonts w:ascii="Calibri" w:hAnsi="Calibri"/>
-                <w:sz w:val="22"/>
-                <w:szCs w:val="22"/>
-              </w:rPr>
-              <w:lastRenderedPageBreak/>
-              <w:t xml:space="preserve">any arbitrary </w:t>
+              <w:t xml:space="preserve">s nor necessarily part of any existing vocabulary).  The content creator may choose any arbitrary </w:t>
             </w:r>
             <w:r>
               <w:rPr>
@@ -9608,7 +9541,6 @@
                 <w:sz w:val="22"/>
                 <w:szCs w:val="22"/>
               </w:rPr>
-              <w:lastRenderedPageBreak/>
               <w:t>Cost</w:t>
             </w:r>
           </w:p>
@@ -10575,7 +10507,17 @@
                 <w:sz w:val="22"/>
                 <w:szCs w:val="22"/>
               </w:rPr>
-              <w:t>related attributes, and a list of tools used to collect the information.</w:t>
+              <w:t xml:space="preserve">related attributes, and a </w:t>
+            </w:r>
+            <w:r>
+              <w:rPr>
+                <w:rFonts w:ascii="Calibri" w:hAnsi="Calibri"/>
+                <w:color w:val="000000"/>
+                <w:sz w:val="22"/>
+                <w:szCs w:val="22"/>
+              </w:rPr>
+              <w:lastRenderedPageBreak/>
+              <w:t>list of tools used to collect the information.</w:t>
             </w:r>
           </w:p>
         </w:tc>
@@ -10615,6 +10557,7 @@
                 <w:b/>
                 <w:bCs/>
               </w:rPr>
+              <w:lastRenderedPageBreak/>
               <w:t>Handling</w:t>
             </w:r>
           </w:p>
@@ -10795,17 +10738,7 @@
                 <w:sz w:val="22"/>
                 <w:szCs w:val="22"/>
               </w:rPr>
-              <w:t xml:space="preserve"> contains. </w:t>
-            </w:r>
-            <w:r>
-              <w:rPr>
-                <w:rFonts w:ascii="Calibri" w:hAnsi="Calibri"/>
-                <w:color w:val="000000"/>
-                <w:sz w:val="22"/>
-                <w:szCs w:val="22"/>
-              </w:rPr>
-              <w:lastRenderedPageBreak/>
-              <w:t>Note that data handling markings can also be specified at a higher level.</w:t>
+              <w:t xml:space="preserve"> contains. Note that data handling markings can also be specified at a higher level.</w:t>
             </w:r>
           </w:p>
         </w:tc>
@@ -10848,7 +10781,6 @@
                 <w:sz w:val="22"/>
                 <w:szCs w:val="22"/>
               </w:rPr>
-              <w:lastRenderedPageBreak/>
               <w:t>Related_COAs</w:t>
             </w:r>
             <w:proofErr w:type="spellEnd"/>
@@ -11229,7 +11161,7 @@
       </w:pPr>
       <w:bookmarkStart w:id="62" w:name="_Toc401131331"/>
       <w:bookmarkStart w:id="63" w:name="_Ref413679852"/>
-      <w:bookmarkStart w:id="64" w:name="_Toc413936432"/>
+      <w:bookmarkStart w:id="64" w:name="_Toc419122198"/>
       <w:bookmarkEnd w:id="62"/>
       <w:proofErr w:type="spellStart"/>
       <w:r>
@@ -11878,7 +11810,7 @@
       <w:pPr>
         <w:pStyle w:val="Heading2"/>
       </w:pPr>
-      <w:bookmarkStart w:id="66" w:name="_Toc413936433"/>
+      <w:bookmarkStart w:id="66" w:name="_Toc419122199"/>
       <w:proofErr w:type="spellStart"/>
       <w:r>
         <w:t>StructuredCOAType</w:t>
@@ -11931,11 +11863,7 @@
         <w:t xml:space="preserve"> class is an abstract class and is intended to be extended via a subclass to enable the expression of any structured course of actions. </w:t>
       </w:r>
       <w:r>
-        <w:t xml:space="preserve">STIX has provided support for </w:t>
-      </w:r>
-      <w:r>
-        <w:lastRenderedPageBreak/>
-        <w:t xml:space="preserve">passing proprietary or externally defined structured courses of action using the </w:t>
+        <w:t xml:space="preserve">STIX has provided support for passing proprietary or externally defined structured courses of action using the </w:t>
       </w:r>
       <w:proofErr w:type="spellStart"/>
       <w:r>
@@ -11968,7 +11896,7 @@
       <w:pPr>
         <w:pStyle w:val="Heading2"/>
       </w:pPr>
-      <w:bookmarkStart w:id="67" w:name="_Toc413936434"/>
+      <w:bookmarkStart w:id="67" w:name="_Toc419122200"/>
       <w:proofErr w:type="spellStart"/>
       <w:r>
         <w:t>ObjectiveType</w:t>
@@ -12021,6 +11949,7 @@
         <w:rPr>
           <w:noProof/>
         </w:rPr>
+        <w:lastRenderedPageBreak/>
         <w:drawing>
           <wp:inline distT="0" distB="0" distL="0" distR="0" wp14:anchorId="736DC451" wp14:editId="551143A0">
             <wp:extent cx="6858000" cy="1047750"/>
@@ -12991,17 +12920,7 @@
                 <w:sz w:val="22"/>
                 <w:szCs w:val="22"/>
               </w:rPr>
-              <w:t xml:space="preserve"> property is already populated and another, shorter description is </w:t>
-            </w:r>
-            <w:r>
-              <w:rPr>
-                <w:rFonts w:ascii="Calibri" w:hAnsi="Calibri"/>
-                <w:color w:val="000000"/>
-                <w:sz w:val="22"/>
-                <w:szCs w:val="22"/>
-              </w:rPr>
-              <w:lastRenderedPageBreak/>
-              <w:t>available.</w:t>
+              <w:t xml:space="preserve"> property is already populated and another, shorter description is available.</w:t>
             </w:r>
           </w:p>
         </w:tc>
@@ -13040,7 +12959,6 @@
                 <w:sz w:val="22"/>
                 <w:szCs w:val="22"/>
               </w:rPr>
-              <w:lastRenderedPageBreak/>
               <w:t>Applicability_Confidence</w:t>
             </w:r>
             <w:proofErr w:type="spellEnd"/>
@@ -13224,7 +13142,7 @@
       </w:pPr>
       <w:bookmarkStart w:id="71" w:name="_Ref396999734"/>
       <w:bookmarkStart w:id="72" w:name="_Ref412987094"/>
-      <w:bookmarkStart w:id="73" w:name="_Toc413936435"/>
+      <w:bookmarkStart w:id="73" w:name="_Toc419122201"/>
       <w:bookmarkEnd w:id="71"/>
       <w:proofErr w:type="spellStart"/>
       <w:r>
@@ -13340,6 +13258,7 @@
         <w:rPr>
           <w:noProof/>
         </w:rPr>
+        <w:lastRenderedPageBreak/>
         <w:drawing>
           <wp:inline distT="0" distB="0" distL="0" distR="0" wp14:anchorId="4A7866F2" wp14:editId="20092403">
             <wp:extent cx="8229600" cy="2489200"/>
@@ -13526,7 +13445,6 @@
         <w:spacing w:after="240"/>
       </w:pPr>
       <w:r>
-        <w:lastRenderedPageBreak/>
         <w:t>The property table</w:t>
       </w:r>
       <w:r>
@@ -14242,9 +14160,15 @@
           <w:ilvl w:val="0"/>
           <w:numId w:val="0"/>
         </w:numPr>
+        <w:tabs>
+          <w:tab w:val="left" w:pos="720"/>
+        </w:tabs>
+        <w:rPr>
+          <w:kern w:val="36"/>
+        </w:rPr>
         <w:sectPr>
-          <w:pgSz w:w="15840" w:h="12240" w:orient="landscape"/>
-          <w:pgMar w:top="1800" w:right="1440" w:bottom="1627" w:left="1440" w:header="720" w:footer="720" w:gutter="0"/>
+          <w:pgSz w:w="12240" w:h="15840"/>
+          <w:pgMar w:top="1440" w:right="1800" w:bottom="1440" w:left="1627" w:header="720" w:footer="720" w:gutter="0"/>
           <w:cols w:space="720"/>
           <w:docGrid w:linePitch="360"/>
         </w:sectPr>
@@ -14252,7 +14176,6 @@
       <w:bookmarkStart w:id="77" w:name="_Toc389570600"/>
       <w:bookmarkStart w:id="78" w:name="_Toc389581070"/>
       <w:bookmarkStart w:id="79" w:name="_Toc391386568"/>
-      <w:bookmarkStart w:id="80" w:name="_Toc401131335"/>
       <w:bookmarkEnd w:id="77"/>
       <w:bookmarkEnd w:id="78"/>
       <w:bookmarkEnd w:id="79"/>
@@ -14265,86 +14188,14 @@
           <w:numId w:val="0"/>
         </w:numPr>
       </w:pPr>
-      <w:bookmarkStart w:id="81" w:name="_Toc413936436"/>
+      <w:bookmarkStart w:id="80" w:name="_Toc401131336"/>
+      <w:bookmarkStart w:id="81" w:name="_Toc419122202"/>
       <w:r>
         <w:lastRenderedPageBreak/>
-        <w:t>Appendix – XML Implementation</w:t>
+        <w:t>References</w:t>
       </w:r>
       <w:bookmarkEnd w:id="80"/>
       <w:bookmarkEnd w:id="81"/>
-    </w:p>
-    <w:p>
-      <w:pPr>
-        <w:autoSpaceDE w:val="0"/>
-        <w:autoSpaceDN w:val="0"/>
-        <w:spacing w:after="240"/>
-        <w:rPr>
-          <w:rFonts w:eastAsiaTheme="minorHAnsi"/>
-        </w:rPr>
-      </w:pPr>
-      <w:r>
-        <w:t>The initial implementation for STIX v1.1.1 uses XML schema as a structured mechanism for detailed discussion, collaboration and refinement among the communities involved.  The complete listing of XML representation resources can be found on the STIX website [REL].</w:t>
-      </w:r>
-      <w:r>
-        <w:rPr>
-          <w:rStyle w:val="CommentReference"/>
-        </w:rPr>
-        <w:t xml:space="preserve"> </w:t>
-      </w:r>
-    </w:p>
-    <w:p>
-      <w:pPr>
-        <w:pStyle w:val="Heading1"/>
-        <w:numPr>
-          <w:ilvl w:val="0"/>
-          <w:numId w:val="0"/>
-        </w:numPr>
-        <w:tabs>
-          <w:tab w:val="left" w:pos="720"/>
-        </w:tabs>
-        <w:ind w:left="360" w:hanging="360"/>
-        <w:rPr>
-          <w:kern w:val="36"/>
-        </w:rPr>
-      </w:pPr>
-      <w:r>
-        <w:rPr>
-          <w:b w:val="0"/>
-          <w:bCs w:val="0"/>
-        </w:rPr>
-        <w:br w:type="page"/>
-      </w:r>
-    </w:p>
-    <w:p>
-      <w:pPr>
-        <w:pStyle w:val="Heading1"/>
-        <w:numPr>
-          <w:ilvl w:val="0"/>
-          <w:numId w:val="0"/>
-        </w:numPr>
-        <w:tabs>
-          <w:tab w:val="left" w:pos="720"/>
-        </w:tabs>
-        <w:ind w:left="360" w:hanging="360"/>
-        <w:rPr>
-          <w:b w:val="0"/>
-          <w:bCs w:val="0"/>
-          <w:kern w:val="36"/>
-        </w:rPr>
-      </w:pPr>
-      <w:bookmarkStart w:id="82" w:name="_Toc401131336"/>
-      <w:bookmarkStart w:id="83" w:name="_Toc413936437"/>
-      <w:r>
-        <w:rPr>
-          <w:b w:val="0"/>
-          <w:bCs w:val="0"/>
-          <w:kern w:val="36"/>
-        </w:rPr>
-        <w:lastRenderedPageBreak/>
-        <w:t>References</w:t>
-      </w:r>
-      <w:bookmarkEnd w:id="82"/>
-      <w:bookmarkEnd w:id="83"/>
     </w:p>
     <w:p>
       <w:pPr>
@@ -14760,7 +14611,6 @@
         <w:docPartUnique/>
       </w:docPartObj>
     </w:sdtPr>
-    <w:sdtEndPr/>
     <w:sdtContent>
       <w:p>
         <w:pPr>
@@ -14785,7 +14635,7 @@
           <w:rPr>
             <w:noProof/>
           </w:rPr>
-          <w:t>18</w:t>
+          <w:t>15</w:t>
         </w:r>
         <w:r>
           <w:rPr>
@@ -14836,7 +14686,7 @@
         <w:rPr>
           <w:rStyle w:val="FootnoteReference"/>
         </w:rPr>
-        <w:t>1</w:t>
+        <w:footnoteRef/>
       </w:r>
       <w:r>
         <w:t xml:space="preserve"> </w:t>
@@ -14862,7 +14712,7 @@
         <w:rPr>
           <w:rStyle w:val="FootnoteReference"/>
         </w:rPr>
-        <w:t>2</w:t>
+        <w:footnoteRef/>
       </w:r>
       <w:r>
         <w:t xml:space="preserve"> </w:t>
@@ -14921,10 +14771,14 @@
         <w:rPr>
           <w:sz w:val="20"/>
         </w:rPr>
-        <w:t>in the CybOX Language, not in STIX; but it is included in the list because it is referenced often from STIX</w:t>
-      </w:r>
-      <w:bookmarkStart w:id="4" w:name="_GoBack"/>
-      <w:bookmarkEnd w:id="4"/>
+        <w:t>in the CybOX Language, not in STIX</w:t>
+      </w:r>
+      <w:r>
+        <w:rPr>
+          <w:sz w:val="20"/>
+        </w:rPr>
+        <w:t>.</w:t>
+      </w:r>
     </w:p>
   </w:footnote>
   <w:footnote w:id="4">
@@ -14936,7 +14790,7 @@
         <w:rPr>
           <w:rStyle w:val="FootnoteReference"/>
         </w:rPr>
-        <w:t>3</w:t>
+        <w:footnoteRef/>
       </w:r>
       <w:r>
         <w:t xml:space="preserve"> </w:t>
@@ -14967,15 +14821,7 @@
     </w:r>
     <w:r>
       <w:tab/>
-    </w:r>
-    <w:r>
-      <w:t>STIX™ 1.1.1:</w:t>
-    </w:r>
-    <w:r>
-      <w:t xml:space="preserve"> COURSE OF ACTION </w:t>
-    </w:r>
-    <w:r>
-      <w:t>SPECIFICATION (V1.1.1)</w:t>
+      <w:t>STIX™ 1.1.1: COURSE OF ACTION SPECIFICATION (V1.1.1)</w:t>
     </w:r>
   </w:p>
 </w:hdr>
@@ -19940,36 +19786,6 @@
 </file>
 
 <file path=customXml/item1.xml><?xml version="1.0" encoding="utf-8"?>
-<?mso-contentType ?>
-<FormTemplates xmlns="http://schemas.microsoft.com/sharepoint/v3/contenttype/forms">
-  <Display>DocumentLibraryForm</Display>
-  <Edit>DocumentLibraryForm</Edit>
-  <New>DocumentLibraryForm</New>
-</FormTemplates>
-</file>
-
-<file path=customXml/item2.xml><?xml version="1.0" encoding="utf-8"?>
-<?mso-contentType ?>
-<customXsn xmlns="http://schemas.microsoft.com/office/2006/metadata/customXsn">
-  <xsnLocation/>
-  <cached>True</cached>
-  <openByDefault>True</openByDefault>
-  <xsnScope/>
-</customXsn>
-</file>
-
-<file path=customXml/item3.xml><?xml version="1.0" encoding="utf-8"?>
-<p:properties xmlns:p="http://schemas.microsoft.com/office/2006/metadata/properties" xmlns:xsi="http://www.w3.org/2001/XMLSchema-instance" xmlns:pc="http://schemas.microsoft.com/office/infopath/2007/PartnerControls">
-  <documentManagement>
-    <MITRE_x0020_Sensitivity xmlns="http://schemas.microsoft.com/sharepoint/v3">Internal MITRE Information</MITRE_x0020_Sensitivity>
-    <_Contributor xmlns="http://schemas.microsoft.com/sharepoint/v3/fields" xsi:nil="true"/>
-    <Release_x0020_Statement xmlns="http://schemas.microsoft.com/sharepoint/v3">For Internal MITRE Use</Release_x0020_Statement>
-    <Status xmlns="4d08c891-aa85-4e91-a798-dce01d66b851">In Progress</Status>
-  </documentManagement>
-</p:properties>
-</file>
-
-<file path=customXml/item4.xml><?xml version="1.0" encoding="utf-8"?>
 <ct:contentTypeSchema xmlns:ct="http://schemas.microsoft.com/office/2006/metadata/contentType" xmlns:ma="http://schemas.microsoft.com/office/2006/metadata/properties/metaAttributes" ct:_="" ma:_="" ma:contentTypeName="MITRE Work" ma:contentTypeID="0x010100823A99C636F7423283FB0D200866C61300CC7BD67365BE2C42A4096DAE1DC10F06" ma:contentTypeVersion="3" ma:contentTypeDescription="Materials and documents that contain MITRE authored content and other content directly attributable to MITRE and its work" ma:contentTypeScope="" ma:versionID="085ad2ce3a226fddc0329540bbfa6f64">
   <xsd:schema xmlns:xsd="http://www.w3.org/2001/XMLSchema" xmlns:xs="http://www.w3.org/2001/XMLSchema" xmlns:p="http://schemas.microsoft.com/office/2006/metadata/properties" xmlns:ns1="http://schemas.microsoft.com/sharepoint/v3" xmlns:ns2="http://schemas.microsoft.com/sharepoint/v3/fields" xmlns:ns3="4d08c891-aa85-4e91-a798-dce01d66b851" targetNamespace="http://schemas.microsoft.com/office/2006/metadata/properties" ma:root="true" ma:fieldsID="12a853ef9e543adebd21901f9cb1f667" ns1:_="" ns2:_="" ns3:_="">
     <xsd:import namespace="http://schemas.microsoft.com/sharepoint/v3"/>
@@ -20149,39 +19965,41 @@
 </ct:contentTypeSchema>
 </file>
 
+<file path=customXml/item2.xml><?xml version="1.0" encoding="utf-8"?>
+<?mso-contentType ?>
+<FormTemplates xmlns="http://schemas.microsoft.com/sharepoint/v3/contenttype/forms">
+  <Display>DocumentLibraryForm</Display>
+  <Edit>DocumentLibraryForm</Edit>
+  <New>DocumentLibraryForm</New>
+</FormTemplates>
+</file>
+
+<file path=customXml/item3.xml><?xml version="1.0" encoding="utf-8"?>
+<?mso-contentType ?>
+<customXsn xmlns="http://schemas.microsoft.com/office/2006/metadata/customXsn">
+  <xsnLocation/>
+  <cached>True</cached>
+  <openByDefault>True</openByDefault>
+  <xsnScope/>
+</customXsn>
+</file>
+
+<file path=customXml/item4.xml><?xml version="1.0" encoding="utf-8"?>
+<p:properties xmlns:p="http://schemas.microsoft.com/office/2006/metadata/properties" xmlns:xsi="http://www.w3.org/2001/XMLSchema-instance" xmlns:pc="http://schemas.microsoft.com/office/infopath/2007/PartnerControls">
+  <documentManagement>
+    <MITRE_x0020_Sensitivity xmlns="http://schemas.microsoft.com/sharepoint/v3">Internal MITRE Information</MITRE_x0020_Sensitivity>
+    <_Contributor xmlns="http://schemas.microsoft.com/sharepoint/v3/fields" xsi:nil="true"/>
+    <Release_x0020_Statement xmlns="http://schemas.microsoft.com/sharepoint/v3">For Internal MITRE Use</Release_x0020_Statement>
+    <Status xmlns="4d08c891-aa85-4e91-a798-dce01d66b851">In Progress</Status>
+  </documentManagement>
+</p:properties>
+</file>
+
 <file path=customXml/item5.xml><?xml version="1.0" encoding="utf-8"?>
 <b:Sources xmlns:b="http://schemas.openxmlformats.org/officeDocument/2006/bibliography" xmlns="http://schemas.openxmlformats.org/officeDocument/2006/bibliography" SelectedStyle="\APA.XSL" StyleName="APA"/>
 </file>
 
 <file path=customXml/itemProps1.xml><?xml version="1.0" encoding="utf-8"?>
-<ds:datastoreItem xmlns:ds="http://schemas.openxmlformats.org/officeDocument/2006/customXml" ds:itemID="{A8719A14-A1CE-4887-98C7-6853CFAD0408}">
-  <ds:schemaRefs>
-    <ds:schemaRef ds:uri="http://schemas.microsoft.com/sharepoint/v3/contenttype/forms"/>
-  </ds:schemaRefs>
-</ds:datastoreItem>
-</file>
-
-<file path=customXml/itemProps2.xml><?xml version="1.0" encoding="utf-8"?>
-<ds:datastoreItem xmlns:ds="http://schemas.openxmlformats.org/officeDocument/2006/customXml" ds:itemID="{663F1A4D-610A-45D9-ACAB-423BFE4ED320}">
-  <ds:schemaRefs>
-    <ds:schemaRef ds:uri="http://schemas.microsoft.com/office/2006/metadata/customXsn"/>
-  </ds:schemaRefs>
-</ds:datastoreItem>
-</file>
-
-<file path=customXml/itemProps3.xml><?xml version="1.0" encoding="utf-8"?>
-<ds:datastoreItem xmlns:ds="http://schemas.openxmlformats.org/officeDocument/2006/customXml" ds:itemID="{788D4195-E13B-4263-A9D0-D1D9CC9B4524}">
-  <ds:schemaRefs>
-    <ds:schemaRef ds:uri="http://schemas.microsoft.com/office/2006/metadata/properties"/>
-    <ds:schemaRef ds:uri="http://schemas.microsoft.com/office/infopath/2007/PartnerControls"/>
-    <ds:schemaRef ds:uri="http://schemas.microsoft.com/sharepoint/v3"/>
-    <ds:schemaRef ds:uri="http://schemas.microsoft.com/sharepoint/v3/fields"/>
-    <ds:schemaRef ds:uri="4d08c891-aa85-4e91-a798-dce01d66b851"/>
-  </ds:schemaRefs>
-</ds:datastoreItem>
-</file>
-
-<file path=customXml/itemProps4.xml><?xml version="1.0" encoding="utf-8"?>
 <ds:datastoreItem xmlns:ds="http://schemas.openxmlformats.org/officeDocument/2006/customXml" ds:itemID="{B0D2CDD9-251B-4223-9626-7C6E3D9C606B}">
   <ds:schemaRefs>
     <ds:schemaRef ds:uri="http://schemas.microsoft.com/office/2006/metadata/contentType"/>
@@ -20201,8 +20019,36 @@
 </ds:datastoreItem>
 </file>
 
+<file path=customXml/itemProps2.xml><?xml version="1.0" encoding="utf-8"?>
+<ds:datastoreItem xmlns:ds="http://schemas.openxmlformats.org/officeDocument/2006/customXml" ds:itemID="{A8719A14-A1CE-4887-98C7-6853CFAD0408}">
+  <ds:schemaRefs>
+    <ds:schemaRef ds:uri="http://schemas.microsoft.com/sharepoint/v3/contenttype/forms"/>
+  </ds:schemaRefs>
+</ds:datastoreItem>
+</file>
+
+<file path=customXml/itemProps3.xml><?xml version="1.0" encoding="utf-8"?>
+<ds:datastoreItem xmlns:ds="http://schemas.openxmlformats.org/officeDocument/2006/customXml" ds:itemID="{663F1A4D-610A-45D9-ACAB-423BFE4ED320}">
+  <ds:schemaRefs>
+    <ds:schemaRef ds:uri="http://schemas.microsoft.com/office/2006/metadata/customXsn"/>
+  </ds:schemaRefs>
+</ds:datastoreItem>
+</file>
+
+<file path=customXml/itemProps4.xml><?xml version="1.0" encoding="utf-8"?>
+<ds:datastoreItem xmlns:ds="http://schemas.openxmlformats.org/officeDocument/2006/customXml" ds:itemID="{788D4195-E13B-4263-A9D0-D1D9CC9B4524}">
+  <ds:schemaRefs>
+    <ds:schemaRef ds:uri="http://schemas.microsoft.com/office/2006/metadata/properties"/>
+    <ds:schemaRef ds:uri="http://schemas.microsoft.com/office/infopath/2007/PartnerControls"/>
+    <ds:schemaRef ds:uri="http://schemas.microsoft.com/sharepoint/v3"/>
+    <ds:schemaRef ds:uri="http://schemas.microsoft.com/sharepoint/v3/fields"/>
+    <ds:schemaRef ds:uri="4d08c891-aa85-4e91-a798-dce01d66b851"/>
+  </ds:schemaRefs>
+</ds:datastoreItem>
+</file>
+
 <file path=customXml/itemProps5.xml><?xml version="1.0" encoding="utf-8"?>
-<ds:datastoreItem xmlns:ds="http://schemas.openxmlformats.org/officeDocument/2006/customXml" ds:itemID="{4865676D-8366-4C76-B70E-3648F245185C}">
+<ds:datastoreItem xmlns:ds="http://schemas.openxmlformats.org/officeDocument/2006/customXml" ds:itemID="{BF5A2423-081A-4CC9-84D7-174CB42A0058}">
   <ds:schemaRefs>
     <ds:schemaRef ds:uri="http://schemas.openxmlformats.org/officeDocument/2006/bibliography"/>
   </ds:schemaRefs>

</xml_diff>

<commit_message>
Added Extensions doc Fixed formating on all docs
</commit_message>
<xml_diff>
--- a/documents/STIX_COA_Draft.docx
+++ b/documents/STIX_COA_Draft.docx
@@ -497,7 +497,7 @@
             </w:rPr>
             <w:fldChar w:fldCharType="separate"/>
           </w:r>
-          <w:hyperlink w:anchor="_Toc419122186" w:history="1">
+          <w:hyperlink w:anchor="_Toc420659496" w:history="1">
             <w:r>
               <w:rPr>
                 <w:rStyle w:val="Hyperlink"/>
@@ -535,7 +535,7 @@
               <w:rPr>
                 <w:webHidden/>
               </w:rPr>
-              <w:instrText xml:space="preserve"> PAGEREF _Toc419122186 \h </w:instrText>
+              <w:instrText xml:space="preserve"> PAGEREF _Toc420659496 \h </w:instrText>
             </w:r>
             <w:r>
               <w:rPr>
@@ -576,7 +576,7 @@
               <w:szCs w:val="22"/>
             </w:rPr>
           </w:pPr>
-          <w:hyperlink w:anchor="_Toc419122187" w:history="1">
+          <w:hyperlink w:anchor="_Toc420659497" w:history="1">
             <w:r>
               <w:rPr>
                 <w:rStyle w:val="Hyperlink"/>
@@ -619,7 +619,7 @@
                 <w:noProof/>
                 <w:webHidden/>
               </w:rPr>
-              <w:instrText xml:space="preserve"> PAGEREF _Toc419122187 \h </w:instrText>
+              <w:instrText xml:space="preserve"> PAGEREF _Toc420659497 \h </w:instrText>
             </w:r>
             <w:r>
               <w:rPr>
@@ -664,7 +664,7 @@
               <w:szCs w:val="22"/>
             </w:rPr>
           </w:pPr>
-          <w:hyperlink w:anchor="_Toc419122188" w:history="1">
+          <w:hyperlink w:anchor="_Toc420659498" w:history="1">
             <w:r>
               <w:rPr>
                 <w:rStyle w:val="Hyperlink"/>
@@ -709,7 +709,7 @@
                 <w:noProof/>
                 <w:webHidden/>
               </w:rPr>
-              <w:instrText xml:space="preserve"> PAGEREF _Toc419122188 \h </w:instrText>
+              <w:instrText xml:space="preserve"> PAGEREF _Toc420659498 \h </w:instrText>
             </w:r>
             <w:r>
               <w:rPr>
@@ -754,7 +754,7 @@
               <w:szCs w:val="22"/>
             </w:rPr>
           </w:pPr>
-          <w:hyperlink w:anchor="_Toc419122189" w:history="1">
+          <w:hyperlink w:anchor="_Toc420659499" w:history="1">
             <w:r>
               <w:rPr>
                 <w:rStyle w:val="Hyperlink"/>
@@ -799,7 +799,7 @@
                 <w:noProof/>
                 <w:webHidden/>
               </w:rPr>
-              <w:instrText xml:space="preserve"> PAGEREF _Toc419122189 \h </w:instrText>
+              <w:instrText xml:space="preserve"> PAGEREF _Toc420659499 \h </w:instrText>
             </w:r>
             <w:r>
               <w:rPr>
@@ -844,7 +844,7 @@
               <w:szCs w:val="22"/>
             </w:rPr>
           </w:pPr>
-          <w:hyperlink w:anchor="_Toc419122190" w:history="1">
+          <w:hyperlink w:anchor="_Toc420659500" w:history="1">
             <w:r>
               <w:rPr>
                 <w:rStyle w:val="Hyperlink"/>
@@ -889,7 +889,7 @@
                 <w:noProof/>
                 <w:webHidden/>
               </w:rPr>
-              <w:instrText xml:space="preserve"> PAGEREF _Toc419122190 \h </w:instrText>
+              <w:instrText xml:space="preserve"> PAGEREF _Toc420659500 \h </w:instrText>
             </w:r>
             <w:r>
               <w:rPr>
@@ -934,7 +934,7 @@
               <w:szCs w:val="22"/>
             </w:rPr>
           </w:pPr>
-          <w:hyperlink w:anchor="_Toc419122191" w:history="1">
+          <w:hyperlink w:anchor="_Toc420659501" w:history="1">
             <w:r>
               <w:rPr>
                 <w:rStyle w:val="Hyperlink"/>
@@ -977,7 +977,7 @@
                 <w:noProof/>
                 <w:webHidden/>
               </w:rPr>
-              <w:instrText xml:space="preserve"> PAGEREF _Toc419122191 \h </w:instrText>
+              <w:instrText xml:space="preserve"> PAGEREF _Toc420659501 \h </w:instrText>
             </w:r>
             <w:r>
               <w:rPr>
@@ -1022,7 +1022,7 @@
               <w:szCs w:val="22"/>
             </w:rPr>
           </w:pPr>
-          <w:hyperlink w:anchor="_Toc419122192" w:history="1">
+          <w:hyperlink w:anchor="_Toc420659502" w:history="1">
             <w:r>
               <w:rPr>
                 <w:rStyle w:val="Hyperlink"/>
@@ -1065,7 +1065,7 @@
                 <w:noProof/>
                 <w:webHidden/>
               </w:rPr>
-              <w:instrText xml:space="preserve"> PAGEREF _Toc419122192 \h </w:instrText>
+              <w:instrText xml:space="preserve"> PAGEREF _Toc420659502 \h </w:instrText>
             </w:r>
             <w:r>
               <w:rPr>
@@ -1110,7 +1110,7 @@
               <w:szCs w:val="22"/>
             </w:rPr>
           </w:pPr>
-          <w:hyperlink w:anchor="_Toc419122193" w:history="1">
+          <w:hyperlink w:anchor="_Toc420659503" w:history="1">
             <w:r>
               <w:rPr>
                 <w:rStyle w:val="Hyperlink"/>
@@ -1153,7 +1153,7 @@
                 <w:noProof/>
                 <w:webHidden/>
               </w:rPr>
-              <w:instrText xml:space="preserve"> PAGEREF _Toc419122193 \h </w:instrText>
+              <w:instrText xml:space="preserve"> PAGEREF _Toc420659503 \h </w:instrText>
             </w:r>
             <w:r>
               <w:rPr>
@@ -1198,7 +1198,7 @@
               <w:szCs w:val="22"/>
             </w:rPr>
           </w:pPr>
-          <w:hyperlink w:anchor="_Toc419122194" w:history="1">
+          <w:hyperlink w:anchor="_Toc420659504" w:history="1">
             <w:r>
               <w:rPr>
                 <w:rStyle w:val="Hyperlink"/>
@@ -1241,7 +1241,7 @@
                 <w:noProof/>
                 <w:webHidden/>
               </w:rPr>
-              <w:instrText xml:space="preserve"> PAGEREF _Toc419122194 \h </w:instrText>
+              <w:instrText xml:space="preserve"> PAGEREF _Toc420659504 \h </w:instrText>
             </w:r>
             <w:r>
               <w:rPr>
@@ -1282,7 +1282,7 @@
               <w:szCs w:val="22"/>
             </w:rPr>
           </w:pPr>
-          <w:hyperlink w:anchor="_Toc419122195" w:history="1">
+          <w:hyperlink w:anchor="_Toc420659505" w:history="1">
             <w:r>
               <w:rPr>
                 <w:rStyle w:val="Hyperlink"/>
@@ -1320,7 +1320,7 @@
               <w:rPr>
                 <w:webHidden/>
               </w:rPr>
-              <w:instrText xml:space="preserve"> PAGEREF _Toc419122195 \h </w:instrText>
+              <w:instrText xml:space="preserve"> PAGEREF _Toc420659505 \h </w:instrText>
             </w:r>
             <w:r>
               <w:rPr>
@@ -1361,7 +1361,7 @@
               <w:szCs w:val="22"/>
             </w:rPr>
           </w:pPr>
-          <w:hyperlink w:anchor="_Toc419122196" w:history="1">
+          <w:hyperlink w:anchor="_Toc420659506" w:history="1">
             <w:r>
               <w:rPr>
                 <w:rStyle w:val="Hyperlink"/>
@@ -1404,7 +1404,7 @@
                 <w:noProof/>
                 <w:webHidden/>
               </w:rPr>
-              <w:instrText xml:space="preserve"> PAGEREF _Toc419122196 \h </w:instrText>
+              <w:instrText xml:space="preserve"> PAGEREF _Toc420659506 \h </w:instrText>
             </w:r>
             <w:r>
               <w:rPr>
@@ -1445,7 +1445,7 @@
               <w:szCs w:val="22"/>
             </w:rPr>
           </w:pPr>
-          <w:hyperlink w:anchor="_Toc419122197" w:history="1">
+          <w:hyperlink w:anchor="_Toc420659507" w:history="1">
             <w:r>
               <w:rPr>
                 <w:rStyle w:val="Hyperlink"/>
@@ -1483,7 +1483,7 @@
               <w:rPr>
                 <w:webHidden/>
               </w:rPr>
-              <w:instrText xml:space="preserve"> PAGEREF _Toc419122197 \h </w:instrText>
+              <w:instrText xml:space="preserve"> PAGEREF _Toc420659507 \h </w:instrText>
             </w:r>
             <w:r>
               <w:rPr>
@@ -1524,7 +1524,7 @@
               <w:szCs w:val="22"/>
             </w:rPr>
           </w:pPr>
-          <w:hyperlink w:anchor="_Toc419122198" w:history="1">
+          <w:hyperlink w:anchor="_Toc420659508" w:history="1">
             <w:r>
               <w:rPr>
                 <w:rStyle w:val="Hyperlink"/>
@@ -1567,7 +1567,7 @@
                 <w:noProof/>
                 <w:webHidden/>
               </w:rPr>
-              <w:instrText xml:space="preserve"> PAGEREF _Toc419122198 \h </w:instrText>
+              <w:instrText xml:space="preserve"> PAGEREF _Toc420659508 \h </w:instrText>
             </w:r>
             <w:r>
               <w:rPr>
@@ -1587,7 +1587,7 @@
                 <w:noProof/>
                 <w:webHidden/>
               </w:rPr>
-              <w:t>12</w:t>
+              <w:t>13</w:t>
             </w:r>
             <w:r>
               <w:rPr>
@@ -1612,7 +1612,7 @@
               <w:szCs w:val="22"/>
             </w:rPr>
           </w:pPr>
-          <w:hyperlink w:anchor="_Toc419122199" w:history="1">
+          <w:hyperlink w:anchor="_Toc420659509" w:history="1">
             <w:r>
               <w:rPr>
                 <w:rStyle w:val="Hyperlink"/>
@@ -1655,7 +1655,7 @@
                 <w:noProof/>
                 <w:webHidden/>
               </w:rPr>
-              <w:instrText xml:space="preserve"> PAGEREF _Toc419122199 \h </w:instrText>
+              <w:instrText xml:space="preserve"> PAGEREF _Toc420659509 \h </w:instrText>
             </w:r>
             <w:r>
               <w:rPr>
@@ -1675,7 +1675,7 @@
                 <w:noProof/>
                 <w:webHidden/>
               </w:rPr>
-              <w:t>12</w:t>
+              <w:t>14</w:t>
             </w:r>
             <w:r>
               <w:rPr>
@@ -1700,7 +1700,7 @@
               <w:szCs w:val="22"/>
             </w:rPr>
           </w:pPr>
-          <w:hyperlink w:anchor="_Toc419122200" w:history="1">
+          <w:hyperlink w:anchor="_Toc420659510" w:history="1">
             <w:r>
               <w:rPr>
                 <w:rStyle w:val="Hyperlink"/>
@@ -1743,7 +1743,7 @@
                 <w:noProof/>
                 <w:webHidden/>
               </w:rPr>
-              <w:instrText xml:space="preserve"> PAGEREF _Toc419122200 \h </w:instrText>
+              <w:instrText xml:space="preserve"> PAGEREF _Toc420659510 \h </w:instrText>
             </w:r>
             <w:r>
               <w:rPr>
@@ -1763,7 +1763,7 @@
                 <w:noProof/>
                 <w:webHidden/>
               </w:rPr>
-              <w:t>12</w:t>
+              <w:t>14</w:t>
             </w:r>
             <w:r>
               <w:rPr>
@@ -1788,7 +1788,7 @@
               <w:szCs w:val="22"/>
             </w:rPr>
           </w:pPr>
-          <w:hyperlink w:anchor="_Toc419122201" w:history="1">
+          <w:hyperlink w:anchor="_Toc420659511" w:history="1">
             <w:r>
               <w:rPr>
                 <w:rStyle w:val="Hyperlink"/>
@@ -1831,7 +1831,7 @@
                 <w:noProof/>
                 <w:webHidden/>
               </w:rPr>
-              <w:instrText xml:space="preserve"> PAGEREF _Toc419122201 \h </w:instrText>
+              <w:instrText xml:space="preserve"> PAGEREF _Toc420659511 \h </w:instrText>
             </w:r>
             <w:r>
               <w:rPr>
@@ -1851,7 +1851,7 @@
                 <w:noProof/>
                 <w:webHidden/>
               </w:rPr>
-              <w:t>13</w:t>
+              <w:t>15</w:t>
             </w:r>
             <w:r>
               <w:rPr>
@@ -1872,7 +1872,7 @@
               <w:szCs w:val="22"/>
             </w:rPr>
           </w:pPr>
-          <w:hyperlink w:anchor="_Toc419122202" w:history="1">
+          <w:hyperlink w:anchor="_Toc420659512" w:history="1">
             <w:r>
               <w:rPr>
                 <w:rStyle w:val="Hyperlink"/>
@@ -1895,7 +1895,7 @@
               <w:rPr>
                 <w:webHidden/>
               </w:rPr>
-              <w:instrText xml:space="preserve"> PAGEREF _Toc419122202 \h </w:instrText>
+              <w:instrText xml:space="preserve"> PAGEREF _Toc420659512 \h </w:instrText>
             </w:r>
             <w:r>
               <w:rPr>
@@ -1912,7 +1912,7 @@
               <w:rPr>
                 <w:webHidden/>
               </w:rPr>
-              <w:t>15</w:t>
+              <w:t>17</w:t>
             </w:r>
             <w:r>
               <w:rPr>
@@ -1969,7 +1969,7 @@
       <w:pPr>
         <w:pStyle w:val="Heading1"/>
       </w:pPr>
-      <w:bookmarkStart w:id="3" w:name="_Toc419122186"/>
+      <w:bookmarkStart w:id="3" w:name="_Toc420659496"/>
       <w:r>
         <w:lastRenderedPageBreak/>
         <w:t>Introduction</w:t>
@@ -2247,7 +2247,7 @@
         <w:pStyle w:val="Heading2"/>
       </w:pPr>
       <w:bookmarkStart w:id="6" w:name="_Ref412984547"/>
-      <w:bookmarkStart w:id="7" w:name="_Toc419122187"/>
+      <w:bookmarkStart w:id="7" w:name="_Toc420659497"/>
       <w:r>
         <w:t>STIX Specification Documents</w:t>
       </w:r>
@@ -2676,7 +2676,7 @@
         </w:rPr>
       </w:pPr>
       <w:bookmarkStart w:id="11" w:name="_Ref413676906"/>
-      <w:bookmarkStart w:id="12" w:name="_Toc419122188"/>
+      <w:bookmarkStart w:id="12" w:name="_Toc420659498"/>
       <w:r>
         <w:rPr>
           <w:lang w:val="en"/>
@@ -2713,7 +2713,7 @@
           <w:rFonts w:eastAsiaTheme="minorHAnsi"/>
         </w:rPr>
       </w:pPr>
-      <w:bookmarkStart w:id="19" w:name="_Toc419122189"/>
+      <w:bookmarkStart w:id="19" w:name="_Toc420659499"/>
       <w:r>
         <w:rPr>
           <w:rFonts w:eastAsiaTheme="minorHAnsi"/>
@@ -2752,7 +2752,7 @@
           <w:rFonts w:eastAsiaTheme="minorHAnsi"/>
         </w:rPr>
       </w:pPr>
-      <w:bookmarkStart w:id="22" w:name="_Toc419122190"/>
+      <w:bookmarkStart w:id="22" w:name="_Toc420659500"/>
       <w:r>
         <w:rPr>
           <w:rFonts w:eastAsiaTheme="minorHAnsi"/>
@@ -3216,7 +3216,7 @@
         <w:pStyle w:val="Heading3"/>
       </w:pPr>
       <w:bookmarkStart w:id="25" w:name="_Ref413676876"/>
-      <w:bookmarkStart w:id="26" w:name="_Toc419122191"/>
+      <w:bookmarkStart w:id="26" w:name="_Toc420659501"/>
       <w:r>
         <w:t>UML Package References</w:t>
       </w:r>
@@ -3346,7 +3346,7 @@
       <w:pPr>
         <w:pStyle w:val="Heading3"/>
       </w:pPr>
-      <w:bookmarkStart w:id="30" w:name="_Toc419122192"/>
+      <w:bookmarkStart w:id="30" w:name="_Toc420659502"/>
       <w:r>
         <w:t>UML Diagrams</w:t>
       </w:r>
@@ -3366,8 +3366,6 @@
       <w:r>
         <w:t>Other diagrams that are included correspond to classes that specialize a superclass and abstract or generalized classes that are extended by one or more subclasses</w:t>
       </w:r>
-      <w:bookmarkStart w:id="32" w:name="_GoBack"/>
-      <w:bookmarkEnd w:id="32"/>
       <w:r>
         <w:t>.</w:t>
       </w:r>
@@ -3425,8 +3423,8 @@
           <w:rFonts w:eastAsiaTheme="minorHAnsi"/>
         </w:rPr>
       </w:pPr>
-      <w:bookmarkStart w:id="33" w:name="_Toc398719453"/>
-      <w:bookmarkEnd w:id="33"/>
+      <w:bookmarkStart w:id="32" w:name="_Toc398719453"/>
+      <w:bookmarkEnd w:id="32"/>
       <w:r>
         <w:t xml:space="preserve">Diagram icons are used in a UML diagram to indicate whether a shape is a class, enumeration, or a data type, and decorative icons are used to indicate whether an element is an attribute of a class or an enumeration literal. In addition, two different arrow styles indicate either a directed association relationship (regular arrowhead) or a generalization relationship (triangle-shaped arrowhead).  The icons and arrow styles we use are shown and described in </w:t>
       </w:r>
@@ -3478,8 +3476,8 @@
           <w:szCs w:val="24"/>
         </w:rPr>
       </w:pPr>
-      <w:bookmarkStart w:id="34" w:name="_Ref413693211"/>
-      <w:bookmarkStart w:id="35" w:name="_Ref397637630"/>
+      <w:bookmarkStart w:id="33" w:name="_Ref413693211"/>
+      <w:bookmarkStart w:id="34" w:name="_Ref397637630"/>
       <w:r>
         <w:rPr>
           <w:color w:val="auto"/>
@@ -3578,7 +3576,7 @@
         </w:rPr>
         <w:fldChar w:fldCharType="end"/>
       </w:r>
-      <w:bookmarkEnd w:id="34"/>
+      <w:bookmarkEnd w:id="33"/>
       <w:r>
         <w:rPr>
           <w:color w:val="auto"/>
@@ -3587,7 +3585,7 @@
         </w:rPr>
         <w:t>.</w:t>
       </w:r>
-      <w:bookmarkEnd w:id="35"/>
+      <w:bookmarkEnd w:id="34"/>
       <w:r>
         <w:rPr>
           <w:color w:val="auto"/>
@@ -4558,11 +4556,11 @@
       <w:pPr>
         <w:pStyle w:val="Heading4"/>
       </w:pPr>
-      <w:bookmarkStart w:id="36" w:name="_Ref413676059"/>
+      <w:bookmarkStart w:id="35" w:name="_Ref413676059"/>
       <w:r>
         <w:t>Color Coding</w:t>
       </w:r>
-      <w:bookmarkEnd w:id="36"/>
+      <w:bookmarkEnd w:id="35"/>
     </w:p>
     <w:p>
       <w:pPr>
@@ -4679,8 +4677,8 @@
           <w:szCs w:val="24"/>
         </w:rPr>
       </w:pPr>
-      <w:bookmarkStart w:id="37" w:name="_Ref413693162"/>
-      <w:bookmarkStart w:id="38" w:name="_Ref397676401"/>
+      <w:bookmarkStart w:id="36" w:name="_Ref413693162"/>
+      <w:bookmarkStart w:id="37" w:name="_Ref397676401"/>
       <w:r>
         <w:rPr>
           <w:color w:val="auto"/>
@@ -4779,7 +4777,7 @@
         </w:rPr>
         <w:fldChar w:fldCharType="end"/>
       </w:r>
-      <w:bookmarkEnd w:id="37"/>
+      <w:bookmarkEnd w:id="36"/>
       <w:r>
         <w:rPr>
           <w:b w:val="0"/>
@@ -4789,7 +4787,7 @@
         </w:rPr>
         <w:t xml:space="preserve">. </w:t>
       </w:r>
-      <w:bookmarkEnd w:id="38"/>
+      <w:bookmarkEnd w:id="37"/>
       <w:r>
         <w:rPr>
           <w:color w:val="auto"/>
@@ -4813,14 +4811,167 @@
       <w:pPr>
         <w:pStyle w:val="Heading3"/>
       </w:pPr>
-      <w:bookmarkStart w:id="39" w:name="_Ref391367621"/>
-      <w:bookmarkStart w:id="40" w:name="_Ref389860108"/>
-      <w:bookmarkStart w:id="41" w:name="_Toc419122193"/>
+      <w:bookmarkStart w:id="38" w:name="_Ref391367621"/>
+      <w:bookmarkStart w:id="39" w:name="_Ref389860108"/>
+      <w:bookmarkStart w:id="40" w:name="_Toc420659503"/>
+      <w:bookmarkEnd w:id="38"/>
       <w:bookmarkEnd w:id="39"/>
-      <w:bookmarkEnd w:id="40"/>
       <w:r>
         <w:lastRenderedPageBreak/>
         <w:t>Property Table Notation</w:t>
+      </w:r>
+      <w:bookmarkEnd w:id="40"/>
+    </w:p>
+    <w:p>
+      <w:pPr>
+        <w:spacing w:after="240"/>
+        <w:rPr>
+          <w:rFonts w:eastAsiaTheme="minorHAnsi"/>
+        </w:rPr>
+      </w:pPr>
+      <w:r>
+        <w:t xml:space="preserve">Throughout Section 2.2, tables are used to describe the properties of each data model class. Each property table consists of a column of names to identify the property, a type column to reflect the datatype of the property, a multiplicity column to reflect the allowed number of occurrences of the property, and a description column that describes the property.  Package prefixes are provided for classes outside of the </w:t>
+      </w:r>
+      <w:r>
+        <w:t xml:space="preserve">Course of Action </w:t>
+      </w:r>
+      <w:r>
+        <w:t xml:space="preserve">data model (see Section </w:t>
+      </w:r>
+      <w:r>
+        <w:fldChar w:fldCharType="begin"/>
+      </w:r>
+      <w:r>
+        <w:instrText xml:space="preserve"> REF _Ref413676876 \r \h </w:instrText>
+      </w:r>
+      <w:r>
+        <w:fldChar w:fldCharType="separate"/>
+      </w:r>
+      <w:r>
+        <w:t>1.2.3</w:t>
+      </w:r>
+      <w:r>
+        <w:fldChar w:fldCharType="end"/>
+      </w:r>
+      <w:r>
+        <w:t xml:space="preserve">).  </w:t>
+      </w:r>
+    </w:p>
+    <w:p>
+      <w:pPr>
+        <w:spacing w:after="240"/>
+      </w:pPr>
+      <w:r>
+        <w:t xml:space="preserve">Note that if a class is a specialization of a superclass, only the properties that constitute the specialization are shown in the property table (i.e., properties of the superclass will not be shown).  However, details of the superclass may be shown in the UML diagram.    </w:t>
+      </w:r>
+    </w:p>
+    <w:p>
+      <w:pPr>
+        <w:spacing w:after="240"/>
+      </w:pPr>
+      <w:r>
+        <w:t xml:space="preserve">In addition, properties that are part of a “choice” relationship (e.g., Prop1 OR Prop2 is used but not both) will be denoted by a unique letter subscript (e.g., </w:t>
+      </w:r>
+      <w:proofErr w:type="spellStart"/>
+      <w:r>
+        <w:t>API_Call</w:t>
+      </w:r>
+      <w:r>
+        <w:rPr>
+          <w:vertAlign w:val="subscript"/>
+        </w:rPr>
+        <w:t>A</w:t>
+      </w:r>
+      <w:proofErr w:type="spellEnd"/>
+      <w:r>
+        <w:t xml:space="preserve">, </w:t>
+      </w:r>
+      <w:proofErr w:type="spellStart"/>
+      <w:r>
+        <w:t>Code</w:t>
+      </w:r>
+      <w:r>
+        <w:rPr>
+          <w:vertAlign w:val="subscript"/>
+        </w:rPr>
+        <w:t>B</w:t>
+      </w:r>
+      <w:proofErr w:type="spellEnd"/>
+      <w:r>
+        <w:t xml:space="preserve">) and single logic expression in the Multiplicity column.  For example, if there is a choice of property </w:t>
+      </w:r>
+      <w:proofErr w:type="spellStart"/>
+      <w:r>
+        <w:rPr>
+          <w:rFonts w:ascii="Courier New" w:hAnsi="Courier New" w:cs="Courier New"/>
+        </w:rPr>
+        <w:t>API_Call</w:t>
+      </w:r>
+      <w:r>
+        <w:rPr>
+          <w:rFonts w:ascii="Courier New" w:hAnsi="Courier New" w:cs="Courier New"/>
+          <w:vertAlign w:val="subscript"/>
+        </w:rPr>
+        <w:t>A</w:t>
+      </w:r>
+      <w:proofErr w:type="spellEnd"/>
+      <w:r>
+        <w:t xml:space="preserve"> and </w:t>
+      </w:r>
+      <w:proofErr w:type="spellStart"/>
+      <w:r>
+        <w:rPr>
+          <w:rFonts w:ascii="Courier New" w:hAnsi="Courier New" w:cs="Courier New"/>
+        </w:rPr>
+        <w:t>Code</w:t>
+      </w:r>
+      <w:r>
+        <w:rPr>
+          <w:rFonts w:ascii="Courier New" w:hAnsi="Courier New" w:cs="Courier New"/>
+          <w:vertAlign w:val="subscript"/>
+        </w:rPr>
+        <w:t>B</w:t>
+      </w:r>
+      <w:proofErr w:type="spellEnd"/>
+      <w:r>
+        <w:t>, the expression “</w:t>
+      </w:r>
+      <w:proofErr w:type="gramStart"/>
+      <w:r>
+        <w:t>A(</w:t>
+      </w:r>
+      <w:proofErr w:type="gramEnd"/>
+      <w:r>
+        <w:t xml:space="preserve">1)|B(0..1)” will indicate that the </w:t>
+      </w:r>
+      <w:proofErr w:type="spellStart"/>
+      <w:r>
+        <w:rPr>
+          <w:rFonts w:ascii="Courier New" w:hAnsi="Courier New" w:cs="Courier New"/>
+        </w:rPr>
+        <w:t>API_Call</w:t>
+      </w:r>
+      <w:proofErr w:type="spellEnd"/>
+      <w:r>
+        <w:t xml:space="preserve"> property can be chosen with multiplicity 1 or the </w:t>
+      </w:r>
+      <w:r>
+        <w:rPr>
+          <w:rFonts w:ascii="Courier New" w:hAnsi="Courier New" w:cs="Courier New"/>
+        </w:rPr>
+        <w:t>Code</w:t>
+      </w:r>
+      <w:r>
+        <w:t xml:space="preserve"> property can be chosen with multiplicity 0 or 1.</w:t>
+      </w:r>
+    </w:p>
+    <w:p>
+      <w:pPr>
+        <w:pStyle w:val="Heading3"/>
+      </w:pPr>
+      <w:bookmarkStart w:id="41" w:name="_Toc420659504"/>
+      <w:r>
+        <w:t>Property and Class Descriptions</w:t>
       </w:r>
       <w:bookmarkEnd w:id="41"/>
     </w:p>
@@ -4831,161 +4982,8 @@
           <w:rFonts w:eastAsiaTheme="minorHAnsi"/>
         </w:rPr>
       </w:pPr>
-      <w:r>
-        <w:t xml:space="preserve">Throughout Section 2.2, tables are used to describe the properties of each data model class. Each property table consists of a column of names to identify the property, a type column to reflect the datatype of the property, a multiplicity column to reflect the allowed number of occurrences of the property, and a description column that describes the property.  Package prefixes are provided for classes outside of the </w:t>
-      </w:r>
-      <w:r>
-        <w:t xml:space="preserve">Course of Action </w:t>
-      </w:r>
-      <w:r>
-        <w:t xml:space="preserve">data model (see Section </w:t>
-      </w:r>
-      <w:r>
-        <w:fldChar w:fldCharType="begin"/>
-      </w:r>
-      <w:r>
-        <w:instrText xml:space="preserve"> REF _Ref413676876 \r \h </w:instrText>
-      </w:r>
-      <w:r>
-        <w:fldChar w:fldCharType="separate"/>
-      </w:r>
-      <w:r>
-        <w:t>1.2.3</w:t>
-      </w:r>
-      <w:r>
-        <w:fldChar w:fldCharType="end"/>
-      </w:r>
-      <w:r>
-        <w:t xml:space="preserve">).  </w:t>
-      </w:r>
-    </w:p>
-    <w:p>
-      <w:pPr>
-        <w:spacing w:after="240"/>
-      </w:pPr>
-      <w:r>
-        <w:t xml:space="preserve">Note that if a class is a specialization of a superclass, only the properties that constitute the specialization are shown in the property table (i.e., properties of the superclass will not be shown).  However, details of the superclass may be shown in the UML diagram.    </w:t>
-      </w:r>
-    </w:p>
-    <w:p>
-      <w:pPr>
-        <w:spacing w:after="240"/>
-      </w:pPr>
-      <w:r>
-        <w:t xml:space="preserve">In addition, properties that are part of a “choice” relationship (e.g., Prop1 OR Prop2 is used but not both) will be denoted by a unique letter subscript (e.g., </w:t>
-      </w:r>
-      <w:proofErr w:type="spellStart"/>
-      <w:r>
-        <w:t>API_Call</w:t>
-      </w:r>
-      <w:r>
-        <w:rPr>
-          <w:vertAlign w:val="subscript"/>
-        </w:rPr>
-        <w:t>A</w:t>
-      </w:r>
-      <w:proofErr w:type="spellEnd"/>
-      <w:r>
-        <w:t xml:space="preserve">, </w:t>
-      </w:r>
-      <w:proofErr w:type="spellStart"/>
-      <w:r>
-        <w:t>Code</w:t>
-      </w:r>
-      <w:r>
-        <w:rPr>
-          <w:vertAlign w:val="subscript"/>
-        </w:rPr>
-        <w:t>B</w:t>
-      </w:r>
-      <w:proofErr w:type="spellEnd"/>
-      <w:r>
-        <w:t xml:space="preserve">) and single logic expression in the Multiplicity column.  For example, if there is a choice of property </w:t>
-      </w:r>
-      <w:proofErr w:type="spellStart"/>
-      <w:r>
-        <w:rPr>
-          <w:rFonts w:ascii="Courier New" w:hAnsi="Courier New" w:cs="Courier New"/>
-        </w:rPr>
-        <w:t>API_Call</w:t>
-      </w:r>
-      <w:r>
-        <w:rPr>
-          <w:rFonts w:ascii="Courier New" w:hAnsi="Courier New" w:cs="Courier New"/>
-          <w:vertAlign w:val="subscript"/>
-        </w:rPr>
-        <w:t>A</w:t>
-      </w:r>
-      <w:proofErr w:type="spellEnd"/>
-      <w:r>
-        <w:t xml:space="preserve"> and </w:t>
-      </w:r>
-      <w:proofErr w:type="spellStart"/>
-      <w:r>
-        <w:rPr>
-          <w:rFonts w:ascii="Courier New" w:hAnsi="Courier New" w:cs="Courier New"/>
-        </w:rPr>
-        <w:t>Code</w:t>
-      </w:r>
-      <w:r>
-        <w:rPr>
-          <w:rFonts w:ascii="Courier New" w:hAnsi="Courier New" w:cs="Courier New"/>
-          <w:vertAlign w:val="subscript"/>
-        </w:rPr>
-        <w:t>B</w:t>
-      </w:r>
-      <w:proofErr w:type="spellEnd"/>
-      <w:r>
-        <w:t>, the expression “</w:t>
-      </w:r>
-      <w:proofErr w:type="gramStart"/>
-      <w:r>
-        <w:t>A(</w:t>
-      </w:r>
-      <w:proofErr w:type="gramEnd"/>
-      <w:r>
-        <w:t xml:space="preserve">1)|B(0..1)” will indicate that the </w:t>
-      </w:r>
-      <w:proofErr w:type="spellStart"/>
-      <w:r>
-        <w:rPr>
-          <w:rFonts w:ascii="Courier New" w:hAnsi="Courier New" w:cs="Courier New"/>
-        </w:rPr>
-        <w:t>API_Call</w:t>
-      </w:r>
-      <w:proofErr w:type="spellEnd"/>
-      <w:r>
-        <w:t xml:space="preserve"> property can be chosen with multiplicity 1 or the </w:t>
-      </w:r>
-      <w:r>
-        <w:rPr>
-          <w:rFonts w:ascii="Courier New" w:hAnsi="Courier New" w:cs="Courier New"/>
-        </w:rPr>
-        <w:t>Code</w:t>
-      </w:r>
-      <w:r>
-        <w:t xml:space="preserve"> property can be chosen with multiplicity 0 or 1.</w:t>
-      </w:r>
-    </w:p>
-    <w:p>
-      <w:pPr>
-        <w:pStyle w:val="Heading3"/>
-      </w:pPr>
-      <w:bookmarkStart w:id="42" w:name="_Toc419122194"/>
-      <w:r>
-        <w:t>Property and Class Descriptions</w:t>
-      </w:r>
+      <w:bookmarkStart w:id="42" w:name="_Toc412205415"/>
       <w:bookmarkEnd w:id="42"/>
-    </w:p>
-    <w:p>
-      <w:pPr>
-        <w:spacing w:after="240"/>
-        <w:rPr>
-          <w:rFonts w:eastAsiaTheme="minorHAnsi"/>
-        </w:rPr>
-      </w:pPr>
-      <w:bookmarkStart w:id="43" w:name="_Toc412205415"/>
-      <w:bookmarkEnd w:id="43"/>
       <w:r>
         <w:t xml:space="preserve">Each class and property defined in STIX is described using the format, “The X property </w:t>
       </w:r>
@@ -5484,15 +5482,15 @@
       <w:pPr>
         <w:pStyle w:val="Heading1"/>
       </w:pPr>
-      <w:bookmarkStart w:id="44" w:name="_Ref395082039"/>
-      <w:bookmarkStart w:id="45" w:name="_Ref412984629"/>
-      <w:bookmarkStart w:id="46" w:name="_Toc419122195"/>
+      <w:bookmarkStart w:id="43" w:name="_Ref395082039"/>
+      <w:bookmarkStart w:id="44" w:name="_Ref412984629"/>
+      <w:bookmarkStart w:id="45" w:name="_Toc420659505"/>
+      <w:bookmarkEnd w:id="43"/>
+      <w:r>
+        <w:t>Background Information</w:t>
+      </w:r>
       <w:bookmarkEnd w:id="44"/>
-      <w:r>
-        <w:t>Background Information</w:t>
-      </w:r>
       <w:bookmarkEnd w:id="45"/>
-      <w:bookmarkEnd w:id="46"/>
     </w:p>
     <w:p>
       <w:pPr>
@@ -5527,11 +5525,11 @@
       <w:pPr>
         <w:pStyle w:val="Heading2"/>
       </w:pPr>
-      <w:bookmarkStart w:id="47" w:name="_Toc419122196"/>
+      <w:bookmarkStart w:id="46" w:name="_Toc420659506"/>
       <w:r>
         <w:t>Course of Action-Related Component Data Models</w:t>
       </w:r>
-      <w:bookmarkEnd w:id="47"/>
+      <w:bookmarkEnd w:id="46"/>
     </w:p>
     <w:p>
       <w:pPr>
@@ -5696,8 +5694,8 @@
           <w:szCs w:val="24"/>
         </w:rPr>
       </w:pPr>
-      <w:bookmarkStart w:id="48" w:name="_Ref413760558"/>
-      <w:bookmarkStart w:id="49" w:name="_Ref397941046"/>
+      <w:bookmarkStart w:id="47" w:name="_Ref413760558"/>
+      <w:bookmarkStart w:id="48" w:name="_Ref397941046"/>
       <w:r>
         <w:rPr>
           <w:color w:val="auto"/>
@@ -5796,7 +5794,7 @@
         </w:rPr>
         <w:fldChar w:fldCharType="end"/>
       </w:r>
-      <w:bookmarkEnd w:id="48"/>
+      <w:bookmarkEnd w:id="47"/>
       <w:r>
         <w:rPr>
           <w:b w:val="0"/>
@@ -5806,7 +5804,7 @@
         </w:rPr>
         <w:t xml:space="preserve">. </w:t>
       </w:r>
-      <w:bookmarkEnd w:id="49"/>
+      <w:bookmarkEnd w:id="48"/>
       <w:r>
         <w:rPr>
           <w:b w:val="0"/>
@@ -5934,46 +5932,42 @@
     <w:p>
       <w:pPr>
         <w:spacing w:after="240"/>
-        <w:rPr>
-          <w:b/>
-          <w:bCs/>
-        </w:rPr>
         <w:sectPr>
           <w:pgSz w:w="12240" w:h="15840"/>
           <w:pgMar w:top="1440" w:right="1627" w:bottom="1440" w:left="1800" w:header="720" w:footer="720" w:gutter="0"/>
           <w:cols w:space="720"/>
           <w:docGrid w:linePitch="360"/>
         </w:sectPr>
-        <w:pPrChange w:id="50" w:author="Barnum, Sean D." w:date="2015-03-12T13:08:00Z">
+        <w:pPrChange w:id="49" w:author="Barnum, Sean D." w:date="2015-03-12T13:08:00Z">
           <w:pPr>
             <w:pStyle w:val="Heading1"/>
             <w:spacing w:after="240"/>
           </w:pPr>
         </w:pPrChange>
       </w:pPr>
-      <w:bookmarkStart w:id="51" w:name="_Ref390076669"/>
-      <w:bookmarkStart w:id="52" w:name="_Ref391372260"/>
-      <w:bookmarkStart w:id="53" w:name="_Ref396987963"/>
-      <w:bookmarkStart w:id="54" w:name="_Toc401131330"/>
+      <w:bookmarkStart w:id="50" w:name="_Ref390076669"/>
+      <w:bookmarkStart w:id="51" w:name="_Ref391372260"/>
+      <w:bookmarkStart w:id="52" w:name="_Ref396987963"/>
+      <w:bookmarkStart w:id="53" w:name="_Toc401131330"/>
+      <w:bookmarkEnd w:id="50"/>
       <w:bookmarkEnd w:id="51"/>
       <w:bookmarkEnd w:id="52"/>
       <w:bookmarkEnd w:id="53"/>
-      <w:bookmarkEnd w:id="54"/>
     </w:p>
     <w:p>
       <w:pPr>
         <w:pStyle w:val="Heading1"/>
       </w:pPr>
-      <w:bookmarkStart w:id="55" w:name="_Ref412991810"/>
-      <w:bookmarkStart w:id="56" w:name="_Ref412991918"/>
-      <w:bookmarkStart w:id="57" w:name="_Toc419122197"/>
+      <w:bookmarkStart w:id="54" w:name="_Ref412991810"/>
+      <w:bookmarkStart w:id="55" w:name="_Ref412991918"/>
+      <w:bookmarkStart w:id="56" w:name="_Toc420659507"/>
       <w:r>
         <w:lastRenderedPageBreak/>
         <w:t>STIX Course of Action Data Model</w:t>
       </w:r>
+      <w:bookmarkEnd w:id="54"/>
       <w:bookmarkEnd w:id="55"/>
       <w:bookmarkEnd w:id="56"/>
-      <w:bookmarkEnd w:id="57"/>
     </w:p>
     <w:p>
       <w:pPr>
@@ -6164,7 +6158,8 @@
         <w:keepNext/>
         <w:jc w:val="center"/>
       </w:pPr>
-      <w:bookmarkStart w:id="58" w:name="_Ref394447695"/>
+      <w:bookmarkStart w:id="57" w:name="_Ref394447695"/>
+      <w:bookmarkStart w:id="58" w:name="_GoBack"/>
       <w:r>
         <w:rPr>
           <w:noProof/>
@@ -6173,9 +6168,9 @@
           <w:szCs w:val="24"/>
         </w:rPr>
         <w:drawing>
-          <wp:inline distT="0" distB="0" distL="0" distR="0" wp14:anchorId="4EBF0C37" wp14:editId="1B2576E4">
-            <wp:extent cx="5334000" cy="3198738"/>
-            <wp:effectExtent l="0" t="0" r="0" b="1905"/>
+          <wp:inline distT="0" distB="0" distL="0" distR="0" wp14:anchorId="4EBF0C37" wp14:editId="5F59FE0E">
+            <wp:extent cx="5141741" cy="3083442"/>
+            <wp:effectExtent l="0" t="0" r="1905" b="3175"/>
             <wp:docPr id="9" name="Picture 9" descr="cid:image034.png@01D05428.360078D0"/>
             <wp:cNvGraphicFramePr>
               <a:graphicFrameLocks xmlns:a="http://schemas.openxmlformats.org/drawingml/2006/main" noChangeAspect="1"/>
@@ -6205,7 +6200,7 @@
                   <pic:spPr bwMode="auto">
                     <a:xfrm>
                       <a:off x="0" y="0"/>
-                      <a:ext cx="5417225" cy="3248647"/>
+                      <a:ext cx="5375151" cy="3223415"/>
                     </a:xfrm>
                     <a:prstGeom prst="rect">
                       <a:avLst/>
@@ -6221,6 +6216,7 @@
           </wp:inline>
         </w:drawing>
       </w:r>
+      <w:bookmarkEnd w:id="57"/>
       <w:bookmarkEnd w:id="58"/>
     </w:p>
     <w:p>
@@ -6371,6 +6367,7 @@
         <w:spacing w:after="240"/>
       </w:pPr>
       <w:r>
+        <w:lastRenderedPageBreak/>
         <w:t xml:space="preserve">The property table, which includes property descriptions and corresponds to the UML diagram given in </w:t>
       </w:r>
       <w:r>
@@ -6501,11 +6498,6 @@
       <w:r>
         <w:t>.  Details are not provided for classes defined in non-Course of Action data models; instead, the reader is referred to the corresponding data model specification as indicated by the package prefix specified in the Type column of the table.</w:t>
       </w:r>
-    </w:p>
-    <w:p>
-      <w:pPr>
-        <w:spacing w:after="240"/>
-      </w:pPr>
     </w:p>
     <w:p>
       <w:pPr>
@@ -6530,7 +6522,6 @@
           <w:sz w:val="24"/>
           <w:szCs w:val="24"/>
         </w:rPr>
-        <w:lastRenderedPageBreak/>
         <w:t xml:space="preserve">Table </w:t>
       </w:r>
       <w:r>
@@ -7636,6 +7627,7 @@
                 <w:sz w:val="22"/>
                 <w:szCs w:val="22"/>
               </w:rPr>
+              <w:lastRenderedPageBreak/>
               <w:t>Type</w:t>
             </w:r>
           </w:p>
@@ -8721,7 +8713,6 @@
                 <w:sz w:val="22"/>
                 <w:szCs w:val="22"/>
               </w:rPr>
-              <w:lastRenderedPageBreak/>
               <w:t>Parameter_Observables</w:t>
             </w:r>
             <w:proofErr w:type="spellEnd"/>
@@ -9127,6 +9118,7 @@
                 <w:sz w:val="22"/>
                 <w:szCs w:val="22"/>
               </w:rPr>
+              <w:lastRenderedPageBreak/>
               <w:t>Impact</w:t>
             </w:r>
           </w:p>
@@ -10320,6 +10312,7 @@
                 <w:b/>
                 <w:bCs/>
               </w:rPr>
+              <w:lastRenderedPageBreak/>
               <w:t>Information_Source</w:t>
             </w:r>
             <w:proofErr w:type="spellEnd"/>
@@ -10507,17 +10500,7 @@
                 <w:sz w:val="22"/>
                 <w:szCs w:val="22"/>
               </w:rPr>
-              <w:t xml:space="preserve">related attributes, and a </w:t>
-            </w:r>
-            <w:r>
-              <w:rPr>
-                <w:rFonts w:ascii="Calibri" w:hAnsi="Calibri"/>
-                <w:color w:val="000000"/>
-                <w:sz w:val="22"/>
-                <w:szCs w:val="22"/>
-              </w:rPr>
-              <w:lastRenderedPageBreak/>
-              <w:t>list of tools used to collect the information.</w:t>
+              <w:t>related attributes, and a list of tools used to collect the information.</w:t>
             </w:r>
           </w:p>
         </w:tc>
@@ -10557,7 +10540,6 @@
                 <w:b/>
                 <w:bCs/>
               </w:rPr>
-              <w:lastRenderedPageBreak/>
               <w:t>Handling</w:t>
             </w:r>
           </w:p>
@@ -11161,7 +11143,7 @@
       </w:pPr>
       <w:bookmarkStart w:id="62" w:name="_Toc401131331"/>
       <w:bookmarkStart w:id="63" w:name="_Ref413679852"/>
-      <w:bookmarkStart w:id="64" w:name="_Toc419122198"/>
+      <w:bookmarkStart w:id="64" w:name="_Toc420659508"/>
       <w:bookmarkEnd w:id="62"/>
       <w:proofErr w:type="spellStart"/>
       <w:r>
@@ -11238,6 +11220,7 @@
     <w:p>
       <w:pPr>
         <w:pStyle w:val="Caption"/>
+        <w:keepNext/>
         <w:spacing w:after="120"/>
         <w:jc w:val="center"/>
         <w:rPr>
@@ -11254,6 +11237,7 @@
           <w:sz w:val="24"/>
           <w:szCs w:val="24"/>
         </w:rPr>
+        <w:lastRenderedPageBreak/>
         <w:t xml:space="preserve">Table </w:t>
       </w:r>
       <w:r>
@@ -11810,7 +11794,7 @@
       <w:pPr>
         <w:pStyle w:val="Heading2"/>
       </w:pPr>
-      <w:bookmarkStart w:id="66" w:name="_Toc419122199"/>
+      <w:bookmarkStart w:id="66" w:name="_Toc420659509"/>
       <w:proofErr w:type="spellStart"/>
       <w:r>
         <w:t>StructuredCOAType</w:t>
@@ -11896,7 +11880,7 @@
       <w:pPr>
         <w:pStyle w:val="Heading2"/>
       </w:pPr>
-      <w:bookmarkStart w:id="67" w:name="_Toc419122200"/>
+      <w:bookmarkStart w:id="67" w:name="_Toc420659510"/>
       <w:proofErr w:type="spellStart"/>
       <w:r>
         <w:t>ObjectiveType</w:t>
@@ -11949,7 +11933,6 @@
         <w:rPr>
           <w:noProof/>
         </w:rPr>
-        <w:lastRenderedPageBreak/>
         <w:drawing>
           <wp:inline distT="0" distB="0" distL="0" distR="0" wp14:anchorId="736DC451" wp14:editId="551143A0">
             <wp:extent cx="6858000" cy="1047750"/>
@@ -12160,6 +12143,7 @@
         <w:spacing w:after="240"/>
       </w:pPr>
       <w:r>
+        <w:lastRenderedPageBreak/>
         <w:t xml:space="preserve">The property table, which includes property descriptions and corresponds to the UML diagram given in </w:t>
       </w:r>
       <w:r>
@@ -13142,7 +13126,7 @@
       </w:pPr>
       <w:bookmarkStart w:id="71" w:name="_Ref396999734"/>
       <w:bookmarkStart w:id="72" w:name="_Ref412987094"/>
-      <w:bookmarkStart w:id="73" w:name="_Toc419122201"/>
+      <w:bookmarkStart w:id="73" w:name="_Toc420659511"/>
       <w:bookmarkEnd w:id="71"/>
       <w:proofErr w:type="spellStart"/>
       <w:r>
@@ -13249,7 +13233,6 @@
         <w:t>.</w:t>
       </w:r>
     </w:p>
-    <w:p/>
     <w:p>
       <w:pPr>
         <w:jc w:val="center"/>
@@ -14167,8 +14150,8 @@
           <w:kern w:val="36"/>
         </w:rPr>
         <w:sectPr>
-          <w:pgSz w:w="12240" w:h="15840"/>
-          <w:pgMar w:top="1440" w:right="1800" w:bottom="1440" w:left="1627" w:header="720" w:footer="720" w:gutter="0"/>
+          <w:pgSz w:w="15840" w:h="12240" w:orient="landscape"/>
+          <w:pgMar w:top="1627" w:right="1440" w:bottom="1800" w:left="1440" w:header="720" w:footer="720" w:gutter="0"/>
           <w:cols w:space="720"/>
           <w:docGrid w:linePitch="360"/>
         </w:sectPr>
@@ -14189,7 +14172,7 @@
         </w:numPr>
       </w:pPr>
       <w:bookmarkStart w:id="80" w:name="_Toc401131336"/>
-      <w:bookmarkStart w:id="81" w:name="_Toc419122202"/>
+      <w:bookmarkStart w:id="81" w:name="_Toc420659512"/>
       <w:r>
         <w:lastRenderedPageBreak/>
         <w:t>References</w:t>
@@ -14611,6 +14594,7 @@
         <w:docPartUnique/>
       </w:docPartObj>
     </w:sdtPr>
+    <w:sdtEndPr/>
     <w:sdtContent>
       <w:p>
         <w:pPr>
@@ -14635,7 +14619,7 @@
           <w:rPr>
             <w:noProof/>
           </w:rPr>
-          <w:t>15</w:t>
+          <w:t>17</w:t>
         </w:r>
         <w:r>
           <w:rPr>
@@ -14680,26 +14664,21 @@
         <w:pStyle w:val="FootnoteText"/>
         <w:rPr>
           <w:rFonts w:ascii="Calibri" w:eastAsiaTheme="minorHAnsi" w:hAnsi="Calibri"/>
+          <w:sz w:val="20"/>
         </w:rPr>
       </w:pPr>
       <w:r>
         <w:rPr>
           <w:rStyle w:val="FootnoteReference"/>
+          <w:sz w:val="20"/>
         </w:rPr>
         <w:footnoteRef/>
       </w:r>
       <w:r>
-        <w:t xml:space="preserve"> </w:t>
-      </w:r>
-      <w:r>
-        <w:rPr>
-          <w:sz w:val="22"/>
-          <w:szCs w:val="22"/>
-        </w:rPr>
-        <w:t>For detailed information see [TOU].</w:t>
-      </w:r>
-      <w:r>
-        <w:t xml:space="preserve"> </w:t>
+        <w:rPr>
+          <w:sz w:val="20"/>
+        </w:rPr>
+        <w:t xml:space="preserve"> For detailed information see [TOU]. </w:t>
       </w:r>
     </w:p>
   </w:footnote>
@@ -14707,25 +14686,22 @@
     <w:p>
       <w:pPr>
         <w:pStyle w:val="FootnoteText"/>
+        <w:rPr>
+          <w:sz w:val="20"/>
+        </w:rPr>
       </w:pPr>
       <w:r>
         <w:rPr>
           <w:rStyle w:val="FootnoteReference"/>
+          <w:sz w:val="20"/>
         </w:rPr>
         <w:footnoteRef/>
       </w:r>
       <w:r>
-        <w:t xml:space="preserve"> </w:t>
-      </w:r>
-      <w:r>
-        <w:rPr>
-          <w:sz w:val="22"/>
-          <w:szCs w:val="22"/>
-        </w:rPr>
-        <w:t>For more information about the STIX Language, please visit [STIX].</w:t>
-      </w:r>
-      <w:r>
-        <w:t xml:space="preserve"> </w:t>
+        <w:rPr>
+          <w:sz w:val="20"/>
+        </w:rPr>
+        <w:t xml:space="preserve"> For more information about the STIX Language, please visit [STIX]. </w:t>
       </w:r>
     </w:p>
   </w:footnote>
@@ -14733,45 +14709,22 @@
     <w:p>
       <w:pPr>
         <w:pStyle w:val="FootnoteText"/>
+        <w:rPr>
+          <w:sz w:val="20"/>
+        </w:rPr>
       </w:pPr>
       <w:r>
         <w:rPr>
           <w:rStyle w:val="FootnoteReference"/>
+          <w:sz w:val="20"/>
         </w:rPr>
         <w:footnoteRef/>
       </w:r>
       <w:r>
-        <w:t xml:space="preserve"> </w:t>
-      </w:r>
-      <w:r>
         <w:rPr>
           <w:sz w:val="20"/>
         </w:rPr>
-        <w:t xml:space="preserve">The </w:t>
-      </w:r>
-      <w:r>
-        <w:rPr>
-          <w:sz w:val="20"/>
-        </w:rPr>
-        <w:t>CybOX Observable data model</w:t>
-      </w:r>
-      <w:r>
-        <w:rPr>
-          <w:sz w:val="20"/>
-        </w:rPr>
-        <w:t xml:space="preserve"> is actually</w:t>
-      </w:r>
-      <w:r>
-        <w:rPr>
-          <w:sz w:val="20"/>
-        </w:rPr>
-        <w:t xml:space="preserve"> defined </w:t>
-      </w:r>
-      <w:r>
-        <w:rPr>
-          <w:sz w:val="20"/>
-        </w:rPr>
-        <w:t>in the CybOX Language, not in STIX</w:t>
+        <w:t xml:space="preserve"> The CybOX Observable data model is actually defined in the CybOX Language, not in STIX</w:t>
       </w:r>
       <w:r>
         <w:rPr>
@@ -14785,21 +14738,22 @@
     <w:p>
       <w:pPr>
         <w:pStyle w:val="FootnoteText"/>
+        <w:rPr>
+          <w:sz w:val="20"/>
+        </w:rPr>
       </w:pPr>
       <w:r>
         <w:rPr>
           <w:rStyle w:val="FootnoteReference"/>
+          <w:sz w:val="20"/>
         </w:rPr>
         <w:footnoteRef/>
       </w:r>
       <w:r>
-        <w:t xml:space="preserve"> </w:t>
-      </w:r>
-      <w:r>
         <w:rPr>
           <w:sz w:val="20"/>
         </w:rPr>
-        <w:t>CybOX specification documents will be created after STIX specification documents are completed.</w:t>
+        <w:t xml:space="preserve"> CybOX specification documents will be created after STIX specification documents are completed.</w:t>
       </w:r>
     </w:p>
   </w:footnote>
@@ -14829,7 +14783,7 @@
 
 <file path=word/numbering.xml><?xml version="1.0" encoding="utf-8"?>
 <w:numbering xmlns:wpc="http://schemas.microsoft.com/office/word/2010/wordprocessingCanvas" xmlns:mc="http://schemas.openxmlformats.org/markup-compatibility/2006" xmlns:o="urn:schemas-microsoft-com:office:office" xmlns:r="http://schemas.openxmlformats.org/officeDocument/2006/relationships" xmlns:m="http://schemas.openxmlformats.org/officeDocument/2006/math" xmlns:v="urn:schemas-microsoft-com:vml" xmlns:wp14="http://schemas.microsoft.com/office/word/2010/wordprocessingDrawing" xmlns:wp="http://schemas.openxmlformats.org/drawingml/2006/wordprocessingDrawing" xmlns:w10="urn:schemas-microsoft-com:office:word" xmlns:w="http://schemas.openxmlformats.org/wordprocessingml/2006/main" xmlns:w14="http://schemas.microsoft.com/office/word/2010/wordml" xmlns:w15="http://schemas.microsoft.com/office/word/2012/wordml" xmlns:wpg="http://schemas.microsoft.com/office/word/2010/wordprocessingGroup" xmlns:wpi="http://schemas.microsoft.com/office/word/2010/wordprocessingInk" xmlns:wne="http://schemas.microsoft.com/office/word/2006/wordml" xmlns:wps="http://schemas.microsoft.com/office/word/2010/wordprocessingShape" mc:Ignorable="w14 w15 wp14">
-  <w:abstractNum w:abstractNumId="0">
+  <w:abstractNum w:abstractNumId="0" w15:restartNumberingAfterBreak="0">
     <w:nsid w:val="04A8449D"/>
     <w:multiLevelType w:val="hybridMultilevel"/>
     <w:tmpl w:val="1DA21AF0"/>
@@ -14942,7 +14896,7 @@
       </w:rPr>
     </w:lvl>
   </w:abstractNum>
-  <w:abstractNum w:abstractNumId="1">
+  <w:abstractNum w:abstractNumId="1" w15:restartNumberingAfterBreak="0">
     <w:nsid w:val="064249A1"/>
     <w:multiLevelType w:val="hybridMultilevel"/>
     <w:tmpl w:val="B4FCD70A"/>
@@ -15031,7 +14985,7 @@
       </w:pPr>
     </w:lvl>
   </w:abstractNum>
-  <w:abstractNum w:abstractNumId="2">
+  <w:abstractNum w:abstractNumId="2" w15:restartNumberingAfterBreak="0">
     <w:nsid w:val="13DD3892"/>
     <w:multiLevelType w:val="hybridMultilevel"/>
     <w:tmpl w:val="1ABCED74"/>
@@ -15143,7 +15097,7 @@
       </w:rPr>
     </w:lvl>
   </w:abstractNum>
-  <w:abstractNum w:abstractNumId="3">
+  <w:abstractNum w:abstractNumId="3" w15:restartNumberingAfterBreak="0">
     <w:nsid w:val="15E23235"/>
     <w:multiLevelType w:val="hybridMultilevel"/>
     <w:tmpl w:val="9704FF4C"/>
@@ -15256,7 +15210,7 @@
       </w:rPr>
     </w:lvl>
   </w:abstractNum>
-  <w:abstractNum w:abstractNumId="4">
+  <w:abstractNum w:abstractNumId="4" w15:restartNumberingAfterBreak="0">
     <w:nsid w:val="15F21180"/>
     <w:multiLevelType w:val="hybridMultilevel"/>
     <w:tmpl w:val="EB0CEBF2"/>
@@ -15346,7 +15300,7 @@
       </w:pPr>
     </w:lvl>
   </w:abstractNum>
-  <w:abstractNum w:abstractNumId="5">
+  <w:abstractNum w:abstractNumId="5" w15:restartNumberingAfterBreak="0">
     <w:nsid w:val="1722180A"/>
     <w:multiLevelType w:val="hybridMultilevel"/>
     <w:tmpl w:val="C1FC5510"/>
@@ -15459,7 +15413,7 @@
       </w:rPr>
     </w:lvl>
   </w:abstractNum>
-  <w:abstractNum w:abstractNumId="6">
+  <w:abstractNum w:abstractNumId="6" w15:restartNumberingAfterBreak="0">
     <w:nsid w:val="184A080E"/>
     <w:multiLevelType w:val="hybridMultilevel"/>
     <w:tmpl w:val="9612D4DC"/>
@@ -15572,7 +15526,7 @@
       </w:rPr>
     </w:lvl>
   </w:abstractNum>
-  <w:abstractNum w:abstractNumId="7">
+  <w:abstractNum w:abstractNumId="7" w15:restartNumberingAfterBreak="0">
     <w:nsid w:val="1FAD701B"/>
     <w:multiLevelType w:val="hybridMultilevel"/>
     <w:tmpl w:val="16C624A0"/>
@@ -15658,7 +15612,7 @@
       </w:pPr>
     </w:lvl>
   </w:abstractNum>
-  <w:abstractNum w:abstractNumId="8">
+  <w:abstractNum w:abstractNumId="8" w15:restartNumberingAfterBreak="0">
     <w:nsid w:val="260A7D79"/>
     <w:multiLevelType w:val="hybridMultilevel"/>
     <w:tmpl w:val="AAD06F18"/>
@@ -15771,7 +15725,7 @@
       </w:rPr>
     </w:lvl>
   </w:abstractNum>
-  <w:abstractNum w:abstractNumId="9">
+  <w:abstractNum w:abstractNumId="9" w15:restartNumberingAfterBreak="0">
     <w:nsid w:val="2BF3570F"/>
     <w:multiLevelType w:val="multilevel"/>
     <w:tmpl w:val="D1F084B2"/>
@@ -15915,7 +15869,7 @@
       </w:rPr>
     </w:lvl>
   </w:abstractNum>
-  <w:abstractNum w:abstractNumId="10">
+  <w:abstractNum w:abstractNumId="10" w15:restartNumberingAfterBreak="0">
     <w:nsid w:val="37E207BD"/>
     <w:multiLevelType w:val="hybridMultilevel"/>
     <w:tmpl w:val="27D2FFA2"/>
@@ -16028,7 +15982,7 @@
       </w:rPr>
     </w:lvl>
   </w:abstractNum>
-  <w:abstractNum w:abstractNumId="11">
+  <w:abstractNum w:abstractNumId="11" w15:restartNumberingAfterBreak="0">
     <w:nsid w:val="388F76A4"/>
     <w:multiLevelType w:val="hybridMultilevel"/>
     <w:tmpl w:val="A7F012E8"/>
@@ -16141,7 +16095,7 @@
       </w:rPr>
     </w:lvl>
   </w:abstractNum>
-  <w:abstractNum w:abstractNumId="12">
+  <w:abstractNum w:abstractNumId="12" w15:restartNumberingAfterBreak="0">
     <w:nsid w:val="3F4B69AB"/>
     <w:multiLevelType w:val="hybridMultilevel"/>
     <w:tmpl w:val="B2ACEB94"/>
@@ -16253,7 +16207,7 @@
       </w:rPr>
     </w:lvl>
   </w:abstractNum>
-  <w:abstractNum w:abstractNumId="13">
+  <w:abstractNum w:abstractNumId="13" w15:restartNumberingAfterBreak="0">
     <w:nsid w:val="4135411B"/>
     <w:multiLevelType w:val="hybridMultilevel"/>
     <w:tmpl w:val="F072DB92"/>
@@ -16366,7 +16320,7 @@
       </w:rPr>
     </w:lvl>
   </w:abstractNum>
-  <w:abstractNum w:abstractNumId="14">
+  <w:abstractNum w:abstractNumId="14" w15:restartNumberingAfterBreak="0">
     <w:nsid w:val="4B0B356E"/>
     <w:multiLevelType w:val="multilevel"/>
     <w:tmpl w:val="1B38BA6C"/>
@@ -16511,7 +16465,7 @@
       </w:rPr>
     </w:lvl>
   </w:abstractNum>
-  <w:abstractNum w:abstractNumId="15">
+  <w:abstractNum w:abstractNumId="15" w15:restartNumberingAfterBreak="0">
     <w:nsid w:val="50395896"/>
     <w:multiLevelType w:val="hybridMultilevel"/>
     <w:tmpl w:val="5106A9E6"/>
@@ -16652,7 +16606,7 @@
       </w:rPr>
     </w:lvl>
   </w:abstractNum>
-  <w:abstractNum w:abstractNumId="16">
+  <w:abstractNum w:abstractNumId="16" w15:restartNumberingAfterBreak="0">
     <w:nsid w:val="50F17015"/>
     <w:multiLevelType w:val="hybridMultilevel"/>
     <w:tmpl w:val="2D207950"/>
@@ -16765,7 +16719,7 @@
       </w:rPr>
     </w:lvl>
   </w:abstractNum>
-  <w:abstractNum w:abstractNumId="17">
+  <w:abstractNum w:abstractNumId="17" w15:restartNumberingAfterBreak="0">
     <w:nsid w:val="51991ED2"/>
     <w:multiLevelType w:val="hybridMultilevel"/>
     <w:tmpl w:val="1CAE9098"/>
@@ -16877,7 +16831,7 @@
       </w:rPr>
     </w:lvl>
   </w:abstractNum>
-  <w:abstractNum w:abstractNumId="18">
+  <w:abstractNum w:abstractNumId="18" w15:restartNumberingAfterBreak="0">
     <w:nsid w:val="61FE0932"/>
     <w:multiLevelType w:val="hybridMultilevel"/>
     <w:tmpl w:val="044E8070"/>
@@ -16990,7 +16944,7 @@
       </w:rPr>
     </w:lvl>
   </w:abstractNum>
-  <w:abstractNum w:abstractNumId="19">
+  <w:abstractNum w:abstractNumId="19" w15:restartNumberingAfterBreak="0">
     <w:nsid w:val="636A2D0D"/>
     <w:multiLevelType w:val="hybridMultilevel"/>
     <w:tmpl w:val="FEFE1E9C"/>
@@ -17103,7 +17057,7 @@
       </w:rPr>
     </w:lvl>
   </w:abstractNum>
-  <w:abstractNum w:abstractNumId="20">
+  <w:abstractNum w:abstractNumId="20" w15:restartNumberingAfterBreak="0">
     <w:nsid w:val="6E404E6B"/>
     <w:multiLevelType w:val="hybridMultilevel"/>
     <w:tmpl w:val="F2E254A0"/>
@@ -17220,7 +17174,7 @@
       </w:pPr>
     </w:lvl>
   </w:abstractNum>
-  <w:abstractNum w:abstractNumId="21">
+  <w:abstractNum w:abstractNumId="21" w15:restartNumberingAfterBreak="0">
     <w:nsid w:val="70496598"/>
     <w:multiLevelType w:val="hybridMultilevel"/>
     <w:tmpl w:val="7B82CF1A"/>
@@ -17333,7 +17287,7 @@
       </w:rPr>
     </w:lvl>
   </w:abstractNum>
-  <w:abstractNum w:abstractNumId="22">
+  <w:abstractNum w:abstractNumId="22" w15:restartNumberingAfterBreak="0">
     <w:nsid w:val="70C515DD"/>
     <w:multiLevelType w:val="hybridMultilevel"/>
     <w:tmpl w:val="FDC63B9A"/>
@@ -17422,7 +17376,7 @@
       </w:pPr>
     </w:lvl>
   </w:abstractNum>
-  <w:abstractNum w:abstractNumId="23">
+  <w:abstractNum w:abstractNumId="23" w15:restartNumberingAfterBreak="0">
     <w:nsid w:val="78157EFD"/>
     <w:multiLevelType w:val="hybridMultilevel"/>
     <w:tmpl w:val="0FFEFEDA"/>
@@ -17535,7 +17489,7 @@
       </w:rPr>
     </w:lvl>
   </w:abstractNum>
-  <w:abstractNum w:abstractNumId="24">
+  <w:abstractNum w:abstractNumId="24" w15:restartNumberingAfterBreak="0">
     <w:nsid w:val="78577E52"/>
     <w:multiLevelType w:val="hybridMultilevel"/>
     <w:tmpl w:val="3D3A68F6"/>
@@ -17648,7 +17602,7 @@
       </w:rPr>
     </w:lvl>
   </w:abstractNum>
-  <w:abstractNum w:abstractNumId="25">
+  <w:abstractNum w:abstractNumId="25" w15:restartNumberingAfterBreak="0">
     <w:nsid w:val="7E111378"/>
     <w:multiLevelType w:val="hybridMultilevel"/>
     <w:tmpl w:val="6852A164"/>
@@ -19786,6 +19740,25 @@
 </file>
 
 <file path=customXml/item1.xml><?xml version="1.0" encoding="utf-8"?>
+<?mso-contentType ?>
+<customXsn xmlns="http://schemas.microsoft.com/office/2006/metadata/customXsn">
+  <xsnLocation/>
+  <cached>True</cached>
+  <openByDefault>True</openByDefault>
+  <xsnScope/>
+</customXsn>
+</file>
+
+<file path=customXml/item2.xml><?xml version="1.0" encoding="utf-8"?>
+<?mso-contentType ?>
+<FormTemplates xmlns="http://schemas.microsoft.com/sharepoint/v3/contenttype/forms">
+  <Display>DocumentLibraryForm</Display>
+  <Edit>DocumentLibraryForm</Edit>
+  <New>DocumentLibraryForm</New>
+</FormTemplates>
+</file>
+
+<file path=customXml/item3.xml><?xml version="1.0" encoding="utf-8"?>
 <ct:contentTypeSchema xmlns:ct="http://schemas.microsoft.com/office/2006/metadata/contentType" xmlns:ma="http://schemas.microsoft.com/office/2006/metadata/properties/metaAttributes" ct:_="" ma:_="" ma:contentTypeName="MITRE Work" ma:contentTypeID="0x010100823A99C636F7423283FB0D200866C61300CC7BD67365BE2C42A4096DAE1DC10F06" ma:contentTypeVersion="3" ma:contentTypeDescription="Materials and documents that contain MITRE authored content and other content directly attributable to MITRE and its work" ma:contentTypeScope="" ma:versionID="085ad2ce3a226fddc0329540bbfa6f64">
   <xsd:schema xmlns:xsd="http://www.w3.org/2001/XMLSchema" xmlns:xs="http://www.w3.org/2001/XMLSchema" xmlns:p="http://schemas.microsoft.com/office/2006/metadata/properties" xmlns:ns1="http://schemas.microsoft.com/sharepoint/v3" xmlns:ns2="http://schemas.microsoft.com/sharepoint/v3/fields" xmlns:ns3="4d08c891-aa85-4e91-a798-dce01d66b851" targetNamespace="http://schemas.microsoft.com/office/2006/metadata/properties" ma:root="true" ma:fieldsID="12a853ef9e543adebd21901f9cb1f667" ns1:_="" ns2:_="" ns3:_="">
     <xsd:import namespace="http://schemas.microsoft.com/sharepoint/v3"/>
@@ -19965,25 +19938,6 @@
 </ct:contentTypeSchema>
 </file>
 
-<file path=customXml/item2.xml><?xml version="1.0" encoding="utf-8"?>
-<?mso-contentType ?>
-<FormTemplates xmlns="http://schemas.microsoft.com/sharepoint/v3/contenttype/forms">
-  <Display>DocumentLibraryForm</Display>
-  <Edit>DocumentLibraryForm</Edit>
-  <New>DocumentLibraryForm</New>
-</FormTemplates>
-</file>
-
-<file path=customXml/item3.xml><?xml version="1.0" encoding="utf-8"?>
-<?mso-contentType ?>
-<customXsn xmlns="http://schemas.microsoft.com/office/2006/metadata/customXsn">
-  <xsnLocation/>
-  <cached>True</cached>
-  <openByDefault>True</openByDefault>
-  <xsnScope/>
-</customXsn>
-</file>
-
 <file path=customXml/item4.xml><?xml version="1.0" encoding="utf-8"?>
 <p:properties xmlns:p="http://schemas.microsoft.com/office/2006/metadata/properties" xmlns:xsi="http://www.w3.org/2001/XMLSchema-instance" xmlns:pc="http://schemas.microsoft.com/office/infopath/2007/PartnerControls">
   <documentManagement>
@@ -20000,6 +19954,22 @@
 </file>
 
 <file path=customXml/itemProps1.xml><?xml version="1.0" encoding="utf-8"?>
+<ds:datastoreItem xmlns:ds="http://schemas.openxmlformats.org/officeDocument/2006/customXml" ds:itemID="{663F1A4D-610A-45D9-ACAB-423BFE4ED320}">
+  <ds:schemaRefs>
+    <ds:schemaRef ds:uri="http://schemas.microsoft.com/office/2006/metadata/customXsn"/>
+  </ds:schemaRefs>
+</ds:datastoreItem>
+</file>
+
+<file path=customXml/itemProps2.xml><?xml version="1.0" encoding="utf-8"?>
+<ds:datastoreItem xmlns:ds="http://schemas.openxmlformats.org/officeDocument/2006/customXml" ds:itemID="{A8719A14-A1CE-4887-98C7-6853CFAD0408}">
+  <ds:schemaRefs>
+    <ds:schemaRef ds:uri="http://schemas.microsoft.com/sharepoint/v3/contenttype/forms"/>
+  </ds:schemaRefs>
+</ds:datastoreItem>
+</file>
+
+<file path=customXml/itemProps3.xml><?xml version="1.0" encoding="utf-8"?>
 <ds:datastoreItem xmlns:ds="http://schemas.openxmlformats.org/officeDocument/2006/customXml" ds:itemID="{B0D2CDD9-251B-4223-9626-7C6E3D9C606B}">
   <ds:schemaRefs>
     <ds:schemaRef ds:uri="http://schemas.microsoft.com/office/2006/metadata/contentType"/>
@@ -20019,22 +19989,6 @@
 </ds:datastoreItem>
 </file>
 
-<file path=customXml/itemProps2.xml><?xml version="1.0" encoding="utf-8"?>
-<ds:datastoreItem xmlns:ds="http://schemas.openxmlformats.org/officeDocument/2006/customXml" ds:itemID="{A8719A14-A1CE-4887-98C7-6853CFAD0408}">
-  <ds:schemaRefs>
-    <ds:schemaRef ds:uri="http://schemas.microsoft.com/sharepoint/v3/contenttype/forms"/>
-  </ds:schemaRefs>
-</ds:datastoreItem>
-</file>
-
-<file path=customXml/itemProps3.xml><?xml version="1.0" encoding="utf-8"?>
-<ds:datastoreItem xmlns:ds="http://schemas.openxmlformats.org/officeDocument/2006/customXml" ds:itemID="{663F1A4D-610A-45D9-ACAB-423BFE4ED320}">
-  <ds:schemaRefs>
-    <ds:schemaRef ds:uri="http://schemas.microsoft.com/office/2006/metadata/customXsn"/>
-  </ds:schemaRefs>
-</ds:datastoreItem>
-</file>
-
 <file path=customXml/itemProps4.xml><?xml version="1.0" encoding="utf-8"?>
 <ds:datastoreItem xmlns:ds="http://schemas.openxmlformats.org/officeDocument/2006/customXml" ds:itemID="{788D4195-E13B-4263-A9D0-D1D9CC9B4524}">
   <ds:schemaRefs>
@@ -20048,7 +20002,7 @@
 </file>
 
 <file path=customXml/itemProps5.xml><?xml version="1.0" encoding="utf-8"?>
-<ds:datastoreItem xmlns:ds="http://schemas.openxmlformats.org/officeDocument/2006/customXml" ds:itemID="{BF5A2423-081A-4CC9-84D7-174CB42A0058}">
+<ds:datastoreItem xmlns:ds="http://schemas.openxmlformats.org/officeDocument/2006/customXml" ds:itemID="{A902512E-084A-401E-BBF1-7A87AA373D4C}">
   <ds:schemaRefs>
     <ds:schemaRef ds:uri="http://schemas.openxmlformats.org/officeDocument/2006/bibliography"/>
   </ds:schemaRefs>

</xml_diff>

<commit_message>
added Common and Data Markings specs added .uml versions of UML model
</commit_message>
<xml_diff>
--- a/documents/STIX_COA_Draft.docx
+++ b/documents/STIX_COA_Draft.docx
@@ -2004,7 +2004,15 @@
         <w:t>TM</w:t>
       </w:r>
       <w:r>
-        <w:t>) framework defines eight component data models:  Observable</w:t>
+        <w:t xml:space="preserve">) framework defines eight </w:t>
+      </w:r>
+      <w:r>
+        <w:t xml:space="preserve">top-level </w:t>
+      </w:r>
+      <w:bookmarkStart w:id="4" w:name="_GoBack"/>
+      <w:bookmarkEnd w:id="4"/>
+      <w:r>
+        <w:t>component data models:  Observable</w:t>
       </w:r>
       <w:r>
         <w:rPr>
@@ -2126,13 +2134,13 @@
       <w:pPr>
         <w:spacing w:before="100" w:beforeAutospacing="1" w:after="240"/>
       </w:pPr>
-      <w:bookmarkStart w:id="4" w:name="_Ref394327838"/>
-      <w:bookmarkStart w:id="5" w:name="_Toc401131317"/>
-      <w:bookmarkEnd w:id="4"/>
+      <w:bookmarkStart w:id="5" w:name="_Ref394327838"/>
+      <w:bookmarkStart w:id="6" w:name="_Toc401131317"/>
+      <w:bookmarkEnd w:id="5"/>
       <w:r>
         <w:t xml:space="preserve">In Section </w:t>
       </w:r>
-      <w:bookmarkEnd w:id="5"/>
+      <w:bookmarkEnd w:id="6"/>
       <w:r>
         <w:rPr>
           <w:b/>
@@ -2246,13 +2254,13 @@
       <w:pPr>
         <w:pStyle w:val="Heading2"/>
       </w:pPr>
-      <w:bookmarkStart w:id="6" w:name="_Ref412984547"/>
-      <w:bookmarkStart w:id="7" w:name="_Toc420659497"/>
+      <w:bookmarkStart w:id="7" w:name="_Ref412984547"/>
+      <w:bookmarkStart w:id="8" w:name="_Toc420659497"/>
       <w:r>
         <w:t>STIX Specification Documents</w:t>
       </w:r>
-      <w:bookmarkEnd w:id="6"/>
       <w:bookmarkEnd w:id="7"/>
+      <w:bookmarkEnd w:id="8"/>
     </w:p>
     <w:p>
       <w:pPr>
@@ -2498,10 +2506,10 @@
           <w:szCs w:val="24"/>
         </w:rPr>
       </w:pPr>
-      <w:bookmarkStart w:id="8" w:name="_Ref390077491"/>
-      <w:bookmarkStart w:id="9" w:name="_Ref413693367"/>
-      <w:bookmarkStart w:id="10" w:name="_Ref389819936"/>
-      <w:bookmarkEnd w:id="8"/>
+      <w:bookmarkStart w:id="9" w:name="_Ref390077491"/>
+      <w:bookmarkStart w:id="10" w:name="_Ref413693367"/>
+      <w:bookmarkStart w:id="11" w:name="_Ref389819936"/>
+      <w:bookmarkEnd w:id="9"/>
       <w:r>
         <w:rPr>
           <w:color w:val="auto"/>
@@ -2600,7 +2608,7 @@
         </w:rPr>
         <w:fldChar w:fldCharType="end"/>
       </w:r>
-      <w:bookmarkEnd w:id="9"/>
+      <w:bookmarkEnd w:id="10"/>
       <w:r>
         <w:rPr>
           <w:b w:val="0"/>
@@ -2610,7 +2618,7 @@
         </w:rPr>
         <w:t>.</w:t>
       </w:r>
-      <w:bookmarkEnd w:id="10"/>
+      <w:bookmarkEnd w:id="11"/>
       <w:r>
         <w:rPr>
           <w:color w:val="auto"/>
@@ -2675,33 +2683,33 @@
           <w:lang w:val="en"/>
         </w:rPr>
       </w:pPr>
-      <w:bookmarkStart w:id="11" w:name="_Ref413676906"/>
-      <w:bookmarkStart w:id="12" w:name="_Toc420659498"/>
+      <w:bookmarkStart w:id="12" w:name="_Ref413676906"/>
+      <w:bookmarkStart w:id="13" w:name="_Toc420659498"/>
       <w:r>
         <w:rPr>
           <w:lang w:val="en"/>
         </w:rPr>
         <w:t>Document Conventions</w:t>
       </w:r>
-      <w:bookmarkEnd w:id="11"/>
       <w:bookmarkEnd w:id="12"/>
+      <w:bookmarkEnd w:id="13"/>
     </w:p>
     <w:p>
       <w:pPr>
         <w:spacing w:after="240"/>
       </w:pPr>
-      <w:bookmarkStart w:id="13" w:name="_Ref388860303"/>
-      <w:bookmarkStart w:id="14" w:name="_Toc389570601"/>
-      <w:bookmarkStart w:id="15" w:name="_Toc389581071"/>
-      <w:bookmarkStart w:id="16" w:name="_Ref397935245"/>
-      <w:bookmarkStart w:id="17" w:name="_Toc401131325"/>
-      <w:bookmarkStart w:id="18" w:name="_Ref394437867"/>
-      <w:bookmarkEnd w:id="13"/>
+      <w:bookmarkStart w:id="14" w:name="_Ref388860303"/>
+      <w:bookmarkStart w:id="15" w:name="_Toc389570601"/>
+      <w:bookmarkStart w:id="16" w:name="_Toc389581071"/>
+      <w:bookmarkStart w:id="17" w:name="_Ref397935245"/>
+      <w:bookmarkStart w:id="18" w:name="_Toc401131325"/>
+      <w:bookmarkStart w:id="19" w:name="_Ref394437867"/>
       <w:bookmarkEnd w:id="14"/>
       <w:bookmarkEnd w:id="15"/>
       <w:bookmarkEnd w:id="16"/>
       <w:bookmarkEnd w:id="17"/>
       <w:bookmarkEnd w:id="18"/>
+      <w:bookmarkEnd w:id="19"/>
       <w:r>
         <w:t>The following conventions are used in this document.</w:t>
       </w:r>
@@ -2713,24 +2721,24 @@
           <w:rFonts w:eastAsiaTheme="minorHAnsi"/>
         </w:rPr>
       </w:pPr>
-      <w:bookmarkStart w:id="19" w:name="_Toc420659499"/>
+      <w:bookmarkStart w:id="20" w:name="_Toc420659499"/>
       <w:r>
         <w:rPr>
           <w:rFonts w:eastAsiaTheme="minorHAnsi"/>
         </w:rPr>
         <w:t>Keywords</w:t>
       </w:r>
-      <w:bookmarkEnd w:id="19"/>
+      <w:bookmarkEnd w:id="20"/>
     </w:p>
     <w:p>
       <w:pPr>
         <w:pStyle w:val="Default"/>
         <w:spacing w:after="240"/>
       </w:pPr>
-      <w:bookmarkStart w:id="20" w:name="_Toc389570602"/>
-      <w:bookmarkStart w:id="21" w:name="_Toc389581072"/>
-      <w:bookmarkEnd w:id="20"/>
+      <w:bookmarkStart w:id="21" w:name="_Toc389570602"/>
+      <w:bookmarkStart w:id="22" w:name="_Toc389581072"/>
       <w:bookmarkEnd w:id="21"/>
+      <w:bookmarkEnd w:id="22"/>
       <w:r>
         <w:t xml:space="preserve">The key words "MUST", "MUST NOT", "REQUIRED", "SHALL", "SHALL NOT", "SHOULD", "SHOULD NOT", "RECOMMENDED", "MAY", and "OPTIONAL" in this document are to be interpreted as described in </w:t>
       </w:r>
@@ -2752,14 +2760,14 @@
           <w:rFonts w:eastAsiaTheme="minorHAnsi"/>
         </w:rPr>
       </w:pPr>
-      <w:bookmarkStart w:id="22" w:name="_Toc420659500"/>
+      <w:bookmarkStart w:id="23" w:name="_Toc420659500"/>
       <w:r>
         <w:rPr>
           <w:rFonts w:eastAsiaTheme="minorHAnsi"/>
         </w:rPr>
         <w:t>Fonts</w:t>
       </w:r>
-      <w:bookmarkEnd w:id="22"/>
+      <w:bookmarkEnd w:id="23"/>
     </w:p>
     <w:p>
       <w:pPr>
@@ -2769,10 +2777,10 @@
           <w:szCs w:val="22"/>
         </w:rPr>
       </w:pPr>
-      <w:bookmarkStart w:id="23" w:name="_Toc389570603"/>
-      <w:bookmarkStart w:id="24" w:name="_Toc389581073"/>
-      <w:bookmarkEnd w:id="23"/>
+      <w:bookmarkStart w:id="24" w:name="_Toc389570603"/>
+      <w:bookmarkStart w:id="25" w:name="_Toc389581073"/>
       <w:bookmarkEnd w:id="24"/>
+      <w:bookmarkEnd w:id="25"/>
       <w:r>
         <w:rPr>
           <w:szCs w:val="22"/>
@@ -3215,13 +3223,13 @@
       <w:pPr>
         <w:pStyle w:val="Heading3"/>
       </w:pPr>
-      <w:bookmarkStart w:id="25" w:name="_Ref413676876"/>
-      <w:bookmarkStart w:id="26" w:name="_Toc420659501"/>
+      <w:bookmarkStart w:id="26" w:name="_Ref413676876"/>
+      <w:bookmarkStart w:id="27" w:name="_Toc420659501"/>
       <w:r>
         <w:t>UML Package References</w:t>
       </w:r>
-      <w:bookmarkEnd w:id="25"/>
       <w:bookmarkEnd w:id="26"/>
+      <w:bookmarkEnd w:id="27"/>
     </w:p>
     <w:p>
       <w:pPr>
@@ -3230,15 +3238,15 @@
           <w:rFonts w:eastAsiaTheme="minorHAnsi"/>
         </w:rPr>
       </w:pPr>
-      <w:bookmarkStart w:id="27" w:name="_Ref394486021"/>
-      <w:bookmarkStart w:id="28" w:name="_Toc389570605"/>
-      <w:bookmarkStart w:id="29" w:name="_Toc389581075"/>
-      <w:bookmarkEnd w:id="27"/>
+      <w:bookmarkStart w:id="28" w:name="_Ref394486021"/>
+      <w:bookmarkStart w:id="29" w:name="_Toc389570605"/>
+      <w:bookmarkStart w:id="30" w:name="_Toc389581075"/>
       <w:bookmarkEnd w:id="28"/>
+      <w:bookmarkEnd w:id="29"/>
       <w:r>
         <w:t xml:space="preserve">Each STIX data model is captured in a different UML package (e.g., Core package, Campaign package, etc.) where the packages together compose the full STIX UML model.  To refer to a particular class of a specific package, we use the format </w:t>
       </w:r>
-      <w:bookmarkEnd w:id="29"/>
+      <w:bookmarkEnd w:id="30"/>
       <w:proofErr w:type="spellStart"/>
       <w:r>
         <w:rPr>
@@ -3346,52 +3354,52 @@
       <w:pPr>
         <w:pStyle w:val="Heading3"/>
       </w:pPr>
-      <w:bookmarkStart w:id="30" w:name="_Toc420659502"/>
+      <w:bookmarkStart w:id="31" w:name="_Toc420659502"/>
       <w:r>
         <w:t>UML Diagrams</w:t>
-      </w:r>
-      <w:bookmarkEnd w:id="30"/>
-    </w:p>
-    <w:p>
-      <w:pPr>
-        <w:spacing w:after="240"/>
-        <w:rPr>
-          <w:rFonts w:eastAsiaTheme="minorHAnsi"/>
-        </w:rPr>
-      </w:pPr>
-      <w:bookmarkStart w:id="31" w:name="_Toc398719452"/>
-      <w:r>
-        <w:t xml:space="preserve">This specification makes use of UML diagrams to visually depict relationships between STIX Language constructs. Note that the diagrams have been extracted directly from the full UML model for STIX; they have not been constructed purely for inclusion in the specification documents.  Typically, diagrams are included for the primary class of a data model, and for any other class where the visualization of its relationships between other classes would be useful.  This implies that there will be very few diagrams for classes whose only properties are either a data type or a class from the STIX Common data model.  </w:t>
-      </w:r>
-      <w:r>
-        <w:t>Other diagrams that are included correspond to classes that specialize a superclass and abstract or generalized classes that are extended by one or more subclasses</w:t>
-      </w:r>
-      <w:r>
-        <w:t>.</w:t>
       </w:r>
       <w:bookmarkEnd w:id="31"/>
     </w:p>
     <w:p>
       <w:pPr>
         <w:spacing w:after="240"/>
-      </w:pPr>
-      <w:r>
-        <w:t xml:space="preserve">In UML diagrams, classes are often presented with their attributes elided, to avoid clutter.  The fully described class can usually be found in a related diagram.  </w:t>
-      </w:r>
-      <w:r>
-        <w:t>A class presented with an empty section at the bottom of the icon indicates that there are no attributes other than those that are visualized using associations.</w:t>
-      </w:r>
+        <w:rPr>
+          <w:rFonts w:eastAsiaTheme="minorHAnsi"/>
+        </w:rPr>
+      </w:pPr>
+      <w:bookmarkStart w:id="32" w:name="_Toc398719452"/>
+      <w:r>
+        <w:t xml:space="preserve">This specification makes use of UML diagrams to visually depict relationships between STIX Language constructs. Note that the diagrams have been extracted directly from the full UML model for STIX; they have not been constructed purely for inclusion in the specification documents.  Typically, diagrams are included for the primary class of a data model, and for any other class where the visualization of its relationships between other classes would be useful.  This implies that there will be very few diagrams for classes whose only properties are either a data type or a class from the STIX Common data model.  </w:t>
+      </w:r>
+      <w:r>
+        <w:t>Other diagrams that are included correspond to classes that specialize a superclass and abstract or generalized classes that are extended by one or more subclasses</w:t>
+      </w:r>
+      <w:r>
+        <w:t>.</w:t>
+      </w:r>
+      <w:bookmarkEnd w:id="32"/>
     </w:p>
     <w:p>
       <w:pPr>
-        <w:pStyle w:val="Heading4"/>
-      </w:pPr>
-      <w:r>
-        <w:t>Class Properties</w:t>
+        <w:spacing w:after="240"/>
+      </w:pPr>
+      <w:r>
+        <w:t xml:space="preserve">In UML diagrams, classes are often presented with their attributes elided, to avoid clutter.  The fully described class can usually be found in a related diagram.  </w:t>
+      </w:r>
+      <w:r>
+        <w:t>A class presented with an empty section at the bottom of the icon indicates that there are no attributes other than those that are visualized using associations.</w:t>
       </w:r>
     </w:p>
     <w:p>
       <w:pPr>
+        <w:pStyle w:val="Heading4"/>
+      </w:pPr>
+      <w:r>
+        <w:t>Class Properties</w:t>
+      </w:r>
+    </w:p>
+    <w:p>
+      <w:pPr>
         <w:spacing w:after="240"/>
       </w:pPr>
       <w:r>
@@ -3423,8 +3431,8 @@
           <w:rFonts w:eastAsiaTheme="minorHAnsi"/>
         </w:rPr>
       </w:pPr>
-      <w:bookmarkStart w:id="32" w:name="_Toc398719453"/>
-      <w:bookmarkEnd w:id="32"/>
+      <w:bookmarkStart w:id="33" w:name="_Toc398719453"/>
+      <w:bookmarkEnd w:id="33"/>
       <w:r>
         <w:t xml:space="preserve">Diagram icons are used in a UML diagram to indicate whether a shape is a class, enumeration, or a data type, and decorative icons are used to indicate whether an element is an attribute of a class or an enumeration literal. In addition, two different arrow styles indicate either a directed association relationship (regular arrowhead) or a generalization relationship (triangle-shaped arrowhead).  The icons and arrow styles we use are shown and described in </w:t>
       </w:r>
@@ -3476,8 +3484,8 @@
           <w:szCs w:val="24"/>
         </w:rPr>
       </w:pPr>
-      <w:bookmarkStart w:id="33" w:name="_Ref413693211"/>
-      <w:bookmarkStart w:id="34" w:name="_Ref397637630"/>
+      <w:bookmarkStart w:id="34" w:name="_Ref413693211"/>
+      <w:bookmarkStart w:id="35" w:name="_Ref397637630"/>
       <w:r>
         <w:rPr>
           <w:color w:val="auto"/>
@@ -3576,7 +3584,7 @@
         </w:rPr>
         <w:fldChar w:fldCharType="end"/>
       </w:r>
-      <w:bookmarkEnd w:id="33"/>
+      <w:bookmarkEnd w:id="34"/>
       <w:r>
         <w:rPr>
           <w:color w:val="auto"/>
@@ -3585,7 +3593,7 @@
         </w:rPr>
         <w:t>.</w:t>
       </w:r>
-      <w:bookmarkEnd w:id="34"/>
+      <w:bookmarkEnd w:id="35"/>
       <w:r>
         <w:rPr>
           <w:color w:val="auto"/>
@@ -4556,11 +4564,11 @@
       <w:pPr>
         <w:pStyle w:val="Heading4"/>
       </w:pPr>
-      <w:bookmarkStart w:id="35" w:name="_Ref413676059"/>
+      <w:bookmarkStart w:id="36" w:name="_Ref413676059"/>
       <w:r>
         <w:t>Color Coding</w:t>
       </w:r>
-      <w:bookmarkEnd w:id="35"/>
+      <w:bookmarkEnd w:id="36"/>
     </w:p>
     <w:p>
       <w:pPr>
@@ -4677,8 +4685,8 @@
           <w:szCs w:val="24"/>
         </w:rPr>
       </w:pPr>
-      <w:bookmarkStart w:id="36" w:name="_Ref413693162"/>
-      <w:bookmarkStart w:id="37" w:name="_Ref397676401"/>
+      <w:bookmarkStart w:id="37" w:name="_Ref413693162"/>
+      <w:bookmarkStart w:id="38" w:name="_Ref397676401"/>
       <w:r>
         <w:rPr>
           <w:color w:val="auto"/>
@@ -4777,7 +4785,7 @@
         </w:rPr>
         <w:fldChar w:fldCharType="end"/>
       </w:r>
-      <w:bookmarkEnd w:id="36"/>
+      <w:bookmarkEnd w:id="37"/>
       <w:r>
         <w:rPr>
           <w:b w:val="0"/>
@@ -4787,7 +4795,7 @@
         </w:rPr>
         <w:t xml:space="preserve">. </w:t>
       </w:r>
-      <w:bookmarkEnd w:id="37"/>
+      <w:bookmarkEnd w:id="38"/>
       <w:r>
         <w:rPr>
           <w:color w:val="auto"/>
@@ -4811,167 +4819,14 @@
       <w:pPr>
         <w:pStyle w:val="Heading3"/>
       </w:pPr>
-      <w:bookmarkStart w:id="38" w:name="_Ref391367621"/>
-      <w:bookmarkStart w:id="39" w:name="_Ref389860108"/>
-      <w:bookmarkStart w:id="40" w:name="_Toc420659503"/>
-      <w:bookmarkEnd w:id="38"/>
+      <w:bookmarkStart w:id="39" w:name="_Ref391367621"/>
+      <w:bookmarkStart w:id="40" w:name="_Ref389860108"/>
+      <w:bookmarkStart w:id="41" w:name="_Toc420659503"/>
       <w:bookmarkEnd w:id="39"/>
+      <w:bookmarkEnd w:id="40"/>
       <w:r>
         <w:lastRenderedPageBreak/>
         <w:t>Property Table Notation</w:t>
-      </w:r>
-      <w:bookmarkEnd w:id="40"/>
-    </w:p>
-    <w:p>
-      <w:pPr>
-        <w:spacing w:after="240"/>
-        <w:rPr>
-          <w:rFonts w:eastAsiaTheme="minorHAnsi"/>
-        </w:rPr>
-      </w:pPr>
-      <w:r>
-        <w:t xml:space="preserve">Throughout Section 2.2, tables are used to describe the properties of each data model class. Each property table consists of a column of names to identify the property, a type column to reflect the datatype of the property, a multiplicity column to reflect the allowed number of occurrences of the property, and a description column that describes the property.  Package prefixes are provided for classes outside of the </w:t>
-      </w:r>
-      <w:r>
-        <w:t xml:space="preserve">Course of Action </w:t>
-      </w:r>
-      <w:r>
-        <w:t xml:space="preserve">data model (see Section </w:t>
-      </w:r>
-      <w:r>
-        <w:fldChar w:fldCharType="begin"/>
-      </w:r>
-      <w:r>
-        <w:instrText xml:space="preserve"> REF _Ref413676876 \r \h </w:instrText>
-      </w:r>
-      <w:r>
-        <w:fldChar w:fldCharType="separate"/>
-      </w:r>
-      <w:r>
-        <w:t>1.2.3</w:t>
-      </w:r>
-      <w:r>
-        <w:fldChar w:fldCharType="end"/>
-      </w:r>
-      <w:r>
-        <w:t xml:space="preserve">).  </w:t>
-      </w:r>
-    </w:p>
-    <w:p>
-      <w:pPr>
-        <w:spacing w:after="240"/>
-      </w:pPr>
-      <w:r>
-        <w:t xml:space="preserve">Note that if a class is a specialization of a superclass, only the properties that constitute the specialization are shown in the property table (i.e., properties of the superclass will not be shown).  However, details of the superclass may be shown in the UML diagram.    </w:t>
-      </w:r>
-    </w:p>
-    <w:p>
-      <w:pPr>
-        <w:spacing w:after="240"/>
-      </w:pPr>
-      <w:r>
-        <w:t xml:space="preserve">In addition, properties that are part of a “choice” relationship (e.g., Prop1 OR Prop2 is used but not both) will be denoted by a unique letter subscript (e.g., </w:t>
-      </w:r>
-      <w:proofErr w:type="spellStart"/>
-      <w:r>
-        <w:t>API_Call</w:t>
-      </w:r>
-      <w:r>
-        <w:rPr>
-          <w:vertAlign w:val="subscript"/>
-        </w:rPr>
-        <w:t>A</w:t>
-      </w:r>
-      <w:proofErr w:type="spellEnd"/>
-      <w:r>
-        <w:t xml:space="preserve">, </w:t>
-      </w:r>
-      <w:proofErr w:type="spellStart"/>
-      <w:r>
-        <w:t>Code</w:t>
-      </w:r>
-      <w:r>
-        <w:rPr>
-          <w:vertAlign w:val="subscript"/>
-        </w:rPr>
-        <w:t>B</w:t>
-      </w:r>
-      <w:proofErr w:type="spellEnd"/>
-      <w:r>
-        <w:t xml:space="preserve">) and single logic expression in the Multiplicity column.  For example, if there is a choice of property </w:t>
-      </w:r>
-      <w:proofErr w:type="spellStart"/>
-      <w:r>
-        <w:rPr>
-          <w:rFonts w:ascii="Courier New" w:hAnsi="Courier New" w:cs="Courier New"/>
-        </w:rPr>
-        <w:t>API_Call</w:t>
-      </w:r>
-      <w:r>
-        <w:rPr>
-          <w:rFonts w:ascii="Courier New" w:hAnsi="Courier New" w:cs="Courier New"/>
-          <w:vertAlign w:val="subscript"/>
-        </w:rPr>
-        <w:t>A</w:t>
-      </w:r>
-      <w:proofErr w:type="spellEnd"/>
-      <w:r>
-        <w:t xml:space="preserve"> and </w:t>
-      </w:r>
-      <w:proofErr w:type="spellStart"/>
-      <w:r>
-        <w:rPr>
-          <w:rFonts w:ascii="Courier New" w:hAnsi="Courier New" w:cs="Courier New"/>
-        </w:rPr>
-        <w:t>Code</w:t>
-      </w:r>
-      <w:r>
-        <w:rPr>
-          <w:rFonts w:ascii="Courier New" w:hAnsi="Courier New" w:cs="Courier New"/>
-          <w:vertAlign w:val="subscript"/>
-        </w:rPr>
-        <w:t>B</w:t>
-      </w:r>
-      <w:proofErr w:type="spellEnd"/>
-      <w:r>
-        <w:t>, the expression “</w:t>
-      </w:r>
-      <w:proofErr w:type="gramStart"/>
-      <w:r>
-        <w:t>A(</w:t>
-      </w:r>
-      <w:proofErr w:type="gramEnd"/>
-      <w:r>
-        <w:t xml:space="preserve">1)|B(0..1)” will indicate that the </w:t>
-      </w:r>
-      <w:proofErr w:type="spellStart"/>
-      <w:r>
-        <w:rPr>
-          <w:rFonts w:ascii="Courier New" w:hAnsi="Courier New" w:cs="Courier New"/>
-        </w:rPr>
-        <w:t>API_Call</w:t>
-      </w:r>
-      <w:proofErr w:type="spellEnd"/>
-      <w:r>
-        <w:t xml:space="preserve"> property can be chosen with multiplicity 1 or the </w:t>
-      </w:r>
-      <w:r>
-        <w:rPr>
-          <w:rFonts w:ascii="Courier New" w:hAnsi="Courier New" w:cs="Courier New"/>
-        </w:rPr>
-        <w:t>Code</w:t>
-      </w:r>
-      <w:r>
-        <w:t xml:space="preserve"> property can be chosen with multiplicity 0 or 1.</w:t>
-      </w:r>
-    </w:p>
-    <w:p>
-      <w:pPr>
-        <w:pStyle w:val="Heading3"/>
-      </w:pPr>
-      <w:bookmarkStart w:id="41" w:name="_Toc420659504"/>
-      <w:r>
-        <w:t>Property and Class Descriptions</w:t>
       </w:r>
       <w:bookmarkEnd w:id="41"/>
     </w:p>
@@ -4982,8 +4837,161 @@
           <w:rFonts w:eastAsiaTheme="minorHAnsi"/>
         </w:rPr>
       </w:pPr>
-      <w:bookmarkStart w:id="42" w:name="_Toc412205415"/>
+      <w:r>
+        <w:t xml:space="preserve">Throughout Section 2.2, tables are used to describe the properties of each data model class. Each property table consists of a column of names to identify the property, a type column to reflect the datatype of the property, a multiplicity column to reflect the allowed number of occurrences of the property, and a description column that describes the property.  Package prefixes are provided for classes outside of the </w:t>
+      </w:r>
+      <w:r>
+        <w:t xml:space="preserve">Course of Action </w:t>
+      </w:r>
+      <w:r>
+        <w:t xml:space="preserve">data model (see Section </w:t>
+      </w:r>
+      <w:r>
+        <w:fldChar w:fldCharType="begin"/>
+      </w:r>
+      <w:r>
+        <w:instrText xml:space="preserve"> REF _Ref413676876 \r \h </w:instrText>
+      </w:r>
+      <w:r>
+        <w:fldChar w:fldCharType="separate"/>
+      </w:r>
+      <w:r>
+        <w:t>1.2.3</w:t>
+      </w:r>
+      <w:r>
+        <w:fldChar w:fldCharType="end"/>
+      </w:r>
+      <w:r>
+        <w:t xml:space="preserve">).  </w:t>
+      </w:r>
+    </w:p>
+    <w:p>
+      <w:pPr>
+        <w:spacing w:after="240"/>
+      </w:pPr>
+      <w:r>
+        <w:t xml:space="preserve">Note that if a class is a specialization of a superclass, only the properties that constitute the specialization are shown in the property table (i.e., properties of the superclass will not be shown).  However, details of the superclass may be shown in the UML diagram.    </w:t>
+      </w:r>
+    </w:p>
+    <w:p>
+      <w:pPr>
+        <w:spacing w:after="240"/>
+      </w:pPr>
+      <w:r>
+        <w:t xml:space="preserve">In addition, properties that are part of a “choice” relationship (e.g., Prop1 OR Prop2 is used but not both) will be denoted by a unique letter subscript (e.g., </w:t>
+      </w:r>
+      <w:proofErr w:type="spellStart"/>
+      <w:r>
+        <w:t>API_Call</w:t>
+      </w:r>
+      <w:r>
+        <w:rPr>
+          <w:vertAlign w:val="subscript"/>
+        </w:rPr>
+        <w:t>A</w:t>
+      </w:r>
+      <w:proofErr w:type="spellEnd"/>
+      <w:r>
+        <w:t xml:space="preserve">, </w:t>
+      </w:r>
+      <w:proofErr w:type="spellStart"/>
+      <w:r>
+        <w:t>Code</w:t>
+      </w:r>
+      <w:r>
+        <w:rPr>
+          <w:vertAlign w:val="subscript"/>
+        </w:rPr>
+        <w:t>B</w:t>
+      </w:r>
+      <w:proofErr w:type="spellEnd"/>
+      <w:r>
+        <w:t xml:space="preserve">) and single logic expression in the Multiplicity column.  For example, if there is a choice of property </w:t>
+      </w:r>
+      <w:proofErr w:type="spellStart"/>
+      <w:r>
+        <w:rPr>
+          <w:rFonts w:ascii="Courier New" w:hAnsi="Courier New" w:cs="Courier New"/>
+        </w:rPr>
+        <w:t>API_Call</w:t>
+      </w:r>
+      <w:r>
+        <w:rPr>
+          <w:rFonts w:ascii="Courier New" w:hAnsi="Courier New" w:cs="Courier New"/>
+          <w:vertAlign w:val="subscript"/>
+        </w:rPr>
+        <w:t>A</w:t>
+      </w:r>
+      <w:proofErr w:type="spellEnd"/>
+      <w:r>
+        <w:t xml:space="preserve"> and </w:t>
+      </w:r>
+      <w:proofErr w:type="spellStart"/>
+      <w:r>
+        <w:rPr>
+          <w:rFonts w:ascii="Courier New" w:hAnsi="Courier New" w:cs="Courier New"/>
+        </w:rPr>
+        <w:t>Code</w:t>
+      </w:r>
+      <w:r>
+        <w:rPr>
+          <w:rFonts w:ascii="Courier New" w:hAnsi="Courier New" w:cs="Courier New"/>
+          <w:vertAlign w:val="subscript"/>
+        </w:rPr>
+        <w:t>B</w:t>
+      </w:r>
+      <w:proofErr w:type="spellEnd"/>
+      <w:r>
+        <w:t>, the expression “</w:t>
+      </w:r>
+      <w:proofErr w:type="gramStart"/>
+      <w:r>
+        <w:t>A(</w:t>
+      </w:r>
+      <w:proofErr w:type="gramEnd"/>
+      <w:r>
+        <w:t xml:space="preserve">1)|B(0..1)” will indicate that the </w:t>
+      </w:r>
+      <w:proofErr w:type="spellStart"/>
+      <w:r>
+        <w:rPr>
+          <w:rFonts w:ascii="Courier New" w:hAnsi="Courier New" w:cs="Courier New"/>
+        </w:rPr>
+        <w:t>API_Call</w:t>
+      </w:r>
+      <w:proofErr w:type="spellEnd"/>
+      <w:r>
+        <w:t xml:space="preserve"> property can be chosen with multiplicity 1 or the </w:t>
+      </w:r>
+      <w:r>
+        <w:rPr>
+          <w:rFonts w:ascii="Courier New" w:hAnsi="Courier New" w:cs="Courier New"/>
+        </w:rPr>
+        <w:t>Code</w:t>
+      </w:r>
+      <w:r>
+        <w:t xml:space="preserve"> property can be chosen with multiplicity 0 or 1.</w:t>
+      </w:r>
+    </w:p>
+    <w:p>
+      <w:pPr>
+        <w:pStyle w:val="Heading3"/>
+      </w:pPr>
+      <w:bookmarkStart w:id="42" w:name="_Toc420659504"/>
+      <w:r>
+        <w:t>Property and Class Descriptions</w:t>
+      </w:r>
       <w:bookmarkEnd w:id="42"/>
+    </w:p>
+    <w:p>
+      <w:pPr>
+        <w:spacing w:after="240"/>
+        <w:rPr>
+          <w:rFonts w:eastAsiaTheme="minorHAnsi"/>
+        </w:rPr>
+      </w:pPr>
+      <w:bookmarkStart w:id="43" w:name="_Toc412205415"/>
+      <w:bookmarkEnd w:id="43"/>
       <w:r>
         <w:t xml:space="preserve">Each class and property defined in STIX is described using the format, “The X property </w:t>
       </w:r>
@@ -5482,15 +5490,15 @@
       <w:pPr>
         <w:pStyle w:val="Heading1"/>
       </w:pPr>
-      <w:bookmarkStart w:id="43" w:name="_Ref395082039"/>
-      <w:bookmarkStart w:id="44" w:name="_Ref412984629"/>
-      <w:bookmarkStart w:id="45" w:name="_Toc420659505"/>
-      <w:bookmarkEnd w:id="43"/>
+      <w:bookmarkStart w:id="44" w:name="_Ref395082039"/>
+      <w:bookmarkStart w:id="45" w:name="_Ref412984629"/>
+      <w:bookmarkStart w:id="46" w:name="_Toc420659505"/>
+      <w:bookmarkEnd w:id="44"/>
       <w:r>
         <w:t>Background Information</w:t>
       </w:r>
-      <w:bookmarkEnd w:id="44"/>
       <w:bookmarkEnd w:id="45"/>
+      <w:bookmarkEnd w:id="46"/>
     </w:p>
     <w:p>
       <w:pPr>
@@ -5525,11 +5533,11 @@
       <w:pPr>
         <w:pStyle w:val="Heading2"/>
       </w:pPr>
-      <w:bookmarkStart w:id="46" w:name="_Toc420659506"/>
+      <w:bookmarkStart w:id="47" w:name="_Toc420659506"/>
       <w:r>
         <w:t>Course of Action-Related Component Data Models</w:t>
       </w:r>
-      <w:bookmarkEnd w:id="46"/>
+      <w:bookmarkEnd w:id="47"/>
     </w:p>
     <w:p>
       <w:pPr>
@@ -5694,8 +5702,8 @@
           <w:szCs w:val="24"/>
         </w:rPr>
       </w:pPr>
-      <w:bookmarkStart w:id="47" w:name="_Ref413760558"/>
-      <w:bookmarkStart w:id="48" w:name="_Ref397941046"/>
+      <w:bookmarkStart w:id="48" w:name="_Ref413760558"/>
+      <w:bookmarkStart w:id="49" w:name="_Ref397941046"/>
       <w:r>
         <w:rPr>
           <w:color w:val="auto"/>
@@ -5794,7 +5802,7 @@
         </w:rPr>
         <w:fldChar w:fldCharType="end"/>
       </w:r>
-      <w:bookmarkEnd w:id="47"/>
+      <w:bookmarkEnd w:id="48"/>
       <w:r>
         <w:rPr>
           <w:b w:val="0"/>
@@ -5804,7 +5812,7 @@
         </w:rPr>
         <w:t xml:space="preserve">. </w:t>
       </w:r>
-      <w:bookmarkEnd w:id="48"/>
+      <w:bookmarkEnd w:id="49"/>
       <w:r>
         <w:rPr>
           <w:b w:val="0"/>
@@ -5932,42 +5940,46 @@
     <w:p>
       <w:pPr>
         <w:spacing w:after="240"/>
+        <w:rPr>
+          <w:b/>
+          <w:bCs/>
+        </w:rPr>
         <w:sectPr>
           <w:pgSz w:w="12240" w:h="15840"/>
           <w:pgMar w:top="1440" w:right="1627" w:bottom="1440" w:left="1800" w:header="720" w:footer="720" w:gutter="0"/>
           <w:cols w:space="720"/>
           <w:docGrid w:linePitch="360"/>
         </w:sectPr>
-        <w:pPrChange w:id="49" w:author="Barnum, Sean D." w:date="2015-03-12T13:08:00Z">
+        <w:pPrChange w:id="50" w:author="Barnum, Sean D." w:date="2015-03-12T13:08:00Z">
           <w:pPr>
             <w:pStyle w:val="Heading1"/>
             <w:spacing w:after="240"/>
           </w:pPr>
         </w:pPrChange>
       </w:pPr>
-      <w:bookmarkStart w:id="50" w:name="_Ref390076669"/>
-      <w:bookmarkStart w:id="51" w:name="_Ref391372260"/>
-      <w:bookmarkStart w:id="52" w:name="_Ref396987963"/>
-      <w:bookmarkStart w:id="53" w:name="_Toc401131330"/>
-      <w:bookmarkEnd w:id="50"/>
+      <w:bookmarkStart w:id="51" w:name="_Ref390076669"/>
+      <w:bookmarkStart w:id="52" w:name="_Ref391372260"/>
+      <w:bookmarkStart w:id="53" w:name="_Ref396987963"/>
+      <w:bookmarkStart w:id="54" w:name="_Toc401131330"/>
       <w:bookmarkEnd w:id="51"/>
       <w:bookmarkEnd w:id="52"/>
       <w:bookmarkEnd w:id="53"/>
+      <w:bookmarkEnd w:id="54"/>
     </w:p>
     <w:p>
       <w:pPr>
         <w:pStyle w:val="Heading1"/>
       </w:pPr>
-      <w:bookmarkStart w:id="54" w:name="_Ref412991810"/>
-      <w:bookmarkStart w:id="55" w:name="_Ref412991918"/>
-      <w:bookmarkStart w:id="56" w:name="_Toc420659507"/>
+      <w:bookmarkStart w:id="55" w:name="_Ref412991810"/>
+      <w:bookmarkStart w:id="56" w:name="_Ref412991918"/>
+      <w:bookmarkStart w:id="57" w:name="_Toc420659507"/>
       <w:r>
         <w:lastRenderedPageBreak/>
         <w:t>STIX Course of Action Data Model</w:t>
       </w:r>
-      <w:bookmarkEnd w:id="54"/>
       <w:bookmarkEnd w:id="55"/>
       <w:bookmarkEnd w:id="56"/>
+      <w:bookmarkEnd w:id="57"/>
     </w:p>
     <w:p>
       <w:pPr>
@@ -6158,8 +6170,7 @@
         <w:keepNext/>
         <w:jc w:val="center"/>
       </w:pPr>
-      <w:bookmarkStart w:id="57" w:name="_Ref394447695"/>
-      <w:bookmarkStart w:id="58" w:name="_GoBack"/>
+      <w:bookmarkStart w:id="58" w:name="_Ref394447695"/>
       <w:r>
         <w:rPr>
           <w:noProof/>
@@ -6216,7 +6227,6 @@
           </wp:inline>
         </w:drawing>
       </w:r>
-      <w:bookmarkEnd w:id="57"/>
       <w:bookmarkEnd w:id="58"/>
     </w:p>
     <w:p>
@@ -19750,12 +19760,14 @@
 </file>
 
 <file path=customXml/item2.xml><?xml version="1.0" encoding="utf-8"?>
-<?mso-contentType ?>
-<FormTemplates xmlns="http://schemas.microsoft.com/sharepoint/v3/contenttype/forms">
-  <Display>DocumentLibraryForm</Display>
-  <Edit>DocumentLibraryForm</Edit>
-  <New>DocumentLibraryForm</New>
-</FormTemplates>
+<p:properties xmlns:p="http://schemas.microsoft.com/office/2006/metadata/properties" xmlns:xsi="http://www.w3.org/2001/XMLSchema-instance" xmlns:pc="http://schemas.microsoft.com/office/infopath/2007/PartnerControls">
+  <documentManagement>
+    <MITRE_x0020_Sensitivity xmlns="http://schemas.microsoft.com/sharepoint/v3">Internal MITRE Information</MITRE_x0020_Sensitivity>
+    <_Contributor xmlns="http://schemas.microsoft.com/sharepoint/v3/fields" xsi:nil="true"/>
+    <Release_x0020_Statement xmlns="http://schemas.microsoft.com/sharepoint/v3">For Internal MITRE Use</Release_x0020_Statement>
+    <Status xmlns="4d08c891-aa85-4e91-a798-dce01d66b851">In Progress</Status>
+  </documentManagement>
+</p:properties>
 </file>
 
 <file path=customXml/item3.xml><?xml version="1.0" encoding="utf-8"?>
@@ -19939,14 +19951,12 @@
 </file>
 
 <file path=customXml/item4.xml><?xml version="1.0" encoding="utf-8"?>
-<p:properties xmlns:p="http://schemas.microsoft.com/office/2006/metadata/properties" xmlns:xsi="http://www.w3.org/2001/XMLSchema-instance" xmlns:pc="http://schemas.microsoft.com/office/infopath/2007/PartnerControls">
-  <documentManagement>
-    <MITRE_x0020_Sensitivity xmlns="http://schemas.microsoft.com/sharepoint/v3">Internal MITRE Information</MITRE_x0020_Sensitivity>
-    <_Contributor xmlns="http://schemas.microsoft.com/sharepoint/v3/fields" xsi:nil="true"/>
-    <Release_x0020_Statement xmlns="http://schemas.microsoft.com/sharepoint/v3">For Internal MITRE Use</Release_x0020_Statement>
-    <Status xmlns="4d08c891-aa85-4e91-a798-dce01d66b851">In Progress</Status>
-  </documentManagement>
-</p:properties>
+<?mso-contentType ?>
+<FormTemplates xmlns="http://schemas.microsoft.com/sharepoint/v3/contenttype/forms">
+  <Display>DocumentLibraryForm</Display>
+  <Edit>DocumentLibraryForm</Edit>
+  <New>DocumentLibraryForm</New>
+</FormTemplates>
 </file>
 
 <file path=customXml/item5.xml><?xml version="1.0" encoding="utf-8"?>
@@ -19962,9 +19972,13 @@
 </file>
 
 <file path=customXml/itemProps2.xml><?xml version="1.0" encoding="utf-8"?>
-<ds:datastoreItem xmlns:ds="http://schemas.openxmlformats.org/officeDocument/2006/customXml" ds:itemID="{A8719A14-A1CE-4887-98C7-6853CFAD0408}">
+<ds:datastoreItem xmlns:ds="http://schemas.openxmlformats.org/officeDocument/2006/customXml" ds:itemID="{788D4195-E13B-4263-A9D0-D1D9CC9B4524}">
   <ds:schemaRefs>
-    <ds:schemaRef ds:uri="http://schemas.microsoft.com/sharepoint/v3/contenttype/forms"/>
+    <ds:schemaRef ds:uri="http://schemas.microsoft.com/office/2006/metadata/properties"/>
+    <ds:schemaRef ds:uri="http://schemas.microsoft.com/office/infopath/2007/PartnerControls"/>
+    <ds:schemaRef ds:uri="http://schemas.microsoft.com/sharepoint/v3"/>
+    <ds:schemaRef ds:uri="http://schemas.microsoft.com/sharepoint/v3/fields"/>
+    <ds:schemaRef ds:uri="4d08c891-aa85-4e91-a798-dce01d66b851"/>
   </ds:schemaRefs>
 </ds:datastoreItem>
 </file>
@@ -19990,19 +20004,15 @@
 </file>
 
 <file path=customXml/itemProps4.xml><?xml version="1.0" encoding="utf-8"?>
-<ds:datastoreItem xmlns:ds="http://schemas.openxmlformats.org/officeDocument/2006/customXml" ds:itemID="{788D4195-E13B-4263-A9D0-D1D9CC9B4524}">
+<ds:datastoreItem xmlns:ds="http://schemas.openxmlformats.org/officeDocument/2006/customXml" ds:itemID="{A8719A14-A1CE-4887-98C7-6853CFAD0408}">
   <ds:schemaRefs>
-    <ds:schemaRef ds:uri="http://schemas.microsoft.com/office/2006/metadata/properties"/>
-    <ds:schemaRef ds:uri="http://schemas.microsoft.com/office/infopath/2007/PartnerControls"/>
-    <ds:schemaRef ds:uri="http://schemas.microsoft.com/sharepoint/v3"/>
-    <ds:schemaRef ds:uri="http://schemas.microsoft.com/sharepoint/v3/fields"/>
-    <ds:schemaRef ds:uri="4d08c891-aa85-4e91-a798-dce01d66b851"/>
+    <ds:schemaRef ds:uri="http://schemas.microsoft.com/sharepoint/v3/contenttype/forms"/>
   </ds:schemaRefs>
 </ds:datastoreItem>
 </file>
 
 <file path=customXml/itemProps5.xml><?xml version="1.0" encoding="utf-8"?>
-<ds:datastoreItem xmlns:ds="http://schemas.openxmlformats.org/officeDocument/2006/customXml" ds:itemID="{A902512E-084A-401E-BBF1-7A87AA373D4C}">
+<ds:datastoreItem xmlns:ds="http://schemas.openxmlformats.org/officeDocument/2006/customXml" ds:itemID="{FC78FFCE-A728-4847-944F-A196C8F7AF1A}">
   <ds:schemaRefs>
     <ds:schemaRef ds:uri="http://schemas.openxmlformats.org/officeDocument/2006/bibliography"/>
   </ds:schemaRefs>

</xml_diff>

<commit_message>
Minor corrections and removal of document metadata
</commit_message>
<xml_diff>
--- a/documents/STIX_COA_Draft.docx
+++ b/documents/STIX_COA_Draft.docx
@@ -8,6 +8,8 @@
           <w:rFonts w:ascii="Calibri" w:hAnsi="Calibri" w:cs="Times New Roman"/>
         </w:rPr>
       </w:pPr>
+      <w:bookmarkStart w:id="0" w:name="_GoBack"/>
+      <w:bookmarkEnd w:id="0"/>
     </w:p>
     <w:p>
       <w:pPr>
@@ -178,27 +180,7 @@
           <w:sz w:val="23"/>
           <w:szCs w:val="23"/>
         </w:rPr>
-        <w:t xml:space="preserve">The Structured Threat Information </w:t>
-      </w:r>
-      <w:proofErr w:type="spellStart"/>
-      <w:r>
-        <w:rPr>
-          <w:i/>
-          <w:iCs/>
-          <w:sz w:val="23"/>
-          <w:szCs w:val="23"/>
-        </w:rPr>
-        <w:t>eXpression</w:t>
-      </w:r>
-      <w:proofErr w:type="spellEnd"/>
-      <w:r>
-        <w:rPr>
-          <w:i/>
-          <w:iCs/>
-          <w:sz w:val="23"/>
-          <w:szCs w:val="23"/>
-        </w:rPr>
-        <w:t xml:space="preserve"> (STIX</w:t>
+        <w:t>The Structured Threat Information eXpression (STIX</w:t>
       </w:r>
       <w:r>
         <w:rPr>
@@ -436,8 +418,8 @@
         <w:t>Table of Contents</w:t>
       </w:r>
     </w:p>
-    <w:bookmarkStart w:id="0" w:name="_Toc254248870" w:displacedByCustomXml="next"/>
-    <w:bookmarkEnd w:id="0" w:displacedByCustomXml="next"/>
+    <w:bookmarkStart w:id="1" w:name="_Toc254248870" w:displacedByCustomXml="next"/>
+    <w:bookmarkEnd w:id="1" w:displacedByCustomXml="next"/>
     <w:sdt>
       <w:sdtPr>
         <w:rPr>
@@ -1947,14 +1929,18 @@
         <w:p/>
       </w:sdtContent>
     </w:sdt>
-    <w:bookmarkStart w:id="1" w:name="_Ref389987355" w:displacedByCustomXml="prev"/>
-    <w:bookmarkEnd w:id="1" w:displacedByCustomXml="prev"/>
+    <w:bookmarkStart w:id="2" w:name="_Ref389987355" w:displacedByCustomXml="prev"/>
+    <w:bookmarkEnd w:id="2" w:displacedByCustomXml="prev"/>
     <w:p>
       <w:pPr>
         <w:pStyle w:val="Heading1"/>
         <w:sectPr>
-          <w:headerReference w:type="default" r:id="rId12"/>
-          <w:footerReference w:type="default" r:id="rId13"/>
+          <w:headerReference w:type="even" r:id="rId8"/>
+          <w:headerReference w:type="default" r:id="rId9"/>
+          <w:footerReference w:type="even" r:id="rId10"/>
+          <w:footerReference w:type="default" r:id="rId11"/>
+          <w:headerReference w:type="first" r:id="rId12"/>
+          <w:footerReference w:type="first" r:id="rId13"/>
           <w:pgSz w:w="12240" w:h="15840"/>
           <w:pgMar w:top="1440" w:right="1627" w:bottom="1440" w:left="1800" w:header="720" w:footer="720" w:gutter="0"/>
           <w:pgNumType w:fmt="lowerRoman" w:start="1"/>
@@ -1963,19 +1949,19 @@
           <w:docGrid w:linePitch="360"/>
         </w:sectPr>
       </w:pPr>
-      <w:bookmarkStart w:id="2" w:name="_Toc401131316"/>
+      <w:bookmarkStart w:id="3" w:name="_Toc401131316"/>
     </w:p>
     <w:p>
       <w:pPr>
         <w:pStyle w:val="Heading1"/>
       </w:pPr>
-      <w:bookmarkStart w:id="3" w:name="_Toc420659496"/>
+      <w:bookmarkStart w:id="4" w:name="_Toc420659496"/>
       <w:r>
         <w:lastRenderedPageBreak/>
         <w:t>Introduction</w:t>
       </w:r>
-      <w:bookmarkEnd w:id="2"/>
       <w:bookmarkEnd w:id="3"/>
+      <w:bookmarkEnd w:id="4"/>
     </w:p>
     <w:p>
       <w:pPr>
@@ -1987,15 +1973,7 @@
         </w:rPr>
       </w:pPr>
       <w:r>
-        <w:t xml:space="preserve">The Structured Threat Information </w:t>
-      </w:r>
-      <w:proofErr w:type="spellStart"/>
-      <w:r>
-        <w:t>eXpression</w:t>
-      </w:r>
-      <w:proofErr w:type="spellEnd"/>
-      <w:r>
-        <w:t xml:space="preserve"> (STIX</w:t>
+        <w:t>The Structured Threat Information eXpression (STIX</w:t>
       </w:r>
       <w:r>
         <w:rPr>
@@ -2019,31 +1997,7 @@
         <w:footnoteReference w:id="3"/>
       </w:r>
       <w:r>
-        <w:t xml:space="preserve">, Indicator, Incident, TTP, </w:t>
-      </w:r>
-      <w:proofErr w:type="spellStart"/>
-      <w:r>
-        <w:t>ExploitTarget</w:t>
-      </w:r>
-      <w:proofErr w:type="spellEnd"/>
-      <w:r>
-        <w:t xml:space="preserve">, </w:t>
-      </w:r>
-      <w:proofErr w:type="spellStart"/>
-      <w:r>
-        <w:t>CourseOfAction</w:t>
-      </w:r>
-      <w:proofErr w:type="spellEnd"/>
-      <w:r>
-        <w:t xml:space="preserve">, Campaign, and </w:t>
-      </w:r>
-      <w:proofErr w:type="spellStart"/>
-      <w:r>
-        <w:t>ThreatActor</w:t>
-      </w:r>
-      <w:proofErr w:type="spellEnd"/>
-      <w:r>
-        <w:t xml:space="preserve">.  This document serves as the specification for the STIX Course of Action Version 1.1.1 data model.  </w:t>
+        <w:t xml:space="preserve">, Indicator, Incident, TTP, ExploitTarget, CourseOfAction, Campaign, and ThreatActor.  This document serves as the specification for the STIX Course of Action Version 1.1.1 data model.  </w:t>
       </w:r>
     </w:p>
     <w:p>
@@ -2114,15 +2068,7 @@
         <w:t>ective, likely impact, likely cost,</w:t>
       </w:r>
       <w:r>
-        <w:t xml:space="preserve"> estimated efficacy and its relevant stage in cyber threat management (e.g., remedy of an </w:t>
-      </w:r>
-      <w:proofErr w:type="spellStart"/>
-      <w:r>
-        <w:t>ExploitTarget</w:t>
-      </w:r>
-      <w:proofErr w:type="spellEnd"/>
-      <w:r>
-        <w:t xml:space="preserve"> or response to an Incident).</w:t>
+        <w:t xml:space="preserve"> estimated efficacy and its relevant stage in cyber threat management (e.g., remedy of an ExploitTarget or response to an Incident).</w:t>
       </w:r>
       <w:r>
         <w:t xml:space="preserve"> </w:t>
@@ -2132,13 +2078,13 @@
       <w:pPr>
         <w:spacing w:before="100" w:beforeAutospacing="1" w:after="240"/>
       </w:pPr>
-      <w:bookmarkStart w:id="4" w:name="_Ref394327838"/>
-      <w:bookmarkStart w:id="5" w:name="_Toc401131317"/>
-      <w:bookmarkEnd w:id="4"/>
+      <w:bookmarkStart w:id="5" w:name="_Ref394327838"/>
+      <w:bookmarkStart w:id="6" w:name="_Toc401131317"/>
+      <w:bookmarkEnd w:id="5"/>
       <w:r>
         <w:t xml:space="preserve">In Section </w:t>
       </w:r>
-      <w:bookmarkEnd w:id="5"/>
+      <w:bookmarkEnd w:id="6"/>
       <w:r>
         <w:rPr>
           <w:b/>
@@ -2252,13 +2198,13 @@
       <w:pPr>
         <w:pStyle w:val="Heading2"/>
       </w:pPr>
-      <w:bookmarkStart w:id="6" w:name="_Ref412984547"/>
-      <w:bookmarkStart w:id="7" w:name="_Toc420659497"/>
+      <w:bookmarkStart w:id="7" w:name="_Ref412984547"/>
+      <w:bookmarkStart w:id="8" w:name="_Toc420659497"/>
       <w:r>
         <w:t>STIX Specification Documents</w:t>
       </w:r>
-      <w:bookmarkEnd w:id="6"/>
       <w:bookmarkEnd w:id="7"/>
+      <w:bookmarkEnd w:id="8"/>
     </w:p>
     <w:p>
       <w:pPr>
@@ -2504,10 +2450,10 @@
           <w:szCs w:val="24"/>
         </w:rPr>
       </w:pPr>
-      <w:bookmarkStart w:id="8" w:name="_Ref390077491"/>
-      <w:bookmarkStart w:id="9" w:name="_Ref413693367"/>
-      <w:bookmarkStart w:id="10" w:name="_Ref389819936"/>
-      <w:bookmarkEnd w:id="8"/>
+      <w:bookmarkStart w:id="9" w:name="_Ref390077491"/>
+      <w:bookmarkStart w:id="10" w:name="_Ref413693367"/>
+      <w:bookmarkStart w:id="11" w:name="_Ref389819936"/>
+      <w:bookmarkEnd w:id="9"/>
       <w:r>
         <w:rPr>
           <w:color w:val="auto"/>
@@ -2606,7 +2552,7 @@
         </w:rPr>
         <w:fldChar w:fldCharType="end"/>
       </w:r>
-      <w:bookmarkEnd w:id="9"/>
+      <w:bookmarkEnd w:id="10"/>
       <w:r>
         <w:rPr>
           <w:b w:val="0"/>
@@ -2616,7 +2562,7 @@
         </w:rPr>
         <w:t>.</w:t>
       </w:r>
-      <w:bookmarkEnd w:id="10"/>
+      <w:bookmarkEnd w:id="11"/>
       <w:r>
         <w:rPr>
           <w:color w:val="auto"/>
@@ -2681,33 +2627,33 @@
           <w:lang w:val="en"/>
         </w:rPr>
       </w:pPr>
-      <w:bookmarkStart w:id="11" w:name="_Ref413676906"/>
-      <w:bookmarkStart w:id="12" w:name="_Toc420659498"/>
+      <w:bookmarkStart w:id="12" w:name="_Ref413676906"/>
+      <w:bookmarkStart w:id="13" w:name="_Toc420659498"/>
       <w:r>
         <w:rPr>
           <w:lang w:val="en"/>
         </w:rPr>
         <w:t>Document Conventions</w:t>
       </w:r>
-      <w:bookmarkEnd w:id="11"/>
       <w:bookmarkEnd w:id="12"/>
+      <w:bookmarkEnd w:id="13"/>
     </w:p>
     <w:p>
       <w:pPr>
         <w:spacing w:after="240"/>
       </w:pPr>
-      <w:bookmarkStart w:id="13" w:name="_Ref388860303"/>
-      <w:bookmarkStart w:id="14" w:name="_Toc389570601"/>
-      <w:bookmarkStart w:id="15" w:name="_Toc389581071"/>
-      <w:bookmarkStart w:id="16" w:name="_Ref397935245"/>
-      <w:bookmarkStart w:id="17" w:name="_Toc401131325"/>
-      <w:bookmarkStart w:id="18" w:name="_Ref394437867"/>
-      <w:bookmarkEnd w:id="13"/>
+      <w:bookmarkStart w:id="14" w:name="_Ref388860303"/>
+      <w:bookmarkStart w:id="15" w:name="_Toc389570601"/>
+      <w:bookmarkStart w:id="16" w:name="_Toc389581071"/>
+      <w:bookmarkStart w:id="17" w:name="_Ref397935245"/>
+      <w:bookmarkStart w:id="18" w:name="_Toc401131325"/>
+      <w:bookmarkStart w:id="19" w:name="_Ref394437867"/>
       <w:bookmarkEnd w:id="14"/>
       <w:bookmarkEnd w:id="15"/>
       <w:bookmarkEnd w:id="16"/>
       <w:bookmarkEnd w:id="17"/>
       <w:bookmarkEnd w:id="18"/>
+      <w:bookmarkEnd w:id="19"/>
       <w:r>
         <w:t>The following conventions are used in this document.</w:t>
       </w:r>
@@ -2719,24 +2665,24 @@
           <w:rFonts w:eastAsiaTheme="minorHAnsi"/>
         </w:rPr>
       </w:pPr>
-      <w:bookmarkStart w:id="19" w:name="_Toc420659499"/>
+      <w:bookmarkStart w:id="20" w:name="_Toc420659499"/>
       <w:r>
         <w:rPr>
           <w:rFonts w:eastAsiaTheme="minorHAnsi"/>
         </w:rPr>
         <w:t>Keywords</w:t>
       </w:r>
-      <w:bookmarkEnd w:id="19"/>
+      <w:bookmarkEnd w:id="20"/>
     </w:p>
     <w:p>
       <w:pPr>
         <w:pStyle w:val="Default"/>
         <w:spacing w:after="240"/>
       </w:pPr>
-      <w:bookmarkStart w:id="20" w:name="_Toc389570602"/>
-      <w:bookmarkStart w:id="21" w:name="_Toc389581072"/>
-      <w:bookmarkEnd w:id="20"/>
+      <w:bookmarkStart w:id="21" w:name="_Toc389570602"/>
+      <w:bookmarkStart w:id="22" w:name="_Toc389581072"/>
       <w:bookmarkEnd w:id="21"/>
+      <w:bookmarkEnd w:id="22"/>
       <w:r>
         <w:t xml:space="preserve">The key words "MUST", "MUST NOT", "REQUIRED", "SHALL", "SHALL NOT", "SHOULD", "SHOULD NOT", "RECOMMENDED", "MAY", and "OPTIONAL" in this document are to be interpreted as described in </w:t>
       </w:r>
@@ -2758,14 +2704,14 @@
           <w:rFonts w:eastAsiaTheme="minorHAnsi"/>
         </w:rPr>
       </w:pPr>
-      <w:bookmarkStart w:id="22" w:name="_Toc420659500"/>
+      <w:bookmarkStart w:id="23" w:name="_Toc420659500"/>
       <w:r>
         <w:rPr>
           <w:rFonts w:eastAsiaTheme="minorHAnsi"/>
         </w:rPr>
         <w:t>Fonts</w:t>
       </w:r>
-      <w:bookmarkEnd w:id="22"/>
+      <w:bookmarkEnd w:id="23"/>
     </w:p>
     <w:p>
       <w:pPr>
@@ -2775,10 +2721,10 @@
           <w:szCs w:val="22"/>
         </w:rPr>
       </w:pPr>
-      <w:bookmarkStart w:id="23" w:name="_Toc389570603"/>
-      <w:bookmarkStart w:id="24" w:name="_Toc389581073"/>
-      <w:bookmarkEnd w:id="23"/>
+      <w:bookmarkStart w:id="24" w:name="_Toc389570603"/>
+      <w:bookmarkStart w:id="25" w:name="_Toc389581073"/>
       <w:bookmarkEnd w:id="24"/>
+      <w:bookmarkEnd w:id="25"/>
       <w:r>
         <w:rPr>
           <w:szCs w:val="22"/>
@@ -2953,36 +2899,24 @@
       <w:r>
         <w:t xml:space="preserve">: </w:t>
       </w:r>
-      <w:proofErr w:type="spellStart"/>
       <w:r>
         <w:rPr>
           <w:rFonts w:ascii="Courier New" w:hAnsi="Courier New" w:cs="Courier New"/>
         </w:rPr>
         <w:t>RelatedIndicatorsType</w:t>
       </w:r>
-      <w:proofErr w:type="spellEnd"/>
       <w:r>
         <w:rPr>
           <w:rFonts w:asciiTheme="minorHAnsi" w:hAnsiTheme="minorHAnsi" w:cs="Courier New"/>
         </w:rPr>
         <w:t xml:space="preserve">, </w:t>
       </w:r>
-      <w:proofErr w:type="spellStart"/>
       <w:r>
         <w:rPr>
           <w:rFonts w:ascii="Courier New" w:hAnsi="Courier New" w:cs="Courier New"/>
         </w:rPr>
-        <w:t>stixCommon</w:t>
-      </w:r>
-      <w:proofErr w:type="gramStart"/>
-      <w:r>
-        <w:rPr>
-          <w:rFonts w:ascii="Courier New" w:hAnsi="Courier New" w:cs="Courier New"/>
-        </w:rPr>
-        <w:t>:StatementType</w:t>
-      </w:r>
-      <w:proofErr w:type="spellEnd"/>
-      <w:proofErr w:type="gramEnd"/>
+        <w:t>stixCommon:StatementType</w:t>
+      </w:r>
       <w:r>
         <w:rPr>
           <w:rFonts w:ascii="Courier New" w:hAnsi="Courier New" w:cs="Courier New"/>
@@ -3011,14 +2945,12 @@
         </w:rPr>
         <w:t xml:space="preserve">UML object.  For example, the Course of Action high level concept is associated with a UML class named, </w:t>
       </w:r>
-      <w:proofErr w:type="spellStart"/>
       <w:r>
         <w:rPr>
           <w:rFonts w:ascii="Courier New" w:hAnsi="Courier New" w:cs="Courier New"/>
         </w:rPr>
         <w:t>CourseOfActionType</w:t>
       </w:r>
-      <w:proofErr w:type="spellEnd"/>
       <w:r>
         <w:rPr>
           <w:rFonts w:asciiTheme="minorHAnsi" w:hAnsiTheme="minorHAnsi" w:cs="Courier New"/>
@@ -3221,13 +3153,13 @@
       <w:pPr>
         <w:pStyle w:val="Heading3"/>
       </w:pPr>
-      <w:bookmarkStart w:id="25" w:name="_Ref413676876"/>
-      <w:bookmarkStart w:id="26" w:name="_Toc420659501"/>
+      <w:bookmarkStart w:id="26" w:name="_Ref413676876"/>
+      <w:bookmarkStart w:id="27" w:name="_Toc420659501"/>
       <w:r>
         <w:t>UML Package References</w:t>
       </w:r>
-      <w:bookmarkEnd w:id="25"/>
       <w:bookmarkEnd w:id="26"/>
+      <w:bookmarkEnd w:id="27"/>
     </w:p>
     <w:p>
       <w:pPr>
@@ -3236,53 +3168,39 @@
           <w:rFonts w:eastAsiaTheme="minorHAnsi"/>
         </w:rPr>
       </w:pPr>
-      <w:bookmarkStart w:id="27" w:name="_Ref394486021"/>
-      <w:bookmarkStart w:id="28" w:name="_Toc389570605"/>
-      <w:bookmarkStart w:id="29" w:name="_Toc389581075"/>
-      <w:bookmarkEnd w:id="27"/>
+      <w:bookmarkStart w:id="28" w:name="_Ref394486021"/>
+      <w:bookmarkStart w:id="29" w:name="_Toc389570605"/>
+      <w:bookmarkStart w:id="30" w:name="_Toc389581075"/>
       <w:bookmarkEnd w:id="28"/>
+      <w:bookmarkEnd w:id="29"/>
       <w:r>
         <w:t xml:space="preserve">Each STIX data model is captured in a different UML package (e.g., Core package, Campaign package, etc.) where the packages together compose the full STIX UML model.  To refer to a particular class of a specific package, we use the format </w:t>
       </w:r>
-      <w:bookmarkEnd w:id="29"/>
-      <w:proofErr w:type="spellStart"/>
+      <w:bookmarkEnd w:id="30"/>
       <w:r>
         <w:rPr>
           <w:rFonts w:ascii="Courier New" w:hAnsi="Courier New" w:cs="Courier New"/>
           <w:sz w:val="22"/>
           <w:szCs w:val="22"/>
         </w:rPr>
-        <w:t>package_prefix</w:t>
-      </w:r>
-      <w:proofErr w:type="gramStart"/>
+        <w:t>package_prefix:class</w:t>
+      </w:r>
+      <w:r>
+        <w:t xml:space="preserve">, where </w:t>
+      </w:r>
       <w:r>
         <w:rPr>
           <w:rFonts w:ascii="Courier New" w:hAnsi="Courier New" w:cs="Courier New"/>
           <w:sz w:val="22"/>
           <w:szCs w:val="22"/>
         </w:rPr>
-        <w:t>:class</w:t>
-      </w:r>
-      <w:proofErr w:type="spellEnd"/>
-      <w:proofErr w:type="gramEnd"/>
-      <w:r>
-        <w:t xml:space="preserve">, where </w:t>
-      </w:r>
-      <w:proofErr w:type="spellStart"/>
-      <w:r>
-        <w:rPr>
-          <w:rFonts w:ascii="Courier New" w:hAnsi="Courier New" w:cs="Courier New"/>
+        <w:t>package_prefix</w:t>
+      </w:r>
+      <w:r>
+        <w:rPr>
           <w:sz w:val="22"/>
           <w:szCs w:val="22"/>
         </w:rPr>
-        <w:t>package_prefix</w:t>
-      </w:r>
-      <w:proofErr w:type="spellEnd"/>
-      <w:r>
-        <w:rPr>
-          <w:sz w:val="22"/>
-          <w:szCs w:val="22"/>
-        </w:rPr>
         <w:t xml:space="preserve"> </w:t>
       </w:r>
       <w:r>
@@ -3352,52 +3270,52 @@
       <w:pPr>
         <w:pStyle w:val="Heading3"/>
       </w:pPr>
-      <w:bookmarkStart w:id="30" w:name="_Toc420659502"/>
+      <w:bookmarkStart w:id="31" w:name="_Toc420659502"/>
       <w:r>
         <w:t>UML Diagrams</w:t>
-      </w:r>
-      <w:bookmarkEnd w:id="30"/>
-    </w:p>
-    <w:p>
-      <w:pPr>
-        <w:spacing w:after="240"/>
-        <w:rPr>
-          <w:rFonts w:eastAsiaTheme="minorHAnsi"/>
-        </w:rPr>
-      </w:pPr>
-      <w:bookmarkStart w:id="31" w:name="_Toc398719452"/>
-      <w:r>
-        <w:t xml:space="preserve">This specification makes use of UML diagrams to visually depict relationships between STIX Language constructs. Note that the diagrams have been extracted directly from the full UML model for STIX; they have not been constructed purely for inclusion in the specification documents.  Typically, diagrams are included for the primary class of a data model, and for any other class where the visualization of its relationships between other classes would be useful.  This implies that there will be very few diagrams for classes whose only properties are either a data type or a class from the STIX Common data model.  </w:t>
-      </w:r>
-      <w:r>
-        <w:t>Other diagrams that are included correspond to classes that specialize a superclass and abstract or generalized classes that are extended by one or more subclasses</w:t>
-      </w:r>
-      <w:r>
-        <w:t>.</w:t>
       </w:r>
       <w:bookmarkEnd w:id="31"/>
     </w:p>
     <w:p>
       <w:pPr>
         <w:spacing w:after="240"/>
-      </w:pPr>
-      <w:r>
-        <w:t xml:space="preserve">In UML diagrams, classes are often presented with their attributes elided, to avoid clutter.  The fully described class can usually be found in a related diagram.  </w:t>
-      </w:r>
-      <w:r>
-        <w:t>A class presented with an empty section at the bottom of the icon indicates that there are no attributes other than those that are visualized using associations.</w:t>
-      </w:r>
+        <w:rPr>
+          <w:rFonts w:eastAsiaTheme="minorHAnsi"/>
+        </w:rPr>
+      </w:pPr>
+      <w:bookmarkStart w:id="32" w:name="_Toc398719452"/>
+      <w:r>
+        <w:t xml:space="preserve">This specification makes use of UML diagrams to visually depict relationships between STIX Language constructs. Note that the diagrams have been extracted directly from the full UML model for STIX; they have not been constructed purely for inclusion in the specification documents.  Typically, diagrams are included for the primary class of a data model, and for any other class where the visualization of its relationships between other classes would be useful.  This implies that there will be very few diagrams for classes whose only properties are either a data type or a class from the STIX Common data model.  </w:t>
+      </w:r>
+      <w:r>
+        <w:t>Other diagrams that are included correspond to classes that specialize a superclass and abstract or generalized classes that are extended by one or more subclasses</w:t>
+      </w:r>
+      <w:r>
+        <w:t>.</w:t>
+      </w:r>
+      <w:bookmarkEnd w:id="32"/>
     </w:p>
     <w:p>
       <w:pPr>
-        <w:pStyle w:val="Heading4"/>
-      </w:pPr>
-      <w:r>
-        <w:t>Class Properties</w:t>
+        <w:spacing w:after="240"/>
+      </w:pPr>
+      <w:r>
+        <w:t xml:space="preserve">In UML diagrams, classes are often presented with their attributes elided, to avoid clutter.  The fully described class can usually be found in a related diagram.  </w:t>
+      </w:r>
+      <w:r>
+        <w:t>A class presented with an empty section at the bottom of the icon indicates that there are no attributes other than those that are visualized using associations.</w:t>
       </w:r>
     </w:p>
     <w:p>
       <w:pPr>
+        <w:pStyle w:val="Heading4"/>
+      </w:pPr>
+      <w:r>
+        <w:t>Class Properties</w:t>
+      </w:r>
+    </w:p>
+    <w:p>
+      <w:pPr>
         <w:spacing w:after="240"/>
       </w:pPr>
       <w:r>
@@ -3429,8 +3347,8 @@
           <w:rFonts w:eastAsiaTheme="minorHAnsi"/>
         </w:rPr>
       </w:pPr>
-      <w:bookmarkStart w:id="32" w:name="_Toc398719453"/>
-      <w:bookmarkEnd w:id="32"/>
+      <w:bookmarkStart w:id="33" w:name="_Toc398719453"/>
+      <w:bookmarkEnd w:id="33"/>
       <w:r>
         <w:t xml:space="preserve">Diagram icons are used in a UML diagram to indicate whether a shape is a class, enumeration, or a data type, and decorative icons are used to indicate whether an element is an attribute of a class or an enumeration literal. In addition, two different arrow styles indicate either a directed association relationship (regular arrowhead) or a generalization relationship (triangle-shaped arrowhead).  The icons and arrow styles we use are shown and described in </w:t>
       </w:r>
@@ -3482,8 +3400,8 @@
           <w:szCs w:val="24"/>
         </w:rPr>
       </w:pPr>
-      <w:bookmarkStart w:id="33" w:name="_Ref413693211"/>
-      <w:bookmarkStart w:id="34" w:name="_Ref397637630"/>
+      <w:bookmarkStart w:id="34" w:name="_Ref413693211"/>
+      <w:bookmarkStart w:id="35" w:name="_Ref397637630"/>
       <w:r>
         <w:rPr>
           <w:color w:val="auto"/>
@@ -3582,7 +3500,7 @@
         </w:rPr>
         <w:fldChar w:fldCharType="end"/>
       </w:r>
-      <w:bookmarkEnd w:id="33"/>
+      <w:bookmarkEnd w:id="34"/>
       <w:r>
         <w:rPr>
           <w:color w:val="auto"/>
@@ -3591,7 +3509,7 @@
         </w:rPr>
         <w:t>.</w:t>
       </w:r>
-      <w:bookmarkEnd w:id="34"/>
+      <w:bookmarkEnd w:id="35"/>
       <w:r>
         <w:rPr>
           <w:color w:val="auto"/>
@@ -4562,11 +4480,11 @@
       <w:pPr>
         <w:pStyle w:val="Heading4"/>
       </w:pPr>
-      <w:bookmarkStart w:id="35" w:name="_Ref413676059"/>
+      <w:bookmarkStart w:id="36" w:name="_Ref413676059"/>
       <w:r>
         <w:t>Color Coding</w:t>
       </w:r>
-      <w:bookmarkEnd w:id="35"/>
+      <w:bookmarkEnd w:id="36"/>
     </w:p>
     <w:p>
       <w:pPr>
@@ -4683,8 +4601,8 @@
           <w:szCs w:val="24"/>
         </w:rPr>
       </w:pPr>
-      <w:bookmarkStart w:id="36" w:name="_Ref413693162"/>
-      <w:bookmarkStart w:id="37" w:name="_Ref397676401"/>
+      <w:bookmarkStart w:id="37" w:name="_Ref413693162"/>
+      <w:bookmarkStart w:id="38" w:name="_Ref397676401"/>
       <w:r>
         <w:rPr>
           <w:color w:val="auto"/>
@@ -4783,7 +4701,7 @@
         </w:rPr>
         <w:fldChar w:fldCharType="end"/>
       </w:r>
-      <w:bookmarkEnd w:id="36"/>
+      <w:bookmarkEnd w:id="37"/>
       <w:r>
         <w:rPr>
           <w:b w:val="0"/>
@@ -4793,7 +4711,7 @@
         </w:rPr>
         <w:t xml:space="preserve">. </w:t>
       </w:r>
-      <w:bookmarkEnd w:id="37"/>
+      <w:bookmarkEnd w:id="38"/>
       <w:r>
         <w:rPr>
           <w:color w:val="auto"/>
@@ -4817,167 +4735,14 @@
       <w:pPr>
         <w:pStyle w:val="Heading3"/>
       </w:pPr>
-      <w:bookmarkStart w:id="38" w:name="_Ref391367621"/>
-      <w:bookmarkStart w:id="39" w:name="_Ref389860108"/>
-      <w:bookmarkStart w:id="40" w:name="_Toc420659503"/>
-      <w:bookmarkEnd w:id="38"/>
+      <w:bookmarkStart w:id="39" w:name="_Ref391367621"/>
+      <w:bookmarkStart w:id="40" w:name="_Ref389860108"/>
+      <w:bookmarkStart w:id="41" w:name="_Toc420659503"/>
       <w:bookmarkEnd w:id="39"/>
+      <w:bookmarkEnd w:id="40"/>
       <w:r>
         <w:lastRenderedPageBreak/>
         <w:t>Property Table Notation</w:t>
-      </w:r>
-      <w:bookmarkEnd w:id="40"/>
-    </w:p>
-    <w:p>
-      <w:pPr>
-        <w:spacing w:after="240"/>
-        <w:rPr>
-          <w:rFonts w:eastAsiaTheme="minorHAnsi"/>
-        </w:rPr>
-      </w:pPr>
-      <w:r>
-        <w:t xml:space="preserve">Throughout Section 2.2, tables are used to describe the properties of each data model class. Each property table consists of a column of names to identify the property, a type column to reflect the datatype of the property, a multiplicity column to reflect the allowed number of occurrences of the property, and a description column that describes the property.  Package prefixes are provided for classes outside of the </w:t>
-      </w:r>
-      <w:r>
-        <w:t xml:space="preserve">Course of Action </w:t>
-      </w:r>
-      <w:r>
-        <w:t xml:space="preserve">data model (see Section </w:t>
-      </w:r>
-      <w:r>
-        <w:fldChar w:fldCharType="begin"/>
-      </w:r>
-      <w:r>
-        <w:instrText xml:space="preserve"> REF _Ref413676876 \r \h </w:instrText>
-      </w:r>
-      <w:r>
-        <w:fldChar w:fldCharType="separate"/>
-      </w:r>
-      <w:r>
-        <w:t>1.2.3</w:t>
-      </w:r>
-      <w:r>
-        <w:fldChar w:fldCharType="end"/>
-      </w:r>
-      <w:r>
-        <w:t xml:space="preserve">).  </w:t>
-      </w:r>
-    </w:p>
-    <w:p>
-      <w:pPr>
-        <w:spacing w:after="240"/>
-      </w:pPr>
-      <w:r>
-        <w:t xml:space="preserve">Note that if a class is a specialization of a superclass, only the properties that constitute the specialization are shown in the property table (i.e., properties of the superclass will not be shown).  However, details of the superclass may be shown in the UML diagram.    </w:t>
-      </w:r>
-    </w:p>
-    <w:p>
-      <w:pPr>
-        <w:spacing w:after="240"/>
-      </w:pPr>
-      <w:r>
-        <w:t xml:space="preserve">In addition, properties that are part of a “choice” relationship (e.g., Prop1 OR Prop2 is used but not both) will be denoted by a unique letter subscript (e.g., </w:t>
-      </w:r>
-      <w:proofErr w:type="spellStart"/>
-      <w:r>
-        <w:t>API_Call</w:t>
-      </w:r>
-      <w:r>
-        <w:rPr>
-          <w:vertAlign w:val="subscript"/>
-        </w:rPr>
-        <w:t>A</w:t>
-      </w:r>
-      <w:proofErr w:type="spellEnd"/>
-      <w:r>
-        <w:t xml:space="preserve">, </w:t>
-      </w:r>
-      <w:proofErr w:type="spellStart"/>
-      <w:r>
-        <w:t>Code</w:t>
-      </w:r>
-      <w:r>
-        <w:rPr>
-          <w:vertAlign w:val="subscript"/>
-        </w:rPr>
-        <w:t>B</w:t>
-      </w:r>
-      <w:proofErr w:type="spellEnd"/>
-      <w:r>
-        <w:t xml:space="preserve">) and single logic expression in the Multiplicity column.  For example, if there is a choice of property </w:t>
-      </w:r>
-      <w:proofErr w:type="spellStart"/>
-      <w:r>
-        <w:rPr>
-          <w:rFonts w:ascii="Courier New" w:hAnsi="Courier New" w:cs="Courier New"/>
-        </w:rPr>
-        <w:t>API_Call</w:t>
-      </w:r>
-      <w:r>
-        <w:rPr>
-          <w:rFonts w:ascii="Courier New" w:hAnsi="Courier New" w:cs="Courier New"/>
-          <w:vertAlign w:val="subscript"/>
-        </w:rPr>
-        <w:t>A</w:t>
-      </w:r>
-      <w:proofErr w:type="spellEnd"/>
-      <w:r>
-        <w:t xml:space="preserve"> and </w:t>
-      </w:r>
-      <w:proofErr w:type="spellStart"/>
-      <w:r>
-        <w:rPr>
-          <w:rFonts w:ascii="Courier New" w:hAnsi="Courier New" w:cs="Courier New"/>
-        </w:rPr>
-        <w:t>Code</w:t>
-      </w:r>
-      <w:r>
-        <w:rPr>
-          <w:rFonts w:ascii="Courier New" w:hAnsi="Courier New" w:cs="Courier New"/>
-          <w:vertAlign w:val="subscript"/>
-        </w:rPr>
-        <w:t>B</w:t>
-      </w:r>
-      <w:proofErr w:type="spellEnd"/>
-      <w:r>
-        <w:t>, the expression “</w:t>
-      </w:r>
-      <w:proofErr w:type="gramStart"/>
-      <w:r>
-        <w:t>A(</w:t>
-      </w:r>
-      <w:proofErr w:type="gramEnd"/>
-      <w:r>
-        <w:t xml:space="preserve">1)|B(0..1)” will indicate that the </w:t>
-      </w:r>
-      <w:proofErr w:type="spellStart"/>
-      <w:r>
-        <w:rPr>
-          <w:rFonts w:ascii="Courier New" w:hAnsi="Courier New" w:cs="Courier New"/>
-        </w:rPr>
-        <w:t>API_Call</w:t>
-      </w:r>
-      <w:proofErr w:type="spellEnd"/>
-      <w:r>
-        <w:t xml:space="preserve"> property can be chosen with multiplicity 1 or the </w:t>
-      </w:r>
-      <w:r>
-        <w:rPr>
-          <w:rFonts w:ascii="Courier New" w:hAnsi="Courier New" w:cs="Courier New"/>
-        </w:rPr>
-        <w:t>Code</w:t>
-      </w:r>
-      <w:r>
-        <w:t xml:space="preserve"> property can be chosen with multiplicity 0 or 1.</w:t>
-      </w:r>
-    </w:p>
-    <w:p>
-      <w:pPr>
-        <w:pStyle w:val="Heading3"/>
-      </w:pPr>
-      <w:bookmarkStart w:id="41" w:name="_Toc420659504"/>
-      <w:r>
-        <w:t>Property and Class Descriptions</w:t>
       </w:r>
       <w:bookmarkEnd w:id="41"/>
     </w:p>
@@ -4988,8 +4753,137 @@
           <w:rFonts w:eastAsiaTheme="minorHAnsi"/>
         </w:rPr>
       </w:pPr>
-      <w:bookmarkStart w:id="42" w:name="_Toc412205415"/>
+      <w:r>
+        <w:t xml:space="preserve">Throughout Section 2.2, tables are used to describe the properties of each data model class. Each property table consists of a column of names to identify the property, a type column to reflect the datatype of the property, a multiplicity column to reflect the allowed number of occurrences of the property, and a description column that describes the property.  Package prefixes are provided for classes outside of the </w:t>
+      </w:r>
+      <w:r>
+        <w:t xml:space="preserve">Course of Action </w:t>
+      </w:r>
+      <w:r>
+        <w:t xml:space="preserve">data model (see Section </w:t>
+      </w:r>
+      <w:r>
+        <w:fldChar w:fldCharType="begin"/>
+      </w:r>
+      <w:r>
+        <w:instrText xml:space="preserve"> REF _Ref413676876 \r \h </w:instrText>
+      </w:r>
+      <w:r>
+        <w:fldChar w:fldCharType="separate"/>
+      </w:r>
+      <w:r>
+        <w:t>1.2.3</w:t>
+      </w:r>
+      <w:r>
+        <w:fldChar w:fldCharType="end"/>
+      </w:r>
+      <w:r>
+        <w:t xml:space="preserve">).  </w:t>
+      </w:r>
+    </w:p>
+    <w:p>
+      <w:pPr>
+        <w:spacing w:after="240"/>
+      </w:pPr>
+      <w:r>
+        <w:t xml:space="preserve">Note that if a class is a specialization of a superclass, only the properties that constitute the specialization are shown in the property table (i.e., properties of the superclass will not be shown).  However, details of the superclass may be shown in the UML diagram.    </w:t>
+      </w:r>
+    </w:p>
+    <w:p>
+      <w:pPr>
+        <w:spacing w:after="240"/>
+      </w:pPr>
+      <w:r>
+        <w:t>In addition, properties that are part of a “choice” relationship (e.g., Prop1 OR Prop2 is used but not both) will be denoted by a unique letter subscript (e.g., API_Call</w:t>
+      </w:r>
+      <w:r>
+        <w:rPr>
+          <w:vertAlign w:val="subscript"/>
+        </w:rPr>
+        <w:t>A</w:t>
+      </w:r>
+      <w:r>
+        <w:t>, Code</w:t>
+      </w:r>
+      <w:r>
+        <w:rPr>
+          <w:vertAlign w:val="subscript"/>
+        </w:rPr>
+        <w:t>B</w:t>
+      </w:r>
+      <w:r>
+        <w:t xml:space="preserve">) and single logic expression in the Multiplicity column.  For example, if there is a choice of property </w:t>
+      </w:r>
+      <w:r>
+        <w:rPr>
+          <w:rFonts w:ascii="Courier New" w:hAnsi="Courier New" w:cs="Courier New"/>
+        </w:rPr>
+        <w:t>API_Call</w:t>
+      </w:r>
+      <w:r>
+        <w:rPr>
+          <w:rFonts w:ascii="Courier New" w:hAnsi="Courier New" w:cs="Courier New"/>
+          <w:vertAlign w:val="subscript"/>
+        </w:rPr>
+        <w:t>A</w:t>
+      </w:r>
+      <w:r>
+        <w:t xml:space="preserve"> and </w:t>
+      </w:r>
+      <w:r>
+        <w:rPr>
+          <w:rFonts w:ascii="Courier New" w:hAnsi="Courier New" w:cs="Courier New"/>
+        </w:rPr>
+        <w:t>Code</w:t>
+      </w:r>
+      <w:r>
+        <w:rPr>
+          <w:rFonts w:ascii="Courier New" w:hAnsi="Courier New" w:cs="Courier New"/>
+          <w:vertAlign w:val="subscript"/>
+        </w:rPr>
+        <w:t>B</w:t>
+      </w:r>
+      <w:r>
+        <w:t xml:space="preserve">, the expression “A(1)|B(0..1)” will indicate that the </w:t>
+      </w:r>
+      <w:r>
+        <w:rPr>
+          <w:rFonts w:ascii="Courier New" w:hAnsi="Courier New" w:cs="Courier New"/>
+        </w:rPr>
+        <w:t>API_Call</w:t>
+      </w:r>
+      <w:r>
+        <w:t xml:space="preserve"> property can be chosen with multiplicity 1 or the </w:t>
+      </w:r>
+      <w:r>
+        <w:rPr>
+          <w:rFonts w:ascii="Courier New" w:hAnsi="Courier New" w:cs="Courier New"/>
+        </w:rPr>
+        <w:t>Code</w:t>
+      </w:r>
+      <w:r>
+        <w:t xml:space="preserve"> property can be chosen with multiplicity 0 or 1.</w:t>
+      </w:r>
+    </w:p>
+    <w:p>
+      <w:pPr>
+        <w:pStyle w:val="Heading3"/>
+      </w:pPr>
+      <w:bookmarkStart w:id="42" w:name="_Toc420659504"/>
+      <w:r>
+        <w:t>Property and Class Descriptions</w:t>
+      </w:r>
       <w:bookmarkEnd w:id="42"/>
+    </w:p>
+    <w:p>
+      <w:pPr>
+        <w:spacing w:after="240"/>
+        <w:rPr>
+          <w:rFonts w:eastAsiaTheme="minorHAnsi"/>
+        </w:rPr>
+      </w:pPr>
+      <w:bookmarkStart w:id="43" w:name="_Toc412205415"/>
+      <w:bookmarkEnd w:id="43"/>
       <w:r>
         <w:t xml:space="preserve">Each class and property defined in STIX is described using the format, “The X property </w:t>
       </w:r>
@@ -5181,15 +5075,7 @@
               <w:t>captured</w:t>
             </w:r>
             <w:r>
-              <w:t xml:space="preserve"> include </w:t>
-            </w:r>
-            <w:proofErr w:type="spellStart"/>
-            <w:r>
-              <w:t>identitifying</w:t>
-            </w:r>
-            <w:proofErr w:type="spellEnd"/>
-            <w:r>
-              <w:t xml:space="preserve"> </w:t>
+              <w:t xml:space="preserve"> include identitifying </w:t>
             </w:r>
             <w:r>
               <w:lastRenderedPageBreak/>
@@ -5341,7 +5227,6 @@
               </w:rPr>
               <w:t xml:space="preserve">The </w:t>
             </w:r>
-            <w:proofErr w:type="spellStart"/>
             <w:r>
               <w:rPr>
                 <w:rFonts w:ascii="Courier New" w:hAnsi="Courier New" w:cs="Courier New"/>
@@ -5349,7 +5234,6 @@
               </w:rPr>
               <w:t>ActivityType</w:t>
             </w:r>
-            <w:proofErr w:type="spellEnd"/>
             <w:r>
               <w:rPr>
                 <w:color w:val="000000"/>
@@ -5488,15 +5372,15 @@
       <w:pPr>
         <w:pStyle w:val="Heading1"/>
       </w:pPr>
-      <w:bookmarkStart w:id="43" w:name="_Ref395082039"/>
-      <w:bookmarkStart w:id="44" w:name="_Ref412984629"/>
-      <w:bookmarkStart w:id="45" w:name="_Toc420659505"/>
-      <w:bookmarkEnd w:id="43"/>
+      <w:bookmarkStart w:id="44" w:name="_Ref395082039"/>
+      <w:bookmarkStart w:id="45" w:name="_Ref412984629"/>
+      <w:bookmarkStart w:id="46" w:name="_Toc420659505"/>
+      <w:bookmarkEnd w:id="44"/>
       <w:r>
         <w:t>Background Information</w:t>
       </w:r>
-      <w:bookmarkEnd w:id="44"/>
       <w:bookmarkEnd w:id="45"/>
+      <w:bookmarkEnd w:id="46"/>
     </w:p>
     <w:p>
       <w:pPr>
@@ -5531,11 +5415,11 @@
       <w:pPr>
         <w:pStyle w:val="Heading2"/>
       </w:pPr>
-      <w:bookmarkStart w:id="46" w:name="_Toc420659506"/>
+      <w:bookmarkStart w:id="47" w:name="_Toc420659506"/>
       <w:r>
         <w:t>Course of Action-Related Component Data Models</w:t>
       </w:r>
-      <w:bookmarkEnd w:id="46"/>
+      <w:bookmarkEnd w:id="47"/>
     </w:p>
     <w:p>
       <w:pPr>
@@ -5700,8 +5584,8 @@
           <w:szCs w:val="24"/>
         </w:rPr>
       </w:pPr>
-      <w:bookmarkStart w:id="47" w:name="_Ref413760558"/>
-      <w:bookmarkStart w:id="48" w:name="_Ref397941046"/>
+      <w:bookmarkStart w:id="48" w:name="_Ref413760558"/>
+      <w:bookmarkStart w:id="49" w:name="_Ref397941046"/>
       <w:r>
         <w:rPr>
           <w:color w:val="auto"/>
@@ -5800,7 +5684,7 @@
         </w:rPr>
         <w:fldChar w:fldCharType="end"/>
       </w:r>
-      <w:bookmarkEnd w:id="47"/>
+      <w:bookmarkEnd w:id="48"/>
       <w:r>
         <w:rPr>
           <w:b w:val="0"/>
@@ -5810,7 +5694,7 @@
         </w:rPr>
         <w:t xml:space="preserve">. </w:t>
       </w:r>
-      <w:bookmarkEnd w:id="48"/>
+      <w:bookmarkEnd w:id="49"/>
       <w:r>
         <w:rPr>
           <w:b w:val="0"/>
@@ -5869,15 +5753,7 @@
         <w:ind w:left="720"/>
       </w:pPr>
       <w:r>
-        <w:t xml:space="preserve">The Course of Action data model is self-referential, enabling one Course of Action to reference other Course of Actions that are asserted to be related. Self-referential relationships between Courses of Action may indicate general associativity or can be used to indicate relationships </w:t>
-      </w:r>
-      <w:proofErr w:type="spellStart"/>
-      <w:r>
-        <w:t>beween</w:t>
-      </w:r>
-      <w:proofErr w:type="spellEnd"/>
-      <w:r>
-        <w:t xml:space="preserve"> different versions of the same Course of Action.</w:t>
+        <w:t>The Course of Action data model is self-referential, enabling one Course of Action to reference other Course of Actions that are asserted to be related. Self-referential relationships between Courses of Action may indicate general associativity or can be used to indicate relationships beween different versions of the same Course of Action.</w:t>
       </w:r>
     </w:p>
     <w:p>
@@ -5938,42 +5814,46 @@
     <w:p>
       <w:pPr>
         <w:spacing w:after="240"/>
+        <w:rPr>
+          <w:b/>
+          <w:bCs/>
+        </w:rPr>
         <w:sectPr>
           <w:pgSz w:w="12240" w:h="15840"/>
           <w:pgMar w:top="1440" w:right="1627" w:bottom="1440" w:left="1800" w:header="720" w:footer="720" w:gutter="0"/>
           <w:cols w:space="720"/>
           <w:docGrid w:linePitch="360"/>
         </w:sectPr>
-        <w:pPrChange w:id="49" w:author="Barnum, Sean D." w:date="2015-03-12T13:08:00Z">
+        <w:pPrChange w:id="50" w:author="Author">
           <w:pPr>
             <w:pStyle w:val="Heading1"/>
             <w:spacing w:after="240"/>
           </w:pPr>
         </w:pPrChange>
       </w:pPr>
-      <w:bookmarkStart w:id="50" w:name="_Ref390076669"/>
-      <w:bookmarkStart w:id="51" w:name="_Ref391372260"/>
-      <w:bookmarkStart w:id="52" w:name="_Ref396987963"/>
-      <w:bookmarkStart w:id="53" w:name="_Toc401131330"/>
-      <w:bookmarkEnd w:id="50"/>
+      <w:bookmarkStart w:id="51" w:name="_Ref390076669"/>
+      <w:bookmarkStart w:id="52" w:name="_Ref391372260"/>
+      <w:bookmarkStart w:id="53" w:name="_Ref396987963"/>
+      <w:bookmarkStart w:id="54" w:name="_Toc401131330"/>
       <w:bookmarkEnd w:id="51"/>
       <w:bookmarkEnd w:id="52"/>
       <w:bookmarkEnd w:id="53"/>
+      <w:bookmarkEnd w:id="54"/>
     </w:p>
     <w:p>
       <w:pPr>
         <w:pStyle w:val="Heading1"/>
       </w:pPr>
-      <w:bookmarkStart w:id="54" w:name="_Ref412991810"/>
-      <w:bookmarkStart w:id="55" w:name="_Ref412991918"/>
-      <w:bookmarkStart w:id="56" w:name="_Toc420659507"/>
+      <w:bookmarkStart w:id="55" w:name="_Ref412991810"/>
+      <w:bookmarkStart w:id="56" w:name="_Ref412991918"/>
+      <w:bookmarkStart w:id="57" w:name="_Toc420659507"/>
       <w:r>
         <w:lastRenderedPageBreak/>
         <w:t>STIX Course of Action Data Model</w:t>
       </w:r>
-      <w:bookmarkEnd w:id="54"/>
       <w:bookmarkEnd w:id="55"/>
       <w:bookmarkEnd w:id="56"/>
+      <w:bookmarkEnd w:id="57"/>
     </w:p>
     <w:p>
       <w:pPr>
@@ -5982,14 +5862,12 @@
       <w:r>
         <w:t xml:space="preserve">The primary class of the STIX Course of Action package is the </w:t>
       </w:r>
-      <w:proofErr w:type="spellStart"/>
       <w:r>
         <w:rPr>
           <w:rFonts w:ascii="Courier New" w:hAnsi="Courier New" w:cs="Courier New"/>
         </w:rPr>
         <w:t>CourseOfActionType</w:t>
       </w:r>
-      <w:proofErr w:type="spellEnd"/>
       <w:r>
         <w:t xml:space="preserve"> class, which characterizes a cyber threat</w:t>
       </w:r>
@@ -6017,25 +5895,21 @@
       <w:r>
         <w:t xml:space="preserve">all of the component data models in STIX, the </w:t>
       </w:r>
-      <w:proofErr w:type="spellStart"/>
       <w:r>
         <w:rPr>
           <w:rFonts w:ascii="Courier New" w:hAnsi="Courier New" w:cs="Courier New"/>
         </w:rPr>
         <w:t>CourseOfActionType</w:t>
       </w:r>
-      <w:proofErr w:type="spellEnd"/>
       <w:r>
         <w:t xml:space="preserve"> class extends a base class defined in the STIX Common data model; more specifically, it extends the </w:t>
       </w:r>
-      <w:proofErr w:type="spellStart"/>
       <w:r>
         <w:rPr>
           <w:rFonts w:ascii="Courier New" w:hAnsi="Courier New" w:cs="Courier New"/>
         </w:rPr>
         <w:t>CourseOfActionBaseType</w:t>
       </w:r>
-      <w:proofErr w:type="spellEnd"/>
       <w:r>
         <w:t xml:space="preserve"> base class, which provides the essential identifier (</w:t>
       </w:r>
@@ -6071,14 +5945,12 @@
       <w:r>
         <w:t xml:space="preserve"> between the </w:t>
       </w:r>
-      <w:proofErr w:type="spellStart"/>
       <w:r>
         <w:rPr>
           <w:rFonts w:ascii="Courier New" w:hAnsi="Courier New" w:cs="Courier New"/>
         </w:rPr>
         <w:t>CourseOfActionType</w:t>
       </w:r>
-      <w:proofErr w:type="spellEnd"/>
       <w:r>
         <w:rPr>
           <w:rFonts w:cs="Courier New"/>
@@ -6091,14 +5963,12 @@
       <w:r>
         <w:t xml:space="preserve"> and the </w:t>
       </w:r>
-      <w:proofErr w:type="spellStart"/>
       <w:r>
         <w:rPr>
           <w:rFonts w:ascii="Courier New" w:hAnsi="Courier New" w:cs="Courier New"/>
         </w:rPr>
         <w:t>CourseOfActionBaseType</w:t>
       </w:r>
-      <w:proofErr w:type="spellEnd"/>
       <w:r>
         <w:t xml:space="preserve"> </w:t>
       </w:r>
@@ -6108,22 +5978,15 @@
       <w:r>
         <w:t xml:space="preserve">, as well as the properties of the </w:t>
       </w:r>
-      <w:proofErr w:type="spellStart"/>
       <w:r>
         <w:rPr>
           <w:rFonts w:ascii="Courier New" w:hAnsi="Courier New" w:cs="Courier New"/>
         </w:rPr>
         <w:t>CourseOfActionType</w:t>
       </w:r>
-      <w:proofErr w:type="spellEnd"/>
-      <w:r>
-        <w:t xml:space="preserve"> class, are illustrated in the UML diagram given </w:t>
-      </w:r>
-      <w:proofErr w:type="gramStart"/>
-      <w:r>
-        <w:t>in  </w:t>
-      </w:r>
-      <w:proofErr w:type="gramEnd"/>
+      <w:r>
+        <w:t xml:space="preserve"> class, are illustrated in the UML diagram given in  </w:t>
+      </w:r>
       <w:r>
         <w:fldChar w:fldCharType="begin"/>
       </w:r>
@@ -6164,7 +6027,7 @@
         <w:keepNext/>
         <w:jc w:val="center"/>
       </w:pPr>
-      <w:bookmarkStart w:id="57" w:name="_Ref394447695"/>
+      <w:bookmarkStart w:id="58" w:name="_Ref394447695"/>
       <w:r>
         <w:rPr>
           <w:noProof/>
@@ -6221,7 +6084,7 @@
           </wp:inline>
         </w:drawing>
       </w:r>
-      <w:bookmarkEnd w:id="57"/>
+      <w:bookmarkEnd w:id="58"/>
     </w:p>
     <w:p>
       <w:pPr>
@@ -6235,7 +6098,7 @@
           <w:szCs w:val="24"/>
         </w:rPr>
       </w:pPr>
-      <w:bookmarkStart w:id="58" w:name="_Ref413693729"/>
+      <w:bookmarkStart w:id="59" w:name="_Ref413693729"/>
       <w:r>
         <w:rPr>
           <w:color w:val="auto"/>
@@ -6334,7 +6197,7 @@
         </w:rPr>
         <w:fldChar w:fldCharType="end"/>
       </w:r>
-      <w:bookmarkEnd w:id="58"/>
+      <w:bookmarkEnd w:id="59"/>
       <w:r>
         <w:rPr>
           <w:b w:val="0"/>
@@ -6344,7 +6207,6 @@
         </w:rPr>
         <w:t xml:space="preserve">. UML diagram of the </w:t>
       </w:r>
-      <w:proofErr w:type="spellStart"/>
       <w:r>
         <w:rPr>
           <w:rFonts w:ascii="Courier New" w:hAnsi="Courier New" w:cs="Courier New"/>
@@ -6355,7 +6217,6 @@
         </w:rPr>
         <w:t>CourseOfActionType</w:t>
       </w:r>
-      <w:proofErr w:type="spellEnd"/>
       <w:r>
         <w:rPr>
           <w:b w:val="0"/>
@@ -6518,8 +6379,8 @@
           <w:szCs w:val="24"/>
         </w:rPr>
       </w:pPr>
-      <w:bookmarkStart w:id="59" w:name="_Ref412992263"/>
-      <w:bookmarkStart w:id="60" w:name="_Ref412992257"/>
+      <w:bookmarkStart w:id="60" w:name="_Ref412992263"/>
+      <w:bookmarkStart w:id="61" w:name="_Ref412992257"/>
       <w:r>
         <w:rPr>
           <w:color w:val="auto"/>
@@ -6618,7 +6479,7 @@
         </w:rPr>
         <w:fldChar w:fldCharType="end"/>
       </w:r>
-      <w:bookmarkEnd w:id="59"/>
+      <w:bookmarkEnd w:id="60"/>
       <w:r>
         <w:rPr>
           <w:b w:val="0"/>
@@ -6628,7 +6489,6 @@
         </w:rPr>
         <w:t xml:space="preserve">. Properties of the </w:t>
       </w:r>
-      <w:proofErr w:type="spellStart"/>
       <w:r>
         <w:rPr>
           <w:rFonts w:ascii="Courier New" w:hAnsi="Courier New" w:cs="Courier New"/>
@@ -6639,7 +6499,6 @@
         </w:rPr>
         <w:t>CourseOfActionType</w:t>
       </w:r>
-      <w:proofErr w:type="spellEnd"/>
       <w:r>
         <w:rPr>
           <w:b w:val="0"/>
@@ -6649,7 +6508,7 @@
         </w:rPr>
         <w:t xml:space="preserve"> class</w:t>
       </w:r>
-      <w:bookmarkEnd w:id="60"/>
+      <w:bookmarkEnd w:id="61"/>
     </w:p>
     <w:tbl>
       <w:tblPr>
@@ -6900,7 +6759,6 @@
                 <w:szCs w:val="20"/>
               </w:rPr>
             </w:pPr>
-            <w:proofErr w:type="spellStart"/>
             <w:r>
               <w:rPr>
                 <w:rFonts w:ascii="Courier New" w:hAnsi="Courier New" w:cs="Courier New"/>
@@ -6909,7 +6767,6 @@
               </w:rPr>
               <w:t>CourseOfActionVersionType</w:t>
             </w:r>
-            <w:proofErr w:type="spellEnd"/>
           </w:p>
         </w:tc>
         <w:tc>
@@ -7073,7 +6930,6 @@
                 <w:szCs w:val="20"/>
               </w:rPr>
             </w:pPr>
-            <w:proofErr w:type="spellStart"/>
             <w:r>
               <w:rPr>
                 <w:rFonts w:ascii="Courier New" w:hAnsi="Courier New" w:cs="Courier New"/>
@@ -7082,7 +6938,6 @@
               </w:rPr>
               <w:t>basicDataTypes:BasicString</w:t>
             </w:r>
-            <w:proofErr w:type="spellEnd"/>
           </w:p>
         </w:tc>
         <w:tc>
@@ -7325,7 +7180,6 @@
                 <w:szCs w:val="20"/>
               </w:rPr>
             </w:pPr>
-            <w:proofErr w:type="spellStart"/>
             <w:r>
               <w:rPr>
                 <w:rFonts w:ascii="Courier New" w:hAnsi="Courier New" w:cs="Courier New"/>
@@ -7334,7 +7188,6 @@
               </w:rPr>
               <w:t>VocabularyStringType</w:t>
             </w:r>
-            <w:proofErr w:type="spellEnd"/>
           </w:p>
         </w:tc>
         <w:tc>
@@ -7533,26 +7386,14 @@
               </w:rPr>
               <w:t xml:space="preserve"> (these specific values are only provided to help explain the property: they are neither recommended values nor necessarily part of any existing vocabulary).  The content creator may choose any arbitrary value or may constrain the set of possible values by referencing an externally-defined vocabulary or leveraging a formally defined vocabulary extending from the </w:t>
             </w:r>
-            <w:proofErr w:type="spellStart"/>
             <w:r>
               <w:rPr>
                 <w:rFonts w:ascii="Courier New" w:hAnsi="Courier New" w:cs="Courier New"/>
                 <w:sz w:val="22"/>
                 <w:szCs w:val="22"/>
               </w:rPr>
-              <w:t>stixCommon</w:t>
-            </w:r>
-            <w:proofErr w:type="gramStart"/>
-            <w:r>
-              <w:rPr>
-                <w:rFonts w:ascii="Courier New" w:hAnsi="Courier New" w:cs="Courier New"/>
-                <w:sz w:val="22"/>
-                <w:szCs w:val="22"/>
-              </w:rPr>
-              <w:t>:ControlledVocabularyStringType</w:t>
-            </w:r>
-            <w:proofErr w:type="spellEnd"/>
-            <w:proofErr w:type="gramEnd"/>
+              <w:t>stixCommon:ControlledVocabularyStringType</w:t>
+            </w:r>
             <w:r>
               <w:rPr>
                 <w:sz w:val="22"/>
@@ -7680,7 +7521,6 @@
                 <w:szCs w:val="20"/>
               </w:rPr>
             </w:pPr>
-            <w:proofErr w:type="spellStart"/>
             <w:r>
               <w:rPr>
                 <w:rFonts w:ascii="Courier New" w:hAnsi="Courier New" w:cs="Courier New"/>
@@ -7689,7 +7529,6 @@
               </w:rPr>
               <w:t>VocabularyStringType</w:t>
             </w:r>
-            <w:proofErr w:type="spellEnd"/>
           </w:p>
         </w:tc>
         <w:tc>
@@ -7809,27 +7648,19 @@
                 <w:sz w:val="22"/>
                 <w:szCs w:val="22"/>
               </w:rPr>
+              <w:t xml:space="preserve"> include</w:t>
+            </w:r>
+            <w:r>
+              <w:rPr>
+                <w:sz w:val="22"/>
+                <w:szCs w:val="22"/>
+              </w:rPr>
               <w:t xml:space="preserve"> </w:t>
             </w:r>
-            <w:proofErr w:type="gramStart"/>
-            <w:r>
-              <w:rPr>
-                <w:sz w:val="22"/>
-                <w:szCs w:val="22"/>
-              </w:rPr>
-              <w:t>include</w:t>
-            </w:r>
-            <w:r>
-              <w:rPr>
-                <w:sz w:val="22"/>
-                <w:szCs w:val="22"/>
-              </w:rPr>
+            <w:r>
               <w:t xml:space="preserve"> </w:t>
             </w:r>
             <w:r>
-              <w:t xml:space="preserve"> </w:t>
-            </w:r>
-            <w:r>
               <w:rPr>
                 <w:i/>
                 <w:sz w:val="22"/>
@@ -7837,7 +7668,6 @@
               </w:rPr>
               <w:t>redirection</w:t>
             </w:r>
-            <w:proofErr w:type="gramEnd"/>
             <w:r>
               <w:rPr>
                 <w:sz w:val="22"/>
@@ -7875,26 +7705,14 @@
               </w:rPr>
               <w:t xml:space="preserve"> (these specific values are only provided to help explain the property: they are neither recommended values nor necessarily part of any existing vocabulary).  The content creator may choose any arbitrary value or may constrain the set of possible values by referencing an externally-defined vocabulary or leveraging a formally defined vocabulary extending from the </w:t>
             </w:r>
-            <w:proofErr w:type="spellStart"/>
             <w:r>
               <w:rPr>
                 <w:rFonts w:ascii="Courier New" w:hAnsi="Courier New" w:cs="Courier New"/>
                 <w:sz w:val="22"/>
                 <w:szCs w:val="22"/>
               </w:rPr>
-              <w:t>stixCommon</w:t>
-            </w:r>
-            <w:proofErr w:type="gramStart"/>
-            <w:r>
-              <w:rPr>
-                <w:rFonts w:ascii="Courier New" w:hAnsi="Courier New" w:cs="Courier New"/>
-                <w:sz w:val="22"/>
-                <w:szCs w:val="22"/>
-              </w:rPr>
-              <w:t>:ControlledVocabularyStringType</w:t>
-            </w:r>
-            <w:proofErr w:type="spellEnd"/>
-            <w:proofErr w:type="gramEnd"/>
+              <w:t>stixCommon:ControlledVocabularyStringType</w:t>
+            </w:r>
             <w:r>
               <w:rPr>
                 <w:sz w:val="22"/>
@@ -7914,15 +7732,7 @@
                 <w:sz w:val="22"/>
                 <w:szCs w:val="22"/>
               </w:rPr>
-              <w:t xml:space="preserve"> property </w:t>
-            </w:r>
-            <w:proofErr w:type="gramStart"/>
-            <w:r>
-              <w:rPr>
-                <w:sz w:val="22"/>
-                <w:szCs w:val="22"/>
-              </w:rPr>
-              <w:t xml:space="preserve">is </w:t>
+              <w:t xml:space="preserve"> property is </w:t>
             </w:r>
             <w:r>
               <w:rPr>
@@ -7938,17 +7748,7 @@
                 <w:sz w:val="22"/>
                 <w:szCs w:val="22"/>
               </w:rPr>
-              <w:t>‘CourseOfActionTypeVocab</w:t>
-            </w:r>
-            <w:proofErr w:type="gramEnd"/>
-            <w:r>
-              <w:rPr>
-                <w:i/>
-                <w:iCs/>
-                <w:sz w:val="22"/>
-                <w:szCs w:val="22"/>
-              </w:rPr>
-              <w:t>-1.0’</w:t>
+              <w:t>‘CourseOfActionTypeVocab-1.0’</w:t>
             </w:r>
             <w:r>
               <w:rPr>
@@ -8047,7 +7847,6 @@
                 <w:szCs w:val="20"/>
               </w:rPr>
             </w:pPr>
-            <w:proofErr w:type="spellStart"/>
             <w:r>
               <w:rPr>
                 <w:rFonts w:ascii="Courier New" w:hAnsi="Courier New" w:cs="Courier New"/>
@@ -8056,7 +7855,6 @@
               </w:rPr>
               <w:t>StructuredTextType</w:t>
             </w:r>
-            <w:proofErr w:type="spellEnd"/>
           </w:p>
         </w:tc>
         <w:tc>
@@ -8150,7 +7948,6 @@
               </w:rPr>
               <w:t xml:space="preserve"> property captures a textual description of the Course of Action.  Any length is permitted.  Optional formatting is supported via the </w:t>
             </w:r>
-            <w:proofErr w:type="spellStart"/>
             <w:r>
               <w:rPr>
                 <w:rFonts w:ascii="Courier New" w:hAnsi="Courier New" w:cs="Courier New"/>
@@ -8160,7 +7957,6 @@
               </w:rPr>
               <w:t>structuring_format</w:t>
             </w:r>
-            <w:proofErr w:type="spellEnd"/>
             <w:r>
               <w:rPr>
                 <w:rFonts w:ascii="Calibri" w:hAnsi="Calibri"/>
@@ -8170,7 +7966,6 @@
               </w:rPr>
               <w:t xml:space="preserve"> property of the </w:t>
             </w:r>
-            <w:proofErr w:type="spellStart"/>
             <w:r>
               <w:rPr>
                 <w:rFonts w:ascii="Courier New" w:hAnsi="Courier New" w:cs="Courier New"/>
@@ -8180,7 +7975,6 @@
               </w:rPr>
               <w:t>StructuredTextType</w:t>
             </w:r>
-            <w:proofErr w:type="spellEnd"/>
             <w:r>
               <w:rPr>
                 <w:rFonts w:ascii="Calibri" w:hAnsi="Calibri"/>
@@ -8225,7 +8019,6 @@
                 <w:szCs w:val="22"/>
               </w:rPr>
             </w:pPr>
-            <w:proofErr w:type="spellStart"/>
             <w:r>
               <w:rPr>
                 <w:b/>
@@ -8235,7 +8028,6 @@
               </w:rPr>
               <w:t>Short_Description</w:t>
             </w:r>
-            <w:proofErr w:type="spellEnd"/>
           </w:p>
         </w:tc>
         <w:tc>
@@ -8282,7 +8074,6 @@
                 <w:szCs w:val="20"/>
               </w:rPr>
             </w:pPr>
-            <w:proofErr w:type="spellStart"/>
             <w:r>
               <w:rPr>
                 <w:rFonts w:ascii="Courier New" w:hAnsi="Courier New" w:cs="Courier New"/>
@@ -8291,7 +8082,6 @@
               </w:rPr>
               <w:t>StructuredTextType</w:t>
             </w:r>
-            <w:proofErr w:type="spellEnd"/>
           </w:p>
         </w:tc>
         <w:tc>
@@ -8367,7 +8157,6 @@
               </w:rPr>
               <w:t xml:space="preserve">The </w:t>
             </w:r>
-            <w:proofErr w:type="spellStart"/>
             <w:r>
               <w:rPr>
                 <w:rFonts w:ascii="Courier New" w:hAnsi="Courier New" w:cs="Courier New"/>
@@ -8377,7 +8166,6 @@
               </w:rPr>
               <w:t>Short_Description</w:t>
             </w:r>
-            <w:proofErr w:type="spellEnd"/>
             <w:r>
               <w:rPr>
                 <w:rFonts w:ascii="Calibri" w:hAnsi="Calibri"/>
@@ -8529,7 +8317,6 @@
                 <w:szCs w:val="20"/>
               </w:rPr>
             </w:pPr>
-            <w:proofErr w:type="spellStart"/>
             <w:r>
               <w:rPr>
                 <w:rFonts w:ascii="Courier New" w:hAnsi="Courier New" w:cs="Courier New"/>
@@ -8538,7 +8325,6 @@
               </w:rPr>
               <w:t>ObjectiveType</w:t>
             </w:r>
-            <w:proofErr w:type="spellEnd"/>
           </w:p>
         </w:tc>
         <w:tc>
@@ -8709,7 +8495,6 @@
                 <w:szCs w:val="22"/>
               </w:rPr>
             </w:pPr>
-            <w:proofErr w:type="spellStart"/>
             <w:r>
               <w:rPr>
                 <w:b/>
@@ -8719,7 +8504,6 @@
               </w:rPr>
               <w:t>Parameter_Observables</w:t>
             </w:r>
-            <w:proofErr w:type="spellEnd"/>
           </w:p>
         </w:tc>
         <w:tc>
@@ -8749,7 +8533,6 @@
                 <w:szCs w:val="20"/>
               </w:rPr>
             </w:pPr>
-            <w:proofErr w:type="spellStart"/>
             <w:r>
               <w:rPr>
                 <w:rFonts w:ascii="Courier New" w:hAnsi="Courier New" w:cs="Courier New"/>
@@ -8758,7 +8541,6 @@
               </w:rPr>
               <w:t>cybox:ObservablesType</w:t>
             </w:r>
-            <w:proofErr w:type="spellEnd"/>
           </w:p>
         </w:tc>
         <w:tc>
@@ -8830,7 +8612,6 @@
               </w:rPr>
               <w:t xml:space="preserve">The </w:t>
             </w:r>
-            <w:proofErr w:type="spellStart"/>
             <w:r>
               <w:rPr>
                 <w:rFonts w:ascii="Courier New" w:hAnsi="Courier New" w:cs="Courier New"/>
@@ -8839,7 +8620,6 @@
               </w:rPr>
               <w:t>Parameter_Observables</w:t>
             </w:r>
-            <w:proofErr w:type="spellEnd"/>
             <w:r>
               <w:rPr>
                 <w:sz w:val="22"/>
@@ -8859,23 +8639,7 @@
                 <w:sz w:val="22"/>
                 <w:szCs w:val="22"/>
               </w:rPr>
-              <w:t xml:space="preserve">technical parameters to this Course of Action expressed using the CybOX Language. It is intended that the combination of the Course of Action Type and the </w:t>
-            </w:r>
-            <w:proofErr w:type="spellStart"/>
-            <w:r>
-              <w:rPr>
-                <w:sz w:val="22"/>
-                <w:szCs w:val="22"/>
-              </w:rPr>
-              <w:t>Parameter_Observables</w:t>
-            </w:r>
-            <w:proofErr w:type="spellEnd"/>
-            <w:r>
-              <w:rPr>
-                <w:sz w:val="22"/>
-                <w:szCs w:val="22"/>
-              </w:rPr>
-              <w:t xml:space="preserve"> could be used to define </w:t>
+              <w:t xml:space="preserve">technical parameters to this Course of Action expressed using the CybOX Language. It is intended that the combination of the Course of Action Type and the Parameter_Observables could be used to define </w:t>
             </w:r>
             <w:r>
               <w:rPr>
@@ -8925,7 +8689,6 @@
                 <w:szCs w:val="22"/>
               </w:rPr>
             </w:pPr>
-            <w:proofErr w:type="spellStart"/>
             <w:r>
               <w:rPr>
                 <w:b/>
@@ -8935,7 +8698,6 @@
               </w:rPr>
               <w:t>Structured_COA</w:t>
             </w:r>
-            <w:proofErr w:type="spellEnd"/>
           </w:p>
         </w:tc>
         <w:tc>
@@ -8964,7 +8726,6 @@
                 <w:szCs w:val="20"/>
               </w:rPr>
             </w:pPr>
-            <w:proofErr w:type="spellStart"/>
             <w:r>
               <w:rPr>
                 <w:rFonts w:ascii="Courier New" w:hAnsi="Courier New" w:cs="Courier New"/>
@@ -8973,7 +8734,6 @@
               </w:rPr>
               <w:t>StructuredCOAType</w:t>
             </w:r>
-            <w:proofErr w:type="spellEnd"/>
           </w:p>
         </w:tc>
         <w:tc>
@@ -9042,7 +8802,6 @@
               </w:rPr>
               <w:t xml:space="preserve">The </w:t>
             </w:r>
-            <w:proofErr w:type="spellStart"/>
             <w:r>
               <w:rPr>
                 <w:rFonts w:ascii="Courier New" w:hAnsi="Courier New" w:cs="Courier New"/>
@@ -9051,7 +8810,6 @@
               </w:rPr>
               <w:t>Structured_COA</w:t>
             </w:r>
-            <w:proofErr w:type="spellEnd"/>
             <w:r>
               <w:rPr>
                 <w:sz w:val="22"/>
@@ -9154,7 +8912,6 @@
                 <w:szCs w:val="20"/>
               </w:rPr>
             </w:pPr>
-            <w:proofErr w:type="spellStart"/>
             <w:r>
               <w:rPr>
                 <w:rFonts w:ascii="Courier New" w:hAnsi="Courier New" w:cs="Courier New"/>
@@ -9163,7 +8920,6 @@
               </w:rPr>
               <w:t>stixCommon:StatementType</w:t>
             </w:r>
-            <w:proofErr w:type="spellEnd"/>
           </w:p>
         </w:tc>
         <w:tc>
@@ -9248,15 +9004,7 @@
                 <w:sz w:val="22"/>
                 <w:szCs w:val="22"/>
               </w:rPr>
-              <w:t xml:space="preserve"> property characterizes the estimated impact of </w:t>
-            </w:r>
-            <w:proofErr w:type="gramStart"/>
-            <w:r>
-              <w:rPr>
-                <w:sz w:val="22"/>
-                <w:szCs w:val="22"/>
-              </w:rPr>
-              <w:t xml:space="preserve">applying </w:t>
+              <w:t xml:space="preserve"> property characterizes the estimated impact of applying </w:t>
             </w:r>
             <w:r>
               <w:rPr>
@@ -9264,16 +9012,7 @@
                 <w:sz w:val="22"/>
                 <w:szCs w:val="22"/>
               </w:rPr>
-              <w:t xml:space="preserve"> a</w:t>
-            </w:r>
-            <w:proofErr w:type="gramEnd"/>
-            <w:r>
-              <w:rPr>
-                <w:rFonts w:ascii="Calibri" w:hAnsi="Calibri"/>
-                <w:sz w:val="22"/>
-                <w:szCs w:val="22"/>
-              </w:rPr>
-              <w:t xml:space="preserve"> </w:t>
+              <w:t xml:space="preserve"> a </w:t>
             </w:r>
             <w:r>
               <w:rPr>
@@ -9568,7 +9307,6 @@
                 <w:szCs w:val="20"/>
               </w:rPr>
             </w:pPr>
-            <w:proofErr w:type="spellStart"/>
             <w:r>
               <w:rPr>
                 <w:rFonts w:ascii="Courier New" w:hAnsi="Courier New" w:cs="Courier New"/>
@@ -9577,7 +9315,6 @@
               </w:rPr>
               <w:t>stixCommon:StatementType</w:t>
             </w:r>
-            <w:proofErr w:type="spellEnd"/>
           </w:p>
         </w:tc>
         <w:tc>
@@ -9664,7 +9401,6 @@
               </w:rPr>
               <w:t xml:space="preserve"> property characterizes the estimated cost for applying </w:t>
             </w:r>
-            <w:proofErr w:type="gramStart"/>
             <w:r>
               <w:rPr>
                 <w:rFonts w:ascii="Calibri" w:hAnsi="Calibri"/>
@@ -9678,15 +9414,7 @@
                 <w:sz w:val="22"/>
                 <w:szCs w:val="22"/>
               </w:rPr>
-              <w:t xml:space="preserve"> Course</w:t>
-            </w:r>
-            <w:proofErr w:type="gramEnd"/>
-            <w:r>
-              <w:rPr>
-                <w:sz w:val="22"/>
-                <w:szCs w:val="22"/>
-              </w:rPr>
-              <w:t xml:space="preserve"> of Action </w:t>
+              <w:t xml:space="preserve"> Course of Action </w:t>
             </w:r>
             <w:r>
               <w:rPr>
@@ -9974,7 +9702,6 @@
                 <w:szCs w:val="20"/>
               </w:rPr>
             </w:pPr>
-            <w:proofErr w:type="spellStart"/>
             <w:r>
               <w:rPr>
                 <w:rFonts w:ascii="Courier New" w:hAnsi="Courier New" w:cs="Courier New"/>
@@ -9983,7 +9710,6 @@
               </w:rPr>
               <w:t>stixCommon:StatementType</w:t>
             </w:r>
-            <w:proofErr w:type="spellEnd"/>
           </w:p>
         </w:tc>
         <w:tc>
@@ -10310,7 +10036,6 @@
                 <w:bCs/>
               </w:rPr>
             </w:pPr>
-            <w:proofErr w:type="spellStart"/>
             <w:r>
               <w:rPr>
                 <w:b/>
@@ -10319,7 +10044,6 @@
               <w:lastRenderedPageBreak/>
               <w:t>Information_Source</w:t>
             </w:r>
-            <w:proofErr w:type="spellEnd"/>
           </w:p>
         </w:tc>
         <w:tc>
@@ -10366,7 +10090,6 @@
                 <w:szCs w:val="20"/>
               </w:rPr>
             </w:pPr>
-            <w:proofErr w:type="spellStart"/>
             <w:r>
               <w:rPr>
                 <w:rFonts w:ascii="Courier New" w:hAnsi="Courier New" w:cs="Courier New"/>
@@ -10375,7 +10098,6 @@
               </w:rPr>
               <w:t>InformationSourceType</w:t>
             </w:r>
-            <w:proofErr w:type="spellEnd"/>
           </w:p>
         </w:tc>
         <w:tc>
@@ -10451,7 +10173,6 @@
               </w:rPr>
               <w:t xml:space="preserve">The </w:t>
             </w:r>
-            <w:proofErr w:type="spellStart"/>
             <w:r>
               <w:rPr>
                 <w:rFonts w:ascii="Courier New" w:hAnsi="Courier New" w:cs="Courier New"/>
@@ -10461,7 +10182,6 @@
               </w:rPr>
               <w:t>Information_Source</w:t>
             </w:r>
-            <w:proofErr w:type="spellEnd"/>
             <w:r>
               <w:rPr>
                 <w:rFonts w:ascii="Calibri" w:hAnsi="Calibri"/>
@@ -10477,25 +10197,7 @@
                 <w:sz w:val="22"/>
                 <w:szCs w:val="22"/>
               </w:rPr>
-              <w:t xml:space="preserve">information.  Examples of details captured include </w:t>
-            </w:r>
-            <w:proofErr w:type="spellStart"/>
-            <w:r>
-              <w:rPr>
-                <w:rFonts w:ascii="Calibri" w:hAnsi="Calibri"/>
-                <w:sz w:val="22"/>
-                <w:szCs w:val="22"/>
-              </w:rPr>
-              <w:t>identitifying</w:t>
-            </w:r>
-            <w:proofErr w:type="spellEnd"/>
-            <w:r>
-              <w:rPr>
-                <w:rFonts w:ascii="Calibri" w:hAnsi="Calibri"/>
-                <w:sz w:val="22"/>
-                <w:szCs w:val="22"/>
-              </w:rPr>
-              <w:t xml:space="preserve"> characteristics, time-</w:t>
+              <w:t>information.  Examples of details captured include identitifying characteristics, time-</w:t>
             </w:r>
             <w:r>
               <w:rPr>
@@ -10575,7 +10277,6 @@
                 <w:szCs w:val="20"/>
               </w:rPr>
             </w:pPr>
-            <w:proofErr w:type="spellStart"/>
             <w:r>
               <w:rPr>
                 <w:rFonts w:ascii="Courier New" w:hAnsi="Courier New" w:cs="Courier New"/>
@@ -10584,7 +10285,6 @@
               </w:rPr>
               <w:t>marking:MarkingType</w:t>
             </w:r>
-            <w:proofErr w:type="spellEnd"/>
           </w:p>
         </w:tc>
         <w:tc>
@@ -10759,7 +10459,6 @@
                 <w:bCs/>
               </w:rPr>
             </w:pPr>
-            <w:proofErr w:type="spellStart"/>
             <w:r>
               <w:rPr>
                 <w:b/>
@@ -10769,7 +10468,6 @@
               </w:rPr>
               <w:t>Related_COAs</w:t>
             </w:r>
-            <w:proofErr w:type="spellEnd"/>
           </w:p>
         </w:tc>
         <w:tc>
@@ -10799,7 +10497,6 @@
                 <w:szCs w:val="20"/>
               </w:rPr>
             </w:pPr>
-            <w:proofErr w:type="spellStart"/>
             <w:r>
               <w:rPr>
                 <w:rFonts w:ascii="Courier New" w:hAnsi="Courier New" w:cs="Courier New"/>
@@ -10808,7 +10505,6 @@
               </w:rPr>
               <w:t>RelatedCOAsType</w:t>
             </w:r>
-            <w:proofErr w:type="spellEnd"/>
           </w:p>
         </w:tc>
         <w:tc>
@@ -10884,7 +10580,6 @@
               </w:rPr>
               <w:t xml:space="preserve">The </w:t>
             </w:r>
-            <w:proofErr w:type="spellStart"/>
             <w:r>
               <w:rPr>
                 <w:rFonts w:ascii="Courier New" w:hAnsi="Courier New" w:cs="Courier New"/>
@@ -10893,7 +10588,6 @@
               </w:rPr>
               <w:t>Related_COAs</w:t>
             </w:r>
-            <w:proofErr w:type="spellEnd"/>
             <w:r>
               <w:rPr>
                 <w:rFonts w:ascii="Calibri" w:hAnsi="Calibri"/>
@@ -10968,7 +10662,6 @@
                 <w:bCs/>
               </w:rPr>
             </w:pPr>
-            <w:proofErr w:type="spellStart"/>
             <w:r>
               <w:rPr>
                 <w:b/>
@@ -10978,7 +10671,6 @@
               </w:rPr>
               <w:t>Related_Packages</w:t>
             </w:r>
-            <w:proofErr w:type="spellEnd"/>
           </w:p>
         </w:tc>
         <w:tc>
@@ -11025,7 +10717,6 @@
                 <w:szCs w:val="20"/>
               </w:rPr>
             </w:pPr>
-            <w:proofErr w:type="spellStart"/>
             <w:r>
               <w:rPr>
                 <w:rFonts w:ascii="Courier New" w:hAnsi="Courier New" w:cs="Courier New"/>
@@ -11034,7 +10725,6 @@
               </w:rPr>
               <w:t>RelatedPackagesRefsType</w:t>
             </w:r>
-            <w:proofErr w:type="spellEnd"/>
           </w:p>
         </w:tc>
         <w:tc>
@@ -11106,7 +10796,6 @@
               </w:rPr>
               <w:t xml:space="preserve">The </w:t>
             </w:r>
-            <w:proofErr w:type="spellStart"/>
             <w:r>
               <w:rPr>
                 <w:rFonts w:ascii="Courier New" w:hAnsi="Courier New" w:cs="Courier New"/>
@@ -11115,7 +10804,6 @@
               </w:rPr>
               <w:t>Related_Packages</w:t>
             </w:r>
-            <w:proofErr w:type="spellEnd"/>
             <w:r>
               <w:rPr>
                 <w:sz w:val="22"/>
@@ -11145,20 +10833,15 @@
       <w:pPr>
         <w:pStyle w:val="Heading2"/>
       </w:pPr>
-      <w:bookmarkStart w:id="61" w:name="_Toc401131331"/>
-      <w:bookmarkStart w:id="62" w:name="_Ref413679852"/>
-      <w:bookmarkStart w:id="63" w:name="_Toc420659508"/>
-      <w:bookmarkEnd w:id="61"/>
-      <w:proofErr w:type="spellStart"/>
-      <w:r>
-        <w:t>CourseOfActionVersionType</w:t>
-      </w:r>
-      <w:proofErr w:type="spellEnd"/>
-      <w:r>
-        <w:t xml:space="preserve"> Enumeration</w:t>
-      </w:r>
+      <w:bookmarkStart w:id="62" w:name="_Toc401131331"/>
+      <w:bookmarkStart w:id="63" w:name="_Ref413679852"/>
+      <w:bookmarkStart w:id="64" w:name="_Toc420659508"/>
       <w:bookmarkEnd w:id="62"/>
+      <w:r>
+        <w:t>CourseOfActionVersionType Enumeration</w:t>
+      </w:r>
       <w:bookmarkEnd w:id="63"/>
+      <w:bookmarkEnd w:id="64"/>
     </w:p>
     <w:p>
       <w:pPr>
@@ -11170,14 +10853,12 @@
       <w:r>
         <w:t xml:space="preserve">The </w:t>
       </w:r>
-      <w:proofErr w:type="spellStart"/>
       <w:r>
         <w:rPr>
           <w:rFonts w:ascii="Courier New" w:hAnsi="Courier New" w:cs="Courier New"/>
         </w:rPr>
         <w:t>CourseOfActionVersionType</w:t>
       </w:r>
-      <w:proofErr w:type="spellEnd"/>
       <w:r>
         <w:rPr>
           <w:rFonts w:ascii="Times New Roman" w:hAnsi="Times New Roman"/>
@@ -11234,7 +10915,7 @@
           <w:szCs w:val="24"/>
         </w:rPr>
       </w:pPr>
-      <w:bookmarkStart w:id="64" w:name="_Ref413704140"/>
+      <w:bookmarkStart w:id="65" w:name="_Ref413704140"/>
       <w:r>
         <w:rPr>
           <w:color w:val="auto"/>
@@ -11334,7 +11015,7 @@
         </w:rPr>
         <w:fldChar w:fldCharType="end"/>
       </w:r>
-      <w:bookmarkEnd w:id="64"/>
+      <w:bookmarkEnd w:id="65"/>
       <w:r>
         <w:rPr>
           <w:color w:val="auto"/>
@@ -11361,8 +11042,6 @@
         </w:rPr>
         <w:t>Literals</w:t>
       </w:r>
-      <w:bookmarkStart w:id="65" w:name="_GoBack"/>
-      <w:bookmarkEnd w:id="65"/>
       <w:r>
         <w:rPr>
           <w:b w:val="0"/>
@@ -11372,7 +11051,6 @@
         </w:rPr>
         <w:t xml:space="preserve"> of the </w:t>
       </w:r>
-      <w:proofErr w:type="spellStart"/>
       <w:r>
         <w:rPr>
           <w:rFonts w:ascii="Courier New" w:hAnsi="Courier New" w:cs="Courier New"/>
@@ -11383,7 +11061,6 @@
         </w:rPr>
         <w:t>CourseOfActionVersionType</w:t>
       </w:r>
-      <w:proofErr w:type="spellEnd"/>
       <w:r>
         <w:rPr>
           <w:b w:val="0"/>
@@ -11819,13 +11496,8 @@
         <w:pStyle w:val="Heading2"/>
       </w:pPr>
       <w:bookmarkStart w:id="66" w:name="_Toc420659509"/>
-      <w:proofErr w:type="spellStart"/>
-      <w:r>
-        <w:t>StructuredCOAType</w:t>
-      </w:r>
-      <w:proofErr w:type="spellEnd"/>
-      <w:r>
-        <w:t xml:space="preserve"> Class</w:t>
+      <w:r>
+        <w:t>StructuredCOAType Class</w:t>
       </w:r>
       <w:bookmarkEnd w:id="66"/>
     </w:p>
@@ -11839,14 +11511,12 @@
       <w:r>
         <w:t xml:space="preserve">The </w:t>
       </w:r>
-      <w:proofErr w:type="spellStart"/>
       <w:r>
         <w:rPr>
           <w:rFonts w:ascii="Courier New" w:hAnsi="Courier New" w:cs="Courier New"/>
         </w:rPr>
         <w:t>StructuredCOAType</w:t>
       </w:r>
-      <w:proofErr w:type="spellEnd"/>
       <w:r>
         <w:t xml:space="preserve"> class enables the specification of an </w:t>
       </w:r>
@@ -11859,28 +11529,24 @@
       <w:r>
         <w:t xml:space="preserve">The </w:t>
       </w:r>
-      <w:proofErr w:type="spellStart"/>
       <w:r>
         <w:rPr>
           <w:rFonts w:ascii="Courier New" w:hAnsi="Courier New" w:cs="Courier New"/>
         </w:rPr>
         <w:t>StructuredCOAType</w:t>
       </w:r>
-      <w:proofErr w:type="spellEnd"/>
       <w:r>
         <w:t xml:space="preserve"> class is an abstract class and is intended to be extended via a subclass to enable the expression of any structured course of actions. </w:t>
       </w:r>
       <w:r>
         <w:t xml:space="preserve">STIX has provided support for passing proprietary or externally defined structured courses of action using the </w:t>
       </w:r>
-      <w:proofErr w:type="spellStart"/>
       <w:r>
         <w:rPr>
           <w:rFonts w:ascii="Courier New" w:hAnsi="Courier New" w:cs="Courier New"/>
         </w:rPr>
         <w:t>GenericStructuredCOAType</w:t>
       </w:r>
-      <w:proofErr w:type="spellEnd"/>
       <w:r>
         <w:t xml:space="preserve"> class (see </w:t>
       </w:r>
@@ -11905,13 +11571,8 @@
         <w:pStyle w:val="Heading2"/>
       </w:pPr>
       <w:bookmarkStart w:id="67" w:name="_Toc420659510"/>
-      <w:proofErr w:type="spellStart"/>
-      <w:r>
-        <w:t>ObjectiveType</w:t>
-      </w:r>
-      <w:proofErr w:type="spellEnd"/>
-      <w:r>
-        <w:t xml:space="preserve"> Class</w:t>
+      <w:r>
+        <w:t>ObjectiveType Class</w:t>
       </w:r>
       <w:bookmarkEnd w:id="67"/>
     </w:p>
@@ -11922,14 +11583,12 @@
       <w:r>
         <w:t xml:space="preserve">The </w:t>
       </w:r>
-      <w:proofErr w:type="spellStart"/>
       <w:r>
         <w:rPr>
           <w:rFonts w:ascii="Courier New" w:hAnsi="Courier New" w:cs="Courier New"/>
         </w:rPr>
         <w:t>ObjectiveType</w:t>
       </w:r>
-      <w:proofErr w:type="spellEnd"/>
       <w:r>
         <w:t xml:space="preserve"> </w:t>
       </w:r>
@@ -11937,15 +11596,7 @@
         <w:t xml:space="preserve">class </w:t>
       </w:r>
       <w:r>
-        <w:t xml:space="preserve">characterizes the results that this Course </w:t>
-      </w:r>
-      <w:proofErr w:type="gramStart"/>
-      <w:r>
-        <w:t>Of</w:t>
-      </w:r>
-      <w:proofErr w:type="gramEnd"/>
-      <w:r>
-        <w:t xml:space="preserve"> Action is intended to achieve.</w:t>
+        <w:t>characterizes the results that this Course Of Action is intended to achieve.</w:t>
       </w:r>
     </w:p>
     <w:p>
@@ -12126,7 +11777,6 @@
         </w:rPr>
         <w:t xml:space="preserve">UML diagram of the </w:t>
       </w:r>
-      <w:proofErr w:type="spellStart"/>
       <w:r>
         <w:rPr>
           <w:rFonts w:ascii="Courier New" w:hAnsi="Courier New" w:cs="Courier New"/>
@@ -12149,7 +11799,6 @@
         </w:rPr>
         <w:t>Type</w:t>
       </w:r>
-      <w:proofErr w:type="spellEnd"/>
       <w:r>
         <w:rPr>
           <w:b w:val="0"/>
@@ -12366,7 +12015,6 @@
         </w:rPr>
         <w:t xml:space="preserve">Properties of the </w:t>
       </w:r>
-      <w:proofErr w:type="spellStart"/>
       <w:r>
         <w:rPr>
           <w:rFonts w:ascii="Courier New" w:hAnsi="Courier New" w:cs="Courier New"/>
@@ -12378,7 +12026,6 @@
         </w:rPr>
         <w:t>ObjectiveType</w:t>
       </w:r>
-      <w:proofErr w:type="spellEnd"/>
       <w:r>
         <w:rPr>
           <w:b w:val="0"/>
@@ -12589,7 +12236,6 @@
                 <w:szCs w:val="20"/>
               </w:rPr>
             </w:pPr>
-            <w:proofErr w:type="spellStart"/>
             <w:r>
               <w:rPr>
                 <w:rFonts w:ascii="Courier New" w:hAnsi="Courier New" w:cs="Courier New"/>
@@ -12598,7 +12244,6 @@
               </w:rPr>
               <w:t>stixCommon:StructuredTextType</w:t>
             </w:r>
-            <w:proofErr w:type="spellEnd"/>
           </w:p>
         </w:tc>
         <w:tc>
@@ -12680,7 +12325,6 @@
               </w:rPr>
               <w:t xml:space="preserve"> property captures a textual description of the objective of this Course of Action.  Any length is permitted.  Optional formatting is supported via the </w:t>
             </w:r>
-            <w:proofErr w:type="spellStart"/>
             <w:r>
               <w:rPr>
                 <w:rFonts w:ascii="Courier New" w:hAnsi="Courier New" w:cs="Courier New"/>
@@ -12690,7 +12334,6 @@
               </w:rPr>
               <w:t>structuring_format</w:t>
             </w:r>
-            <w:proofErr w:type="spellEnd"/>
             <w:r>
               <w:rPr>
                 <w:rFonts w:ascii="Calibri" w:hAnsi="Calibri"/>
@@ -12700,7 +12343,6 @@
               </w:rPr>
               <w:t xml:space="preserve"> property of the </w:t>
             </w:r>
-            <w:proofErr w:type="spellStart"/>
             <w:r>
               <w:rPr>
                 <w:rFonts w:ascii="Courier New" w:hAnsi="Courier New" w:cs="Courier New"/>
@@ -12710,7 +12352,6 @@
               </w:rPr>
               <w:t>StructuredTextType</w:t>
             </w:r>
-            <w:proofErr w:type="spellEnd"/>
             <w:r>
               <w:rPr>
                 <w:rFonts w:ascii="Calibri" w:hAnsi="Calibri"/>
@@ -12749,7 +12390,6 @@
                 <w:szCs w:val="22"/>
               </w:rPr>
             </w:pPr>
-            <w:proofErr w:type="spellStart"/>
             <w:r>
               <w:rPr>
                 <w:b/>
@@ -12759,7 +12399,6 @@
               </w:rPr>
               <w:t>Short_Description</w:t>
             </w:r>
-            <w:proofErr w:type="spellEnd"/>
           </w:p>
         </w:tc>
         <w:tc>
@@ -12783,7 +12422,6 @@
                 <w:szCs w:val="20"/>
               </w:rPr>
             </w:pPr>
-            <w:proofErr w:type="spellStart"/>
             <w:r>
               <w:rPr>
                 <w:rFonts w:ascii="Courier New" w:hAnsi="Courier New" w:cs="Courier New"/>
@@ -12792,7 +12430,6 @@
               </w:rPr>
               <w:t>stixCommon:StructuredTextType</w:t>
             </w:r>
-            <w:proofErr w:type="spellEnd"/>
           </w:p>
         </w:tc>
         <w:tc>
@@ -12856,7 +12493,6 @@
               </w:rPr>
               <w:t xml:space="preserve">The </w:t>
             </w:r>
-            <w:proofErr w:type="spellStart"/>
             <w:r>
               <w:rPr>
                 <w:rFonts w:ascii="Courier New" w:hAnsi="Courier New" w:cs="Courier New"/>
@@ -12866,7 +12502,6 @@
               </w:rPr>
               <w:t>Short_Description</w:t>
             </w:r>
-            <w:proofErr w:type="spellEnd"/>
             <w:r>
               <w:rPr>
                 <w:rFonts w:ascii="Calibri" w:hAnsi="Calibri"/>
@@ -12959,7 +12594,6 @@
                 <w:szCs w:val="22"/>
               </w:rPr>
             </w:pPr>
-            <w:proofErr w:type="spellStart"/>
             <w:r>
               <w:rPr>
                 <w:b/>
@@ -12969,7 +12603,6 @@
               </w:rPr>
               <w:t>Applicability_Confidence</w:t>
             </w:r>
-            <w:proofErr w:type="spellEnd"/>
           </w:p>
         </w:tc>
         <w:tc>
@@ -12993,7 +12626,6 @@
                 <w:szCs w:val="20"/>
               </w:rPr>
             </w:pPr>
-            <w:proofErr w:type="spellStart"/>
             <w:r>
               <w:rPr>
                 <w:rFonts w:ascii="Courier New" w:hAnsi="Courier New" w:cs="Courier New"/>
@@ -13002,7 +12634,6 @@
               </w:rPr>
               <w:t>stixCommon:ConfidenceType</w:t>
             </w:r>
-            <w:proofErr w:type="spellEnd"/>
           </w:p>
         </w:tc>
         <w:tc>
@@ -13066,7 +12697,6 @@
               </w:rPr>
               <w:t xml:space="preserve">The </w:t>
             </w:r>
-            <w:proofErr w:type="spellStart"/>
             <w:r>
               <w:rPr>
                 <w:rFonts w:ascii="Courier New" w:hAnsi="Courier New" w:cs="Courier New"/>
@@ -13076,7 +12706,6 @@
               </w:rPr>
               <w:t>Applicability_Confidence</w:t>
             </w:r>
-            <w:proofErr w:type="spellEnd"/>
             <w:r>
               <w:rPr>
                 <w:rFonts w:ascii="Calibri" w:hAnsi="Calibri"/>
@@ -13084,9 +12713,8 @@
                 <w:sz w:val="22"/>
                 <w:szCs w:val="22"/>
               </w:rPr>
-              <w:t xml:space="preserve"> property characterizes the level of confidence in </w:t>
-            </w:r>
-            <w:proofErr w:type="gramStart"/>
+              <w:t xml:space="preserve"> property characterizes the level of confidence in the </w:t>
+            </w:r>
             <w:r>
               <w:rPr>
                 <w:rFonts w:ascii="Calibri" w:hAnsi="Calibri"/>
@@ -13094,26 +12722,7 @@
                 <w:sz w:val="22"/>
                 <w:szCs w:val="22"/>
               </w:rPr>
-              <w:t xml:space="preserve">the </w:t>
-            </w:r>
-            <w:r>
-              <w:rPr>
-                <w:rFonts w:ascii="Calibri" w:hAnsi="Calibri"/>
-                <w:color w:val="000000"/>
-                <w:sz w:val="22"/>
-                <w:szCs w:val="22"/>
-              </w:rPr>
-              <w:t xml:space="preserve"> asserted</w:t>
-            </w:r>
-            <w:proofErr w:type="gramEnd"/>
-            <w:r>
-              <w:rPr>
-                <w:rFonts w:ascii="Calibri" w:hAnsi="Calibri"/>
-                <w:color w:val="000000"/>
-                <w:sz w:val="22"/>
-                <w:szCs w:val="22"/>
-              </w:rPr>
-              <w:t xml:space="preserve"> </w:t>
+              <w:t xml:space="preserve"> asserted </w:t>
             </w:r>
             <w:r>
               <w:rPr>
@@ -13152,13 +12761,8 @@
       <w:bookmarkStart w:id="72" w:name="_Ref412987094"/>
       <w:bookmarkStart w:id="73" w:name="_Toc420659511"/>
       <w:bookmarkEnd w:id="71"/>
-      <w:proofErr w:type="spellStart"/>
-      <w:r>
-        <w:t>RelatedCOAsType</w:t>
-      </w:r>
-      <w:proofErr w:type="spellEnd"/>
-      <w:r>
-        <w:t xml:space="preserve"> Class</w:t>
+      <w:r>
+        <w:t>RelatedCOAsType Class</w:t>
       </w:r>
       <w:bookmarkEnd w:id="72"/>
       <w:bookmarkEnd w:id="73"/>
@@ -13170,28 +12774,24 @@
       <w:r>
         <w:t xml:space="preserve">The </w:t>
       </w:r>
-      <w:proofErr w:type="spellStart"/>
       <w:r>
         <w:rPr>
           <w:rFonts w:ascii="Courier New" w:hAnsi="Courier New" w:cs="Courier New"/>
         </w:rPr>
         <w:t>RelatedCOAsType</w:t>
       </w:r>
-      <w:proofErr w:type="spellEnd"/>
       <w:r>
         <w:t xml:space="preserve"> class specifies </w:t>
       </w:r>
       <w:r>
         <w:t xml:space="preserve">a set of one or more other Course of Actions asserted to be related to this Course of Action and therefore is a self-referential relationship. It extends the </w:t>
       </w:r>
-      <w:proofErr w:type="spellStart"/>
       <w:r>
         <w:rPr>
           <w:rFonts w:ascii="Courier New" w:hAnsi="Courier New" w:cs="Courier New"/>
         </w:rPr>
         <w:t>GenericRelationshipListType</w:t>
       </w:r>
-      <w:proofErr w:type="spellEnd"/>
       <w:r>
         <w:t xml:space="preserve"> superclass defined in the STIX Common data model</w:t>
       </w:r>
@@ -13212,14 +12812,12 @@
       <w:r>
         <w:t xml:space="preserve">The UML diagram corresponding to the </w:t>
       </w:r>
-      <w:proofErr w:type="spellStart"/>
       <w:r>
         <w:rPr>
           <w:rFonts w:ascii="Courier New" w:hAnsi="Courier New" w:cs="Courier New"/>
         </w:rPr>
         <w:t>RelatedCOAsType</w:t>
       </w:r>
-      <w:proofErr w:type="spellEnd"/>
       <w:r>
         <w:t xml:space="preserve"> class is shown in </w:t>
       </w:r>
@@ -13425,7 +13023,6 @@
         </w:rPr>
         <w:t xml:space="preserve">. UML diagram of the </w:t>
       </w:r>
-      <w:proofErr w:type="spellStart"/>
       <w:r>
         <w:rPr>
           <w:rFonts w:ascii="Courier New" w:hAnsi="Courier New" w:cs="Courier New"/>
@@ -13436,7 +13033,6 @@
         </w:rPr>
         <w:t>RelatedCOAsType</w:t>
       </w:r>
-      <w:proofErr w:type="spellEnd"/>
       <w:r>
         <w:rPr>
           <w:b w:val="0"/>
@@ -13685,7 +13281,6 @@
         </w:rPr>
         <w:t xml:space="preserve">. Properties of the </w:t>
       </w:r>
-      <w:proofErr w:type="spellStart"/>
       <w:r>
         <w:rPr>
           <w:rFonts w:ascii="Courier New" w:hAnsi="Courier New" w:cs="Courier New"/>
@@ -13696,7 +13291,6 @@
         </w:rPr>
         <w:t>RelatedCOAsType</w:t>
       </w:r>
-      <w:proofErr w:type="spellEnd"/>
       <w:r>
         <w:rPr>
           <w:b w:val="0"/>
@@ -13877,7 +13471,6 @@
                 <w:szCs w:val="22"/>
               </w:rPr>
             </w:pPr>
-            <w:proofErr w:type="spellStart"/>
             <w:r>
               <w:rPr>
                 <w:b/>
@@ -13885,17 +13478,7 @@
                 <w:sz w:val="22"/>
                 <w:szCs w:val="22"/>
               </w:rPr>
-              <w:t>Related_Course</w:t>
-            </w:r>
-            <w:proofErr w:type="spellEnd"/>
-            <w:r>
-              <w:rPr>
-                <w:b/>
-                <w:bCs/>
-                <w:sz w:val="22"/>
-                <w:szCs w:val="22"/>
-              </w:rPr>
-              <w:t xml:space="preserve"> of Action</w:t>
+              <w:t>Related_Course of Action</w:t>
             </w:r>
           </w:p>
         </w:tc>
@@ -13936,7 +13519,6 @@
                 <w:szCs w:val="20"/>
               </w:rPr>
             </w:pPr>
-            <w:proofErr w:type="spellStart"/>
             <w:r>
               <w:rPr>
                 <w:rFonts w:ascii="Courier New" w:hAnsi="Courier New" w:cs="Courier New"/>
@@ -13961,7 +13543,6 @@
               </w:rPr>
               <w:t>tionType</w:t>
             </w:r>
-            <w:proofErr w:type="spellEnd"/>
           </w:p>
         </w:tc>
         <w:tc>
@@ -14024,7 +13605,6 @@
               </w:rPr>
               <w:t xml:space="preserve">The </w:t>
             </w:r>
-            <w:proofErr w:type="spellStart"/>
             <w:r>
               <w:rPr>
                 <w:rFonts w:ascii="Courier New" w:hAnsi="Courier New" w:cs="Courier New"/>
@@ -14034,7 +13614,6 @@
               </w:rPr>
               <w:t>Related_COA</w:t>
             </w:r>
-            <w:proofErr w:type="spellEnd"/>
             <w:r>
               <w:rPr>
                 <w:rFonts w:ascii="Calibri" w:hAnsi="Calibri"/>
@@ -14042,9 +13621,8 @@
                 <w:sz w:val="22"/>
                 <w:szCs w:val="22"/>
               </w:rPr>
-              <w:t xml:space="preserve"> property specifies another Course of Action associated with </w:t>
-            </w:r>
-            <w:proofErr w:type="gramStart"/>
+              <w:t xml:space="preserve"> property specifies another Course of Action associated with this  Course of Action and characterizes the relationship between the  Course</w:t>
+            </w:r>
             <w:r>
               <w:rPr>
                 <w:rFonts w:ascii="Calibri" w:hAnsi="Calibri"/>
@@ -14052,9 +13630,8 @@
                 <w:sz w:val="22"/>
                 <w:szCs w:val="22"/>
               </w:rPr>
-              <w:t>this  Course</w:t>
-            </w:r>
-            <w:proofErr w:type="gramEnd"/>
+              <w:t>s of Action</w:t>
+            </w:r>
             <w:r>
               <w:rPr>
                 <w:rFonts w:ascii="Calibri" w:hAnsi="Calibri"/>
@@ -14062,7 +13639,7 @@
                 <w:sz w:val="22"/>
                 <w:szCs w:val="22"/>
               </w:rPr>
-              <w:t xml:space="preserve"> of Action and characterizes the relationship between the  Course</w:t>
+              <w:t xml:space="preserve"> by capturing information such as the level of confidence that the  Course</w:t>
             </w:r>
             <w:r>
               <w:rPr>
@@ -14071,7 +13648,7 @@
                 <w:sz w:val="22"/>
                 <w:szCs w:val="22"/>
               </w:rPr>
-              <w:t>s of Action</w:t>
+              <w:t>s</w:t>
             </w:r>
             <w:r>
               <w:rPr>
@@ -14080,7 +13657,7 @@
                 <w:sz w:val="22"/>
                 <w:szCs w:val="22"/>
               </w:rPr>
-              <w:t xml:space="preserve"> by capturing information such as the level of confidence that the  Course</w:t>
+              <w:t xml:space="preserve"> of Actions are related, the source of the relationship information, and type of the relationship.  A relationship between  Course</w:t>
             </w:r>
             <w:r>
               <w:rPr>
@@ -14089,45 +13666,7 @@
                 <w:sz w:val="22"/>
                 <w:szCs w:val="22"/>
               </w:rPr>
-              <w:t>s</w:t>
-            </w:r>
-            <w:r>
-              <w:rPr>
-                <w:rFonts w:ascii="Calibri" w:hAnsi="Calibri"/>
-                <w:color w:val="000000"/>
-                <w:sz w:val="22"/>
-                <w:szCs w:val="22"/>
-              </w:rPr>
-              <w:t xml:space="preserve"> of Actions are related, the source of the relationship information, and type of the relationship.  A relationship </w:t>
-            </w:r>
-            <w:proofErr w:type="gramStart"/>
-            <w:r>
-              <w:rPr>
-                <w:rFonts w:ascii="Calibri" w:hAnsi="Calibri"/>
-                <w:color w:val="000000"/>
-                <w:sz w:val="22"/>
-                <w:szCs w:val="22"/>
-              </w:rPr>
-              <w:t>between  Course</w:t>
-            </w:r>
-            <w:r>
-              <w:rPr>
-                <w:rFonts w:ascii="Calibri" w:hAnsi="Calibri"/>
-                <w:color w:val="000000"/>
-                <w:sz w:val="22"/>
-                <w:szCs w:val="22"/>
-              </w:rPr>
-              <w:t>s</w:t>
-            </w:r>
-            <w:proofErr w:type="gramEnd"/>
-            <w:r>
-              <w:rPr>
-                <w:rFonts w:ascii="Calibri" w:hAnsi="Calibri"/>
-                <w:color w:val="000000"/>
-                <w:sz w:val="22"/>
-                <w:szCs w:val="22"/>
-              </w:rPr>
-              <w:t xml:space="preserve"> of Action</w:t>
+              <w:t>s of Action</w:t>
             </w:r>
             <w:r>
               <w:rPr>
@@ -14228,11 +13767,7 @@
         <w:ind w:left="1440" w:hanging="1440"/>
       </w:pPr>
       <w:r>
-        <w:t>[</w:t>
-      </w:r>
-      <w:proofErr w:type="spellStart"/>
-      <w:r>
-        <w:t>CybOX</w:t>
+        <w:t>[CybOX</w:t>
       </w:r>
       <w:r>
         <w:rPr>
@@ -14240,14 +13775,12 @@
         </w:rPr>
         <w:t>COR</w:t>
       </w:r>
-      <w:proofErr w:type="spellEnd"/>
       <w:r>
         <w:t>]</w:t>
       </w:r>
       <w:r>
         <w:tab/>
       </w:r>
-      <w:proofErr w:type="spellStart"/>
       <w:r>
         <w:t>CybOX</w:t>
       </w:r>
@@ -14258,7 +13791,6 @@
         </w:rPr>
         <w:t>TM</w:t>
       </w:r>
-      <w:proofErr w:type="spellEnd"/>
       <w:r>
         <w:t xml:space="preserve"> Core Specification (</w:t>
       </w:r>
@@ -14609,6 +14141,16 @@
 </file>
 
 <file path=word/footer1.xml><?xml version="1.0" encoding="utf-8"?>
+<w:ftr xmlns:wpc="http://schemas.microsoft.com/office/word/2010/wordprocessingCanvas" xmlns:mc="http://schemas.openxmlformats.org/markup-compatibility/2006" xmlns:o="urn:schemas-microsoft-com:office:office" xmlns:r="http://schemas.openxmlformats.org/officeDocument/2006/relationships" xmlns:m="http://schemas.openxmlformats.org/officeDocument/2006/math" xmlns:v="urn:schemas-microsoft-com:vml" xmlns:wp14="http://schemas.microsoft.com/office/word/2010/wordprocessingDrawing" xmlns:wp="http://schemas.openxmlformats.org/drawingml/2006/wordprocessingDrawing" xmlns:w10="urn:schemas-microsoft-com:office:word" xmlns:w="http://schemas.openxmlformats.org/wordprocessingml/2006/main" xmlns:w14="http://schemas.microsoft.com/office/word/2010/wordml" xmlns:w15="http://schemas.microsoft.com/office/word/2012/wordml" xmlns:wpg="http://schemas.microsoft.com/office/word/2010/wordprocessingGroup" xmlns:wpi="http://schemas.microsoft.com/office/word/2010/wordprocessingInk" xmlns:wne="http://schemas.microsoft.com/office/word/2006/wordml" xmlns:wps="http://schemas.microsoft.com/office/word/2010/wordprocessingShape" mc:Ignorable="w14 w15 wp14">
+  <w:p>
+    <w:pPr>
+      <w:pStyle w:val="Footer"/>
+    </w:pPr>
+  </w:p>
+</w:ftr>
+</file>
+
+<file path=word/footer2.xml><?xml version="1.0" encoding="utf-8"?>
 <w:ftr xmlns:wpc="http://schemas.microsoft.com/office/word/2010/wordprocessingCanvas" xmlns:mc="http://schemas.openxmlformats.org/markup-compatibility/2006" xmlns:o="urn:schemas-microsoft-com:office:office" xmlns:r="http://schemas.openxmlformats.org/officeDocument/2006/relationships" xmlns:m="http://schemas.openxmlformats.org/officeDocument/2006/math" xmlns:v="urn:schemas-microsoft-com:vml" xmlns:wp14="http://schemas.microsoft.com/office/word/2010/wordprocessingDrawing" xmlns:wp="http://schemas.openxmlformats.org/drawingml/2006/wordprocessingDrawing" xmlns:w10="urn:schemas-microsoft-com:office:word" xmlns:w="http://schemas.openxmlformats.org/wordprocessingml/2006/main" xmlns:w14="http://schemas.microsoft.com/office/word/2010/wordml" xmlns:w15="http://schemas.microsoft.com/office/word/2012/wordml" xmlns:wpg="http://schemas.microsoft.com/office/word/2010/wordprocessingGroup" xmlns:wpi="http://schemas.microsoft.com/office/word/2010/wordprocessingInk" xmlns:wne="http://schemas.microsoft.com/office/word/2006/wordml" xmlns:wps="http://schemas.microsoft.com/office/word/2010/wordprocessingShape" mc:Ignorable="w14 w15 wp14">
   <w:sdt>
     <w:sdtPr>
@@ -14643,7 +14185,7 @@
           <w:rPr>
             <w:noProof/>
           </w:rPr>
-          <w:t>17</w:t>
+          <w:t>ii</w:t>
         </w:r>
         <w:r>
           <w:rPr>
@@ -14666,6 +14208,16 @@
 </w:ftr>
 </file>
 
+<file path=word/footer3.xml><?xml version="1.0" encoding="utf-8"?>
+<w:ftr xmlns:wpc="http://schemas.microsoft.com/office/word/2010/wordprocessingCanvas" xmlns:mc="http://schemas.openxmlformats.org/markup-compatibility/2006" xmlns:o="urn:schemas-microsoft-com:office:office" xmlns:r="http://schemas.openxmlformats.org/officeDocument/2006/relationships" xmlns:m="http://schemas.openxmlformats.org/officeDocument/2006/math" xmlns:v="urn:schemas-microsoft-com:vml" xmlns:wp14="http://schemas.microsoft.com/office/word/2010/wordprocessingDrawing" xmlns:wp="http://schemas.openxmlformats.org/drawingml/2006/wordprocessingDrawing" xmlns:w10="urn:schemas-microsoft-com:office:word" xmlns:w="http://schemas.openxmlformats.org/wordprocessingml/2006/main" xmlns:w14="http://schemas.microsoft.com/office/word/2010/wordml" xmlns:w15="http://schemas.microsoft.com/office/word/2012/wordml" xmlns:wpg="http://schemas.microsoft.com/office/word/2010/wordprocessingGroup" xmlns:wpi="http://schemas.microsoft.com/office/word/2010/wordprocessingInk" xmlns:wne="http://schemas.microsoft.com/office/word/2006/wordml" xmlns:wps="http://schemas.microsoft.com/office/word/2010/wordprocessingShape" mc:Ignorable="w14 w15 wp14">
+  <w:p>
+    <w:pPr>
+      <w:pStyle w:val="Footer"/>
+    </w:pPr>
+  </w:p>
+</w:ftr>
+</file>
+
 <file path=word/footnotes.xml><?xml version="1.0" encoding="utf-8"?>
 <w:footnotes xmlns:wpc="http://schemas.microsoft.com/office/word/2010/wordprocessingCanvas" xmlns:mc="http://schemas.openxmlformats.org/markup-compatibility/2006" xmlns:o="urn:schemas-microsoft-com:office:office" xmlns:r="http://schemas.openxmlformats.org/officeDocument/2006/relationships" xmlns:m="http://schemas.openxmlformats.org/officeDocument/2006/math" xmlns:v="urn:schemas-microsoft-com:vml" xmlns:wp14="http://schemas.microsoft.com/office/word/2010/wordprocessingDrawing" xmlns:wp="http://schemas.openxmlformats.org/drawingml/2006/wordprocessingDrawing" xmlns:w10="urn:schemas-microsoft-com:office:word" xmlns:w="http://schemas.openxmlformats.org/wordprocessingml/2006/main" xmlns:w14="http://schemas.microsoft.com/office/word/2010/wordml" xmlns:w15="http://schemas.microsoft.com/office/word/2012/wordml" xmlns:wpg="http://schemas.microsoft.com/office/word/2010/wordprocessingGroup" xmlns:wpi="http://schemas.microsoft.com/office/word/2010/wordprocessingInk" xmlns:wne="http://schemas.microsoft.com/office/word/2006/wordml" xmlns:wps="http://schemas.microsoft.com/office/word/2010/wordprocessingShape" mc:Ignorable="w14 w15 wp14">
   <w:footnote w:type="separator" w:id="-1">
@@ -14785,6 +14337,16 @@
 </file>
 
 <file path=word/header1.xml><?xml version="1.0" encoding="utf-8"?>
+<w:hdr xmlns:wpc="http://schemas.microsoft.com/office/word/2010/wordprocessingCanvas" xmlns:mc="http://schemas.openxmlformats.org/markup-compatibility/2006" xmlns:o="urn:schemas-microsoft-com:office:office" xmlns:r="http://schemas.openxmlformats.org/officeDocument/2006/relationships" xmlns:m="http://schemas.openxmlformats.org/officeDocument/2006/math" xmlns:v="urn:schemas-microsoft-com:vml" xmlns:wp14="http://schemas.microsoft.com/office/word/2010/wordprocessingDrawing" xmlns:wp="http://schemas.openxmlformats.org/drawingml/2006/wordprocessingDrawing" xmlns:w10="urn:schemas-microsoft-com:office:word" xmlns:w="http://schemas.openxmlformats.org/wordprocessingml/2006/main" xmlns:w14="http://schemas.microsoft.com/office/word/2010/wordml" xmlns:w15="http://schemas.microsoft.com/office/word/2012/wordml" xmlns:wpg="http://schemas.microsoft.com/office/word/2010/wordprocessingGroup" xmlns:wpi="http://schemas.microsoft.com/office/word/2010/wordprocessingInk" xmlns:wne="http://schemas.microsoft.com/office/word/2006/wordml" xmlns:wps="http://schemas.microsoft.com/office/word/2010/wordprocessingShape" mc:Ignorable="w14 w15 wp14">
+  <w:p>
+    <w:pPr>
+      <w:pStyle w:val="Header"/>
+    </w:pPr>
+  </w:p>
+</w:hdr>
+</file>
+
+<file path=word/header2.xml><?xml version="1.0" encoding="utf-8"?>
 <w:hdr xmlns:wpc="http://schemas.microsoft.com/office/word/2010/wordprocessingCanvas" xmlns:mc="http://schemas.openxmlformats.org/markup-compatibility/2006" xmlns:o="urn:schemas-microsoft-com:office:office" xmlns:r="http://schemas.openxmlformats.org/officeDocument/2006/relationships" xmlns:m="http://schemas.openxmlformats.org/officeDocument/2006/math" xmlns:v="urn:schemas-microsoft-com:vml" xmlns:wp14="http://schemas.microsoft.com/office/word/2010/wordprocessingDrawing" xmlns:wp="http://schemas.openxmlformats.org/drawingml/2006/wordprocessingDrawing" xmlns:w10="urn:schemas-microsoft-com:office:word" xmlns:w="http://schemas.openxmlformats.org/wordprocessingml/2006/main" xmlns:w14="http://schemas.microsoft.com/office/word/2010/wordml" xmlns:w15="http://schemas.microsoft.com/office/word/2012/wordml" xmlns:wpg="http://schemas.microsoft.com/office/word/2010/wordprocessingGroup" xmlns:wpi="http://schemas.microsoft.com/office/word/2010/wordprocessingInk" xmlns:wne="http://schemas.microsoft.com/office/word/2006/wordml" xmlns:wps="http://schemas.microsoft.com/office/word/2010/wordprocessingShape" mc:Ignorable="w14 w15 wp14">
   <w:p>
     <w:pPr>
@@ -14801,6 +14363,16 @@
       <w:tab/>
       <w:t>STIX™ 1.1.1: COURSE OF ACTION SPECIFICATION (V1.1.1)</w:t>
     </w:r>
+  </w:p>
+</w:hdr>
+</file>
+
+<file path=word/header3.xml><?xml version="1.0" encoding="utf-8"?>
+<w:hdr xmlns:wpc="http://schemas.microsoft.com/office/word/2010/wordprocessingCanvas" xmlns:mc="http://schemas.openxmlformats.org/markup-compatibility/2006" xmlns:o="urn:schemas-microsoft-com:office:office" xmlns:r="http://schemas.openxmlformats.org/officeDocument/2006/relationships" xmlns:m="http://schemas.openxmlformats.org/officeDocument/2006/math" xmlns:v="urn:schemas-microsoft-com:vml" xmlns:wp14="http://schemas.microsoft.com/office/word/2010/wordprocessingDrawing" xmlns:wp="http://schemas.openxmlformats.org/drawingml/2006/wordprocessingDrawing" xmlns:w10="urn:schemas-microsoft-com:office:word" xmlns:w="http://schemas.openxmlformats.org/wordprocessingml/2006/main" xmlns:w14="http://schemas.microsoft.com/office/word/2010/wordml" xmlns:w15="http://schemas.microsoft.com/office/word/2012/wordml" xmlns:wpg="http://schemas.microsoft.com/office/word/2010/wordprocessingGroup" xmlns:wpi="http://schemas.microsoft.com/office/word/2010/wordprocessingInk" xmlns:wne="http://schemas.microsoft.com/office/word/2006/wordml" xmlns:wps="http://schemas.microsoft.com/office/word/2010/wordprocessingShape" mc:Ignorable="w14 w15 wp14">
+  <w:p>
+    <w:pPr>
+      <w:pStyle w:val="Header"/>
+    </w:pPr>
   </w:p>
 </w:hdr>
 </file>
@@ -19764,269 +19336,11 @@
 </file>
 
 <file path=customXml/item1.xml><?xml version="1.0" encoding="utf-8"?>
-<p:properties xmlns:p="http://schemas.microsoft.com/office/2006/metadata/properties" xmlns:xsi="http://www.w3.org/2001/XMLSchema-instance" xmlns:pc="http://schemas.microsoft.com/office/infopath/2007/PartnerControls">
-  <documentManagement>
-    <MITRE_x0020_Sensitivity xmlns="http://schemas.microsoft.com/sharepoint/v3">Internal MITRE Information</MITRE_x0020_Sensitivity>
-    <_Contributor xmlns="http://schemas.microsoft.com/sharepoint/v3/fields" xsi:nil="true"/>
-    <Release_x0020_Statement xmlns="http://schemas.microsoft.com/sharepoint/v3">For Internal MITRE Use</Release_x0020_Statement>
-    <Status xmlns="4d08c891-aa85-4e91-a798-dce01d66b851">In Progress</Status>
-  </documentManagement>
-</p:properties>
-</file>
-
-<file path=customXml/item2.xml><?xml version="1.0" encoding="utf-8"?>
-<?mso-contentType ?>
-<customXsn xmlns="http://schemas.microsoft.com/office/2006/metadata/customXsn">
-  <xsnLocation/>
-  <cached>True</cached>
-  <openByDefault>True</openByDefault>
-  <xsnScope/>
-</customXsn>
-</file>
-
-<file path=customXml/item3.xml><?xml version="1.0" encoding="utf-8"?>
-<?mso-contentType ?>
-<FormTemplates xmlns="http://schemas.microsoft.com/sharepoint/v3/contenttype/forms">
-  <Display>DocumentLibraryForm</Display>
-  <Edit>DocumentLibraryForm</Edit>
-  <New>DocumentLibraryForm</New>
-</FormTemplates>
-</file>
-
-<file path=customXml/item4.xml><?xml version="1.0" encoding="utf-8"?>
-<ct:contentTypeSchema xmlns:ct="http://schemas.microsoft.com/office/2006/metadata/contentType" xmlns:ma="http://schemas.microsoft.com/office/2006/metadata/properties/metaAttributes" ct:_="" ma:_="" ma:contentTypeName="MITRE Work" ma:contentTypeID="0x010100823A99C636F7423283FB0D200866C61300CC7BD67365BE2C42A4096DAE1DC10F06" ma:contentTypeVersion="3" ma:contentTypeDescription="Materials and documents that contain MITRE authored content and other content directly attributable to MITRE and its work" ma:contentTypeScope="" ma:versionID="085ad2ce3a226fddc0329540bbfa6f64">
-  <xsd:schema xmlns:xsd="http://www.w3.org/2001/XMLSchema" xmlns:xs="http://www.w3.org/2001/XMLSchema" xmlns:p="http://schemas.microsoft.com/office/2006/metadata/properties" xmlns:ns1="http://schemas.microsoft.com/sharepoint/v3" xmlns:ns2="http://schemas.microsoft.com/sharepoint/v3/fields" xmlns:ns3="4d08c891-aa85-4e91-a798-dce01d66b851" targetNamespace="http://schemas.microsoft.com/office/2006/metadata/properties" ma:root="true" ma:fieldsID="12a853ef9e543adebd21901f9cb1f667" ns1:_="" ns2:_="" ns3:_="">
-    <xsd:import namespace="http://schemas.microsoft.com/sharepoint/v3"/>
-    <xsd:import namespace="http://schemas.microsoft.com/sharepoint/v3/fields"/>
-    <xsd:import namespace="4d08c891-aa85-4e91-a798-dce01d66b851"/>
-    <xsd:element name="properties">
-      <xsd:complexType>
-        <xsd:sequence>
-          <xsd:element name="documentManagement">
-            <xsd:complexType>
-              <xsd:all>
-                <xsd:element ref="ns2:_Contributor" minOccurs="0"/>
-                <xsd:element ref="ns1:MITRE_x0020_Sensitivity"/>
-                <xsd:element ref="ns1:Release_x0020_Statement"/>
-                <xsd:element ref="ns3:Status"/>
-              </xsd:all>
-            </xsd:complexType>
-          </xsd:element>
-        </xsd:sequence>
-      </xsd:complexType>
-    </xsd:element>
-  </xsd:schema>
-  <xsd:schema xmlns:xsd="http://www.w3.org/2001/XMLSchema" xmlns:xs="http://www.w3.org/2001/XMLSchema" xmlns:dms="http://schemas.microsoft.com/office/2006/documentManagement/types" xmlns:pc="http://schemas.microsoft.com/office/infopath/2007/PartnerControls" targetNamespace="http://schemas.microsoft.com/sharepoint/v3" elementFormDefault="qualified">
-    <xsd:import namespace="http://schemas.microsoft.com/office/2006/documentManagement/types"/>
-    <xsd:import namespace="http://schemas.microsoft.com/office/infopath/2007/PartnerControls"/>
-    <xsd:element name="MITRE_x0020_Sensitivity" ma:index="10" ma:displayName="Sensitivity" ma:default="Internal MITRE Information" ma:internalName="MITRE_x0020_Sensitivity">
-      <xsd:simpleType>
-        <xsd:restriction base="dms:Choice">
-          <xsd:enumeration value="Public Information"/>
-          <xsd:enumeration value="Internal MITRE Information"/>
-          <xsd:enumeration value="Sensitive Information"/>
-          <xsd:enumeration value="Highly Sensitive Information"/>
-        </xsd:restriction>
-      </xsd:simpleType>
-    </xsd:element>
-    <xsd:element name="Release_x0020_Statement" ma:index="11" ma:displayName="Release Statement" ma:default="For Internal MITRE Use" ma:internalName="Release_x0020_Statement">
-      <xsd:simpleType>
-        <xsd:union memberTypes="dms:Text">
-          <xsd:simpleType>
-            <xsd:restriction base="dms:Choice">
-              <xsd:enumeration value="Approved for Public Release"/>
-              <xsd:enumeration value="For Internal MITRE Use"/>
-              <xsd:enumeration value="For Release to All Sponsors"/>
-              <xsd:enumeration value="For Limited Internal MITRE Use"/>
-              <xsd:enumeration value="For Limited External Release"/>
-              <xsd:enumeration value="Privileged: Sensitive Personal Information"/>
-              <xsd:enumeration value="MITRE Proprietary"/>
-              <xsd:enumeration value="Source Selection Sensitive"/>
-              <xsd:enumeration value="Restricted: Highly Sensitive Personal Information"/>
-            </xsd:restriction>
-          </xsd:simpleType>
-        </xsd:union>
-      </xsd:simpleType>
-    </xsd:element>
-  </xsd:schema>
-  <xsd:schema xmlns:xsd="http://www.w3.org/2001/XMLSchema" xmlns:xs="http://www.w3.org/2001/XMLSchema" xmlns:dms="http://schemas.microsoft.com/office/2006/documentManagement/types" xmlns:pc="http://schemas.microsoft.com/office/infopath/2007/PartnerControls" targetNamespace="http://schemas.microsoft.com/sharepoint/v3/fields" elementFormDefault="qualified">
-    <xsd:import namespace="http://schemas.microsoft.com/office/2006/documentManagement/types"/>
-    <xsd:import namespace="http://schemas.microsoft.com/office/infopath/2007/PartnerControls"/>
-    <xsd:element name="_Contributor" ma:index="9" nillable="true" ma:displayName="Contributor" ma:description="One or more people or organizations that contributed to this resource" ma:internalName="_Contributor">
-      <xsd:simpleType>
-        <xsd:restriction base="dms:Note">
-          <xsd:maxLength value="255"/>
-        </xsd:restriction>
-      </xsd:simpleType>
-    </xsd:element>
-  </xsd:schema>
-  <xsd:schema xmlns:xsd="http://www.w3.org/2001/XMLSchema" xmlns:xs="http://www.w3.org/2001/XMLSchema" xmlns:dms="http://schemas.microsoft.com/office/2006/documentManagement/types" xmlns:pc="http://schemas.microsoft.com/office/infopath/2007/PartnerControls" targetNamespace="4d08c891-aa85-4e91-a798-dce01d66b851" elementFormDefault="qualified">
-    <xsd:import namespace="http://schemas.microsoft.com/office/2006/documentManagement/types"/>
-    <xsd:import namespace="http://schemas.microsoft.com/office/infopath/2007/PartnerControls"/>
-    <xsd:element name="Status" ma:index="12" ma:displayName="Status" ma:default="In Progress" ma:internalName="Status">
-      <xsd:simpleType>
-        <xsd:restriction base="dms:Choice">
-          <xsd:enumeration value="In Progress"/>
-          <xsd:enumeration value="Draft"/>
-          <xsd:enumeration value="Deliverable"/>
-          <xsd:enumeration value="Other"/>
-        </xsd:restriction>
-      </xsd:simpleType>
-    </xsd:element>
-  </xsd:schema>
-  <xsd:schema xmlns="http://schemas.openxmlformats.org/package/2006/metadata/core-properties" xmlns:xsd="http://www.w3.org/2001/XMLSchema" xmlns:xsi="http://www.w3.org/2001/XMLSchema-instance" xmlns:dc="http://purl.org/dc/elements/1.1/" xmlns:dcterms="http://purl.org/dc/terms/" xmlns:odoc="http://schemas.microsoft.com/internal/obd" targetNamespace="http://schemas.openxmlformats.org/package/2006/metadata/core-properties" elementFormDefault="qualified" attributeFormDefault="unqualified" blockDefault="#all">
-    <xsd:import namespace="http://purl.org/dc/elements/1.1/" schemaLocation="http://dublincore.org/schemas/xmls/qdc/2003/04/02/dc.xsd"/>
-    <xsd:import namespace="http://purl.org/dc/terms/" schemaLocation="http://dublincore.org/schemas/xmls/qdc/2003/04/02/dcterms.xsd"/>
-    <xsd:element name="coreProperties" type="CT_coreProperties"/>
-    <xsd:complexType name="CT_coreProperties">
-      <xsd:all>
-        <xsd:element ref="dc:creator" minOccurs="0" maxOccurs="1" ma:index="8" ma:displayName="Author"/>
-        <xsd:element ref="dcterms:created" minOccurs="0" maxOccurs="1"/>
-        <xsd:element ref="dc:identifier" minOccurs="0" maxOccurs="1"/>
-        <xsd:element name="contentType" minOccurs="0" maxOccurs="1" type="xsd:string" ma:index="0" ma:displayName="Content Type"/>
-        <xsd:element ref="dc:title" minOccurs="0" maxOccurs="1" ma:index="4" ma:displayName="Title"/>
-        <xsd:element ref="dc:subject" minOccurs="0" maxOccurs="1"/>
-        <xsd:element ref="dc:description" minOccurs="0" maxOccurs="1"/>
-        <xsd:element name="keywords" minOccurs="0" maxOccurs="1" type="xsd:string"/>
-        <xsd:element ref="dc:language" minOccurs="0" maxOccurs="1"/>
-        <xsd:element name="category" minOccurs="0" maxOccurs="1" type="xsd:string"/>
-        <xsd:element name="version" minOccurs="0" maxOccurs="1" type="xsd:string"/>
-        <xsd:element name="revision" minOccurs="0" maxOccurs="1" type="xsd:string">
-          <xsd:annotation>
-            <xsd:documentation>
-                        This value indicates the number of saves or revisions. The application is responsible for updating this value after each revision.
-                    </xsd:documentation>
-          </xsd:annotation>
-        </xsd:element>
-        <xsd:element name="lastModifiedBy" minOccurs="0" maxOccurs="1" type="xsd:string"/>
-        <xsd:element ref="dcterms:modified" minOccurs="0" maxOccurs="1"/>
-        <xsd:element name="contentStatus" minOccurs="0" maxOccurs="1" type="xsd:string"/>
-      </xsd:all>
-    </xsd:complexType>
-  </xsd:schema>
-  <xs:schema xmlns:pc="http://schemas.microsoft.com/office/infopath/2007/PartnerControls" xmlns:xs="http://www.w3.org/2001/XMLSchema" targetNamespace="http://schemas.microsoft.com/office/infopath/2007/PartnerControls" elementFormDefault="qualified" attributeFormDefault="unqualified">
-    <xs:element name="Person">
-      <xs:complexType>
-        <xs:sequence>
-          <xs:element ref="pc:DisplayName" minOccurs="0"/>
-          <xs:element ref="pc:AccountId" minOccurs="0"/>
-          <xs:element ref="pc:AccountType" minOccurs="0"/>
-        </xs:sequence>
-      </xs:complexType>
-    </xs:element>
-    <xs:element name="DisplayName" type="xs:string"/>
-    <xs:element name="AccountId" type="xs:string"/>
-    <xs:element name="AccountType" type="xs:string"/>
-    <xs:element name="BDCAssociatedEntity">
-      <xs:complexType>
-        <xs:sequence>
-          <xs:element ref="pc:BDCEntity" minOccurs="0" maxOccurs="unbounded"/>
-        </xs:sequence>
-        <xs:attribute ref="pc:EntityNamespace"/>
-        <xs:attribute ref="pc:EntityName"/>
-        <xs:attribute ref="pc:SystemInstanceName"/>
-        <xs:attribute ref="pc:AssociationName"/>
-      </xs:complexType>
-    </xs:element>
-    <xs:attribute name="EntityNamespace" type="xs:string"/>
-    <xs:attribute name="EntityName" type="xs:string"/>
-    <xs:attribute name="SystemInstanceName" type="xs:string"/>
-    <xs:attribute name="AssociationName" type="xs:string"/>
-    <xs:element name="BDCEntity">
-      <xs:complexType>
-        <xs:sequence>
-          <xs:element ref="pc:EntityDisplayName" minOccurs="0"/>
-          <xs:element ref="pc:EntityInstanceReference" minOccurs="0"/>
-          <xs:element ref="pc:EntityId1" minOccurs="0"/>
-          <xs:element ref="pc:EntityId2" minOccurs="0"/>
-          <xs:element ref="pc:EntityId3" minOccurs="0"/>
-          <xs:element ref="pc:EntityId4" minOccurs="0"/>
-          <xs:element ref="pc:EntityId5" minOccurs="0"/>
-        </xs:sequence>
-      </xs:complexType>
-    </xs:element>
-    <xs:element name="EntityDisplayName" type="xs:string"/>
-    <xs:element name="EntityInstanceReference" type="xs:string"/>
-    <xs:element name="EntityId1" type="xs:string"/>
-    <xs:element name="EntityId2" type="xs:string"/>
-    <xs:element name="EntityId3" type="xs:string"/>
-    <xs:element name="EntityId4" type="xs:string"/>
-    <xs:element name="EntityId5" type="xs:string"/>
-    <xs:element name="Terms">
-      <xs:complexType>
-        <xs:sequence>
-          <xs:element ref="pc:TermInfo" minOccurs="0" maxOccurs="unbounded"/>
-        </xs:sequence>
-      </xs:complexType>
-    </xs:element>
-    <xs:element name="TermInfo">
-      <xs:complexType>
-        <xs:sequence>
-          <xs:element ref="pc:TermName" minOccurs="0"/>
-          <xs:element ref="pc:TermId" minOccurs="0"/>
-        </xs:sequence>
-      </xs:complexType>
-    </xs:element>
-    <xs:element name="TermName" type="xs:string"/>
-    <xs:element name="TermId" type="xs:string"/>
-  </xs:schema>
-</ct:contentTypeSchema>
-</file>
-
-<file path=customXml/item5.xml><?xml version="1.0" encoding="utf-8"?>
 <b:Sources xmlns:b="http://schemas.openxmlformats.org/officeDocument/2006/bibliography" xmlns="http://schemas.openxmlformats.org/officeDocument/2006/bibliography" SelectedStyle="\APA.XSL" StyleName="APA"/>
 </file>
 
 <file path=customXml/itemProps1.xml><?xml version="1.0" encoding="utf-8"?>
-<ds:datastoreItem xmlns:ds="http://schemas.openxmlformats.org/officeDocument/2006/customXml" ds:itemID="{788D4195-E13B-4263-A9D0-D1D9CC9B4524}">
-  <ds:schemaRefs>
-    <ds:schemaRef ds:uri="http://schemas.microsoft.com/office/2006/metadata/properties"/>
-    <ds:schemaRef ds:uri="http://schemas.microsoft.com/office/infopath/2007/PartnerControls"/>
-    <ds:schemaRef ds:uri="http://schemas.microsoft.com/sharepoint/v3"/>
-    <ds:schemaRef ds:uri="http://schemas.microsoft.com/sharepoint/v3/fields"/>
-    <ds:schemaRef ds:uri="4d08c891-aa85-4e91-a798-dce01d66b851"/>
-  </ds:schemaRefs>
-</ds:datastoreItem>
-</file>
-
-<file path=customXml/itemProps2.xml><?xml version="1.0" encoding="utf-8"?>
-<ds:datastoreItem xmlns:ds="http://schemas.openxmlformats.org/officeDocument/2006/customXml" ds:itemID="{663F1A4D-610A-45D9-ACAB-423BFE4ED320}">
-  <ds:schemaRefs>
-    <ds:schemaRef ds:uri="http://schemas.microsoft.com/office/2006/metadata/customXsn"/>
-  </ds:schemaRefs>
-</ds:datastoreItem>
-</file>
-
-<file path=customXml/itemProps3.xml><?xml version="1.0" encoding="utf-8"?>
-<ds:datastoreItem xmlns:ds="http://schemas.openxmlformats.org/officeDocument/2006/customXml" ds:itemID="{A8719A14-A1CE-4887-98C7-6853CFAD0408}">
-  <ds:schemaRefs>
-    <ds:schemaRef ds:uri="http://schemas.microsoft.com/sharepoint/v3/contenttype/forms"/>
-  </ds:schemaRefs>
-</ds:datastoreItem>
-</file>
-
-<file path=customXml/itemProps4.xml><?xml version="1.0" encoding="utf-8"?>
-<ds:datastoreItem xmlns:ds="http://schemas.openxmlformats.org/officeDocument/2006/customXml" ds:itemID="{B0D2CDD9-251B-4223-9626-7C6E3D9C606B}">
-  <ds:schemaRefs>
-    <ds:schemaRef ds:uri="http://schemas.microsoft.com/office/2006/metadata/contentType"/>
-    <ds:schemaRef ds:uri="http://schemas.microsoft.com/office/2006/metadata/properties/metaAttributes"/>
-    <ds:schemaRef ds:uri="http://www.w3.org/2001/XMLSchema"/>
-    <ds:schemaRef ds:uri="http://schemas.microsoft.com/office/2006/metadata/properties"/>
-    <ds:schemaRef ds:uri="http://schemas.microsoft.com/sharepoint/v3"/>
-    <ds:schemaRef ds:uri="http://schemas.microsoft.com/sharepoint/v3/fields"/>
-    <ds:schemaRef ds:uri="4d08c891-aa85-4e91-a798-dce01d66b851"/>
-    <ds:schemaRef ds:uri="http://schemas.microsoft.com/office/2006/documentManagement/types"/>
-    <ds:schemaRef ds:uri="http://schemas.microsoft.com/office/infopath/2007/PartnerControls"/>
-    <ds:schemaRef ds:uri="http://schemas.openxmlformats.org/package/2006/metadata/core-properties"/>
-    <ds:schemaRef ds:uri="http://purl.org/dc/elements/1.1/"/>
-    <ds:schemaRef ds:uri="http://purl.org/dc/terms/"/>
-    <ds:schemaRef ds:uri="http://schemas.microsoft.com/internal/obd"/>
-  </ds:schemaRefs>
-</ds:datastoreItem>
-</file>
-
-<file path=customXml/itemProps5.xml><?xml version="1.0" encoding="utf-8"?>
-<ds:datastoreItem xmlns:ds="http://schemas.openxmlformats.org/officeDocument/2006/customXml" ds:itemID="{8F7000F1-A002-429A-A315-72A573F70819}">
+<ds:datastoreItem xmlns:ds="http://schemas.openxmlformats.org/officeDocument/2006/customXml" ds:itemID="{9752FAC8-3DD6-46C1-BDE9-9CEF7D7EB9DA}">
   <ds:schemaRefs>
     <ds:schemaRef ds:uri="http://schemas.openxmlformats.org/officeDocument/2006/bibliography"/>
   </ds:schemaRefs>

</xml_diff>

<commit_message>
first 1.2 Extension Version
</commit_message>
<xml_diff>
--- a/documents/STIX_COA_Draft.docx
+++ b/documents/STIX_COA_Draft.docx
@@ -2500,7 +2500,6 @@
       <w:pPr>
         <w:jc w:val="center"/>
       </w:pPr>
-      <w:bookmarkStart w:id="8" w:name="_GoBack"/>
       <w:r>
         <w:rPr>
           <w:noProof/>
@@ -2551,7 +2550,6 @@
           </wp:inline>
         </w:drawing>
       </w:r>
-      <w:bookmarkEnd w:id="8"/>
     </w:p>
     <w:p>
       <w:pPr>
@@ -2571,10 +2569,10 @@
           <w:szCs w:val="24"/>
         </w:rPr>
       </w:pPr>
-      <w:bookmarkStart w:id="9" w:name="_Ref390077491"/>
-      <w:bookmarkStart w:id="10" w:name="_Ref413693367"/>
-      <w:bookmarkStart w:id="11" w:name="_Ref389819936"/>
-      <w:bookmarkEnd w:id="9"/>
+      <w:bookmarkStart w:id="8" w:name="_Ref390077491"/>
+      <w:bookmarkStart w:id="9" w:name="_Ref413693367"/>
+      <w:bookmarkStart w:id="10" w:name="_Ref389819936"/>
+      <w:bookmarkEnd w:id="8"/>
       <w:r>
         <w:rPr>
           <w:color w:val="auto"/>
@@ -2673,7 +2671,7 @@
         </w:rPr>
         <w:fldChar w:fldCharType="end"/>
       </w:r>
-      <w:bookmarkEnd w:id="10"/>
+      <w:bookmarkEnd w:id="9"/>
       <w:r>
         <w:rPr>
           <w:b w:val="0"/>
@@ -2683,7 +2681,7 @@
         </w:rPr>
         <w:t>.</w:t>
       </w:r>
-      <w:bookmarkEnd w:id="11"/>
+      <w:bookmarkEnd w:id="10"/>
       <w:r>
         <w:rPr>
           <w:color w:val="auto"/>
@@ -2768,33 +2766,33 @@
           <w:lang w:val="en"/>
         </w:rPr>
       </w:pPr>
-      <w:bookmarkStart w:id="12" w:name="_Ref413676906"/>
-      <w:bookmarkStart w:id="13" w:name="_Toc420659498"/>
+      <w:bookmarkStart w:id="11" w:name="_Ref413676906"/>
+      <w:bookmarkStart w:id="12" w:name="_Toc420659498"/>
       <w:r>
         <w:rPr>
           <w:lang w:val="en"/>
         </w:rPr>
         <w:t>Document Conventions</w:t>
       </w:r>
+      <w:bookmarkEnd w:id="11"/>
       <w:bookmarkEnd w:id="12"/>
-      <w:bookmarkEnd w:id="13"/>
     </w:p>
     <w:p>
       <w:pPr>
         <w:spacing w:after="240"/>
       </w:pPr>
-      <w:bookmarkStart w:id="14" w:name="_Ref388860303"/>
-      <w:bookmarkStart w:id="15" w:name="_Toc389570601"/>
-      <w:bookmarkStart w:id="16" w:name="_Toc389581071"/>
-      <w:bookmarkStart w:id="17" w:name="_Ref397935245"/>
-      <w:bookmarkStart w:id="18" w:name="_Toc401131325"/>
-      <w:bookmarkStart w:id="19" w:name="_Ref394437867"/>
+      <w:bookmarkStart w:id="13" w:name="_Ref388860303"/>
+      <w:bookmarkStart w:id="14" w:name="_Toc389570601"/>
+      <w:bookmarkStart w:id="15" w:name="_Toc389581071"/>
+      <w:bookmarkStart w:id="16" w:name="_Ref397935245"/>
+      <w:bookmarkStart w:id="17" w:name="_Toc401131325"/>
+      <w:bookmarkStart w:id="18" w:name="_Ref394437867"/>
+      <w:bookmarkEnd w:id="13"/>
       <w:bookmarkEnd w:id="14"/>
       <w:bookmarkEnd w:id="15"/>
       <w:bookmarkEnd w:id="16"/>
       <w:bookmarkEnd w:id="17"/>
       <w:bookmarkEnd w:id="18"/>
-      <w:bookmarkEnd w:id="19"/>
       <w:r>
         <w:t>The following conventions are used in this document.</w:t>
       </w:r>
@@ -2806,24 +2804,24 @@
           <w:rFonts w:eastAsiaTheme="minorHAnsi"/>
         </w:rPr>
       </w:pPr>
-      <w:bookmarkStart w:id="20" w:name="_Toc420659499"/>
+      <w:bookmarkStart w:id="19" w:name="_Toc420659499"/>
       <w:r>
         <w:rPr>
           <w:rFonts w:eastAsiaTheme="minorHAnsi"/>
         </w:rPr>
         <w:t>Keywords</w:t>
       </w:r>
-      <w:bookmarkEnd w:id="20"/>
+      <w:bookmarkEnd w:id="19"/>
     </w:p>
     <w:p>
       <w:pPr>
         <w:pStyle w:val="Default"/>
         <w:spacing w:after="240"/>
       </w:pPr>
-      <w:bookmarkStart w:id="21" w:name="_Toc389570602"/>
-      <w:bookmarkStart w:id="22" w:name="_Toc389581072"/>
+      <w:bookmarkStart w:id="20" w:name="_Toc389570602"/>
+      <w:bookmarkStart w:id="21" w:name="_Toc389581072"/>
+      <w:bookmarkEnd w:id="20"/>
       <w:bookmarkEnd w:id="21"/>
-      <w:bookmarkEnd w:id="22"/>
       <w:r>
         <w:t xml:space="preserve">The key words "MUST", "MUST NOT", "REQUIRED", "SHALL", "SHALL NOT", "SHOULD", "SHOULD NOT", "RECOMMENDED", "MAY", and "OPTIONAL" in this document are to be interpreted as described in </w:t>
       </w:r>
@@ -2845,14 +2843,14 @@
           <w:rFonts w:eastAsiaTheme="minorHAnsi"/>
         </w:rPr>
       </w:pPr>
-      <w:bookmarkStart w:id="23" w:name="_Toc420659500"/>
+      <w:bookmarkStart w:id="22" w:name="_Toc420659500"/>
       <w:r>
         <w:rPr>
           <w:rFonts w:eastAsiaTheme="minorHAnsi"/>
         </w:rPr>
         <w:t>Fonts</w:t>
       </w:r>
-      <w:bookmarkEnd w:id="23"/>
+      <w:bookmarkEnd w:id="22"/>
     </w:p>
     <w:p>
       <w:pPr>
@@ -2862,10 +2860,10 @@
           <w:szCs w:val="22"/>
         </w:rPr>
       </w:pPr>
-      <w:bookmarkStart w:id="24" w:name="_Toc389570603"/>
-      <w:bookmarkStart w:id="25" w:name="_Toc389581073"/>
+      <w:bookmarkStart w:id="23" w:name="_Toc389570603"/>
+      <w:bookmarkStart w:id="24" w:name="_Toc389581073"/>
+      <w:bookmarkEnd w:id="23"/>
       <w:bookmarkEnd w:id="24"/>
-      <w:bookmarkEnd w:id="25"/>
       <w:r>
         <w:rPr>
           <w:szCs w:val="22"/>
@@ -3308,13 +3306,13 @@
       <w:pPr>
         <w:pStyle w:val="Heading3"/>
       </w:pPr>
-      <w:bookmarkStart w:id="26" w:name="_Ref413676876"/>
-      <w:bookmarkStart w:id="27" w:name="_Toc420659501"/>
+      <w:bookmarkStart w:id="25" w:name="_Ref413676876"/>
+      <w:bookmarkStart w:id="26" w:name="_Toc420659501"/>
       <w:r>
         <w:t>UML Package References</w:t>
       </w:r>
+      <w:bookmarkEnd w:id="25"/>
       <w:bookmarkEnd w:id="26"/>
-      <w:bookmarkEnd w:id="27"/>
     </w:p>
     <w:p>
       <w:pPr>
@@ -3323,15 +3321,15 @@
           <w:rFonts w:eastAsiaTheme="minorHAnsi"/>
         </w:rPr>
       </w:pPr>
-      <w:bookmarkStart w:id="28" w:name="_Ref394486021"/>
-      <w:bookmarkStart w:id="29" w:name="_Toc389570605"/>
-      <w:bookmarkStart w:id="30" w:name="_Toc389581075"/>
+      <w:bookmarkStart w:id="27" w:name="_Ref394486021"/>
+      <w:bookmarkStart w:id="28" w:name="_Toc389570605"/>
+      <w:bookmarkStart w:id="29" w:name="_Toc389581075"/>
+      <w:bookmarkEnd w:id="27"/>
       <w:bookmarkEnd w:id="28"/>
+      <w:r>
+        <w:t xml:space="preserve">Each STIX data model is captured in a different UML package (e.g., Core package, Campaign package, etc.) where the packages together compose the full STIX UML model.  To refer to a particular class of a specific package, we use the format </w:t>
+      </w:r>
       <w:bookmarkEnd w:id="29"/>
-      <w:r>
-        <w:t xml:space="preserve">Each STIX data model is captured in a different UML package (e.g., Core package, Campaign package, etc.) where the packages together compose the full STIX UML model.  To refer to a particular class of a specific package, we use the format </w:t>
-      </w:r>
-      <w:bookmarkEnd w:id="30"/>
       <w:proofErr w:type="spellStart"/>
       <w:r>
         <w:rPr>
@@ -3445,85 +3443,85 @@
       <w:pPr>
         <w:pStyle w:val="Heading3"/>
       </w:pPr>
-      <w:bookmarkStart w:id="31" w:name="_Toc420659502"/>
+      <w:bookmarkStart w:id="30" w:name="_Toc420659502"/>
       <w:r>
         <w:t>UML Diagrams</w:t>
+      </w:r>
+      <w:bookmarkEnd w:id="30"/>
+    </w:p>
+    <w:p>
+      <w:pPr>
+        <w:spacing w:after="240"/>
+        <w:rPr>
+          <w:rFonts w:eastAsiaTheme="minorHAnsi"/>
+        </w:rPr>
+      </w:pPr>
+      <w:bookmarkStart w:id="31" w:name="_Toc398719452"/>
+      <w:r>
+        <w:t xml:space="preserve">This specification makes use of UML diagrams to visually depict relationships between STIX Language constructs. Note that the diagrams have been extracted directly from the full UML model for STIX; they have not been constructed purely for inclusion in the specification documents.  Typically, diagrams are included for the primary class of a data model, and for any other class where the visualization of its relationships between other classes would be useful.  This implies that there will be very few diagrams for classes whose only properties are either a data type or a class from the STIX Common data model.  </w:t>
+      </w:r>
+      <w:r>
+        <w:t>Other diagrams that are included correspond to classes that specialize a superclass and abstract or generalized classes that are extended by one or more subclasses</w:t>
+      </w:r>
+      <w:r>
+        <w:t>.</w:t>
       </w:r>
       <w:bookmarkEnd w:id="31"/>
     </w:p>
     <w:p>
       <w:pPr>
         <w:spacing w:after="240"/>
-        <w:rPr>
-          <w:rFonts w:eastAsiaTheme="minorHAnsi"/>
-        </w:rPr>
-      </w:pPr>
-      <w:bookmarkStart w:id="32" w:name="_Toc398719452"/>
-      <w:r>
-        <w:t xml:space="preserve">This specification makes use of UML diagrams to visually depict relationships between STIX Language constructs. Note that the diagrams have been extracted directly from the full UML model for STIX; they have not been constructed purely for inclusion in the specification documents.  Typically, diagrams are included for the primary class of a data model, and for any other class where the visualization of its relationships between other classes would be useful.  This implies that there will be very few diagrams for classes whose only properties are either a data type or a class from the STIX Common data model.  </w:t>
-      </w:r>
-      <w:r>
-        <w:t>Other diagrams that are included correspond to classes that specialize a superclass and abstract or generalized classes that are extended by one or more subclasses</w:t>
-      </w:r>
-      <w:r>
-        <w:t>.</w:t>
-      </w:r>
-      <w:bookmarkEnd w:id="32"/>
+      </w:pPr>
+      <w:r>
+        <w:t xml:space="preserve">In UML diagrams, classes are often presented with their attributes elided, to avoid clutter.  The fully described class can usually be found in a related diagram.  </w:t>
+      </w:r>
+      <w:r>
+        <w:t>A class presented with an empty section at the bottom of the icon indicates that there are no attributes other than those that are visualized using associations.</w:t>
+      </w:r>
     </w:p>
     <w:p>
       <w:pPr>
-        <w:spacing w:after="240"/>
-      </w:pPr>
-      <w:r>
-        <w:t xml:space="preserve">In UML diagrams, classes are often presented with their attributes elided, to avoid clutter.  The fully described class can usually be found in a related diagram.  </w:t>
-      </w:r>
-      <w:r>
-        <w:t>A class presented with an empty section at the bottom of the icon indicates that there are no attributes other than those that are visualized using associations.</w:t>
+        <w:pStyle w:val="Heading4"/>
+      </w:pPr>
+      <w:r>
+        <w:t>Class Properties</w:t>
       </w:r>
     </w:p>
     <w:p>
       <w:pPr>
-        <w:pStyle w:val="Heading4"/>
-      </w:pPr>
-      <w:r>
-        <w:t>Class Properties</w:t>
+        <w:spacing w:after="240"/>
+      </w:pPr>
+      <w:r>
+        <w:t xml:space="preserve">Generally, a class property can be shown in a UML diagram as either an attribute or an association (i.e., the distinction between attributes and associations is somewhat subjective).  In order to make the size of UML diagrams in the specifications manageable, we have chosen to capture most properties as attributes and to capture only higher level properties as associations, especially in the main top-level component diagrams.  In particular, we will always capture properties of UML data types as attributes.  For </w:t>
+      </w:r>
+      <w:r>
+        <w:lastRenderedPageBreak/>
+        <w:t xml:space="preserve">example, properties of a class that are identifiers, titles, and timestamps will be represented as attributes.  </w:t>
       </w:r>
     </w:p>
     <w:p>
       <w:pPr>
-        <w:spacing w:after="240"/>
-      </w:pPr>
-      <w:r>
-        <w:t xml:space="preserve">Generally, a class property can be shown in a UML diagram as either an attribute or an association (i.e., the distinction between attributes and associations is somewhat subjective).  In order to make the size of UML diagrams in the specifications manageable, we have chosen to capture most properties as attributes and to capture only higher level properties as associations, especially in the main top-level component diagrams.  In particular, we will always capture properties of UML data types as attributes.  For </w:t>
-      </w:r>
-      <w:r>
-        <w:lastRenderedPageBreak/>
-        <w:t xml:space="preserve">example, properties of a class that are identifiers, titles, and timestamps will be represented as attributes.  </w:t>
+        <w:pStyle w:val="Heading4"/>
+        <w:rPr>
+          <w:rFonts w:eastAsiaTheme="minorHAnsi"/>
+        </w:rPr>
+      </w:pPr>
+      <w:r>
+        <w:rPr>
+          <w:rFonts w:eastAsiaTheme="minorHAnsi"/>
+        </w:rPr>
+        <w:t>Diagram Icons and Arrow Types</w:t>
       </w:r>
     </w:p>
     <w:p>
       <w:pPr>
-        <w:pStyle w:val="Heading4"/>
+        <w:spacing w:after="240"/>
         <w:rPr>
           <w:rFonts w:eastAsiaTheme="minorHAnsi"/>
         </w:rPr>
       </w:pPr>
-      <w:r>
-        <w:rPr>
-          <w:rFonts w:eastAsiaTheme="minorHAnsi"/>
-        </w:rPr>
-        <w:t>Diagram Icons and Arrow Types</w:t>
-      </w:r>
-    </w:p>
-    <w:p>
-      <w:pPr>
-        <w:spacing w:after="240"/>
-        <w:rPr>
-          <w:rFonts w:eastAsiaTheme="minorHAnsi"/>
-        </w:rPr>
-      </w:pPr>
-      <w:bookmarkStart w:id="33" w:name="_Toc398719453"/>
-      <w:bookmarkEnd w:id="33"/>
+      <w:bookmarkStart w:id="32" w:name="_Toc398719453"/>
+      <w:bookmarkEnd w:id="32"/>
       <w:r>
         <w:t xml:space="preserve">Diagram icons are used in a UML diagram to indicate whether a shape is a class, enumeration, or a data type, and decorative icons are used to indicate whether an element is an attribute of a class or an enumeration literal. In addition, two different arrow styles indicate either a directed association relationship (regular arrowhead) or a generalization relationship (triangle-shaped arrowhead).  The icons and arrow styles we use are shown and described in </w:t>
       </w:r>
@@ -3575,8 +3573,8 @@
           <w:szCs w:val="24"/>
         </w:rPr>
       </w:pPr>
-      <w:bookmarkStart w:id="34" w:name="_Ref413693211"/>
-      <w:bookmarkStart w:id="35" w:name="_Ref397637630"/>
+      <w:bookmarkStart w:id="33" w:name="_Ref413693211"/>
+      <w:bookmarkStart w:id="34" w:name="_Ref397637630"/>
       <w:r>
         <w:rPr>
           <w:color w:val="auto"/>
@@ -3675,7 +3673,7 @@
         </w:rPr>
         <w:fldChar w:fldCharType="end"/>
       </w:r>
-      <w:bookmarkEnd w:id="34"/>
+      <w:bookmarkEnd w:id="33"/>
       <w:r>
         <w:rPr>
           <w:color w:val="auto"/>
@@ -3684,7 +3682,7 @@
         </w:rPr>
         <w:t>.</w:t>
       </w:r>
-      <w:bookmarkEnd w:id="35"/>
+      <w:bookmarkEnd w:id="34"/>
       <w:r>
         <w:rPr>
           <w:color w:val="auto"/>
@@ -4655,11 +4653,11 @@
       <w:pPr>
         <w:pStyle w:val="Heading4"/>
       </w:pPr>
-      <w:bookmarkStart w:id="36" w:name="_Ref413676059"/>
+      <w:bookmarkStart w:id="35" w:name="_Ref413676059"/>
       <w:r>
         <w:t>Color Coding</w:t>
       </w:r>
-      <w:bookmarkEnd w:id="36"/>
+      <w:bookmarkEnd w:id="35"/>
     </w:p>
     <w:p>
       <w:pPr>
@@ -4669,8 +4667,13 @@
         </w:rPr>
       </w:pPr>
       <w:r>
-        <w:t xml:space="preserve">The shapes of the UML diagrams are color coded to indicate the data model associated with a class.  The colors used in the Course of Action specification are illustrated in </w:t>
-      </w:r>
+        <w:t>The shapes of the UML diagrams are color coded to indicate the data model associated with a class.  The colors used in the Report specification are illustrated via exemplars in</w:t>
+      </w:r>
+      <w:r>
+        <w:t xml:space="preserve"> </w:t>
+      </w:r>
+      <w:bookmarkStart w:id="36" w:name="_GoBack"/>
+      <w:bookmarkEnd w:id="36"/>
       <w:r>
         <w:fldChar w:fldCharType="begin"/>
       </w:r>
@@ -6031,10 +6034,6 @@
     <w:p>
       <w:pPr>
         <w:spacing w:after="240"/>
-        <w:rPr>
-          <w:b/>
-          <w:bCs/>
-        </w:rPr>
         <w:sectPr>
           <w:pgSz w:w="12240" w:h="15840"/>
           <w:pgMar w:top="1440" w:right="1627" w:bottom="1440" w:left="1800" w:header="720" w:footer="720" w:gutter="0"/>
@@ -14788,7 +14787,7 @@
           <w:rPr>
             <w:noProof/>
           </w:rPr>
-          <w:t>18</w:t>
+          <w:t>7</w:t>
         </w:r>
         <w:r>
           <w:rPr>
@@ -19925,7 +19924,7 @@
 </file>
 
 <file path=customXml/itemProps1.xml><?xml version="1.0" encoding="utf-8"?>
-<ds:datastoreItem xmlns:ds="http://schemas.openxmlformats.org/officeDocument/2006/customXml" ds:itemID="{0EB964E3-1707-4F5F-8D6A-023918E1DFE8}">
+<ds:datastoreItem xmlns:ds="http://schemas.openxmlformats.org/officeDocument/2006/customXml" ds:itemID="{FDDBA899-8470-4F16-A043-57C465FC21DE}">
   <ds:schemaRefs>
     <ds:schemaRef ds:uri="http://schemas.openxmlformats.org/officeDocument/2006/bibliography"/>
   </ds:schemaRefs>

</xml_diff>

<commit_message>
add Vocab, and PDF versions
</commit_message>
<xml_diff>
--- a/documents/STIX_COA_Draft.docx
+++ b/documents/STIX_COA_Draft.docx
@@ -144,15 +144,7 @@
           <w:b w:val="0"/>
           <w:bCs w:val="0"/>
         </w:rPr>
-        <w:t>June</w:t>
-      </w:r>
-      <w:r>
-        <w:rPr>
-          <w:rStyle w:val="BookTitle"/>
-          <w:b w:val="0"/>
-          <w:bCs w:val="0"/>
-        </w:rPr>
-        <w:t xml:space="preserve"> 11</w:t>
+        <w:t>July 15</w:t>
       </w:r>
       <w:r>
         <w:rPr>
@@ -204,27 +196,7 @@
           <w:sz w:val="23"/>
           <w:szCs w:val="23"/>
         </w:rPr>
-        <w:t xml:space="preserve">The Structured Threat Information </w:t>
-      </w:r>
-      <w:proofErr w:type="spellStart"/>
-      <w:r>
-        <w:rPr>
-          <w:i/>
-          <w:iCs/>
-          <w:sz w:val="23"/>
-          <w:szCs w:val="23"/>
-        </w:rPr>
-        <w:t>eXpression</w:t>
-      </w:r>
-      <w:proofErr w:type="spellEnd"/>
-      <w:r>
-        <w:rPr>
-          <w:i/>
-          <w:iCs/>
-          <w:sz w:val="23"/>
-          <w:szCs w:val="23"/>
-        </w:rPr>
-        <w:t xml:space="preserve"> (STIX</w:t>
+        <w:t>The Structured Threat Information eXpression (STIX</w:t>
       </w:r>
       <w:r>
         <w:rPr>
@@ -1895,7 +1867,7 @@
                 <w:noProof/>
                 <w:webHidden/>
               </w:rPr>
-              <w:t>15</w:t>
+              <w:t>16</w:t>
             </w:r>
             <w:r>
               <w:rPr>
@@ -1956,7 +1928,7 @@
               <w:rPr>
                 <w:webHidden/>
               </w:rPr>
-              <w:t>17</w:t>
+              <w:t>18</w:t>
             </w:r>
             <w:r>
               <w:rPr>
@@ -2031,15 +2003,7 @@
         </w:rPr>
       </w:pPr>
       <w:r>
-        <w:t xml:space="preserve">The Structured Threat Information </w:t>
-      </w:r>
-      <w:proofErr w:type="spellStart"/>
-      <w:r>
-        <w:t>eXpression</w:t>
-      </w:r>
-      <w:proofErr w:type="spellEnd"/>
-      <w:r>
-        <w:t xml:space="preserve"> (STIX</w:t>
+        <w:t>The Structured Threat Information eXpression (STIX</w:t>
       </w:r>
       <w:r>
         <w:rPr>
@@ -2069,37 +2033,13 @@
         <w:footnoteReference w:id="3"/>
       </w:r>
       <w:r>
-        <w:t xml:space="preserve">, Indicator, Incident, TTP, </w:t>
-      </w:r>
-      <w:proofErr w:type="spellStart"/>
-      <w:r>
-        <w:t>ExploitTarget</w:t>
-      </w:r>
-      <w:proofErr w:type="spellEnd"/>
-      <w:r>
-        <w:t xml:space="preserve">, </w:t>
-      </w:r>
-      <w:proofErr w:type="spellStart"/>
-      <w:r>
-        <w:t>CourseOfAction</w:t>
-      </w:r>
-      <w:proofErr w:type="spellEnd"/>
-      <w:r>
-        <w:t xml:space="preserve">, Campaign, </w:t>
+        <w:t xml:space="preserve">, Indicator, Incident, TTP, ExploitTarget, CourseOfAction, Campaign, </w:t>
       </w:r>
       <w:r>
         <w:t xml:space="preserve">Report, </w:t>
       </w:r>
       <w:r>
-        <w:t xml:space="preserve">and </w:t>
-      </w:r>
-      <w:proofErr w:type="spellStart"/>
-      <w:r>
-        <w:t>ThreatActor</w:t>
-      </w:r>
-      <w:proofErr w:type="spellEnd"/>
-      <w:r>
-        <w:t>.  This document serves as the specification for the STIX Course of Action Version 1.</w:t>
+        <w:t>and ThreatActor.  This document serves as the specification for the STIX Course of Action Version 1.</w:t>
       </w:r>
       <w:r>
         <w:t>2</w:t>
@@ -2176,15 +2116,7 @@
         <w:t>ective, likely impact, likely cost,</w:t>
       </w:r>
       <w:r>
-        <w:t xml:space="preserve"> estimated efficacy and its relevant stage in cyber threat management (e.g., remedy of an </w:t>
-      </w:r>
-      <w:proofErr w:type="spellStart"/>
-      <w:r>
-        <w:t>ExploitTarget</w:t>
-      </w:r>
-      <w:proofErr w:type="spellEnd"/>
-      <w:r>
-        <w:t xml:space="preserve"> or response to an Incident).</w:t>
+        <w:t xml:space="preserve"> estimated efficacy and its relevant stage in cyber threat management (e.g., remedy of an ExploitTarget or response to an Incident).</w:t>
       </w:r>
       <w:r>
         <w:t xml:space="preserve"> </w:t>
@@ -2500,15 +2432,17 @@
       <w:pPr>
         <w:jc w:val="center"/>
       </w:pPr>
+      <w:bookmarkStart w:id="8" w:name="_GoBack"/>
+      <w:bookmarkEnd w:id="8"/>
       <w:r>
         <w:rPr>
           <w:noProof/>
         </w:rPr>
         <w:drawing>
-          <wp:inline distT="0" distB="0" distL="0" distR="0" wp14:anchorId="09490029" wp14:editId="27FD5DBB">
-            <wp:extent cx="3437487" cy="1674563"/>
-            <wp:effectExtent l="0" t="0" r="0" b="1905"/>
-            <wp:docPr id="4" name="Picture 4"/>
+          <wp:inline distT="0" distB="0" distL="0" distR="0" wp14:anchorId="3C214905" wp14:editId="77540F9E">
+            <wp:extent cx="3413125" cy="1662695"/>
+            <wp:effectExtent l="0" t="0" r="0" b="0"/>
+            <wp:docPr id="30" name="Picture 30"/>
             <wp:cNvGraphicFramePr>
               <a:graphicFrameLocks xmlns:a="http://schemas.openxmlformats.org/drawingml/2006/main" noChangeAspect="1"/>
             </wp:cNvGraphicFramePr>
@@ -2537,7 +2471,7 @@
                   <pic:spPr bwMode="auto">
                     <a:xfrm>
                       <a:off x="0" y="0"/>
-                      <a:ext cx="3459729" cy="1685398"/>
+                      <a:ext cx="3426357" cy="1669141"/>
                     </a:xfrm>
                     <a:prstGeom prst="rect">
                       <a:avLst/>
@@ -2569,10 +2503,10 @@
           <w:szCs w:val="24"/>
         </w:rPr>
       </w:pPr>
-      <w:bookmarkStart w:id="8" w:name="_Ref390077491"/>
-      <w:bookmarkStart w:id="9" w:name="_Ref413693367"/>
-      <w:bookmarkStart w:id="10" w:name="_Ref389819936"/>
-      <w:bookmarkEnd w:id="8"/>
+      <w:bookmarkStart w:id="9" w:name="_Ref390077491"/>
+      <w:bookmarkStart w:id="10" w:name="_Ref413693367"/>
+      <w:bookmarkStart w:id="11" w:name="_Ref389819936"/>
+      <w:bookmarkEnd w:id="9"/>
       <w:r>
         <w:rPr>
           <w:color w:val="auto"/>
@@ -2671,7 +2605,7 @@
         </w:rPr>
         <w:fldChar w:fldCharType="end"/>
       </w:r>
-      <w:bookmarkEnd w:id="9"/>
+      <w:bookmarkEnd w:id="10"/>
       <w:r>
         <w:rPr>
           <w:b w:val="0"/>
@@ -2681,7 +2615,7 @@
         </w:rPr>
         <w:t>.</w:t>
       </w:r>
-      <w:bookmarkEnd w:id="10"/>
+      <w:bookmarkEnd w:id="11"/>
       <w:r>
         <w:rPr>
           <w:color w:val="auto"/>
@@ -2766,33 +2700,33 @@
           <w:lang w:val="en"/>
         </w:rPr>
       </w:pPr>
-      <w:bookmarkStart w:id="11" w:name="_Ref413676906"/>
-      <w:bookmarkStart w:id="12" w:name="_Toc420659498"/>
+      <w:bookmarkStart w:id="12" w:name="_Ref413676906"/>
+      <w:bookmarkStart w:id="13" w:name="_Toc420659498"/>
       <w:r>
         <w:rPr>
           <w:lang w:val="en"/>
         </w:rPr>
         <w:t>Document Conventions</w:t>
       </w:r>
-      <w:bookmarkEnd w:id="11"/>
       <w:bookmarkEnd w:id="12"/>
+      <w:bookmarkEnd w:id="13"/>
     </w:p>
     <w:p>
       <w:pPr>
         <w:spacing w:after="240"/>
       </w:pPr>
-      <w:bookmarkStart w:id="13" w:name="_Ref388860303"/>
-      <w:bookmarkStart w:id="14" w:name="_Toc389570601"/>
-      <w:bookmarkStart w:id="15" w:name="_Toc389581071"/>
-      <w:bookmarkStart w:id="16" w:name="_Ref397935245"/>
-      <w:bookmarkStart w:id="17" w:name="_Toc401131325"/>
-      <w:bookmarkStart w:id="18" w:name="_Ref394437867"/>
-      <w:bookmarkEnd w:id="13"/>
+      <w:bookmarkStart w:id="14" w:name="_Ref388860303"/>
+      <w:bookmarkStart w:id="15" w:name="_Toc389570601"/>
+      <w:bookmarkStart w:id="16" w:name="_Toc389581071"/>
+      <w:bookmarkStart w:id="17" w:name="_Ref397935245"/>
+      <w:bookmarkStart w:id="18" w:name="_Toc401131325"/>
+      <w:bookmarkStart w:id="19" w:name="_Ref394437867"/>
       <w:bookmarkEnd w:id="14"/>
       <w:bookmarkEnd w:id="15"/>
       <w:bookmarkEnd w:id="16"/>
       <w:bookmarkEnd w:id="17"/>
       <w:bookmarkEnd w:id="18"/>
+      <w:bookmarkEnd w:id="19"/>
       <w:r>
         <w:t>The following conventions are used in this document.</w:t>
       </w:r>
@@ -2804,24 +2738,24 @@
           <w:rFonts w:eastAsiaTheme="minorHAnsi"/>
         </w:rPr>
       </w:pPr>
-      <w:bookmarkStart w:id="19" w:name="_Toc420659499"/>
+      <w:bookmarkStart w:id="20" w:name="_Toc420659499"/>
       <w:r>
         <w:rPr>
           <w:rFonts w:eastAsiaTheme="minorHAnsi"/>
         </w:rPr>
         <w:t>Keywords</w:t>
       </w:r>
-      <w:bookmarkEnd w:id="19"/>
+      <w:bookmarkEnd w:id="20"/>
     </w:p>
     <w:p>
       <w:pPr>
         <w:pStyle w:val="Default"/>
         <w:spacing w:after="240"/>
       </w:pPr>
-      <w:bookmarkStart w:id="20" w:name="_Toc389570602"/>
-      <w:bookmarkStart w:id="21" w:name="_Toc389581072"/>
-      <w:bookmarkEnd w:id="20"/>
+      <w:bookmarkStart w:id="21" w:name="_Toc389570602"/>
+      <w:bookmarkStart w:id="22" w:name="_Toc389581072"/>
       <w:bookmarkEnd w:id="21"/>
+      <w:bookmarkEnd w:id="22"/>
       <w:r>
         <w:t xml:space="preserve">The key words "MUST", "MUST NOT", "REQUIRED", "SHALL", "SHALL NOT", "SHOULD", "SHOULD NOT", "RECOMMENDED", "MAY", and "OPTIONAL" in this document are to be interpreted as described in </w:t>
       </w:r>
@@ -2843,14 +2777,14 @@
           <w:rFonts w:eastAsiaTheme="minorHAnsi"/>
         </w:rPr>
       </w:pPr>
-      <w:bookmarkStart w:id="22" w:name="_Toc420659500"/>
+      <w:bookmarkStart w:id="23" w:name="_Toc420659500"/>
       <w:r>
         <w:rPr>
           <w:rFonts w:eastAsiaTheme="minorHAnsi"/>
         </w:rPr>
         <w:t>Fonts</w:t>
       </w:r>
-      <w:bookmarkEnd w:id="22"/>
+      <w:bookmarkEnd w:id="23"/>
     </w:p>
     <w:p>
       <w:pPr>
@@ -2860,10 +2794,10 @@
           <w:szCs w:val="22"/>
         </w:rPr>
       </w:pPr>
-      <w:bookmarkStart w:id="23" w:name="_Toc389570603"/>
-      <w:bookmarkStart w:id="24" w:name="_Toc389581073"/>
-      <w:bookmarkEnd w:id="23"/>
+      <w:bookmarkStart w:id="24" w:name="_Toc389570603"/>
+      <w:bookmarkStart w:id="25" w:name="_Toc389581073"/>
       <w:bookmarkEnd w:id="24"/>
+      <w:bookmarkEnd w:id="25"/>
       <w:r>
         <w:rPr>
           <w:szCs w:val="22"/>
@@ -3038,36 +2972,24 @@
       <w:r>
         <w:t xml:space="preserve">: </w:t>
       </w:r>
-      <w:proofErr w:type="spellStart"/>
       <w:r>
         <w:rPr>
           <w:rFonts w:ascii="Courier New" w:hAnsi="Courier New" w:cs="Courier New"/>
         </w:rPr>
         <w:t>RelatedIndicatorsType</w:t>
       </w:r>
-      <w:proofErr w:type="spellEnd"/>
       <w:r>
         <w:rPr>
           <w:rFonts w:asciiTheme="minorHAnsi" w:hAnsiTheme="minorHAnsi" w:cs="Courier New"/>
         </w:rPr>
         <w:t xml:space="preserve">, </w:t>
       </w:r>
-      <w:proofErr w:type="spellStart"/>
       <w:r>
         <w:rPr>
           <w:rFonts w:ascii="Courier New" w:hAnsi="Courier New" w:cs="Courier New"/>
         </w:rPr>
-        <w:t>stixCommon</w:t>
-      </w:r>
-      <w:proofErr w:type="gramStart"/>
-      <w:r>
-        <w:rPr>
-          <w:rFonts w:ascii="Courier New" w:hAnsi="Courier New" w:cs="Courier New"/>
-        </w:rPr>
-        <w:t>:StatementType</w:t>
-      </w:r>
-      <w:proofErr w:type="spellEnd"/>
-      <w:proofErr w:type="gramEnd"/>
+        <w:t>stixCommon:StatementType</w:t>
+      </w:r>
       <w:r>
         <w:rPr>
           <w:rFonts w:ascii="Courier New" w:hAnsi="Courier New" w:cs="Courier New"/>
@@ -3096,14 +3018,12 @@
         </w:rPr>
         <w:t xml:space="preserve">UML object.  For example, the Course of Action high level concept is associated with a UML class named, </w:t>
       </w:r>
-      <w:proofErr w:type="spellStart"/>
       <w:r>
         <w:rPr>
           <w:rFonts w:ascii="Courier New" w:hAnsi="Courier New" w:cs="Courier New"/>
         </w:rPr>
         <w:t>CourseOfActionType</w:t>
       </w:r>
-      <w:proofErr w:type="spellEnd"/>
       <w:r>
         <w:rPr>
           <w:rFonts w:asciiTheme="minorHAnsi" w:hAnsiTheme="minorHAnsi" w:cs="Courier New"/>
@@ -3306,13 +3226,13 @@
       <w:pPr>
         <w:pStyle w:val="Heading3"/>
       </w:pPr>
-      <w:bookmarkStart w:id="25" w:name="_Ref413676876"/>
-      <w:bookmarkStart w:id="26" w:name="_Toc420659501"/>
+      <w:bookmarkStart w:id="26" w:name="_Ref413676876"/>
+      <w:bookmarkStart w:id="27" w:name="_Toc420659501"/>
       <w:r>
         <w:t>UML Package References</w:t>
       </w:r>
-      <w:bookmarkEnd w:id="25"/>
       <w:bookmarkEnd w:id="26"/>
+      <w:bookmarkEnd w:id="27"/>
     </w:p>
     <w:p>
       <w:pPr>
@@ -3321,53 +3241,39 @@
           <w:rFonts w:eastAsiaTheme="minorHAnsi"/>
         </w:rPr>
       </w:pPr>
-      <w:bookmarkStart w:id="27" w:name="_Ref394486021"/>
-      <w:bookmarkStart w:id="28" w:name="_Toc389570605"/>
-      <w:bookmarkStart w:id="29" w:name="_Toc389581075"/>
-      <w:bookmarkEnd w:id="27"/>
+      <w:bookmarkStart w:id="28" w:name="_Ref394486021"/>
+      <w:bookmarkStart w:id="29" w:name="_Toc389570605"/>
+      <w:bookmarkStart w:id="30" w:name="_Toc389581075"/>
       <w:bookmarkEnd w:id="28"/>
+      <w:bookmarkEnd w:id="29"/>
       <w:r>
         <w:t xml:space="preserve">Each STIX data model is captured in a different UML package (e.g., Core package, Campaign package, etc.) where the packages together compose the full STIX UML model.  To refer to a particular class of a specific package, we use the format </w:t>
       </w:r>
-      <w:bookmarkEnd w:id="29"/>
-      <w:proofErr w:type="spellStart"/>
+      <w:bookmarkEnd w:id="30"/>
       <w:r>
         <w:rPr>
           <w:rFonts w:ascii="Courier New" w:hAnsi="Courier New" w:cs="Courier New"/>
           <w:sz w:val="22"/>
           <w:szCs w:val="22"/>
         </w:rPr>
-        <w:t>package_prefix</w:t>
-      </w:r>
-      <w:proofErr w:type="gramStart"/>
+        <w:t>package_prefix:class</w:t>
+      </w:r>
+      <w:r>
+        <w:t xml:space="preserve">, where </w:t>
+      </w:r>
       <w:r>
         <w:rPr>
           <w:rFonts w:ascii="Courier New" w:hAnsi="Courier New" w:cs="Courier New"/>
           <w:sz w:val="22"/>
           <w:szCs w:val="22"/>
         </w:rPr>
-        <w:t>:class</w:t>
-      </w:r>
-      <w:proofErr w:type="spellEnd"/>
-      <w:proofErr w:type="gramEnd"/>
-      <w:r>
-        <w:t xml:space="preserve">, where </w:t>
-      </w:r>
-      <w:proofErr w:type="spellStart"/>
-      <w:r>
-        <w:rPr>
-          <w:rFonts w:ascii="Courier New" w:hAnsi="Courier New" w:cs="Courier New"/>
+        <w:t>package_prefix</w:t>
+      </w:r>
+      <w:r>
+        <w:rPr>
           <w:sz w:val="22"/>
           <w:szCs w:val="22"/>
         </w:rPr>
-        <w:t>package_prefix</w:t>
-      </w:r>
-      <w:proofErr w:type="spellEnd"/>
-      <w:r>
-        <w:rPr>
-          <w:sz w:val="22"/>
-          <w:szCs w:val="22"/>
-        </w:rPr>
         <w:t xml:space="preserve"> </w:t>
       </w:r>
       <w:r>
@@ -3443,52 +3349,52 @@
       <w:pPr>
         <w:pStyle w:val="Heading3"/>
       </w:pPr>
-      <w:bookmarkStart w:id="30" w:name="_Toc420659502"/>
+      <w:bookmarkStart w:id="31" w:name="_Toc420659502"/>
       <w:r>
         <w:t>UML Diagrams</w:t>
-      </w:r>
-      <w:bookmarkEnd w:id="30"/>
-    </w:p>
-    <w:p>
-      <w:pPr>
-        <w:spacing w:after="240"/>
-        <w:rPr>
-          <w:rFonts w:eastAsiaTheme="minorHAnsi"/>
-        </w:rPr>
-      </w:pPr>
-      <w:bookmarkStart w:id="31" w:name="_Toc398719452"/>
-      <w:r>
-        <w:t xml:space="preserve">This specification makes use of UML diagrams to visually depict relationships between STIX Language constructs. Note that the diagrams have been extracted directly from the full UML model for STIX; they have not been constructed purely for inclusion in the specification documents.  Typically, diagrams are included for the primary class of a data model, and for any other class where the visualization of its relationships between other classes would be useful.  This implies that there will be very few diagrams for classes whose only properties are either a data type or a class from the STIX Common data model.  </w:t>
-      </w:r>
-      <w:r>
-        <w:t>Other diagrams that are included correspond to classes that specialize a superclass and abstract or generalized classes that are extended by one or more subclasses</w:t>
-      </w:r>
-      <w:r>
-        <w:t>.</w:t>
       </w:r>
       <w:bookmarkEnd w:id="31"/>
     </w:p>
     <w:p>
       <w:pPr>
         <w:spacing w:after="240"/>
-      </w:pPr>
-      <w:r>
-        <w:t xml:space="preserve">In UML diagrams, classes are often presented with their attributes elided, to avoid clutter.  The fully described class can usually be found in a related diagram.  </w:t>
-      </w:r>
-      <w:r>
-        <w:t>A class presented with an empty section at the bottom of the icon indicates that there are no attributes other than those that are visualized using associations.</w:t>
-      </w:r>
+        <w:rPr>
+          <w:rFonts w:eastAsiaTheme="minorHAnsi"/>
+        </w:rPr>
+      </w:pPr>
+      <w:bookmarkStart w:id="32" w:name="_Toc398719452"/>
+      <w:r>
+        <w:t xml:space="preserve">This specification makes use of UML diagrams to visually depict relationships between STIX Language constructs. Note that the diagrams have been extracted directly from the full UML model for STIX; they have not been constructed purely for inclusion in the specification documents.  Typically, diagrams are included for the primary class of a data model, and for any other class where the visualization of its relationships between other classes would be useful.  This implies that there will be very few diagrams for classes whose only properties are either a data type or a class from the STIX Common data model.  </w:t>
+      </w:r>
+      <w:r>
+        <w:t>Other diagrams that are included correspond to classes that specialize a superclass and abstract or generalized classes that are extended by one or more subclasses</w:t>
+      </w:r>
+      <w:r>
+        <w:t>.</w:t>
+      </w:r>
+      <w:bookmarkEnd w:id="32"/>
     </w:p>
     <w:p>
       <w:pPr>
-        <w:pStyle w:val="Heading4"/>
-      </w:pPr>
-      <w:r>
-        <w:t>Class Properties</w:t>
+        <w:spacing w:after="240"/>
+      </w:pPr>
+      <w:r>
+        <w:t xml:space="preserve">In UML diagrams, classes are often presented with their attributes elided, to avoid clutter.  The fully described class can usually be found in a related diagram.  </w:t>
+      </w:r>
+      <w:r>
+        <w:t>A class presented with an empty section at the bottom of the icon indicates that there are no attributes other than those that are visualized using associations.</w:t>
       </w:r>
     </w:p>
     <w:p>
       <w:pPr>
+        <w:pStyle w:val="Heading4"/>
+      </w:pPr>
+      <w:r>
+        <w:t>Class Properties</w:t>
+      </w:r>
+    </w:p>
+    <w:p>
+      <w:pPr>
         <w:spacing w:after="240"/>
       </w:pPr>
       <w:r>
@@ -3520,8 +3426,8 @@
           <w:rFonts w:eastAsiaTheme="minorHAnsi"/>
         </w:rPr>
       </w:pPr>
-      <w:bookmarkStart w:id="32" w:name="_Toc398719453"/>
-      <w:bookmarkEnd w:id="32"/>
+      <w:bookmarkStart w:id="33" w:name="_Toc398719453"/>
+      <w:bookmarkEnd w:id="33"/>
       <w:r>
         <w:t xml:space="preserve">Diagram icons are used in a UML diagram to indicate whether a shape is a class, enumeration, or a data type, and decorative icons are used to indicate whether an element is an attribute of a class or an enumeration literal. In addition, two different arrow styles indicate either a directed association relationship (regular arrowhead) or a generalization relationship (triangle-shaped arrowhead).  The icons and arrow styles we use are shown and described in </w:t>
       </w:r>
@@ -3573,8 +3479,8 @@
           <w:szCs w:val="24"/>
         </w:rPr>
       </w:pPr>
-      <w:bookmarkStart w:id="33" w:name="_Ref413693211"/>
-      <w:bookmarkStart w:id="34" w:name="_Ref397637630"/>
+      <w:bookmarkStart w:id="34" w:name="_Ref413693211"/>
+      <w:bookmarkStart w:id="35" w:name="_Ref397637630"/>
       <w:r>
         <w:rPr>
           <w:color w:val="auto"/>
@@ -3673,7 +3579,7 @@
         </w:rPr>
         <w:fldChar w:fldCharType="end"/>
       </w:r>
-      <w:bookmarkEnd w:id="33"/>
+      <w:bookmarkEnd w:id="34"/>
       <w:r>
         <w:rPr>
           <w:color w:val="auto"/>
@@ -3682,7 +3588,7 @@
         </w:rPr>
         <w:t>.</w:t>
       </w:r>
-      <w:bookmarkEnd w:id="34"/>
+      <w:bookmarkEnd w:id="35"/>
       <w:r>
         <w:rPr>
           <w:color w:val="auto"/>
@@ -4653,11 +4559,11 @@
       <w:pPr>
         <w:pStyle w:val="Heading4"/>
       </w:pPr>
-      <w:bookmarkStart w:id="35" w:name="_Ref413676059"/>
+      <w:bookmarkStart w:id="36" w:name="_Ref413676059"/>
       <w:r>
         <w:t>Color Coding</w:t>
       </w:r>
-      <w:bookmarkEnd w:id="35"/>
+      <w:bookmarkEnd w:id="36"/>
     </w:p>
     <w:p>
       <w:pPr>
@@ -4672,8 +4578,6 @@
       <w:r>
         <w:t>Course of Action</w:t>
       </w:r>
-      <w:bookmarkStart w:id="36" w:name="_GoBack"/>
-      <w:bookmarkEnd w:id="36"/>
       <w:r>
         <w:t xml:space="preserve"> specification are illustrated via exemplars in </w:t>
       </w:r>
@@ -4975,11 +4879,7 @@
         <w:spacing w:after="240"/>
       </w:pPr>
       <w:r>
-        <w:t xml:space="preserve">In addition, properties that are part of a “choice” relationship (e.g., Prop1 OR Prop2 is used but not both) will be denoted by a unique letter subscript (e.g., </w:t>
-      </w:r>
-      <w:proofErr w:type="spellStart"/>
-      <w:r>
-        <w:t>API_Call</w:t>
+        <w:t>In addition, properties that are part of a “choice” relationship (e.g., Prop1 OR Prop2 is used but not both) will be denoted by a unique letter subscript (e.g., API_Call</w:t>
       </w:r>
       <w:r>
         <w:rPr>
@@ -4987,13 +4887,8 @@
         </w:rPr>
         <w:t>A</w:t>
       </w:r>
-      <w:proofErr w:type="spellEnd"/>
-      <w:r>
-        <w:t xml:space="preserve">, </w:t>
-      </w:r>
-      <w:proofErr w:type="spellStart"/>
-      <w:r>
-        <w:t>Code</w:t>
+      <w:r>
+        <w:t>, Code</w:t>
       </w:r>
       <w:r>
         <w:rPr>
@@ -5001,11 +4896,9 @@
         </w:rPr>
         <w:t>B</w:t>
       </w:r>
-      <w:proofErr w:type="spellEnd"/>
       <w:r>
         <w:t xml:space="preserve">) and single logic expression in the Multiplicity column.  For example, if there is a choice of property </w:t>
       </w:r>
-      <w:proofErr w:type="spellStart"/>
       <w:r>
         <w:rPr>
           <w:rFonts w:ascii="Courier New" w:hAnsi="Courier New" w:cs="Courier New"/>
@@ -5019,11 +4912,9 @@
         </w:rPr>
         <w:t>A</w:t>
       </w:r>
-      <w:proofErr w:type="spellEnd"/>
       <w:r>
         <w:t xml:space="preserve"> and </w:t>
       </w:r>
-      <w:proofErr w:type="spellStart"/>
       <w:r>
         <w:rPr>
           <w:rFonts w:ascii="Courier New" w:hAnsi="Courier New" w:cs="Courier New"/>
@@ -5037,26 +4928,15 @@
         </w:rPr>
         <w:t>B</w:t>
       </w:r>
-      <w:proofErr w:type="spellEnd"/>
-      <w:r>
-        <w:t>, the expression “</w:t>
-      </w:r>
-      <w:proofErr w:type="gramStart"/>
-      <w:r>
-        <w:t>A(</w:t>
-      </w:r>
-      <w:proofErr w:type="gramEnd"/>
-      <w:r>
-        <w:t xml:space="preserve">1)|B(0..1)” will indicate that the </w:t>
-      </w:r>
-      <w:proofErr w:type="spellStart"/>
+      <w:r>
+        <w:t xml:space="preserve">, the expression “A(1)|B(0..1)” will indicate that the </w:t>
+      </w:r>
       <w:r>
         <w:rPr>
           <w:rFonts w:ascii="Courier New" w:hAnsi="Courier New" w:cs="Courier New"/>
         </w:rPr>
         <w:t>API_Call</w:t>
       </w:r>
-      <w:proofErr w:type="spellEnd"/>
       <w:r>
         <w:t xml:space="preserve"> property can be chosen with multiplicity 1 or the </w:t>
       </w:r>
@@ -5280,15 +5160,7 @@
               <w:t>captured</w:t>
             </w:r>
             <w:r>
-              <w:t xml:space="preserve"> include </w:t>
-            </w:r>
-            <w:proofErr w:type="spellStart"/>
-            <w:r>
-              <w:t>identitifying</w:t>
-            </w:r>
-            <w:proofErr w:type="spellEnd"/>
-            <w:r>
-              <w:t xml:space="preserve"> </w:t>
+              <w:t xml:space="preserve"> include identitifying </w:t>
             </w:r>
             <w:r>
               <w:lastRenderedPageBreak/>
@@ -5440,7 +5312,6 @@
               </w:rPr>
               <w:t xml:space="preserve">The </w:t>
             </w:r>
-            <w:proofErr w:type="spellStart"/>
             <w:r>
               <w:rPr>
                 <w:rFonts w:ascii="Courier New" w:hAnsi="Courier New" w:cs="Courier New"/>
@@ -5448,7 +5319,6 @@
               </w:rPr>
               <w:t>ActivityType</w:t>
             </w:r>
-            <w:proofErr w:type="spellEnd"/>
             <w:r>
               <w:rPr>
                 <w:color w:val="000000"/>
@@ -5968,15 +5838,7 @@
         <w:ind w:left="720"/>
       </w:pPr>
       <w:r>
-        <w:t xml:space="preserve">The Course of Action data model is self-referential, enabling one Course of Action to reference other Course of Actions that are asserted to be related. Self-referential relationships between Courses of Action may indicate general associativity or can be used to indicate relationships </w:t>
-      </w:r>
-      <w:proofErr w:type="spellStart"/>
-      <w:r>
-        <w:t>beween</w:t>
-      </w:r>
-      <w:proofErr w:type="spellEnd"/>
-      <w:r>
-        <w:t xml:space="preserve"> different versions of the same Course of Action.</w:t>
+        <w:t>The Course of Action data model is self-referential, enabling one Course of Action to reference other Course of Actions that are asserted to be related. Self-referential relationships between Courses of Action may indicate general associativity or can be used to indicate relationships beween different versions of the same Course of Action.</w:t>
       </w:r>
     </w:p>
     <w:p>
@@ -6037,10 +5899,6 @@
     <w:p>
       <w:pPr>
         <w:spacing w:after="240"/>
-        <w:rPr>
-          <w:b/>
-          <w:bCs/>
-        </w:rPr>
         <w:sectPr>
           <w:pgSz w:w="12240" w:h="15840"/>
           <w:pgMar w:top="1440" w:right="1627" w:bottom="1440" w:left="1800" w:header="720" w:footer="720" w:gutter="0"/>
@@ -6085,14 +5943,12 @@
       <w:r>
         <w:t xml:space="preserve">The primary class of the STIX Course of Action package is the </w:t>
       </w:r>
-      <w:proofErr w:type="spellStart"/>
       <w:r>
         <w:rPr>
           <w:rFonts w:ascii="Courier New" w:hAnsi="Courier New" w:cs="Courier New"/>
         </w:rPr>
         <w:t>CourseOfActionType</w:t>
       </w:r>
-      <w:proofErr w:type="spellEnd"/>
       <w:r>
         <w:t xml:space="preserve"> class, which characterizes a cyber threat</w:t>
       </w:r>
@@ -6120,25 +5976,21 @@
       <w:r>
         <w:t xml:space="preserve">all of the component data models in STIX, the </w:t>
       </w:r>
-      <w:proofErr w:type="spellStart"/>
       <w:r>
         <w:rPr>
           <w:rFonts w:ascii="Courier New" w:hAnsi="Courier New" w:cs="Courier New"/>
         </w:rPr>
         <w:t>CourseOfActionType</w:t>
       </w:r>
-      <w:proofErr w:type="spellEnd"/>
       <w:r>
         <w:t xml:space="preserve"> class extends a base class defined in the STIX Common data model; more specifically, it extends the </w:t>
       </w:r>
-      <w:proofErr w:type="spellStart"/>
       <w:r>
         <w:rPr>
           <w:rFonts w:ascii="Courier New" w:hAnsi="Courier New" w:cs="Courier New"/>
         </w:rPr>
         <w:t>CourseOfActionBaseType</w:t>
       </w:r>
-      <w:proofErr w:type="spellEnd"/>
       <w:r>
         <w:t xml:space="preserve"> base class, which provides the essential identifier (</w:t>
       </w:r>
@@ -6174,14 +6026,12 @@
       <w:r>
         <w:t xml:space="preserve"> between the </w:t>
       </w:r>
-      <w:proofErr w:type="spellStart"/>
       <w:r>
         <w:rPr>
           <w:rFonts w:ascii="Courier New" w:hAnsi="Courier New" w:cs="Courier New"/>
         </w:rPr>
         <w:t>CourseOfActionType</w:t>
       </w:r>
-      <w:proofErr w:type="spellEnd"/>
       <w:r>
         <w:rPr>
           <w:rFonts w:cs="Courier New"/>
@@ -6194,14 +6044,12 @@
       <w:r>
         <w:t xml:space="preserve"> and the </w:t>
       </w:r>
-      <w:proofErr w:type="spellStart"/>
       <w:r>
         <w:rPr>
           <w:rFonts w:ascii="Courier New" w:hAnsi="Courier New" w:cs="Courier New"/>
         </w:rPr>
         <w:t>CourseOfActionBaseType</w:t>
       </w:r>
-      <w:proofErr w:type="spellEnd"/>
       <w:r>
         <w:t xml:space="preserve"> </w:t>
       </w:r>
@@ -6211,22 +6059,15 @@
       <w:r>
         <w:t xml:space="preserve">, as well as the properties of the </w:t>
       </w:r>
-      <w:proofErr w:type="spellStart"/>
       <w:r>
         <w:rPr>
           <w:rFonts w:ascii="Courier New" w:hAnsi="Courier New" w:cs="Courier New"/>
         </w:rPr>
         <w:t>CourseOfActionType</w:t>
       </w:r>
-      <w:proofErr w:type="spellEnd"/>
-      <w:r>
-        <w:t xml:space="preserve"> class, are illustrated in the UML diagram given </w:t>
-      </w:r>
-      <w:proofErr w:type="gramStart"/>
-      <w:r>
-        <w:t>in  </w:t>
-      </w:r>
-      <w:proofErr w:type="gramEnd"/>
+      <w:r>
+        <w:t xml:space="preserve"> class, are illustrated in the UML diagram given in  </w:t>
+      </w:r>
       <w:r>
         <w:fldChar w:fldCharType="begin"/>
       </w:r>
@@ -6447,7 +6288,6 @@
         </w:rPr>
         <w:t xml:space="preserve">. UML diagram of the </w:t>
       </w:r>
-      <w:proofErr w:type="spellStart"/>
       <w:r>
         <w:rPr>
           <w:rFonts w:ascii="Courier New" w:hAnsi="Courier New" w:cs="Courier New"/>
@@ -6458,7 +6298,6 @@
         </w:rPr>
         <w:t>CourseOfActionType</w:t>
       </w:r>
-      <w:proofErr w:type="spellEnd"/>
       <w:r>
         <w:rPr>
           <w:b w:val="0"/>
@@ -6731,7 +6570,6 @@
         </w:rPr>
         <w:t xml:space="preserve">. Properties of the </w:t>
       </w:r>
-      <w:proofErr w:type="spellStart"/>
       <w:r>
         <w:rPr>
           <w:rFonts w:ascii="Courier New" w:hAnsi="Courier New" w:cs="Courier New"/>
@@ -6742,7 +6580,6 @@
         </w:rPr>
         <w:t>CourseOfActionType</w:t>
       </w:r>
-      <w:proofErr w:type="spellEnd"/>
       <w:r>
         <w:rPr>
           <w:b w:val="0"/>
@@ -7003,7 +6840,6 @@
                 <w:szCs w:val="20"/>
               </w:rPr>
             </w:pPr>
-            <w:proofErr w:type="spellStart"/>
             <w:r>
               <w:rPr>
                 <w:rFonts w:ascii="Courier New" w:hAnsi="Courier New" w:cs="Courier New"/>
@@ -7012,7 +6848,6 @@
               </w:rPr>
               <w:t>CourseOfActionVersionType</w:t>
             </w:r>
-            <w:proofErr w:type="spellEnd"/>
           </w:p>
         </w:tc>
         <w:tc>
@@ -7176,7 +7011,6 @@
                 <w:szCs w:val="20"/>
               </w:rPr>
             </w:pPr>
-            <w:proofErr w:type="spellStart"/>
             <w:r>
               <w:rPr>
                 <w:rFonts w:ascii="Courier New" w:hAnsi="Courier New" w:cs="Courier New"/>
@@ -7185,7 +7019,6 @@
               </w:rPr>
               <w:t>basicDataTypes:BasicString</w:t>
             </w:r>
-            <w:proofErr w:type="spellEnd"/>
           </w:p>
         </w:tc>
         <w:tc>
@@ -7428,7 +7261,6 @@
                 <w:szCs w:val="20"/>
               </w:rPr>
             </w:pPr>
-            <w:proofErr w:type="spellStart"/>
             <w:r>
               <w:rPr>
                 <w:rFonts w:ascii="Courier New" w:hAnsi="Courier New" w:cs="Courier New"/>
@@ -7437,7 +7269,6 @@
               </w:rPr>
               <w:t>VocabularyStringType</w:t>
             </w:r>
-            <w:proofErr w:type="spellEnd"/>
           </w:p>
         </w:tc>
         <w:tc>
@@ -7636,26 +7467,14 @@
               </w:rPr>
               <w:t xml:space="preserve"> (these specific values are only provided to help explain the property: they are neither recommended values nor necessarily part of any existing vocabulary).  The content creator may choose any arbitrary value or may constrain the set of possible values by referencing an externally-defined vocabulary or leveraging a formally defined vocabulary extending from the </w:t>
             </w:r>
-            <w:proofErr w:type="spellStart"/>
             <w:r>
               <w:rPr>
                 <w:rFonts w:ascii="Courier New" w:hAnsi="Courier New" w:cs="Courier New"/>
                 <w:sz w:val="22"/>
                 <w:szCs w:val="22"/>
               </w:rPr>
-              <w:t>stixCommon</w:t>
-            </w:r>
-            <w:proofErr w:type="gramStart"/>
-            <w:r>
-              <w:rPr>
-                <w:rFonts w:ascii="Courier New" w:hAnsi="Courier New" w:cs="Courier New"/>
-                <w:sz w:val="22"/>
-                <w:szCs w:val="22"/>
-              </w:rPr>
-              <w:t>:ControlledVocabularyStringType</w:t>
-            </w:r>
-            <w:proofErr w:type="spellEnd"/>
-            <w:proofErr w:type="gramEnd"/>
+              <w:t>stixCommon:ControlledVocabularyStringType</w:t>
+            </w:r>
             <w:r>
               <w:rPr>
                 <w:sz w:val="22"/>
@@ -7783,7 +7602,6 @@
                 <w:szCs w:val="20"/>
               </w:rPr>
             </w:pPr>
-            <w:proofErr w:type="spellStart"/>
             <w:r>
               <w:rPr>
                 <w:rFonts w:ascii="Courier New" w:hAnsi="Courier New" w:cs="Courier New"/>
@@ -7792,7 +7610,6 @@
               </w:rPr>
               <w:t>VocabularyStringType</w:t>
             </w:r>
-            <w:proofErr w:type="spellEnd"/>
           </w:p>
         </w:tc>
         <w:tc>
@@ -7912,27 +7729,19 @@
                 <w:sz w:val="22"/>
                 <w:szCs w:val="22"/>
               </w:rPr>
+              <w:t xml:space="preserve"> include</w:t>
+            </w:r>
+            <w:r>
+              <w:rPr>
+                <w:sz w:val="22"/>
+                <w:szCs w:val="22"/>
+              </w:rPr>
               <w:t xml:space="preserve"> </w:t>
             </w:r>
-            <w:proofErr w:type="gramStart"/>
-            <w:r>
-              <w:rPr>
-                <w:sz w:val="22"/>
-                <w:szCs w:val="22"/>
-              </w:rPr>
-              <w:t>include</w:t>
-            </w:r>
-            <w:r>
-              <w:rPr>
-                <w:sz w:val="22"/>
-                <w:szCs w:val="22"/>
-              </w:rPr>
+            <w:r>
               <w:t xml:space="preserve"> </w:t>
             </w:r>
             <w:r>
-              <w:t xml:space="preserve"> </w:t>
-            </w:r>
-            <w:r>
               <w:rPr>
                 <w:i/>
                 <w:sz w:val="22"/>
@@ -7940,7 +7749,6 @@
               </w:rPr>
               <w:t>redirection</w:t>
             </w:r>
-            <w:proofErr w:type="gramEnd"/>
             <w:r>
               <w:rPr>
                 <w:sz w:val="22"/>
@@ -7978,26 +7786,14 @@
               </w:rPr>
               <w:t xml:space="preserve"> (these specific values are only provided to help explain the property: they are neither recommended values nor necessarily part of any existing vocabulary).  The content creator may choose any arbitrary value or may constrain the set of possible values by referencing an externally-defined vocabulary or leveraging a formally defined vocabulary extending from the </w:t>
             </w:r>
-            <w:proofErr w:type="spellStart"/>
             <w:r>
               <w:rPr>
                 <w:rFonts w:ascii="Courier New" w:hAnsi="Courier New" w:cs="Courier New"/>
                 <w:sz w:val="22"/>
                 <w:szCs w:val="22"/>
               </w:rPr>
-              <w:t>stixCommon</w:t>
-            </w:r>
-            <w:proofErr w:type="gramStart"/>
-            <w:r>
-              <w:rPr>
-                <w:rFonts w:ascii="Courier New" w:hAnsi="Courier New" w:cs="Courier New"/>
-                <w:sz w:val="22"/>
-                <w:szCs w:val="22"/>
-              </w:rPr>
-              <w:t>:ControlledVocabularyStringType</w:t>
-            </w:r>
-            <w:proofErr w:type="spellEnd"/>
-            <w:proofErr w:type="gramEnd"/>
+              <w:t>stixCommon:ControlledVocabularyStringType</w:t>
+            </w:r>
             <w:r>
               <w:rPr>
                 <w:sz w:val="22"/>
@@ -8017,15 +7813,7 @@
                 <w:sz w:val="22"/>
                 <w:szCs w:val="22"/>
               </w:rPr>
-              <w:t xml:space="preserve"> property </w:t>
-            </w:r>
-            <w:proofErr w:type="gramStart"/>
-            <w:r>
-              <w:rPr>
-                <w:sz w:val="22"/>
-                <w:szCs w:val="22"/>
-              </w:rPr>
-              <w:t xml:space="preserve">is </w:t>
+              <w:t xml:space="preserve"> property is </w:t>
             </w:r>
             <w:r>
               <w:rPr>
@@ -8041,17 +7829,7 @@
                 <w:sz w:val="22"/>
                 <w:szCs w:val="22"/>
               </w:rPr>
-              <w:t>‘CourseOfActionTypeVocab</w:t>
-            </w:r>
-            <w:proofErr w:type="gramEnd"/>
-            <w:r>
-              <w:rPr>
-                <w:i/>
-                <w:iCs/>
-                <w:sz w:val="22"/>
-                <w:szCs w:val="22"/>
-              </w:rPr>
-              <w:t>-1.0’</w:t>
+              <w:t>‘CourseOfActionTypeVocab-1.0’</w:t>
             </w:r>
             <w:r>
               <w:rPr>
@@ -8150,7 +7928,6 @@
                 <w:szCs w:val="20"/>
               </w:rPr>
             </w:pPr>
-            <w:proofErr w:type="spellStart"/>
             <w:r>
               <w:rPr>
                 <w:rFonts w:ascii="Courier New" w:hAnsi="Courier New" w:cs="Courier New"/>
@@ -8159,7 +7936,6 @@
               </w:rPr>
               <w:t>StructuredTextType</w:t>
             </w:r>
-            <w:proofErr w:type="spellEnd"/>
           </w:p>
         </w:tc>
         <w:tc>
@@ -8260,7 +8036,6 @@
               </w:rPr>
               <w:t xml:space="preserve"> property captures a textual description of the Course of Action.  Any length is permitted.  Optional formatting is supported via the </w:t>
             </w:r>
-            <w:proofErr w:type="spellStart"/>
             <w:r>
               <w:rPr>
                 <w:rFonts w:ascii="Courier New" w:hAnsi="Courier New" w:cs="Courier New"/>
@@ -8270,7 +8045,6 @@
               </w:rPr>
               <w:t>structuring_format</w:t>
             </w:r>
-            <w:proofErr w:type="spellEnd"/>
             <w:r>
               <w:rPr>
                 <w:rFonts w:ascii="Calibri" w:hAnsi="Calibri"/>
@@ -8280,7 +8054,6 @@
               </w:rPr>
               <w:t xml:space="preserve"> property of the </w:t>
             </w:r>
-            <w:proofErr w:type="spellStart"/>
             <w:r>
               <w:rPr>
                 <w:rFonts w:ascii="Courier New" w:hAnsi="Courier New" w:cs="Courier New"/>
@@ -8290,7 +8063,6 @@
               </w:rPr>
               <w:t>StructuredTextType</w:t>
             </w:r>
-            <w:proofErr w:type="spellEnd"/>
             <w:r>
               <w:rPr>
                 <w:rFonts w:ascii="Calibri" w:hAnsi="Calibri"/>
@@ -8335,7 +8107,6 @@
                 <w:szCs w:val="22"/>
               </w:rPr>
             </w:pPr>
-            <w:proofErr w:type="spellStart"/>
             <w:r>
               <w:rPr>
                 <w:b/>
@@ -8345,7 +8116,6 @@
               </w:rPr>
               <w:t>Short_Description</w:t>
             </w:r>
-            <w:proofErr w:type="spellEnd"/>
           </w:p>
         </w:tc>
         <w:tc>
@@ -8392,7 +8162,6 @@
                 <w:szCs w:val="20"/>
               </w:rPr>
             </w:pPr>
-            <w:proofErr w:type="spellStart"/>
             <w:r>
               <w:rPr>
                 <w:rFonts w:ascii="Courier New" w:hAnsi="Courier New" w:cs="Courier New"/>
@@ -8401,7 +8170,6 @@
               </w:rPr>
               <w:t>StructuredTextType</w:t>
             </w:r>
-            <w:proofErr w:type="spellEnd"/>
           </w:p>
         </w:tc>
         <w:tc>
@@ -8484,7 +8252,6 @@
               </w:rPr>
               <w:t xml:space="preserve">The </w:t>
             </w:r>
-            <w:proofErr w:type="spellStart"/>
             <w:r>
               <w:rPr>
                 <w:rFonts w:ascii="Courier New" w:hAnsi="Courier New" w:cs="Courier New"/>
@@ -8494,7 +8261,6 @@
               </w:rPr>
               <w:t>Short_Description</w:t>
             </w:r>
-            <w:proofErr w:type="spellEnd"/>
             <w:r>
               <w:rPr>
                 <w:rFonts w:ascii="Calibri" w:hAnsi="Calibri"/>
@@ -8646,7 +8412,6 @@
                 <w:szCs w:val="20"/>
               </w:rPr>
             </w:pPr>
-            <w:proofErr w:type="spellStart"/>
             <w:r>
               <w:rPr>
                 <w:rFonts w:ascii="Courier New" w:hAnsi="Courier New" w:cs="Courier New"/>
@@ -8655,7 +8420,6 @@
               </w:rPr>
               <w:t>ObjectiveType</w:t>
             </w:r>
-            <w:proofErr w:type="spellEnd"/>
           </w:p>
         </w:tc>
         <w:tc>
@@ -8826,7 +8590,6 @@
                 <w:szCs w:val="22"/>
               </w:rPr>
             </w:pPr>
-            <w:proofErr w:type="spellStart"/>
             <w:r>
               <w:rPr>
                 <w:b/>
@@ -8836,7 +8599,6 @@
               </w:rPr>
               <w:t>Parameter_Observables</w:t>
             </w:r>
-            <w:proofErr w:type="spellEnd"/>
           </w:p>
         </w:tc>
         <w:tc>
@@ -8866,7 +8628,6 @@
                 <w:szCs w:val="20"/>
               </w:rPr>
             </w:pPr>
-            <w:proofErr w:type="spellStart"/>
             <w:r>
               <w:rPr>
                 <w:rFonts w:ascii="Courier New" w:hAnsi="Courier New" w:cs="Courier New"/>
@@ -8875,7 +8636,6 @@
               </w:rPr>
               <w:t>cybox:ObservablesType</w:t>
             </w:r>
-            <w:proofErr w:type="spellEnd"/>
           </w:p>
         </w:tc>
         <w:tc>
@@ -8947,7 +8707,6 @@
               </w:rPr>
               <w:t xml:space="preserve">The </w:t>
             </w:r>
-            <w:proofErr w:type="spellStart"/>
             <w:r>
               <w:rPr>
                 <w:rFonts w:ascii="Courier New" w:hAnsi="Courier New" w:cs="Courier New"/>
@@ -8956,7 +8715,6 @@
               </w:rPr>
               <w:t>Parameter_Observables</w:t>
             </w:r>
-            <w:proofErr w:type="spellEnd"/>
             <w:r>
               <w:rPr>
                 <w:sz w:val="22"/>
@@ -8976,23 +8734,7 @@
                 <w:sz w:val="22"/>
                 <w:szCs w:val="22"/>
               </w:rPr>
-              <w:t xml:space="preserve">technical parameters to this Course of Action expressed using the CybOX Language. It is intended that the combination of the Course of Action Type and the </w:t>
-            </w:r>
-            <w:proofErr w:type="spellStart"/>
-            <w:r>
-              <w:rPr>
-                <w:sz w:val="22"/>
-                <w:szCs w:val="22"/>
-              </w:rPr>
-              <w:t>Parameter_Observables</w:t>
-            </w:r>
-            <w:proofErr w:type="spellEnd"/>
-            <w:r>
-              <w:rPr>
-                <w:sz w:val="22"/>
-                <w:szCs w:val="22"/>
-              </w:rPr>
-              <w:t xml:space="preserve"> could be used to define </w:t>
+              <w:t xml:space="preserve">technical parameters to this Course of Action expressed using the CybOX Language. It is intended that the combination of the Course of Action Type and the Parameter_Observables could be used to define </w:t>
             </w:r>
             <w:r>
               <w:rPr>
@@ -9042,7 +8784,6 @@
                 <w:szCs w:val="22"/>
               </w:rPr>
             </w:pPr>
-            <w:proofErr w:type="spellStart"/>
             <w:r>
               <w:rPr>
                 <w:b/>
@@ -9052,7 +8793,6 @@
               </w:rPr>
               <w:t>Structured_COA</w:t>
             </w:r>
-            <w:proofErr w:type="spellEnd"/>
           </w:p>
         </w:tc>
         <w:tc>
@@ -9081,7 +8821,6 @@
                 <w:szCs w:val="20"/>
               </w:rPr>
             </w:pPr>
-            <w:proofErr w:type="spellStart"/>
             <w:r>
               <w:rPr>
                 <w:rFonts w:ascii="Courier New" w:hAnsi="Courier New" w:cs="Courier New"/>
@@ -9090,7 +8829,6 @@
               </w:rPr>
               <w:t>StructuredCOAType</w:t>
             </w:r>
-            <w:proofErr w:type="spellEnd"/>
           </w:p>
         </w:tc>
         <w:tc>
@@ -9159,7 +8897,6 @@
               </w:rPr>
               <w:t xml:space="preserve">The </w:t>
             </w:r>
-            <w:proofErr w:type="spellStart"/>
             <w:r>
               <w:rPr>
                 <w:rFonts w:ascii="Courier New" w:hAnsi="Courier New" w:cs="Courier New"/>
@@ -9168,7 +8905,6 @@
               </w:rPr>
               <w:t>Structured_COA</w:t>
             </w:r>
-            <w:proofErr w:type="spellEnd"/>
             <w:r>
               <w:rPr>
                 <w:sz w:val="22"/>
@@ -9271,7 +9007,6 @@
                 <w:szCs w:val="20"/>
               </w:rPr>
             </w:pPr>
-            <w:proofErr w:type="spellStart"/>
             <w:r>
               <w:rPr>
                 <w:rFonts w:ascii="Courier New" w:hAnsi="Courier New" w:cs="Courier New"/>
@@ -9280,7 +9015,6 @@
               </w:rPr>
               <w:t>stixCommon:StatementType</w:t>
             </w:r>
-            <w:proofErr w:type="spellEnd"/>
           </w:p>
         </w:tc>
         <w:tc>
@@ -9365,15 +9099,7 @@
                 <w:sz w:val="22"/>
                 <w:szCs w:val="22"/>
               </w:rPr>
-              <w:t xml:space="preserve"> property characterizes the estimated impact of </w:t>
-            </w:r>
-            <w:proofErr w:type="gramStart"/>
-            <w:r>
-              <w:rPr>
-                <w:sz w:val="22"/>
-                <w:szCs w:val="22"/>
-              </w:rPr>
-              <w:t xml:space="preserve">applying </w:t>
+              <w:t xml:space="preserve"> property characterizes the estimated impact of applying </w:t>
             </w:r>
             <w:r>
               <w:rPr>
@@ -9381,16 +9107,7 @@
                 <w:sz w:val="22"/>
                 <w:szCs w:val="22"/>
               </w:rPr>
-              <w:t xml:space="preserve"> a</w:t>
-            </w:r>
-            <w:proofErr w:type="gramEnd"/>
-            <w:r>
-              <w:rPr>
-                <w:rFonts w:ascii="Calibri" w:hAnsi="Calibri"/>
-                <w:sz w:val="22"/>
-                <w:szCs w:val="22"/>
-              </w:rPr>
-              <w:t xml:space="preserve"> </w:t>
+              <w:t xml:space="preserve"> a </w:t>
             </w:r>
             <w:r>
               <w:rPr>
@@ -9685,7 +9402,6 @@
                 <w:szCs w:val="20"/>
               </w:rPr>
             </w:pPr>
-            <w:proofErr w:type="spellStart"/>
             <w:r>
               <w:rPr>
                 <w:rFonts w:ascii="Courier New" w:hAnsi="Courier New" w:cs="Courier New"/>
@@ -9694,7 +9410,6 @@
               </w:rPr>
               <w:t>stixCommon:StatementType</w:t>
             </w:r>
-            <w:proofErr w:type="spellEnd"/>
           </w:p>
         </w:tc>
         <w:tc>
@@ -9781,7 +9496,6 @@
               </w:rPr>
               <w:t xml:space="preserve"> property characterizes the estimated cost for applying </w:t>
             </w:r>
-            <w:proofErr w:type="gramStart"/>
             <w:r>
               <w:rPr>
                 <w:rFonts w:ascii="Calibri" w:hAnsi="Calibri"/>
@@ -9795,15 +9509,7 @@
                 <w:sz w:val="22"/>
                 <w:szCs w:val="22"/>
               </w:rPr>
-              <w:t xml:space="preserve"> Course</w:t>
-            </w:r>
-            <w:proofErr w:type="gramEnd"/>
-            <w:r>
-              <w:rPr>
-                <w:sz w:val="22"/>
-                <w:szCs w:val="22"/>
-              </w:rPr>
-              <w:t xml:space="preserve"> of Action </w:t>
+              <w:t xml:space="preserve"> Course of Action </w:t>
             </w:r>
             <w:r>
               <w:rPr>
@@ -10091,7 +9797,6 @@
                 <w:szCs w:val="20"/>
               </w:rPr>
             </w:pPr>
-            <w:proofErr w:type="spellStart"/>
             <w:r>
               <w:rPr>
                 <w:rFonts w:ascii="Courier New" w:hAnsi="Courier New" w:cs="Courier New"/>
@@ -10100,7 +9805,6 @@
               </w:rPr>
               <w:t>stixCommon:StatementType</w:t>
             </w:r>
-            <w:proofErr w:type="spellEnd"/>
           </w:p>
         </w:tc>
         <w:tc>
@@ -10427,7 +10131,6 @@
                 <w:bCs/>
               </w:rPr>
             </w:pPr>
-            <w:proofErr w:type="spellStart"/>
             <w:r>
               <w:rPr>
                 <w:b/>
@@ -10436,7 +10139,6 @@
               <w:lastRenderedPageBreak/>
               <w:t>Information_Source</w:t>
             </w:r>
-            <w:proofErr w:type="spellEnd"/>
           </w:p>
         </w:tc>
         <w:tc>
@@ -10483,7 +10185,6 @@
                 <w:szCs w:val="20"/>
               </w:rPr>
             </w:pPr>
-            <w:proofErr w:type="spellStart"/>
             <w:r>
               <w:rPr>
                 <w:rFonts w:ascii="Courier New" w:hAnsi="Courier New" w:cs="Courier New"/>
@@ -10492,7 +10193,6 @@
               </w:rPr>
               <w:t>InformationSourceType</w:t>
             </w:r>
-            <w:proofErr w:type="spellEnd"/>
           </w:p>
         </w:tc>
         <w:tc>
@@ -10568,7 +10268,6 @@
               </w:rPr>
               <w:t xml:space="preserve">The </w:t>
             </w:r>
-            <w:proofErr w:type="spellStart"/>
             <w:r>
               <w:rPr>
                 <w:rFonts w:ascii="Courier New" w:hAnsi="Courier New" w:cs="Courier New"/>
@@ -10578,7 +10277,6 @@
               </w:rPr>
               <w:t>Information_Source</w:t>
             </w:r>
-            <w:proofErr w:type="spellEnd"/>
             <w:r>
               <w:rPr>
                 <w:rFonts w:ascii="Calibri" w:hAnsi="Calibri"/>
@@ -10594,25 +10292,7 @@
                 <w:sz w:val="22"/>
                 <w:szCs w:val="22"/>
               </w:rPr>
-              <w:t xml:space="preserve">information.  Examples of details captured include </w:t>
-            </w:r>
-            <w:proofErr w:type="spellStart"/>
-            <w:r>
-              <w:rPr>
-                <w:rFonts w:ascii="Calibri" w:hAnsi="Calibri"/>
-                <w:sz w:val="22"/>
-                <w:szCs w:val="22"/>
-              </w:rPr>
-              <w:t>identitifying</w:t>
-            </w:r>
-            <w:proofErr w:type="spellEnd"/>
-            <w:r>
-              <w:rPr>
-                <w:rFonts w:ascii="Calibri" w:hAnsi="Calibri"/>
-                <w:sz w:val="22"/>
-                <w:szCs w:val="22"/>
-              </w:rPr>
-              <w:t xml:space="preserve"> characteristics, time-</w:t>
+              <w:t>information.  Examples of details captured include identitifying characteristics, time-</w:t>
             </w:r>
             <w:r>
               <w:rPr>
@@ -10692,7 +10372,6 @@
                 <w:szCs w:val="20"/>
               </w:rPr>
             </w:pPr>
-            <w:proofErr w:type="spellStart"/>
             <w:r>
               <w:rPr>
                 <w:rFonts w:ascii="Courier New" w:hAnsi="Courier New" w:cs="Courier New"/>
@@ -10701,7 +10380,6 @@
               </w:rPr>
               <w:t>marking:MarkingType</w:t>
             </w:r>
-            <w:proofErr w:type="spellEnd"/>
           </w:p>
         </w:tc>
         <w:tc>
@@ -10876,7 +10554,6 @@
                 <w:bCs/>
               </w:rPr>
             </w:pPr>
-            <w:proofErr w:type="spellStart"/>
             <w:r>
               <w:rPr>
                 <w:b/>
@@ -10886,7 +10563,6 @@
               </w:rPr>
               <w:t>Related_COAs</w:t>
             </w:r>
-            <w:proofErr w:type="spellEnd"/>
           </w:p>
         </w:tc>
         <w:tc>
@@ -10916,7 +10592,6 @@
                 <w:szCs w:val="20"/>
               </w:rPr>
             </w:pPr>
-            <w:proofErr w:type="spellStart"/>
             <w:r>
               <w:rPr>
                 <w:rFonts w:ascii="Courier New" w:hAnsi="Courier New" w:cs="Courier New"/>
@@ -10925,7 +10600,6 @@
               </w:rPr>
               <w:t>RelatedCOAsType</w:t>
             </w:r>
-            <w:proofErr w:type="spellEnd"/>
           </w:p>
         </w:tc>
         <w:tc>
@@ -11001,7 +10675,6 @@
               </w:rPr>
               <w:t xml:space="preserve">The </w:t>
             </w:r>
-            <w:proofErr w:type="spellStart"/>
             <w:r>
               <w:rPr>
                 <w:rFonts w:ascii="Courier New" w:hAnsi="Courier New" w:cs="Courier New"/>
@@ -11010,7 +10683,6 @@
               </w:rPr>
               <w:t>Related_COAs</w:t>
             </w:r>
-            <w:proofErr w:type="spellEnd"/>
             <w:r>
               <w:rPr>
                 <w:rFonts w:ascii="Calibri" w:hAnsi="Calibri"/>
@@ -11086,7 +10758,6 @@
                 <w:bCs/>
               </w:rPr>
             </w:pPr>
-            <w:proofErr w:type="spellStart"/>
             <w:r>
               <w:rPr>
                 <w:b/>
@@ -11096,7 +10767,6 @@
               </w:rPr>
               <w:t>Related_Packages</w:t>
             </w:r>
-            <w:proofErr w:type="spellEnd"/>
           </w:p>
         </w:tc>
         <w:tc>
@@ -11144,7 +10814,6 @@
                 <w:szCs w:val="20"/>
               </w:rPr>
             </w:pPr>
-            <w:proofErr w:type="spellStart"/>
             <w:r>
               <w:rPr>
                 <w:rFonts w:ascii="Courier New" w:hAnsi="Courier New" w:cs="Courier New"/>
@@ -11153,7 +10822,6 @@
               </w:rPr>
               <w:t>RelatedPackagesRefsType</w:t>
             </w:r>
-            <w:proofErr w:type="spellEnd"/>
           </w:p>
         </w:tc>
         <w:tc>
@@ -11227,7 +10895,6 @@
               </w:rPr>
               <w:t xml:space="preserve">The </w:t>
             </w:r>
-            <w:proofErr w:type="spellStart"/>
             <w:r>
               <w:rPr>
                 <w:rFonts w:ascii="Courier New" w:hAnsi="Courier New" w:cs="Courier New"/>
@@ -11236,7 +10903,6 @@
               </w:rPr>
               <w:t>Related_Packages</w:t>
             </w:r>
-            <w:proofErr w:type="spellEnd"/>
             <w:r>
               <w:rPr>
                 <w:sz w:val="22"/>
@@ -11314,13 +10980,8 @@
       <w:bookmarkStart w:id="63" w:name="_Ref413679852"/>
       <w:bookmarkStart w:id="64" w:name="_Toc420659508"/>
       <w:bookmarkEnd w:id="62"/>
-      <w:proofErr w:type="spellStart"/>
-      <w:r>
-        <w:t>CourseOfActionVersionType</w:t>
-      </w:r>
-      <w:proofErr w:type="spellEnd"/>
-      <w:r>
-        <w:t xml:space="preserve"> Enumeration</w:t>
+      <w:r>
+        <w:t>CourseOfActionVersionType Enumeration</w:t>
       </w:r>
       <w:bookmarkEnd w:id="63"/>
       <w:bookmarkEnd w:id="64"/>
@@ -11335,14 +10996,12 @@
       <w:r>
         <w:t xml:space="preserve">The </w:t>
       </w:r>
-      <w:proofErr w:type="spellStart"/>
       <w:r>
         <w:rPr>
           <w:rFonts w:ascii="Courier New" w:hAnsi="Courier New" w:cs="Courier New"/>
         </w:rPr>
         <w:t>CourseOfActionVersionType</w:t>
       </w:r>
-      <w:proofErr w:type="spellEnd"/>
       <w:r>
         <w:rPr>
           <w:rFonts w:ascii="Times New Roman" w:hAnsi="Times New Roman"/>
@@ -11541,7 +11200,6 @@
         </w:rPr>
         <w:t xml:space="preserve"> of the </w:t>
       </w:r>
-      <w:proofErr w:type="spellStart"/>
       <w:r>
         <w:rPr>
           <w:rFonts w:ascii="Courier New" w:hAnsi="Courier New" w:cs="Courier New"/>
@@ -11552,7 +11210,6 @@
         </w:rPr>
         <w:t>CourseOfActionVersionType</w:t>
       </w:r>
-      <w:proofErr w:type="spellEnd"/>
       <w:r>
         <w:rPr>
           <w:b w:val="0"/>
@@ -12002,13 +11659,8 @@
         <w:pStyle w:val="Heading2"/>
       </w:pPr>
       <w:bookmarkStart w:id="66" w:name="_Toc420659509"/>
-      <w:proofErr w:type="spellStart"/>
-      <w:r>
-        <w:t>StructuredCOAType</w:t>
-      </w:r>
-      <w:proofErr w:type="spellEnd"/>
-      <w:r>
-        <w:t xml:space="preserve"> Class</w:t>
+      <w:r>
+        <w:t>StructuredCOAType Class</w:t>
       </w:r>
       <w:bookmarkEnd w:id="66"/>
     </w:p>
@@ -12022,14 +11674,12 @@
       <w:r>
         <w:t xml:space="preserve">The </w:t>
       </w:r>
-      <w:proofErr w:type="spellStart"/>
       <w:r>
         <w:rPr>
           <w:rFonts w:ascii="Courier New" w:hAnsi="Courier New" w:cs="Courier New"/>
         </w:rPr>
         <w:t>StructuredCOAType</w:t>
       </w:r>
-      <w:proofErr w:type="spellEnd"/>
       <w:r>
         <w:t xml:space="preserve"> class enables the specification of an </w:t>
       </w:r>
@@ -12042,28 +11692,24 @@
       <w:r>
         <w:t xml:space="preserve">The </w:t>
       </w:r>
-      <w:proofErr w:type="spellStart"/>
       <w:r>
         <w:rPr>
           <w:rFonts w:ascii="Courier New" w:hAnsi="Courier New" w:cs="Courier New"/>
         </w:rPr>
         <w:t>StructuredCOAType</w:t>
       </w:r>
-      <w:proofErr w:type="spellEnd"/>
       <w:r>
         <w:t xml:space="preserve"> class is an abstract class and is intended to be extended via a subclass to enable the expression of any structured course of actions. </w:t>
       </w:r>
       <w:r>
         <w:t xml:space="preserve">STIX has provided support for passing proprietary or externally defined structured courses of action using the </w:t>
       </w:r>
-      <w:proofErr w:type="spellStart"/>
       <w:r>
         <w:rPr>
           <w:rFonts w:ascii="Courier New" w:hAnsi="Courier New" w:cs="Courier New"/>
         </w:rPr>
         <w:t>GenericStructuredCOAType</w:t>
       </w:r>
-      <w:proofErr w:type="spellEnd"/>
       <w:r>
         <w:t xml:space="preserve"> class (see </w:t>
       </w:r>
@@ -12088,13 +11734,8 @@
         <w:pStyle w:val="Heading2"/>
       </w:pPr>
       <w:bookmarkStart w:id="67" w:name="_Toc420659510"/>
-      <w:proofErr w:type="spellStart"/>
-      <w:r>
-        <w:t>ObjectiveType</w:t>
-      </w:r>
-      <w:proofErr w:type="spellEnd"/>
-      <w:r>
-        <w:t xml:space="preserve"> Class</w:t>
+      <w:r>
+        <w:t>ObjectiveType Class</w:t>
       </w:r>
       <w:bookmarkEnd w:id="67"/>
     </w:p>
@@ -12105,14 +11746,12 @@
       <w:r>
         <w:t xml:space="preserve">The </w:t>
       </w:r>
-      <w:proofErr w:type="spellStart"/>
       <w:r>
         <w:rPr>
           <w:rFonts w:ascii="Courier New" w:hAnsi="Courier New" w:cs="Courier New"/>
         </w:rPr>
         <w:t>ObjectiveType</w:t>
       </w:r>
-      <w:proofErr w:type="spellEnd"/>
       <w:r>
         <w:t xml:space="preserve"> </w:t>
       </w:r>
@@ -12120,15 +11759,7 @@
         <w:t xml:space="preserve">class </w:t>
       </w:r>
       <w:r>
-        <w:t xml:space="preserve">characterizes the results that this Course </w:t>
-      </w:r>
-      <w:proofErr w:type="gramStart"/>
-      <w:r>
-        <w:t>Of</w:t>
-      </w:r>
-      <w:proofErr w:type="gramEnd"/>
-      <w:r>
-        <w:t xml:space="preserve"> Action is intended to achieve.</w:t>
+        <w:t>characterizes the results that this Course Of Action is intended to achieve.</w:t>
       </w:r>
     </w:p>
     <w:p>
@@ -12310,7 +11941,6 @@
         </w:rPr>
         <w:t xml:space="preserve">UML diagram of the </w:t>
       </w:r>
-      <w:proofErr w:type="spellStart"/>
       <w:r>
         <w:rPr>
           <w:rFonts w:ascii="Courier New" w:hAnsi="Courier New" w:cs="Courier New"/>
@@ -12333,7 +11963,6 @@
         </w:rPr>
         <w:t>Type</w:t>
       </w:r>
-      <w:proofErr w:type="spellEnd"/>
       <w:r>
         <w:rPr>
           <w:b w:val="0"/>
@@ -12549,7 +12178,6 @@
         </w:rPr>
         <w:t xml:space="preserve">Properties of the </w:t>
       </w:r>
-      <w:proofErr w:type="spellStart"/>
       <w:r>
         <w:rPr>
           <w:rFonts w:ascii="Courier New" w:hAnsi="Courier New" w:cs="Courier New"/>
@@ -12561,7 +12189,6 @@
         </w:rPr>
         <w:t>ObjectiveType</w:t>
       </w:r>
-      <w:proofErr w:type="spellEnd"/>
       <w:r>
         <w:rPr>
           <w:b w:val="0"/>
@@ -12772,7 +12399,6 @@
                 <w:szCs w:val="20"/>
               </w:rPr>
             </w:pPr>
-            <w:proofErr w:type="spellStart"/>
             <w:r>
               <w:rPr>
                 <w:rFonts w:ascii="Courier New" w:hAnsi="Courier New" w:cs="Courier New"/>
@@ -12781,7 +12407,6 @@
               </w:rPr>
               <w:t>stixCommon:StructuredTextType</w:t>
             </w:r>
-            <w:proofErr w:type="spellEnd"/>
           </w:p>
         </w:tc>
         <w:tc>
@@ -12863,7 +12488,6 @@
               </w:rPr>
               <w:t xml:space="preserve"> property captures a textual description of the objective of this Course of Action.  Any length is permitted.  Optional formatting is supported via the </w:t>
             </w:r>
-            <w:proofErr w:type="spellStart"/>
             <w:r>
               <w:rPr>
                 <w:rFonts w:ascii="Courier New" w:hAnsi="Courier New" w:cs="Courier New"/>
@@ -12873,7 +12497,6 @@
               </w:rPr>
               <w:t>structuring_format</w:t>
             </w:r>
-            <w:proofErr w:type="spellEnd"/>
             <w:r>
               <w:rPr>
                 <w:rFonts w:ascii="Calibri" w:hAnsi="Calibri"/>
@@ -12883,7 +12506,6 @@
               </w:rPr>
               <w:t xml:space="preserve"> property of the </w:t>
             </w:r>
-            <w:proofErr w:type="spellStart"/>
             <w:r>
               <w:rPr>
                 <w:rFonts w:ascii="Courier New" w:hAnsi="Courier New" w:cs="Courier New"/>
@@ -12893,7 +12515,6 @@
               </w:rPr>
               <w:t>StructuredTextType</w:t>
             </w:r>
-            <w:proofErr w:type="spellEnd"/>
             <w:r>
               <w:rPr>
                 <w:rFonts w:ascii="Calibri" w:hAnsi="Calibri"/>
@@ -12932,7 +12553,6 @@
                 <w:szCs w:val="22"/>
               </w:rPr>
             </w:pPr>
-            <w:proofErr w:type="spellStart"/>
             <w:r>
               <w:rPr>
                 <w:b/>
@@ -12942,7 +12562,6 @@
               </w:rPr>
               <w:t>Short_Description</w:t>
             </w:r>
-            <w:proofErr w:type="spellEnd"/>
           </w:p>
         </w:tc>
         <w:tc>
@@ -12966,7 +12585,6 @@
                 <w:szCs w:val="20"/>
               </w:rPr>
             </w:pPr>
-            <w:proofErr w:type="spellStart"/>
             <w:r>
               <w:rPr>
                 <w:rFonts w:ascii="Courier New" w:hAnsi="Courier New" w:cs="Courier New"/>
@@ -12975,7 +12593,6 @@
               </w:rPr>
               <w:t>stixCommon:StructuredTextType</w:t>
             </w:r>
-            <w:proofErr w:type="spellEnd"/>
           </w:p>
         </w:tc>
         <w:tc>
@@ -13039,7 +12656,6 @@
               </w:rPr>
               <w:t xml:space="preserve">The </w:t>
             </w:r>
-            <w:proofErr w:type="spellStart"/>
             <w:r>
               <w:rPr>
                 <w:rFonts w:ascii="Courier New" w:hAnsi="Courier New" w:cs="Courier New"/>
@@ -13049,7 +12665,6 @@
               </w:rPr>
               <w:t>Short_Description</w:t>
             </w:r>
-            <w:proofErr w:type="spellEnd"/>
             <w:r>
               <w:rPr>
                 <w:rFonts w:ascii="Calibri" w:hAnsi="Calibri"/>
@@ -13142,7 +12757,6 @@
                 <w:szCs w:val="22"/>
               </w:rPr>
             </w:pPr>
-            <w:proofErr w:type="spellStart"/>
             <w:r>
               <w:rPr>
                 <w:b/>
@@ -13152,7 +12766,6 @@
               </w:rPr>
               <w:t>Applicability_Confidence</w:t>
             </w:r>
-            <w:proofErr w:type="spellEnd"/>
           </w:p>
         </w:tc>
         <w:tc>
@@ -13176,7 +12789,6 @@
                 <w:szCs w:val="20"/>
               </w:rPr>
             </w:pPr>
-            <w:proofErr w:type="spellStart"/>
             <w:r>
               <w:rPr>
                 <w:rFonts w:ascii="Courier New" w:hAnsi="Courier New" w:cs="Courier New"/>
@@ -13185,7 +12797,6 @@
               </w:rPr>
               <w:t>stixCommon:ConfidenceType</w:t>
             </w:r>
-            <w:proofErr w:type="spellEnd"/>
           </w:p>
         </w:tc>
         <w:tc>
@@ -13249,7 +12860,6 @@
               </w:rPr>
               <w:t xml:space="preserve">The </w:t>
             </w:r>
-            <w:proofErr w:type="spellStart"/>
             <w:r>
               <w:rPr>
                 <w:rFonts w:ascii="Courier New" w:hAnsi="Courier New" w:cs="Courier New"/>
@@ -13259,7 +12869,6 @@
               </w:rPr>
               <w:t>Applicability_Confidence</w:t>
             </w:r>
-            <w:proofErr w:type="spellEnd"/>
             <w:r>
               <w:rPr>
                 <w:rFonts w:ascii="Calibri" w:hAnsi="Calibri"/>
@@ -13267,9 +12876,8 @@
                 <w:sz w:val="22"/>
                 <w:szCs w:val="22"/>
               </w:rPr>
-              <w:t xml:space="preserve"> property characterizes the level of confidence in </w:t>
-            </w:r>
-            <w:proofErr w:type="gramStart"/>
+              <w:t xml:space="preserve"> property characterizes the level of confidence in the </w:t>
+            </w:r>
             <w:r>
               <w:rPr>
                 <w:rFonts w:ascii="Calibri" w:hAnsi="Calibri"/>
@@ -13277,26 +12885,7 @@
                 <w:sz w:val="22"/>
                 <w:szCs w:val="22"/>
               </w:rPr>
-              <w:t xml:space="preserve">the </w:t>
-            </w:r>
-            <w:r>
-              <w:rPr>
-                <w:rFonts w:ascii="Calibri" w:hAnsi="Calibri"/>
-                <w:color w:val="000000"/>
-                <w:sz w:val="22"/>
-                <w:szCs w:val="22"/>
-              </w:rPr>
-              <w:t xml:space="preserve"> asserted</w:t>
-            </w:r>
-            <w:proofErr w:type="gramEnd"/>
-            <w:r>
-              <w:rPr>
-                <w:rFonts w:ascii="Calibri" w:hAnsi="Calibri"/>
-                <w:color w:val="000000"/>
-                <w:sz w:val="22"/>
-                <w:szCs w:val="22"/>
-              </w:rPr>
-              <w:t xml:space="preserve"> </w:t>
+              <w:t xml:space="preserve"> asserted </w:t>
             </w:r>
             <w:r>
               <w:rPr>
@@ -13335,14 +12924,9 @@
       <w:bookmarkStart w:id="72" w:name="_Ref412987094"/>
       <w:bookmarkStart w:id="73" w:name="_Toc420659511"/>
       <w:bookmarkEnd w:id="71"/>
-      <w:proofErr w:type="spellStart"/>
       <w:r>
         <w:lastRenderedPageBreak/>
-        <w:t>RelatedCOAsType</w:t>
-      </w:r>
-      <w:proofErr w:type="spellEnd"/>
-      <w:r>
-        <w:t xml:space="preserve"> Class</w:t>
+        <w:t>RelatedCOAsType Class</w:t>
       </w:r>
       <w:bookmarkEnd w:id="72"/>
       <w:bookmarkEnd w:id="73"/>
@@ -13354,28 +12938,24 @@
       <w:r>
         <w:t xml:space="preserve">The </w:t>
       </w:r>
-      <w:proofErr w:type="spellStart"/>
       <w:r>
         <w:rPr>
           <w:rFonts w:ascii="Courier New" w:hAnsi="Courier New" w:cs="Courier New"/>
         </w:rPr>
         <w:t>RelatedCOAsType</w:t>
       </w:r>
-      <w:proofErr w:type="spellEnd"/>
       <w:r>
         <w:t xml:space="preserve"> class specifies </w:t>
       </w:r>
       <w:r>
         <w:t xml:space="preserve">a set of one or more other Course of Actions asserted to be related to this Course of Action and therefore is a self-referential relationship. It extends the </w:t>
       </w:r>
-      <w:proofErr w:type="spellStart"/>
       <w:r>
         <w:rPr>
           <w:rFonts w:ascii="Courier New" w:hAnsi="Courier New" w:cs="Courier New"/>
         </w:rPr>
         <w:t>GenericRelationshipListType</w:t>
       </w:r>
-      <w:proofErr w:type="spellEnd"/>
       <w:r>
         <w:t xml:space="preserve"> superclass defined in the STIX Common data model</w:t>
       </w:r>
@@ -13396,14 +12976,12 @@
       <w:r>
         <w:t xml:space="preserve">The UML diagram corresponding to the </w:t>
       </w:r>
-      <w:proofErr w:type="spellStart"/>
       <w:r>
         <w:rPr>
           <w:rFonts w:ascii="Courier New" w:hAnsi="Courier New" w:cs="Courier New"/>
         </w:rPr>
         <w:t>RelatedCOAsType</w:t>
       </w:r>
-      <w:proofErr w:type="spellEnd"/>
       <w:r>
         <w:t xml:space="preserve"> class is shown in </w:t>
       </w:r>
@@ -13608,7 +13186,6 @@
         </w:rPr>
         <w:t xml:space="preserve">. UML diagram of the </w:t>
       </w:r>
-      <w:proofErr w:type="spellStart"/>
       <w:r>
         <w:rPr>
           <w:rFonts w:ascii="Courier New" w:hAnsi="Courier New" w:cs="Courier New"/>
@@ -13619,7 +13196,6 @@
         </w:rPr>
         <w:t>RelatedCOAsType</w:t>
       </w:r>
-      <w:proofErr w:type="spellEnd"/>
       <w:r>
         <w:rPr>
           <w:b w:val="0"/>
@@ -13868,7 +13444,6 @@
         </w:rPr>
         <w:t xml:space="preserve">. Properties of the </w:t>
       </w:r>
-      <w:proofErr w:type="spellStart"/>
       <w:r>
         <w:rPr>
           <w:rFonts w:ascii="Courier New" w:hAnsi="Courier New" w:cs="Courier New"/>
@@ -13879,7 +13454,6 @@
         </w:rPr>
         <w:t>RelatedCOAsType</w:t>
       </w:r>
-      <w:proofErr w:type="spellEnd"/>
       <w:r>
         <w:rPr>
           <w:b w:val="0"/>
@@ -14060,7 +13634,6 @@
                 <w:szCs w:val="22"/>
               </w:rPr>
             </w:pPr>
-            <w:proofErr w:type="spellStart"/>
             <w:r>
               <w:rPr>
                 <w:b/>
@@ -14068,17 +13641,7 @@
                 <w:sz w:val="22"/>
                 <w:szCs w:val="22"/>
               </w:rPr>
-              <w:t>Related_Course</w:t>
-            </w:r>
-            <w:proofErr w:type="spellEnd"/>
-            <w:r>
-              <w:rPr>
-                <w:b/>
-                <w:bCs/>
-                <w:sz w:val="22"/>
-                <w:szCs w:val="22"/>
-              </w:rPr>
-              <w:t xml:space="preserve"> of Action</w:t>
+              <w:t>Related_Course of Action</w:t>
             </w:r>
           </w:p>
         </w:tc>
@@ -14119,7 +13682,6 @@
                 <w:szCs w:val="20"/>
               </w:rPr>
             </w:pPr>
-            <w:proofErr w:type="spellStart"/>
             <w:r>
               <w:rPr>
                 <w:rFonts w:ascii="Courier New" w:hAnsi="Courier New" w:cs="Courier New"/>
@@ -14144,7 +13706,6 @@
               </w:rPr>
               <w:t>tionType</w:t>
             </w:r>
-            <w:proofErr w:type="spellEnd"/>
           </w:p>
         </w:tc>
         <w:tc>
@@ -14207,7 +13768,6 @@
               </w:rPr>
               <w:t xml:space="preserve">The </w:t>
             </w:r>
-            <w:proofErr w:type="spellStart"/>
             <w:r>
               <w:rPr>
                 <w:rFonts w:ascii="Courier New" w:hAnsi="Courier New" w:cs="Courier New"/>
@@ -14217,7 +13777,6 @@
               </w:rPr>
               <w:t>Related_COA</w:t>
             </w:r>
-            <w:proofErr w:type="spellEnd"/>
             <w:r>
               <w:rPr>
                 <w:rFonts w:ascii="Calibri" w:hAnsi="Calibri"/>
@@ -14225,9 +13784,8 @@
                 <w:sz w:val="22"/>
                 <w:szCs w:val="22"/>
               </w:rPr>
-              <w:t xml:space="preserve"> property specifies another Course of Action associated with </w:t>
-            </w:r>
-            <w:proofErr w:type="gramStart"/>
+              <w:t xml:space="preserve"> property specifies another Course of Action associated with this  Course of Action and characterizes </w:t>
+            </w:r>
             <w:r>
               <w:rPr>
                 <w:rFonts w:ascii="Calibri" w:hAnsi="Calibri"/>
@@ -14235,9 +13793,9 @@
                 <w:sz w:val="22"/>
                 <w:szCs w:val="22"/>
               </w:rPr>
-              <w:t>this  Course</w:t>
-            </w:r>
-            <w:proofErr w:type="gramEnd"/>
+              <w:lastRenderedPageBreak/>
+              <w:t>the relationship between the  Course</w:t>
+            </w:r>
             <w:r>
               <w:rPr>
                 <w:rFonts w:ascii="Calibri" w:hAnsi="Calibri"/>
@@ -14245,7 +13803,7 @@
                 <w:sz w:val="22"/>
                 <w:szCs w:val="22"/>
               </w:rPr>
-              <w:t xml:space="preserve"> of Action and characterizes </w:t>
+              <w:t>s of Action</w:t>
             </w:r>
             <w:r>
               <w:rPr>
@@ -14254,8 +13812,7 @@
                 <w:sz w:val="22"/>
                 <w:szCs w:val="22"/>
               </w:rPr>
-              <w:lastRenderedPageBreak/>
-              <w:t>the relationship between the  Course</w:t>
+              <w:t xml:space="preserve"> by capturing information such as the level of confidence that the  Course</w:t>
             </w:r>
             <w:r>
               <w:rPr>
@@ -14264,7 +13821,7 @@
                 <w:sz w:val="22"/>
                 <w:szCs w:val="22"/>
               </w:rPr>
-              <w:t>s of Action</w:t>
+              <w:t>s</w:t>
             </w:r>
             <w:r>
               <w:rPr>
@@ -14273,7 +13830,7 @@
                 <w:sz w:val="22"/>
                 <w:szCs w:val="22"/>
               </w:rPr>
-              <w:t xml:space="preserve"> by capturing information such as the level of confidence that the  Course</w:t>
+              <w:t xml:space="preserve"> of Actions are related, the source of the relationship information, and type of the relationship.  A relationship between  Course</w:t>
             </w:r>
             <w:r>
               <w:rPr>
@@ -14282,45 +13839,7 @@
                 <w:sz w:val="22"/>
                 <w:szCs w:val="22"/>
               </w:rPr>
-              <w:t>s</w:t>
-            </w:r>
-            <w:r>
-              <w:rPr>
-                <w:rFonts w:ascii="Calibri" w:hAnsi="Calibri"/>
-                <w:color w:val="000000"/>
-                <w:sz w:val="22"/>
-                <w:szCs w:val="22"/>
-              </w:rPr>
-              <w:t xml:space="preserve"> of Actions are related, the source of the relationship information, and type of the relationship.  A relationship </w:t>
-            </w:r>
-            <w:proofErr w:type="gramStart"/>
-            <w:r>
-              <w:rPr>
-                <w:rFonts w:ascii="Calibri" w:hAnsi="Calibri"/>
-                <w:color w:val="000000"/>
-                <w:sz w:val="22"/>
-                <w:szCs w:val="22"/>
-              </w:rPr>
-              <w:t>between  Course</w:t>
-            </w:r>
-            <w:r>
-              <w:rPr>
-                <w:rFonts w:ascii="Calibri" w:hAnsi="Calibri"/>
-                <w:color w:val="000000"/>
-                <w:sz w:val="22"/>
-                <w:szCs w:val="22"/>
-              </w:rPr>
-              <w:t>s</w:t>
-            </w:r>
-            <w:proofErr w:type="gramEnd"/>
-            <w:r>
-              <w:rPr>
-                <w:rFonts w:ascii="Calibri" w:hAnsi="Calibri"/>
-                <w:color w:val="000000"/>
-                <w:sz w:val="22"/>
-                <w:szCs w:val="22"/>
-              </w:rPr>
-              <w:t xml:space="preserve"> of Action</w:t>
+              <w:t>s of Action</w:t>
             </w:r>
             <w:r>
               <w:rPr>
@@ -14421,11 +13940,7 @@
         <w:ind w:left="1440" w:hanging="1440"/>
       </w:pPr>
       <w:r>
-        <w:t>[</w:t>
-      </w:r>
-      <w:proofErr w:type="spellStart"/>
-      <w:r>
-        <w:t>CybOX</w:t>
+        <w:t>[CybOX</w:t>
       </w:r>
       <w:r>
         <w:rPr>
@@ -14433,14 +13948,12 @@
         </w:rPr>
         <w:t>COR</w:t>
       </w:r>
-      <w:proofErr w:type="spellEnd"/>
       <w:r>
         <w:t>]</w:t>
       </w:r>
       <w:r>
         <w:tab/>
       </w:r>
-      <w:proofErr w:type="spellStart"/>
       <w:r>
         <w:t>CybOX</w:t>
       </w:r>
@@ -14451,7 +13964,6 @@
         </w:rPr>
         <w:t>TM</w:t>
       </w:r>
-      <w:proofErr w:type="spellEnd"/>
       <w:r>
         <w:t xml:space="preserve"> Core Specification (</w:t>
       </w:r>
@@ -14842,7 +14354,7 @@
           <w:rPr>
             <w:noProof/>
           </w:rPr>
-          <w:t>5</w:t>
+          <w:t>18</w:t>
         </w:r>
         <w:r>
           <w:rPr>
@@ -19979,7 +19491,7 @@
 </file>
 
 <file path=customXml/itemProps1.xml><?xml version="1.0" encoding="utf-8"?>
-<ds:datastoreItem xmlns:ds="http://schemas.openxmlformats.org/officeDocument/2006/customXml" ds:itemID="{8CF20DD5-5B89-42F2-BE5B-6A582723BA54}">
+<ds:datastoreItem xmlns:ds="http://schemas.openxmlformats.org/officeDocument/2006/customXml" ds:itemID="{B4036049-2812-47A3-B6CA-236F2D433FCA}">
   <ds:schemaRefs>
     <ds:schemaRef ds:uri="http://schemas.openxmlformats.org/officeDocument/2006/bibliography"/>
   </ds:schemaRefs>

</xml_diff>

<commit_message>
moved Report to end of list, updated Core
</commit_message>
<xml_diff>
--- a/documents/STIX_COA_Draft.docx
+++ b/documents/STIX_COA_Draft.docx
@@ -196,7 +196,27 @@
           <w:sz w:val="23"/>
           <w:szCs w:val="23"/>
         </w:rPr>
-        <w:t>The Structured Threat Information eXpression (STIX</w:t>
+        <w:t xml:space="preserve">The Structured Threat Information </w:t>
+      </w:r>
+      <w:proofErr w:type="spellStart"/>
+      <w:r>
+        <w:rPr>
+          <w:i/>
+          <w:iCs/>
+          <w:sz w:val="23"/>
+          <w:szCs w:val="23"/>
+        </w:rPr>
+        <w:t>eXpression</w:t>
+      </w:r>
+      <w:proofErr w:type="spellEnd"/>
+      <w:r>
+        <w:rPr>
+          <w:i/>
+          <w:iCs/>
+          <w:sz w:val="23"/>
+          <w:szCs w:val="23"/>
+        </w:rPr>
+        <w:t xml:space="preserve"> (STIX</w:t>
       </w:r>
       <w:r>
         <w:rPr>
@@ -2003,7 +2023,15 @@
         </w:rPr>
       </w:pPr>
       <w:r>
-        <w:t>The Structured Threat Information eXpression (STIX</w:t>
+        <w:t xml:space="preserve">The Structured Threat Information </w:t>
+      </w:r>
+      <w:proofErr w:type="spellStart"/>
+      <w:r>
+        <w:t>eXpression</w:t>
+      </w:r>
+      <w:proofErr w:type="spellEnd"/>
+      <w:r>
+        <w:t xml:space="preserve"> (STIX</w:t>
       </w:r>
       <w:r>
         <w:rPr>
@@ -2033,13 +2061,39 @@
         <w:footnoteReference w:id="3"/>
       </w:r>
       <w:r>
-        <w:t xml:space="preserve">, Indicator, Incident, TTP, ExploitTarget, CourseOfAction, Campaign, </w:t>
-      </w:r>
-      <w:r>
-        <w:t xml:space="preserve">Report, </w:t>
-      </w:r>
-      <w:r>
-        <w:t>and ThreatActor.  This document serves as the specification for the STIX Course of Action Version 1.</w:t>
+        <w:t xml:space="preserve">, Indicator, Incident, TTP, </w:t>
+      </w:r>
+      <w:proofErr w:type="spellStart"/>
+      <w:r>
+        <w:t>ExploitTarget</w:t>
+      </w:r>
+      <w:proofErr w:type="spellEnd"/>
+      <w:r>
+        <w:t xml:space="preserve">, </w:t>
+      </w:r>
+      <w:proofErr w:type="spellStart"/>
+      <w:r>
+        <w:t>CourseOfAction</w:t>
+      </w:r>
+      <w:proofErr w:type="spellEnd"/>
+      <w:r>
+        <w:t xml:space="preserve">, Campaign, </w:t>
+      </w:r>
+      <w:proofErr w:type="spellStart"/>
+      <w:r>
+        <w:t>ThreatActor</w:t>
+      </w:r>
+      <w:proofErr w:type="spellEnd"/>
+      <w:r>
+        <w:t xml:space="preserve">, and </w:t>
+      </w:r>
+      <w:r>
+        <w:t>Report</w:t>
+      </w:r>
+      <w:bookmarkStart w:id="4" w:name="_GoBack"/>
+      <w:bookmarkEnd w:id="4"/>
+      <w:r>
+        <w:t>.  This document serves as the specification for the STIX Course of Action Version 1.</w:t>
       </w:r>
       <w:r>
         <w:t>2</w:t>
@@ -2116,7 +2170,15 @@
         <w:t>ective, likely impact, likely cost,</w:t>
       </w:r>
       <w:r>
-        <w:t xml:space="preserve"> estimated efficacy and its relevant stage in cyber threat management (e.g., remedy of an ExploitTarget or response to an Incident).</w:t>
+        <w:t xml:space="preserve"> estimated efficacy and its relevant stage in cyber threat management (e.g., remedy of an </w:t>
+      </w:r>
+      <w:proofErr w:type="spellStart"/>
+      <w:r>
+        <w:t>ExploitTarget</w:t>
+      </w:r>
+      <w:proofErr w:type="spellEnd"/>
+      <w:r>
+        <w:t xml:space="preserve"> or response to an Incident).</w:t>
       </w:r>
       <w:r>
         <w:t xml:space="preserve"> </w:t>
@@ -2126,13 +2188,13 @@
       <w:pPr>
         <w:spacing w:before="100" w:beforeAutospacing="1" w:after="240"/>
       </w:pPr>
-      <w:bookmarkStart w:id="4" w:name="_Ref394327838"/>
-      <w:bookmarkStart w:id="5" w:name="_Toc401131317"/>
-      <w:bookmarkEnd w:id="4"/>
+      <w:bookmarkStart w:id="5" w:name="_Ref394327838"/>
+      <w:bookmarkStart w:id="6" w:name="_Toc401131317"/>
+      <w:bookmarkEnd w:id="5"/>
       <w:r>
         <w:t xml:space="preserve">In Section </w:t>
       </w:r>
-      <w:bookmarkEnd w:id="5"/>
+      <w:bookmarkEnd w:id="6"/>
       <w:r>
         <w:rPr>
           <w:b/>
@@ -2221,7 +2283,15 @@
         <w:fldChar w:fldCharType="end"/>
       </w:r>
       <w:r>
-        <w:t xml:space="preserve">, we give background information necessary to fully understand the Course of Action data model, and we present the Course of Action data model specification details in Section </w:t>
+        <w:t xml:space="preserve">, we give background information necessary to fully understand the Course of Action data model, and we present the Course of Action data </w:t>
+      </w:r>
+      <w:proofErr w:type="gramStart"/>
+      <w:r>
+        <w:t>model</w:t>
+      </w:r>
+      <w:proofErr w:type="gramEnd"/>
+      <w:r>
+        <w:t xml:space="preserve"> specification details in Section </w:t>
       </w:r>
       <w:r>
         <w:fldChar w:fldCharType="begin"/>
@@ -2246,13 +2316,13 @@
       <w:pPr>
         <w:pStyle w:val="Heading2"/>
       </w:pPr>
-      <w:bookmarkStart w:id="6" w:name="_Ref412984547"/>
-      <w:bookmarkStart w:id="7" w:name="_Toc420659497"/>
+      <w:bookmarkStart w:id="7" w:name="_Ref412984547"/>
+      <w:bookmarkStart w:id="8" w:name="_Toc420659497"/>
       <w:r>
         <w:t>STIX Specification Documents</w:t>
       </w:r>
-      <w:bookmarkEnd w:id="6"/>
       <w:bookmarkEnd w:id="7"/>
+      <w:bookmarkEnd w:id="8"/>
     </w:p>
     <w:p>
       <w:pPr>
@@ -2432,8 +2502,6 @@
       <w:pPr>
         <w:jc w:val="center"/>
       </w:pPr>
-      <w:bookmarkStart w:id="8" w:name="_GoBack"/>
-      <w:bookmarkEnd w:id="8"/>
       <w:r>
         <w:rPr>
           <w:noProof/>
@@ -2972,24 +3040,36 @@
       <w:r>
         <w:t xml:space="preserve">: </w:t>
       </w:r>
+      <w:proofErr w:type="spellStart"/>
       <w:r>
         <w:rPr>
           <w:rFonts w:ascii="Courier New" w:hAnsi="Courier New" w:cs="Courier New"/>
         </w:rPr>
         <w:t>RelatedIndicatorsType</w:t>
       </w:r>
+      <w:proofErr w:type="spellEnd"/>
       <w:r>
         <w:rPr>
           <w:rFonts w:asciiTheme="minorHAnsi" w:hAnsiTheme="minorHAnsi" w:cs="Courier New"/>
         </w:rPr>
         <w:t xml:space="preserve">, </w:t>
       </w:r>
+      <w:proofErr w:type="spellStart"/>
       <w:r>
         <w:rPr>
           <w:rFonts w:ascii="Courier New" w:hAnsi="Courier New" w:cs="Courier New"/>
         </w:rPr>
-        <w:t>stixCommon:StatementType</w:t>
-      </w:r>
+        <w:t>stixCommon</w:t>
+      </w:r>
+      <w:proofErr w:type="gramStart"/>
+      <w:r>
+        <w:rPr>
+          <w:rFonts w:ascii="Courier New" w:hAnsi="Courier New" w:cs="Courier New"/>
+        </w:rPr>
+        <w:t>:StatementType</w:t>
+      </w:r>
+      <w:proofErr w:type="spellEnd"/>
+      <w:proofErr w:type="gramEnd"/>
       <w:r>
         <w:rPr>
           <w:rFonts w:ascii="Courier New" w:hAnsi="Courier New" w:cs="Courier New"/>
@@ -3018,12 +3098,14 @@
         </w:rPr>
         <w:t xml:space="preserve">UML object.  For example, the Course of Action high level concept is associated with a UML class named, </w:t>
       </w:r>
+      <w:proofErr w:type="spellStart"/>
       <w:r>
         <w:rPr>
           <w:rFonts w:ascii="Courier New" w:hAnsi="Courier New" w:cs="Courier New"/>
         </w:rPr>
         <w:t>CourseOfActionType</w:t>
       </w:r>
+      <w:proofErr w:type="spellEnd"/>
       <w:r>
         <w:rPr>
           <w:rFonts w:asciiTheme="minorHAnsi" w:hAnsiTheme="minorHAnsi" w:cs="Courier New"/>
@@ -3250,25 +3332,39 @@
         <w:t xml:space="preserve">Each STIX data model is captured in a different UML package (e.g., Core package, Campaign package, etc.) where the packages together compose the full STIX UML model.  To refer to a particular class of a specific package, we use the format </w:t>
       </w:r>
       <w:bookmarkEnd w:id="30"/>
+      <w:proofErr w:type="spellStart"/>
       <w:r>
         <w:rPr>
           <w:rFonts w:ascii="Courier New" w:hAnsi="Courier New" w:cs="Courier New"/>
           <w:sz w:val="22"/>
           <w:szCs w:val="22"/>
         </w:rPr>
-        <w:t>package_prefix:class</w:t>
-      </w:r>
-      <w:r>
-        <w:t xml:space="preserve">, where </w:t>
-      </w:r>
+        <w:t>package_prefix</w:t>
+      </w:r>
+      <w:proofErr w:type="gramStart"/>
       <w:r>
         <w:rPr>
           <w:rFonts w:ascii="Courier New" w:hAnsi="Courier New" w:cs="Courier New"/>
           <w:sz w:val="22"/>
           <w:szCs w:val="22"/>
         </w:rPr>
+        <w:t>:class</w:t>
+      </w:r>
+      <w:proofErr w:type="spellEnd"/>
+      <w:proofErr w:type="gramEnd"/>
+      <w:r>
+        <w:t xml:space="preserve">, where </w:t>
+      </w:r>
+      <w:proofErr w:type="spellStart"/>
+      <w:r>
+        <w:rPr>
+          <w:rFonts w:ascii="Courier New" w:hAnsi="Courier New" w:cs="Courier New"/>
+          <w:sz w:val="22"/>
+          <w:szCs w:val="22"/>
+        </w:rPr>
         <w:t>package_prefix</w:t>
       </w:r>
+      <w:proofErr w:type="spellEnd"/>
       <w:r>
         <w:rPr>
           <w:sz w:val="22"/>
@@ -4879,7 +4975,11 @@
         <w:spacing w:after="240"/>
       </w:pPr>
       <w:r>
-        <w:t>In addition, properties that are part of a “choice” relationship (e.g., Prop1 OR Prop2 is used but not both) will be denoted by a unique letter subscript (e.g., API_Call</w:t>
+        <w:t xml:space="preserve">In addition, properties that are part of a “choice” relationship (e.g., Prop1 OR Prop2 is used but not both) will be denoted by a unique letter subscript (e.g., </w:t>
+      </w:r>
+      <w:proofErr w:type="spellStart"/>
+      <w:r>
+        <w:t>API_Call</w:t>
       </w:r>
       <w:r>
         <w:rPr>
@@ -4887,8 +4987,13 @@
         </w:rPr>
         <w:t>A</w:t>
       </w:r>
-      <w:r>
-        <w:t>, Code</w:t>
+      <w:proofErr w:type="spellEnd"/>
+      <w:r>
+        <w:t xml:space="preserve">, </w:t>
+      </w:r>
+      <w:proofErr w:type="spellStart"/>
+      <w:r>
+        <w:t>Code</w:t>
       </w:r>
       <w:r>
         <w:rPr>
@@ -4896,9 +5001,11 @@
         </w:rPr>
         <w:t>B</w:t>
       </w:r>
+      <w:proofErr w:type="spellEnd"/>
       <w:r>
         <w:t xml:space="preserve">) and single logic expression in the Multiplicity column.  For example, if there is a choice of property </w:t>
       </w:r>
+      <w:proofErr w:type="spellStart"/>
       <w:r>
         <w:rPr>
           <w:rFonts w:ascii="Courier New" w:hAnsi="Courier New" w:cs="Courier New"/>
@@ -4912,9 +5019,11 @@
         </w:rPr>
         <w:t>A</w:t>
       </w:r>
+      <w:proofErr w:type="spellEnd"/>
       <w:r>
         <w:t xml:space="preserve"> and </w:t>
       </w:r>
+      <w:proofErr w:type="spellStart"/>
       <w:r>
         <w:rPr>
           <w:rFonts w:ascii="Courier New" w:hAnsi="Courier New" w:cs="Courier New"/>
@@ -4928,15 +5037,26 @@
         </w:rPr>
         <w:t>B</w:t>
       </w:r>
-      <w:r>
-        <w:t xml:space="preserve">, the expression “A(1)|B(0..1)” will indicate that the </w:t>
-      </w:r>
+      <w:proofErr w:type="spellEnd"/>
+      <w:r>
+        <w:t>, the expression “</w:t>
+      </w:r>
+      <w:proofErr w:type="gramStart"/>
+      <w:r>
+        <w:t>A(</w:t>
+      </w:r>
+      <w:proofErr w:type="gramEnd"/>
+      <w:r>
+        <w:t xml:space="preserve">1)|B(0..1)” will indicate that the </w:t>
+      </w:r>
+      <w:proofErr w:type="spellStart"/>
       <w:r>
         <w:rPr>
           <w:rFonts w:ascii="Courier New" w:hAnsi="Courier New" w:cs="Courier New"/>
         </w:rPr>
         <w:t>API_Call</w:t>
       </w:r>
+      <w:proofErr w:type="spellEnd"/>
       <w:r>
         <w:t xml:space="preserve"> property can be chosen with multiplicity 1 or the </w:t>
       </w:r>
@@ -5160,7 +5280,15 @@
               <w:t>captured</w:t>
             </w:r>
             <w:r>
-              <w:t xml:space="preserve"> include identitifying </w:t>
+              <w:t xml:space="preserve"> include </w:t>
+            </w:r>
+            <w:proofErr w:type="spellStart"/>
+            <w:r>
+              <w:t>identitifying</w:t>
+            </w:r>
+            <w:proofErr w:type="spellEnd"/>
+            <w:r>
+              <w:t xml:space="preserve"> </w:t>
             </w:r>
             <w:r>
               <w:lastRenderedPageBreak/>
@@ -5312,6 +5440,7 @@
               </w:rPr>
               <w:t xml:space="preserve">The </w:t>
             </w:r>
+            <w:proofErr w:type="spellStart"/>
             <w:r>
               <w:rPr>
                 <w:rFonts w:ascii="Courier New" w:hAnsi="Courier New" w:cs="Courier New"/>
@@ -5319,6 +5448,7 @@
               </w:rPr>
               <w:t>ActivityType</w:t>
             </w:r>
+            <w:proofErr w:type="spellEnd"/>
             <w:r>
               <w:rPr>
                 <w:color w:val="000000"/>
@@ -5838,7 +5968,15 @@
         <w:ind w:left="720"/>
       </w:pPr>
       <w:r>
-        <w:t>The Course of Action data model is self-referential, enabling one Course of Action to reference other Course of Actions that are asserted to be related. Self-referential relationships between Courses of Action may indicate general associativity or can be used to indicate relationships beween different versions of the same Course of Action.</w:t>
+        <w:t xml:space="preserve">The Course of Action data model is self-referential, enabling one Course of Action to reference other Course of Actions that are asserted to be related. Self-referential relationships between Courses of Action may indicate general associativity or can be used to indicate relationships </w:t>
+      </w:r>
+      <w:proofErr w:type="spellStart"/>
+      <w:r>
+        <w:t>beween</w:t>
+      </w:r>
+      <w:proofErr w:type="spellEnd"/>
+      <w:r>
+        <w:t xml:space="preserve"> different versions of the same Course of Action.</w:t>
       </w:r>
     </w:p>
     <w:p>
@@ -5899,6 +6037,10 @@
     <w:p>
       <w:pPr>
         <w:spacing w:after="240"/>
+        <w:rPr>
+          <w:b/>
+          <w:bCs/>
+        </w:rPr>
         <w:sectPr>
           <w:pgSz w:w="12240" w:h="15840"/>
           <w:pgMar w:top="1440" w:right="1627" w:bottom="1440" w:left="1800" w:header="720" w:footer="720" w:gutter="0"/>
@@ -5943,12 +6085,14 @@
       <w:r>
         <w:t xml:space="preserve">The primary class of the STIX Course of Action package is the </w:t>
       </w:r>
+      <w:proofErr w:type="spellStart"/>
       <w:r>
         <w:rPr>
           <w:rFonts w:ascii="Courier New" w:hAnsi="Courier New" w:cs="Courier New"/>
         </w:rPr>
         <w:t>CourseOfActionType</w:t>
       </w:r>
+      <w:proofErr w:type="spellEnd"/>
       <w:r>
         <w:t xml:space="preserve"> class, which characterizes a cyber threat</w:t>
       </w:r>
@@ -5976,21 +6120,25 @@
       <w:r>
         <w:t xml:space="preserve">all of the component data models in STIX, the </w:t>
       </w:r>
+      <w:proofErr w:type="spellStart"/>
       <w:r>
         <w:rPr>
           <w:rFonts w:ascii="Courier New" w:hAnsi="Courier New" w:cs="Courier New"/>
         </w:rPr>
         <w:t>CourseOfActionType</w:t>
       </w:r>
+      <w:proofErr w:type="spellEnd"/>
       <w:r>
         <w:t xml:space="preserve"> class extends a base class defined in the STIX Common data model; more specifically, it extends the </w:t>
       </w:r>
+      <w:proofErr w:type="spellStart"/>
       <w:r>
         <w:rPr>
           <w:rFonts w:ascii="Courier New" w:hAnsi="Courier New" w:cs="Courier New"/>
         </w:rPr>
         <w:t>CourseOfActionBaseType</w:t>
       </w:r>
+      <w:proofErr w:type="spellEnd"/>
       <w:r>
         <w:t xml:space="preserve"> base class, which provides the essential identifier (</w:t>
       </w:r>
@@ -6026,12 +6174,14 @@
       <w:r>
         <w:t xml:space="preserve"> between the </w:t>
       </w:r>
+      <w:proofErr w:type="spellStart"/>
       <w:r>
         <w:rPr>
           <w:rFonts w:ascii="Courier New" w:hAnsi="Courier New" w:cs="Courier New"/>
         </w:rPr>
         <w:t>CourseOfActionType</w:t>
       </w:r>
+      <w:proofErr w:type="spellEnd"/>
       <w:r>
         <w:rPr>
           <w:rFonts w:cs="Courier New"/>
@@ -6044,12 +6194,14 @@
       <w:r>
         <w:t xml:space="preserve"> and the </w:t>
       </w:r>
+      <w:proofErr w:type="spellStart"/>
       <w:r>
         <w:rPr>
           <w:rFonts w:ascii="Courier New" w:hAnsi="Courier New" w:cs="Courier New"/>
         </w:rPr>
         <w:t>CourseOfActionBaseType</w:t>
       </w:r>
+      <w:proofErr w:type="spellEnd"/>
       <w:r>
         <w:t xml:space="preserve"> </w:t>
       </w:r>
@@ -6059,15 +6211,22 @@
       <w:r>
         <w:t xml:space="preserve">, as well as the properties of the </w:t>
       </w:r>
+      <w:proofErr w:type="spellStart"/>
       <w:r>
         <w:rPr>
           <w:rFonts w:ascii="Courier New" w:hAnsi="Courier New" w:cs="Courier New"/>
         </w:rPr>
         <w:t>CourseOfActionType</w:t>
       </w:r>
-      <w:r>
-        <w:t xml:space="preserve"> class, are illustrated in the UML diagram given in  </w:t>
-      </w:r>
+      <w:proofErr w:type="spellEnd"/>
+      <w:r>
+        <w:t xml:space="preserve"> class, are illustrated in the UML diagram given </w:t>
+      </w:r>
+      <w:proofErr w:type="gramStart"/>
+      <w:r>
+        <w:t>in  </w:t>
+      </w:r>
+      <w:proofErr w:type="gramEnd"/>
       <w:r>
         <w:fldChar w:fldCharType="begin"/>
       </w:r>
@@ -6288,6 +6447,7 @@
         </w:rPr>
         <w:t xml:space="preserve">. UML diagram of the </w:t>
       </w:r>
+      <w:proofErr w:type="spellStart"/>
       <w:r>
         <w:rPr>
           <w:rFonts w:ascii="Courier New" w:hAnsi="Courier New" w:cs="Courier New"/>
@@ -6298,6 +6458,7 @@
         </w:rPr>
         <w:t>CourseOfActionType</w:t>
       </w:r>
+      <w:proofErr w:type="spellEnd"/>
       <w:r>
         <w:rPr>
           <w:b w:val="0"/>
@@ -6570,6 +6731,7 @@
         </w:rPr>
         <w:t xml:space="preserve">. Properties of the </w:t>
       </w:r>
+      <w:proofErr w:type="spellStart"/>
       <w:r>
         <w:rPr>
           <w:rFonts w:ascii="Courier New" w:hAnsi="Courier New" w:cs="Courier New"/>
@@ -6580,6 +6742,7 @@
         </w:rPr>
         <w:t>CourseOfActionType</w:t>
       </w:r>
+      <w:proofErr w:type="spellEnd"/>
       <w:r>
         <w:rPr>
           <w:b w:val="0"/>
@@ -6840,6 +7003,7 @@
                 <w:szCs w:val="20"/>
               </w:rPr>
             </w:pPr>
+            <w:proofErr w:type="spellStart"/>
             <w:r>
               <w:rPr>
                 <w:rFonts w:ascii="Courier New" w:hAnsi="Courier New" w:cs="Courier New"/>
@@ -6848,6 +7012,7 @@
               </w:rPr>
               <w:t>CourseOfActionVersionType</w:t>
             </w:r>
+            <w:proofErr w:type="spellEnd"/>
           </w:p>
         </w:tc>
         <w:tc>
@@ -7011,6 +7176,7 @@
                 <w:szCs w:val="20"/>
               </w:rPr>
             </w:pPr>
+            <w:proofErr w:type="spellStart"/>
             <w:r>
               <w:rPr>
                 <w:rFonts w:ascii="Courier New" w:hAnsi="Courier New" w:cs="Courier New"/>
@@ -7019,6 +7185,7 @@
               </w:rPr>
               <w:t>basicDataTypes:BasicString</w:t>
             </w:r>
+            <w:proofErr w:type="spellEnd"/>
           </w:p>
         </w:tc>
         <w:tc>
@@ -7261,6 +7428,7 @@
                 <w:szCs w:val="20"/>
               </w:rPr>
             </w:pPr>
+            <w:proofErr w:type="spellStart"/>
             <w:r>
               <w:rPr>
                 <w:rFonts w:ascii="Courier New" w:hAnsi="Courier New" w:cs="Courier New"/>
@@ -7269,6 +7437,7 @@
               </w:rPr>
               <w:t>VocabularyStringType</w:t>
             </w:r>
+            <w:proofErr w:type="spellEnd"/>
           </w:p>
         </w:tc>
         <w:tc>
@@ -7467,14 +7636,26 @@
               </w:rPr>
               <w:t xml:space="preserve"> (these specific values are only provided to help explain the property: they are neither recommended values nor necessarily part of any existing vocabulary).  The content creator may choose any arbitrary value or may constrain the set of possible values by referencing an externally-defined vocabulary or leveraging a formally defined vocabulary extending from the </w:t>
             </w:r>
+            <w:proofErr w:type="spellStart"/>
             <w:r>
               <w:rPr>
                 <w:rFonts w:ascii="Courier New" w:hAnsi="Courier New" w:cs="Courier New"/>
                 <w:sz w:val="22"/>
                 <w:szCs w:val="22"/>
               </w:rPr>
-              <w:t>stixCommon:ControlledVocabularyStringType</w:t>
-            </w:r>
+              <w:t>stixCommon</w:t>
+            </w:r>
+            <w:proofErr w:type="gramStart"/>
+            <w:r>
+              <w:rPr>
+                <w:rFonts w:ascii="Courier New" w:hAnsi="Courier New" w:cs="Courier New"/>
+                <w:sz w:val="22"/>
+                <w:szCs w:val="22"/>
+              </w:rPr>
+              <w:t>:ControlledVocabularyStringType</w:t>
+            </w:r>
+            <w:proofErr w:type="spellEnd"/>
+            <w:proofErr w:type="gramEnd"/>
             <w:r>
               <w:rPr>
                 <w:sz w:val="22"/>
@@ -7602,6 +7783,7 @@
                 <w:szCs w:val="20"/>
               </w:rPr>
             </w:pPr>
+            <w:proofErr w:type="spellStart"/>
             <w:r>
               <w:rPr>
                 <w:rFonts w:ascii="Courier New" w:hAnsi="Courier New" w:cs="Courier New"/>
@@ -7610,6 +7792,7 @@
               </w:rPr>
               <w:t>VocabularyStringType</w:t>
             </w:r>
+            <w:proofErr w:type="spellEnd"/>
           </w:p>
         </w:tc>
         <w:tc>
@@ -7729,19 +7912,27 @@
                 <w:sz w:val="22"/>
                 <w:szCs w:val="22"/>
               </w:rPr>
-              <w:t xml:space="preserve"> include</w:t>
-            </w:r>
-            <w:r>
-              <w:rPr>
-                <w:sz w:val="22"/>
-                <w:szCs w:val="22"/>
-              </w:rPr>
               <w:t xml:space="preserve"> </w:t>
             </w:r>
-            <w:r>
+            <w:proofErr w:type="gramStart"/>
+            <w:r>
+              <w:rPr>
+                <w:sz w:val="22"/>
+                <w:szCs w:val="22"/>
+              </w:rPr>
+              <w:t>include</w:t>
+            </w:r>
+            <w:r>
+              <w:rPr>
+                <w:sz w:val="22"/>
+                <w:szCs w:val="22"/>
+              </w:rPr>
               <w:t xml:space="preserve"> </w:t>
             </w:r>
             <w:r>
+              <w:t xml:space="preserve"> </w:t>
+            </w:r>
+            <w:r>
               <w:rPr>
                 <w:i/>
                 <w:sz w:val="22"/>
@@ -7749,6 +7940,7 @@
               </w:rPr>
               <w:t>redirection</w:t>
             </w:r>
+            <w:proofErr w:type="gramEnd"/>
             <w:r>
               <w:rPr>
                 <w:sz w:val="22"/>
@@ -7786,14 +7978,26 @@
               </w:rPr>
               <w:t xml:space="preserve"> (these specific values are only provided to help explain the property: they are neither recommended values nor necessarily part of any existing vocabulary).  The content creator may choose any arbitrary value or may constrain the set of possible values by referencing an externally-defined vocabulary or leveraging a formally defined vocabulary extending from the </w:t>
             </w:r>
+            <w:proofErr w:type="spellStart"/>
             <w:r>
               <w:rPr>
                 <w:rFonts w:ascii="Courier New" w:hAnsi="Courier New" w:cs="Courier New"/>
                 <w:sz w:val="22"/>
                 <w:szCs w:val="22"/>
               </w:rPr>
-              <w:t>stixCommon:ControlledVocabularyStringType</w:t>
-            </w:r>
+              <w:t>stixCommon</w:t>
+            </w:r>
+            <w:proofErr w:type="gramStart"/>
+            <w:r>
+              <w:rPr>
+                <w:rFonts w:ascii="Courier New" w:hAnsi="Courier New" w:cs="Courier New"/>
+                <w:sz w:val="22"/>
+                <w:szCs w:val="22"/>
+              </w:rPr>
+              <w:t>:ControlledVocabularyStringType</w:t>
+            </w:r>
+            <w:proofErr w:type="spellEnd"/>
+            <w:proofErr w:type="gramEnd"/>
             <w:r>
               <w:rPr>
                 <w:sz w:val="22"/>
@@ -7813,7 +8017,15 @@
                 <w:sz w:val="22"/>
                 <w:szCs w:val="22"/>
               </w:rPr>
-              <w:t xml:space="preserve"> property is </w:t>
+              <w:t xml:space="preserve"> property </w:t>
+            </w:r>
+            <w:proofErr w:type="gramStart"/>
+            <w:r>
+              <w:rPr>
+                <w:sz w:val="22"/>
+                <w:szCs w:val="22"/>
+              </w:rPr>
+              <w:t xml:space="preserve">is </w:t>
             </w:r>
             <w:r>
               <w:rPr>
@@ -7829,7 +8041,17 @@
                 <w:sz w:val="22"/>
                 <w:szCs w:val="22"/>
               </w:rPr>
-              <w:t>‘CourseOfActionTypeVocab-1.0’</w:t>
+              <w:t>‘CourseOfActionTypeVocab</w:t>
+            </w:r>
+            <w:proofErr w:type="gramEnd"/>
+            <w:r>
+              <w:rPr>
+                <w:i/>
+                <w:iCs/>
+                <w:sz w:val="22"/>
+                <w:szCs w:val="22"/>
+              </w:rPr>
+              <w:t>-1.0’</w:t>
             </w:r>
             <w:r>
               <w:rPr>
@@ -7928,6 +8150,7 @@
                 <w:szCs w:val="20"/>
               </w:rPr>
             </w:pPr>
+            <w:proofErr w:type="spellStart"/>
             <w:r>
               <w:rPr>
                 <w:rFonts w:ascii="Courier New" w:hAnsi="Courier New" w:cs="Courier New"/>
@@ -7936,6 +8159,7 @@
               </w:rPr>
               <w:t>StructuredTextType</w:t>
             </w:r>
+            <w:proofErr w:type="spellEnd"/>
           </w:p>
         </w:tc>
         <w:tc>
@@ -8036,6 +8260,7 @@
               </w:rPr>
               <w:t xml:space="preserve"> property captures a textual description of the Course of Action.  Any length is permitted.  Optional formatting is supported via the </w:t>
             </w:r>
+            <w:proofErr w:type="spellStart"/>
             <w:r>
               <w:rPr>
                 <w:rFonts w:ascii="Courier New" w:hAnsi="Courier New" w:cs="Courier New"/>
@@ -8045,6 +8270,7 @@
               </w:rPr>
               <w:t>structuring_format</w:t>
             </w:r>
+            <w:proofErr w:type="spellEnd"/>
             <w:r>
               <w:rPr>
                 <w:rFonts w:ascii="Calibri" w:hAnsi="Calibri"/>
@@ -8054,6 +8280,7 @@
               </w:rPr>
               <w:t xml:space="preserve"> property of the </w:t>
             </w:r>
+            <w:proofErr w:type="spellStart"/>
             <w:r>
               <w:rPr>
                 <w:rFonts w:ascii="Courier New" w:hAnsi="Courier New" w:cs="Courier New"/>
@@ -8063,6 +8290,7 @@
               </w:rPr>
               <w:t>StructuredTextType</w:t>
             </w:r>
+            <w:proofErr w:type="spellEnd"/>
             <w:r>
               <w:rPr>
                 <w:rFonts w:ascii="Calibri" w:hAnsi="Calibri"/>
@@ -8107,6 +8335,7 @@
                 <w:szCs w:val="22"/>
               </w:rPr>
             </w:pPr>
+            <w:proofErr w:type="spellStart"/>
             <w:r>
               <w:rPr>
                 <w:b/>
@@ -8116,6 +8345,7 @@
               </w:rPr>
               <w:t>Short_Description</w:t>
             </w:r>
+            <w:proofErr w:type="spellEnd"/>
           </w:p>
         </w:tc>
         <w:tc>
@@ -8162,6 +8392,7 @@
                 <w:szCs w:val="20"/>
               </w:rPr>
             </w:pPr>
+            <w:proofErr w:type="spellStart"/>
             <w:r>
               <w:rPr>
                 <w:rFonts w:ascii="Courier New" w:hAnsi="Courier New" w:cs="Courier New"/>
@@ -8170,6 +8401,7 @@
               </w:rPr>
               <w:t>StructuredTextType</w:t>
             </w:r>
+            <w:proofErr w:type="spellEnd"/>
           </w:p>
         </w:tc>
         <w:tc>
@@ -8252,6 +8484,7 @@
               </w:rPr>
               <w:t xml:space="preserve">The </w:t>
             </w:r>
+            <w:proofErr w:type="spellStart"/>
             <w:r>
               <w:rPr>
                 <w:rFonts w:ascii="Courier New" w:hAnsi="Courier New" w:cs="Courier New"/>
@@ -8261,6 +8494,7 @@
               </w:rPr>
               <w:t>Short_Description</w:t>
             </w:r>
+            <w:proofErr w:type="spellEnd"/>
             <w:r>
               <w:rPr>
                 <w:rFonts w:ascii="Calibri" w:hAnsi="Calibri"/>
@@ -8412,6 +8646,7 @@
                 <w:szCs w:val="20"/>
               </w:rPr>
             </w:pPr>
+            <w:proofErr w:type="spellStart"/>
             <w:r>
               <w:rPr>
                 <w:rFonts w:ascii="Courier New" w:hAnsi="Courier New" w:cs="Courier New"/>
@@ -8420,6 +8655,7 @@
               </w:rPr>
               <w:t>ObjectiveType</w:t>
             </w:r>
+            <w:proofErr w:type="spellEnd"/>
           </w:p>
         </w:tc>
         <w:tc>
@@ -8590,6 +8826,7 @@
                 <w:szCs w:val="22"/>
               </w:rPr>
             </w:pPr>
+            <w:proofErr w:type="spellStart"/>
             <w:r>
               <w:rPr>
                 <w:b/>
@@ -8599,6 +8836,7 @@
               </w:rPr>
               <w:t>Parameter_Observables</w:t>
             </w:r>
+            <w:proofErr w:type="spellEnd"/>
           </w:p>
         </w:tc>
         <w:tc>
@@ -8628,6 +8866,7 @@
                 <w:szCs w:val="20"/>
               </w:rPr>
             </w:pPr>
+            <w:proofErr w:type="spellStart"/>
             <w:r>
               <w:rPr>
                 <w:rFonts w:ascii="Courier New" w:hAnsi="Courier New" w:cs="Courier New"/>
@@ -8636,6 +8875,7 @@
               </w:rPr>
               <w:t>cybox:ObservablesType</w:t>
             </w:r>
+            <w:proofErr w:type="spellEnd"/>
           </w:p>
         </w:tc>
         <w:tc>
@@ -8707,6 +8947,7 @@
               </w:rPr>
               <w:t xml:space="preserve">The </w:t>
             </w:r>
+            <w:proofErr w:type="spellStart"/>
             <w:r>
               <w:rPr>
                 <w:rFonts w:ascii="Courier New" w:hAnsi="Courier New" w:cs="Courier New"/>
@@ -8715,6 +8956,7 @@
               </w:rPr>
               <w:t>Parameter_Observables</w:t>
             </w:r>
+            <w:proofErr w:type="spellEnd"/>
             <w:r>
               <w:rPr>
                 <w:sz w:val="22"/>
@@ -8734,7 +8976,23 @@
                 <w:sz w:val="22"/>
                 <w:szCs w:val="22"/>
               </w:rPr>
-              <w:t xml:space="preserve">technical parameters to this Course of Action expressed using the CybOX Language. It is intended that the combination of the Course of Action Type and the Parameter_Observables could be used to define </w:t>
+              <w:t xml:space="preserve">technical parameters to this Course of Action expressed using the CybOX Language. It is intended that the combination of the Course of Action Type and the </w:t>
+            </w:r>
+            <w:proofErr w:type="spellStart"/>
+            <w:r>
+              <w:rPr>
+                <w:sz w:val="22"/>
+                <w:szCs w:val="22"/>
+              </w:rPr>
+              <w:t>Parameter_Observables</w:t>
+            </w:r>
+            <w:proofErr w:type="spellEnd"/>
+            <w:r>
+              <w:rPr>
+                <w:sz w:val="22"/>
+                <w:szCs w:val="22"/>
+              </w:rPr>
+              <w:t xml:space="preserve"> could be used to define </w:t>
             </w:r>
             <w:r>
               <w:rPr>
@@ -8784,6 +9042,7 @@
                 <w:szCs w:val="22"/>
               </w:rPr>
             </w:pPr>
+            <w:proofErr w:type="spellStart"/>
             <w:r>
               <w:rPr>
                 <w:b/>
@@ -8793,6 +9052,7 @@
               </w:rPr>
               <w:t>Structured_COA</w:t>
             </w:r>
+            <w:proofErr w:type="spellEnd"/>
           </w:p>
         </w:tc>
         <w:tc>
@@ -8821,6 +9081,7 @@
                 <w:szCs w:val="20"/>
               </w:rPr>
             </w:pPr>
+            <w:proofErr w:type="spellStart"/>
             <w:r>
               <w:rPr>
                 <w:rFonts w:ascii="Courier New" w:hAnsi="Courier New" w:cs="Courier New"/>
@@ -8829,6 +9090,7 @@
               </w:rPr>
               <w:t>StructuredCOAType</w:t>
             </w:r>
+            <w:proofErr w:type="spellEnd"/>
           </w:p>
         </w:tc>
         <w:tc>
@@ -8897,6 +9159,7 @@
               </w:rPr>
               <w:t xml:space="preserve">The </w:t>
             </w:r>
+            <w:proofErr w:type="spellStart"/>
             <w:r>
               <w:rPr>
                 <w:rFonts w:ascii="Courier New" w:hAnsi="Courier New" w:cs="Courier New"/>
@@ -8905,6 +9168,7 @@
               </w:rPr>
               <w:t>Structured_COA</w:t>
             </w:r>
+            <w:proofErr w:type="spellEnd"/>
             <w:r>
               <w:rPr>
                 <w:sz w:val="22"/>
@@ -9007,6 +9271,7 @@
                 <w:szCs w:val="20"/>
               </w:rPr>
             </w:pPr>
+            <w:proofErr w:type="spellStart"/>
             <w:r>
               <w:rPr>
                 <w:rFonts w:ascii="Courier New" w:hAnsi="Courier New" w:cs="Courier New"/>
@@ -9015,6 +9280,7 @@
               </w:rPr>
               <w:t>stixCommon:StatementType</w:t>
             </w:r>
+            <w:proofErr w:type="spellEnd"/>
           </w:p>
         </w:tc>
         <w:tc>
@@ -9099,7 +9365,15 @@
                 <w:sz w:val="22"/>
                 <w:szCs w:val="22"/>
               </w:rPr>
-              <w:t xml:space="preserve"> property characterizes the estimated impact of applying </w:t>
+              <w:t xml:space="preserve"> property characterizes the estimated impact of </w:t>
+            </w:r>
+            <w:proofErr w:type="gramStart"/>
+            <w:r>
+              <w:rPr>
+                <w:sz w:val="22"/>
+                <w:szCs w:val="22"/>
+              </w:rPr>
+              <w:t xml:space="preserve">applying </w:t>
             </w:r>
             <w:r>
               <w:rPr>
@@ -9107,7 +9381,16 @@
                 <w:sz w:val="22"/>
                 <w:szCs w:val="22"/>
               </w:rPr>
-              <w:t xml:space="preserve"> a </w:t>
+              <w:t xml:space="preserve"> a</w:t>
+            </w:r>
+            <w:proofErr w:type="gramEnd"/>
+            <w:r>
+              <w:rPr>
+                <w:rFonts w:ascii="Calibri" w:hAnsi="Calibri"/>
+                <w:sz w:val="22"/>
+                <w:szCs w:val="22"/>
+              </w:rPr>
+              <w:t xml:space="preserve"> </w:t>
             </w:r>
             <w:r>
               <w:rPr>
@@ -9402,6 +9685,7 @@
                 <w:szCs w:val="20"/>
               </w:rPr>
             </w:pPr>
+            <w:proofErr w:type="spellStart"/>
             <w:r>
               <w:rPr>
                 <w:rFonts w:ascii="Courier New" w:hAnsi="Courier New" w:cs="Courier New"/>
@@ -9410,6 +9694,7 @@
               </w:rPr>
               <w:t>stixCommon:StatementType</w:t>
             </w:r>
+            <w:proofErr w:type="spellEnd"/>
           </w:p>
         </w:tc>
         <w:tc>
@@ -9496,6 +9781,7 @@
               </w:rPr>
               <w:t xml:space="preserve"> property characterizes the estimated cost for applying </w:t>
             </w:r>
+            <w:proofErr w:type="gramStart"/>
             <w:r>
               <w:rPr>
                 <w:rFonts w:ascii="Calibri" w:hAnsi="Calibri"/>
@@ -9509,7 +9795,15 @@
                 <w:sz w:val="22"/>
                 <w:szCs w:val="22"/>
               </w:rPr>
-              <w:t xml:space="preserve"> Course of Action </w:t>
+              <w:t xml:space="preserve"> Course</w:t>
+            </w:r>
+            <w:proofErr w:type="gramEnd"/>
+            <w:r>
+              <w:rPr>
+                <w:sz w:val="22"/>
+                <w:szCs w:val="22"/>
+              </w:rPr>
+              <w:t xml:space="preserve"> of Action </w:t>
             </w:r>
             <w:r>
               <w:rPr>
@@ -9797,6 +10091,7 @@
                 <w:szCs w:val="20"/>
               </w:rPr>
             </w:pPr>
+            <w:proofErr w:type="spellStart"/>
             <w:r>
               <w:rPr>
                 <w:rFonts w:ascii="Courier New" w:hAnsi="Courier New" w:cs="Courier New"/>
@@ -9805,6 +10100,7 @@
               </w:rPr>
               <w:t>stixCommon:StatementType</w:t>
             </w:r>
+            <w:proofErr w:type="spellEnd"/>
           </w:p>
         </w:tc>
         <w:tc>
@@ -10131,6 +10427,7 @@
                 <w:bCs/>
               </w:rPr>
             </w:pPr>
+            <w:proofErr w:type="spellStart"/>
             <w:r>
               <w:rPr>
                 <w:b/>
@@ -10139,6 +10436,7 @@
               <w:lastRenderedPageBreak/>
               <w:t>Information_Source</w:t>
             </w:r>
+            <w:proofErr w:type="spellEnd"/>
           </w:p>
         </w:tc>
         <w:tc>
@@ -10185,6 +10483,7 @@
                 <w:szCs w:val="20"/>
               </w:rPr>
             </w:pPr>
+            <w:proofErr w:type="spellStart"/>
             <w:r>
               <w:rPr>
                 <w:rFonts w:ascii="Courier New" w:hAnsi="Courier New" w:cs="Courier New"/>
@@ -10193,6 +10492,7 @@
               </w:rPr>
               <w:t>InformationSourceType</w:t>
             </w:r>
+            <w:proofErr w:type="spellEnd"/>
           </w:p>
         </w:tc>
         <w:tc>
@@ -10268,6 +10568,7 @@
               </w:rPr>
               <w:t xml:space="preserve">The </w:t>
             </w:r>
+            <w:proofErr w:type="spellStart"/>
             <w:r>
               <w:rPr>
                 <w:rFonts w:ascii="Courier New" w:hAnsi="Courier New" w:cs="Courier New"/>
@@ -10277,6 +10578,7 @@
               </w:rPr>
               <w:t>Information_Source</w:t>
             </w:r>
+            <w:proofErr w:type="spellEnd"/>
             <w:r>
               <w:rPr>
                 <w:rFonts w:ascii="Calibri" w:hAnsi="Calibri"/>
@@ -10292,7 +10594,25 @@
                 <w:sz w:val="22"/>
                 <w:szCs w:val="22"/>
               </w:rPr>
-              <w:t>information.  Examples of details captured include identitifying characteristics, time-</w:t>
+              <w:t xml:space="preserve">information.  Examples of details captured include </w:t>
+            </w:r>
+            <w:proofErr w:type="spellStart"/>
+            <w:r>
+              <w:rPr>
+                <w:rFonts w:ascii="Calibri" w:hAnsi="Calibri"/>
+                <w:sz w:val="22"/>
+                <w:szCs w:val="22"/>
+              </w:rPr>
+              <w:t>identitifying</w:t>
+            </w:r>
+            <w:proofErr w:type="spellEnd"/>
+            <w:r>
+              <w:rPr>
+                <w:rFonts w:ascii="Calibri" w:hAnsi="Calibri"/>
+                <w:sz w:val="22"/>
+                <w:szCs w:val="22"/>
+              </w:rPr>
+              <w:t xml:space="preserve"> characteristics, time-</w:t>
             </w:r>
             <w:r>
               <w:rPr>
@@ -10372,6 +10692,7 @@
                 <w:szCs w:val="20"/>
               </w:rPr>
             </w:pPr>
+            <w:proofErr w:type="spellStart"/>
             <w:r>
               <w:rPr>
                 <w:rFonts w:ascii="Courier New" w:hAnsi="Courier New" w:cs="Courier New"/>
@@ -10380,6 +10701,7 @@
               </w:rPr>
               <w:t>marking:MarkingType</w:t>
             </w:r>
+            <w:proofErr w:type="spellEnd"/>
           </w:p>
         </w:tc>
         <w:tc>
@@ -10554,6 +10876,7 @@
                 <w:bCs/>
               </w:rPr>
             </w:pPr>
+            <w:proofErr w:type="spellStart"/>
             <w:r>
               <w:rPr>
                 <w:b/>
@@ -10563,6 +10886,7 @@
               </w:rPr>
               <w:t>Related_COAs</w:t>
             </w:r>
+            <w:proofErr w:type="spellEnd"/>
           </w:p>
         </w:tc>
         <w:tc>
@@ -10592,6 +10916,7 @@
                 <w:szCs w:val="20"/>
               </w:rPr>
             </w:pPr>
+            <w:proofErr w:type="spellStart"/>
             <w:r>
               <w:rPr>
                 <w:rFonts w:ascii="Courier New" w:hAnsi="Courier New" w:cs="Courier New"/>
@@ -10600,6 +10925,7 @@
               </w:rPr>
               <w:t>RelatedCOAsType</w:t>
             </w:r>
+            <w:proofErr w:type="spellEnd"/>
           </w:p>
         </w:tc>
         <w:tc>
@@ -10675,6 +11001,7 @@
               </w:rPr>
               <w:t xml:space="preserve">The </w:t>
             </w:r>
+            <w:proofErr w:type="spellStart"/>
             <w:r>
               <w:rPr>
                 <w:rFonts w:ascii="Courier New" w:hAnsi="Courier New" w:cs="Courier New"/>
@@ -10683,6 +11010,7 @@
               </w:rPr>
               <w:t>Related_COAs</w:t>
             </w:r>
+            <w:proofErr w:type="spellEnd"/>
             <w:r>
               <w:rPr>
                 <w:rFonts w:ascii="Calibri" w:hAnsi="Calibri"/>
@@ -10758,6 +11086,7 @@
                 <w:bCs/>
               </w:rPr>
             </w:pPr>
+            <w:proofErr w:type="spellStart"/>
             <w:r>
               <w:rPr>
                 <w:b/>
@@ -10767,6 +11096,7 @@
               </w:rPr>
               <w:t>Related_Packages</w:t>
             </w:r>
+            <w:proofErr w:type="spellEnd"/>
           </w:p>
         </w:tc>
         <w:tc>
@@ -10814,6 +11144,7 @@
                 <w:szCs w:val="20"/>
               </w:rPr>
             </w:pPr>
+            <w:proofErr w:type="spellStart"/>
             <w:r>
               <w:rPr>
                 <w:rFonts w:ascii="Courier New" w:hAnsi="Courier New" w:cs="Courier New"/>
@@ -10822,6 +11153,7 @@
               </w:rPr>
               <w:t>RelatedPackagesRefsType</w:t>
             </w:r>
+            <w:proofErr w:type="spellEnd"/>
           </w:p>
         </w:tc>
         <w:tc>
@@ -10895,6 +11227,7 @@
               </w:rPr>
               <w:t xml:space="preserve">The </w:t>
             </w:r>
+            <w:proofErr w:type="spellStart"/>
             <w:r>
               <w:rPr>
                 <w:rFonts w:ascii="Courier New" w:hAnsi="Courier New" w:cs="Courier New"/>
@@ -10903,6 +11236,7 @@
               </w:rPr>
               <w:t>Related_Packages</w:t>
             </w:r>
+            <w:proofErr w:type="spellEnd"/>
             <w:r>
               <w:rPr>
                 <w:sz w:val="22"/>
@@ -10980,8 +11314,13 @@
       <w:bookmarkStart w:id="63" w:name="_Ref413679852"/>
       <w:bookmarkStart w:id="64" w:name="_Toc420659508"/>
       <w:bookmarkEnd w:id="62"/>
-      <w:r>
-        <w:t>CourseOfActionVersionType Enumeration</w:t>
+      <w:proofErr w:type="spellStart"/>
+      <w:r>
+        <w:t>CourseOfActionVersionType</w:t>
+      </w:r>
+      <w:proofErr w:type="spellEnd"/>
+      <w:r>
+        <w:t xml:space="preserve"> Enumeration</w:t>
       </w:r>
       <w:bookmarkEnd w:id="63"/>
       <w:bookmarkEnd w:id="64"/>
@@ -10996,12 +11335,14 @@
       <w:r>
         <w:t xml:space="preserve">The </w:t>
       </w:r>
+      <w:proofErr w:type="spellStart"/>
       <w:r>
         <w:rPr>
           <w:rFonts w:ascii="Courier New" w:hAnsi="Courier New" w:cs="Courier New"/>
         </w:rPr>
         <w:t>CourseOfActionVersionType</w:t>
       </w:r>
+      <w:proofErr w:type="spellEnd"/>
       <w:r>
         <w:rPr>
           <w:rFonts w:ascii="Times New Roman" w:hAnsi="Times New Roman"/>
@@ -11200,6 +11541,7 @@
         </w:rPr>
         <w:t xml:space="preserve"> of the </w:t>
       </w:r>
+      <w:proofErr w:type="spellStart"/>
       <w:r>
         <w:rPr>
           <w:rFonts w:ascii="Courier New" w:hAnsi="Courier New" w:cs="Courier New"/>
@@ -11210,6 +11552,7 @@
         </w:rPr>
         <w:t>CourseOfActionVersionType</w:t>
       </w:r>
+      <w:proofErr w:type="spellEnd"/>
       <w:r>
         <w:rPr>
           <w:b w:val="0"/>
@@ -11659,8 +12002,13 @@
         <w:pStyle w:val="Heading2"/>
       </w:pPr>
       <w:bookmarkStart w:id="66" w:name="_Toc420659509"/>
-      <w:r>
-        <w:t>StructuredCOAType Class</w:t>
+      <w:proofErr w:type="spellStart"/>
+      <w:r>
+        <w:t>StructuredCOAType</w:t>
+      </w:r>
+      <w:proofErr w:type="spellEnd"/>
+      <w:r>
+        <w:t xml:space="preserve"> Class</w:t>
       </w:r>
       <w:bookmarkEnd w:id="66"/>
     </w:p>
@@ -11674,12 +12022,14 @@
       <w:r>
         <w:t xml:space="preserve">The </w:t>
       </w:r>
+      <w:proofErr w:type="spellStart"/>
       <w:r>
         <w:rPr>
           <w:rFonts w:ascii="Courier New" w:hAnsi="Courier New" w:cs="Courier New"/>
         </w:rPr>
         <w:t>StructuredCOAType</w:t>
       </w:r>
+      <w:proofErr w:type="spellEnd"/>
       <w:r>
         <w:t xml:space="preserve"> class enables the specification of an </w:t>
       </w:r>
@@ -11692,24 +12042,28 @@
       <w:r>
         <w:t xml:space="preserve">The </w:t>
       </w:r>
+      <w:proofErr w:type="spellStart"/>
       <w:r>
         <w:rPr>
           <w:rFonts w:ascii="Courier New" w:hAnsi="Courier New" w:cs="Courier New"/>
         </w:rPr>
         <w:t>StructuredCOAType</w:t>
       </w:r>
+      <w:proofErr w:type="spellEnd"/>
       <w:r>
         <w:t xml:space="preserve"> class is an abstract class and is intended to be extended via a subclass to enable the expression of any structured course of actions. </w:t>
       </w:r>
       <w:r>
         <w:t xml:space="preserve">STIX has provided support for passing proprietary or externally defined structured courses of action using the </w:t>
       </w:r>
+      <w:proofErr w:type="spellStart"/>
       <w:r>
         <w:rPr>
           <w:rFonts w:ascii="Courier New" w:hAnsi="Courier New" w:cs="Courier New"/>
         </w:rPr>
         <w:t>GenericStructuredCOAType</w:t>
       </w:r>
+      <w:proofErr w:type="spellEnd"/>
       <w:r>
         <w:t xml:space="preserve"> class (see </w:t>
       </w:r>
@@ -11734,8 +12088,13 @@
         <w:pStyle w:val="Heading2"/>
       </w:pPr>
       <w:bookmarkStart w:id="67" w:name="_Toc420659510"/>
-      <w:r>
-        <w:t>ObjectiveType Class</w:t>
+      <w:proofErr w:type="spellStart"/>
+      <w:r>
+        <w:t>ObjectiveType</w:t>
+      </w:r>
+      <w:proofErr w:type="spellEnd"/>
+      <w:r>
+        <w:t xml:space="preserve"> Class</w:t>
       </w:r>
       <w:bookmarkEnd w:id="67"/>
     </w:p>
@@ -11746,12 +12105,14 @@
       <w:r>
         <w:t xml:space="preserve">The </w:t>
       </w:r>
+      <w:proofErr w:type="spellStart"/>
       <w:r>
         <w:rPr>
           <w:rFonts w:ascii="Courier New" w:hAnsi="Courier New" w:cs="Courier New"/>
         </w:rPr>
         <w:t>ObjectiveType</w:t>
       </w:r>
+      <w:proofErr w:type="spellEnd"/>
       <w:r>
         <w:t xml:space="preserve"> </w:t>
       </w:r>
@@ -11759,7 +12120,15 @@
         <w:t xml:space="preserve">class </w:t>
       </w:r>
       <w:r>
-        <w:t>characterizes the results that this Course Of Action is intended to achieve.</w:t>
+        <w:t xml:space="preserve">characterizes the results that this Course </w:t>
+      </w:r>
+      <w:proofErr w:type="gramStart"/>
+      <w:r>
+        <w:t>Of</w:t>
+      </w:r>
+      <w:proofErr w:type="gramEnd"/>
+      <w:r>
+        <w:t xml:space="preserve"> Action is intended to achieve.</w:t>
       </w:r>
     </w:p>
     <w:p>
@@ -11941,6 +12310,7 @@
         </w:rPr>
         <w:t xml:space="preserve">UML diagram of the </w:t>
       </w:r>
+      <w:proofErr w:type="spellStart"/>
       <w:r>
         <w:rPr>
           <w:rFonts w:ascii="Courier New" w:hAnsi="Courier New" w:cs="Courier New"/>
@@ -11963,6 +12333,7 @@
         </w:rPr>
         <w:t>Type</w:t>
       </w:r>
+      <w:proofErr w:type="spellEnd"/>
       <w:r>
         <w:rPr>
           <w:b w:val="0"/>
@@ -12178,6 +12549,7 @@
         </w:rPr>
         <w:t xml:space="preserve">Properties of the </w:t>
       </w:r>
+      <w:proofErr w:type="spellStart"/>
       <w:r>
         <w:rPr>
           <w:rFonts w:ascii="Courier New" w:hAnsi="Courier New" w:cs="Courier New"/>
@@ -12189,6 +12561,7 @@
         </w:rPr>
         <w:t>ObjectiveType</w:t>
       </w:r>
+      <w:proofErr w:type="spellEnd"/>
       <w:r>
         <w:rPr>
           <w:b w:val="0"/>
@@ -12399,6 +12772,7 @@
                 <w:szCs w:val="20"/>
               </w:rPr>
             </w:pPr>
+            <w:proofErr w:type="spellStart"/>
             <w:r>
               <w:rPr>
                 <w:rFonts w:ascii="Courier New" w:hAnsi="Courier New" w:cs="Courier New"/>
@@ -12407,6 +12781,7 @@
               </w:rPr>
               <w:t>stixCommon:StructuredTextType</w:t>
             </w:r>
+            <w:proofErr w:type="spellEnd"/>
           </w:p>
         </w:tc>
         <w:tc>
@@ -12488,6 +12863,7 @@
               </w:rPr>
               <w:t xml:space="preserve"> property captures a textual description of the objective of this Course of Action.  Any length is permitted.  Optional formatting is supported via the </w:t>
             </w:r>
+            <w:proofErr w:type="spellStart"/>
             <w:r>
               <w:rPr>
                 <w:rFonts w:ascii="Courier New" w:hAnsi="Courier New" w:cs="Courier New"/>
@@ -12497,6 +12873,7 @@
               </w:rPr>
               <w:t>structuring_format</w:t>
             </w:r>
+            <w:proofErr w:type="spellEnd"/>
             <w:r>
               <w:rPr>
                 <w:rFonts w:ascii="Calibri" w:hAnsi="Calibri"/>
@@ -12506,6 +12883,7 @@
               </w:rPr>
               <w:t xml:space="preserve"> property of the </w:t>
             </w:r>
+            <w:proofErr w:type="spellStart"/>
             <w:r>
               <w:rPr>
                 <w:rFonts w:ascii="Courier New" w:hAnsi="Courier New" w:cs="Courier New"/>
@@ -12515,6 +12893,7 @@
               </w:rPr>
               <w:t>StructuredTextType</w:t>
             </w:r>
+            <w:proofErr w:type="spellEnd"/>
             <w:r>
               <w:rPr>
                 <w:rFonts w:ascii="Calibri" w:hAnsi="Calibri"/>
@@ -12553,6 +12932,7 @@
                 <w:szCs w:val="22"/>
               </w:rPr>
             </w:pPr>
+            <w:proofErr w:type="spellStart"/>
             <w:r>
               <w:rPr>
                 <w:b/>
@@ -12562,6 +12942,7 @@
               </w:rPr>
               <w:t>Short_Description</w:t>
             </w:r>
+            <w:proofErr w:type="spellEnd"/>
           </w:p>
         </w:tc>
         <w:tc>
@@ -12585,6 +12966,7 @@
                 <w:szCs w:val="20"/>
               </w:rPr>
             </w:pPr>
+            <w:proofErr w:type="spellStart"/>
             <w:r>
               <w:rPr>
                 <w:rFonts w:ascii="Courier New" w:hAnsi="Courier New" w:cs="Courier New"/>
@@ -12593,6 +12975,7 @@
               </w:rPr>
               <w:t>stixCommon:StructuredTextType</w:t>
             </w:r>
+            <w:proofErr w:type="spellEnd"/>
           </w:p>
         </w:tc>
         <w:tc>
@@ -12656,6 +13039,7 @@
               </w:rPr>
               <w:t xml:space="preserve">The </w:t>
             </w:r>
+            <w:proofErr w:type="spellStart"/>
             <w:r>
               <w:rPr>
                 <w:rFonts w:ascii="Courier New" w:hAnsi="Courier New" w:cs="Courier New"/>
@@ -12665,6 +13049,7 @@
               </w:rPr>
               <w:t>Short_Description</w:t>
             </w:r>
+            <w:proofErr w:type="spellEnd"/>
             <w:r>
               <w:rPr>
                 <w:rFonts w:ascii="Calibri" w:hAnsi="Calibri"/>
@@ -12757,6 +13142,7 @@
                 <w:szCs w:val="22"/>
               </w:rPr>
             </w:pPr>
+            <w:proofErr w:type="spellStart"/>
             <w:r>
               <w:rPr>
                 <w:b/>
@@ -12766,6 +13152,7 @@
               </w:rPr>
               <w:t>Applicability_Confidence</w:t>
             </w:r>
+            <w:proofErr w:type="spellEnd"/>
           </w:p>
         </w:tc>
         <w:tc>
@@ -12789,6 +13176,7 @@
                 <w:szCs w:val="20"/>
               </w:rPr>
             </w:pPr>
+            <w:proofErr w:type="spellStart"/>
             <w:r>
               <w:rPr>
                 <w:rFonts w:ascii="Courier New" w:hAnsi="Courier New" w:cs="Courier New"/>
@@ -12797,6 +13185,7 @@
               </w:rPr>
               <w:t>stixCommon:ConfidenceType</w:t>
             </w:r>
+            <w:proofErr w:type="spellEnd"/>
           </w:p>
         </w:tc>
         <w:tc>
@@ -12860,6 +13249,7 @@
               </w:rPr>
               <w:t xml:space="preserve">The </w:t>
             </w:r>
+            <w:proofErr w:type="spellStart"/>
             <w:r>
               <w:rPr>
                 <w:rFonts w:ascii="Courier New" w:hAnsi="Courier New" w:cs="Courier New"/>
@@ -12869,6 +13259,7 @@
               </w:rPr>
               <w:t>Applicability_Confidence</w:t>
             </w:r>
+            <w:proofErr w:type="spellEnd"/>
             <w:r>
               <w:rPr>
                 <w:rFonts w:ascii="Calibri" w:hAnsi="Calibri"/>
@@ -12876,8 +13267,9 @@
                 <w:sz w:val="22"/>
                 <w:szCs w:val="22"/>
               </w:rPr>
-              <w:t xml:space="preserve"> property characterizes the level of confidence in the </w:t>
-            </w:r>
+              <w:t xml:space="preserve"> property characterizes the level of confidence in </w:t>
+            </w:r>
+            <w:proofErr w:type="gramStart"/>
             <w:r>
               <w:rPr>
                 <w:rFonts w:ascii="Calibri" w:hAnsi="Calibri"/>
@@ -12885,7 +13277,26 @@
                 <w:sz w:val="22"/>
                 <w:szCs w:val="22"/>
               </w:rPr>
-              <w:t xml:space="preserve"> asserted </w:t>
+              <w:t xml:space="preserve">the </w:t>
+            </w:r>
+            <w:r>
+              <w:rPr>
+                <w:rFonts w:ascii="Calibri" w:hAnsi="Calibri"/>
+                <w:color w:val="000000"/>
+                <w:sz w:val="22"/>
+                <w:szCs w:val="22"/>
+              </w:rPr>
+              <w:t xml:space="preserve"> asserted</w:t>
+            </w:r>
+            <w:proofErr w:type="gramEnd"/>
+            <w:r>
+              <w:rPr>
+                <w:rFonts w:ascii="Calibri" w:hAnsi="Calibri"/>
+                <w:color w:val="000000"/>
+                <w:sz w:val="22"/>
+                <w:szCs w:val="22"/>
+              </w:rPr>
+              <w:t xml:space="preserve"> </w:t>
             </w:r>
             <w:r>
               <w:rPr>
@@ -12924,9 +13335,14 @@
       <w:bookmarkStart w:id="72" w:name="_Ref412987094"/>
       <w:bookmarkStart w:id="73" w:name="_Toc420659511"/>
       <w:bookmarkEnd w:id="71"/>
+      <w:proofErr w:type="spellStart"/>
       <w:r>
         <w:lastRenderedPageBreak/>
-        <w:t>RelatedCOAsType Class</w:t>
+        <w:t>RelatedCOAsType</w:t>
+      </w:r>
+      <w:proofErr w:type="spellEnd"/>
+      <w:r>
+        <w:t xml:space="preserve"> Class</w:t>
       </w:r>
       <w:bookmarkEnd w:id="72"/>
       <w:bookmarkEnd w:id="73"/>
@@ -12938,24 +13354,28 @@
       <w:r>
         <w:t xml:space="preserve">The </w:t>
       </w:r>
+      <w:proofErr w:type="spellStart"/>
       <w:r>
         <w:rPr>
           <w:rFonts w:ascii="Courier New" w:hAnsi="Courier New" w:cs="Courier New"/>
         </w:rPr>
         <w:t>RelatedCOAsType</w:t>
       </w:r>
+      <w:proofErr w:type="spellEnd"/>
       <w:r>
         <w:t xml:space="preserve"> class specifies </w:t>
       </w:r>
       <w:r>
         <w:t xml:space="preserve">a set of one or more other Course of Actions asserted to be related to this Course of Action and therefore is a self-referential relationship. It extends the </w:t>
       </w:r>
+      <w:proofErr w:type="spellStart"/>
       <w:r>
         <w:rPr>
           <w:rFonts w:ascii="Courier New" w:hAnsi="Courier New" w:cs="Courier New"/>
         </w:rPr>
         <w:t>GenericRelationshipListType</w:t>
       </w:r>
+      <w:proofErr w:type="spellEnd"/>
       <w:r>
         <w:t xml:space="preserve"> superclass defined in the STIX Common data model</w:t>
       </w:r>
@@ -12976,12 +13396,14 @@
       <w:r>
         <w:t xml:space="preserve">The UML diagram corresponding to the </w:t>
       </w:r>
+      <w:proofErr w:type="spellStart"/>
       <w:r>
         <w:rPr>
           <w:rFonts w:ascii="Courier New" w:hAnsi="Courier New" w:cs="Courier New"/>
         </w:rPr>
         <w:t>RelatedCOAsType</w:t>
       </w:r>
+      <w:proofErr w:type="spellEnd"/>
       <w:r>
         <w:t xml:space="preserve"> class is shown in </w:t>
       </w:r>
@@ -13186,6 +13608,7 @@
         </w:rPr>
         <w:t xml:space="preserve">. UML diagram of the </w:t>
       </w:r>
+      <w:proofErr w:type="spellStart"/>
       <w:r>
         <w:rPr>
           <w:rFonts w:ascii="Courier New" w:hAnsi="Courier New" w:cs="Courier New"/>
@@ -13196,6 +13619,7 @@
         </w:rPr>
         <w:t>RelatedCOAsType</w:t>
       </w:r>
+      <w:proofErr w:type="spellEnd"/>
       <w:r>
         <w:rPr>
           <w:b w:val="0"/>
@@ -13444,6 +13868,7 @@
         </w:rPr>
         <w:t xml:space="preserve">. Properties of the </w:t>
       </w:r>
+      <w:proofErr w:type="spellStart"/>
       <w:r>
         <w:rPr>
           <w:rFonts w:ascii="Courier New" w:hAnsi="Courier New" w:cs="Courier New"/>
@@ -13454,6 +13879,7 @@
         </w:rPr>
         <w:t>RelatedCOAsType</w:t>
       </w:r>
+      <w:proofErr w:type="spellEnd"/>
       <w:r>
         <w:rPr>
           <w:b w:val="0"/>
@@ -13634,6 +14060,7 @@
                 <w:szCs w:val="22"/>
               </w:rPr>
             </w:pPr>
+            <w:proofErr w:type="spellStart"/>
             <w:r>
               <w:rPr>
                 <w:b/>
@@ -13641,7 +14068,17 @@
                 <w:sz w:val="22"/>
                 <w:szCs w:val="22"/>
               </w:rPr>
-              <w:t>Related_Course of Action</w:t>
+              <w:t>Related_Course</w:t>
+            </w:r>
+            <w:proofErr w:type="spellEnd"/>
+            <w:r>
+              <w:rPr>
+                <w:b/>
+                <w:bCs/>
+                <w:sz w:val="22"/>
+                <w:szCs w:val="22"/>
+              </w:rPr>
+              <w:t xml:space="preserve"> of Action</w:t>
             </w:r>
           </w:p>
         </w:tc>
@@ -13682,6 +14119,7 @@
                 <w:szCs w:val="20"/>
               </w:rPr>
             </w:pPr>
+            <w:proofErr w:type="spellStart"/>
             <w:r>
               <w:rPr>
                 <w:rFonts w:ascii="Courier New" w:hAnsi="Courier New" w:cs="Courier New"/>
@@ -13706,6 +14144,7 @@
               </w:rPr>
               <w:t>tionType</w:t>
             </w:r>
+            <w:proofErr w:type="spellEnd"/>
           </w:p>
         </w:tc>
         <w:tc>
@@ -13768,6 +14207,7 @@
               </w:rPr>
               <w:t xml:space="preserve">The </w:t>
             </w:r>
+            <w:proofErr w:type="spellStart"/>
             <w:r>
               <w:rPr>
                 <w:rFonts w:ascii="Courier New" w:hAnsi="Courier New" w:cs="Courier New"/>
@@ -13777,6 +14217,7 @@
               </w:rPr>
               <w:t>Related_COA</w:t>
             </w:r>
+            <w:proofErr w:type="spellEnd"/>
             <w:r>
               <w:rPr>
                 <w:rFonts w:ascii="Calibri" w:hAnsi="Calibri"/>
@@ -13784,8 +14225,9 @@
                 <w:sz w:val="22"/>
                 <w:szCs w:val="22"/>
               </w:rPr>
-              <w:t xml:space="preserve"> property specifies another Course of Action associated with this  Course of Action and characterizes </w:t>
-            </w:r>
+              <w:t xml:space="preserve"> property specifies another Course of Action associated with </w:t>
+            </w:r>
+            <w:proofErr w:type="gramStart"/>
             <w:r>
               <w:rPr>
                 <w:rFonts w:ascii="Calibri" w:hAnsi="Calibri"/>
@@ -13793,6 +14235,25 @@
                 <w:sz w:val="22"/>
                 <w:szCs w:val="22"/>
               </w:rPr>
+              <w:t>this  Course</w:t>
+            </w:r>
+            <w:proofErr w:type="gramEnd"/>
+            <w:r>
+              <w:rPr>
+                <w:rFonts w:ascii="Calibri" w:hAnsi="Calibri"/>
+                <w:color w:val="000000"/>
+                <w:sz w:val="22"/>
+                <w:szCs w:val="22"/>
+              </w:rPr>
+              <w:t xml:space="preserve"> of Action and characterizes </w:t>
+            </w:r>
+            <w:r>
+              <w:rPr>
+                <w:rFonts w:ascii="Calibri" w:hAnsi="Calibri"/>
+                <w:color w:val="000000"/>
+                <w:sz w:val="22"/>
+                <w:szCs w:val="22"/>
+              </w:rPr>
               <w:lastRenderedPageBreak/>
               <w:t>the relationship between the  Course</w:t>
             </w:r>
@@ -13830,8 +14291,9 @@
                 <w:sz w:val="22"/>
                 <w:szCs w:val="22"/>
               </w:rPr>
-              <w:t xml:space="preserve"> of Actions are related, the source of the relationship information, and type of the relationship.  A relationship between  Course</w:t>
-            </w:r>
+              <w:t xml:space="preserve"> of Actions are related, the source of the relationship information, and type of the relationship.  A relationship </w:t>
+            </w:r>
+            <w:proofErr w:type="gramStart"/>
             <w:r>
               <w:rPr>
                 <w:rFonts w:ascii="Calibri" w:hAnsi="Calibri"/>
@@ -13839,7 +14301,26 @@
                 <w:sz w:val="22"/>
                 <w:szCs w:val="22"/>
               </w:rPr>
-              <w:t>s of Action</w:t>
+              <w:t>between  Course</w:t>
+            </w:r>
+            <w:r>
+              <w:rPr>
+                <w:rFonts w:ascii="Calibri" w:hAnsi="Calibri"/>
+                <w:color w:val="000000"/>
+                <w:sz w:val="22"/>
+                <w:szCs w:val="22"/>
+              </w:rPr>
+              <w:t>s</w:t>
+            </w:r>
+            <w:proofErr w:type="gramEnd"/>
+            <w:r>
+              <w:rPr>
+                <w:rFonts w:ascii="Calibri" w:hAnsi="Calibri"/>
+                <w:color w:val="000000"/>
+                <w:sz w:val="22"/>
+                <w:szCs w:val="22"/>
+              </w:rPr>
+              <w:t xml:space="preserve"> of Action</w:t>
             </w:r>
             <w:r>
               <w:rPr>
@@ -13940,7 +14421,11 @@
         <w:ind w:left="1440" w:hanging="1440"/>
       </w:pPr>
       <w:r>
-        <w:t>[CybOX</w:t>
+        <w:t>[</w:t>
+      </w:r>
+      <w:proofErr w:type="spellStart"/>
+      <w:r>
+        <w:t>CybOX</w:t>
       </w:r>
       <w:r>
         <w:rPr>
@@ -13948,12 +14433,14 @@
         </w:rPr>
         <w:t>COR</w:t>
       </w:r>
+      <w:proofErr w:type="spellEnd"/>
       <w:r>
         <w:t>]</w:t>
       </w:r>
       <w:r>
         <w:tab/>
       </w:r>
+      <w:proofErr w:type="spellStart"/>
       <w:r>
         <w:t>CybOX</w:t>
       </w:r>
@@ -13964,6 +14451,7 @@
         </w:rPr>
         <w:t>TM</w:t>
       </w:r>
+      <w:proofErr w:type="spellEnd"/>
       <w:r>
         <w:t xml:space="preserve"> Core Specification (</w:t>
       </w:r>
@@ -14354,7 +14842,7 @@
           <w:rPr>
             <w:noProof/>
           </w:rPr>
-          <w:t>18</w:t>
+          <w:t>1</w:t>
         </w:r>
         <w:r>
           <w:rPr>
@@ -19491,7 +19979,7 @@
 </file>
 
 <file path=customXml/itemProps1.xml><?xml version="1.0" encoding="utf-8"?>
-<ds:datastoreItem xmlns:ds="http://schemas.openxmlformats.org/officeDocument/2006/customXml" ds:itemID="{B4036049-2812-47A3-B6CA-236F2D433FCA}">
+<ds:datastoreItem xmlns:ds="http://schemas.openxmlformats.org/officeDocument/2006/customXml" ds:itemID="{004709F2-77DE-4A54-978F-38FD78AE59AC}">
   <ds:schemaRefs>
     <ds:schemaRef ds:uri="http://schemas.openxmlformats.org/officeDocument/2006/bibliography"/>
   </ds:schemaRefs>

</xml_diff>